<commit_message>
small updates to documents and analysis of heat transfer model
</commit_message>
<xml_diff>
--- a/docs/pavement-profiles.docx
+++ b/docs/pavement-profiles.docx
@@ -4,10 +4,13 @@
   <w:body>
     <w:p>
       <w:r>
-        <w:t>Pavement</w:t>
+        <w:t xml:space="preserve">Pavement Parameters Needed for </w:t>
       </w:r>
       <w:r>
-        <w:t xml:space="preserve"> Parameters Needed for 1D Heat Transfer Model</w:t>
+        <w:t xml:space="preserve">To Test Multiple Varied Profiles in </w:t>
+      </w:r>
+      <w:r>
+        <w:t>1D Heat Transfer Model</w:t>
       </w:r>
     </w:p>
     <w:tbl>
@@ -17,14 +20,14 @@
         <w:tblLook w:val="04A0" w:firstRow="1" w:lastRow="0" w:firstColumn="1" w:lastColumn="0" w:noHBand="0" w:noVBand="1"/>
       </w:tblPr>
       <w:tblGrid>
-        <w:gridCol w:w="3116"/>
-        <w:gridCol w:w="3117"/>
+        <w:gridCol w:w="3415"/>
+        <w:gridCol w:w="2818"/>
         <w:gridCol w:w="3117"/>
       </w:tblGrid>
       <w:tr>
         <w:tc>
           <w:tcPr>
-            <w:tcW w:w="3116" w:type="dxa"/>
+            <w:tcW w:w="3415" w:type="dxa"/>
           </w:tcPr>
           <w:p>
             <w:pPr>
@@ -42,7 +45,7 @@
         </w:tc>
         <w:tc>
           <w:tcPr>
-            <w:tcW w:w="3117" w:type="dxa"/>
+            <w:tcW w:w="2818" w:type="dxa"/>
           </w:tcPr>
           <w:p>
             <w:pPr>
@@ -83,7 +86,7 @@
         </w:trPr>
         <w:tc>
           <w:tcPr>
-            <w:tcW w:w="3116" w:type="dxa"/>
+            <w:tcW w:w="3415" w:type="dxa"/>
           </w:tcPr>
           <w:p>
             <w:r>
@@ -117,7 +120,7 @@
         </w:tc>
         <w:tc>
           <w:tcPr>
-            <w:tcW w:w="3117" w:type="dxa"/>
+            <w:tcW w:w="2818" w:type="dxa"/>
           </w:tcPr>
           <w:p>
             <w:r>
@@ -148,7 +151,7 @@
         </w:trPr>
         <w:tc>
           <w:tcPr>
-            <w:tcW w:w="3116" w:type="dxa"/>
+            <w:tcW w:w="3415" w:type="dxa"/>
           </w:tcPr>
           <w:p>
             <w:r>
@@ -164,7 +167,7 @@
         </w:tc>
         <w:tc>
           <w:tcPr>
-            <w:tcW w:w="3117" w:type="dxa"/>
+            <w:tcW w:w="2818" w:type="dxa"/>
           </w:tcPr>
           <w:p>
             <w:r>
@@ -192,7 +195,7 @@
       <w:tr>
         <w:tc>
           <w:tcPr>
-            <w:tcW w:w="3116" w:type="dxa"/>
+            <w:tcW w:w="3415" w:type="dxa"/>
           </w:tcPr>
           <w:p>
             <w:r>
@@ -225,7 +228,7 @@
         </w:tc>
         <w:tc>
           <w:tcPr>
-            <w:tcW w:w="3117" w:type="dxa"/>
+            <w:tcW w:w="2818" w:type="dxa"/>
           </w:tcPr>
           <w:p>
             <w:r>
@@ -253,7 +256,7 @@
       <w:tr>
         <w:tc>
           <w:tcPr>
-            <w:tcW w:w="3116" w:type="dxa"/>
+            <w:tcW w:w="3415" w:type="dxa"/>
           </w:tcPr>
           <w:p>
             <w:r>
@@ -286,11 +289,19 @@
         </w:tc>
         <w:tc>
           <w:tcPr>
-            <w:tcW w:w="3117" w:type="dxa"/>
-          </w:tcPr>
-          <w:p>
-            <w:r>
-              <w:t>W/(m2*degK)</w:t>
+            <w:tcW w:w="2818" w:type="dxa"/>
+          </w:tcPr>
+          <w:p>
+            <w:r>
+              <w:t>W/(m2*</w:t>
+            </w:r>
+            <w:proofErr w:type="spellStart"/>
+            <w:r>
+              <w:t>degK</w:t>
+            </w:r>
+            <w:proofErr w:type="spellEnd"/>
+            <w:r>
+              <w:t>)</w:t>
             </w:r>
           </w:p>
         </w:tc>
@@ -304,7 +315,7 @@
       <w:tr>
         <w:tc>
           <w:tcPr>
-            <w:tcW w:w="3116" w:type="dxa"/>
+            <w:tcW w:w="3415" w:type="dxa"/>
           </w:tcPr>
           <w:p>
             <w:r>
@@ -328,7 +339,7 @@
         </w:tc>
         <w:tc>
           <w:tcPr>
-            <w:tcW w:w="3117" w:type="dxa"/>
+            <w:tcW w:w="2818" w:type="dxa"/>
           </w:tcPr>
           <w:p>
             <w:r>
@@ -346,7 +357,7 @@
       <w:tr>
         <w:tc>
           <w:tcPr>
-            <w:tcW w:w="3116" w:type="dxa"/>
+            <w:tcW w:w="3415" w:type="dxa"/>
           </w:tcPr>
           <w:p>
             <w:r>
@@ -364,28 +375,35 @@
         </w:tc>
         <w:tc>
           <w:tcPr>
+            <w:tcW w:w="2818" w:type="dxa"/>
+          </w:tcPr>
+          <w:p>
+            <w:r>
+              <w:t>J/(kg*</w:t>
+            </w:r>
+            <w:proofErr w:type="spellStart"/>
+            <w:r>
+              <w:t>degK</w:t>
+            </w:r>
+            <w:proofErr w:type="spellEnd"/>
+            <w:r>
+              <w:t>)</w:t>
+            </w:r>
+          </w:p>
+        </w:tc>
+        <w:tc>
+          <w:tcPr>
             <w:tcW w:w="3117" w:type="dxa"/>
           </w:tcPr>
-          <w:p>
-            <w:r>
-              <w:t>J/(kg*degK</w:t>
-            </w:r>
-            <w:r>
-              <w:t>)</w:t>
-            </w:r>
-          </w:p>
-        </w:tc>
-        <w:tc>
-          <w:tcPr>
-            <w:tcW w:w="3117" w:type="dxa"/>
-          </w:tcPr>
           <w:p/>
         </w:tc>
+        <w:bookmarkStart w:id="0" w:name="_GoBack"/>
+        <w:bookmarkEnd w:id="0"/>
       </w:tr>
       <w:tr>
         <w:tc>
           <w:tcPr>
-            <w:tcW w:w="3116" w:type="dxa"/>
+            <w:tcW w:w="3415" w:type="dxa"/>
           </w:tcPr>
           <w:p>
             <w:pPr>
@@ -430,7 +448,7 @@
         </w:tc>
         <w:tc>
           <w:tcPr>
-            <w:tcW w:w="3117" w:type="dxa"/>
+            <w:tcW w:w="2818" w:type="dxa"/>
           </w:tcPr>
           <w:p>
             <w:pPr>
@@ -442,7 +460,21 @@
               <w:rPr>
                 <w:i/>
               </w:rPr>
-              <w:t>J/(m3 degK)</w:t>
+              <w:t xml:space="preserve">J/(m3 </w:t>
+            </w:r>
+            <w:proofErr w:type="spellStart"/>
+            <w:r>
+              <w:rPr>
+                <w:i/>
+              </w:rPr>
+              <w:t>degK</w:t>
+            </w:r>
+            <w:proofErr w:type="spellEnd"/>
+            <w:r>
+              <w:rPr>
+                <w:i/>
+              </w:rPr>
+              <w:t>)</w:t>
             </w:r>
           </w:p>
         </w:tc>
@@ -456,7 +488,7 @@
       <w:tr>
         <w:tc>
           <w:tcPr>
-            <w:tcW w:w="3116" w:type="dxa"/>
+            <w:tcW w:w="3415" w:type="dxa"/>
           </w:tcPr>
           <w:p>
             <w:r>
@@ -466,7 +498,7 @@
         </w:tc>
         <w:tc>
           <w:tcPr>
-            <w:tcW w:w="3117" w:type="dxa"/>
+            <w:tcW w:w="2818" w:type="dxa"/>
           </w:tcPr>
           <w:p>
             <w:r>
@@ -494,33 +526,64 @@
       <w:tr>
         <w:tc>
           <w:tcPr>
-            <w:tcW w:w="3116" w:type="dxa"/>
-          </w:tcPr>
-          <w:p/>
+            <w:tcW w:w="3415" w:type="dxa"/>
+          </w:tcPr>
+          <w:p>
+            <w:pPr>
+              <w:jc w:val="both"/>
+            </w:pPr>
+            <w:commentRangeStart w:id="1"/>
+            <w:r>
+              <w:t>Characteristic Pavement Length, L</w:t>
+            </w:r>
+            <w:commentRangeEnd w:id="1"/>
+            <w:r>
+              <w:rPr>
+                <w:rStyle w:val="CommentReference"/>
+              </w:rPr>
+              <w:commentReference w:id="1"/>
+            </w:r>
+          </w:p>
+        </w:tc>
+        <w:tc>
+          <w:tcPr>
+            <w:tcW w:w="2818" w:type="dxa"/>
+          </w:tcPr>
+          <w:p>
+            <w:r>
+              <w:t>m</w:t>
+            </w:r>
+          </w:p>
         </w:tc>
         <w:tc>
           <w:tcPr>
             <w:tcW w:w="3117" w:type="dxa"/>
           </w:tcPr>
-          <w:p/>
-        </w:tc>
-        <w:tc>
-          <w:tcPr>
-            <w:tcW w:w="3117" w:type="dxa"/>
-          </w:tcPr>
-          <w:p/>
+          <w:p>
+            <w:pPr>
+              <w:rPr>
+                <w:color w:val="FF0000"/>
+              </w:rPr>
+            </w:pPr>
+            <w:r>
+              <w:rPr>
+                <w:color w:val="FF0000"/>
+              </w:rPr>
+              <w:t>[5, 50+]</w:t>
+            </w:r>
+          </w:p>
         </w:tc>
       </w:tr>
       <w:tr>
         <w:tc>
           <w:tcPr>
-            <w:tcW w:w="3116" w:type="dxa"/>
+            <w:tcW w:w="3415" w:type="dxa"/>
           </w:tcPr>
           <w:p/>
         </w:tc>
         <w:tc>
           <w:tcPr>
-            <w:tcW w:w="3117" w:type="dxa"/>
+            <w:tcW w:w="2818" w:type="dxa"/>
           </w:tcPr>
           <w:p/>
         </w:tc>
@@ -548,109 +611,6 @@
     <w:p/>
     <w:p>
       <w:r>
-        <w:t>Questions for Kaloush</w:t>
-      </w:r>
-    </w:p>
-    <w:p>
-      <w:pPr>
-        <w:pStyle w:val="ListParagraph"/>
-        <w:numPr>
-          <w:ilvl w:val="0"/>
-          <w:numId w:val="1"/>
-        </w:numPr>
-      </w:pPr>
-      <w:r>
-        <w:t>Convergence of temperature at surface or first node below surface seems unachievable with different starting conditions of pavement temperature. In other words, if the initialized temperature throughout the pavement is 40C vs 30C with all other conditions being the same, the model does not converge to a simulation. Why is this? Is there an explanation for why this would be an artifact of this approach?</w:t>
-      </w:r>
-    </w:p>
-    <w:p>
-      <w:pPr>
-        <w:pStyle w:val="ListParagraph"/>
-        <w:numPr>
-          <w:ilvl w:val="0"/>
-          <w:numId w:val="1"/>
-        </w:numPr>
-      </w:pPr>
-      <w:r>
-        <w:t>Is the in-situ data from the original study available, and if so could I use it?</w:t>
-      </w:r>
-    </w:p>
-    <w:p>
-      <w:pPr>
-        <w:pStyle w:val="ListParagraph"/>
-        <w:numPr>
-          <w:ilvl w:val="0"/>
-          <w:numId w:val="1"/>
-        </w:numPr>
-      </w:pPr>
-      <w:r>
-        <w:t>Albedo varies diurnally but this is not incorporated in model. How much might this affect simulated results?</w:t>
-      </w:r>
-      <w:r>
-        <w:t xml:space="preserve"> How would this be specified in the model if so? Does albedo also vary by functional class within asphalt surfaces? E.g. do asphalt highways typically have different albedos than local roads?</w:t>
-      </w:r>
-    </w:p>
-    <w:p>
-      <w:pPr>
-        <w:pStyle w:val="ListParagraph"/>
-        <w:numPr>
-          <w:ilvl w:val="0"/>
-          <w:numId w:val="1"/>
-        </w:numPr>
-      </w:pPr>
-      <w:r>
-        <w:t xml:space="preserve">My validation exercise will use sample sites that have only concrete, </w:t>
-      </w:r>
-      <w:r>
-        <w:t>asphalt</w:t>
-      </w:r>
-      <w:r>
-        <w:t>, and bare ground/dirt/soil and then predict the surface temp to see how it compares with remotely sensed LST. In this case, will use Landsat-8 TIRS bands</w:t>
-      </w:r>
-    </w:p>
-    <w:p>
-      <w:pPr>
-        <w:pStyle w:val="ListParagraph"/>
-        <w:numPr>
-          <w:ilvl w:val="0"/>
-          <w:numId w:val="1"/>
-        </w:numPr>
-      </w:pPr>
-      <w:r>
-        <w:t xml:space="preserve">Are there a couple (e.g. 6-8 or so) </w:t>
-      </w:r>
-      <w:r>
-        <w:t>typical/average pavement design</w:t>
-      </w:r>
-      <w:r>
-        <w:t xml:space="preserve"> profiles (in terms of material composition and layer depths) that would represent the majority of roadway and parking lot pavements in the Phoenix metro? I realize there are other parameters like flexible, previous that will influence design, but if there is no way to generalize by functional class and location, it will be difficult to include those design parameters into profiles</w:t>
-      </w:r>
-    </w:p>
-    <w:p>
-      <w:pPr>
-        <w:pStyle w:val="ListParagraph"/>
-        <w:numPr>
-          <w:ilvl w:val="0"/>
-          <w:numId w:val="1"/>
-        </w:numPr>
-      </w:pPr>
-      <w:r>
-        <w:t>Is three layers (surface, base, subbase) generally enough to capture typical pavement profiles</w:t>
-      </w:r>
-      <w:r>
-        <w:t>?</w:t>
-      </w:r>
-    </w:p>
-    <w:p/>
-    <w:p/>
-    <w:p/>
-    <w:p/>
-    <w:p/>
-    <w:p/>
-    <w:p/>
-    <w:p/>
-    <w:p>
-      <w:r>
         <w:t>Example Profiles of Different Pavement Types Based on Typical Functional Class</w:t>
       </w:r>
     </w:p>
@@ -664,17 +624,16 @@
       <w:tblGrid>
         <w:gridCol w:w="1722"/>
         <w:gridCol w:w="1063"/>
-        <w:gridCol w:w="1260"/>
         <w:gridCol w:w="1440"/>
         <w:gridCol w:w="1260"/>
         <w:gridCol w:w="1260"/>
-        <w:gridCol w:w="1345"/>
+        <w:gridCol w:w="1350"/>
       </w:tblGrid>
       <w:tr>
         <w:tc>
           <w:tcPr>
-            <w:tcW w:w="9350" w:type="dxa"/>
-            <w:gridSpan w:val="7"/>
+            <w:tcW w:w="8095" w:type="dxa"/>
+            <w:gridSpan w:val="6"/>
           </w:tcPr>
           <w:p>
             <w:pPr>
@@ -686,13 +645,7 @@
               <w:rPr>
                 <w:b/>
               </w:rPr>
-              <w:t xml:space="preserve">Profile #1: Highway; </w:t>
-            </w:r>
-            <w:r>
-              <w:rPr>
-                <w:b/>
-              </w:rPr>
-              <w:t>Asphaltic Concrete</w:t>
+              <w:t>Profile #1: Highway; Asphaltic Concrete</w:t>
             </w:r>
             <w:r>
               <w:rPr>
@@ -732,29 +685,6 @@
             </w:pPr>
             <w:r>
               <w:t>Albedo</w:t>
-            </w:r>
-          </w:p>
-        </w:tc>
-        <w:tc>
-          <w:tcPr>
-            <w:tcW w:w="1260" w:type="dxa"/>
-            <w:vAlign w:val="center"/>
-          </w:tcPr>
-          <w:p>
-            <w:pPr>
-              <w:jc w:val="center"/>
-            </w:pPr>
-            <w:r>
-              <w:t>T</w:t>
-            </w:r>
-            <w:r>
-              <w:t xml:space="preserve">hermal </w:t>
-            </w:r>
-            <w:r>
-              <w:t>D</w:t>
-            </w:r>
-            <w:r>
-              <w:t>iffusivity</w:t>
             </w:r>
           </w:p>
         </w:tc>
@@ -869,84 +799,8 @@
                   <w:rPr>
                     <w:rFonts w:ascii="Cambria Math" w:hAnsi="Cambria Math"/>
                   </w:rPr>
-                  <m:t>dim</m:t>
+                  <m:t>dim.  less</m:t>
                 </m:r>
-                <m:r>
-                  <w:rPr>
-                    <w:rFonts w:ascii="Cambria Math" w:hAnsi="Cambria Math"/>
-                  </w:rPr>
-                  <m:t xml:space="preserve">.  </m:t>
-                </m:r>
-                <m:r>
-                  <w:rPr>
-                    <w:rFonts w:ascii="Cambria Math" w:hAnsi="Cambria Math"/>
-                  </w:rPr>
-                  <m:t>less</m:t>
-                </m:r>
-              </m:oMath>
-            </m:oMathPara>
-          </w:p>
-        </w:tc>
-        <w:tc>
-          <w:tcPr>
-            <w:tcW w:w="1260" w:type="dxa"/>
-            <w:vAlign w:val="center"/>
-          </w:tcPr>
-          <w:p>
-            <w:pPr>
-              <w:jc w:val="center"/>
-              <w:rPr>
-                <w:rFonts w:eastAsiaTheme="minorEastAsia"/>
-              </w:rPr>
-            </w:pPr>
-            <m:oMathPara>
-              <m:oMath>
-                <m:f>
-                  <m:fPr>
-                    <m:ctrlPr>
-                      <w:rPr>
-                        <w:rFonts w:ascii="Cambria Math" w:hAnsi="Cambria Math"/>
-                        <w:i/>
-                      </w:rPr>
-                    </m:ctrlPr>
-                  </m:fPr>
-                  <m:num>
-                    <m:sSup>
-                      <m:sSupPr>
-                        <m:ctrlPr>
-                          <w:rPr>
-                            <w:rFonts w:ascii="Cambria Math" w:hAnsi="Cambria Math"/>
-                            <w:i/>
-                          </w:rPr>
-                        </m:ctrlPr>
-                      </m:sSupPr>
-                      <m:e>
-                        <m:r>
-                          <w:rPr>
-                            <w:rFonts w:ascii="Cambria Math" w:hAnsi="Cambria Math"/>
-                          </w:rPr>
-                          <m:t>m</m:t>
-                        </m:r>
-                      </m:e>
-                      <m:sup>
-                        <m:r>
-                          <w:rPr>
-                            <w:rFonts w:ascii="Cambria Math" w:hAnsi="Cambria Math"/>
-                          </w:rPr>
-                          <m:t>2</m:t>
-                        </m:r>
-                      </m:sup>
-                    </m:sSup>
-                  </m:num>
-                  <m:den>
-                    <m:r>
-                      <w:rPr>
-                        <w:rFonts w:ascii="Cambria Math" w:hAnsi="Cambria Math"/>
-                      </w:rPr>
-                      <m:t>s</m:t>
-                    </m:r>
-                  </m:den>
-                </m:f>
               </m:oMath>
             </m:oMathPara>
           </w:p>
@@ -1164,16 +1018,20 @@
         <w:tc>
           <w:tcPr>
             <w:tcW w:w="1722" w:type="dxa"/>
-          </w:tcPr>
-          <w:p>
-            <w:r>
-              <w:t>Layer 1</w:t>
-            </w:r>
-            <w:r>
-              <w:t>;</w:t>
-            </w:r>
-          </w:p>
-          <w:p>
+            <w:vAlign w:val="center"/>
+          </w:tcPr>
+          <w:p>
+            <w:pPr>
+              <w:jc w:val="center"/>
+            </w:pPr>
+            <w:r>
+              <w:t>Layer 1;</w:t>
+            </w:r>
+          </w:p>
+          <w:p>
+            <w:pPr>
+              <w:jc w:val="center"/>
+            </w:pPr>
             <w:r>
               <w:t>Surface, AC</w:t>
             </w:r>
@@ -1182,44 +1040,74 @@
         <w:tc>
           <w:tcPr>
             <w:tcW w:w="1063" w:type="dxa"/>
-          </w:tcPr>
-          <w:p/>
+            <w:vAlign w:val="center"/>
+          </w:tcPr>
+          <w:p>
+            <w:pPr>
+              <w:jc w:val="center"/>
+            </w:pPr>
+            <w:r>
+              <w:t>0.17</w:t>
+            </w:r>
+          </w:p>
+        </w:tc>
+        <w:tc>
+          <w:tcPr>
+            <w:tcW w:w="1440" w:type="dxa"/>
+            <w:vAlign w:val="center"/>
+          </w:tcPr>
+          <w:p>
+            <w:pPr>
+              <w:jc w:val="center"/>
+            </w:pPr>
+            <w:r>
+              <w:t>1.21</w:t>
+            </w:r>
+          </w:p>
         </w:tc>
         <w:tc>
           <w:tcPr>
             <w:tcW w:w="1260" w:type="dxa"/>
-          </w:tcPr>
-          <w:p/>
-        </w:tc>
-        <w:tc>
-          <w:tcPr>
-            <w:tcW w:w="1440" w:type="dxa"/>
-          </w:tcPr>
-          <w:p/>
+            <w:vAlign w:val="center"/>
+          </w:tcPr>
+          <w:p>
+            <w:pPr>
+              <w:jc w:val="center"/>
+            </w:pPr>
+            <w:r>
+              <w:t>2</w:t>
+            </w:r>
+            <w:r>
+              <w:t>,</w:t>
+            </w:r>
+            <w:r>
+              <w:t>238</w:t>
+            </w:r>
+          </w:p>
         </w:tc>
         <w:tc>
           <w:tcPr>
             <w:tcW w:w="1260" w:type="dxa"/>
-          </w:tcPr>
-          <w:p>
-            <w:r>
-              <w:t>2238</w:t>
-            </w:r>
-            <w:bookmarkStart w:id="0" w:name="_GoBack"/>
-            <w:bookmarkEnd w:id="0"/>
-          </w:p>
-        </w:tc>
-        <w:tc>
-          <w:tcPr>
-            <w:tcW w:w="1260" w:type="dxa"/>
-          </w:tcPr>
-          <w:p/>
+            <w:vAlign w:val="center"/>
+          </w:tcPr>
+          <w:p>
+            <w:pPr>
+              <w:jc w:val="center"/>
+            </w:pPr>
+            <w:r>
+              <w:t>921</w:t>
+            </w:r>
+          </w:p>
         </w:tc>
         <w:tc>
           <w:tcPr>
             <w:tcW w:w="1345" w:type="dxa"/>
-          </w:tcPr>
-          <w:p>
+            <w:vAlign w:val="center"/>
+          </w:tcPr>
+          <w:p>
+            <w:pPr>
+              <w:jc w:val="center"/>
+            </w:pPr>
             <w:r>
               <w:t>[40, 130+]</w:t>
             </w:r>
@@ -1227,58 +1115,93 @@
         </w:tc>
       </w:tr>
       <w:tr>
+        <w:trPr>
+          <w:trHeight w:val="638"/>
+        </w:trPr>
         <w:tc>
           <w:tcPr>
             <w:tcW w:w="1722" w:type="dxa"/>
-          </w:tcPr>
-          <w:p>
-            <w:r>
-              <w:t>Layer 2</w:t>
-            </w:r>
-            <w:r>
-              <w:t>;</w:t>
-            </w:r>
-            <w:r>
-              <w:t xml:space="preserve"> Base</w:t>
+            <w:vAlign w:val="center"/>
+          </w:tcPr>
+          <w:p>
+            <w:pPr>
+              <w:jc w:val="center"/>
+            </w:pPr>
+            <w:r>
+              <w:t>Layer 2; Base</w:t>
             </w:r>
           </w:p>
         </w:tc>
         <w:tc>
           <w:tcPr>
             <w:tcW w:w="1063" w:type="dxa"/>
-          </w:tcPr>
-          <w:p/>
+            <w:vAlign w:val="center"/>
+          </w:tcPr>
+          <w:p>
+            <w:pPr>
+              <w:jc w:val="center"/>
+            </w:pPr>
+            <w:r>
+              <w:t>NA</w:t>
+            </w:r>
+          </w:p>
+        </w:tc>
+        <w:tc>
+          <w:tcPr>
+            <w:tcW w:w="1440" w:type="dxa"/>
+            <w:vAlign w:val="center"/>
+          </w:tcPr>
+          <w:p>
+            <w:pPr>
+              <w:jc w:val="center"/>
+            </w:pPr>
+            <w:r>
+              <w:t>1.21</w:t>
+            </w:r>
+          </w:p>
         </w:tc>
         <w:tc>
           <w:tcPr>
             <w:tcW w:w="1260" w:type="dxa"/>
-          </w:tcPr>
-          <w:p/>
-        </w:tc>
-        <w:tc>
-          <w:tcPr>
-            <w:tcW w:w="1440" w:type="dxa"/>
-          </w:tcPr>
-          <w:p/>
+            <w:vAlign w:val="center"/>
+          </w:tcPr>
+          <w:p>
+            <w:pPr>
+              <w:jc w:val="center"/>
+            </w:pPr>
+            <w:r>
+              <w:t>2</w:t>
+            </w:r>
+            <w:r>
+              <w:t>,</w:t>
+            </w:r>
+            <w:r>
+              <w:t>238</w:t>
+            </w:r>
+          </w:p>
         </w:tc>
         <w:tc>
           <w:tcPr>
             <w:tcW w:w="1260" w:type="dxa"/>
-          </w:tcPr>
-          <w:p/>
-        </w:tc>
-        <w:tc>
-          <w:tcPr>
-            <w:tcW w:w="1260" w:type="dxa"/>
-          </w:tcPr>
-          <w:p/>
+            <w:vAlign w:val="center"/>
+          </w:tcPr>
+          <w:p>
+            <w:pPr>
+              <w:jc w:val="center"/>
+            </w:pPr>
+            <w:r>
+              <w:t>921</w:t>
+            </w:r>
+          </w:p>
         </w:tc>
         <w:tc>
           <w:tcPr>
             <w:tcW w:w="1345" w:type="dxa"/>
-          </w:tcPr>
-          <w:p>
-            <w:pPr>
+            <w:vAlign w:val="center"/>
+          </w:tcPr>
+          <w:p>
+            <w:pPr>
+              <w:jc w:val="center"/>
               <w:rPr>
                 <w:color w:val="FF0000"/>
               </w:rPr>
@@ -1293,58 +1216,92 @@
         </w:tc>
       </w:tr>
       <w:tr>
+        <w:trPr>
+          <w:trHeight w:val="710"/>
+        </w:trPr>
         <w:tc>
           <w:tcPr>
             <w:tcW w:w="1722" w:type="dxa"/>
-          </w:tcPr>
-          <w:p>
-            <w:r>
-              <w:t>Layer 3</w:t>
-            </w:r>
-            <w:r>
-              <w:t>;</w:t>
-            </w:r>
-            <w:r>
-              <w:t xml:space="preserve"> Subase</w:t>
-            </w:r>
+            <w:vAlign w:val="center"/>
+          </w:tcPr>
+          <w:p>
+            <w:pPr>
+              <w:jc w:val="center"/>
+            </w:pPr>
+            <w:r>
+              <w:t xml:space="preserve">Layer 3; </w:t>
+            </w:r>
+            <w:proofErr w:type="spellStart"/>
+            <w:r>
+              <w:t>Subase</w:t>
+            </w:r>
+            <w:proofErr w:type="spellEnd"/>
           </w:p>
         </w:tc>
         <w:tc>
           <w:tcPr>
             <w:tcW w:w="1063" w:type="dxa"/>
-          </w:tcPr>
-          <w:p/>
+            <w:vAlign w:val="center"/>
+          </w:tcPr>
+          <w:p>
+            <w:pPr>
+              <w:jc w:val="center"/>
+            </w:pPr>
+            <w:r>
+              <w:t>NA</w:t>
+            </w:r>
+          </w:p>
+        </w:tc>
+        <w:tc>
+          <w:tcPr>
+            <w:tcW w:w="1440" w:type="dxa"/>
+            <w:vAlign w:val="center"/>
+          </w:tcPr>
+          <w:p>
+            <w:pPr>
+              <w:jc w:val="center"/>
+            </w:pPr>
+            <w:r>
+              <w:t>1.00</w:t>
+            </w:r>
+          </w:p>
         </w:tc>
         <w:tc>
           <w:tcPr>
             <w:tcW w:w="1260" w:type="dxa"/>
-          </w:tcPr>
-          <w:p/>
-        </w:tc>
-        <w:tc>
-          <w:tcPr>
-            <w:tcW w:w="1440" w:type="dxa"/>
-          </w:tcPr>
-          <w:p/>
+            <w:vAlign w:val="center"/>
+          </w:tcPr>
+          <w:p>
+            <w:pPr>
+              <w:jc w:val="center"/>
+            </w:pPr>
+            <w:r>
+              <w:t>1,500</w:t>
+            </w:r>
+          </w:p>
         </w:tc>
         <w:tc>
           <w:tcPr>
             <w:tcW w:w="1260" w:type="dxa"/>
-          </w:tcPr>
-          <w:p/>
-        </w:tc>
-        <w:tc>
-          <w:tcPr>
-            <w:tcW w:w="1260" w:type="dxa"/>
-          </w:tcPr>
-          <w:p/>
+            <w:vAlign w:val="center"/>
+          </w:tcPr>
+          <w:p>
+            <w:pPr>
+              <w:jc w:val="center"/>
+            </w:pPr>
+            <w:r>
+              <w:t>1900</w:t>
+            </w:r>
+          </w:p>
         </w:tc>
         <w:tc>
           <w:tcPr>
             <w:tcW w:w="1345" w:type="dxa"/>
-          </w:tcPr>
-          <w:p>
-            <w:pPr>
+            <w:vAlign w:val="center"/>
+          </w:tcPr>
+          <w:p>
+            <w:pPr>
+              <w:jc w:val="center"/>
               <w:rPr>
                 <w:color w:val="FF0000"/>
               </w:rPr>
@@ -1370,17 +1327,16 @@
       <w:tblGrid>
         <w:gridCol w:w="1722"/>
         <w:gridCol w:w="1063"/>
-        <w:gridCol w:w="1260"/>
         <w:gridCol w:w="1440"/>
         <w:gridCol w:w="1260"/>
         <w:gridCol w:w="1260"/>
-        <w:gridCol w:w="1345"/>
+        <w:gridCol w:w="1350"/>
       </w:tblGrid>
       <w:tr>
         <w:tc>
           <w:tcPr>
-            <w:tcW w:w="9350" w:type="dxa"/>
-            <w:gridSpan w:val="7"/>
+            <w:tcW w:w="8095" w:type="dxa"/>
+            <w:gridSpan w:val="6"/>
           </w:tcPr>
           <w:p>
             <w:pPr>
@@ -1432,29 +1388,6 @@
             </w:pPr>
             <w:r>
               <w:t>Albedo</w:t>
-            </w:r>
-          </w:p>
-        </w:tc>
-        <w:tc>
-          <w:tcPr>
-            <w:tcW w:w="1260" w:type="dxa"/>
-            <w:vAlign w:val="center"/>
-          </w:tcPr>
-          <w:p>
-            <w:pPr>
-              <w:jc w:val="center"/>
-            </w:pPr>
-            <w:r>
-              <w:t>T</w:t>
-            </w:r>
-            <w:r>
-              <w:t xml:space="preserve">hermal </w:t>
-            </w:r>
-            <w:r>
-              <w:t>D</w:t>
-            </w:r>
-            <w:r>
-              <w:t>iffusivity</w:t>
             </w:r>
           </w:p>
         </w:tc>
@@ -1571,70 +1504,6 @@
                   </w:rPr>
                   <m:t>dim.  less</m:t>
                 </m:r>
-              </m:oMath>
-            </m:oMathPara>
-          </w:p>
-        </w:tc>
-        <w:tc>
-          <w:tcPr>
-            <w:tcW w:w="1260" w:type="dxa"/>
-            <w:vAlign w:val="center"/>
-          </w:tcPr>
-          <w:p>
-            <w:pPr>
-              <w:jc w:val="center"/>
-              <w:rPr>
-                <w:rFonts w:eastAsiaTheme="minorEastAsia"/>
-              </w:rPr>
-            </w:pPr>
-            <m:oMathPara>
-              <m:oMath>
-                <m:f>
-                  <m:fPr>
-                    <m:ctrlPr>
-                      <w:rPr>
-                        <w:rFonts w:ascii="Cambria Math" w:hAnsi="Cambria Math"/>
-                        <w:i/>
-                      </w:rPr>
-                    </m:ctrlPr>
-                  </m:fPr>
-                  <m:num>
-                    <m:sSup>
-                      <m:sSupPr>
-                        <m:ctrlPr>
-                          <w:rPr>
-                            <w:rFonts w:ascii="Cambria Math" w:hAnsi="Cambria Math"/>
-                            <w:i/>
-                          </w:rPr>
-                        </m:ctrlPr>
-                      </m:sSupPr>
-                      <m:e>
-                        <m:r>
-                          <w:rPr>
-                            <w:rFonts w:ascii="Cambria Math" w:hAnsi="Cambria Math"/>
-                          </w:rPr>
-                          <m:t>m</m:t>
-                        </m:r>
-                      </m:e>
-                      <m:sup>
-                        <m:r>
-                          <w:rPr>
-                            <w:rFonts w:ascii="Cambria Math" w:hAnsi="Cambria Math"/>
-                          </w:rPr>
-                          <m:t>2</m:t>
-                        </m:r>
-                      </m:sup>
-                    </m:sSup>
-                  </m:num>
-                  <m:den>
-                    <m:r>
-                      <w:rPr>
-                        <w:rFonts w:ascii="Cambria Math" w:hAnsi="Cambria Math"/>
-                      </w:rPr>
-                      <m:t>s</m:t>
-                    </m:r>
-                  </m:den>
-                </m:f>
               </m:oMath>
             </m:oMathPara>
           </w:p>
@@ -1852,57 +1721,77 @@
         <w:tc>
           <w:tcPr>
             <w:tcW w:w="1722" w:type="dxa"/>
-          </w:tcPr>
-          <w:p>
+            <w:vAlign w:val="center"/>
+          </w:tcPr>
+          <w:p>
+            <w:pPr>
+              <w:jc w:val="center"/>
+            </w:pPr>
             <w:r>
               <w:t>Layer 1;</w:t>
             </w:r>
           </w:p>
           <w:p>
-            <w:r>
-              <w:t xml:space="preserve">Surface, </w:t>
-            </w:r>
-            <w:r>
-              <w:t>PCC</w:t>
+            <w:pPr>
+              <w:jc w:val="center"/>
+            </w:pPr>
+            <w:r>
+              <w:t>Surface, PCC</w:t>
             </w:r>
           </w:p>
         </w:tc>
         <w:tc>
           <w:tcPr>
             <w:tcW w:w="1063" w:type="dxa"/>
-          </w:tcPr>
-          <w:p/>
+            <w:vAlign w:val="center"/>
+          </w:tcPr>
+          <w:p>
+            <w:pPr>
+              <w:jc w:val="center"/>
+            </w:pPr>
+          </w:p>
+        </w:tc>
+        <w:tc>
+          <w:tcPr>
+            <w:tcW w:w="1440" w:type="dxa"/>
+            <w:vAlign w:val="center"/>
+          </w:tcPr>
+          <w:p>
+            <w:pPr>
+              <w:jc w:val="center"/>
+            </w:pPr>
+          </w:p>
         </w:tc>
         <w:tc>
           <w:tcPr>
             <w:tcW w:w="1260" w:type="dxa"/>
-          </w:tcPr>
-          <w:p/>
-        </w:tc>
-        <w:tc>
-          <w:tcPr>
-            <w:tcW w:w="1440" w:type="dxa"/>
-          </w:tcPr>
-          <w:p/>
+            <w:vAlign w:val="center"/>
+          </w:tcPr>
+          <w:p>
+            <w:pPr>
+              <w:jc w:val="center"/>
+            </w:pPr>
+          </w:p>
         </w:tc>
         <w:tc>
           <w:tcPr>
             <w:tcW w:w="1260" w:type="dxa"/>
-          </w:tcPr>
-          <w:p/>
-        </w:tc>
-        <w:tc>
-          <w:tcPr>
-            <w:tcW w:w="1260" w:type="dxa"/>
-          </w:tcPr>
-          <w:p/>
+            <w:vAlign w:val="center"/>
+          </w:tcPr>
+          <w:p>
+            <w:pPr>
+              <w:jc w:val="center"/>
+            </w:pPr>
+          </w:p>
         </w:tc>
         <w:tc>
           <w:tcPr>
             <w:tcW w:w="1345" w:type="dxa"/>
-          </w:tcPr>
-          <w:p>
-            <w:pPr>
+            <w:vAlign w:val="center"/>
+          </w:tcPr>
+          <w:p>
+            <w:pPr>
+              <w:jc w:val="center"/>
               <w:rPr>
                 <w:color w:val="FF0000"/>
               </w:rPr>
@@ -1911,88 +1800,89 @@
               <w:rPr>
                 <w:color w:val="FF0000"/>
               </w:rPr>
-              <w:t>[</w:t>
-            </w:r>
-            <w:r>
-              <w:rPr>
-                <w:color w:val="FF0000"/>
-              </w:rPr>
-              <w:t>8</w:t>
-            </w:r>
-            <w:r>
-              <w:rPr>
-                <w:color w:val="FF0000"/>
-              </w:rPr>
-              <w:t xml:space="preserve">0, </w:t>
-            </w:r>
-            <w:r>
-              <w:rPr>
-                <w:color w:val="FF0000"/>
-              </w:rPr>
-              <w:t>26</w:t>
-            </w:r>
-            <w:r>
-              <w:rPr>
-                <w:color w:val="FF0000"/>
-              </w:rPr>
-              <w:t>0+]</w:t>
+              <w:t>[80, 260+]</w:t>
             </w:r>
           </w:p>
         </w:tc>
       </w:tr>
       <w:tr>
+        <w:trPr>
+          <w:trHeight w:val="692"/>
+        </w:trPr>
         <w:tc>
           <w:tcPr>
             <w:tcW w:w="1722" w:type="dxa"/>
-          </w:tcPr>
-          <w:p>
-            <w:r>
-              <w:t xml:space="preserve">Layer </w:t>
-            </w:r>
-            <w:r>
-              <w:t>2</w:t>
-            </w:r>
-            <w:r>
-              <w:t>; Subase</w:t>
-            </w:r>
+            <w:vAlign w:val="center"/>
+          </w:tcPr>
+          <w:p>
+            <w:pPr>
+              <w:jc w:val="center"/>
+            </w:pPr>
+            <w:r>
+              <w:t xml:space="preserve">Layer 2; </w:t>
+            </w:r>
+            <w:proofErr w:type="spellStart"/>
+            <w:r>
+              <w:t>Subase</w:t>
+            </w:r>
+            <w:proofErr w:type="spellEnd"/>
           </w:p>
         </w:tc>
         <w:tc>
           <w:tcPr>
             <w:tcW w:w="1063" w:type="dxa"/>
-          </w:tcPr>
-          <w:p/>
+            <w:vAlign w:val="center"/>
+          </w:tcPr>
+          <w:p>
+            <w:pPr>
+              <w:jc w:val="center"/>
+            </w:pPr>
+            <w:r>
+              <w:t>NA</w:t>
+            </w:r>
+          </w:p>
+        </w:tc>
+        <w:tc>
+          <w:tcPr>
+            <w:tcW w:w="1440" w:type="dxa"/>
+            <w:vAlign w:val="center"/>
+          </w:tcPr>
+          <w:p>
+            <w:pPr>
+              <w:jc w:val="center"/>
+            </w:pPr>
+          </w:p>
         </w:tc>
         <w:tc>
           <w:tcPr>
             <w:tcW w:w="1260" w:type="dxa"/>
-          </w:tcPr>
-          <w:p/>
-        </w:tc>
-        <w:tc>
-          <w:tcPr>
-            <w:tcW w:w="1440" w:type="dxa"/>
-          </w:tcPr>
-          <w:p/>
+            <w:vAlign w:val="center"/>
+          </w:tcPr>
+          <w:p>
+            <w:pPr>
+              <w:jc w:val="center"/>
+            </w:pPr>
+          </w:p>
         </w:tc>
         <w:tc>
           <w:tcPr>
             <w:tcW w:w="1260" w:type="dxa"/>
-          </w:tcPr>
-          <w:p/>
-        </w:tc>
-        <w:tc>
-          <w:tcPr>
-            <w:tcW w:w="1260" w:type="dxa"/>
-          </w:tcPr>
-          <w:p/>
+            <w:vAlign w:val="center"/>
+          </w:tcPr>
+          <w:p>
+            <w:pPr>
+              <w:jc w:val="center"/>
+            </w:pPr>
+          </w:p>
         </w:tc>
         <w:tc>
           <w:tcPr>
             <w:tcW w:w="1345" w:type="dxa"/>
-          </w:tcPr>
-          <w:p>
-            <w:pPr>
+            <w:vAlign w:val="center"/>
+          </w:tcPr>
+          <w:p>
+            <w:pPr>
+              <w:jc w:val="center"/>
               <w:rPr>
                 <w:color w:val="FF0000"/>
               </w:rPr>
@@ -2007,6 +1897,8 @@
         </w:tc>
       </w:tr>
     </w:tbl>
+    <w:p/>
+    <w:p/>
     <w:p/>
     <w:tbl>
       <w:tblPr>
@@ -2040,6 +1932,7 @@
               <w:rPr>
                 <w:b/>
               </w:rPr>
+              <w:lastRenderedPageBreak/>
               <w:t xml:space="preserve">Profile #1: </w:t>
             </w:r>
             <w:r>
@@ -2632,8 +2525,13 @@
           </w:tcPr>
           <w:p>
             <w:r>
-              <w:t>Layer 3; Subase</w:t>
-            </w:r>
+              <w:t xml:space="preserve">Layer 3; </w:t>
+            </w:r>
+            <w:proofErr w:type="spellStart"/>
+            <w:r>
+              <w:t>Subase</w:t>
+            </w:r>
+            <w:proofErr w:type="spellEnd"/>
           </w:p>
         </w:tc>
         <w:tc>
@@ -3259,9 +3157,13 @@
           </w:tcPr>
           <w:p>
             <w:r>
-              <w:lastRenderedPageBreak/>
-              <w:t>Layer 2; Subase</w:t>
-            </w:r>
+              <w:t xml:space="preserve">Layer 2; </w:t>
+            </w:r>
+            <w:proofErr w:type="spellStart"/>
+            <w:r>
+              <w:t>Subase</w:t>
+            </w:r>
+            <w:proofErr w:type="spellEnd"/>
           </w:p>
         </w:tc>
         <w:tc>
@@ -3314,6 +3216,131 @@
         </w:tc>
       </w:tr>
     </w:tbl>
+    <w:p/>
+    <w:p>
+      <w:r>
+        <w:t xml:space="preserve">Questions for </w:t>
+      </w:r>
+      <w:proofErr w:type="spellStart"/>
+      <w:r>
+        <w:t>Kaloush</w:t>
+      </w:r>
+      <w:proofErr w:type="spellEnd"/>
+    </w:p>
+    <w:p>
+      <w:pPr>
+        <w:pStyle w:val="ListParagraph"/>
+        <w:numPr>
+          <w:ilvl w:val="0"/>
+          <w:numId w:val="1"/>
+        </w:numPr>
+      </w:pPr>
+      <w:r>
+        <w:t>Is the in-situ data from the original study available, and if so could I use it?</w:t>
+      </w:r>
+    </w:p>
+    <w:p>
+      <w:pPr>
+        <w:pStyle w:val="ListParagraph"/>
+        <w:numPr>
+          <w:ilvl w:val="0"/>
+          <w:numId w:val="1"/>
+        </w:numPr>
+      </w:pPr>
+      <w:r>
+        <w:t>Albedo varies diurnally but this is not incorporated in model. How much might this affect simulated results? How would this be specified in the model if so? Does albedo also vary by functional class within asphalt surfaces? E.g. do asphalt highways typically have different albedos than local roads?</w:t>
+      </w:r>
+    </w:p>
+    <w:p>
+      <w:pPr>
+        <w:pStyle w:val="ListParagraph"/>
+        <w:numPr>
+          <w:ilvl w:val="0"/>
+          <w:numId w:val="1"/>
+        </w:numPr>
+      </w:pPr>
+      <w:r>
+        <w:t>Are there a couple (e.g. 6-8 or so) typical/average pavement design profiles (in terms of material composition and layer depths) that would represent the majority of roadway and parking lot pavements in the Phoenix metro? I realize there are other parameters like flexible, previous that will influence design, but if there is no way to generalize by functional class and location, it will be difficult to include those design parameters into profiles</w:t>
+      </w:r>
+    </w:p>
+    <w:p>
+      <w:pPr>
+        <w:pStyle w:val="ListParagraph"/>
+        <w:numPr>
+          <w:ilvl w:val="1"/>
+          <w:numId w:val="1"/>
+        </w:numPr>
+      </w:pPr>
+    </w:p>
+    <w:p>
+      <w:pPr>
+        <w:pStyle w:val="ListParagraph"/>
+        <w:numPr>
+          <w:ilvl w:val="1"/>
+          <w:numId w:val="1"/>
+        </w:numPr>
+      </w:pPr>
+      <w:r>
+        <w:t>Is three layers (surface, base, subbase) generally enough to capture typical pavement profiles?</w:t>
+      </w:r>
+    </w:p>
+    <w:p>
+      <w:pPr>
+        <w:pStyle w:val="ListParagraph"/>
+        <w:numPr>
+          <w:ilvl w:val="1"/>
+          <w:numId w:val="1"/>
+        </w:numPr>
+      </w:pPr>
+      <w:r>
+        <w:t>My validation exercise will use sample sites that have only concrete, asphalt, and bare ground/dirt/soil and then predict the surface temp to see how it compares with remotely sensed LST. In this case, will use Landsat-8 TIRS bands</w:t>
+      </w:r>
+    </w:p>
+    <w:p>
+      <w:r>
+        <w:t>More specific questions about model:</w:t>
+      </w:r>
+    </w:p>
+    <w:p>
+      <w:pPr>
+        <w:pStyle w:val="ListParagraph"/>
+        <w:numPr>
+          <w:ilvl w:val="0"/>
+          <w:numId w:val="2"/>
+        </w:numPr>
+      </w:pPr>
+      <w:r>
+        <w:t xml:space="preserve">How was L, characteristic length of pavement chosen? </w:t>
+      </w:r>
+    </w:p>
+    <w:p>
+      <w:pPr>
+        <w:pStyle w:val="ListParagraph"/>
+        <w:numPr>
+          <w:ilvl w:val="0"/>
+          <w:numId w:val="2"/>
+        </w:numPr>
+      </w:pPr>
+      <w:r>
+        <w:t>Why does the model get worse at predicting the in-situ data with more iterations?</w:t>
+      </w:r>
+    </w:p>
+    <w:p>
+      <w:pPr>
+        <w:pStyle w:val="ListParagraph"/>
+        <w:numPr>
+          <w:ilvl w:val="0"/>
+          <w:numId w:val="2"/>
+        </w:numPr>
+      </w:pPr>
+      <w:r>
+        <w:t xml:space="preserve">Convergence of temperature at surface or first node below surface seems unachievable with different starting conditions of pavement temperature. In other words, if the initialized </w:t>
+      </w:r>
+      <w:r>
+        <w:lastRenderedPageBreak/>
+        <w:t>temperature throughout the pavement is 40C vs 30C with all other conditions being the same, the model does not converge to a simulation. Why is this? Is there an explanation for why this would be an artifact of this approach?</w:t>
+      </w:r>
+    </w:p>
     <w:p/>
     <w:p/>
     <w:tbl>
@@ -3377,6 +3404,7 @@
               </w:rPr>
               <w:t>Functional Class (</w:t>
             </w:r>
+            <w:proofErr w:type="spellStart"/>
             <w:r>
               <w:rPr>
                 <w:rFonts w:ascii="Calibri" w:eastAsia="Times New Roman" w:hAnsi="Calibri" w:cs="Calibri"/>
@@ -3385,6 +3413,7 @@
               </w:rPr>
               <w:t>fclass</w:t>
             </w:r>
+            <w:proofErr w:type="spellEnd"/>
             <w:r>
               <w:rPr>
                 <w:rFonts w:ascii="Calibri" w:eastAsia="Times New Roman" w:hAnsi="Calibri" w:cs="Calibri"/>
@@ -3532,6 +3561,7 @@
                 <w:color w:val="BFBFBF" w:themeColor="background1" w:themeShade="BF"/>
               </w:rPr>
             </w:pPr>
+            <w:proofErr w:type="spellStart"/>
             <w:r>
               <w:rPr>
                 <w:rFonts w:ascii="Calibri" w:eastAsia="Times New Roman" w:hAnsi="Calibri" w:cs="Calibri"/>
@@ -3539,6 +3569,7 @@
               </w:rPr>
               <w:t>cycleway</w:t>
             </w:r>
+            <w:proofErr w:type="spellEnd"/>
           </w:p>
         </w:tc>
         <w:tc>
@@ -3674,6 +3705,7 @@
                 <w:color w:val="000000"/>
               </w:rPr>
             </w:pPr>
+            <w:proofErr w:type="spellStart"/>
             <w:r>
               <w:rPr>
                 <w:rFonts w:ascii="Calibri" w:eastAsia="Times New Roman" w:hAnsi="Calibri" w:cs="Calibri"/>
@@ -3681,6 +3713,7 @@
               </w:rPr>
               <w:t>living_street</w:t>
             </w:r>
+            <w:proofErr w:type="spellEnd"/>
           </w:p>
         </w:tc>
         <w:tc>
@@ -3816,6 +3849,7 @@
                 <w:color w:val="000000"/>
               </w:rPr>
             </w:pPr>
+            <w:proofErr w:type="spellStart"/>
             <w:r>
               <w:rPr>
                 <w:rFonts w:ascii="Calibri" w:eastAsia="Times New Roman" w:hAnsi="Calibri" w:cs="Calibri"/>
@@ -3823,6 +3857,7 @@
               </w:rPr>
               <w:t>motorway_link</w:t>
             </w:r>
+            <w:proofErr w:type="spellEnd"/>
           </w:p>
         </w:tc>
         <w:tc>
@@ -4100,6 +4135,7 @@
                 <w:color w:val="000000"/>
               </w:rPr>
             </w:pPr>
+            <w:proofErr w:type="spellStart"/>
             <w:r>
               <w:rPr>
                 <w:rFonts w:ascii="Calibri" w:eastAsia="Times New Roman" w:hAnsi="Calibri" w:cs="Calibri"/>
@@ -4107,6 +4143,7 @@
               </w:rPr>
               <w:t>primary_link</w:t>
             </w:r>
+            <w:proofErr w:type="spellEnd"/>
           </w:p>
         </w:tc>
         <w:tc>
@@ -4313,6 +4350,7 @@
                 <w:color w:val="000000"/>
               </w:rPr>
             </w:pPr>
+            <w:proofErr w:type="spellStart"/>
             <w:r>
               <w:rPr>
                 <w:rFonts w:ascii="Calibri" w:eastAsia="Times New Roman" w:hAnsi="Calibri" w:cs="Calibri"/>
@@ -4320,6 +4358,7 @@
               </w:rPr>
               <w:t>secondary_link</w:t>
             </w:r>
+            <w:proofErr w:type="spellEnd"/>
           </w:p>
         </w:tc>
         <w:tc>
@@ -4597,6 +4636,7 @@
                 <w:color w:val="000000"/>
               </w:rPr>
             </w:pPr>
+            <w:proofErr w:type="spellStart"/>
             <w:r>
               <w:rPr>
                 <w:rFonts w:ascii="Calibri" w:eastAsia="Times New Roman" w:hAnsi="Calibri" w:cs="Calibri"/>
@@ -4604,6 +4644,7 @@
               </w:rPr>
               <w:t>tertiary_link</w:t>
             </w:r>
+            <w:proofErr w:type="spellEnd"/>
           </w:p>
         </w:tc>
         <w:tc>
@@ -5107,42 +5148,28 @@
                 <w:rFonts w:ascii="Calibri" w:eastAsia="Times New Roman" w:hAnsi="Calibri" w:cs="Calibri"/>
                 <w:color w:val="BFBFBF" w:themeColor="background1" w:themeShade="BF"/>
               </w:rPr>
-              <w:t>un</w:t>
+              <w:t>un-</w:t>
             </w:r>
             <w:r>
               <w:rPr>
                 <w:rFonts w:ascii="Calibri" w:eastAsia="Times New Roman" w:hAnsi="Calibri" w:cs="Calibri"/>
                 <w:color w:val="BFBFBF" w:themeColor="background1" w:themeShade="BF"/>
               </w:rPr>
-              <w:t>-</w:t>
+              <w:t>compact</w:t>
             </w:r>
             <w:r>
               <w:rPr>
                 <w:rFonts w:ascii="Calibri" w:eastAsia="Times New Roman" w:hAnsi="Calibri" w:cs="Calibri"/>
                 <w:color w:val="BFBFBF" w:themeColor="background1" w:themeShade="BF"/>
               </w:rPr>
-              <w:t>compact</w:t>
+              <w:t>e</w:t>
             </w:r>
             <w:r>
               <w:rPr>
                 <w:rFonts w:ascii="Calibri" w:eastAsia="Times New Roman" w:hAnsi="Calibri" w:cs="Calibri"/>
                 <w:color w:val="BFBFBF" w:themeColor="background1" w:themeShade="BF"/>
               </w:rPr>
-              <w:t>e</w:t>
-            </w:r>
-            <w:r>
-              <w:rPr>
-                <w:rFonts w:ascii="Calibri" w:eastAsia="Times New Roman" w:hAnsi="Calibri" w:cs="Calibri"/>
-                <w:color w:val="BFBFBF" w:themeColor="background1" w:themeShade="BF"/>
-              </w:rPr>
-              <w:t>d</w:t>
-            </w:r>
-            <w:r>
-              <w:rPr>
-                <w:rFonts w:ascii="Calibri" w:eastAsia="Times New Roman" w:hAnsi="Calibri" w:cs="Calibri"/>
-                <w:color w:val="BFBFBF" w:themeColor="background1" w:themeShade="BF"/>
-              </w:rPr>
-              <w:t>, hardly visible</w:t>
+              <w:t>d, hardly visible</w:t>
             </w:r>
           </w:p>
         </w:tc>
@@ -5235,6 +5262,7 @@
                 <w:color w:val="000000"/>
               </w:rPr>
             </w:pPr>
+            <w:proofErr w:type="spellStart"/>
             <w:r>
               <w:rPr>
                 <w:rFonts w:ascii="Calibri" w:eastAsia="Times New Roman" w:hAnsi="Calibri" w:cs="Calibri"/>
@@ -5242,6 +5270,7 @@
               </w:rPr>
               <w:t>trunk_link</w:t>
             </w:r>
+            <w:proofErr w:type="spellEnd"/>
           </w:p>
         </w:tc>
         <w:tc>
@@ -5368,9 +5397,56 @@
       </w:r>
     </w:p>
     <w:p>
+      <w:hyperlink r:id="rId7" w:history="1">
+        <w:r>
+          <w:rPr>
+            <w:rStyle w:val="Hyperlink"/>
+          </w:rPr>
+          <w:t>https://apps.azdot.gov/files/materials-manuals/Preliminary-Engineering-Design/PavementDesignManual.pdf</w:t>
+        </w:r>
+      </w:hyperlink>
+    </w:p>
+    <w:p/>
+    <w:p>
       <w:r>
-        <w:lastRenderedPageBreak/>
-        <w:t>https://apps.azdot.gov/files/materials-manuals/Preliminary-Engineering-Design/PavementDesignManual.pdf</w:t>
+        <w:rPr>
+          <w:noProof/>
+        </w:rPr>
+        <w:drawing>
+          <wp:inline distT="0" distB="0" distL="0" distR="0" wp14:anchorId="14DE5938" wp14:editId="31116DB8">
+            <wp:extent cx="5095875" cy="3714750"/>
+            <wp:effectExtent l="0" t="0" r="9525" b="0"/>
+            <wp:docPr id="1" name="Picture 1"/>
+            <wp:cNvGraphicFramePr>
+              <a:graphicFrameLocks xmlns:a="http://schemas.openxmlformats.org/drawingml/2006/main" noChangeAspect="1"/>
+            </wp:cNvGraphicFramePr>
+            <a:graphic xmlns:a="http://schemas.openxmlformats.org/drawingml/2006/main">
+              <a:graphicData uri="http://schemas.openxmlformats.org/drawingml/2006/picture">
+                <pic:pic xmlns:pic="http://schemas.openxmlformats.org/drawingml/2006/picture">
+                  <pic:nvPicPr>
+                    <pic:cNvPr id="1" name=""/>
+                    <pic:cNvPicPr/>
+                  </pic:nvPicPr>
+                  <pic:blipFill>
+                    <a:blip r:embed="rId8"/>
+                    <a:stretch>
+                      <a:fillRect/>
+                    </a:stretch>
+                  </pic:blipFill>
+                  <pic:spPr>
+                    <a:xfrm>
+                      <a:off x="0" y="0"/>
+                      <a:ext cx="5095875" cy="3714750"/>
+                    </a:xfrm>
+                    <a:prstGeom prst="rect">
+                      <a:avLst/>
+                    </a:prstGeom>
+                  </pic:spPr>
+                </pic:pic>
+              </a:graphicData>
+            </a:graphic>
+          </wp:inline>
+        </w:drawing>
       </w:r>
     </w:p>
     <w:sectPr>
@@ -5383,12 +5459,109 @@
 </w:document>
 </file>
 
+<file path=word/comments.xml><?xml version="1.0" encoding="utf-8"?>
+<w:comments xmlns:wpc="http://schemas.microsoft.com/office/word/2010/wordprocessingCanvas" xmlns:cx="http://schemas.microsoft.com/office/drawing/2014/chartex" xmlns:cx1="http://schemas.microsoft.com/office/drawing/2015/9/8/chartex" xmlns:mc="http://schemas.openxmlformats.org/markup-compatibility/2006" xmlns:o="urn:schemas-microsoft-com:office:office" xmlns:r="http://schemas.openxmlformats.org/officeDocument/2006/relationships" xmlns:m="http://schemas.openxmlformats.org/officeDocument/2006/math" xmlns:v="urn:schemas-microsoft-com:vml" xmlns:wp14="http://schemas.microsoft.com/office/word/2010/wordprocessingDrawing" xmlns:wp="http://schemas.openxmlformats.org/drawingml/2006/wordprocessingDrawing" xmlns:w10="urn:schemas-microsoft-com:office:word" xmlns:w="http://schemas.openxmlformats.org/wordprocessingml/2006/main" xmlns:w14="http://schemas.microsoft.com/office/word/2010/wordml" xmlns:w15="http://schemas.microsoft.com/office/word/2012/wordml" xmlns:w16se="http://schemas.microsoft.com/office/word/2015/wordml/symex" xmlns:wpg="http://schemas.microsoft.com/office/word/2010/wordprocessingGroup" xmlns:wpi="http://schemas.microsoft.com/office/word/2010/wordprocessingInk" xmlns:wne="http://schemas.microsoft.com/office/word/2006/wordml" xmlns:wps="http://schemas.microsoft.com/office/word/2010/wordprocessingShape" mc:Ignorable="w14 w15 w16se wp14">
+  <w:comment w:id="1" w:author="Chris Hoehne (Student)" w:date="2019-01-28T16:02:00Z" w:initials="CH(">
+    <w:p>
+      <w:pPr>
+        <w:pStyle w:val="CommentText"/>
+      </w:pPr>
+      <w:r>
+        <w:rPr>
+          <w:rStyle w:val="CommentReference"/>
+        </w:rPr>
+        <w:annotationRef/>
+      </w:r>
+      <w:r>
+        <w:t xml:space="preserve">Daniel C. </w:t>
+      </w:r>
+      <w:proofErr w:type="spellStart"/>
+      <w:r>
+        <w:t>Vaz</w:t>
+      </w:r>
+      <w:proofErr w:type="spellEnd"/>
+    </w:p>
+    <w:p>
+      <w:pPr>
+        <w:pStyle w:val="CommentText"/>
+      </w:pPr>
+      <w:r>
+        <w:t>University NOVA of Lisbon</w:t>
+      </w:r>
+      <w:r>
+        <w:t>:</w:t>
+      </w:r>
+    </w:p>
+    <w:p>
+      <w:pPr>
+        <w:pStyle w:val="CommentText"/>
+      </w:pPr>
+    </w:p>
+    <w:p>
+      <w:pPr>
+        <w:pStyle w:val="CommentText"/>
+      </w:pPr>
+      <w:r>
+        <w:t>“</w:t>
+      </w:r>
+      <w:r>
+        <w:t xml:space="preserve">Let us first consider an horizontal flat plate, of width b and infinite length L, hotter than the environment. The flow established by natural convection on the top surface is different from that on the bottom surface. Heated up fluid from the bottom surface comes to the edges of the plate and rises. Colder surrounding fluid is then continuously pulled next to the bottom surface of the plate, to compensate for that fluid escaping at the edges. Due to the symmetry of the horizontal plate problem, the surrounding fluid approaches the bottom of the plate near its </w:t>
+      </w:r>
+      <w:r>
+        <w:t>centerline</w:t>
+      </w:r>
+      <w:r>
+        <w:t xml:space="preserve"> and then progresses along half-width of the plate, i.e. along a distance b/2, until it reaches the edge of the plate and is allowed to rise. Therefore, the characteristic length (CL) could be taken as b/2. However, if the plate has an inclination, even a small one, then the symmetry of the problem is disrupted, and one can reason that the surrounding fluid shall approach the plate from its lower edge and then progress along its entire width before it is allowed to rise at the higher edge. Because the fluid is trying to rise, the flow remains attached to the bottom surface of the plate and does not detaches. Hence, CL could be taken as b this time. This example shows that for the same geometry one can have distinct CL, due to inclination. This should answer your question.</w:t>
+      </w:r>
+    </w:p>
+    <w:p>
+      <w:pPr>
+        <w:pStyle w:val="CommentText"/>
+      </w:pPr>
+      <w:r>
+        <w:t xml:space="preserve">A similar discussion could be made to the top surface of this hotter-than-environment plate and again b and b/2 would appear as possible values for CL. However, in this case I should add that the particular value of b (not to mention L) and inclination can become important in what concerns the exact pattern of the flow that is established on the top surface. This is due to the possibility of formation of structures related to </w:t>
+      </w:r>
+      <w:proofErr w:type="spellStart"/>
+      <w:r>
+        <w:t>Bénard</w:t>
+      </w:r>
+      <w:proofErr w:type="spellEnd"/>
+      <w:r>
+        <w:t xml:space="preserve"> convection cells. In such case, the typical width of these cells would be a more suitable CL than the whole width b of the plate. Empirical correlations for plates exhibit this effect.</w:t>
+      </w:r>
+      <w:r>
+        <w:t>”</w:t>
+      </w:r>
+    </w:p>
+    <w:p>
+      <w:pPr>
+        <w:pStyle w:val="CommentText"/>
+      </w:pPr>
+    </w:p>
+    <w:p>
+      <w:pPr>
+        <w:pStyle w:val="CommentText"/>
+      </w:pPr>
+      <w:r>
+        <w:t>https://www.researchgate.net/post/Can_anyone_suggest_the_basis_for_choosing_characteristic_length</w:t>
+      </w:r>
+    </w:p>
+  </w:comment>
+</w:comments>
+</file>
+
+<file path=word/commentsExtended.xml><?xml version="1.0" encoding="utf-8"?>
+<w15:commentsEx xmlns:wpc="http://schemas.microsoft.com/office/word/2010/wordprocessingCanvas" xmlns:cx="http://schemas.microsoft.com/office/drawing/2014/chartex" xmlns:cx1="http://schemas.microsoft.com/office/drawing/2015/9/8/chartex" xmlns:mc="http://schemas.openxmlformats.org/markup-compatibility/2006" xmlns:o="urn:schemas-microsoft-com:office:office" xmlns:r="http://schemas.openxmlformats.org/officeDocument/2006/relationships" xmlns:m="http://schemas.openxmlformats.org/officeDocument/2006/math" xmlns:v="urn:schemas-microsoft-com:vml" xmlns:wp14="http://schemas.microsoft.com/office/word/2010/wordprocessingDrawing" xmlns:wp="http://schemas.openxmlformats.org/drawingml/2006/wordprocessingDrawing" xmlns:w10="urn:schemas-microsoft-com:office:word" xmlns:w="http://schemas.openxmlformats.org/wordprocessingml/2006/main" xmlns:w14="http://schemas.microsoft.com/office/word/2010/wordml" xmlns:w15="http://schemas.microsoft.com/office/word/2012/wordml" xmlns:w16se="http://schemas.microsoft.com/office/word/2015/wordml/symex" xmlns:wpg="http://schemas.microsoft.com/office/word/2010/wordprocessingGroup" xmlns:wpi="http://schemas.microsoft.com/office/word/2010/wordprocessingInk" xmlns:wne="http://schemas.microsoft.com/office/word/2006/wordml" xmlns:wps="http://schemas.microsoft.com/office/word/2010/wordprocessingShape" mc:Ignorable="w14 w15 w16se wp14">
+  <w15:commentEx w15:paraId="6804F64E" w15:done="0"/>
+</w15:commentsEx>
+</file>
+
 <file path=word/numbering.xml><?xml version="1.0" encoding="utf-8"?>
 <w:numbering xmlns:wpc="http://schemas.microsoft.com/office/word/2010/wordprocessingCanvas" xmlns:cx="http://schemas.microsoft.com/office/drawing/2014/chartex" xmlns:cx1="http://schemas.microsoft.com/office/drawing/2015/9/8/chartex" xmlns:mc="http://schemas.openxmlformats.org/markup-compatibility/2006" xmlns:o="urn:schemas-microsoft-com:office:office" xmlns:r="http://schemas.openxmlformats.org/officeDocument/2006/relationships" xmlns:m="http://schemas.openxmlformats.org/officeDocument/2006/math" xmlns:v="urn:schemas-microsoft-com:vml" xmlns:wp14="http://schemas.microsoft.com/office/word/2010/wordprocessingDrawing" xmlns:wp="http://schemas.openxmlformats.org/drawingml/2006/wordprocessingDrawing" xmlns:w10="urn:schemas-microsoft-com:office:word" xmlns:w="http://schemas.openxmlformats.org/wordprocessingml/2006/main" xmlns:w14="http://schemas.microsoft.com/office/word/2010/wordml" xmlns:w15="http://schemas.microsoft.com/office/word/2012/wordml" xmlns:w16se="http://schemas.microsoft.com/office/word/2015/wordml/symex" xmlns:wpg="http://schemas.microsoft.com/office/word/2010/wordprocessingGroup" xmlns:wpi="http://schemas.microsoft.com/office/word/2010/wordprocessingInk" xmlns:wne="http://schemas.microsoft.com/office/word/2006/wordml" xmlns:wps="http://schemas.microsoft.com/office/word/2010/wordprocessingShape" mc:Ignorable="w14 w15 w16se wp14">
   <w:abstractNum w:abstractNumId="0" w15:restartNumberingAfterBreak="0">
-    <w:nsid w:val="5C8A61FB"/>
+    <w:nsid w:val="16AE49CA"/>
     <w:multiLevelType w:val="hybridMultilevel"/>
-    <w:tmpl w:val="496E7B22"/>
+    <w:tmpl w:val="FCBAFD28"/>
     <w:lvl w:ilvl="0" w:tplc="04090001">
       <w:start w:val="1"/>
       <w:numFmt w:val="bullet"/>
@@ -5498,10 +5671,134 @@
       </w:rPr>
     </w:lvl>
   </w:abstractNum>
+  <w:abstractNum w:abstractNumId="1" w15:restartNumberingAfterBreak="0">
+    <w:nsid w:val="5C8A61FB"/>
+    <w:multiLevelType w:val="hybridMultilevel"/>
+    <w:tmpl w:val="496E7B22"/>
+    <w:lvl w:ilvl="0" w:tplc="04090001">
+      <w:start w:val="1"/>
+      <w:numFmt w:val="bullet"/>
+      <w:lvlText w:val=""/>
+      <w:lvlJc w:val="left"/>
+      <w:pPr>
+        <w:ind w:left="720" w:hanging="360"/>
+      </w:pPr>
+      <w:rPr>
+        <w:rFonts w:ascii="Symbol" w:hAnsi="Symbol" w:hint="default"/>
+      </w:rPr>
+    </w:lvl>
+    <w:lvl w:ilvl="1" w:tplc="04090003">
+      <w:start w:val="1"/>
+      <w:numFmt w:val="bullet"/>
+      <w:lvlText w:val="o"/>
+      <w:lvlJc w:val="left"/>
+      <w:pPr>
+        <w:ind w:left="1440" w:hanging="360"/>
+      </w:pPr>
+      <w:rPr>
+        <w:rFonts w:ascii="Courier New" w:hAnsi="Courier New" w:cs="Courier New" w:hint="default"/>
+      </w:rPr>
+    </w:lvl>
+    <w:lvl w:ilvl="2" w:tplc="04090005" w:tentative="1">
+      <w:start w:val="1"/>
+      <w:numFmt w:val="bullet"/>
+      <w:lvlText w:val=""/>
+      <w:lvlJc w:val="left"/>
+      <w:pPr>
+        <w:ind w:left="2160" w:hanging="360"/>
+      </w:pPr>
+      <w:rPr>
+        <w:rFonts w:ascii="Wingdings" w:hAnsi="Wingdings" w:hint="default"/>
+      </w:rPr>
+    </w:lvl>
+    <w:lvl w:ilvl="3" w:tplc="04090001" w:tentative="1">
+      <w:start w:val="1"/>
+      <w:numFmt w:val="bullet"/>
+      <w:lvlText w:val=""/>
+      <w:lvlJc w:val="left"/>
+      <w:pPr>
+        <w:ind w:left="2880" w:hanging="360"/>
+      </w:pPr>
+      <w:rPr>
+        <w:rFonts w:ascii="Symbol" w:hAnsi="Symbol" w:hint="default"/>
+      </w:rPr>
+    </w:lvl>
+    <w:lvl w:ilvl="4" w:tplc="04090003" w:tentative="1">
+      <w:start w:val="1"/>
+      <w:numFmt w:val="bullet"/>
+      <w:lvlText w:val="o"/>
+      <w:lvlJc w:val="left"/>
+      <w:pPr>
+        <w:ind w:left="3600" w:hanging="360"/>
+      </w:pPr>
+      <w:rPr>
+        <w:rFonts w:ascii="Courier New" w:hAnsi="Courier New" w:cs="Courier New" w:hint="default"/>
+      </w:rPr>
+    </w:lvl>
+    <w:lvl w:ilvl="5" w:tplc="04090005" w:tentative="1">
+      <w:start w:val="1"/>
+      <w:numFmt w:val="bullet"/>
+      <w:lvlText w:val=""/>
+      <w:lvlJc w:val="left"/>
+      <w:pPr>
+        <w:ind w:left="4320" w:hanging="360"/>
+      </w:pPr>
+      <w:rPr>
+        <w:rFonts w:ascii="Wingdings" w:hAnsi="Wingdings" w:hint="default"/>
+      </w:rPr>
+    </w:lvl>
+    <w:lvl w:ilvl="6" w:tplc="04090001" w:tentative="1">
+      <w:start w:val="1"/>
+      <w:numFmt w:val="bullet"/>
+      <w:lvlText w:val=""/>
+      <w:lvlJc w:val="left"/>
+      <w:pPr>
+        <w:ind w:left="5040" w:hanging="360"/>
+      </w:pPr>
+      <w:rPr>
+        <w:rFonts w:ascii="Symbol" w:hAnsi="Symbol" w:hint="default"/>
+      </w:rPr>
+    </w:lvl>
+    <w:lvl w:ilvl="7" w:tplc="04090003" w:tentative="1">
+      <w:start w:val="1"/>
+      <w:numFmt w:val="bullet"/>
+      <w:lvlText w:val="o"/>
+      <w:lvlJc w:val="left"/>
+      <w:pPr>
+        <w:ind w:left="5760" w:hanging="360"/>
+      </w:pPr>
+      <w:rPr>
+        <w:rFonts w:ascii="Courier New" w:hAnsi="Courier New" w:cs="Courier New" w:hint="default"/>
+      </w:rPr>
+    </w:lvl>
+    <w:lvl w:ilvl="8" w:tplc="04090005" w:tentative="1">
+      <w:start w:val="1"/>
+      <w:numFmt w:val="bullet"/>
+      <w:lvlText w:val=""/>
+      <w:lvlJc w:val="left"/>
+      <w:pPr>
+        <w:ind w:left="6480" w:hanging="360"/>
+      </w:pPr>
+      <w:rPr>
+        <w:rFonts w:ascii="Wingdings" w:hAnsi="Wingdings" w:hint="default"/>
+      </w:rPr>
+    </w:lvl>
+  </w:abstractNum>
   <w:num w:numId="1">
+    <w:abstractNumId w:val="1"/>
+  </w:num>
+  <w:num w:numId="2">
     <w:abstractNumId w:val="0"/>
   </w:num>
 </w:numbering>
+</file>
+
+<file path=word/people.xml><?xml version="1.0" encoding="utf-8"?>
+<w15:people xmlns:wpc="http://schemas.microsoft.com/office/word/2010/wordprocessingCanvas" xmlns:cx="http://schemas.microsoft.com/office/drawing/2014/chartex" xmlns:cx1="http://schemas.microsoft.com/office/drawing/2015/9/8/chartex" xmlns:mc="http://schemas.openxmlformats.org/markup-compatibility/2006" xmlns:o="urn:schemas-microsoft-com:office:office" xmlns:r="http://schemas.openxmlformats.org/officeDocument/2006/relationships" xmlns:m="http://schemas.openxmlformats.org/officeDocument/2006/math" xmlns:v="urn:schemas-microsoft-com:vml" xmlns:wp14="http://schemas.microsoft.com/office/word/2010/wordprocessingDrawing" xmlns:wp="http://schemas.openxmlformats.org/drawingml/2006/wordprocessingDrawing" xmlns:w10="urn:schemas-microsoft-com:office:word" xmlns:w="http://schemas.openxmlformats.org/wordprocessingml/2006/main" xmlns:w14="http://schemas.microsoft.com/office/word/2010/wordml" xmlns:w15="http://schemas.microsoft.com/office/word/2012/wordml" xmlns:w16se="http://schemas.microsoft.com/office/word/2015/wordml/symex" xmlns:wpg="http://schemas.microsoft.com/office/word/2010/wordprocessingGroup" xmlns:wpi="http://schemas.microsoft.com/office/word/2010/wordprocessingInk" xmlns:wne="http://schemas.microsoft.com/office/word/2006/wordml" xmlns:wps="http://schemas.microsoft.com/office/word/2010/wordprocessingShape" mc:Ignorable="w14 w15 w16se wp14">
+  <w15:person w15:author="Chris Hoehne (Student)">
+    <w15:presenceInfo w15:providerId="AD" w15:userId="S-1-5-21-1547161642-926492609-1801674531-887199"/>
+  </w15:person>
+</w15:people>
 </file>
 
 <file path=word/styles.xml><?xml version="1.0" encoding="utf-8"?>
@@ -6076,6 +6373,17 @@
       <w:szCs w:val="18"/>
     </w:rPr>
   </w:style>
+  <w:style w:type="character" w:styleId="Hyperlink">
+    <w:name w:val="Hyperlink"/>
+    <w:basedOn w:val="DefaultParagraphFont"/>
+    <w:uiPriority w:val="99"/>
+    <w:unhideWhenUsed/>
+    <w:rsid w:val="00DB7496"/>
+    <w:rPr>
+      <w:color w:val="0563C1" w:themeColor="hyperlink"/>
+      <w:u w:val="single"/>
+    </w:rPr>
+  </w:style>
 </w:styles>
 </file>
 

</xml_diff>

<commit_message>
cleaning of repository and prepping for final MesoWest data request
</commit_message>
<xml_diff>
--- a/docs/pavement-profiles.docx
+++ b/docs/pavement-profiles.docx
@@ -397,8 +397,6 @@
           </w:tcPr>
           <w:p/>
         </w:tc>
-        <w:bookmarkStart w:id="0" w:name="_GoBack"/>
-        <w:bookmarkEnd w:id="0"/>
       </w:tr>
       <w:tr>
         <w:tc>
@@ -532,16 +530,16 @@
             <w:pPr>
               <w:jc w:val="both"/>
             </w:pPr>
-            <w:commentRangeStart w:id="1"/>
+            <w:commentRangeStart w:id="0"/>
             <w:r>
               <w:t>Characteristic Pavement Length, L</w:t>
             </w:r>
-            <w:commentRangeEnd w:id="1"/>
+            <w:commentRangeEnd w:id="0"/>
             <w:r>
               <w:rPr>
                 <w:rStyle w:val="CommentReference"/>
               </w:rPr>
-              <w:commentReference w:id="1"/>
+              <w:commentReference w:id="0"/>
             </w:r>
           </w:p>
         </w:tc>
@@ -5449,6 +5447,167 @@
         </w:drawing>
       </w:r>
     </w:p>
+    <w:p/>
+    <w:p>
+      <w:r>
+        <w:t>ADOT:</w:t>
+      </w:r>
+    </w:p>
+    <w:p>
+      <w:r>
+        <w:t>Top layer can be wearing and base course of asphalt</w:t>
+      </w:r>
+    </w:p>
+    <w:p>
+      <w:r>
+        <w:t xml:space="preserve">Subgrade is native soil or fill material </w:t>
+      </w:r>
+    </w:p>
+    <w:p/>
+    <w:p>
+      <w:r>
+        <w:t xml:space="preserve">1. Design Charts: There are two design charts for the base courses of minor streets. </w:t>
+      </w:r>
+    </w:p>
+    <w:p>
+      <w:r>
+        <w:t xml:space="preserve">A. Design of base courses for local Residential Streets is based on the City of Phoenix Standard Detail P-1102. </w:t>
+      </w:r>
+    </w:p>
+    <w:p>
+      <w:r>
+        <w:t>B. Design of base courses for Local Collector Streets, Minor Collector Streets, Local Commercial Streets and Local Industrial Streets is based on the City of Phoenix Standard Detail P-1103.</w:t>
+      </w:r>
+    </w:p>
+    <w:p>
+      <w:r>
+        <w:rPr>
+          <w:noProof/>
+        </w:rPr>
+        <w:lastRenderedPageBreak/>
+        <w:drawing>
+          <wp:inline distT="0" distB="0" distL="0" distR="0" wp14:anchorId="3514780E" wp14:editId="6D4E72CC">
+            <wp:extent cx="5591175" cy="2771775"/>
+            <wp:effectExtent l="0" t="0" r="9525" b="9525"/>
+            <wp:docPr id="2" name="Picture 2"/>
+            <wp:cNvGraphicFramePr>
+              <a:graphicFrameLocks xmlns:a="http://schemas.openxmlformats.org/drawingml/2006/main" noChangeAspect="1"/>
+            </wp:cNvGraphicFramePr>
+            <a:graphic xmlns:a="http://schemas.openxmlformats.org/drawingml/2006/main">
+              <a:graphicData uri="http://schemas.openxmlformats.org/drawingml/2006/picture">
+                <pic:pic xmlns:pic="http://schemas.openxmlformats.org/drawingml/2006/picture">
+                  <pic:nvPicPr>
+                    <pic:cNvPr id="1" name=""/>
+                    <pic:cNvPicPr/>
+                  </pic:nvPicPr>
+                  <pic:blipFill>
+                    <a:blip r:embed="rId9"/>
+                    <a:stretch>
+                      <a:fillRect/>
+                    </a:stretch>
+                  </pic:blipFill>
+                  <pic:spPr>
+                    <a:xfrm>
+                      <a:off x="0" y="0"/>
+                      <a:ext cx="5591175" cy="2771775"/>
+                    </a:xfrm>
+                    <a:prstGeom prst="rect">
+                      <a:avLst/>
+                    </a:prstGeom>
+                  </pic:spPr>
+                </pic:pic>
+              </a:graphicData>
+            </a:graphic>
+          </wp:inline>
+        </w:drawing>
+      </w:r>
+    </w:p>
+    <w:p>
+      <w:r>
+        <w:rPr>
+          <w:noProof/>
+        </w:rPr>
+        <w:lastRenderedPageBreak/>
+        <w:drawing>
+          <wp:inline distT="0" distB="0" distL="0" distR="0" wp14:anchorId="3A9A4AC8" wp14:editId="4C33BFCF">
+            <wp:extent cx="5734050" cy="4019550"/>
+            <wp:effectExtent l="0" t="0" r="0" b="0"/>
+            <wp:docPr id="4" name="Picture 4"/>
+            <wp:cNvGraphicFramePr>
+              <a:graphicFrameLocks xmlns:a="http://schemas.openxmlformats.org/drawingml/2006/main" noChangeAspect="1"/>
+            </wp:cNvGraphicFramePr>
+            <a:graphic xmlns:a="http://schemas.openxmlformats.org/drawingml/2006/main">
+              <a:graphicData uri="http://schemas.openxmlformats.org/drawingml/2006/picture">
+                <pic:pic xmlns:pic="http://schemas.openxmlformats.org/drawingml/2006/picture">
+                  <pic:nvPicPr>
+                    <pic:cNvPr id="1" name=""/>
+                    <pic:cNvPicPr/>
+                  </pic:nvPicPr>
+                  <pic:blipFill>
+                    <a:blip r:embed="rId10"/>
+                    <a:stretch>
+                      <a:fillRect/>
+                    </a:stretch>
+                  </pic:blipFill>
+                  <pic:spPr>
+                    <a:xfrm>
+                      <a:off x="0" y="0"/>
+                      <a:ext cx="5734050" cy="4019550"/>
+                    </a:xfrm>
+                    <a:prstGeom prst="rect">
+                      <a:avLst/>
+                    </a:prstGeom>
+                  </pic:spPr>
+                </pic:pic>
+              </a:graphicData>
+            </a:graphic>
+          </wp:inline>
+        </w:drawing>
+      </w:r>
+      <w:r>
+        <w:rPr>
+          <w:noProof/>
+        </w:rPr>
+        <w:lastRenderedPageBreak/>
+        <w:drawing>
+          <wp:inline distT="0" distB="0" distL="0" distR="0" wp14:anchorId="24E37AA0" wp14:editId="45E41FAC">
+            <wp:extent cx="5495925" cy="4581525"/>
+            <wp:effectExtent l="0" t="0" r="9525" b="9525"/>
+            <wp:docPr id="5" name="Picture 5"/>
+            <wp:cNvGraphicFramePr>
+              <a:graphicFrameLocks xmlns:a="http://schemas.openxmlformats.org/drawingml/2006/main" noChangeAspect="1"/>
+            </wp:cNvGraphicFramePr>
+            <a:graphic xmlns:a="http://schemas.openxmlformats.org/drawingml/2006/main">
+              <a:graphicData uri="http://schemas.openxmlformats.org/drawingml/2006/picture">
+                <pic:pic xmlns:pic="http://schemas.openxmlformats.org/drawingml/2006/picture">
+                  <pic:nvPicPr>
+                    <pic:cNvPr id="1" name=""/>
+                    <pic:cNvPicPr/>
+                  </pic:nvPicPr>
+                  <pic:blipFill>
+                    <a:blip r:embed="rId11"/>
+                    <a:stretch>
+                      <a:fillRect/>
+                    </a:stretch>
+                  </pic:blipFill>
+                  <pic:spPr>
+                    <a:xfrm>
+                      <a:off x="0" y="0"/>
+                      <a:ext cx="5495925" cy="4581525"/>
+                    </a:xfrm>
+                    <a:prstGeom prst="rect">
+                      <a:avLst/>
+                    </a:prstGeom>
+                  </pic:spPr>
+                </pic:pic>
+              </a:graphicData>
+            </a:graphic>
+          </wp:inline>
+        </w:drawing>
+      </w:r>
+      <w:bookmarkStart w:id="1" w:name="_GoBack"/>
+      <w:bookmarkEnd w:id="1"/>
+    </w:p>
     <w:sectPr>
       <w:pgSz w:w="12240" w:h="15840"/>
       <w:pgMar w:top="1440" w:right="1440" w:bottom="1440" w:left="1440" w:header="720" w:footer="720" w:gutter="0"/>
@@ -5461,7 +5620,7 @@
 
 <file path=word/comments.xml><?xml version="1.0" encoding="utf-8"?>
 <w:comments xmlns:wpc="http://schemas.microsoft.com/office/word/2010/wordprocessingCanvas" xmlns:cx="http://schemas.microsoft.com/office/drawing/2014/chartex" xmlns:cx1="http://schemas.microsoft.com/office/drawing/2015/9/8/chartex" xmlns:mc="http://schemas.openxmlformats.org/markup-compatibility/2006" xmlns:o="urn:schemas-microsoft-com:office:office" xmlns:r="http://schemas.openxmlformats.org/officeDocument/2006/relationships" xmlns:m="http://schemas.openxmlformats.org/officeDocument/2006/math" xmlns:v="urn:schemas-microsoft-com:vml" xmlns:wp14="http://schemas.microsoft.com/office/word/2010/wordprocessingDrawing" xmlns:wp="http://schemas.openxmlformats.org/drawingml/2006/wordprocessingDrawing" xmlns:w10="urn:schemas-microsoft-com:office:word" xmlns:w="http://schemas.openxmlformats.org/wordprocessingml/2006/main" xmlns:w14="http://schemas.microsoft.com/office/word/2010/wordml" xmlns:w15="http://schemas.microsoft.com/office/word/2012/wordml" xmlns:w16se="http://schemas.microsoft.com/office/word/2015/wordml/symex" xmlns:wpg="http://schemas.microsoft.com/office/word/2010/wordprocessingGroup" xmlns:wpi="http://schemas.microsoft.com/office/word/2010/wordprocessingInk" xmlns:wne="http://schemas.microsoft.com/office/word/2006/wordml" xmlns:wps="http://schemas.microsoft.com/office/word/2010/wordprocessingShape" mc:Ignorable="w14 w15 w16se wp14">
-  <w:comment w:id="1" w:author="Chris Hoehne (Student)" w:date="2019-01-28T16:02:00Z" w:initials="CH(">
+  <w:comment w:id="0" w:author="Chris Hoehne (Student)" w:date="2019-01-28T16:02:00Z" w:initials="CH(">
     <w:p>
       <w:pPr>
         <w:pStyle w:val="CommentText"/>
@@ -5486,10 +5645,7 @@
         <w:pStyle w:val="CommentText"/>
       </w:pPr>
       <w:r>
-        <w:t>University NOVA of Lisbon</w:t>
-      </w:r>
-      <w:r>
-        <w:t>:</w:t>
+        <w:t>University NOVA of Lisbon:</w:t>
       </w:r>
     </w:p>
     <w:p>
@@ -5502,16 +5658,7 @@
         <w:pStyle w:val="CommentText"/>
       </w:pPr>
       <w:r>
-        <w:t>“</w:t>
-      </w:r>
-      <w:r>
-        <w:t xml:space="preserve">Let us first consider an horizontal flat plate, of width b and infinite length L, hotter than the environment. The flow established by natural convection on the top surface is different from that on the bottom surface. Heated up fluid from the bottom surface comes to the edges of the plate and rises. Colder surrounding fluid is then continuously pulled next to the bottom surface of the plate, to compensate for that fluid escaping at the edges. Due to the symmetry of the horizontal plate problem, the surrounding fluid approaches the bottom of the plate near its </w:t>
-      </w:r>
-      <w:r>
-        <w:t>centerline</w:t>
-      </w:r>
-      <w:r>
-        <w:t xml:space="preserve"> and then progresses along half-width of the plate, i.e. along a distance b/2, until it reaches the edge of the plate and is allowed to rise. Therefore, the characteristic length (CL) could be taken as b/2. However, if the plate has an inclination, even a small one, then the symmetry of the problem is disrupted, and one can reason that the surrounding fluid shall approach the plate from its lower edge and then progress along its entire width before it is allowed to rise at the higher edge. Because the fluid is trying to rise, the flow remains attached to the bottom surface of the plate and does not detaches. Hence, CL could be taken as b this time. This example shows that for the same geometry one can have distinct CL, due to inclination. This should answer your question.</w:t>
+        <w:t>“Let us first consider an horizontal flat plate, of width b and infinite length L, hotter than the environment. The flow established by natural convection on the top surface is different from that on the bottom surface. Heated up fluid from the bottom surface comes to the edges of the plate and rises. Colder surrounding fluid is then continuously pulled next to the bottom surface of the plate, to compensate for that fluid escaping at the edges. Due to the symmetry of the horizontal plate problem, the surrounding fluid approaches the bottom of the plate near its centerline and then progresses along half-width of the plate, i.e. along a distance b/2, until it reaches the edge of the plate and is allowed to rise. Therefore, the characteristic length (CL) could be taken as b/2. However, if the plate has an inclination, even a small one, then the symmetry of the problem is disrupted, and one can reason that the surrounding fluid shall approach the plate from its lower edge and then progress along its entire width before it is allowed to rise at the higher edge. Because the fluid is trying to rise, the flow remains attached to the bottom surface of the plate and does not detaches. Hence, CL could be taken as b this time. This example shows that for the same geometry one can have distinct CL, due to inclination. This should answer your question.</w:t>
       </w:r>
     </w:p>
     <w:p>
@@ -5527,10 +5674,7 @@
       </w:r>
       <w:proofErr w:type="spellEnd"/>
       <w:r>
-        <w:t xml:space="preserve"> convection cells. In such case, the typical width of these cells would be a more suitable CL than the whole width b of the plate. Empirical correlations for plates exhibit this effect.</w:t>
-      </w:r>
-      <w:r>
-        <w:t>”</w:t>
+        <w:t xml:space="preserve"> convection cells. In such case, the typical width of these cells would be a more suitable CL than the whole width b of the plate. Empirical correlations for plates exhibit this effect.”</w:t>
       </w:r>
     </w:p>
     <w:p>

</xml_diff>

<commit_message>
updates to pavement profiles with added cites
</commit_message>
<xml_diff>
--- a/docs/pavement-profiles.docx
+++ b/docs/pavement-profiles.docx
@@ -30,16 +30,16 @@
     <w:tbl>
       <w:tblPr>
         <w:tblStyle w:val="TableGrid"/>
-        <w:tblW w:w="10620" w:type="dxa"/>
-        <w:tblInd w:w="-275" w:type="dxa"/>
+        <w:tblW w:w="11250" w:type="dxa"/>
+        <w:tblInd w:w="-905" w:type="dxa"/>
         <w:tblLook w:val="04A0" w:firstRow="1" w:lastRow="0" w:firstColumn="1" w:lastColumn="0" w:noHBand="0" w:noVBand="1"/>
       </w:tblPr>
       <w:tblGrid>
-        <w:gridCol w:w="1530"/>
-        <w:gridCol w:w="1499"/>
-        <w:gridCol w:w="2281"/>
-        <w:gridCol w:w="2340"/>
-        <w:gridCol w:w="2970"/>
+        <w:gridCol w:w="1531"/>
+        <w:gridCol w:w="1463"/>
+        <w:gridCol w:w="3610"/>
+        <w:gridCol w:w="1981"/>
+        <w:gridCol w:w="2665"/>
       </w:tblGrid>
       <w:tr>
         <w:tc>
@@ -67,7 +67,7 @@
         </w:tc>
         <w:tc>
           <w:tcPr>
-            <w:tcW w:w="1499" w:type="dxa"/>
+            <w:tcW w:w="1350" w:type="dxa"/>
             <w:vMerge w:val="restart"/>
             <w:vAlign w:val="center"/>
           </w:tcPr>
@@ -90,7 +90,7 @@
         </w:tc>
         <w:tc>
           <w:tcPr>
-            <w:tcW w:w="7591" w:type="dxa"/>
+            <w:tcW w:w="8370" w:type="dxa"/>
             <w:gridSpan w:val="3"/>
             <w:vAlign w:val="center"/>
           </w:tcPr>
@@ -143,7 +143,7 @@
         </w:tc>
         <w:tc>
           <w:tcPr>
-            <w:tcW w:w="1499" w:type="dxa"/>
+            <w:tcW w:w="1350" w:type="dxa"/>
             <w:vMerge/>
             <w:tcBorders>
               <w:bottom w:val="single" w:sz="12" w:space="0" w:color="auto"/>
@@ -161,7 +161,7 @@
         </w:tc>
         <w:tc>
           <w:tcPr>
-            <w:tcW w:w="2281" w:type="dxa"/>
+            <w:tcW w:w="3669" w:type="dxa"/>
             <w:tcBorders>
               <w:bottom w:val="single" w:sz="12" w:space="0" w:color="auto"/>
             </w:tcBorders>
@@ -188,7 +188,7 @@
         </w:tc>
         <w:tc>
           <w:tcPr>
-            <w:tcW w:w="2340" w:type="dxa"/>
+            <w:tcW w:w="2004" w:type="dxa"/>
             <w:tcBorders>
               <w:bottom w:val="single" w:sz="12" w:space="0" w:color="auto"/>
             </w:tcBorders>
@@ -215,7 +215,7 @@
         </w:tc>
         <w:tc>
           <w:tcPr>
-            <w:tcW w:w="2970" w:type="dxa"/>
+            <w:tcW w:w="2697" w:type="dxa"/>
             <w:tcBorders>
               <w:bottom w:val="single" w:sz="12" w:space="0" w:color="auto"/>
             </w:tcBorders>
@@ -294,7 +294,7 @@
         </w:tc>
         <w:tc>
           <w:tcPr>
-            <w:tcW w:w="1499" w:type="dxa"/>
+            <w:tcW w:w="1350" w:type="dxa"/>
             <w:tcBorders>
               <w:top w:val="single" w:sz="12" w:space="0" w:color="auto"/>
             </w:tcBorders>
@@ -317,7 +317,7 @@
         </w:tc>
         <w:tc>
           <w:tcPr>
-            <w:tcW w:w="2281" w:type="dxa"/>
+            <w:tcW w:w="3669" w:type="dxa"/>
             <w:tcBorders>
               <w:top w:val="single" w:sz="12" w:space="0" w:color="auto"/>
             </w:tcBorders>
@@ -364,7 +364,7 @@
               <w:rPr>
                 <w:rFonts w:ascii="Times New Roman" w:hAnsi="Times New Roman" w:cs="Times New Roman"/>
               </w:rPr>
-              <w:instrText>ADDIN CSL_CITATION {"citationItems":[{"id":"ITEM-1","itemData":{"DOI":"10.1016/J.BUILDENV.2012.10.014","ISSN":"0360-1323","abstract":"Albedo (or solar reflectivity) plays an important role in the thermal behavior of pavements and other ground surfaces, and their resultant impacts on humans and the environment. This study developed a new albedo measurement system with a dual-pyranometer and automatic data acquisition system, and used it to conduct field measurements of albedo on different pavement materials and for long-term monitoring of albedo. The albedo values were obtained for commonly used land cover materials including asphalt, concrete and interlocking concrete paver surfacing materials with different designs and some other materials. These new data can help reduce the uncertainty in understanding, evaluating and modeling the thermal behavior and environmental impacts of ground surfaces with different albedos. The seasonal effects of albedo on pavement thermal performance were examined through experimental measurements. An empirical relationship between the cooling effect of increased albedo on a pavement's high temperature and solar radiation was developed. The cooling effect has a positive correlation with the peak solar radiation intensity. This simple correlation can be used to roughly estimate the cooling or heating effect of changing albedo on pavement for various climates and seasons with different solar radiation intensities.","author":[{"dropping-particle":"","family":"Li","given":"H.","non-dropping-particle":"","parse-names":false,"suffix":""},{"dropping-particle":"","family":"Harvey","given":"J.","non-dropping-particle":"","parse-names":false,"suffix":""},{"dropping-particle":"","family":"Kendall","given":"A.","non-dropping-particle":"","parse-names":false,"suffix":""}],"container-title":"Building and Environment","id":"ITEM-1","issued":{"date-parts":[["2013","1","1"]]},"page":"536-546","publisher":"Pergamon","title":"Field measurement of albedo for different land cover materials and effects on thermal performance","type":"article-journal","volume":"59"},"uris":["http://www.mendeley.com/documents/?uuid=f2877321-75c3-3791-af71-736bed95f334"]}],"mendeley":{"formattedCitation":"&lt;sup&gt;1&lt;/sup&gt;","plainTextFormattedCitation":"1","previouslyFormattedCitation":"[1]"},"properties":{"noteIndex":0},"schema":"https://github.com/citation-style-language/schema/raw/master/csl-citation.json"}</w:instrText>
+              <w:instrText>ADDIN CSL_CITATION {"citationItems":[{"id":"ITEM-1","itemData":{"DOI":"10.1016/J.BUILDENV.2012.10.014","ISSN":"0360-1323","abstract":"Albedo (or solar reflectivity) plays an important role in the thermal behavior of pavements and other ground surfaces, and their resultant impacts on humans and the environment. This study developed a new albedo measurement system with a dual-pyranometer and automatic data acquisition system, and used it to conduct field measurements of albedo on different pavement materials and for long-term monitoring of albedo. The albedo values were obtained for commonly used land cover materials including asphalt, concrete and interlocking concrete paver surfacing materials with different designs and some other materials. These new data can help reduce the uncertainty in understanding, evaluating and modeling the thermal behavior and environmental impacts of ground surfaces with different albedos. The seasonal effects of albedo on pavement thermal performance were examined through experimental measurements. An empirical relationship between the cooling effect of increased albedo on a pavement's high temperature and solar radiation was developed. The cooling effect has a positive correlation with the peak solar radiation intensity. This simple correlation can be used to roughly estimate the cooling or heating effect of changing albedo on pavement for various climates and seasons with different solar radiation intensities.","author":[{"dropping-particle":"","family":"Li","given":"H.","non-dropping-particle":"","parse-names":false,"suffix":""},{"dropping-particle":"","family":"Harvey","given":"J.","non-dropping-particle":"","parse-names":false,"suffix":""},{"dropping-particle":"","family":"Kendall","given":"A.","non-dropping-particle":"","parse-names":false,"suffix":""}],"container-title":"Building and Environment","id":"ITEM-1","issued":{"date-parts":[["2013","1","1"]]},"page":"536-546","publisher":"Pergamon","title":"Field measurement of albedo for different land cover materials and effects on thermal performance","type":"article-journal","volume":"59"},"uris":["http://www.mendeley.com/documents/?uuid=f2877321-75c3-3791-af71-736bed95f334"]}],"mendeley":{"formattedCitation":"&lt;sup&gt;1&lt;/sup&gt;","plainTextFormattedCitation":"1","previouslyFormattedCitation":"&lt;sup&gt;1&lt;/sup&gt;"},"properties":{"noteIndex":0},"schema":"https://github.com/citation-style-language/schema/raw/master/csl-citation.json"}</w:instrText>
             </w:r>
             <w:r>
               <w:rPr>
@@ -410,7 +410,7 @@
               <w:rPr>
                 <w:rFonts w:ascii="Times New Roman" w:hAnsi="Times New Roman" w:cs="Times New Roman"/>
               </w:rPr>
-              <w:instrText>ADDIN CSL_CITATION {"citationItems":[{"id":"ITEM-1","itemData":{"DOI":"10.1016/j.enbuild.2015.03.005","ISSN":"03787788","abstract":"Abstract Solar irradiance to an urban canyon is subjected to multiple reflections, a process that increases solar absorption and contributes to the unban heat island. The absorption depends on the urban structures, and the day of the year, and the albedos of the walls and pavement. This study develops a numerical model to predict the urban canyon albedo (UCA) and validates the model with experimental observations. It estimates whether increasing the pavement albedo can raise the UCA effectively. It evaluates the reflective diffuse radiation from the pavement to adjacent building walls. It is found the ratio of building's height to the road's width, or called the aspect ratio, controls the UCA while other factors play secondary roles. Reflective pavements in an urban canyon reflect a sizable additional diffuse radiation to the adjacent walls during summertime. It is recommended that reflective pavements can be used only if an urban canyon has an aspect ratio no greater than 1.0.","author":[{"dropping-particle":"","family":"Qin","given":"Yinghong","non-dropping-particle":"","parse-names":false,"suffix":""}],"container-title":"Energy and Buildings","id":"ITEM-1","issued":{"date-parts":[["2015"]]},"page":"86-94","publisher":"Elsevier B.V.","title":"Urban canyon albedo and its implication on the use of reflective cool pavements","type":"article-journal","volume":"96"},"uris":["http://www.mendeley.com/documents/?uuid=8caad309-7885-4f59-9754-b4e28cba1240"]}],"mendeley":{"formattedCitation":"&lt;sup&gt;2&lt;/sup&gt;","plainTextFormattedCitation":"2","previouslyFormattedCitation":"[2]"},"properties":{"noteIndex":0},"schema":"https://github.com/citation-style-language/schema/raw/master/csl-citation.json"}</w:instrText>
+              <w:instrText>ADDIN CSL_CITATION {"citationItems":[{"id":"ITEM-1","itemData":{"DOI":"10.1016/j.enbuild.2015.03.005","ISSN":"03787788","abstract":"Abstract Solar irradiance to an urban canyon is subjected to multiple reflections, a process that increases solar absorption and contributes to the unban heat island. The absorption depends on the urban structures, and the day of the year, and the albedos of the walls and pavement. This study develops a numerical model to predict the urban canyon albedo (UCA) and validates the model with experimental observations. It estimates whether increasing the pavement albedo can raise the UCA effectively. It evaluates the reflective diffuse radiation from the pavement to adjacent building walls. It is found the ratio of building's height to the road's width, or called the aspect ratio, controls the UCA while other factors play secondary roles. Reflective pavements in an urban canyon reflect a sizable additional diffuse radiation to the adjacent walls during summertime. It is recommended that reflective pavements can be used only if an urban canyon has an aspect ratio no greater than 1.0.","author":[{"dropping-particle":"","family":"Qin","given":"Yinghong","non-dropping-particle":"","parse-names":false,"suffix":""}],"container-title":"Energy and Buildings","id":"ITEM-1","issued":{"date-parts":[["2015"]]},"page":"86-94","publisher":"Elsevier B.V.","title":"Urban canyon albedo and its implication on the use of reflective cool pavements","type":"article-journal","volume":"96"},"uris":["http://www.mendeley.com/documents/?uuid=8caad309-7885-4f59-9754-b4e28cba1240"]}],"mendeley":{"formattedCitation":"&lt;sup&gt;2&lt;/sup&gt;","plainTextFormattedCitation":"2","previouslyFormattedCitation":"&lt;sup&gt;2&lt;/sup&gt;"},"properties":{"noteIndex":0},"schema":"https://github.com/citation-style-language/schema/raw/master/csl-citation.json"}</w:instrText>
             </w:r>
             <w:r>
               <w:rPr>
@@ -456,7 +456,7 @@
               <w:rPr>
                 <w:rFonts w:ascii="Times New Roman" w:hAnsi="Times New Roman" w:cs="Times New Roman"/>
               </w:rPr>
-              <w:instrText>ADDIN CSL_CITATION {"citationItems":[{"id":"ITEM-1","itemData":{"DOI":"10.1016/j.enbuild.2015.03.005","ISSN":"03787788","abstract":"Abstract Solar irradiance to an urban canyon is subjected to multiple reflections, a process that increases solar absorption and contributes to the unban heat island. The absorption depends on the urban structures, and the day of the year, and the albedos of the walls and pavement. This study develops a numerical model to predict the urban canyon albedo (UCA) and validates the model with experimental observations. It estimates whether increasing the pavement albedo can raise the UCA effectively. It evaluates the reflective diffuse radiation from the pavement to adjacent building walls. It is found the ratio of building's height to the road's width, or called the aspect ratio, controls the UCA while other factors play secondary roles. Reflective pavements in an urban canyon reflect a sizable additional diffuse radiation to the adjacent walls during summertime. It is recommended that reflective pavements can be used only if an urban canyon has an aspect ratio no greater than 1.0.","author":[{"dropping-particle":"","family":"Qin","given":"Yinghong","non-dropping-particle":"","parse-names":false,"suffix":""}],"container-title":"Energy and Buildings","id":"ITEM-1","issued":{"date-parts":[["2015"]]},"page":"86-94","publisher":"Elsevier B.V.","title":"Urban canyon albedo and its implication on the use of reflective cool pavements","type":"article-journal","volume":"96"},"uris":["http://www.mendeley.com/documents/?uuid=8caad309-7885-4f59-9754-b4e28cba1240"]}],"mendeley":{"formattedCitation":"&lt;sup&gt;2&lt;/sup&gt;","plainTextFormattedCitation":"2","previouslyFormattedCitation":"[2]"},"properties":{"noteIndex":0},"schema":"https://github.com/citation-style-language/schema/raw/master/csl-citation.json"}</w:instrText>
+              <w:instrText>ADDIN CSL_CITATION {"citationItems":[{"id":"ITEM-1","itemData":{"DOI":"10.1016/j.enbuild.2015.03.005","ISSN":"03787788","abstract":"Abstract Solar irradiance to an urban canyon is subjected to multiple reflections, a process that increases solar absorption and contributes to the unban heat island. The absorption depends on the urban structures, and the day of the year, and the albedos of the walls and pavement. This study develops a numerical model to predict the urban canyon albedo (UCA) and validates the model with experimental observations. It estimates whether increasing the pavement albedo can raise the UCA effectively. It evaluates the reflective diffuse radiation from the pavement to adjacent building walls. It is found the ratio of building's height to the road's width, or called the aspect ratio, controls the UCA while other factors play secondary roles. Reflective pavements in an urban canyon reflect a sizable additional diffuse radiation to the adjacent walls during summertime. It is recommended that reflective pavements can be used only if an urban canyon has an aspect ratio no greater than 1.0.","author":[{"dropping-particle":"","family":"Qin","given":"Yinghong","non-dropping-particle":"","parse-names":false,"suffix":""}],"container-title":"Energy and Buildings","id":"ITEM-1","issued":{"date-parts":[["2015"]]},"page":"86-94","publisher":"Elsevier B.V.","title":"Urban canyon albedo and its implication on the use of reflective cool pavements","type":"article-journal","volume":"96"},"uris":["http://www.mendeley.com/documents/?uuid=8caad309-7885-4f59-9754-b4e28cba1240"]}],"mendeley":{"formattedCitation":"&lt;sup&gt;2&lt;/sup&gt;","plainTextFormattedCitation":"2","previouslyFormattedCitation":"&lt;sup&gt;2&lt;/sup&gt;"},"properties":{"noteIndex":0},"schema":"https://github.com/citation-style-language/schema/raw/master/csl-citation.json"}</w:instrText>
             </w:r>
             <w:r>
               <w:rPr>
@@ -502,7 +502,7 @@
               <w:rPr>
                 <w:rFonts w:ascii="Times New Roman" w:hAnsi="Times New Roman" w:cs="Times New Roman"/>
               </w:rPr>
-              <w:instrText>ADDIN CSL_CITATION {"citationItems":[{"id":"ITEM-1","itemData":{"abstract":"This dissertation research examines the effects of different cool pavement design and management strategies on improving the thermal environment and mitigating near-surface heat island effects through field measurements, modeling and simulation. In this research, nine experimental test sections were designed, constructed and instrumented and the thermal performance of different types of pavements and management strategies (including high reflectance, high thermal resistance pavement, and permeable pavement with evaporative cooling) were empirically investigated. Different cooling effects were identified for each strategy along with their advantages and associated disadvantages. Relevant properties of pavement materials (e.g. albedo, permeability, thermal conductivity, heat capacity and evaporation rate) were measured in many cases using newly developed methods. With these fundamental materials properties, a local microclimate model was developed, validated and applied to conduct sensitivity analysis on some key parameters to evaluate the thermal impacts of different cool pavement strategies in different climate regions. In addition, the impacts of different strategies on outdoor human thermal comfort were evaluated for different climate regions (Sacramento and Los Angeles in California and Phoenix in Arizona). One type of thermal load associated with building energy use was evaluated for Davis, California. Findings indicate that using high reflectance pavement will reduce pavement surface temperature and consequently might help improve the air quality through reduction of the formation of ground-level ozone. However, increasing the pavement reflectance would affect human thermal comfort during hot periods due to an increase in the Mean Radiant Temperature contributed by the increased reflected radiation striking human bodies. Enhancing the evaporation from the pavement through use of permeable pavement and creating shading on pavement with trees or other devices (e.g. solar panels) are likely to be effective strategies to reduce pavement surface temperature and improve human thermal comfort in hot periods. However, to be effective in arid and semiarid climates such as California, the water level must be kept near the surface of the permeable pavement through infusions of waste water such as waste landscape irrigation. Some cool pavement strategies used to improve the summer thermal environments might make the cold winter slightly colder. Therefore strat…","author":[{"dropping-particle":"","family":"Li","given":"Hui","non-dropping-particle":"","parse-names":false,"suffix":""}],"id":"ITEM-1","issued":{"date-parts":[["2012"]]},"number-of-pages":"389","publisher":"University of California, Davis","title":"Evaluation of Cool Pavement Strategies for Heat Island Mitigation Evaluation of Cool Pavement Strategies for Heat Island Mitigation","type":"thesis"},"uris":["http://www.mendeley.com/documents/?uuid=ceebb518-ae56-45ef-9486-792175cd217c"]}],"mendeley":{"formattedCitation":"&lt;sup&gt;3&lt;/sup&gt;","plainTextFormattedCitation":"3","previouslyFormattedCitation":"[3]"},"properties":{"noteIndex":0},"schema":"https://github.com/citation-style-language/schema/raw/master/csl-citation.json"}</w:instrText>
+              <w:instrText>ADDIN CSL_CITATION {"citationItems":[{"id":"ITEM-1","itemData":{"abstract":"This dissertation research examines the effects of different cool pavement design and management strategies on improving the thermal environment and mitigating near-surface heat island effects through field measurements, modeling and simulation. In this research, nine experimental test sections were designed, constructed and instrumented and the thermal performance of different types of pavements and management strategies (including high reflectance, high thermal resistance pavement, and permeable pavement with evaporative cooling) were empirically investigated. Different cooling effects were identified for each strategy along with their advantages and associated disadvantages. Relevant properties of pavement materials (e.g. albedo, permeability, thermal conductivity, heat capacity and evaporation rate) were measured in many cases using newly developed methods. With these fundamental materials properties, a local microclimate model was developed, validated and applied to conduct sensitivity analysis on some key parameters to evaluate the thermal impacts of different cool pavement strategies in different climate regions. In addition, the impacts of different strategies on outdoor human thermal comfort were evaluated for different climate regions (Sacramento and Los Angeles in California and Phoenix in Arizona). One type of thermal load associated with building energy use was evaluated for Davis, California. Findings indicate that using high reflectance pavement will reduce pavement surface temperature and consequently might help improve the air quality through reduction of the formation of ground-level ozone. However, increasing the pavement reflectance would affect human thermal comfort during hot periods due to an increase in the Mean Radiant Temperature contributed by the increased reflected radiation striking human bodies. Enhancing the evaporation from the pavement through use of permeable pavement and creating shading on pavement with trees or other devices (e.g. solar panels) are likely to be effective strategies to reduce pavement surface temperature and improve human thermal comfort in hot periods. However, to be effective in arid and semiarid climates such as California, the water level must be kept near the surface of the permeable pavement through infusions of waste water such as waste landscape irrigation. Some cool pavement strategies used to improve the summer thermal environments might make the cold winter slightly colder. Therefore strat…","author":[{"dropping-particle":"","family":"Li","given":"Hui","non-dropping-particle":"","parse-names":false,"suffix":""}],"id":"ITEM-1","issued":{"date-parts":[["2012"]]},"number-of-pages":"389","publisher":"University of California, Davis","title":"Evaluation of Cool Pavement Strategies for Heat Island Mitigation Evaluation of Cool Pavement Strategies for Heat Island Mitigation","type":"thesis"},"uris":["http://www.mendeley.com/documents/?uuid=ceebb518-ae56-45ef-9486-792175cd217c"]}],"mendeley":{"formattedCitation":"&lt;sup&gt;3&lt;/sup&gt;","plainTextFormattedCitation":"3","previouslyFormattedCitation":"&lt;sup&gt;3&lt;/sup&gt;"},"properties":{"noteIndex":0},"schema":"https://github.com/citation-style-language/schema/raw/master/csl-citation.json"}</w:instrText>
             </w:r>
             <w:r>
               <w:rPr>
@@ -528,7 +528,7 @@
         </w:tc>
         <w:tc>
           <w:tcPr>
-            <w:tcW w:w="2340" w:type="dxa"/>
+            <w:tcW w:w="2004" w:type="dxa"/>
             <w:tcBorders>
               <w:top w:val="single" w:sz="12" w:space="0" w:color="auto"/>
             </w:tcBorders>
@@ -557,7 +557,7 @@
               <w:rPr>
                 <w:rFonts w:ascii="Times New Roman" w:hAnsi="Times New Roman" w:cs="Times New Roman"/>
               </w:rPr>
-              <w:instrText>ADDIN CSL_CITATION {"citationItems":[{"id":"ITEM-1","itemData":{"DOI":"10.1016/J.BUILDENV.2012.10.014","ISSN":"0360-1323","abstract":"Albedo (or solar reflectivity) plays an important role in the thermal behavior of pavements and other ground surfaces, and their resultant impacts on humans and the environment. This study developed a new albedo measurement system with a dual-pyranometer and automatic data acquisition system, and used it to conduct field measurements of albedo on different pavement materials and for long-term monitoring of albedo. The albedo values were obtained for commonly used land cover materials including asphalt, concrete and interlocking concrete paver surfacing materials with different designs and some other materials. These new data can help reduce the uncertainty in understanding, evaluating and modeling the thermal behavior and environmental impacts of ground surfaces with different albedos. The seasonal effects of albedo on pavement thermal performance were examined through experimental measurements. An empirical relationship between the cooling effect of increased albedo on a pavement's high temperature and solar radiation was developed. The cooling effect has a positive correlation with the peak solar radiation intensity. This simple correlation can be used to roughly estimate the cooling or heating effect of changing albedo on pavement for various climates and seasons with different solar radiation intensities.","author":[{"dropping-particle":"","family":"Li","given":"H.","non-dropping-particle":"","parse-names":false,"suffix":""},{"dropping-particle":"","family":"Harvey","given":"J.","non-dropping-particle":"","parse-names":false,"suffix":""},{"dropping-particle":"","family":"Kendall","given":"A.","non-dropping-particle":"","parse-names":false,"suffix":""}],"container-title":"Building and Environment","id":"ITEM-1","issued":{"date-parts":[["2013","1","1"]]},"page":"536-546","publisher":"Pergamon","title":"Field measurement of albedo for different land cover materials and effects on thermal performance","type":"article-journal","volume":"59"},"uris":["http://www.mendeley.com/documents/?uuid=f2877321-75c3-3791-af71-736bed95f334"]}],"mendeley":{"formattedCitation":"&lt;sup&gt;1&lt;/sup&gt;","plainTextFormattedCitation":"1","previouslyFormattedCitation":"[1]"},"properties":{"noteIndex":0},"schema":"https://github.com/citation-style-language/schema/raw/master/csl-citation.json"}</w:instrText>
+              <w:instrText>ADDIN CSL_CITATION {"citationItems":[{"id":"ITEM-1","itemData":{"DOI":"10.1016/J.BUILDENV.2012.10.014","ISSN":"0360-1323","abstract":"Albedo (or solar reflectivity) plays an important role in the thermal behavior of pavements and other ground surfaces, and their resultant impacts on humans and the environment. This study developed a new albedo measurement system with a dual-pyranometer and automatic data acquisition system, and used it to conduct field measurements of albedo on different pavement materials and for long-term monitoring of albedo. The albedo values were obtained for commonly used land cover materials including asphalt, concrete and interlocking concrete paver surfacing materials with different designs and some other materials. These new data can help reduce the uncertainty in understanding, evaluating and modeling the thermal behavior and environmental impacts of ground surfaces with different albedos. The seasonal effects of albedo on pavement thermal performance were examined through experimental measurements. An empirical relationship between the cooling effect of increased albedo on a pavement's high temperature and solar radiation was developed. The cooling effect has a positive correlation with the peak solar radiation intensity. This simple correlation can be used to roughly estimate the cooling or heating effect of changing albedo on pavement for various climates and seasons with different solar radiation intensities.","author":[{"dropping-particle":"","family":"Li","given":"H.","non-dropping-particle":"","parse-names":false,"suffix":""},{"dropping-particle":"","family":"Harvey","given":"J.","non-dropping-particle":"","parse-names":false,"suffix":""},{"dropping-particle":"","family":"Kendall","given":"A.","non-dropping-particle":"","parse-names":false,"suffix":""}],"container-title":"Building and Environment","id":"ITEM-1","issued":{"date-parts":[["2013","1","1"]]},"page":"536-546","publisher":"Pergamon","title":"Field measurement of albedo for different land cover materials and effects on thermal performance","type":"article-journal","volume":"59"},"uris":["http://www.mendeley.com/documents/?uuid=f2877321-75c3-3791-af71-736bed95f334"]}],"mendeley":{"formattedCitation":"&lt;sup&gt;1&lt;/sup&gt;","plainTextFormattedCitation":"1","previouslyFormattedCitation":"&lt;sup&gt;1&lt;/sup&gt;"},"properties":{"noteIndex":0},"schema":"https://github.com/citation-style-language/schema/raw/master/csl-citation.json"}</w:instrText>
             </w:r>
             <w:r>
               <w:rPr>
@@ -621,7 +621,7 @@
               <w:rPr>
                 <w:rFonts w:ascii="Times New Roman" w:hAnsi="Times New Roman" w:cs="Times New Roman"/>
               </w:rPr>
-              <w:instrText>ADDIN CSL_CITATION {"citationItems":[{"id":"ITEM-1","itemData":{"DOI":"10.1016/j.enbuild.2015.03.005","ISSN":"03787788","abstract":"Abstract Solar irradiance to an urban canyon is subjected to multiple reflections, a process that increases solar absorption and contributes to the unban heat island. The absorption depends on the urban structures, and the day of the year, and the albedos of the walls and pavement. This study develops a numerical model to predict the urban canyon albedo (UCA) and validates the model with experimental observations. It estimates whether increasing the pavement albedo can raise the UCA effectively. It evaluates the reflective diffuse radiation from the pavement to adjacent building walls. It is found the ratio of building's height to the road's width, or called the aspect ratio, controls the UCA while other factors play secondary roles. Reflective pavements in an urban canyon reflect a sizable additional diffuse radiation to the adjacent walls during summertime. It is recommended that reflective pavements can be used only if an urban canyon has an aspect ratio no greater than 1.0.","author":[{"dropping-particle":"","family":"Qin","given":"Yinghong","non-dropping-particle":"","parse-names":false,"suffix":""}],"container-title":"Energy and Buildings","id":"ITEM-1","issued":{"date-parts":[["2015"]]},"page":"86-94","publisher":"Elsevier B.V.","title":"Urban canyon albedo and its implication on the use of reflective cool pavements","type":"article-journal","volume":"96"},"uris":["http://www.mendeley.com/documents/?uuid=8caad309-7885-4f59-9754-b4e28cba1240"]}],"mendeley":{"formattedCitation":"&lt;sup&gt;2&lt;/sup&gt;","plainTextFormattedCitation":"2","previouslyFormattedCitation":"[2]"},"properties":{"noteIndex":0},"schema":"https://github.com/citation-style-language/schema/raw/master/csl-citation.json"}</w:instrText>
+              <w:instrText>ADDIN CSL_CITATION {"citationItems":[{"id":"ITEM-1","itemData":{"DOI":"10.1016/j.enbuild.2015.03.005","ISSN":"03787788","abstract":"Abstract Solar irradiance to an urban canyon is subjected to multiple reflections, a process that increases solar absorption and contributes to the unban heat island. The absorption depends on the urban structures, and the day of the year, and the albedos of the walls and pavement. This study develops a numerical model to predict the urban canyon albedo (UCA) and validates the model with experimental observations. It estimates whether increasing the pavement albedo can raise the UCA effectively. It evaluates the reflective diffuse radiation from the pavement to adjacent building walls. It is found the ratio of building's height to the road's width, or called the aspect ratio, controls the UCA while other factors play secondary roles. Reflective pavements in an urban canyon reflect a sizable additional diffuse radiation to the adjacent walls during summertime. It is recommended that reflective pavements can be used only if an urban canyon has an aspect ratio no greater than 1.0.","author":[{"dropping-particle":"","family":"Qin","given":"Yinghong","non-dropping-particle":"","parse-names":false,"suffix":""}],"container-title":"Energy and Buildings","id":"ITEM-1","issued":{"date-parts":[["2015"]]},"page":"86-94","publisher":"Elsevier B.V.","title":"Urban canyon albedo and its implication on the use of reflective cool pavements","type":"article-journal","volume":"96"},"uris":["http://www.mendeley.com/documents/?uuid=8caad309-7885-4f59-9754-b4e28cba1240"]}],"mendeley":{"formattedCitation":"&lt;sup&gt;2&lt;/sup&gt;","plainTextFormattedCitation":"2","previouslyFormattedCitation":"&lt;sup&gt;2&lt;/sup&gt;"},"properties":{"noteIndex":0},"schema":"https://github.com/citation-style-language/schema/raw/master/csl-citation.json"}</w:instrText>
             </w:r>
             <w:r>
               <w:rPr>
@@ -679,7 +679,7 @@
               <w:rPr>
                 <w:rFonts w:ascii="Times New Roman" w:hAnsi="Times New Roman" w:cs="Times New Roman"/>
               </w:rPr>
-              <w:instrText>ADDIN CSL_CITATION {"citationItems":[{"id":"ITEM-1","itemData":{"DOI":"10.1016/j.enbuild.2015.03.005","ISSN":"03787788","abstract":"Abstract Solar irradiance to an urban canyon is subjected to multiple reflections, a process that increases solar absorption and contributes to the unban heat island. The absorption depends on the urban structures, and the day of the year, and the albedos of the walls and pavement. This study develops a numerical model to predict the urban canyon albedo (UCA) and validates the model with experimental observations. It estimates whether increasing the pavement albedo can raise the UCA effectively. It evaluates the reflective diffuse radiation from the pavement to adjacent building walls. It is found the ratio of building's height to the road's width, or called the aspect ratio, controls the UCA while other factors play secondary roles. Reflective pavements in an urban canyon reflect a sizable additional diffuse radiation to the adjacent walls during summertime. It is recommended that reflective pavements can be used only if an urban canyon has an aspect ratio no greater than 1.0.","author":[{"dropping-particle":"","family":"Qin","given":"Yinghong","non-dropping-particle":"","parse-names":false,"suffix":""}],"container-title":"Energy and Buildings","id":"ITEM-1","issued":{"date-parts":[["2015"]]},"page":"86-94","publisher":"Elsevier B.V.","title":"Urban canyon albedo and its implication on the use of reflective cool pavements","type":"article-journal","volume":"96"},"uris":["http://www.mendeley.com/documents/?uuid=8caad309-7885-4f59-9754-b4e28cba1240"]}],"mendeley":{"formattedCitation":"&lt;sup&gt;2&lt;/sup&gt;","plainTextFormattedCitation":"2","previouslyFormattedCitation":"[2]"},"properties":{"noteIndex":0},"schema":"https://github.com/citation-style-language/schema/raw/master/csl-citation.json"}</w:instrText>
+              <w:instrText>ADDIN CSL_CITATION {"citationItems":[{"id":"ITEM-1","itemData":{"DOI":"10.1016/j.enbuild.2015.03.005","ISSN":"03787788","abstract":"Abstract Solar irradiance to an urban canyon is subjected to multiple reflections, a process that increases solar absorption and contributes to the unban heat island. The absorption depends on the urban structures, and the day of the year, and the albedos of the walls and pavement. This study develops a numerical model to predict the urban canyon albedo (UCA) and validates the model with experimental observations. It estimates whether increasing the pavement albedo can raise the UCA effectively. It evaluates the reflective diffuse radiation from the pavement to adjacent building walls. It is found the ratio of building's height to the road's width, or called the aspect ratio, controls the UCA while other factors play secondary roles. Reflective pavements in an urban canyon reflect a sizable additional diffuse radiation to the adjacent walls during summertime. It is recommended that reflective pavements can be used only if an urban canyon has an aspect ratio no greater than 1.0.","author":[{"dropping-particle":"","family":"Qin","given":"Yinghong","non-dropping-particle":"","parse-names":false,"suffix":""}],"container-title":"Energy and Buildings","id":"ITEM-1","issued":{"date-parts":[["2015"]]},"page":"86-94","publisher":"Elsevier B.V.","title":"Urban canyon albedo and its implication on the use of reflective cool pavements","type":"article-journal","volume":"96"},"uris":["http://www.mendeley.com/documents/?uuid=8caad309-7885-4f59-9754-b4e28cba1240"]}],"mendeley":{"formattedCitation":"&lt;sup&gt;2&lt;/sup&gt;","plainTextFormattedCitation":"2","previouslyFormattedCitation":"&lt;sup&gt;2&lt;/sup&gt;"},"properties":{"noteIndex":0},"schema":"https://github.com/citation-style-language/schema/raw/master/csl-citation.json"}</w:instrText>
             </w:r>
             <w:r>
               <w:rPr>
@@ -713,13 +713,7 @@
               <w:rPr>
                 <w:rFonts w:ascii="Times New Roman" w:hAnsi="Times New Roman" w:cs="Times New Roman"/>
               </w:rPr>
-              <w:t>0.31 – 0.43</w:t>
-            </w:r>
-            <w:r>
-              <w:rPr>
-                <w:rFonts w:ascii="Times New Roman" w:hAnsi="Times New Roman" w:cs="Times New Roman"/>
-              </w:rPr>
-              <w:t xml:space="preserve"> </w:t>
+              <w:t xml:space="preserve">0.31 – 0.43 </w:t>
             </w:r>
             <w:r>
               <w:rPr>
@@ -731,7 +725,7 @@
               <w:rPr>
                 <w:rFonts w:ascii="Times New Roman" w:hAnsi="Times New Roman" w:cs="Times New Roman"/>
               </w:rPr>
-              <w:instrText>ADDIN CSL_CITATION {"citationItems":[{"id":"ITEM-1","itemData":{"DOI":"10.1155/2017/2058034","ISSN":"16878442","abstract":"© 2017 Liqun Hu et al. Pavement heats the near-surface air and affects the thermal comfort of the human body in hot summer. Because of a large amount of connected porosity of porous Portland cement concrete (PPCC), the thermal parameters of PPCC are much different from those of traditional Portland cement concrete (PCC). The temperature change characteristics of PPCC and the effects on surrounding environment are also different. A continuous 48-hour log of temperature of a PCC and five kinds of PPCC with different porosity were recorded in the open air in the hot summer. The air temperatures at different heights above concrete specimens were tested using self-made enclosed boxes to analyze the characteristics of near-surface air temperature. The output heat flux of different concrete specimens was calculated. The results show that the PPCC has higher temperature in the daytime and lower temperature in the nighttime and larger temperature gradient than the PCC. The air temperature above PPCC is lower than that of PCC after solar radiation going to zero at night. The total output heat flux of PPCC is slightly smaller in the daytime and significantly smaller at night than that of PCC. The results of tests and calculations indicate that PPCC contributes to the mitigation of heating effect of pavement on the near-surface air.","author":[{"dropping-particle":"","family":"Hu","given":"Liqun","non-dropping-particle":"","parse-names":false,"suffix":""},{"dropping-particle":"","family":"Li","given":"Yangyang","non-dropping-particle":"","parse-names":false,"suffix":""},{"dropping-particle":"","family":"Zou","given":"Xiaolong","non-dropping-particle":"","parse-names":false,"suffix":""},{"dropping-particle":"","family":"Du","given":"Shaowen","non-dropping-particle":"","parse-names":false,"suffix":""},{"dropping-particle":"","family":"Liu","given":"Zhuangzhuang","non-dropping-particle":"","parse-names":false,"suffix":""},{"dropping-particle":"","family":"Huang","given":"Hao","non-dropping-particle":"","parse-names":false,"suffix":""}],"container-title":"Advances in Materials Science and Engineering","id":"ITEM-1","issued":{"date-parts":[["2017"]]},"title":"Temperature Characteristics of Porous Portland Cement Concrete during the Hot Summer Session","type":"article-journal","volume":"2017"},"uris":["http://www.mendeley.com/documents/?uuid=2145915f-ea9e-49c3-a9f3-c727a31bc709"]}],"mendeley":{"formattedCitation":"&lt;sup&gt;4&lt;/sup&gt;","plainTextFormattedCitation":"4","previouslyFormattedCitation":"[4]"},"properties":{"noteIndex":0},"schema":"https://github.com/citation-style-language/schema/raw/master/csl-citation.json"}</w:instrText>
+              <w:instrText>ADDIN CSL_CITATION {"citationItems":[{"id":"ITEM-1","itemData":{"DOI":"10.1155/2017/2058034","ISSN":"16878442","abstract":"© 2017 Liqun Hu et al. Pavement heats the near-surface air and affects the thermal comfort of the human body in hot summer. Because of a large amount of connected porosity of porous Portland cement concrete (PPCC), the thermal parameters of PPCC are much different from those of traditional Portland cement concrete (PCC). The temperature change characteristics of PPCC and the effects on surrounding environment are also different. A continuous 48-hour log of temperature of a PCC and five kinds of PPCC with different porosity were recorded in the open air in the hot summer. The air temperatures at different heights above concrete specimens were tested using self-made enclosed boxes to analyze the characteristics of near-surface air temperature. The output heat flux of different concrete specimens was calculated. The results show that the PPCC has higher temperature in the daytime and lower temperature in the nighttime and larger temperature gradient than the PCC. The air temperature above PPCC is lower than that of PCC after solar radiation going to zero at night. The total output heat flux of PPCC is slightly smaller in the daytime and significantly smaller at night than that of PCC. The results of tests and calculations indicate that PPCC contributes to the mitigation of heating effect of pavement on the near-surface air.","author":[{"dropping-particle":"","family":"Hu","given":"Liqun","non-dropping-particle":"","parse-names":false,"suffix":""},{"dropping-particle":"","family":"Li","given":"Yangyang","non-dropping-particle":"","parse-names":false,"suffix":""},{"dropping-particle":"","family":"Zou","given":"Xiaolong","non-dropping-particle":"","parse-names":false,"suffix":""},{"dropping-particle":"","family":"Du","given":"Shaowen","non-dropping-particle":"","parse-names":false,"suffix":""},{"dropping-particle":"","family":"Liu","given":"Zhuangzhuang","non-dropping-particle":"","parse-names":false,"suffix":""},{"dropping-particle":"","family":"Huang","given":"Hao","non-dropping-particle":"","parse-names":false,"suffix":""}],"container-title":"Advances in Materials Science and Engineering","id":"ITEM-1","issued":{"date-parts":[["2017"]]},"title":"Temperature Characteristics of Porous Portland Cement Concrete during the Hot Summer Session","type":"article-journal","volume":"2017"},"uris":["http://www.mendeley.com/documents/?uuid=2145915f-ea9e-49c3-a9f3-c727a31bc709"]}],"mendeley":{"formattedCitation":"&lt;sup&gt;4&lt;/sup&gt;","plainTextFormattedCitation":"4","previouslyFormattedCitation":"&lt;sup&gt;4&lt;/sup&gt;"},"properties":{"noteIndex":0},"schema":"https://github.com/citation-style-language/schema/raw/master/csl-citation.json"}</w:instrText>
             </w:r>
             <w:r>
               <w:rPr>
@@ -757,7 +751,7 @@
         </w:tc>
         <w:tc>
           <w:tcPr>
-            <w:tcW w:w="2970" w:type="dxa"/>
+            <w:tcW w:w="2697" w:type="dxa"/>
             <w:tcBorders>
               <w:top w:val="single" w:sz="12" w:space="0" w:color="auto"/>
             </w:tcBorders>
@@ -834,7 +828,7 @@
               <w:rPr>
                 <w:rFonts w:ascii="Times New Roman" w:hAnsi="Times New Roman" w:cs="Times New Roman"/>
               </w:rPr>
-              <w:instrText>ADDIN CSL_CITATION {"citationItems":[{"id":"ITEM-1","itemData":{"DOI":"10.1081/E-ESS","ISBN":"0-8493-3830-1","author":[{"dropping-particle":"","family":"Dobos","given":"Endre","non-dropping-particle":"","parse-names":false,"suffix":""}],"chapter-number":"Albedo","edition":"2","id":"ITEM-1","issued":{"date-parts":[["2011","4"]]},"page":"1-3","publisher":"Taylor &amp; Francis","title":"Encyclopedia of Soil Science, Second Edition","type":"chapter"},"uris":["http://www.mendeley.com/documents/?uuid=429a08f9-5d84-4ab6-9fa0-792015e9f217"]}],"mendeley":{"formattedCitation":"&lt;sup&gt;5&lt;/sup&gt;","plainTextFormattedCitation":"5","previouslyFormattedCitation":"[5]"},"properties":{"noteIndex":0},"schema":"https://github.com/citation-style-language/schema/raw/master/csl-citation.json"}</w:instrText>
+              <w:instrText>ADDIN CSL_CITATION {"citationItems":[{"id":"ITEM-1","itemData":{"DOI":"10.1081/E-ESS","ISBN":"0-8493-3830-1","author":[{"dropping-particle":"","family":"Dobos","given":"Endre","non-dropping-particle":"","parse-names":false,"suffix":""}],"chapter-number":"Albedo","edition":"2","id":"ITEM-1","issued":{"date-parts":[["2011","4"]]},"page":"1-3","publisher":"Taylor &amp; Francis","title":"Encyclopedia of Soil Science, Second Edition","type":"chapter"},"uris":["http://www.mendeley.com/documents/?uuid=429a08f9-5d84-4ab6-9fa0-792015e9f217"]}],"mendeley":{"formattedCitation":"&lt;sup&gt;5&lt;/sup&gt;","plainTextFormattedCitation":"5","previouslyFormattedCitation":"&lt;sup&gt;5&lt;/sup&gt;"},"properties":{"noteIndex":0},"schema":"https://github.com/citation-style-language/schema/raw/master/csl-citation.json"}</w:instrText>
             </w:r>
             <w:r>
               <w:rPr>
@@ -928,7 +922,7 @@
               <w:rPr>
                 <w:rFonts w:ascii="Times New Roman" w:hAnsi="Times New Roman" w:cs="Times New Roman"/>
               </w:rPr>
-              <w:instrText>ADDIN CSL_CITATION {"citationItems":[{"id":"ITEM-1","itemData":{"DOI":"10.1081/E-ESS","ISBN":"0-8493-3830-1","author":[{"dropping-particle":"","family":"Dobos","given":"Endre","non-dropping-particle":"","parse-names":false,"suffix":""}],"chapter-number":"Albedo","edition":"2","id":"ITEM-1","issued":{"date-parts":[["2011","4"]]},"page":"1-3","publisher":"Taylor &amp; Francis","title":"Encyclopedia of Soil Science, Second Edition","type":"chapter"},"uris":["http://www.mendeley.com/documents/?uuid=429a08f9-5d84-4ab6-9fa0-792015e9f217"]}],"mendeley":{"formattedCitation":"&lt;sup&gt;5&lt;/sup&gt;","plainTextFormattedCitation":"5","previouslyFormattedCitation":"[5]"},"properties":{"noteIndex":0},"schema":"https://github.com/citation-style-language/schema/raw/master/csl-citation.json"}</w:instrText>
+              <w:instrText>ADDIN CSL_CITATION {"citationItems":[{"id":"ITEM-1","itemData":{"DOI":"10.1081/E-ESS","ISBN":"0-8493-3830-1","author":[{"dropping-particle":"","family":"Dobos","given":"Endre","non-dropping-particle":"","parse-names":false,"suffix":""}],"chapter-number":"Albedo","edition":"2","id":"ITEM-1","issued":{"date-parts":[["2011","4"]]},"page":"1-3","publisher":"Taylor &amp; Francis","title":"Encyclopedia of Soil Science, Second Edition","type":"chapter"},"uris":["http://www.mendeley.com/documents/?uuid=429a08f9-5d84-4ab6-9fa0-792015e9f217"]}],"mendeley":{"formattedCitation":"&lt;sup&gt;5&lt;/sup&gt;","plainTextFormattedCitation":"5","previouslyFormattedCitation":"&lt;sup&gt;5&lt;/sup&gt;"},"properties":{"noteIndex":0},"schema":"https://github.com/citation-style-language/schema/raw/master/csl-citation.json"}</w:instrText>
             </w:r>
             <w:r>
               <w:rPr>
@@ -974,7 +968,7 @@
               <w:rPr>
                 <w:rFonts w:ascii="Times New Roman" w:hAnsi="Times New Roman" w:cs="Times New Roman"/>
               </w:rPr>
-              <w:instrText>ADDIN CSL_CITATION {"citationItems":[{"id":"ITEM-1","itemData":{"DOI":"10.1081/E-ESS","ISBN":"0-8493-3830-1","author":[{"dropping-particle":"","family":"Dobos","given":"Endre","non-dropping-particle":"","parse-names":false,"suffix":""}],"chapter-number":"Albedo","edition":"2","id":"ITEM-1","issued":{"date-parts":[["2011","4"]]},"page":"1-3","publisher":"Taylor &amp; Francis","title":"Encyclopedia of Soil Science, Second Edition","type":"chapter"},"uris":["http://www.mendeley.com/documents/?uuid=429a08f9-5d84-4ab6-9fa0-792015e9f217"]}],"mendeley":{"formattedCitation":"&lt;sup&gt;5&lt;/sup&gt;","plainTextFormattedCitation":"5","previouslyFormattedCitation":"[5]"},"properties":{"noteIndex":0},"schema":"https://github.com/citation-style-language/schema/raw/master/csl-citation.json"}</w:instrText>
+              <w:instrText>ADDIN CSL_CITATION {"citationItems":[{"id":"ITEM-1","itemData":{"DOI":"10.1081/E-ESS","ISBN":"0-8493-3830-1","author":[{"dropping-particle":"","family":"Dobos","given":"Endre","non-dropping-particle":"","parse-names":false,"suffix":""}],"chapter-number":"Albedo","edition":"2","id":"ITEM-1","issued":{"date-parts":[["2011","4"]]},"page":"1-3","publisher":"Taylor &amp; Francis","title":"Encyclopedia of Soil Science, Second Edition","type":"chapter"},"uris":["http://www.mendeley.com/documents/?uuid=429a08f9-5d84-4ab6-9fa0-792015e9f217"]}],"mendeley":{"formattedCitation":"&lt;sup&gt;5&lt;/sup&gt;","plainTextFormattedCitation":"5","previouslyFormattedCitation":"&lt;sup&gt;5&lt;/sup&gt;"},"properties":{"noteIndex":0},"schema":"https://github.com/citation-style-language/schema/raw/master/csl-citation.json"}</w:instrText>
             </w:r>
             <w:r>
               <w:rPr>
@@ -1033,7 +1027,7 @@
         </w:tc>
         <w:tc>
           <w:tcPr>
-            <w:tcW w:w="1499" w:type="dxa"/>
+            <w:tcW w:w="1350" w:type="dxa"/>
             <w:vAlign w:val="center"/>
           </w:tcPr>
           <w:p>
@@ -1053,7 +1047,7 @@
         </w:tc>
         <w:tc>
           <w:tcPr>
-            <w:tcW w:w="2281" w:type="dxa"/>
+            <w:tcW w:w="3669" w:type="dxa"/>
             <w:vAlign w:val="center"/>
           </w:tcPr>
           <w:p>
@@ -1079,7 +1073,7 @@
               <w:rPr>
                 <w:rFonts w:ascii="Times New Roman" w:hAnsi="Times New Roman" w:cs="Times New Roman"/>
               </w:rPr>
-              <w:instrText>ADDIN CSL_CITATION {"citationItems":[{"id":"ITEM-1","itemData":{"DOI":"10.1016/0360-1323(92)90030-S","ISSN":"03601323","abstract":"About 80% of the population of Singapore live in public housing estates built by the Housing and Development Board of Singapore. A typical neighbourhood in a public housing estate consists of several multi-storey buildings (from 8 to 25 storeys) laid out in a quadrangle enclosing an open space for outdoor play-grounds, car parks and private access roads into the neighbourhood. As car parks and access roads form the bulk of open spaces in these estates, it is likely that the outdoor thermal environment is much influenced by the materials used in their pavement construction. This is of special concern to the housing authority and community organizations since most community activities occur in the open spaces at ground level on weekends, and after working hours (5 pm) on weekdays. The present study does not attempt to quantify the effects of paving materials on air temperature, or on some comfort index for people inhabiting the outdoor space. However, this paper describes the experiments and analysis used to evaluate the comparative performance of several different pavement types with respect to their surface temperature behaviour and heat output to the environment as a result of daily exposure to solar irradiation in the Singapore climatic condition. It is found that pavement materials such as granite slab, terracotta bricks and coloured concrete interlocking blocks give lower surface temperatures and lower heat output to the environment than the conventional asphaltic concrete pavements used presently. A definite improvement to the thermal environment can be expected when any of these alternative pavement materials are used for the car parks and access roads in the housing estates of Singapore. © 1992.","author":[{"dropping-particle":"","family":"Tan","given":"Siew Ann","non-dropping-particle":"","parse-names":false,"suffix":""},{"dropping-particle":"","family":"Fwa","given":"Tien Fang","non-dropping-particle":"","parse-names":false,"suffix":""}],"container-title":"Building and Environment","id":"ITEM-1","issue":"3","issued":{"date-parts":[["1992"]]},"page":"289-295","title":"Influence of pavement materials on the thermal environment of outdoor spaces","type":"article-journal","volume":"27"},"uris":["http://www.mendeley.com/documents/?uuid=ea2a6564-0194-4090-a758-5a118a11a225"]}],"mendeley":{"formattedCitation":"&lt;sup&gt;6&lt;/sup&gt;","plainTextFormattedCitation":"6","previouslyFormattedCitation":"[6]"},"properties":{"noteIndex":0},"schema":"https://github.com/citation-style-language/schema/raw/master/csl-citation.json"}</w:instrText>
+              <w:instrText>ADDIN CSL_CITATION {"citationItems":[{"id":"ITEM-1","itemData":{"DOI":"10.1016/0360-1323(92)90030-S","ISSN":"03601323","abstract":"About 80% of the population of Singapore live in public housing estates built by the Housing and Development Board of Singapore. A typical neighbourhood in a public housing estate consists of several multi-storey buildings (from 8 to 25 storeys) laid out in a quadrangle enclosing an open space for outdoor play-grounds, car parks and private access roads into the neighbourhood. As car parks and access roads form the bulk of open spaces in these estates, it is likely that the outdoor thermal environment is much influenced by the materials used in their pavement construction. This is of special concern to the housing authority and community organizations since most community activities occur in the open spaces at ground level on weekends, and after working hours (5 pm) on weekdays. The present study does not attempt to quantify the effects of paving materials on air temperature, or on some comfort index for people inhabiting the outdoor space. However, this paper describes the experiments and analysis used to evaluate the comparative performance of several different pavement types with respect to their surface temperature behaviour and heat output to the environment as a result of daily exposure to solar irradiation in the Singapore climatic condition. It is found that pavement materials such as granite slab, terracotta bricks and coloured concrete interlocking blocks give lower surface temperatures and lower heat output to the environment than the conventional asphaltic concrete pavements used presently. A definite improvement to the thermal environment can be expected when any of these alternative pavement materials are used for the car parks and access roads in the housing estates of Singapore. © 1992.","author":[{"dropping-particle":"","family":"Tan","given":"Siew Ann","non-dropping-particle":"","parse-names":false,"suffix":""},{"dropping-particle":"","family":"Fwa","given":"Tien Fang","non-dropping-particle":"","parse-names":false,"suffix":""}],"container-title":"Building and Environment","id":"ITEM-1","issue":"3","issued":{"date-parts":[["1992"]]},"page":"289-295","title":"Influence of pavement materials on the thermal environment of outdoor spaces","type":"article-journal","volume":"27"},"uris":["http://www.mendeley.com/documents/?uuid=ea2a6564-0194-4090-a758-5a118a11a225"]}],"mendeley":{"formattedCitation":"&lt;sup&gt;6&lt;/sup&gt;","plainTextFormattedCitation":"6","previouslyFormattedCitation":"&lt;sup&gt;6&lt;/sup&gt;"},"properties":{"noteIndex":0},"schema":"https://github.com/citation-style-language/schema/raw/master/csl-citation.json"}</w:instrText>
             </w:r>
             <w:r>
               <w:rPr>
@@ -1125,7 +1119,7 @@
               <w:rPr>
                 <w:rFonts w:ascii="Times New Roman" w:hAnsi="Times New Roman" w:cs="Times New Roman"/>
               </w:rPr>
-              <w:instrText>ADDIN CSL_CITATION {"citationItems":[{"id":"ITEM-1","itemData":{"DOI":"10.1061/9780784413005.029","ISBN":"9780784413005","abstract":"A 3-D finite element model (FEM) was developed to calculate the lemperature of an asphtalt rubber pavement localed in the Northeast of Portugal. The goal of the case study presented in this paper is to show the good accuracy temperature prediction tha can be obtained with this model when compared with the field pavement thermal condition obtained during a year. lnput data to the model are the hourly values for solar radiation and temperature and the mean daily value of wind speed obtained from a meteorological station. The therminal response of a multilayered pavement structure is modelled using a FEM transient thermal analysis and each analysis was initiated with the full deph constant initial temperature abtained from field measurements. For each analysed day, the pavement temperature was measured at a new pavement section, located in IP4 main road, near Bragança, in the north of Portugal. At this location, seven thermocouples were installed in the asphalt rubber and conventional mix layer, at seven different depths. These paviment data was used to validate this simulation model, by comparing model calculated data with mesured pavement temperatures. As conclusion, the 3-D finite-element analysis proved to be an interesting tool to simulate the transient behavior of the asphalt pavements. The presented simulation model can predict the pavement temperature at diferrent levels of bitumious layers with good accuracy.","author":[{"dropping-particle":"","family":"Minhoto","given":"Manuel J. C.","non-dropping-particle":"","parse-names":false,"suffix":""},{"dropping-particle":"","family":"Pais","given":"Jorge C.","non-dropping-particle":"","parse-names":false,"suffix":""},{"dropping-particle":"","family":"Pereira","given":"Paulo a. a.","non-dropping-particle":"","parse-names":false,"suffix":""}],"container-title":"Asphalt Rubber 2006: Proceedings","id":"ITEM-1","issued":{"date-parts":[["2006"]]},"page":"193-207","title":"Asphalt Pavement Temperature Prediction","type":"article-journal"},"uris":["http://www.mendeley.com/documents/?uuid=3a8ebe4b-51af-4dfb-b0b6-dcbbd938e37b"]}],"mendeley":{"formattedCitation":"&lt;sup&gt;7&lt;/sup&gt;","plainTextFormattedCitation":"7","previouslyFormattedCitation":"[7]"},"properties":{"noteIndex":0},"schema":"https://github.com/citation-style-language/schema/raw/master/csl-citation.json"}</w:instrText>
+              <w:instrText>ADDIN CSL_CITATION {"citationItems":[{"id":"ITEM-1","itemData":{"DOI":"10.1061/9780784413005.029","ISBN":"9780784413005","abstract":"A 3-D finite element model (FEM) was developed to calculate the lemperature of an asphtalt rubber pavement localed in the Northeast of Portugal. The goal of the case study presented in this paper is to show the good accuracy temperature prediction tha can be obtained with this model when compared with the field pavement thermal condition obtained during a year. lnput data to the model are the hourly values for solar radiation and temperature and the mean daily value of wind speed obtained from a meteorological station. The therminal response of a multilayered pavement structure is modelled using a FEM transient thermal analysis and each analysis was initiated with the full deph constant initial temperature abtained from field measurements. For each analysed day, the pavement temperature was measured at a new pavement section, located in IP4 main road, near Bragança, in the north of Portugal. At this location, seven thermocouples were installed in the asphalt rubber and conventional mix layer, at seven different depths. These paviment data was used to validate this simulation model, by comparing model calculated data with mesured pavement temperatures. As conclusion, the 3-D finite-element analysis proved to be an interesting tool to simulate the transient behavior of the asphalt pavements. The presented simulation model can predict the pavement temperature at diferrent levels of bitumious layers with good accuracy.","author":[{"dropping-particle":"","family":"Minhoto","given":"Manuel J. C.","non-dropping-particle":"","parse-names":false,"suffix":""},{"dropping-particle":"","family":"Pais","given":"Jorge C.","non-dropping-particle":"","parse-names":false,"suffix":""},{"dropping-particle":"","family":"Pereira","given":"Paulo a. a.","non-dropping-particle":"","parse-names":false,"suffix":""}],"container-title":"Asphalt Rubber 2006: Proceedings","id":"ITEM-1","issued":{"date-parts":[["2006"]]},"page":"193-207","title":"Asphalt Pavement Temperature Prediction","type":"article-journal"},"uris":["http://www.mendeley.com/documents/?uuid=3a8ebe4b-51af-4dfb-b0b6-dcbbd938e37b"]}],"mendeley":{"formattedCitation":"&lt;sup&gt;7&lt;/sup&gt;","plainTextFormattedCitation":"7","previouslyFormattedCitation":"&lt;sup&gt;7&lt;/sup&gt;"},"properties":{"noteIndex":0},"schema":"https://github.com/citation-style-language/schema/raw/master/csl-citation.json"}</w:instrText>
             </w:r>
             <w:r>
               <w:rPr>
@@ -1171,7 +1165,7 @@
               <w:rPr>
                 <w:rFonts w:ascii="Times New Roman" w:hAnsi="Times New Roman" w:cs="Times New Roman"/>
               </w:rPr>
-              <w:instrText>ADDIN CSL_CITATION {"citationItems":[{"id":"ITEM-1","itemData":{"abstract":"A one-dimensional mathematical model was developed, based on the fundamental energy balance, to calculate the pavement near-surface temperatures using hourly measured solar radiation, air temperature, dew-point temperature, and wind velocity data. An analysis was conducted to predict the diurnal temperature effects of pavement thermophysical properties with the aim of seeking an optimum composition of paving materials for future infrastructure projects. Appropriate paving materials not only ensure stability and safety for road users, but also the ability to mitigate heat absorption and high surface temperatures contributing to the Urban Heat Island Effect and human comfort. This paper evaluated the effects and sensitivities of the thermophysical properties on the pavement surface temperatures. The results indicated that both albedo and emissivity have the highest positive effects on pavement maximum and minimum temperatures, respectively, while increasing the thermal conductivity, diffusivity, and volumetric heat capacity help in mitigating the maximum","author":[{"dropping-particle":"","family":"Gui","given":"Jooseng","non-dropping-particle":"","parse-names":false,"suffix":""},{"dropping-particle":"","family":"Phelan","given":"Patrick E.","non-dropping-particle":"","parse-names":false,"suffix":""},{"dropping-particle":"","family":"Kaloush","given":"Kamil E.","non-dropping-particle":"","parse-names":false,"suffix":""},{"dropping-particle":"","family":"Golden","given":"Jay S.","non-dropping-particle":"","parse-names":false,"suffix":""}],"container-title":"Journal of Materials in Civil Engineering","id":"ITEM-1","issue":"8","issued":{"date-parts":[["2007","5"]]},"page":"683-690","title":"Impact of Pavement Thermophysical Properties on Surface Temperatures","type":"article-journal","volume":"19"},"uris":["http://www.mendeley.com/documents/?uuid=3aae41bb-10f2-4b95-b942-9989e4e4b94b"]}],"mendeley":{"formattedCitation":"&lt;sup&gt;8&lt;/sup&gt;","plainTextFormattedCitation":"8","previouslyFormattedCitation":"[8]"},"properties":{"noteIndex":0},"schema":"https://github.com/citation-style-language/schema/raw/master/csl-citation.json"}</w:instrText>
+              <w:instrText>ADDIN CSL_CITATION {"citationItems":[{"id":"ITEM-1","itemData":{"abstract":"A one-dimensional mathematical model was developed, based on the fundamental energy balance, to calculate the pavement near-surface temperatures using hourly measured solar radiation, air temperature, dew-point temperature, and wind velocity data. An analysis was conducted to predict the diurnal temperature effects of pavement thermophysical properties with the aim of seeking an optimum composition of paving materials for future infrastructure projects. Appropriate paving materials not only ensure stability and safety for road users, but also the ability to mitigate heat absorption and high surface temperatures contributing to the Urban Heat Island Effect and human comfort. This paper evaluated the effects and sensitivities of the thermophysical properties on the pavement surface temperatures. The results indicated that both albedo and emissivity have the highest positive effects on pavement maximum and minimum temperatures, respectively, while increasing the thermal conductivity, diffusivity, and volumetric heat capacity help in mitigating the maximum","author":[{"dropping-particle":"","family":"Gui","given":"Jooseng","non-dropping-particle":"","parse-names":false,"suffix":""},{"dropping-particle":"","family":"Phelan","given":"Patrick E.","non-dropping-particle":"","parse-names":false,"suffix":""},{"dropping-particle":"","family":"Kaloush","given":"Kamil E.","non-dropping-particle":"","parse-names":false,"suffix":""},{"dropping-particle":"","family":"Golden","given":"Jay S.","non-dropping-particle":"","parse-names":false,"suffix":""}],"container-title":"Journal of Materials in Civil Engineering","id":"ITEM-1","issue":"8","issued":{"date-parts":[["2007","5"]]},"page":"683-690","title":"Impact of Pavement Thermophysical Properties on Surface Temperatures","type":"article-journal","volume":"19"},"uris":["http://www.mendeley.com/documents/?uuid=3aae41bb-10f2-4b95-b942-9989e4e4b94b"]}],"mendeley":{"formattedCitation":"&lt;sup&gt;8&lt;/sup&gt;","plainTextFormattedCitation":"8","previouslyFormattedCitation":"&lt;sup&gt;8&lt;/sup&gt;"},"properties":{"noteIndex":0},"schema":"https://github.com/citation-style-language/schema/raw/master/csl-citation.json"}</w:instrText>
             </w:r>
             <w:r>
               <w:rPr>
@@ -1205,7 +1199,7 @@
         </w:tc>
         <w:tc>
           <w:tcPr>
-            <w:tcW w:w="2340" w:type="dxa"/>
+            <w:tcW w:w="2004" w:type="dxa"/>
             <w:vAlign w:val="center"/>
           </w:tcPr>
           <w:p>
@@ -1237,7 +1231,7 @@
               <w:rPr>
                 <w:rFonts w:ascii="Times New Roman" w:hAnsi="Times New Roman" w:cs="Times New Roman"/>
               </w:rPr>
-              <w:instrText>ADDIN CSL_CITATION {"citationItems":[{"id":"ITEM-1","itemData":{"DOI":"10.1155/2017/2058034","ISSN":"16878442","abstract":"© 2017 Liqun Hu et al. Pavement heats the near-surface air and affects the thermal comfort of the human body in hot summer. Because of a large amount of connected porosity of porous Portland cement concrete (PPCC), the thermal parameters of PPCC are much different from those of traditional Portland cement concrete (PCC). The temperature change characteristics of PPCC and the effects on surrounding environment are also different. A continuous 48-hour log of temperature of a PCC and five kinds of PPCC with different porosity were recorded in the open air in the hot summer. The air temperatures at different heights above concrete specimens were tested using self-made enclosed boxes to analyze the characteristics of near-surface air temperature. The output heat flux of different concrete specimens was calculated. The results show that the PPCC has higher temperature in the daytime and lower temperature in the nighttime and larger temperature gradient than the PCC. The air temperature above PPCC is lower than that of PCC after solar radiation going to zero at night. The total output heat flux of PPCC is slightly smaller in the daytime and significantly smaller at night than that of PCC. The results of tests and calculations indicate that PPCC contributes to the mitigation of heating effect of pavement on the near-surface air.","author":[{"dropping-particle":"","family":"Hu","given":"Liqun","non-dropping-particle":"","parse-names":false,"suffix":""},{"dropping-particle":"","family":"Li","given":"Yangyang","non-dropping-particle":"","parse-names":false,"suffix":""},{"dropping-particle":"","family":"Zou","given":"Xiaolong","non-dropping-particle":"","parse-names":false,"suffix":""},{"dropping-particle":"","family":"Du","given":"Shaowen","non-dropping-particle":"","parse-names":false,"suffix":""},{"dropping-particle":"","family":"Liu","given":"Zhuangzhuang","non-dropping-particle":"","parse-names":false,"suffix":""},{"dropping-particle":"","family":"Huang","given":"Hao","non-dropping-particle":"","parse-names":false,"suffix":""}],"container-title":"Advances in Materials Science and Engineering","id":"ITEM-1","issued":{"date-parts":[["2017"]]},"title":"Temperature Characteristics of Porous Portland Cement Concrete during the Hot Summer Session","type":"article-journal","volume":"2017"},"uris":["http://www.mendeley.com/documents/?uuid=2145915f-ea9e-49c3-a9f3-c727a31bc709"]}],"mendeley":{"formattedCitation":"&lt;sup&gt;4&lt;/sup&gt;","plainTextFormattedCitation":"4","previouslyFormattedCitation":"[4]"},"properties":{"noteIndex":0},"schema":"https://github.com/citation-style-language/schema/raw/master/csl-citation.json"}</w:instrText>
+              <w:instrText>ADDIN CSL_CITATION {"citationItems":[{"id":"ITEM-1","itemData":{"DOI":"10.1155/2017/2058034","ISSN":"16878442","abstract":"© 2017 Liqun Hu et al. Pavement heats the near-surface air and affects the thermal comfort of the human body in hot summer. Because of a large amount of connected porosity of porous Portland cement concrete (PPCC), the thermal parameters of PPCC are much different from those of traditional Portland cement concrete (PCC). The temperature change characteristics of PPCC and the effects on surrounding environment are also different. A continuous 48-hour log of temperature of a PCC and five kinds of PPCC with different porosity were recorded in the open air in the hot summer. The air temperatures at different heights above concrete specimens were tested using self-made enclosed boxes to analyze the characteristics of near-surface air temperature. The output heat flux of different concrete specimens was calculated. The results show that the PPCC has higher temperature in the daytime and lower temperature in the nighttime and larger temperature gradient than the PCC. The air temperature above PPCC is lower than that of PCC after solar radiation going to zero at night. The total output heat flux of PPCC is slightly smaller in the daytime and significantly smaller at night than that of PCC. The results of tests and calculations indicate that PPCC contributes to the mitigation of heating effect of pavement on the near-surface air.","author":[{"dropping-particle":"","family":"Hu","given":"Liqun","non-dropping-particle":"","parse-names":false,"suffix":""},{"dropping-particle":"","family":"Li","given":"Yangyang","non-dropping-particle":"","parse-names":false,"suffix":""},{"dropping-particle":"","family":"Zou","given":"Xiaolong","non-dropping-particle":"","parse-names":false,"suffix":""},{"dropping-particle":"","family":"Du","given":"Shaowen","non-dropping-particle":"","parse-names":false,"suffix":""},{"dropping-particle":"","family":"Liu","given":"Zhuangzhuang","non-dropping-particle":"","parse-names":false,"suffix":""},{"dropping-particle":"","family":"Huang","given":"Hao","non-dropping-particle":"","parse-names":false,"suffix":""}],"container-title":"Advances in Materials Science and Engineering","id":"ITEM-1","issued":{"date-parts":[["2017"]]},"title":"Temperature Characteristics of Porous Portland Cement Concrete during the Hot Summer Session","type":"article-journal","volume":"2017"},"uris":["http://www.mendeley.com/documents/?uuid=2145915f-ea9e-49c3-a9f3-c727a31bc709"]}],"mendeley":{"formattedCitation":"&lt;sup&gt;4&lt;/sup&gt;","plainTextFormattedCitation":"4","previouslyFormattedCitation":"&lt;sup&gt;4&lt;/sup&gt;"},"properties":{"noteIndex":0},"schema":"https://github.com/citation-style-language/schema/raw/master/csl-citation.json"}</w:instrText>
             </w:r>
             <w:r>
               <w:rPr>
@@ -1295,7 +1289,7 @@
               <w:rPr>
                 <w:rFonts w:ascii="Times New Roman" w:hAnsi="Times New Roman" w:cs="Times New Roman"/>
               </w:rPr>
-              <w:instrText>ADDIN CSL_CITATION {"citationItems":[{"id":"ITEM-1","itemData":{"DOI":"10.1155/2017/2058034","ISSN":"16878442","abstract":"© 2017 Liqun Hu et al. Pavement heats the near-surface air and affects the thermal comfort of the human body in hot summer. Because of a large amount of connected porosity of porous Portland cement concrete (PPCC), the thermal parameters of PPCC are much different from those of traditional Portland cement concrete (PCC). The temperature change characteristics of PPCC and the effects on surrounding environment are also different. A continuous 48-hour log of temperature of a PCC and five kinds of PPCC with different porosity were recorded in the open air in the hot summer. The air temperatures at different heights above concrete specimens were tested using self-made enclosed boxes to analyze the characteristics of near-surface air temperature. The output heat flux of different concrete specimens was calculated. The results show that the PPCC has higher temperature in the daytime and lower temperature in the nighttime and larger temperature gradient than the PCC. The air temperature above PPCC is lower than that of PCC after solar radiation going to zero at night. The total output heat flux of PPCC is slightly smaller in the daytime and significantly smaller at night than that of PCC. The results of tests and calculations indicate that PPCC contributes to the mitigation of heating effect of pavement on the near-surface air.","author":[{"dropping-particle":"","family":"Hu","given":"Liqun","non-dropping-particle":"","parse-names":false,"suffix":""},{"dropping-particle":"","family":"Li","given":"Yangyang","non-dropping-particle":"","parse-names":false,"suffix":""},{"dropping-particle":"","family":"Zou","given":"Xiaolong","non-dropping-particle":"","parse-names":false,"suffix":""},{"dropping-particle":"","family":"Du","given":"Shaowen","non-dropping-particle":"","parse-names":false,"suffix":""},{"dropping-particle":"","family":"Liu","given":"Zhuangzhuang","non-dropping-particle":"","parse-names":false,"suffix":""},{"dropping-particle":"","family":"Huang","given":"Hao","non-dropping-particle":"","parse-names":false,"suffix":""}],"container-title":"Advances in Materials Science and Engineering","id":"ITEM-1","issued":{"date-parts":[["2017"]]},"title":"Temperature Characteristics of Porous Portland Cement Concrete during the Hot Summer Session","type":"article-journal","volume":"2017"},"uris":["http://www.mendeley.com/documents/?uuid=2145915f-ea9e-49c3-a9f3-c727a31bc709"]}],"mendeley":{"formattedCitation":"&lt;sup&gt;4&lt;/sup&gt;","plainTextFormattedCitation":"4","previouslyFormattedCitation":"[4]"},"properties":{"noteIndex":0},"schema":"https://github.com/citation-style-language/schema/raw/master/csl-citation.json"}</w:instrText>
+              <w:instrText>ADDIN CSL_CITATION {"citationItems":[{"id":"ITEM-1","itemData":{"DOI":"10.1155/2017/2058034","ISSN":"16878442","abstract":"© 2017 Liqun Hu et al. Pavement heats the near-surface air and affects the thermal comfort of the human body in hot summer. Because of a large amount of connected porosity of porous Portland cement concrete (PPCC), the thermal parameters of PPCC are much different from those of traditional Portland cement concrete (PCC). The temperature change characteristics of PPCC and the effects on surrounding environment are also different. A continuous 48-hour log of temperature of a PCC and five kinds of PPCC with different porosity were recorded in the open air in the hot summer. The air temperatures at different heights above concrete specimens were tested using self-made enclosed boxes to analyze the characteristics of near-surface air temperature. The output heat flux of different concrete specimens was calculated. The results show that the PPCC has higher temperature in the daytime and lower temperature in the nighttime and larger temperature gradient than the PCC. The air temperature above PPCC is lower than that of PCC after solar radiation going to zero at night. The total output heat flux of PPCC is slightly smaller in the daytime and significantly smaller at night than that of PCC. The results of tests and calculations indicate that PPCC contributes to the mitigation of heating effect of pavement on the near-surface air.","author":[{"dropping-particle":"","family":"Hu","given":"Liqun","non-dropping-particle":"","parse-names":false,"suffix":""},{"dropping-particle":"","family":"Li","given":"Yangyang","non-dropping-particle":"","parse-names":false,"suffix":""},{"dropping-particle":"","family":"Zou","given":"Xiaolong","non-dropping-particle":"","parse-names":false,"suffix":""},{"dropping-particle":"","family":"Du","given":"Shaowen","non-dropping-particle":"","parse-names":false,"suffix":""},{"dropping-particle":"","family":"Liu","given":"Zhuangzhuang","non-dropping-particle":"","parse-names":false,"suffix":""},{"dropping-particle":"","family":"Huang","given":"Hao","non-dropping-particle":"","parse-names":false,"suffix":""}],"container-title":"Advances in Materials Science and Engineering","id":"ITEM-1","issued":{"date-parts":[["2017"]]},"title":"Temperature Characteristics of Porous Portland Cement Concrete during the Hot Summer Session","type":"article-journal","volume":"2017"},"uris":["http://www.mendeley.com/documents/?uuid=2145915f-ea9e-49c3-a9f3-c727a31bc709"]}],"mendeley":{"formattedCitation":"&lt;sup&gt;4&lt;/sup&gt;","plainTextFormattedCitation":"4","previouslyFormattedCitation":"&lt;sup&gt;4&lt;/sup&gt;"},"properties":{"noteIndex":0},"schema":"https://github.com/citation-style-language/schema/raw/master/csl-citation.json"}</w:instrText>
             </w:r>
             <w:r>
               <w:rPr>
@@ -1341,7 +1335,7 @@
               <w:rPr>
                 <w:rFonts w:ascii="Times New Roman" w:hAnsi="Times New Roman" w:cs="Times New Roman"/>
               </w:rPr>
-              <w:instrText>ADDIN CSL_CITATION {"citationItems":[{"id":"ITEM-1","itemData":{"DOI":"10.1016/j.engstruct.2010.10.019","ISSN":"01410296","author":[{"dropping-particle":"","family":"Young","given":"Ben","non-dropping-particle":"","parse-names":false,"suffix":""},{"dropping-particle":"","family":"Ellobody","given":"Ehab","non-dropping-particle":"","parse-names":false,"suffix":""}],"container-title":"Engineering Structures","id":"ITEM-1","issue":"1","issued":{"date-parts":[["2011","1"]]},"page":"245-254","title":"Performance of axially restrained concrete encased steel composite columns at elevated temperatures","type":"article-journal","volume":"33"},"uris":["http://www.mendeley.com/documents/?uuid=c7e32dcb-4967-44ad-a493-bef78b36948b"]}],"mendeley":{"formattedCitation":"&lt;sup&gt;9&lt;/sup&gt;","plainTextFormattedCitation":"9","previouslyFormattedCitation":"[9]"},"properties":{"noteIndex":0},"schema":"https://github.com/citation-style-language/schema/raw/master/csl-citation.json"}</w:instrText>
+              <w:instrText>ADDIN CSL_CITATION {"citationItems":[{"id":"ITEM-1","itemData":{"DOI":"10.1016/j.engstruct.2010.10.019","ISSN":"01410296","author":[{"dropping-particle":"","family":"Young","given":"Ben","non-dropping-particle":"","parse-names":false,"suffix":""},{"dropping-particle":"","family":"Ellobody","given":"Ehab","non-dropping-particle":"","parse-names":false,"suffix":""}],"container-title":"Engineering Structures","id":"ITEM-1","issue":"1","issued":{"date-parts":[["2011","1"]]},"page":"245-254","title":"Performance of axially restrained concrete encased steel composite columns at elevated temperatures","type":"article-journal","volume":"33"},"uris":["http://www.mendeley.com/documents/?uuid=c7e32dcb-4967-44ad-a493-bef78b36948b"]}],"mendeley":{"formattedCitation":"&lt;sup&gt;9&lt;/sup&gt;","plainTextFormattedCitation":"9","previouslyFormattedCitation":"&lt;sup&gt;9&lt;/sup&gt;"},"properties":{"noteIndex":0},"schema":"https://github.com/citation-style-language/schema/raw/master/csl-citation.json"}</w:instrText>
             </w:r>
             <w:r>
               <w:rPr>
@@ -1367,7 +1361,7 @@
         </w:tc>
         <w:tc>
           <w:tcPr>
-            <w:tcW w:w="2970" w:type="dxa"/>
+            <w:tcW w:w="2697" w:type="dxa"/>
             <w:vAlign w:val="center"/>
           </w:tcPr>
           <w:p>
@@ -1418,7 +1412,7 @@
         </w:tc>
         <w:tc>
           <w:tcPr>
-            <w:tcW w:w="1499" w:type="dxa"/>
+            <w:tcW w:w="1350" w:type="dxa"/>
             <w:vAlign w:val="center"/>
           </w:tcPr>
           <w:p>
@@ -1482,7 +1476,7 @@
         </w:tc>
         <w:tc>
           <w:tcPr>
-            <w:tcW w:w="2281" w:type="dxa"/>
+            <w:tcW w:w="3669" w:type="dxa"/>
             <w:vAlign w:val="center"/>
           </w:tcPr>
           <w:p>
@@ -1562,7 +1556,7 @@
               <w:rPr>
                 <w:rFonts w:ascii="Times New Roman" w:hAnsi="Times New Roman" w:cs="Times New Roman"/>
               </w:rPr>
-              <w:instrText>ADDIN CSL_CITATION {"citationItems":[{"id":"ITEM-1","itemData":{"DOI":"10.1155/2015/926809","ISSN":"1687-4110","abstract":"This paper investigates the thermal properties of asphalt mixtures modified with conductive fillers used for snow melting and solar harvesting pavements. Two different mixing processes were adopted to mold asphalt mixtures, dry- and wet-mixing, and two conductive fillers were used in this study, graphite and carbon black. The thermal conductivity was compared to investigate the effects of asphalt mixture preparing methods, the quantity, and the distribution of conductive filler on thermal properties. The combination of conductive filler with carbon fiber in asphalt mixture was evaluated. Also, rheological properties of modified asphalt binders with conductive fillers were measured using dynamic shear rheometer and bending beam rheometer at grade-specific temperatures. Based on rheological testing, the conductive fillers improve rutting resistance and decrease thermal cracking resistance. Thermal testing indicated that graphite and carbon black improve the thermal properties of asphalt mixes and the combined conductive fillers are more effective than the single filler.","author":[{"dropping-particle":"","family":"Im","given":"Ji Sun","non-dropping-particle":"","parse-names":false,"suffix":""},{"dropping-particle":"","family":"Dessouky","given":"Samer","non-dropping-particle":"","parse-names":false,"suffix":""},{"dropping-particle":"","family":"Bai","given":"Byong Chol","non-dropping-particle":"","parse-names":false,"suffix":""},{"dropping-particle":"","family":"Vo","given":"Hai Viet","non-dropping-particle":"","parse-names":false,"suffix":""},{"dropping-particle":"","family":"Park","given":"Dae-Wook","non-dropping-particle":"","parse-names":false,"suffix":""}],"container-title":"Journal of Nanomaterials","id":"ITEM-1","issued":{"date-parts":[["2015"]]},"page":"1-6","title":"Thermal Properties of Asphalt Mixtures Modified with Conductive Fillers","type":"article-journal","volume":"2015"},"uris":["http://www.mendeley.com/documents/?uuid=ece9afd9-d735-426e-ac78-e7442f227982"]}],"mendeley":{"formattedCitation":"&lt;sup&gt;10&lt;/sup&gt;","plainTextFormattedCitation":"10","previouslyFormattedCitation":"[10]"},"properties":{"noteIndex":0},"schema":"https://github.com/citation-style-language/schema/raw/master/csl-citation.json"}</w:instrText>
+              <w:instrText>ADDIN CSL_CITATION {"citationItems":[{"id":"ITEM-1","itemData":{"DOI":"10.1155/2015/926809","ISSN":"1687-4110","abstract":"This paper investigates the thermal properties of asphalt mixtures modified with conductive fillers used for snow melting and solar harvesting pavements. Two different mixing processes were adopted to mold asphalt mixtures, dry- and wet-mixing, and two conductive fillers were used in this study, graphite and carbon black. The thermal conductivity was compared to investigate the effects of asphalt mixture preparing methods, the quantity, and the distribution of conductive filler on thermal properties. The combination of conductive filler with carbon fiber in asphalt mixture was evaluated. Also, rheological properties of modified asphalt binders with conductive fillers were measured using dynamic shear rheometer and bending beam rheometer at grade-specific temperatures. Based on rheological testing, the conductive fillers improve rutting resistance and decrease thermal cracking resistance. Thermal testing indicated that graphite and carbon black improve the thermal properties of asphalt mixes and the combined conductive fillers are more effective than the single filler.","author":[{"dropping-particle":"","family":"Im","given":"Ji Sun","non-dropping-particle":"","parse-names":false,"suffix":""},{"dropping-particle":"","family":"Dessouky","given":"Samer","non-dropping-particle":"","parse-names":false,"suffix":""},{"dropping-particle":"","family":"Bai","given":"Byong Chol","non-dropping-particle":"","parse-names":false,"suffix":""},{"dropping-particle":"","family":"Vo","given":"Hai Viet","non-dropping-particle":"","parse-names":false,"suffix":""},{"dropping-particle":"","family":"Park","given":"Dae-Wook","non-dropping-particle":"","parse-names":false,"suffix":""}],"container-title":"Journal of Nanomaterials","id":"ITEM-1","issued":{"date-parts":[["2015"]]},"page":"1-6","title":"Thermal Properties of Asphalt Mixtures Modified with Conductive Fillers","type":"article-journal","volume":"2015"},"uris":["http://www.mendeley.com/documents/?uuid=ece9afd9-d735-426e-ac78-e7442f227982"]}],"mendeley":{"formattedCitation":"&lt;sup&gt;10&lt;/sup&gt;","plainTextFormattedCitation":"10","previouslyFormattedCitation":"&lt;sup&gt;10&lt;/sup&gt;"},"properties":{"noteIndex":0},"schema":"https://github.com/citation-style-language/schema/raw/master/csl-citation.json"}</w:instrText>
             </w:r>
             <w:r>
               <w:rPr>
@@ -1620,7 +1614,7 @@
               <w:rPr>
                 <w:rFonts w:ascii="Times New Roman" w:hAnsi="Times New Roman" w:cs="Times New Roman"/>
               </w:rPr>
-              <w:instrText>ADDIN CSL_CITATION {"citationItems":[{"id":"ITEM-1","itemData":{"abstract":"A one-dimensional mathematical model was developed, based on the fundamental energy balance, to calculate the pavement near-surface temperatures using hourly measured solar radiation, air temperature, dew-point temperature, and wind velocity data. An analysis was conducted to predict the diurnal temperature effects of pavement thermophysical properties with the aim of seeking an optimum composition of paving materials for future infrastructure projects. Appropriate paving materials not only ensure stability and safety for road users, but also the ability to mitigate heat absorption and high surface temperatures contributing to the Urban Heat Island Effect and human comfort. This paper evaluated the effects and sensitivities of the thermophysical properties on the pavement surface temperatures. The results indicated that both albedo and emissivity have the highest positive effects on pavement maximum and minimum temperatures, respectively, while increasing the thermal conductivity, diffusivity, and volumetric heat capacity help in mitigating the maximum","author":[{"dropping-particle":"","family":"Gui","given":"Jooseng","non-dropping-particle":"","parse-names":false,"suffix":""},{"dropping-particle":"","family":"Phelan","given":"Patrick E.","non-dropping-particle":"","parse-names":false,"suffix":""},{"dropping-particle":"","family":"Kaloush","given":"Kamil E.","non-dropping-particle":"","parse-names":false,"suffix":""},{"dropping-particle":"","family":"Golden","given":"Jay S.","non-dropping-particle":"","parse-names":false,"suffix":""}],"container-title":"Journal of Materials in Civil Engineering","id":"ITEM-1","issue":"8","issued":{"date-parts":[["2007","5"]]},"page":"683-690","title":"Impact of Pavement Thermophysical Properties on Surface Temperatures","type":"article-journal","volume":"19"},"uris":["http://www.mendeley.com/documents/?uuid=3aae41bb-10f2-4b95-b942-9989e4e4b94b"]}],"mendeley":{"formattedCitation":"&lt;sup&gt;8&lt;/sup&gt;","plainTextFormattedCitation":"8","previouslyFormattedCitation":"[8]"},"properties":{"noteIndex":0},"schema":"https://github.com/citation-style-language/schema/raw/master/csl-citation.json"}</w:instrText>
+              <w:instrText>ADDIN CSL_CITATION {"citationItems":[{"id":"ITEM-1","itemData":{"abstract":"A one-dimensional mathematical model was developed, based on the fundamental energy balance, to calculate the pavement near-surface temperatures using hourly measured solar radiation, air temperature, dew-point temperature, and wind velocity data. An analysis was conducted to predict the diurnal temperature effects of pavement thermophysical properties with the aim of seeking an optimum composition of paving materials for future infrastructure projects. Appropriate paving materials not only ensure stability and safety for road users, but also the ability to mitigate heat absorption and high surface temperatures contributing to the Urban Heat Island Effect and human comfort. This paper evaluated the effects and sensitivities of the thermophysical properties on the pavement surface temperatures. The results indicated that both albedo and emissivity have the highest positive effects on pavement maximum and minimum temperatures, respectively, while increasing the thermal conductivity, diffusivity, and volumetric heat capacity help in mitigating the maximum","author":[{"dropping-particle":"","family":"Gui","given":"Jooseng","non-dropping-particle":"","parse-names":false,"suffix":""},{"dropping-particle":"","family":"Phelan","given":"Patrick E.","non-dropping-particle":"","parse-names":false,"suffix":""},{"dropping-particle":"","family":"Kaloush","given":"Kamil E.","non-dropping-particle":"","parse-names":false,"suffix":""},{"dropping-particle":"","family":"Golden","given":"Jay S.","non-dropping-particle":"","parse-names":false,"suffix":""}],"container-title":"Journal of Materials in Civil Engineering","id":"ITEM-1","issue":"8","issued":{"date-parts":[["2007","5"]]},"page":"683-690","title":"Impact of Pavement Thermophysical Properties on Surface Temperatures","type":"article-journal","volume":"19"},"uris":["http://www.mendeley.com/documents/?uuid=3aae41bb-10f2-4b95-b942-9989e4e4b94b"]}],"mendeley":{"formattedCitation":"&lt;sup&gt;8&lt;/sup&gt;","plainTextFormattedCitation":"8","previouslyFormattedCitation":"&lt;sup&gt;8&lt;/sup&gt;"},"properties":{"noteIndex":0},"schema":"https://github.com/citation-style-language/schema/raw/master/csl-citation.json"}</w:instrText>
             </w:r>
             <w:r>
               <w:rPr>
@@ -1643,24 +1637,120 @@
               <w:fldChar w:fldCharType="end"/>
             </w:r>
           </w:p>
-        </w:tc>
-        <w:tc>
-          <w:tcPr>
-            <w:tcW w:w="2340" w:type="dxa"/>
-            <w:vAlign w:val="center"/>
-          </w:tcPr>
-          <w:p>
-            <w:pPr>
-              <w:jc w:val="center"/>
-              <w:rPr>
-                <w:rFonts w:ascii="Times New Roman" w:hAnsi="Times New Roman" w:cs="Times New Roman"/>
-              </w:rPr>
-            </w:pPr>
-          </w:p>
-        </w:tc>
-        <w:tc>
-          <w:tcPr>
-            <w:tcW w:w="2970" w:type="dxa"/>
+          <w:p>
+            <w:pPr>
+              <w:jc w:val="center"/>
+              <w:rPr>
+                <w:rFonts w:ascii="Times New Roman" w:hAnsi="Times New Roman" w:cs="Times New Roman"/>
+              </w:rPr>
+            </w:pPr>
+            <w:r>
+              <w:rPr>
+                <w:rFonts w:ascii="Times New Roman" w:hAnsi="Times New Roman" w:cs="Times New Roman"/>
+              </w:rPr>
+              <w:t>4.0E-7</w:t>
+            </w:r>
+            <w:r>
+              <w:rPr>
+                <w:rFonts w:ascii="Times New Roman" w:hAnsi="Times New Roman" w:cs="Times New Roman"/>
+              </w:rPr>
+              <w:t xml:space="preserve"> -</w:t>
+            </w:r>
+            <w:r>
+              <w:rPr>
+                <w:rFonts w:ascii="Times New Roman" w:hAnsi="Times New Roman" w:cs="Times New Roman"/>
+              </w:rPr>
+              <w:t xml:space="preserve"> 5.</w:t>
+            </w:r>
+            <w:r>
+              <w:rPr>
+                <w:rFonts w:ascii="Times New Roman" w:hAnsi="Times New Roman" w:cs="Times New Roman"/>
+              </w:rPr>
+              <w:t>5</w:t>
+            </w:r>
+            <w:r>
+              <w:rPr>
+                <w:rFonts w:ascii="Times New Roman" w:hAnsi="Times New Roman" w:cs="Times New Roman"/>
+              </w:rPr>
+              <w:t xml:space="preserve">E-7 </w:t>
+            </w:r>
+            <w:r>
+              <w:rPr>
+                <w:rFonts w:ascii="Times New Roman" w:hAnsi="Times New Roman" w:cs="Times New Roman"/>
+              </w:rPr>
+              <w:t>(</w:t>
+            </w:r>
+            <w:r>
+              <w:rPr>
+                <w:rFonts w:ascii="Times New Roman" w:hAnsi="Times New Roman" w:cs="Times New Roman"/>
+              </w:rPr>
+              <w:t>HMA)</w:t>
+            </w:r>
+            <w:r>
+              <w:rPr>
+                <w:rFonts w:ascii="Times New Roman" w:hAnsi="Times New Roman" w:cs="Times New Roman"/>
+              </w:rPr>
+              <w:t xml:space="preserve"> </w:t>
+            </w:r>
+            <w:r>
+              <w:rPr>
+                <w:rFonts w:ascii="Times New Roman" w:hAnsi="Times New Roman" w:cs="Times New Roman"/>
+              </w:rPr>
+              <w:fldChar w:fldCharType="begin" w:fldLock="1"/>
+            </w:r>
+            <w:r>
+              <w:rPr>
+                <w:rFonts w:ascii="Times New Roman" w:hAnsi="Times New Roman" w:cs="Times New Roman"/>
+              </w:rPr>
+              <w:instrText>ADDIN CSL_CITATION {"citationItems":[{"id":"ITEM-1","itemData":{"DOI":"10.1061/(ASCE)0899-1561(2005)17:1(72)","author":[{"dropping-particle":"","family":"Luca","given":"Joseph","non-dropping-particle":"","parse-names":false,"suffix":""},{"dropping-particle":"","family":"Mrawira","given":"Donath","non-dropping-particle":"","parse-names":false,"suffix":""}],"container-title":"Journal of Materials in Civil Engineering","id":"ITEM-1","issue":"1","issued":{"date-parts":[["2005"]]},"page":"72-79","title":"New Measurement of Thermal Properties of Superpave Asphalt Concrete","type":"article-journal","volume":"17"},"uris":["http://www.mendeley.com/documents/?uuid=c000e127-d676-4c21-9c59-6fe2b9d3dc8b"]}],"mendeley":{"formattedCitation":"&lt;sup&gt;12&lt;/sup&gt;","plainTextFormattedCitation":"12"},"properties":{"noteIndex":0},"schema":"https://github.com/citation-style-language/schema/raw/master/csl-citation.json"}</w:instrText>
+            </w:r>
+            <w:r>
+              <w:rPr>
+                <w:rFonts w:ascii="Times New Roman" w:hAnsi="Times New Roman" w:cs="Times New Roman"/>
+              </w:rPr>
+              <w:fldChar w:fldCharType="separate"/>
+            </w:r>
+            <w:r>
+              <w:rPr>
+                <w:rFonts w:ascii="Times New Roman" w:hAnsi="Times New Roman" w:cs="Times New Roman"/>
+                <w:noProof/>
+                <w:vertAlign w:val="superscript"/>
+              </w:rPr>
+              <w:t>12</w:t>
+            </w:r>
+            <w:r>
+              <w:rPr>
+                <w:rFonts w:ascii="Times New Roman" w:hAnsi="Times New Roman" w:cs="Times New Roman"/>
+              </w:rPr>
+              <w:fldChar w:fldCharType="end"/>
+            </w:r>
+          </w:p>
+          <w:p>
+            <w:pPr>
+              <w:jc w:val="center"/>
+              <w:rPr>
+                <w:rFonts w:ascii="Times New Roman" w:hAnsi="Times New Roman" w:cs="Times New Roman"/>
+              </w:rPr>
+            </w:pPr>
+          </w:p>
+        </w:tc>
+        <w:tc>
+          <w:tcPr>
+            <w:tcW w:w="2004" w:type="dxa"/>
+            <w:vAlign w:val="center"/>
+          </w:tcPr>
+          <w:p>
+            <w:pPr>
+              <w:jc w:val="center"/>
+              <w:rPr>
+                <w:rFonts w:ascii="Times New Roman" w:hAnsi="Times New Roman" w:cs="Times New Roman"/>
+              </w:rPr>
+            </w:pPr>
+          </w:p>
+        </w:tc>
+        <w:tc>
+          <w:tcPr>
+            <w:tcW w:w="2697" w:type="dxa"/>
             <w:vAlign w:val="center"/>
           </w:tcPr>
           <w:p>
@@ -1722,27 +1812,47 @@
         </w:tc>
         <w:tc>
           <w:tcPr>
-            <w:tcW w:w="1499" w:type="dxa"/>
-            <w:vAlign w:val="center"/>
-          </w:tcPr>
-          <w:p>
-            <w:pPr>
-              <w:jc w:val="center"/>
-              <w:rPr>
-                <w:rFonts w:ascii="Times New Roman" w:hAnsi="Times New Roman" w:cs="Times New Roman"/>
-              </w:rPr>
-            </w:pPr>
-            <w:r>
-              <w:rPr>
-                <w:rFonts w:ascii="Times New Roman" w:hAnsi="Times New Roman" w:cs="Times New Roman"/>
-              </w:rPr>
-              <w:t>W/(m2*degK)</w:t>
-            </w:r>
-          </w:p>
-        </w:tc>
-        <w:tc>
-          <w:tcPr>
-            <w:tcW w:w="2281" w:type="dxa"/>
+            <w:tcW w:w="1350" w:type="dxa"/>
+            <w:vAlign w:val="center"/>
+          </w:tcPr>
+          <w:p>
+            <w:pPr>
+              <w:jc w:val="center"/>
+              <w:rPr>
+                <w:rFonts w:ascii="Times New Roman" w:hAnsi="Times New Roman" w:cs="Times New Roman"/>
+              </w:rPr>
+            </w:pPr>
+            <w:r>
+              <w:rPr>
+                <w:rFonts w:ascii="Times New Roman" w:hAnsi="Times New Roman" w:cs="Times New Roman"/>
+              </w:rPr>
+              <w:t>W/(m</w:t>
+            </w:r>
+            <w:r>
+              <w:rPr>
+                <w:rFonts w:ascii="Times New Roman" w:hAnsi="Times New Roman" w:cs="Times New Roman"/>
+              </w:rPr>
+              <w:t>*</w:t>
+            </w:r>
+            <w:proofErr w:type="spellStart"/>
+            <w:r>
+              <w:rPr>
+                <w:rFonts w:ascii="Times New Roman" w:hAnsi="Times New Roman" w:cs="Times New Roman"/>
+              </w:rPr>
+              <w:t>degK</w:t>
+            </w:r>
+            <w:proofErr w:type="spellEnd"/>
+            <w:r>
+              <w:rPr>
+                <w:rFonts w:ascii="Times New Roman" w:hAnsi="Times New Roman" w:cs="Times New Roman"/>
+              </w:rPr>
+              <w:t>)</w:t>
+            </w:r>
+          </w:p>
+        </w:tc>
+        <w:tc>
+          <w:tcPr>
+            <w:tcW w:w="3669" w:type="dxa"/>
             <w:vAlign w:val="center"/>
           </w:tcPr>
           <w:p>
@@ -1780,7 +1890,7 @@
               <w:rPr>
                 <w:rFonts w:ascii="Times New Roman" w:hAnsi="Times New Roman" w:cs="Times New Roman"/>
               </w:rPr>
-              <w:instrText>ADDIN CSL_CITATION {"citationItems":[{"id":"ITEM-1","itemData":{"DOI":"10.1061/(ASCE)TE.1943-5436.0000413","ISBN":"0733947X","ISSN":"0733-947X","PMID":"73961288","abstract":"To provide efficient public transportation services in areas with high demand variability over time, it may be desirable to switch vehicles between conventional services (with fixed routes and schedules) during peak periods and flexible route services during low-demand periods. This option is called variable-type services. Conventional, flexible, and variable-type service alternatives optimized for various conditions are compared to explore when variable-type bus services might be preferable to purely conventional or flexible service. The optimization models used for purely conventional or flexible service are adapted from previous studies. These models are integrated into a new model for optimizing variable-type bus service. The results of sensitivity analyses show how demand variability over time and other factors affect the relative effectiveness of conventional, flexible, and variable-type bus services.","author":[{"dropping-particle":"","family":"Wang","given":"Dong","non-dropping-particle":"","parse-names":false,"suffix":""},{"dropping-particle":"","family":"Roesler","given":"Jeffery R.","non-dropping-particle":"","parse-names":false,"suffix":""}],"container-title":"Journal of Transportation Engineering","id":"ITEM-1","issue":"9","issued":{"date-parts":[["2012","9"]]},"page":"1171-1177","title":"One-Dimensional Rigid Pavement Temperature Prediction Using Laplace Transformation","type":"article-journal","volume":"138"},"uris":["http://www.mendeley.com/documents/?uuid=1518effa-98e5-40d0-943d-9943ecdee4e8"]}],"mendeley":{"formattedCitation":"&lt;sup&gt;11&lt;/sup&gt;","plainTextFormattedCitation":"11","previouslyFormattedCitation":"[11]"},"properties":{"noteIndex":0},"schema":"https://github.com/citation-style-language/schema/raw/master/csl-citation.json"}</w:instrText>
+              <w:instrText>ADDIN CSL_CITATION {"citationItems":[{"id":"ITEM-1","itemData":{"DOI":"10.1061/(ASCE)TE.1943-5436.0000413","ISBN":"0733947X","ISSN":"0733-947X","PMID":"73961288","abstract":"To provide efficient public transportation services in areas with high demand variability over time, it may be desirable to switch vehicles between conventional services (with fixed routes and schedules) during peak periods and flexible route services during low-demand periods. This option is called variable-type services. Conventional, flexible, and variable-type service alternatives optimized for various conditions are compared to explore when variable-type bus services might be preferable to purely conventional or flexible service. The optimization models used for purely conventional or flexible service are adapted from previous studies. These models are integrated into a new model for optimizing variable-type bus service. The results of sensitivity analyses show how demand variability over time and other factors affect the relative effectiveness of conventional, flexible, and variable-type bus services.","author":[{"dropping-particle":"","family":"Wang","given":"Dong","non-dropping-particle":"","parse-names":false,"suffix":""},{"dropping-particle":"","family":"Roesler","given":"Jeffery R.","non-dropping-particle":"","parse-names":false,"suffix":""}],"container-title":"Journal of Transportation Engineering","id":"ITEM-1","issue":"9","issued":{"date-parts":[["2012","9"]]},"page":"1171-1177","title":"One-Dimensional Rigid Pavement Temperature Prediction Using Laplace Transformation","type":"article-journal","volume":"138"},"uris":["http://www.mendeley.com/documents/?uuid=1518effa-98e5-40d0-943d-9943ecdee4e8"]}],"mendeley":{"formattedCitation":"&lt;sup&gt;11&lt;/sup&gt;","plainTextFormattedCitation":"11","previouslyFormattedCitation":"&lt;sup&gt;11&lt;/sup&gt;"},"properties":{"noteIndex":0},"schema":"https://github.com/citation-style-language/schema/raw/master/csl-citation.json"}</w:instrText>
             </w:r>
             <w:r>
               <w:rPr>
@@ -1814,7 +1924,21 @@
               <w:rPr>
                 <w:rFonts w:ascii="Times New Roman" w:hAnsi="Times New Roman" w:cs="Times New Roman"/>
               </w:rPr>
-              <w:t>3.00 (agg subbase</w:t>
+              <w:t>3.00 (</w:t>
+            </w:r>
+            <w:proofErr w:type="spellStart"/>
+            <w:r>
+              <w:rPr>
+                <w:rFonts w:ascii="Times New Roman" w:hAnsi="Times New Roman" w:cs="Times New Roman"/>
+              </w:rPr>
+              <w:t>agg</w:t>
+            </w:r>
+            <w:proofErr w:type="spellEnd"/>
+            <w:r>
+              <w:rPr>
+                <w:rFonts w:ascii="Times New Roman" w:hAnsi="Times New Roman" w:cs="Times New Roman"/>
+              </w:rPr>
+              <w:t xml:space="preserve"> subbase</w:t>
             </w:r>
             <w:r>
               <w:rPr>
@@ -1838,7 +1962,7 @@
               <w:rPr>
                 <w:rFonts w:ascii="Times New Roman" w:hAnsi="Times New Roman" w:cs="Times New Roman"/>
               </w:rPr>
-              <w:instrText>ADDIN CSL_CITATION {"citationItems":[{"id":"ITEM-1","itemData":{"DOI":"10.1061/(ASCE)TE.1943-5436.0000413","ISBN":"0733947X","ISSN":"0733-947X","PMID":"73961288","abstract":"To provide efficient public transportation services in areas with high demand variability over time, it may be desirable to switch vehicles between conventional services (with fixed routes and schedules) during peak periods and flexible route services during low-demand periods. This option is called variable-type services. Conventional, flexible, and variable-type service alternatives optimized for various conditions are compared to explore when variable-type bus services might be preferable to purely conventional or flexible service. The optimization models used for purely conventional or flexible service are adapted from previous studies. These models are integrated into a new model for optimizing variable-type bus service. The results of sensitivity analyses show how demand variability over time and other factors affect the relative effectiveness of conventional, flexible, and variable-type bus services.","author":[{"dropping-particle":"","family":"Wang","given":"Dong","non-dropping-particle":"","parse-names":false,"suffix":""},{"dropping-particle":"","family":"Roesler","given":"Jeffery R.","non-dropping-particle":"","parse-names":false,"suffix":""}],"container-title":"Journal of Transportation Engineering","id":"ITEM-1","issue":"9","issued":{"date-parts":[["2012","9"]]},"page":"1171-1177","title":"One-Dimensional Rigid Pavement Temperature Prediction Using Laplace Transformation","type":"article-journal","volume":"138"},"uris":["http://www.mendeley.com/documents/?uuid=1518effa-98e5-40d0-943d-9943ecdee4e8"]}],"mendeley":{"formattedCitation":"&lt;sup&gt;11&lt;/sup&gt;","plainTextFormattedCitation":"11","previouslyFormattedCitation":"[11]"},"properties":{"noteIndex":0},"schema":"https://github.com/citation-style-language/schema/raw/master/csl-citation.json"}</w:instrText>
+              <w:instrText>ADDIN CSL_CITATION {"citationItems":[{"id":"ITEM-1","itemData":{"DOI":"10.1061/(ASCE)TE.1943-5436.0000413","ISBN":"0733947X","ISSN":"0733-947X","PMID":"73961288","abstract":"To provide efficient public transportation services in areas with high demand variability over time, it may be desirable to switch vehicles between conventional services (with fixed routes and schedules) during peak periods and flexible route services during low-demand periods. This option is called variable-type services. Conventional, flexible, and variable-type service alternatives optimized for various conditions are compared to explore when variable-type bus services might be preferable to purely conventional or flexible service. The optimization models used for purely conventional or flexible service are adapted from previous studies. These models are integrated into a new model for optimizing variable-type bus service. The results of sensitivity analyses show how demand variability over time and other factors affect the relative effectiveness of conventional, flexible, and variable-type bus services.","author":[{"dropping-particle":"","family":"Wang","given":"Dong","non-dropping-particle":"","parse-names":false,"suffix":""},{"dropping-particle":"","family":"Roesler","given":"Jeffery R.","non-dropping-particle":"","parse-names":false,"suffix":""}],"container-title":"Journal of Transportation Engineering","id":"ITEM-1","issue":"9","issued":{"date-parts":[["2012","9"]]},"page":"1171-1177","title":"One-Dimensional Rigid Pavement Temperature Prediction Using Laplace Transformation","type":"article-journal","volume":"138"},"uris":["http://www.mendeley.com/documents/?uuid=1518effa-98e5-40d0-943d-9943ecdee4e8"]}],"mendeley":{"formattedCitation":"&lt;sup&gt;11&lt;/sup&gt;","plainTextFormattedCitation":"11","previouslyFormattedCitation":"&lt;sup&gt;11&lt;/sup&gt;"},"properties":{"noteIndex":0},"schema":"https://github.com/citation-style-language/schema/raw/master/csl-citation.json"}</w:instrText>
             </w:r>
             <w:r>
               <w:rPr>
@@ -1884,7 +2008,7 @@
               <w:rPr>
                 <w:rFonts w:ascii="Times New Roman" w:hAnsi="Times New Roman" w:cs="Times New Roman"/>
               </w:rPr>
-              <w:instrText>ADDIN CSL_CITATION {"citationItems":[{"id":"ITEM-1","itemData":{"DOI":"10.1155/2015/926809","ISSN":"1687-4110","abstract":"This paper investigates the thermal properties of asphalt mixtures modified with conductive fillers used for snow melting and solar harvesting pavements. Two different mixing processes were adopted to mold asphalt mixtures, dry- and wet-mixing, and two conductive fillers were used in this study, graphite and carbon black. The thermal conductivity was compared to investigate the effects of asphalt mixture preparing methods, the quantity, and the distribution of conductive filler on thermal properties. The combination of conductive filler with carbon fiber in asphalt mixture was evaluated. Also, rheological properties of modified asphalt binders with conductive fillers were measured using dynamic shear rheometer and bending beam rheometer at grade-specific temperatures. Based on rheological testing, the conductive fillers improve rutting resistance and decrease thermal cracking resistance. Thermal testing indicated that graphite and carbon black improve the thermal properties of asphalt mixes and the combined conductive fillers are more effective than the single filler.","author":[{"dropping-particle":"","family":"Im","given":"Ji Sun","non-dropping-particle":"","parse-names":false,"suffix":""},{"dropping-particle":"","family":"Dessouky","given":"Samer","non-dropping-particle":"","parse-names":false,"suffix":""},{"dropping-particle":"","family":"Bai","given":"Byong Chol","non-dropping-particle":"","parse-names":false,"suffix":""},{"dropping-particle":"","family":"Vo","given":"Hai Viet","non-dropping-particle":"","parse-names":false,"suffix":""},{"dropping-particle":"","family":"Park","given":"Dae-Wook","non-dropping-particle":"","parse-names":false,"suffix":""}],"container-title":"Journal of Nanomaterials","id":"ITEM-1","issued":{"date-parts":[["2015"]]},"page":"1-6","title":"Thermal Properties of Asphalt Mixtures Modified with Conductive Fillers","type":"article-journal","volume":"2015"},"uris":["http://www.mendeley.com/documents/?uuid=ece9afd9-d735-426e-ac78-e7442f227982"]}],"mendeley":{"formattedCitation":"&lt;sup&gt;10&lt;/sup&gt;","plainTextFormattedCitation":"10","previouslyFormattedCitation":"[10]"},"properties":{"noteIndex":0},"schema":"https://github.com/citation-style-language/schema/raw/master/csl-citation.json"}</w:instrText>
+              <w:instrText>ADDIN CSL_CITATION {"citationItems":[{"id":"ITEM-1","itemData":{"DOI":"10.1155/2015/926809","ISSN":"1687-4110","abstract":"This paper investigates the thermal properties of asphalt mixtures modified with conductive fillers used for snow melting and solar harvesting pavements. Two different mixing processes were adopted to mold asphalt mixtures, dry- and wet-mixing, and two conductive fillers were used in this study, graphite and carbon black. The thermal conductivity was compared to investigate the effects of asphalt mixture preparing methods, the quantity, and the distribution of conductive filler on thermal properties. The combination of conductive filler with carbon fiber in asphalt mixture was evaluated. Also, rheological properties of modified asphalt binders with conductive fillers were measured using dynamic shear rheometer and bending beam rheometer at grade-specific temperatures. Based on rheological testing, the conductive fillers improve rutting resistance and decrease thermal cracking resistance. Thermal testing indicated that graphite and carbon black improve the thermal properties of asphalt mixes and the combined conductive fillers are more effective than the single filler.","author":[{"dropping-particle":"","family":"Im","given":"Ji Sun","non-dropping-particle":"","parse-names":false,"suffix":""},{"dropping-particle":"","family":"Dessouky","given":"Samer","non-dropping-particle":"","parse-names":false,"suffix":""},{"dropping-particle":"","family":"Bai","given":"Byong Chol","non-dropping-particle":"","parse-names":false,"suffix":""},{"dropping-particle":"","family":"Vo","given":"Hai Viet","non-dropping-particle":"","parse-names":false,"suffix":""},{"dropping-particle":"","family":"Park","given":"Dae-Wook","non-dropping-particle":"","parse-names":false,"suffix":""}],"container-title":"Journal of Nanomaterials","id":"ITEM-1","issued":{"date-parts":[["2015"]]},"page":"1-6","title":"Thermal Properties of Asphalt Mixtures Modified with Conductive Fillers","type":"article-journal","volume":"2015"},"uris":["http://www.mendeley.com/documents/?uuid=ece9afd9-d735-426e-ac78-e7442f227982"]}],"mendeley":{"formattedCitation":"&lt;sup&gt;10&lt;/sup&gt;","plainTextFormattedCitation":"10","previouslyFormattedCitation":"&lt;sup&gt;10&lt;/sup&gt;"},"properties":{"noteIndex":0},"schema":"https://github.com/citation-style-language/schema/raw/master/csl-citation.json"}</w:instrText>
             </w:r>
             <w:r>
               <w:rPr>
@@ -1942,7 +2066,7 @@
               <w:rPr>
                 <w:rFonts w:ascii="Times New Roman" w:hAnsi="Times New Roman" w:cs="Times New Roman"/>
               </w:rPr>
-              <w:instrText>ADDIN CSL_CITATION {"citationItems":[{"id":"ITEM-1","itemData":{"DOI":"10.1061/9780784413005.029","ISBN":"9780784413005","abstract":"A 3-D finite element model (FEM) was developed to calculate the lemperature of an asphtalt rubber pavement localed in the Northeast of Portugal. The goal of the case study presented in this paper is to show the good accuracy temperature prediction tha can be obtained with this model when compared with the field pavement thermal condition obtained during a year. lnput data to the model are the hourly values for solar radiation and temperature and the mean daily value of wind speed obtained from a meteorological station. The therminal response of a multilayered pavement structure is modelled using a FEM transient thermal analysis and each analysis was initiated with the full deph constant initial temperature abtained from field measurements. For each analysed day, the pavement temperature was measured at a new pavement section, located in IP4 main road, near Bragança, in the north of Portugal. At this location, seven thermocouples were installed in the asphalt rubber and conventional mix layer, at seven different depths. These paviment data was used to validate this simulation model, by comparing model calculated data with mesured pavement temperatures. As conclusion, the 3-D finite-element analysis proved to be an interesting tool to simulate the transient behavior of the asphalt pavements. The presented simulation model can predict the pavement temperature at diferrent levels of bitumious layers with good accuracy.","author":[{"dropping-particle":"","family":"Minhoto","given":"Manuel J. C.","non-dropping-particle":"","parse-names":false,"suffix":""},{"dropping-particle":"","family":"Pais","given":"Jorge C.","non-dropping-particle":"","parse-names":false,"suffix":""},{"dropping-particle":"","family":"Pereira","given":"Paulo a. a.","non-dropping-particle":"","parse-names":false,"suffix":""}],"container-title":"Asphalt Rubber 2006: Proceedings","id":"ITEM-1","issued":{"date-parts":[["2006"]]},"page":"193-207","title":"Asphalt Pavement Temperature Prediction","type":"article-journal"},"uris":["http://www.mendeley.com/documents/?uuid=3a8ebe4b-51af-4dfb-b0b6-dcbbd938e37b"]}],"mendeley":{"formattedCitation":"&lt;sup&gt;7&lt;/sup&gt;","plainTextFormattedCitation":"7","previouslyFormattedCitation":"[7]"},"properties":{"noteIndex":0},"schema":"https://github.com/citation-style-language/schema/raw/master/csl-citation.json"}</w:instrText>
+              <w:instrText>ADDIN CSL_CITATION {"citationItems":[{"id":"ITEM-1","itemData":{"DOI":"10.1061/9780784413005.029","ISBN":"9780784413005","abstract":"A 3-D finite element model (FEM) was developed to calculate the lemperature of an asphtalt rubber pavement localed in the Northeast of Portugal. The goal of the case study presented in this paper is to show the good accuracy temperature prediction tha can be obtained with this model when compared with the field pavement thermal condition obtained during a year. lnput data to the model are the hourly values for solar radiation and temperature and the mean daily value of wind speed obtained from a meteorological station. The therminal response of a multilayered pavement structure is modelled using a FEM transient thermal analysis and each analysis was initiated with the full deph constant initial temperature abtained from field measurements. For each analysed day, the pavement temperature was measured at a new pavement section, located in IP4 main road, near Bragança, in the north of Portugal. At this location, seven thermocouples were installed in the asphalt rubber and conventional mix layer, at seven different depths. These paviment data was used to validate this simulation model, by comparing model calculated data with mesured pavement temperatures. As conclusion, the 3-D finite-element analysis proved to be an interesting tool to simulate the transient behavior of the asphalt pavements. The presented simulation model can predict the pavement temperature at diferrent levels of bitumious layers with good accuracy.","author":[{"dropping-particle":"","family":"Minhoto","given":"Manuel J. C.","non-dropping-particle":"","parse-names":false,"suffix":""},{"dropping-particle":"","family":"Pais","given":"Jorge C.","non-dropping-particle":"","parse-names":false,"suffix":""},{"dropping-particle":"","family":"Pereira","given":"Paulo a. a.","non-dropping-particle":"","parse-names":false,"suffix":""}],"container-title":"Asphalt Rubber 2006: Proceedings","id":"ITEM-1","issued":{"date-parts":[["2006"]]},"page":"193-207","title":"Asphalt Pavement Temperature Prediction","type":"article-journal"},"uris":["http://www.mendeley.com/documents/?uuid=3a8ebe4b-51af-4dfb-b0b6-dcbbd938e37b"]}],"mendeley":{"formattedCitation":"&lt;sup&gt;7&lt;/sup&gt;","plainTextFormattedCitation":"7","previouslyFormattedCitation":"&lt;sup&gt;7&lt;/sup&gt;"},"properties":{"noteIndex":0},"schema":"https://github.com/citation-style-language/schema/raw/master/csl-citation.json"}</w:instrText>
             </w:r>
             <w:r>
               <w:rPr>
@@ -2000,7 +2124,7 @@
               <w:rPr>
                 <w:rFonts w:ascii="Times New Roman" w:hAnsi="Times New Roman" w:cs="Times New Roman"/>
               </w:rPr>
-              <w:instrText>ADDIN CSL_CITATION {"citationItems":[{"id":"ITEM-1","itemData":{"DOI":"10.1061/9780784413005.029","ISBN":"9780784413005","abstract":"A 3-D finite element model (FEM) was developed to calculate the lemperature of an asphtalt rubber pavement localed in the Northeast of Portugal. The goal of the case study presented in this paper is to show the good accuracy temperature prediction tha can be obtained with this model when compared with the field pavement thermal condition obtained during a year. lnput data to the model are the hourly values for solar radiation and temperature and the mean daily value of wind speed obtained from a meteorological station. The therminal response of a multilayered pavement structure is modelled using a FEM transient thermal analysis and each analysis was initiated with the full deph constant initial temperature abtained from field measurements. For each analysed day, the pavement temperature was measured at a new pavement section, located in IP4 main road, near Bragança, in the north of Portugal. At this location, seven thermocouples were installed in the asphalt rubber and conventional mix layer, at seven different depths. These paviment data was used to validate this simulation model, by comparing model calculated data with mesured pavement temperatures. As conclusion, the 3-D finite-element analysis proved to be an interesting tool to simulate the transient behavior of the asphalt pavements. The presented simulation model can predict the pavement temperature at diferrent levels of bitumious layers with good accuracy.","author":[{"dropping-particle":"","family":"Minhoto","given":"Manuel J. C.","non-dropping-particle":"","parse-names":false,"suffix":""},{"dropping-particle":"","family":"Pais","given":"Jorge C.","non-dropping-particle":"","parse-names":false,"suffix":""},{"dropping-particle":"","family":"Pereira","given":"Paulo a. a.","non-dropping-particle":"","parse-names":false,"suffix":""}],"container-title":"Asphalt Rubber 2006: Proceedings","id":"ITEM-1","issued":{"date-parts":[["2006"]]},"page":"193-207","title":"Asphalt Pavement Temperature Prediction","type":"article-journal"},"uris":["http://www.mendeley.com/documents/?uuid=3a8ebe4b-51af-4dfb-b0b6-dcbbd938e37b"]}],"mendeley":{"formattedCitation":"&lt;sup&gt;7&lt;/sup&gt;","plainTextFormattedCitation":"7","previouslyFormattedCitation":"[7]"},"properties":{"noteIndex":0},"schema":"https://github.com/citation-style-language/schema/raw/master/csl-citation.json"}</w:instrText>
+              <w:instrText>ADDIN CSL_CITATION {"citationItems":[{"id":"ITEM-1","itemData":{"DOI":"10.1061/9780784413005.029","ISBN":"9780784413005","abstract":"A 3-D finite element model (FEM) was developed to calculate the lemperature of an asphtalt rubber pavement localed in the Northeast of Portugal. The goal of the case study presented in this paper is to show the good accuracy temperature prediction tha can be obtained with this model when compared with the field pavement thermal condition obtained during a year. lnput data to the model are the hourly values for solar radiation and temperature and the mean daily value of wind speed obtained from a meteorological station. The therminal response of a multilayered pavement structure is modelled using a FEM transient thermal analysis and each analysis was initiated with the full deph constant initial temperature abtained from field measurements. For each analysed day, the pavement temperature was measured at a new pavement section, located in IP4 main road, near Bragança, in the north of Portugal. At this location, seven thermocouples were installed in the asphalt rubber and conventional mix layer, at seven different depths. These paviment data was used to validate this simulation model, by comparing model calculated data with mesured pavement temperatures. As conclusion, the 3-D finite-element analysis proved to be an interesting tool to simulate the transient behavior of the asphalt pavements. The presented simulation model can predict the pavement temperature at diferrent levels of bitumious layers with good accuracy.","author":[{"dropping-particle":"","family":"Minhoto","given":"Manuel J. C.","non-dropping-particle":"","parse-names":false,"suffix":""},{"dropping-particle":"","family":"Pais","given":"Jorge C.","non-dropping-particle":"","parse-names":false,"suffix":""},{"dropping-particle":"","family":"Pereira","given":"Paulo a. a.","non-dropping-particle":"","parse-names":false,"suffix":""}],"container-title":"Asphalt Rubber 2006: Proceedings","id":"ITEM-1","issued":{"date-parts":[["2006"]]},"page":"193-207","title":"Asphalt Pavement Temperature Prediction","type":"article-journal"},"uris":["http://www.mendeley.com/documents/?uuid=3a8ebe4b-51af-4dfb-b0b6-dcbbd938e37b"]}],"mendeley":{"formattedCitation":"&lt;sup&gt;7&lt;/sup&gt;","plainTextFormattedCitation":"7","previouslyFormattedCitation":"&lt;sup&gt;7&lt;/sup&gt;"},"properties":{"noteIndex":0},"schema":"https://github.com/citation-style-language/schema/raw/master/csl-citation.json"}</w:instrText>
             </w:r>
             <w:r>
               <w:rPr>
@@ -2023,38 +2147,18 @@
               <w:fldChar w:fldCharType="end"/>
             </w:r>
           </w:p>
-        </w:tc>
-        <w:tc>
-          <w:tcPr>
-            <w:tcW w:w="2340" w:type="dxa"/>
-            <w:vAlign w:val="center"/>
-          </w:tcPr>
-          <w:p>
-            <w:pPr>
-              <w:jc w:val="center"/>
-              <w:rPr>
-                <w:rFonts w:ascii="Times New Roman" w:hAnsi="Times New Roman" w:cs="Times New Roman"/>
-              </w:rPr>
-            </w:pPr>
-            <w:r>
-              <w:rPr>
-                <w:rFonts w:ascii="Times New Roman" w:hAnsi="Times New Roman" w:cs="Times New Roman"/>
-              </w:rPr>
-              <w:t>2.15 (PCC</w:t>
-            </w:r>
-            <w:r>
-              <w:rPr>
-                <w:rFonts w:ascii="Times New Roman" w:hAnsi="Times New Roman" w:cs="Times New Roman"/>
-              </w:rPr>
-              <w:t>)</w:t>
-            </w:r>
-            <w:bookmarkStart w:id="0" w:name="_GoBack"/>
-            <w:bookmarkEnd w:id="0"/>
-            <w:r>
-              <w:rPr>
-                <w:rFonts w:ascii="Times New Roman" w:hAnsi="Times New Roman" w:cs="Times New Roman"/>
-              </w:rPr>
-              <w:t xml:space="preserve"> </w:t>
+          <w:p>
+            <w:pPr>
+              <w:jc w:val="center"/>
+              <w:rPr>
+                <w:rFonts w:ascii="Times New Roman" w:hAnsi="Times New Roman" w:cs="Times New Roman"/>
+              </w:rPr>
+            </w:pPr>
+            <w:r>
+              <w:rPr>
+                <w:rFonts w:ascii="Times New Roman" w:hAnsi="Times New Roman" w:cs="Times New Roman"/>
+              </w:rPr>
+              <w:t xml:space="preserve">1.623 – 2.060 </w:t>
             </w:r>
             <w:r>
               <w:rPr>
@@ -2066,7 +2170,7 @@
               <w:rPr>
                 <w:rFonts w:ascii="Times New Roman" w:hAnsi="Times New Roman" w:cs="Times New Roman"/>
               </w:rPr>
-              <w:instrText>ADDIN CSL_CITATION {"citationItems":[{"id":"ITEM-1","itemData":{"DOI":"10.1061/(ASCE)TE.1943-5436.0000413","ISBN":"0733947X","ISSN":"0733-947X","PMID":"73961288","abstract":"To provide efficient public transportation services in areas with high demand variability over time, it may be desirable to switch vehicles between conventional services (with fixed routes and schedules) during peak periods and flexible route services during low-demand periods. This option is called variable-type services. Conventional, flexible, and variable-type service alternatives optimized for various conditions are compared to explore when variable-type bus services might be preferable to purely conventional or flexible service. The optimization models used for purely conventional or flexible service are adapted from previous studies. These models are integrated into a new model for optimizing variable-type bus service. The results of sensitivity analyses show how demand variability over time and other factors affect the relative effectiveness of conventional, flexible, and variable-type bus services.","author":[{"dropping-particle":"","family":"Wang","given":"Dong","non-dropping-particle":"","parse-names":false,"suffix":""},{"dropping-particle":"","family":"Roesler","given":"Jeffery R.","non-dropping-particle":"","parse-names":false,"suffix":""}],"container-title":"Journal of Transportation Engineering","id":"ITEM-1","issue":"9","issued":{"date-parts":[["2012","9"]]},"page":"1171-1177","title":"One-Dimensional Rigid Pavement Temperature Prediction Using Laplace Transformation","type":"article-journal","volume":"138"},"uris":["http://www.mendeley.com/documents/?uuid=1518effa-98e5-40d0-943d-9943ecdee4e8"]}],"mendeley":{"formattedCitation":"&lt;sup&gt;11&lt;/sup&gt;","plainTextFormattedCitation":"11","previouslyFormattedCitation":"[11]"},"properties":{"noteIndex":0},"schema":"https://github.com/citation-style-language/schema/raw/master/csl-citation.json"}</w:instrText>
+              <w:instrText>ADDIN CSL_CITATION {"citationItems":[{"id":"ITEM-1","itemData":{"DOI":"10.1061/(ASCE)0899-1561(2005)17:1(72)","author":[{"dropping-particle":"","family":"Luca","given":"Joseph","non-dropping-particle":"","parse-names":false,"suffix":""},{"dropping-particle":"","family":"Mrawira","given":"Donath","non-dropping-particle":"","parse-names":false,"suffix":""}],"container-title":"Journal of Materials in Civil Engineering","id":"ITEM-1","issue":"1","issued":{"date-parts":[["2005"]]},"page":"72-79","title":"New Measurement of Thermal Properties of Superpave Asphalt Concrete","type":"article-journal","volume":"17"},"uris":["http://www.mendeley.com/documents/?uuid=c000e127-d676-4c21-9c59-6fe2b9d3dc8b"]}],"mendeley":{"formattedCitation":"&lt;sup&gt;12&lt;/sup&gt;","plainTextFormattedCitation":"12"},"properties":{"noteIndex":0},"schema":"https://github.com/citation-style-language/schema/raw/master/csl-citation.json"}</w:instrText>
             </w:r>
             <w:r>
               <w:rPr>
@@ -2080,7 +2184,7 @@
                 <w:noProof/>
                 <w:vertAlign w:val="superscript"/>
               </w:rPr>
-              <w:t>11</w:t>
+              <w:t>12</w:t>
             </w:r>
             <w:r>
               <w:rPr>
@@ -2089,18 +2193,24 @@
               <w:fldChar w:fldCharType="end"/>
             </w:r>
           </w:p>
-          <w:p>
-            <w:pPr>
-              <w:jc w:val="center"/>
-              <w:rPr>
-                <w:rFonts w:ascii="Times New Roman" w:hAnsi="Times New Roman" w:cs="Times New Roman"/>
-              </w:rPr>
-            </w:pPr>
-            <w:r>
-              <w:rPr>
-                <w:rFonts w:ascii="Times New Roman" w:hAnsi="Times New Roman" w:cs="Times New Roman"/>
-              </w:rPr>
-              <w:t>1.40 (PCC</w:t>
+        </w:tc>
+        <w:tc>
+          <w:tcPr>
+            <w:tcW w:w="2004" w:type="dxa"/>
+            <w:vAlign w:val="center"/>
+          </w:tcPr>
+          <w:p>
+            <w:pPr>
+              <w:jc w:val="center"/>
+              <w:rPr>
+                <w:rFonts w:ascii="Times New Roman" w:hAnsi="Times New Roman" w:cs="Times New Roman"/>
+              </w:rPr>
+            </w:pPr>
+            <w:r>
+              <w:rPr>
+                <w:rFonts w:ascii="Times New Roman" w:hAnsi="Times New Roman" w:cs="Times New Roman"/>
+              </w:rPr>
+              <w:t>2.15 (PCC</w:t>
             </w:r>
             <w:r>
               <w:rPr>
@@ -2124,7 +2234,7 @@
               <w:rPr>
                 <w:rFonts w:ascii="Times New Roman" w:hAnsi="Times New Roman" w:cs="Times New Roman"/>
               </w:rPr>
-              <w:instrText>ADDIN CSL_CITATION {"citationItems":[{"id":"ITEM-1","itemData":{"DOI":"10.1155/2017/2058034","ISSN":"16878442","abstract":"© 2017 Liqun Hu et al. Pavement heats the near-surface air and affects the thermal comfort of the human body in hot summer. Because of a large amount of connected porosity of porous Portland cement concrete (PPCC), the thermal parameters of PPCC are much different from those of traditional Portland cement concrete (PCC). The temperature change characteristics of PPCC and the effects on surrounding environment are also different. A continuous 48-hour log of temperature of a PCC and five kinds of PPCC with different porosity were recorded in the open air in the hot summer. The air temperatures at different heights above concrete specimens were tested using self-made enclosed boxes to analyze the characteristics of near-surface air temperature. The output heat flux of different concrete specimens was calculated. The results show that the PPCC has higher temperature in the daytime and lower temperature in the nighttime and larger temperature gradient than the PCC. The air temperature above PPCC is lower than that of PCC after solar radiation going to zero at night. The total output heat flux of PPCC is slightly smaller in the daytime and significantly smaller at night than that of PCC. The results of tests and calculations indicate that PPCC contributes to the mitigation of heating effect of pavement on the near-surface air.","author":[{"dropping-particle":"","family":"Hu","given":"Liqun","non-dropping-particle":"","parse-names":false,"suffix":""},{"dropping-particle":"","family":"Li","given":"Yangyang","non-dropping-particle":"","parse-names":false,"suffix":""},{"dropping-particle":"","family":"Zou","given":"Xiaolong","non-dropping-particle":"","parse-names":false,"suffix":""},{"dropping-particle":"","family":"Du","given":"Shaowen","non-dropping-particle":"","parse-names":false,"suffix":""},{"dropping-particle":"","family":"Liu","given":"Zhuangzhuang","non-dropping-particle":"","parse-names":false,"suffix":""},{"dropping-particle":"","family":"Huang","given":"Hao","non-dropping-particle":"","parse-names":false,"suffix":""}],"container-title":"Advances in Materials Science and Engineering","id":"ITEM-1","issued":{"date-parts":[["2017"]]},"title":"Temperature Characteristics of Porous Portland Cement Concrete during the Hot Summer Session","type":"article-journal","volume":"2017"},"uris":["http://www.mendeley.com/documents/?uuid=2145915f-ea9e-49c3-a9f3-c727a31bc709"]}],"mendeley":{"formattedCitation":"&lt;sup&gt;4&lt;/sup&gt;","plainTextFormattedCitation":"4","previouslyFormattedCitation":"[4]"},"properties":{"noteIndex":0},"schema":"https://github.com/citation-style-language/schema/raw/master/csl-citation.json"}</w:instrText>
+              <w:instrText>ADDIN CSL_CITATION {"citationItems":[{"id":"ITEM-1","itemData":{"DOI":"10.1061/(ASCE)TE.1943-5436.0000413","ISBN":"0733947X","ISSN":"0733-947X","PMID":"73961288","abstract":"To provide efficient public transportation services in areas with high demand variability over time, it may be desirable to switch vehicles between conventional services (with fixed routes and schedules) during peak periods and flexible route services during low-demand periods. This option is called variable-type services. Conventional, flexible, and variable-type service alternatives optimized for various conditions are compared to explore when variable-type bus services might be preferable to purely conventional or flexible service. The optimization models used for purely conventional or flexible service are adapted from previous studies. These models are integrated into a new model for optimizing variable-type bus service. The results of sensitivity analyses show how demand variability over time and other factors affect the relative effectiveness of conventional, flexible, and variable-type bus services.","author":[{"dropping-particle":"","family":"Wang","given":"Dong","non-dropping-particle":"","parse-names":false,"suffix":""},{"dropping-particle":"","family":"Roesler","given":"Jeffery R.","non-dropping-particle":"","parse-names":false,"suffix":""}],"container-title":"Journal of Transportation Engineering","id":"ITEM-1","issue":"9","issued":{"date-parts":[["2012","9"]]},"page":"1171-1177","title":"One-Dimensional Rigid Pavement Temperature Prediction Using Laplace Transformation","type":"article-journal","volume":"138"},"uris":["http://www.mendeley.com/documents/?uuid=1518effa-98e5-40d0-943d-9943ecdee4e8"]}],"mendeley":{"formattedCitation":"&lt;sup&gt;11&lt;/sup&gt;","plainTextFormattedCitation":"11","previouslyFormattedCitation":"&lt;sup&gt;11&lt;/sup&gt;"},"properties":{"noteIndex":0},"schema":"https://github.com/citation-style-language/schema/raw/master/csl-citation.json"}</w:instrText>
             </w:r>
             <w:r>
               <w:rPr>
@@ -2138,7 +2248,7 @@
                 <w:noProof/>
                 <w:vertAlign w:val="superscript"/>
               </w:rPr>
-              <w:t>4</w:t>
+              <w:t>11</w:t>
             </w:r>
             <w:r>
               <w:rPr>
@@ -2158,7 +2268,7 @@
               <w:rPr>
                 <w:rFonts w:ascii="Times New Roman" w:hAnsi="Times New Roman" w:cs="Times New Roman"/>
               </w:rPr>
-              <w:t>1.20 – 1.28 (PPCC</w:t>
+              <w:t>1.40 (PCC</w:t>
             </w:r>
             <w:r>
               <w:rPr>
@@ -2182,7 +2292,7 @@
               <w:rPr>
                 <w:rFonts w:ascii="Times New Roman" w:hAnsi="Times New Roman" w:cs="Times New Roman"/>
               </w:rPr>
-              <w:instrText>ADDIN CSL_CITATION {"citationItems":[{"id":"ITEM-1","itemData":{"DOI":"10.1155/2017/2058034","ISSN":"16878442","abstract":"© 2017 Liqun Hu et al. Pavement heats the near-surface air and affects the thermal comfort of the human body in hot summer. Because of a large amount of connected porosity of porous Portland cement concrete (PPCC), the thermal parameters of PPCC are much different from those of traditional Portland cement concrete (PCC). The temperature change characteristics of PPCC and the effects on surrounding environment are also different. A continuous 48-hour log of temperature of a PCC and five kinds of PPCC with different porosity were recorded in the open air in the hot summer. The air temperatures at different heights above concrete specimens were tested using self-made enclosed boxes to analyze the characteristics of near-surface air temperature. The output heat flux of different concrete specimens was calculated. The results show that the PPCC has higher temperature in the daytime and lower temperature in the nighttime and larger temperature gradient than the PCC. The air temperature above PPCC is lower than that of PCC after solar radiation going to zero at night. The total output heat flux of PPCC is slightly smaller in the daytime and significantly smaller at night than that of PCC. The results of tests and calculations indicate that PPCC contributes to the mitigation of heating effect of pavement on the near-surface air.","author":[{"dropping-particle":"","family":"Hu","given":"Liqun","non-dropping-particle":"","parse-names":false,"suffix":""},{"dropping-particle":"","family":"Li","given":"Yangyang","non-dropping-particle":"","parse-names":false,"suffix":""},{"dropping-particle":"","family":"Zou","given":"Xiaolong","non-dropping-particle":"","parse-names":false,"suffix":""},{"dropping-particle":"","family":"Du","given":"Shaowen","non-dropping-particle":"","parse-names":false,"suffix":""},{"dropping-particle":"","family":"Liu","given":"Zhuangzhuang","non-dropping-particle":"","parse-names":false,"suffix":""},{"dropping-particle":"","family":"Huang","given":"Hao","non-dropping-particle":"","parse-names":false,"suffix":""}],"container-title":"Advances in Materials Science and Engineering","id":"ITEM-1","issued":{"date-parts":[["2017"]]},"title":"Temperature Characteristics of Porous Portland Cement Concrete during the Hot Summer Session","type":"article-journal","volume":"2017"},"uris":["http://www.mendeley.com/documents/?uuid=2145915f-ea9e-49c3-a9f3-c727a31bc709"]}],"mendeley":{"formattedCitation":"&lt;sup&gt;4&lt;/sup&gt;","plainTextFormattedCitation":"4","previouslyFormattedCitation":"[4]"},"properties":{"noteIndex":0},"schema":"https://github.com/citation-style-language/schema/raw/master/csl-citation.json"}</w:instrText>
+              <w:instrText>ADDIN CSL_CITATION {"citationItems":[{"id":"ITEM-1","itemData":{"DOI":"10.1155/2017/2058034","ISSN":"16878442","abstract":"© 2017 Liqun Hu et al. Pavement heats the near-surface air and affects the thermal comfort of the human body in hot summer. Because of a large amount of connected porosity of porous Portland cement concrete (PPCC), the thermal parameters of PPCC are much different from those of traditional Portland cement concrete (PCC). The temperature change characteristics of PPCC and the effects on surrounding environment are also different. A continuous 48-hour log of temperature of a PCC and five kinds of PPCC with different porosity were recorded in the open air in the hot summer. The air temperatures at different heights above concrete specimens were tested using self-made enclosed boxes to analyze the characteristics of near-surface air temperature. The output heat flux of different concrete specimens was calculated. The results show that the PPCC has higher temperature in the daytime and lower temperature in the nighttime and larger temperature gradient than the PCC. The air temperature above PPCC is lower than that of PCC after solar radiation going to zero at night. The total output heat flux of PPCC is slightly smaller in the daytime and significantly smaller at night than that of PCC. The results of tests and calculations indicate that PPCC contributes to the mitigation of heating effect of pavement on the near-surface air.","author":[{"dropping-particle":"","family":"Hu","given":"Liqun","non-dropping-particle":"","parse-names":false,"suffix":""},{"dropping-particle":"","family":"Li","given":"Yangyang","non-dropping-particle":"","parse-names":false,"suffix":""},{"dropping-particle":"","family":"Zou","given":"Xiaolong","non-dropping-particle":"","parse-names":false,"suffix":""},{"dropping-particle":"","family":"Du","given":"Shaowen","non-dropping-particle":"","parse-names":false,"suffix":""},{"dropping-particle":"","family":"Liu","given":"Zhuangzhuang","non-dropping-particle":"","parse-names":false,"suffix":""},{"dropping-particle":"","family":"Huang","given":"Hao","non-dropping-particle":"","parse-names":false,"suffix":""}],"container-title":"Advances in Materials Science and Engineering","id":"ITEM-1","issued":{"date-parts":[["2017"]]},"title":"Temperature Characteristics of Porous Portland Cement Concrete during the Hot Summer Session","type":"article-journal","volume":"2017"},"uris":["http://www.mendeley.com/documents/?uuid=2145915f-ea9e-49c3-a9f3-c727a31bc709"]}],"mendeley":{"formattedCitation":"&lt;sup&gt;4&lt;/sup&gt;","plainTextFormattedCitation":"4","previouslyFormattedCitation":"&lt;sup&gt;4&lt;/sup&gt;"},"properties":{"noteIndex":0},"schema":"https://github.com/citation-style-language/schema/raw/master/csl-citation.json"}</w:instrText>
             </w:r>
             <w:r>
               <w:rPr>
@@ -2205,24 +2315,18 @@
               <w:fldChar w:fldCharType="end"/>
             </w:r>
           </w:p>
-        </w:tc>
-        <w:tc>
-          <w:tcPr>
-            <w:tcW w:w="2970" w:type="dxa"/>
-            <w:vAlign w:val="center"/>
-          </w:tcPr>
-          <w:p>
-            <w:pPr>
-              <w:jc w:val="center"/>
-              <w:rPr>
-                <w:rFonts w:ascii="Times New Roman" w:hAnsi="Times New Roman" w:cs="Times New Roman"/>
-              </w:rPr>
-            </w:pPr>
-            <w:r>
-              <w:rPr>
-                <w:rFonts w:ascii="Times New Roman" w:hAnsi="Times New Roman" w:cs="Times New Roman"/>
-              </w:rPr>
-              <w:t>1.0 (dry soil subgrade</w:t>
+          <w:p>
+            <w:pPr>
+              <w:jc w:val="center"/>
+              <w:rPr>
+                <w:rFonts w:ascii="Times New Roman" w:hAnsi="Times New Roman" w:cs="Times New Roman"/>
+              </w:rPr>
+            </w:pPr>
+            <w:r>
+              <w:rPr>
+                <w:rFonts w:ascii="Times New Roman" w:hAnsi="Times New Roman" w:cs="Times New Roman"/>
+              </w:rPr>
+              <w:t>1.20 – 1.28 (PPCC</w:t>
             </w:r>
             <w:r>
               <w:rPr>
@@ -2246,7 +2350,7 @@
               <w:rPr>
                 <w:rFonts w:ascii="Times New Roman" w:hAnsi="Times New Roman" w:cs="Times New Roman"/>
               </w:rPr>
-              <w:instrText>ADDIN CSL_CITATION {"citationItems":[{"id":"ITEM-1","itemData":{"abstract":"A one-dimensional mathematical model was developed, based on the fundamental energy balance, to calculate the pavement near-surface temperatures using hourly measured solar radiation, air temperature, dew-point temperature, and wind velocity data. An analysis was conducted to predict the diurnal temperature effects of pavement thermophysical properties with the aim of seeking an optimum composition of paving materials for future infrastructure projects. Appropriate paving materials not only ensure stability and safety for road users, but also the ability to mitigate heat absorption and high surface temperatures contributing to the Urban Heat Island Effect and human comfort. This paper evaluated the effects and sensitivities of the thermophysical properties on the pavement surface temperatures. The results indicated that both albedo and emissivity have the highest positive effects on pavement maximum and minimum temperatures, respectively, while increasing the thermal conductivity, diffusivity, and volumetric heat capacity help in mitigating the maximum","author":[{"dropping-particle":"","family":"Gui","given":"Jooseng","non-dropping-particle":"","parse-names":false,"suffix":""},{"dropping-particle":"","family":"Phelan","given":"Patrick E.","non-dropping-particle":"","parse-names":false,"suffix":""},{"dropping-particle":"","family":"Kaloush","given":"Kamil E.","non-dropping-particle":"","parse-names":false,"suffix":""},{"dropping-particle":"","family":"Golden","given":"Jay S.","non-dropping-particle":"","parse-names":false,"suffix":""}],"container-title":"Journal of Materials in Civil Engineering","id":"ITEM-1","issue":"8","issued":{"date-parts":[["2007","5"]]},"page":"683-690","title":"Impact of Pavement Thermophysical Properties on Surface Temperatures","type":"article-journal","volume":"19"},"uris":["http://www.mendeley.com/documents/?uuid=3aae41bb-10f2-4b95-b942-9989e4e4b94b"]}],"mendeley":{"formattedCitation":"&lt;sup&gt;8&lt;/sup&gt;","plainTextFormattedCitation":"8","previouslyFormattedCitation":"[8]"},"properties":{"noteIndex":0},"schema":"https://github.com/citation-style-language/schema/raw/master/csl-citation.json"}</w:instrText>
+              <w:instrText>ADDIN CSL_CITATION {"citationItems":[{"id":"ITEM-1","itemData":{"DOI":"10.1155/2017/2058034","ISSN":"16878442","abstract":"© 2017 Liqun Hu et al. Pavement heats the near-surface air and affects the thermal comfort of the human body in hot summer. Because of a large amount of connected porosity of porous Portland cement concrete (PPCC), the thermal parameters of PPCC are much different from those of traditional Portland cement concrete (PCC). The temperature change characteristics of PPCC and the effects on surrounding environment are also different. A continuous 48-hour log of temperature of a PCC and five kinds of PPCC with different porosity were recorded in the open air in the hot summer. The air temperatures at different heights above concrete specimens were tested using self-made enclosed boxes to analyze the characteristics of near-surface air temperature. The output heat flux of different concrete specimens was calculated. The results show that the PPCC has higher temperature in the daytime and lower temperature in the nighttime and larger temperature gradient than the PCC. The air temperature above PPCC is lower than that of PCC after solar radiation going to zero at night. The total output heat flux of PPCC is slightly smaller in the daytime and significantly smaller at night than that of PCC. The results of tests and calculations indicate that PPCC contributes to the mitigation of heating effect of pavement on the near-surface air.","author":[{"dropping-particle":"","family":"Hu","given":"Liqun","non-dropping-particle":"","parse-names":false,"suffix":""},{"dropping-particle":"","family":"Li","given":"Yangyang","non-dropping-particle":"","parse-names":false,"suffix":""},{"dropping-particle":"","family":"Zou","given":"Xiaolong","non-dropping-particle":"","parse-names":false,"suffix":""},{"dropping-particle":"","family":"Du","given":"Shaowen","non-dropping-particle":"","parse-names":false,"suffix":""},{"dropping-particle":"","family":"Liu","given":"Zhuangzhuang","non-dropping-particle":"","parse-names":false,"suffix":""},{"dropping-particle":"","family":"Huang","given":"Hao","non-dropping-particle":"","parse-names":false,"suffix":""}],"container-title":"Advances in Materials Science and Engineering","id":"ITEM-1","issued":{"date-parts":[["2017"]]},"title":"Temperature Characteristics of Porous Portland Cement Concrete during the Hot Summer Session","type":"article-journal","volume":"2017"},"uris":["http://www.mendeley.com/documents/?uuid=2145915f-ea9e-49c3-a9f3-c727a31bc709"]}],"mendeley":{"formattedCitation":"&lt;sup&gt;4&lt;/sup&gt;","plainTextFormattedCitation":"4","previouslyFormattedCitation":"&lt;sup&gt;4&lt;/sup&gt;"},"properties":{"noteIndex":0},"schema":"https://github.com/citation-style-language/schema/raw/master/csl-citation.json"}</w:instrText>
             </w:r>
             <w:r>
               <w:rPr>
@@ -2260,6 +2364,70 @@
                 <w:noProof/>
                 <w:vertAlign w:val="superscript"/>
               </w:rPr>
+              <w:t>4</w:t>
+            </w:r>
+            <w:r>
+              <w:rPr>
+                <w:rFonts w:ascii="Times New Roman" w:hAnsi="Times New Roman" w:cs="Times New Roman"/>
+              </w:rPr>
+              <w:fldChar w:fldCharType="end"/>
+            </w:r>
+          </w:p>
+        </w:tc>
+        <w:tc>
+          <w:tcPr>
+            <w:tcW w:w="2697" w:type="dxa"/>
+            <w:vAlign w:val="center"/>
+          </w:tcPr>
+          <w:p>
+            <w:pPr>
+              <w:jc w:val="center"/>
+              <w:rPr>
+                <w:rFonts w:ascii="Times New Roman" w:hAnsi="Times New Roman" w:cs="Times New Roman"/>
+              </w:rPr>
+            </w:pPr>
+            <w:r>
+              <w:rPr>
+                <w:rFonts w:ascii="Times New Roman" w:hAnsi="Times New Roman" w:cs="Times New Roman"/>
+              </w:rPr>
+              <w:t>1.0 (dry soil subgrade</w:t>
+            </w:r>
+            <w:r>
+              <w:rPr>
+                <w:rFonts w:ascii="Times New Roman" w:hAnsi="Times New Roman" w:cs="Times New Roman"/>
+              </w:rPr>
+              <w:t>)</w:t>
+            </w:r>
+            <w:r>
+              <w:rPr>
+                <w:rFonts w:ascii="Times New Roman" w:hAnsi="Times New Roman" w:cs="Times New Roman"/>
+              </w:rPr>
+              <w:t xml:space="preserve"> </w:t>
+            </w:r>
+            <w:r>
+              <w:rPr>
+                <w:rFonts w:ascii="Times New Roman" w:hAnsi="Times New Roman" w:cs="Times New Roman"/>
+              </w:rPr>
+              <w:fldChar w:fldCharType="begin" w:fldLock="1"/>
+            </w:r>
+            <w:r>
+              <w:rPr>
+                <w:rFonts w:ascii="Times New Roman" w:hAnsi="Times New Roman" w:cs="Times New Roman"/>
+              </w:rPr>
+              <w:instrText>ADDIN CSL_CITATION {"citationItems":[{"id":"ITEM-1","itemData":{"abstract":"A one-dimensional mathematical model was developed, based on the fundamental energy balance, to calculate the pavement near-surface temperatures using hourly measured solar radiation, air temperature, dew-point temperature, and wind velocity data. An analysis was conducted to predict the diurnal temperature effects of pavement thermophysical properties with the aim of seeking an optimum composition of paving materials for future infrastructure projects. Appropriate paving materials not only ensure stability and safety for road users, but also the ability to mitigate heat absorption and high surface temperatures contributing to the Urban Heat Island Effect and human comfort. This paper evaluated the effects and sensitivities of the thermophysical properties on the pavement surface temperatures. The results indicated that both albedo and emissivity have the highest positive effects on pavement maximum and minimum temperatures, respectively, while increasing the thermal conductivity, diffusivity, and volumetric heat capacity help in mitigating the maximum","author":[{"dropping-particle":"","family":"Gui","given":"Jooseng","non-dropping-particle":"","parse-names":false,"suffix":""},{"dropping-particle":"","family":"Phelan","given":"Patrick E.","non-dropping-particle":"","parse-names":false,"suffix":""},{"dropping-particle":"","family":"Kaloush","given":"Kamil E.","non-dropping-particle":"","parse-names":false,"suffix":""},{"dropping-particle":"","family":"Golden","given":"Jay S.","non-dropping-particle":"","parse-names":false,"suffix":""}],"container-title":"Journal of Materials in Civil Engineering","id":"ITEM-1","issue":"8","issued":{"date-parts":[["2007","5"]]},"page":"683-690","title":"Impact of Pavement Thermophysical Properties on Surface Temperatures","type":"article-journal","volume":"19"},"uris":["http://www.mendeley.com/documents/?uuid=3aae41bb-10f2-4b95-b942-9989e4e4b94b"]}],"mendeley":{"formattedCitation":"&lt;sup&gt;8&lt;/sup&gt;","plainTextFormattedCitation":"8","previouslyFormattedCitation":"&lt;sup&gt;8&lt;/sup&gt;"},"properties":{"noteIndex":0},"schema":"https://github.com/citation-style-language/schema/raw/master/csl-citation.json"}</w:instrText>
+            </w:r>
+            <w:r>
+              <w:rPr>
+                <w:rFonts w:ascii="Times New Roman" w:hAnsi="Times New Roman" w:cs="Times New Roman"/>
+              </w:rPr>
+              <w:fldChar w:fldCharType="separate"/>
+            </w:r>
+            <w:r>
+              <w:rPr>
+                <w:rFonts w:ascii="Times New Roman" w:hAnsi="Times New Roman" w:cs="Times New Roman"/>
+                <w:noProof/>
+                <w:vertAlign w:val="superscript"/>
+              </w:rPr>
               <w:t>8</w:t>
             </w:r>
             <w:r>
@@ -2304,7 +2472,7 @@
               <w:rPr>
                 <w:rFonts w:ascii="Times New Roman" w:hAnsi="Times New Roman" w:cs="Times New Roman"/>
               </w:rPr>
-              <w:instrText>ADDIN CSL_CITATION {"citationItems":[{"id":"ITEM-1","itemData":{"DOI":"10.1061/(ASCE)TE.1943-5436.0000413","ISBN":"0733947X","ISSN":"0733-947X","PMID":"73961288","abstract":"To provide efficient public transportation services in areas with high demand variability over time, it may be desirable to switch vehicles between conventional services (with fixed routes and schedules) during peak periods and flexible route services during low-demand periods. This option is called variable-type services. Conventional, flexible, and variable-type service alternatives optimized for various conditions are compared to explore when variable-type bus services might be preferable to purely conventional or flexible service. The optimization models used for purely conventional or flexible service are adapted from previous studies. These models are integrated into a new model for optimizing variable-type bus service. The results of sensitivity analyses show how demand variability over time and other factors affect the relative effectiveness of conventional, flexible, and variable-type bus services.","author":[{"dropping-particle":"","family":"Wang","given":"Dong","non-dropping-particle":"","parse-names":false,"suffix":""},{"dropping-particle":"","family":"Roesler","given":"Jeffery R.","non-dropping-particle":"","parse-names":false,"suffix":""}],"container-title":"Journal of Transportation Engineering","id":"ITEM-1","issue":"9","issued":{"date-parts":[["2012","9"]]},"page":"1171-1177","title":"One-Dimensional Rigid Pavement Temperature Prediction Using Laplace Transformation","type":"article-journal","volume":"138"},"uris":["http://www.mendeley.com/documents/?uuid=1518effa-98e5-40d0-943d-9943ecdee4e8"]}],"mendeley":{"formattedCitation":"&lt;sup&gt;11&lt;/sup&gt;","plainTextFormattedCitation":"11","previouslyFormattedCitation":"[11]"},"properties":{"noteIndex":0},"schema":"https://github.com/citation-style-language/schema/raw/master/csl-citation.json"}</w:instrText>
+              <w:instrText>ADDIN CSL_CITATION {"citationItems":[{"id":"ITEM-1","itemData":{"DOI":"10.1061/(ASCE)TE.1943-5436.0000413","ISBN":"0733947X","ISSN":"0733-947X","PMID":"73961288","abstract":"To provide efficient public transportation services in areas with high demand variability over time, it may be desirable to switch vehicles between conventional services (with fixed routes and schedules) during peak periods and flexible route services during low-demand periods. This option is called variable-type services. Conventional, flexible, and variable-type service alternatives optimized for various conditions are compared to explore when variable-type bus services might be preferable to purely conventional or flexible service. The optimization models used for purely conventional or flexible service are adapted from previous studies. These models are integrated into a new model for optimizing variable-type bus service. The results of sensitivity analyses show how demand variability over time and other factors affect the relative effectiveness of conventional, flexible, and variable-type bus services.","author":[{"dropping-particle":"","family":"Wang","given":"Dong","non-dropping-particle":"","parse-names":false,"suffix":""},{"dropping-particle":"","family":"Roesler","given":"Jeffery R.","non-dropping-particle":"","parse-names":false,"suffix":""}],"container-title":"Journal of Transportation Engineering","id":"ITEM-1","issue":"9","issued":{"date-parts":[["2012","9"]]},"page":"1171-1177","title":"One-Dimensional Rigid Pavement Temperature Prediction Using Laplace Transformation","type":"article-journal","volume":"138"},"uris":["http://www.mendeley.com/documents/?uuid=1518effa-98e5-40d0-943d-9943ecdee4e8"]}],"mendeley":{"formattedCitation":"&lt;sup&gt;11&lt;/sup&gt;","plainTextFormattedCitation":"11","previouslyFormattedCitation":"&lt;sup&gt;11&lt;/sup&gt;"},"properties":{"noteIndex":0},"schema":"https://github.com/citation-style-language/schema/raw/master/csl-citation.json"}</w:instrText>
             </w:r>
             <w:r>
               <w:rPr>
@@ -2366,7 +2534,7 @@
         </w:tc>
         <w:tc>
           <w:tcPr>
-            <w:tcW w:w="1499" w:type="dxa"/>
+            <w:tcW w:w="1350" w:type="dxa"/>
             <w:vAlign w:val="center"/>
           </w:tcPr>
           <w:p>
@@ -2386,7 +2554,7 @@
         </w:tc>
         <w:tc>
           <w:tcPr>
-            <w:tcW w:w="2281" w:type="dxa"/>
+            <w:tcW w:w="3669" w:type="dxa"/>
             <w:vAlign w:val="center"/>
           </w:tcPr>
           <w:p>
@@ -2412,7 +2580,7 @@
               <w:rPr>
                 <w:rFonts w:ascii="Times New Roman" w:hAnsi="Times New Roman" w:cs="Times New Roman"/>
               </w:rPr>
-              <w:instrText>ADDIN CSL_CITATION {"citationItems":[{"id":"ITEM-1","itemData":{"DOI":"10.1061/9780784413005.029","ISBN":"9780784413005","abstract":"A 3-D finite element model (FEM) was developed to calculate the lemperature of an asphtalt rubber pavement localed in the Northeast of Portugal. The goal of the case study presented in this paper is to show the good accuracy temperature prediction tha can be obtained with this model when compared with the field pavement thermal condition obtained during a year. lnput data to the model are the hourly values for solar radiation and temperature and the mean daily value of wind speed obtained from a meteorological station. The therminal response of a multilayered pavement structure is modelled using a FEM transient thermal analysis and each analysis was initiated with the full deph constant initial temperature abtained from field measurements. For each analysed day, the pavement temperature was measured at a new pavement section, located in IP4 main road, near Bragança, in the north of Portugal. At this location, seven thermocouples were installed in the asphalt rubber and conventional mix layer, at seven different depths. These paviment data was used to validate this simulation model, by comparing model calculated data with mesured pavement temperatures. As conclusion, the 3-D finite-element analysis proved to be an interesting tool to simulate the transient behavior of the asphalt pavements. The presented simulation model can predict the pavement temperature at diferrent levels of bitumious layers with good accuracy.","author":[{"dropping-particle":"","family":"Minhoto","given":"Manuel J. C.","non-dropping-particle":"","parse-names":false,"suffix":""},{"dropping-particle":"","family":"Pais","given":"Jorge C.","non-dropping-particle":"","parse-names":false,"suffix":""},{"dropping-particle":"","family":"Pereira","given":"Paulo a. a.","non-dropping-particle":"","parse-names":false,"suffix":""}],"container-title":"Asphalt Rubber 2006: Proceedings","id":"ITEM-1","issued":{"date-parts":[["2006"]]},"page":"193-207","title":"Asphalt Pavement Temperature Prediction","type":"article-journal"},"uris":["http://www.mendeley.com/documents/?uuid=3a8ebe4b-51af-4dfb-b0b6-dcbbd938e37b"]}],"mendeley":{"formattedCitation":"&lt;sup&gt;7&lt;/sup&gt;","plainTextFormattedCitation":"7","previouslyFormattedCitation":"[7]"},"properties":{"noteIndex":0},"schema":"https://github.com/citation-style-language/schema/raw/master/csl-citation.json"}</w:instrText>
+              <w:instrText>ADDIN CSL_CITATION {"citationItems":[{"id":"ITEM-1","itemData":{"DOI":"10.1061/9780784413005.029","ISBN":"9780784413005","abstract":"A 3-D finite element model (FEM) was developed to calculate the lemperature of an asphtalt rubber pavement localed in the Northeast of Portugal. The goal of the case study presented in this paper is to show the good accuracy temperature prediction tha can be obtained with this model when compared with the field pavement thermal condition obtained during a year. lnput data to the model are the hourly values for solar radiation and temperature and the mean daily value of wind speed obtained from a meteorological station. The therminal response of a multilayered pavement structure is modelled using a FEM transient thermal analysis and each analysis was initiated with the full deph constant initial temperature abtained from field measurements. For each analysed day, the pavement temperature was measured at a new pavement section, located in IP4 main road, near Bragança, in the north of Portugal. At this location, seven thermocouples were installed in the asphalt rubber and conventional mix layer, at seven different depths. These paviment data was used to validate this simulation model, by comparing model calculated data with mesured pavement temperatures. As conclusion, the 3-D finite-element analysis proved to be an interesting tool to simulate the transient behavior of the asphalt pavements. The presented simulation model can predict the pavement temperature at diferrent levels of bitumious layers with good accuracy.","author":[{"dropping-particle":"","family":"Minhoto","given":"Manuel J. C.","non-dropping-particle":"","parse-names":false,"suffix":""},{"dropping-particle":"","family":"Pais","given":"Jorge C.","non-dropping-particle":"","parse-names":false,"suffix":""},{"dropping-particle":"","family":"Pereira","given":"Paulo a. a.","non-dropping-particle":"","parse-names":false,"suffix":""}],"container-title":"Asphalt Rubber 2006: Proceedings","id":"ITEM-1","issued":{"date-parts":[["2006"]]},"page":"193-207","title":"Asphalt Pavement Temperature Prediction","type":"article-journal"},"uris":["http://www.mendeley.com/documents/?uuid=3a8ebe4b-51af-4dfb-b0b6-dcbbd938e37b"]}],"mendeley":{"formattedCitation":"&lt;sup&gt;7&lt;/sup&gt;","plainTextFormattedCitation":"7","previouslyFormattedCitation":"&lt;sup&gt;7&lt;/sup&gt;"},"properties":{"noteIndex":0},"schema":"https://github.com/citation-style-language/schema/raw/master/csl-citation.json"}</w:instrText>
             </w:r>
             <w:r>
               <w:rPr>
@@ -2458,7 +2626,7 @@
               <w:rPr>
                 <w:rFonts w:ascii="Times New Roman" w:hAnsi="Times New Roman" w:cs="Times New Roman"/>
               </w:rPr>
-              <w:instrText>ADDIN CSL_CITATION {"citationItems":[{"id":"ITEM-1","itemData":{"abstract":"A one-dimensional mathematical model was developed, based on the fundamental energy balance, to calculate the pavement near-surface temperatures using hourly measured solar radiation, air temperature, dew-point temperature, and wind velocity data. An analysis was conducted to predict the diurnal temperature effects of pavement thermophysical properties with the aim of seeking an optimum composition of paving materials for future infrastructure projects. Appropriate paving materials not only ensure stability and safety for road users, but also the ability to mitigate heat absorption and high surface temperatures contributing to the Urban Heat Island Effect and human comfort. This paper evaluated the effects and sensitivities of the thermophysical properties on the pavement surface temperatures. The results indicated that both albedo and emissivity have the highest positive effects on pavement maximum and minimum temperatures, respectively, while increasing the thermal conductivity, diffusivity, and volumetric heat capacity help in mitigating the maximum","author":[{"dropping-particle":"","family":"Gui","given":"Jooseng","non-dropping-particle":"","parse-names":false,"suffix":""},{"dropping-particle":"","family":"Phelan","given":"Patrick E.","non-dropping-particle":"","parse-names":false,"suffix":""},{"dropping-particle":"","family":"Kaloush","given":"Kamil E.","non-dropping-particle":"","parse-names":false,"suffix":""},{"dropping-particle":"","family":"Golden","given":"Jay S.","non-dropping-particle":"","parse-names":false,"suffix":""}],"container-title":"Journal of Materials in Civil Engineering","id":"ITEM-1","issue":"8","issued":{"date-parts":[["2007","5"]]},"page":"683-690","title":"Impact of Pavement Thermophysical Properties on Surface Temperatures","type":"article-journal","volume":"19"},"uris":["http://www.mendeley.com/documents/?uuid=3aae41bb-10f2-4b95-b942-9989e4e4b94b"]}],"mendeley":{"formattedCitation":"&lt;sup&gt;8&lt;/sup&gt;","plainTextFormattedCitation":"8","previouslyFormattedCitation":"[8]"},"properties":{"noteIndex":0},"schema":"https://github.com/citation-style-language/schema/raw/master/csl-citation.json"}</w:instrText>
+              <w:instrText>ADDIN CSL_CITATION {"citationItems":[{"id":"ITEM-1","itemData":{"abstract":"A one-dimensional mathematical model was developed, based on the fundamental energy balance, to calculate the pavement near-surface temperatures using hourly measured solar radiation, air temperature, dew-point temperature, and wind velocity data. An analysis was conducted to predict the diurnal temperature effects of pavement thermophysical properties with the aim of seeking an optimum composition of paving materials for future infrastructure projects. Appropriate paving materials not only ensure stability and safety for road users, but also the ability to mitigate heat absorption and high surface temperatures contributing to the Urban Heat Island Effect and human comfort. This paper evaluated the effects and sensitivities of the thermophysical properties on the pavement surface temperatures. The results indicated that both albedo and emissivity have the highest positive effects on pavement maximum and minimum temperatures, respectively, while increasing the thermal conductivity, diffusivity, and volumetric heat capacity help in mitigating the maximum","author":[{"dropping-particle":"","family":"Gui","given":"Jooseng","non-dropping-particle":"","parse-names":false,"suffix":""},{"dropping-particle":"","family":"Phelan","given":"Patrick E.","non-dropping-particle":"","parse-names":false,"suffix":""},{"dropping-particle":"","family":"Kaloush","given":"Kamil E.","non-dropping-particle":"","parse-names":false,"suffix":""},{"dropping-particle":"","family":"Golden","given":"Jay S.","non-dropping-particle":"","parse-names":false,"suffix":""}],"container-title":"Journal of Materials in Civil Engineering","id":"ITEM-1","issue":"8","issued":{"date-parts":[["2007","5"]]},"page":"683-690","title":"Impact of Pavement Thermophysical Properties on Surface Temperatures","type":"article-journal","volume":"19"},"uris":["http://www.mendeley.com/documents/?uuid=3aae41bb-10f2-4b95-b942-9989e4e4b94b"]}],"mendeley":{"formattedCitation":"&lt;sup&gt;8&lt;/sup&gt;","plainTextFormattedCitation":"8","previouslyFormattedCitation":"&lt;sup&gt;8&lt;/sup&gt;"},"properties":{"noteIndex":0},"schema":"https://github.com/citation-style-language/schema/raw/master/csl-citation.json"}</w:instrText>
             </w:r>
             <w:r>
               <w:rPr>
@@ -2504,7 +2672,7 @@
               <w:rPr>
                 <w:rFonts w:ascii="Times New Roman" w:hAnsi="Times New Roman" w:cs="Times New Roman"/>
               </w:rPr>
-              <w:instrText>ADDIN CSL_CITATION {"citationItems":[{"id":"ITEM-1","itemData":{"DOI":"10.1155/2015/926809","ISSN":"1687-4110","abstract":"This paper investigates the thermal properties of asphalt mixtures modified with conductive fillers used for snow melting and solar harvesting pavements. Two different mixing processes were adopted to mold asphalt mixtures, dry- and wet-mixing, and two conductive fillers were used in this study, graphite and carbon black. The thermal conductivity was compared to investigate the effects of asphalt mixture preparing methods, the quantity, and the distribution of conductive filler on thermal properties. The combination of conductive filler with carbon fiber in asphalt mixture was evaluated. Also, rheological properties of modified asphalt binders with conductive fillers were measured using dynamic shear rheometer and bending beam rheometer at grade-specific temperatures. Based on rheological testing, the conductive fillers improve rutting resistance and decrease thermal cracking resistance. Thermal testing indicated that graphite and carbon black improve the thermal properties of asphalt mixes and the combined conductive fillers are more effective than the single filler.","author":[{"dropping-particle":"","family":"Im","given":"Ji Sun","non-dropping-particle":"","parse-names":false,"suffix":""},{"dropping-particle":"","family":"Dessouky","given":"Samer","non-dropping-particle":"","parse-names":false,"suffix":""},{"dropping-particle":"","family":"Bai","given":"Byong Chol","non-dropping-particle":"","parse-names":false,"suffix":""},{"dropping-particle":"","family":"Vo","given":"Hai Viet","non-dropping-particle":"","parse-names":false,"suffix":""},{"dropping-particle":"","family":"Park","given":"Dae-Wook","non-dropping-particle":"","parse-names":false,"suffix":""}],"container-title":"Journal of Nanomaterials","id":"ITEM-1","issued":{"date-parts":[["2015"]]},"page":"1-6","title":"Thermal Properties of Asphalt Mixtures Modified with Conductive Fillers","type":"article-journal","volume":"2015"},"uris":["http://www.mendeley.com/documents/?uuid=ece9afd9-d735-426e-ac78-e7442f227982"]}],"mendeley":{"formattedCitation":"&lt;sup&gt;10&lt;/sup&gt;","plainTextFormattedCitation":"10","previouslyFormattedCitation":"[10]"},"properties":{"noteIndex":0},"schema":"https://github.com/citation-style-language/schema/raw/master/csl-citation.json"}</w:instrText>
+              <w:instrText>ADDIN CSL_CITATION {"citationItems":[{"id":"ITEM-1","itemData":{"DOI":"10.1155/2015/926809","ISSN":"1687-4110","abstract":"This paper investigates the thermal properties of asphalt mixtures modified with conductive fillers used for snow melting and solar harvesting pavements. Two different mixing processes were adopted to mold asphalt mixtures, dry- and wet-mixing, and two conductive fillers were used in this study, graphite and carbon black. The thermal conductivity was compared to investigate the effects of asphalt mixture preparing methods, the quantity, and the distribution of conductive filler on thermal properties. The combination of conductive filler with carbon fiber in asphalt mixture was evaluated. Also, rheological properties of modified asphalt binders with conductive fillers were measured using dynamic shear rheometer and bending beam rheometer at grade-specific temperatures. Based on rheological testing, the conductive fillers improve rutting resistance and decrease thermal cracking resistance. Thermal testing indicated that graphite and carbon black improve the thermal properties of asphalt mixes and the combined conductive fillers are more effective than the single filler.","author":[{"dropping-particle":"","family":"Im","given":"Ji Sun","non-dropping-particle":"","parse-names":false,"suffix":""},{"dropping-particle":"","family":"Dessouky","given":"Samer","non-dropping-particle":"","parse-names":false,"suffix":""},{"dropping-particle":"","family":"Bai","given":"Byong Chol","non-dropping-particle":"","parse-names":false,"suffix":""},{"dropping-particle":"","family":"Vo","given":"Hai Viet","non-dropping-particle":"","parse-names":false,"suffix":""},{"dropping-particle":"","family":"Park","given":"Dae-Wook","non-dropping-particle":"","parse-names":false,"suffix":""}],"container-title":"Journal of Nanomaterials","id":"ITEM-1","issued":{"date-parts":[["2015"]]},"page":"1-6","title":"Thermal Properties of Asphalt Mixtures Modified with Conductive Fillers","type":"article-journal","volume":"2015"},"uris":["http://www.mendeley.com/documents/?uuid=ece9afd9-d735-426e-ac78-e7442f227982"]}],"mendeley":{"formattedCitation":"&lt;sup&gt;10&lt;/sup&gt;","plainTextFormattedCitation":"10","previouslyFormattedCitation":"&lt;sup&gt;10&lt;/sup&gt;"},"properties":{"noteIndex":0},"schema":"https://github.com/citation-style-language/schema/raw/master/csl-citation.json"}</w:instrText>
             </w:r>
             <w:r>
               <w:rPr>
@@ -2550,7 +2718,7 @@
               <w:rPr>
                 <w:rFonts w:ascii="Times New Roman" w:hAnsi="Times New Roman" w:cs="Times New Roman"/>
               </w:rPr>
-              <w:instrText>ADDIN CSL_CITATION {"citationItems":[{"id":"ITEM-1","itemData":{"DOI":"10.1061/9780784413005.029","ISBN":"9780784413005","abstract":"A 3-D finite element model (FEM) was developed to calculate the lemperature of an asphtalt rubber pavement localed in the Northeast of Portugal. The goal of the case study presented in this paper is to show the good accuracy temperature prediction tha can be obtained with this model when compared with the field pavement thermal condition obtained during a year. lnput data to the model are the hourly values for solar radiation and temperature and the mean daily value of wind speed obtained from a meteorological station. The therminal response of a multilayered pavement structure is modelled using a FEM transient thermal analysis and each analysis was initiated with the full deph constant initial temperature abtained from field measurements. For each analysed day, the pavement temperature was measured at a new pavement section, located in IP4 main road, near Bragança, in the north of Portugal. At this location, seven thermocouples were installed in the asphalt rubber and conventional mix layer, at seven different depths. These paviment data was used to validate this simulation model, by comparing model calculated data with mesured pavement temperatures. As conclusion, the 3-D finite-element analysis proved to be an interesting tool to simulate the transient behavior of the asphalt pavements. The presented simulation model can predict the pavement temperature at diferrent levels of bitumious layers with good accuracy.","author":[{"dropping-particle":"","family":"Minhoto","given":"Manuel J. C.","non-dropping-particle":"","parse-names":false,"suffix":""},{"dropping-particle":"","family":"Pais","given":"Jorge C.","non-dropping-particle":"","parse-names":false,"suffix":""},{"dropping-particle":"","family":"Pereira","given":"Paulo a. a.","non-dropping-particle":"","parse-names":false,"suffix":""}],"container-title":"Asphalt Rubber 2006: Proceedings","id":"ITEM-1","issued":{"date-parts":[["2006"]]},"page":"193-207","title":"Asphalt Pavement Temperature Prediction","type":"article-journal"},"uris":["http://www.mendeley.com/documents/?uuid=3a8ebe4b-51af-4dfb-b0b6-dcbbd938e37b"]}],"mendeley":{"formattedCitation":"&lt;sup&gt;7&lt;/sup&gt;","plainTextFormattedCitation":"7","previouslyFormattedCitation":"[7]"},"properties":{"noteIndex":0},"schema":"https://github.com/citation-style-language/schema/raw/master/csl-citation.json"}</w:instrText>
+              <w:instrText>ADDIN CSL_CITATION {"citationItems":[{"id":"ITEM-1","itemData":{"DOI":"10.1061/9780784413005.029","ISBN":"9780784413005","abstract":"A 3-D finite element model (FEM) was developed to calculate the lemperature of an asphtalt rubber pavement localed in the Northeast of Portugal. The goal of the case study presented in this paper is to show the good accuracy temperature prediction tha can be obtained with this model when compared with the field pavement thermal condition obtained during a year. lnput data to the model are the hourly values for solar radiation and temperature and the mean daily value of wind speed obtained from a meteorological station. The therminal response of a multilayered pavement structure is modelled using a FEM transient thermal analysis and each analysis was initiated with the full deph constant initial temperature abtained from field measurements. For each analysed day, the pavement temperature was measured at a new pavement section, located in IP4 main road, near Bragança, in the north of Portugal. At this location, seven thermocouples were installed in the asphalt rubber and conventional mix layer, at seven different depths. These paviment data was used to validate this simulation model, by comparing model calculated data with mesured pavement temperatures. As conclusion, the 3-D finite-element analysis proved to be an interesting tool to simulate the transient behavior of the asphalt pavements. The presented simulation model can predict the pavement temperature at diferrent levels of bitumious layers with good accuracy.","author":[{"dropping-particle":"","family":"Minhoto","given":"Manuel J. C.","non-dropping-particle":"","parse-names":false,"suffix":""},{"dropping-particle":"","family":"Pais","given":"Jorge C.","non-dropping-particle":"","parse-names":false,"suffix":""},{"dropping-particle":"","family":"Pereira","given":"Paulo a. a.","non-dropping-particle":"","parse-names":false,"suffix":""}],"container-title":"Asphalt Rubber 2006: Proceedings","id":"ITEM-1","issued":{"date-parts":[["2006"]]},"page":"193-207","title":"Asphalt Pavement Temperature Prediction","type":"article-journal"},"uris":["http://www.mendeley.com/documents/?uuid=3a8ebe4b-51af-4dfb-b0b6-dcbbd938e37b"]}],"mendeley":{"formattedCitation":"&lt;sup&gt;7&lt;/sup&gt;","plainTextFormattedCitation":"7","previouslyFormattedCitation":"&lt;sup&gt;7&lt;/sup&gt;"},"properties":{"noteIndex":0},"schema":"https://github.com/citation-style-language/schema/raw/master/csl-citation.json"}</w:instrText>
             </w:r>
             <w:r>
               <w:rPr>
@@ -2596,7 +2764,7 @@
               <w:rPr>
                 <w:rFonts w:ascii="Times New Roman" w:hAnsi="Times New Roman" w:cs="Times New Roman"/>
               </w:rPr>
-              <w:instrText>ADDIN CSL_CITATION {"citationItems":[{"id":"ITEM-1","itemData":{"DOI":"10.1061/9780784413005.029","ISBN":"9780784413005","abstract":"A 3-D finite element model (FEM) was developed to calculate the lemperature of an asphtalt rubber pavement localed in the Northeast of Portugal. The goal of the case study presented in this paper is to show the good accuracy temperature prediction tha can be obtained with this model when compared with the field pavement thermal condition obtained during a year. lnput data to the model are the hourly values for solar radiation and temperature and the mean daily value of wind speed obtained from a meteorological station. The therminal response of a multilayered pavement structure is modelled using a FEM transient thermal analysis and each analysis was initiated with the full deph constant initial temperature abtained from field measurements. For each analysed day, the pavement temperature was measured at a new pavement section, located in IP4 main road, near Bragança, in the north of Portugal. At this location, seven thermocouples were installed in the asphalt rubber and conventional mix layer, at seven different depths. These paviment data was used to validate this simulation model, by comparing model calculated data with mesured pavement temperatures. As conclusion, the 3-D finite-element analysis proved to be an interesting tool to simulate the transient behavior of the asphalt pavements. The presented simulation model can predict the pavement temperature at diferrent levels of bitumious layers with good accuracy.","author":[{"dropping-particle":"","family":"Minhoto","given":"Manuel J. C.","non-dropping-particle":"","parse-names":false,"suffix":""},{"dropping-particle":"","family":"Pais","given":"Jorge C.","non-dropping-particle":"","parse-names":false,"suffix":""},{"dropping-particle":"","family":"Pereira","given":"Paulo a. a.","non-dropping-particle":"","parse-names":false,"suffix":""}],"container-title":"Asphalt Rubber 2006: Proceedings","id":"ITEM-1","issued":{"date-parts":[["2006"]]},"page":"193-207","title":"Asphalt Pavement Temperature Prediction","type":"article-journal"},"uris":["http://www.mendeley.com/documents/?uuid=3a8ebe4b-51af-4dfb-b0b6-dcbbd938e37b"]}],"mendeley":{"formattedCitation":"&lt;sup&gt;7&lt;/sup&gt;","plainTextFormattedCitation":"7","previouslyFormattedCitation":"[7]"},"properties":{"noteIndex":0},"schema":"https://github.com/citation-style-language/schema/raw/master/csl-citation.json"}</w:instrText>
+              <w:instrText>ADDIN CSL_CITATION {"citationItems":[{"id":"ITEM-1","itemData":{"DOI":"10.1061/9780784413005.029","ISBN":"9780784413005","abstract":"A 3-D finite element model (FEM) was developed to calculate the lemperature of an asphtalt rubber pavement localed in the Northeast of Portugal. The goal of the case study presented in this paper is to show the good accuracy temperature prediction tha can be obtained with this model when compared with the field pavement thermal condition obtained during a year. lnput data to the model are the hourly values for solar radiation and temperature and the mean daily value of wind speed obtained from a meteorological station. The therminal response of a multilayered pavement structure is modelled using a FEM transient thermal analysis and each analysis was initiated with the full deph constant initial temperature abtained from field measurements. For each analysed day, the pavement temperature was measured at a new pavement section, located in IP4 main road, near Bragança, in the north of Portugal. At this location, seven thermocouples were installed in the asphalt rubber and conventional mix layer, at seven different depths. These paviment data was used to validate this simulation model, by comparing model calculated data with mesured pavement temperatures. As conclusion, the 3-D finite-element analysis proved to be an interesting tool to simulate the transient behavior of the asphalt pavements. The presented simulation model can predict the pavement temperature at diferrent levels of bitumious layers with good accuracy.","author":[{"dropping-particle":"","family":"Minhoto","given":"Manuel J. C.","non-dropping-particle":"","parse-names":false,"suffix":""},{"dropping-particle":"","family":"Pais","given":"Jorge C.","non-dropping-particle":"","parse-names":false,"suffix":""},{"dropping-particle":"","family":"Pereira","given":"Paulo a. a.","non-dropping-particle":"","parse-names":false,"suffix":""}],"container-title":"Asphalt Rubber 2006: Proceedings","id":"ITEM-1","issued":{"date-parts":[["2006"]]},"page":"193-207","title":"Asphalt Pavement Temperature Prediction","type":"article-journal"},"uris":["http://www.mendeley.com/documents/?uuid=3a8ebe4b-51af-4dfb-b0b6-dcbbd938e37b"]}],"mendeley":{"formattedCitation":"&lt;sup&gt;7&lt;/sup&gt;","plainTextFormattedCitation":"7","previouslyFormattedCitation":"&lt;sup&gt;7&lt;/sup&gt;"},"properties":{"noteIndex":0},"schema":"https://github.com/citation-style-language/schema/raw/master/csl-citation.json"}</w:instrText>
             </w:r>
             <w:r>
               <w:rPr>
@@ -2619,44 +2787,93 @@
               <w:fldChar w:fldCharType="end"/>
             </w:r>
           </w:p>
-        </w:tc>
-        <w:tc>
-          <w:tcPr>
-            <w:tcW w:w="2340" w:type="dxa"/>
-            <w:vAlign w:val="center"/>
-          </w:tcPr>
-          <w:p>
-            <w:pPr>
-              <w:jc w:val="center"/>
-              <w:rPr>
-                <w:rFonts w:ascii="Times New Roman" w:hAnsi="Times New Roman" w:cs="Times New Roman"/>
-              </w:rPr>
-            </w:pPr>
-          </w:p>
-        </w:tc>
-        <w:tc>
-          <w:tcPr>
-            <w:tcW w:w="2970" w:type="dxa"/>
-            <w:vAlign w:val="center"/>
-          </w:tcPr>
-          <w:p>
-            <w:pPr>
-              <w:jc w:val="center"/>
-              <w:rPr>
-                <w:rFonts w:ascii="Times New Roman" w:hAnsi="Times New Roman" w:cs="Times New Roman"/>
-              </w:rPr>
-            </w:pPr>
-            <w:r>
-              <w:rPr>
-                <w:rFonts w:ascii="Times New Roman" w:hAnsi="Times New Roman" w:cs="Times New Roman"/>
-              </w:rPr>
-              <w:t xml:space="preserve">1500 </w:t>
-            </w:r>
-            <w:r>
-              <w:rPr>
-                <w:rFonts w:ascii="Times New Roman" w:hAnsi="Times New Roman" w:cs="Times New Roman"/>
-              </w:rPr>
-              <w:t>(dry soil subgrade</w:t>
+          <w:p>
+            <w:pPr>
+              <w:jc w:val="center"/>
+              <w:rPr>
+                <w:rFonts w:ascii="Times New Roman" w:hAnsi="Times New Roman" w:cs="Times New Roman"/>
+              </w:rPr>
+            </w:pPr>
+            <w:r>
+              <w:rPr>
+                <w:rFonts w:ascii="Times New Roman" w:hAnsi="Times New Roman" w:cs="Times New Roman"/>
+              </w:rPr>
+              <w:t xml:space="preserve">2300 - 2450 (HMA) </w:t>
+            </w:r>
+            <w:r>
+              <w:rPr>
+                <w:rFonts w:ascii="Times New Roman" w:hAnsi="Times New Roman" w:cs="Times New Roman"/>
+              </w:rPr>
+              <w:fldChar w:fldCharType="begin" w:fldLock="1"/>
+            </w:r>
+            <w:r>
+              <w:rPr>
+                <w:rFonts w:ascii="Times New Roman" w:hAnsi="Times New Roman" w:cs="Times New Roman"/>
+              </w:rPr>
+              <w:instrText>ADDIN CSL_CITATION {"citationItems":[{"id":"ITEM-1","itemData":{"DOI":"10.1061/(ASCE)0899-1561(2005)17:1(72)","author":[{"dropping-particle":"","family":"Luca","given":"Joseph","non-dropping-particle":"","parse-names":false,"suffix":""},{"dropping-particle":"","family":"Mrawira","given":"Donath","non-dropping-particle":"","parse-names":false,"suffix":""}],"container-title":"Journal of Materials in Civil Engineering","id":"ITEM-1","issue":"1","issued":{"date-parts":[["2005"]]},"page":"72-79","title":"New Measurement of Thermal Properties of Superpave Asphalt Concrete","type":"article-journal","volume":"17"},"uris":["http://www.mendeley.com/documents/?uuid=c000e127-d676-4c21-9c59-6fe2b9d3dc8b"]}],"mendeley":{"formattedCitation":"&lt;sup&gt;12&lt;/sup&gt;","plainTextFormattedCitation":"12"},"properties":{"noteIndex":0},"schema":"https://github.com/citation-style-language/schema/raw/master/csl-citation.json"}</w:instrText>
+            </w:r>
+            <w:r>
+              <w:rPr>
+                <w:rFonts w:ascii="Times New Roman" w:hAnsi="Times New Roman" w:cs="Times New Roman"/>
+              </w:rPr>
+              <w:fldChar w:fldCharType="separate"/>
+            </w:r>
+            <w:r>
+              <w:rPr>
+                <w:rFonts w:ascii="Times New Roman" w:hAnsi="Times New Roman" w:cs="Times New Roman"/>
+                <w:noProof/>
+                <w:vertAlign w:val="superscript"/>
+              </w:rPr>
+              <w:t>12</w:t>
+            </w:r>
+            <w:r>
+              <w:rPr>
+                <w:rFonts w:ascii="Times New Roman" w:hAnsi="Times New Roman" w:cs="Times New Roman"/>
+              </w:rPr>
+              <w:fldChar w:fldCharType="end"/>
+            </w:r>
+          </w:p>
+        </w:tc>
+        <w:tc>
+          <w:tcPr>
+            <w:tcW w:w="2004" w:type="dxa"/>
+            <w:vAlign w:val="center"/>
+          </w:tcPr>
+          <w:p>
+            <w:pPr>
+              <w:jc w:val="center"/>
+              <w:rPr>
+                <w:rFonts w:ascii="Times New Roman" w:hAnsi="Times New Roman" w:cs="Times New Roman"/>
+              </w:rPr>
+            </w:pPr>
+            <w:r>
+              <w:rPr>
+                <w:rFonts w:ascii="Times New Roman" w:hAnsi="Times New Roman" w:cs="Times New Roman"/>
+                <w:color w:val="FF0000"/>
+              </w:rPr>
+              <w:t>2400</w:t>
+            </w:r>
+            <w:bookmarkStart w:id="0" w:name="_GoBack"/>
+            <w:bookmarkEnd w:id="0"/>
+          </w:p>
+        </w:tc>
+        <w:tc>
+          <w:tcPr>
+            <w:tcW w:w="2697" w:type="dxa"/>
+            <w:vAlign w:val="center"/>
+          </w:tcPr>
+          <w:p>
+            <w:pPr>
+              <w:jc w:val="center"/>
+              <w:rPr>
+                <w:rFonts w:ascii="Times New Roman" w:hAnsi="Times New Roman" w:cs="Times New Roman"/>
+              </w:rPr>
+            </w:pPr>
+            <w:r>
+              <w:rPr>
+                <w:rFonts w:ascii="Times New Roman" w:hAnsi="Times New Roman" w:cs="Times New Roman"/>
+              </w:rPr>
+              <w:t>1500 (dry soil subgrade</w:t>
             </w:r>
             <w:r>
               <w:rPr>
@@ -2680,7 +2897,7 @@
               <w:rPr>
                 <w:rFonts w:ascii="Times New Roman" w:hAnsi="Times New Roman" w:cs="Times New Roman"/>
               </w:rPr>
-              <w:instrText>ADDIN CSL_CITATION {"citationItems":[{"id":"ITEM-1","itemData":{"abstract":"A one-dimensional mathematical model was developed, based on the fundamental energy balance, to calculate the pavement near-surface temperatures using hourly measured solar radiation, air temperature, dew-point temperature, and wind velocity data. An analysis was conducted to predict the diurnal temperature effects of pavement thermophysical properties with the aim of seeking an optimum composition of paving materials for future infrastructure projects. Appropriate paving materials not only ensure stability and safety for road users, but also the ability to mitigate heat absorption and high surface temperatures contributing to the Urban Heat Island Effect and human comfort. This paper evaluated the effects and sensitivities of the thermophysical properties on the pavement surface temperatures. The results indicated that both albedo and emissivity have the highest positive effects on pavement maximum and minimum temperatures, respectively, while increasing the thermal conductivity, diffusivity, and volumetric heat capacity help in mitigating the maximum","author":[{"dropping-particle":"","family":"Gui","given":"Jooseng","non-dropping-particle":"","parse-names":false,"suffix":""},{"dropping-particle":"","family":"Phelan","given":"Patrick E.","non-dropping-particle":"","parse-names":false,"suffix":""},{"dropping-particle":"","family":"Kaloush","given":"Kamil E.","non-dropping-particle":"","parse-names":false,"suffix":""},{"dropping-particle":"","family":"Golden","given":"Jay S.","non-dropping-particle":"","parse-names":false,"suffix":""}],"container-title":"Journal of Materials in Civil Engineering","id":"ITEM-1","issue":"8","issued":{"date-parts":[["2007","5"]]},"page":"683-690","title":"Impact of Pavement Thermophysical Properties on Surface Temperatures","type":"article-journal","volume":"19"},"uris":["http://www.mendeley.com/documents/?uuid=3aae41bb-10f2-4b95-b942-9989e4e4b94b"]}],"mendeley":{"formattedCitation":"&lt;sup&gt;8&lt;/sup&gt;","plainTextFormattedCitation":"8","previouslyFormattedCitation":"[8]"},"properties":{"noteIndex":0},"schema":"https://github.com/citation-style-language/schema/raw/master/csl-citation.json"}</w:instrText>
+              <w:instrText>ADDIN CSL_CITATION {"citationItems":[{"id":"ITEM-1","itemData":{"abstract":"A one-dimensional mathematical model was developed, based on the fundamental energy balance, to calculate the pavement near-surface temperatures using hourly measured solar radiation, air temperature, dew-point temperature, and wind velocity data. An analysis was conducted to predict the diurnal temperature effects of pavement thermophysical properties with the aim of seeking an optimum composition of paving materials for future infrastructure projects. Appropriate paving materials not only ensure stability and safety for road users, but also the ability to mitigate heat absorption and high surface temperatures contributing to the Urban Heat Island Effect and human comfort. This paper evaluated the effects and sensitivities of the thermophysical properties on the pavement surface temperatures. The results indicated that both albedo and emissivity have the highest positive effects on pavement maximum and minimum temperatures, respectively, while increasing the thermal conductivity, diffusivity, and volumetric heat capacity help in mitigating the maximum","author":[{"dropping-particle":"","family":"Gui","given":"Jooseng","non-dropping-particle":"","parse-names":false,"suffix":""},{"dropping-particle":"","family":"Phelan","given":"Patrick E.","non-dropping-particle":"","parse-names":false,"suffix":""},{"dropping-particle":"","family":"Kaloush","given":"Kamil E.","non-dropping-particle":"","parse-names":false,"suffix":""},{"dropping-particle":"","family":"Golden","given":"Jay S.","non-dropping-particle":"","parse-names":false,"suffix":""}],"container-title":"Journal of Materials in Civil Engineering","id":"ITEM-1","issue":"8","issued":{"date-parts":[["2007","5"]]},"page":"683-690","title":"Impact of Pavement Thermophysical Properties on Surface Temperatures","type":"article-journal","volume":"19"},"uris":["http://www.mendeley.com/documents/?uuid=3aae41bb-10f2-4b95-b942-9989e4e4b94b"]}],"mendeley":{"formattedCitation":"&lt;sup&gt;8&lt;/sup&gt;","plainTextFormattedCitation":"8","previouslyFormattedCitation":"&lt;sup&gt;8&lt;/sup&gt;"},"properties":{"noteIndex":0},"schema":"https://github.com/citation-style-language/schema/raw/master/csl-citation.json"}</w:instrText>
             </w:r>
             <w:r>
               <w:rPr>
@@ -2739,27 +2956,41 @@
         </w:tc>
         <w:tc>
           <w:tcPr>
-            <w:tcW w:w="1499" w:type="dxa"/>
-            <w:vAlign w:val="center"/>
-          </w:tcPr>
-          <w:p>
-            <w:pPr>
-              <w:jc w:val="center"/>
-              <w:rPr>
-                <w:rFonts w:ascii="Times New Roman" w:hAnsi="Times New Roman" w:cs="Times New Roman"/>
-              </w:rPr>
-            </w:pPr>
-            <w:r>
-              <w:rPr>
-                <w:rFonts w:ascii="Times New Roman" w:hAnsi="Times New Roman" w:cs="Times New Roman"/>
-              </w:rPr>
-              <w:t>J/(kg*degK)</w:t>
-            </w:r>
-          </w:p>
-        </w:tc>
-        <w:tc>
-          <w:tcPr>
-            <w:tcW w:w="2281" w:type="dxa"/>
+            <w:tcW w:w="1350" w:type="dxa"/>
+            <w:vAlign w:val="center"/>
+          </w:tcPr>
+          <w:p>
+            <w:pPr>
+              <w:jc w:val="center"/>
+              <w:rPr>
+                <w:rFonts w:ascii="Times New Roman" w:hAnsi="Times New Roman" w:cs="Times New Roman"/>
+              </w:rPr>
+            </w:pPr>
+            <w:r>
+              <w:rPr>
+                <w:rFonts w:ascii="Times New Roman" w:hAnsi="Times New Roman" w:cs="Times New Roman"/>
+              </w:rPr>
+              <w:t>J/(kg*</w:t>
+            </w:r>
+            <w:proofErr w:type="spellStart"/>
+            <w:r>
+              <w:rPr>
+                <w:rFonts w:ascii="Times New Roman" w:hAnsi="Times New Roman" w:cs="Times New Roman"/>
+              </w:rPr>
+              <w:t>degK</w:t>
+            </w:r>
+            <w:proofErr w:type="spellEnd"/>
+            <w:r>
+              <w:rPr>
+                <w:rFonts w:ascii="Times New Roman" w:hAnsi="Times New Roman" w:cs="Times New Roman"/>
+              </w:rPr>
+              <w:t>)</w:t>
+            </w:r>
+          </w:p>
+        </w:tc>
+        <w:tc>
+          <w:tcPr>
+            <w:tcW w:w="3669" w:type="dxa"/>
             <w:vAlign w:val="center"/>
           </w:tcPr>
           <w:p>
@@ -2785,7 +3016,7 @@
               <w:rPr>
                 <w:rFonts w:ascii="Times New Roman" w:hAnsi="Times New Roman" w:cs="Times New Roman"/>
               </w:rPr>
-              <w:instrText>ADDIN CSL_CITATION {"citationItems":[{"id":"ITEM-1","itemData":{"DOI":"10.1061/9780784413005.029","ISBN":"9780784413005","abstract":"A 3-D finite element model (FEM) was developed to calculate the lemperature of an asphtalt rubber pavement localed in the Northeast of Portugal. The goal of the case study presented in this paper is to show the good accuracy temperature prediction tha can be obtained with this model when compared with the field pavement thermal condition obtained during a year. lnput data to the model are the hourly values for solar radiation and temperature and the mean daily value of wind speed obtained from a meteorological station. The therminal response of a multilayered pavement structure is modelled using a FEM transient thermal analysis and each analysis was initiated with the full deph constant initial temperature abtained from field measurements. For each analysed day, the pavement temperature was measured at a new pavement section, located in IP4 main road, near Bragança, in the north of Portugal. At this location, seven thermocouples were installed in the asphalt rubber and conventional mix layer, at seven different depths. These paviment data was used to validate this simulation model, by comparing model calculated data with mesured pavement temperatures. As conclusion, the 3-D finite-element analysis proved to be an interesting tool to simulate the transient behavior of the asphalt pavements. The presented simulation model can predict the pavement temperature at diferrent levels of bitumious layers with good accuracy.","author":[{"dropping-particle":"","family":"Minhoto","given":"Manuel J. C.","non-dropping-particle":"","parse-names":false,"suffix":""},{"dropping-particle":"","family":"Pais","given":"Jorge C.","non-dropping-particle":"","parse-names":false,"suffix":""},{"dropping-particle":"","family":"Pereira","given":"Paulo a. a.","non-dropping-particle":"","parse-names":false,"suffix":""}],"container-title":"Asphalt Rubber 2006: Proceedings","id":"ITEM-1","issued":{"date-parts":[["2006"]]},"page":"193-207","title":"Asphalt Pavement Temperature Prediction","type":"article-journal"},"uris":["http://www.mendeley.com/documents/?uuid=3a8ebe4b-51af-4dfb-b0b6-dcbbd938e37b"]}],"mendeley":{"formattedCitation":"&lt;sup&gt;7&lt;/sup&gt;","plainTextFormattedCitation":"7","previouslyFormattedCitation":"[7]"},"properties":{"noteIndex":0},"schema":"https://github.com/citation-style-language/schema/raw/master/csl-citation.json"}</w:instrText>
+              <w:instrText>ADDIN CSL_CITATION {"citationItems":[{"id":"ITEM-1","itemData":{"DOI":"10.1061/9780784413005.029","ISBN":"9780784413005","abstract":"A 3-D finite element model (FEM) was developed to calculate the lemperature of an asphtalt rubber pavement localed in the Northeast of Portugal. The goal of the case study presented in this paper is to show the good accuracy temperature prediction tha can be obtained with this model when compared with the field pavement thermal condition obtained during a year. lnput data to the model are the hourly values for solar radiation and temperature and the mean daily value of wind speed obtained from a meteorological station. The therminal response of a multilayered pavement structure is modelled using a FEM transient thermal analysis and each analysis was initiated with the full deph constant initial temperature abtained from field measurements. For each analysed day, the pavement temperature was measured at a new pavement section, located in IP4 main road, near Bragança, in the north of Portugal. At this location, seven thermocouples were installed in the asphalt rubber and conventional mix layer, at seven different depths. These paviment data was used to validate this simulation model, by comparing model calculated data with mesured pavement temperatures. As conclusion, the 3-D finite-element analysis proved to be an interesting tool to simulate the transient behavior of the asphalt pavements. The presented simulation model can predict the pavement temperature at diferrent levels of bitumious layers with good accuracy.","author":[{"dropping-particle":"","family":"Minhoto","given":"Manuel J. C.","non-dropping-particle":"","parse-names":false,"suffix":""},{"dropping-particle":"","family":"Pais","given":"Jorge C.","non-dropping-particle":"","parse-names":false,"suffix":""},{"dropping-particle":"","family":"Pereira","given":"Paulo a. a.","non-dropping-particle":"","parse-names":false,"suffix":""}],"container-title":"Asphalt Rubber 2006: Proceedings","id":"ITEM-1","issued":{"date-parts":[["2006"]]},"page":"193-207","title":"Asphalt Pavement Temperature Prediction","type":"article-journal"},"uris":["http://www.mendeley.com/documents/?uuid=3a8ebe4b-51af-4dfb-b0b6-dcbbd938e37b"]}],"mendeley":{"formattedCitation":"&lt;sup&gt;7&lt;/sup&gt;","plainTextFormattedCitation":"7","previouslyFormattedCitation":"&lt;sup&gt;7&lt;/sup&gt;"},"properties":{"noteIndex":0},"schema":"https://github.com/citation-style-language/schema/raw/master/csl-citation.json"}</w:instrText>
             </w:r>
             <w:r>
               <w:rPr>
@@ -2831,7 +3062,7 @@
               <w:rPr>
                 <w:rFonts w:ascii="Times New Roman" w:hAnsi="Times New Roman" w:cs="Times New Roman"/>
               </w:rPr>
-              <w:instrText>ADDIN CSL_CITATION {"citationItems":[{"id":"ITEM-1","itemData":{"DOI":"10.1155/2015/926809","ISSN":"1687-4110","abstract":"This paper investigates the thermal properties of asphalt mixtures modified with conductive fillers used for snow melting and solar harvesting pavements. Two different mixing processes were adopted to mold asphalt mixtures, dry- and wet-mixing, and two conductive fillers were used in this study, graphite and carbon black. The thermal conductivity was compared to investigate the effects of asphalt mixture preparing methods, the quantity, and the distribution of conductive filler on thermal properties. The combination of conductive filler with carbon fiber in asphalt mixture was evaluated. Also, rheological properties of modified asphalt binders with conductive fillers were measured using dynamic shear rheometer and bending beam rheometer at grade-specific temperatures. Based on rheological testing, the conductive fillers improve rutting resistance and decrease thermal cracking resistance. Thermal testing indicated that graphite and carbon black improve the thermal properties of asphalt mixes and the combined conductive fillers are more effective than the single filler.","author":[{"dropping-particle":"","family":"Im","given":"Ji Sun","non-dropping-particle":"","parse-names":false,"suffix":""},{"dropping-particle":"","family":"Dessouky","given":"Samer","non-dropping-particle":"","parse-names":false,"suffix":""},{"dropping-particle":"","family":"Bai","given":"Byong Chol","non-dropping-particle":"","parse-names":false,"suffix":""},{"dropping-particle":"","family":"Vo","given":"Hai Viet","non-dropping-particle":"","parse-names":false,"suffix":""},{"dropping-particle":"","family":"Park","given":"Dae-Wook","non-dropping-particle":"","parse-names":false,"suffix":""}],"container-title":"Journal of Nanomaterials","id":"ITEM-1","issued":{"date-parts":[["2015"]]},"page":"1-6","title":"Thermal Properties of Asphalt Mixtures Modified with Conductive Fillers","type":"article-journal","volume":"2015"},"uris":["http://www.mendeley.com/documents/?uuid=ece9afd9-d735-426e-ac78-e7442f227982"]}],"mendeley":{"formattedCitation":"&lt;sup&gt;10&lt;/sup&gt;","plainTextFormattedCitation":"10","previouslyFormattedCitation":"[10]"},"properties":{"noteIndex":0},"schema":"https://github.com/citation-style-language/schema/raw/master/csl-citation.json"}</w:instrText>
+              <w:instrText>ADDIN CSL_CITATION {"citationItems":[{"id":"ITEM-1","itemData":{"DOI":"10.1155/2015/926809","ISSN":"1687-4110","abstract":"This paper investigates the thermal properties of asphalt mixtures modified with conductive fillers used for snow melting and solar harvesting pavements. Two different mixing processes were adopted to mold asphalt mixtures, dry- and wet-mixing, and two conductive fillers were used in this study, graphite and carbon black. The thermal conductivity was compared to investigate the effects of asphalt mixture preparing methods, the quantity, and the distribution of conductive filler on thermal properties. The combination of conductive filler with carbon fiber in asphalt mixture was evaluated. Also, rheological properties of modified asphalt binders with conductive fillers were measured using dynamic shear rheometer and bending beam rheometer at grade-specific temperatures. Based on rheological testing, the conductive fillers improve rutting resistance and decrease thermal cracking resistance. Thermal testing indicated that graphite and carbon black improve the thermal properties of asphalt mixes and the combined conductive fillers are more effective than the single filler.","author":[{"dropping-particle":"","family":"Im","given":"Ji Sun","non-dropping-particle":"","parse-names":false,"suffix":""},{"dropping-particle":"","family":"Dessouky","given":"Samer","non-dropping-particle":"","parse-names":false,"suffix":""},{"dropping-particle":"","family":"Bai","given":"Byong Chol","non-dropping-particle":"","parse-names":false,"suffix":""},{"dropping-particle":"","family":"Vo","given":"Hai Viet","non-dropping-particle":"","parse-names":false,"suffix":""},{"dropping-particle":"","family":"Park","given":"Dae-Wook","non-dropping-particle":"","parse-names":false,"suffix":""}],"container-title":"Journal of Nanomaterials","id":"ITEM-1","issued":{"date-parts":[["2015"]]},"page":"1-6","title":"Thermal Properties of Asphalt Mixtures Modified with Conductive Fillers","type":"article-journal","volume":"2015"},"uris":["http://www.mendeley.com/documents/?uuid=ece9afd9-d735-426e-ac78-e7442f227982"]}],"mendeley":{"formattedCitation":"&lt;sup&gt;10&lt;/sup&gt;","plainTextFormattedCitation":"10","previouslyFormattedCitation":"&lt;sup&gt;10&lt;/sup&gt;"},"properties":{"noteIndex":0},"schema":"https://github.com/citation-style-language/schema/raw/master/csl-citation.json"}</w:instrText>
             </w:r>
             <w:r>
               <w:rPr>
@@ -2877,7 +3108,7 @@
               <w:rPr>
                 <w:rFonts w:ascii="Times New Roman" w:hAnsi="Times New Roman" w:cs="Times New Roman"/>
               </w:rPr>
-              <w:instrText>ADDIN CSL_CITATION {"citationItems":[{"id":"ITEM-1","itemData":{"DOI":"10.1061/9780784413005.029","ISBN":"9780784413005","abstract":"A 3-D finite element model (FEM) was developed to calculate the lemperature of an asphtalt rubber pavement localed in the Northeast of Portugal. The goal of the case study presented in this paper is to show the good accuracy temperature prediction tha can be obtained with this model when compared with the field pavement thermal condition obtained during a year. lnput data to the model are the hourly values for solar radiation and temperature and the mean daily value of wind speed obtained from a meteorological station. The therminal response of a multilayered pavement structure is modelled using a FEM transient thermal analysis and each analysis was initiated with the full deph constant initial temperature abtained from field measurements. For each analysed day, the pavement temperature was measured at a new pavement section, located in IP4 main road, near Bragança, in the north of Portugal. At this location, seven thermocouples were installed in the asphalt rubber and conventional mix layer, at seven different depths. These paviment data was used to validate this simulation model, by comparing model calculated data with mesured pavement temperatures. As conclusion, the 3-D finite-element analysis proved to be an interesting tool to simulate the transient behavior of the asphalt pavements. The presented simulation model can predict the pavement temperature at diferrent levels of bitumious layers with good accuracy.","author":[{"dropping-particle":"","family":"Minhoto","given":"Manuel J. C.","non-dropping-particle":"","parse-names":false,"suffix":""},{"dropping-particle":"","family":"Pais","given":"Jorge C.","non-dropping-particle":"","parse-names":false,"suffix":""},{"dropping-particle":"","family":"Pereira","given":"Paulo a. a.","non-dropping-particle":"","parse-names":false,"suffix":""}],"container-title":"Asphalt Rubber 2006: Proceedings","id":"ITEM-1","issued":{"date-parts":[["2006"]]},"page":"193-207","title":"Asphalt Pavement Temperature Prediction","type":"article-journal"},"uris":["http://www.mendeley.com/documents/?uuid=3a8ebe4b-51af-4dfb-b0b6-dcbbd938e37b"]}],"mendeley":{"formattedCitation":"&lt;sup&gt;7&lt;/sup&gt;","plainTextFormattedCitation":"7","previouslyFormattedCitation":"[7]"},"properties":{"noteIndex":0},"schema":"https://github.com/citation-style-language/schema/raw/master/csl-citation.json"}</w:instrText>
+              <w:instrText>ADDIN CSL_CITATION {"citationItems":[{"id":"ITEM-1","itemData":{"DOI":"10.1061/9780784413005.029","ISBN":"9780784413005","abstract":"A 3-D finite element model (FEM) was developed to calculate the lemperature of an asphtalt rubber pavement localed in the Northeast of Portugal. The goal of the case study presented in this paper is to show the good accuracy temperature prediction tha can be obtained with this model when compared with the field pavement thermal condition obtained during a year. lnput data to the model are the hourly values for solar radiation and temperature and the mean daily value of wind speed obtained from a meteorological station. The therminal response of a multilayered pavement structure is modelled using a FEM transient thermal analysis and each analysis was initiated with the full deph constant initial temperature abtained from field measurements. For each analysed day, the pavement temperature was measured at a new pavement section, located in IP4 main road, near Bragança, in the north of Portugal. At this location, seven thermocouples were installed in the asphalt rubber and conventional mix layer, at seven different depths. These paviment data was used to validate this simulation model, by comparing model calculated data with mesured pavement temperatures. As conclusion, the 3-D finite-element analysis proved to be an interesting tool to simulate the transient behavior of the asphalt pavements. The presented simulation model can predict the pavement temperature at diferrent levels of bitumious layers with good accuracy.","author":[{"dropping-particle":"","family":"Minhoto","given":"Manuel J. C.","non-dropping-particle":"","parse-names":false,"suffix":""},{"dropping-particle":"","family":"Pais","given":"Jorge C.","non-dropping-particle":"","parse-names":false,"suffix":""},{"dropping-particle":"","family":"Pereira","given":"Paulo a. a.","non-dropping-particle":"","parse-names":false,"suffix":""}],"container-title":"Asphalt Rubber 2006: Proceedings","id":"ITEM-1","issued":{"date-parts":[["2006"]]},"page":"193-207","title":"Asphalt Pavement Temperature Prediction","type":"article-journal"},"uris":["http://www.mendeley.com/documents/?uuid=3a8ebe4b-51af-4dfb-b0b6-dcbbd938e37b"]}],"mendeley":{"formattedCitation":"&lt;sup&gt;7&lt;/sup&gt;","plainTextFormattedCitation":"7","previouslyFormattedCitation":"&lt;sup&gt;7&lt;/sup&gt;"},"properties":{"noteIndex":0},"schema":"https://github.com/citation-style-language/schema/raw/master/csl-citation.json"}</w:instrText>
             </w:r>
             <w:r>
               <w:rPr>
@@ -2923,7 +3154,7 @@
               <w:rPr>
                 <w:rFonts w:ascii="Times New Roman" w:hAnsi="Times New Roman" w:cs="Times New Roman"/>
               </w:rPr>
-              <w:instrText>ADDIN CSL_CITATION {"citationItems":[{"id":"ITEM-1","itemData":{"DOI":"10.1061/9780784413005.029","ISBN":"9780784413005","abstract":"A 3-D finite element model (FEM) was developed to calculate the lemperature of an asphtalt rubber pavement localed in the Northeast of Portugal. The goal of the case study presented in this paper is to show the good accuracy temperature prediction tha can be obtained with this model when compared with the field pavement thermal condition obtained during a year. lnput data to the model are the hourly values for solar radiation and temperature and the mean daily value of wind speed obtained from a meteorological station. The therminal response of a multilayered pavement structure is modelled using a FEM transient thermal analysis and each analysis was initiated with the full deph constant initial temperature abtained from field measurements. For each analysed day, the pavement temperature was measured at a new pavement section, located in IP4 main road, near Bragança, in the north of Portugal. At this location, seven thermocouples were installed in the asphalt rubber and conventional mix layer, at seven different depths. These paviment data was used to validate this simulation model, by comparing model calculated data with mesured pavement temperatures. As conclusion, the 3-D finite-element analysis proved to be an interesting tool to simulate the transient behavior of the asphalt pavements. The presented simulation model can predict the pavement temperature at diferrent levels of bitumious layers with good accuracy.","author":[{"dropping-particle":"","family":"Minhoto","given":"Manuel J. C.","non-dropping-particle":"","parse-names":false,"suffix":""},{"dropping-particle":"","family":"Pais","given":"Jorge C.","non-dropping-particle":"","parse-names":false,"suffix":""},{"dropping-particle":"","family":"Pereira","given":"Paulo a. a.","non-dropping-particle":"","parse-names":false,"suffix":""}],"container-title":"Asphalt Rubber 2006: Proceedings","id":"ITEM-1","issued":{"date-parts":[["2006"]]},"page":"193-207","title":"Asphalt Pavement Temperature Prediction","type":"article-journal"},"uris":["http://www.mendeley.com/documents/?uuid=3a8ebe4b-51af-4dfb-b0b6-dcbbd938e37b"]}],"mendeley":{"formattedCitation":"&lt;sup&gt;7&lt;/sup&gt;","plainTextFormattedCitation":"7","previouslyFormattedCitation":"[7]"},"properties":{"noteIndex":0},"schema":"https://github.com/citation-style-language/schema/raw/master/csl-citation.json"}</w:instrText>
+              <w:instrText>ADDIN CSL_CITATION {"citationItems":[{"id":"ITEM-1","itemData":{"DOI":"10.1061/9780784413005.029","ISBN":"9780784413005","abstract":"A 3-D finite element model (FEM) was developed to calculate the lemperature of an asphtalt rubber pavement localed in the Northeast of Portugal. The goal of the case study presented in this paper is to show the good accuracy temperature prediction tha can be obtained with this model when compared with the field pavement thermal condition obtained during a year. lnput data to the model are the hourly values for solar radiation and temperature and the mean daily value of wind speed obtained from a meteorological station. The therminal response of a multilayered pavement structure is modelled using a FEM transient thermal analysis and each analysis was initiated with the full deph constant initial temperature abtained from field measurements. For each analysed day, the pavement temperature was measured at a new pavement section, located in IP4 main road, near Bragança, in the north of Portugal. At this location, seven thermocouples were installed in the asphalt rubber and conventional mix layer, at seven different depths. These paviment data was used to validate this simulation model, by comparing model calculated data with mesured pavement temperatures. As conclusion, the 3-D finite-element analysis proved to be an interesting tool to simulate the transient behavior of the asphalt pavements. The presented simulation model can predict the pavement temperature at diferrent levels of bitumious layers with good accuracy.","author":[{"dropping-particle":"","family":"Minhoto","given":"Manuel J. C.","non-dropping-particle":"","parse-names":false,"suffix":""},{"dropping-particle":"","family":"Pais","given":"Jorge C.","non-dropping-particle":"","parse-names":false,"suffix":""},{"dropping-particle":"","family":"Pereira","given":"Paulo a. a.","non-dropping-particle":"","parse-names":false,"suffix":""}],"container-title":"Asphalt Rubber 2006: Proceedings","id":"ITEM-1","issued":{"date-parts":[["2006"]]},"page":"193-207","title":"Asphalt Pavement Temperature Prediction","type":"article-journal"},"uris":["http://www.mendeley.com/documents/?uuid=3a8ebe4b-51af-4dfb-b0b6-dcbbd938e37b"]}],"mendeley":{"formattedCitation":"&lt;sup&gt;7&lt;/sup&gt;","plainTextFormattedCitation":"7","previouslyFormattedCitation":"&lt;sup&gt;7&lt;/sup&gt;"},"properties":{"noteIndex":0},"schema":"https://github.com/citation-style-language/schema/raw/master/csl-citation.json"}</w:instrText>
             </w:r>
             <w:r>
               <w:rPr>
@@ -2949,7 +3180,7 @@
         </w:tc>
         <w:tc>
           <w:tcPr>
-            <w:tcW w:w="2340" w:type="dxa"/>
+            <w:tcW w:w="2004" w:type="dxa"/>
             <w:vAlign w:val="center"/>
           </w:tcPr>
           <w:p>
@@ -2987,7 +3218,7 @@
               <w:rPr>
                 <w:rFonts w:ascii="Times New Roman" w:hAnsi="Times New Roman" w:cs="Times New Roman"/>
               </w:rPr>
-              <w:instrText>ADDIN CSL_CITATION {"citationItems":[{"id":"ITEM-1","itemData":{"DOI":"10.1155/2017/2058034","ISSN":"16878442","abstract":"© 2017 Liqun Hu et al. Pavement heats the near-surface air and affects the thermal comfort of the human body in hot summer. Because of a large amount of connected porosity of porous Portland cement concrete (PPCC), the thermal parameters of PPCC are much different from those of traditional Portland cement concrete (PCC). The temperature change characteristics of PPCC and the effects on surrounding environment are also different. A continuous 48-hour log of temperature of a PCC and five kinds of PPCC with different porosity were recorded in the open air in the hot summer. The air temperatures at different heights above concrete specimens were tested using self-made enclosed boxes to analyze the characteristics of near-surface air temperature. The output heat flux of different concrete specimens was calculated. The results show that the PPCC has higher temperature in the daytime and lower temperature in the nighttime and larger temperature gradient than the PCC. The air temperature above PPCC is lower than that of PCC after solar radiation going to zero at night. The total output heat flux of PPCC is slightly smaller in the daytime and significantly smaller at night than that of PCC. The results of tests and calculations indicate that PPCC contributes to the mitigation of heating effect of pavement on the near-surface air.","author":[{"dropping-particle":"","family":"Hu","given":"Liqun","non-dropping-particle":"","parse-names":false,"suffix":""},{"dropping-particle":"","family":"Li","given":"Yangyang","non-dropping-particle":"","parse-names":false,"suffix":""},{"dropping-particle":"","family":"Zou","given":"Xiaolong","non-dropping-particle":"","parse-names":false,"suffix":""},{"dropping-particle":"","family":"Du","given":"Shaowen","non-dropping-particle":"","parse-names":false,"suffix":""},{"dropping-particle":"","family":"Liu","given":"Zhuangzhuang","non-dropping-particle":"","parse-names":false,"suffix":""},{"dropping-particle":"","family":"Huang","given":"Hao","non-dropping-particle":"","parse-names":false,"suffix":""}],"container-title":"Advances in Materials Science and Engineering","id":"ITEM-1","issued":{"date-parts":[["2017"]]},"title":"Temperature Characteristics of Porous Portland Cement Concrete during the Hot Summer Session","type":"article-journal","volume":"2017"},"uris":["http://www.mendeley.com/documents/?uuid=2145915f-ea9e-49c3-a9f3-c727a31bc709"]}],"mendeley":{"formattedCitation":"&lt;sup&gt;4&lt;/sup&gt;","plainTextFormattedCitation":"4","previouslyFormattedCitation":"[4]"},"properties":{"noteIndex":0},"schema":"https://github.com/citation-style-language/schema/raw/master/csl-citation.json"}</w:instrText>
+              <w:instrText>ADDIN CSL_CITATION {"citationItems":[{"id":"ITEM-1","itemData":{"DOI":"10.1155/2017/2058034","ISSN":"16878442","abstract":"© 2017 Liqun Hu et al. Pavement heats the near-surface air and affects the thermal comfort of the human body in hot summer. Because of a large amount of connected porosity of porous Portland cement concrete (PPCC), the thermal parameters of PPCC are much different from those of traditional Portland cement concrete (PCC). The temperature change characteristics of PPCC and the effects on surrounding environment are also different. A continuous 48-hour log of temperature of a PCC and five kinds of PPCC with different porosity were recorded in the open air in the hot summer. The air temperatures at different heights above concrete specimens were tested using self-made enclosed boxes to analyze the characteristics of near-surface air temperature. The output heat flux of different concrete specimens was calculated. The results show that the PPCC has higher temperature in the daytime and lower temperature in the nighttime and larger temperature gradient than the PCC. The air temperature above PPCC is lower than that of PCC after solar radiation going to zero at night. The total output heat flux of PPCC is slightly smaller in the daytime and significantly smaller at night than that of PCC. The results of tests and calculations indicate that PPCC contributes to the mitigation of heating effect of pavement on the near-surface air.","author":[{"dropping-particle":"","family":"Hu","given":"Liqun","non-dropping-particle":"","parse-names":false,"suffix":""},{"dropping-particle":"","family":"Li","given":"Yangyang","non-dropping-particle":"","parse-names":false,"suffix":""},{"dropping-particle":"","family":"Zou","given":"Xiaolong","non-dropping-particle":"","parse-names":false,"suffix":""},{"dropping-particle":"","family":"Du","given":"Shaowen","non-dropping-particle":"","parse-names":false,"suffix":""},{"dropping-particle":"","family":"Liu","given":"Zhuangzhuang","non-dropping-particle":"","parse-names":false,"suffix":""},{"dropping-particle":"","family":"Huang","given":"Hao","non-dropping-particle":"","parse-names":false,"suffix":""}],"container-title":"Advances in Materials Science and Engineering","id":"ITEM-1","issued":{"date-parts":[["2017"]]},"title":"Temperature Characteristics of Porous Portland Cement Concrete during the Hot Summer Session","type":"article-journal","volume":"2017"},"uris":["http://www.mendeley.com/documents/?uuid=2145915f-ea9e-49c3-a9f3-c727a31bc709"]}],"mendeley":{"formattedCitation":"&lt;sup&gt;4&lt;/sup&gt;","plainTextFormattedCitation":"4","previouslyFormattedCitation":"&lt;sup&gt;4&lt;/sup&gt;"},"properties":{"noteIndex":0},"schema":"https://github.com/citation-style-language/schema/raw/master/csl-citation.json"}</w:instrText>
             </w:r>
             <w:r>
               <w:rPr>
@@ -3021,13 +3252,7 @@
               <w:rPr>
                 <w:rFonts w:ascii="Times New Roman" w:hAnsi="Times New Roman" w:cs="Times New Roman"/>
               </w:rPr>
-              <w:t>1050</w:t>
-            </w:r>
-            <w:r>
-              <w:rPr>
-                <w:rFonts w:ascii="Times New Roman" w:hAnsi="Times New Roman" w:cs="Times New Roman"/>
-              </w:rPr>
-              <w:t xml:space="preserve"> (PCC</w:t>
+              <w:t>1050 (PCC</w:t>
             </w:r>
             <w:r>
               <w:rPr>
@@ -3051,7 +3276,7 @@
               <w:rPr>
                 <w:rFonts w:ascii="Times New Roman" w:hAnsi="Times New Roman" w:cs="Times New Roman"/>
               </w:rPr>
-              <w:instrText>ADDIN CSL_CITATION {"citationItems":[{"id":"ITEM-1","itemData":{"DOI":"10.1155/2017/2058034","ISSN":"16878442","abstract":"© 2017 Liqun Hu et al. Pavement heats the near-surface air and affects the thermal comfort of the human body in hot summer. Because of a large amount of connected porosity of porous Portland cement concrete (PPCC), the thermal parameters of PPCC are much different from those of traditional Portland cement concrete (PCC). The temperature change characteristics of PPCC and the effects on surrounding environment are also different. A continuous 48-hour log of temperature of a PCC and five kinds of PPCC with different porosity were recorded in the open air in the hot summer. The air temperatures at different heights above concrete specimens were tested using self-made enclosed boxes to analyze the characteristics of near-surface air temperature. The output heat flux of different concrete specimens was calculated. The results show that the PPCC has higher temperature in the daytime and lower temperature in the nighttime and larger temperature gradient than the PCC. The air temperature above PPCC is lower than that of PCC after solar radiation going to zero at night. The total output heat flux of PPCC is slightly smaller in the daytime and significantly smaller at night than that of PCC. The results of tests and calculations indicate that PPCC contributes to the mitigation of heating effect of pavement on the near-surface air.","author":[{"dropping-particle":"","family":"Hu","given":"Liqun","non-dropping-particle":"","parse-names":false,"suffix":""},{"dropping-particle":"","family":"Li","given":"Yangyang","non-dropping-particle":"","parse-names":false,"suffix":""},{"dropping-particle":"","family":"Zou","given":"Xiaolong","non-dropping-particle":"","parse-names":false,"suffix":""},{"dropping-particle":"","family":"Du","given":"Shaowen","non-dropping-particle":"","parse-names":false,"suffix":""},{"dropping-particle":"","family":"Liu","given":"Zhuangzhuang","non-dropping-particle":"","parse-names":false,"suffix":""},{"dropping-particle":"","family":"Huang","given":"Hao","non-dropping-particle":"","parse-names":false,"suffix":""}],"container-title":"Advances in Materials Science and Engineering","id":"ITEM-1","issued":{"date-parts":[["2017"]]},"title":"Temperature Characteristics of Porous Portland Cement Concrete during the Hot Summer Session","type":"article-journal","volume":"2017"},"uris":["http://www.mendeley.com/documents/?uuid=2145915f-ea9e-49c3-a9f3-c727a31bc709"]}],"mendeley":{"formattedCitation":"&lt;sup&gt;4&lt;/sup&gt;","plainTextFormattedCitation":"4","previouslyFormattedCitation":"[4]"},"properties":{"noteIndex":0},"schema":"https://github.com/citation-style-language/schema/raw/master/csl-citation.json"}</w:instrText>
+              <w:instrText>ADDIN CSL_CITATION {"citationItems":[{"id":"ITEM-1","itemData":{"DOI":"10.1155/2017/2058034","ISSN":"16878442","abstract":"© 2017 Liqun Hu et al. Pavement heats the near-surface air and affects the thermal comfort of the human body in hot summer. Because of a large amount of connected porosity of porous Portland cement concrete (PPCC), the thermal parameters of PPCC are much different from those of traditional Portland cement concrete (PCC). The temperature change characteristics of PPCC and the effects on surrounding environment are also different. A continuous 48-hour log of temperature of a PCC and five kinds of PPCC with different porosity were recorded in the open air in the hot summer. The air temperatures at different heights above concrete specimens were tested using self-made enclosed boxes to analyze the characteristics of near-surface air temperature. The output heat flux of different concrete specimens was calculated. The results show that the PPCC has higher temperature in the daytime and lower temperature in the nighttime and larger temperature gradient than the PCC. The air temperature above PPCC is lower than that of PCC after solar radiation going to zero at night. The total output heat flux of PPCC is slightly smaller in the daytime and significantly smaller at night than that of PCC. The results of tests and calculations indicate that PPCC contributes to the mitigation of heating effect of pavement on the near-surface air.","author":[{"dropping-particle":"","family":"Hu","given":"Liqun","non-dropping-particle":"","parse-names":false,"suffix":""},{"dropping-particle":"","family":"Li","given":"Yangyang","non-dropping-particle":"","parse-names":false,"suffix":""},{"dropping-particle":"","family":"Zou","given":"Xiaolong","non-dropping-particle":"","parse-names":false,"suffix":""},{"dropping-particle":"","family":"Du","given":"Shaowen","non-dropping-particle":"","parse-names":false,"suffix":""},{"dropping-particle":"","family":"Liu","given":"Zhuangzhuang","non-dropping-particle":"","parse-names":false,"suffix":""},{"dropping-particle":"","family":"Huang","given":"Hao","non-dropping-particle":"","parse-names":false,"suffix":""}],"container-title":"Advances in Materials Science and Engineering","id":"ITEM-1","issued":{"date-parts":[["2017"]]},"title":"Temperature Characteristics of Porous Portland Cement Concrete during the Hot Summer Session","type":"article-journal","volume":"2017"},"uris":["http://www.mendeley.com/documents/?uuid=2145915f-ea9e-49c3-a9f3-c727a31bc709"]}],"mendeley":{"formattedCitation":"&lt;sup&gt;4&lt;/sup&gt;","plainTextFormattedCitation":"4","previouslyFormattedCitation":"&lt;sup&gt;4&lt;/sup&gt;"},"properties":{"noteIndex":0},"schema":"https://github.com/citation-style-language/schema/raw/master/csl-citation.json"}</w:instrText>
             </w:r>
             <w:r>
               <w:rPr>
@@ -3085,33 +3310,21 @@
         </w:tc>
         <w:tc>
           <w:tcPr>
-            <w:tcW w:w="2970" w:type="dxa"/>
-            <w:vAlign w:val="center"/>
-          </w:tcPr>
-          <w:p>
-            <w:pPr>
-              <w:jc w:val="center"/>
-              <w:rPr>
-                <w:rFonts w:ascii="Times New Roman" w:hAnsi="Times New Roman" w:cs="Times New Roman"/>
-              </w:rPr>
-            </w:pPr>
-            <w:r>
-              <w:rPr>
-                <w:rFonts w:ascii="Times New Roman" w:hAnsi="Times New Roman" w:cs="Times New Roman"/>
-              </w:rPr>
-              <w:t>1</w:t>
-            </w:r>
-            <w:r>
-              <w:rPr>
-                <w:rFonts w:ascii="Times New Roman" w:hAnsi="Times New Roman" w:cs="Times New Roman"/>
-              </w:rPr>
-              <w:t>9</w:t>
-            </w:r>
-            <w:r>
-              <w:rPr>
-                <w:rFonts w:ascii="Times New Roman" w:hAnsi="Times New Roman" w:cs="Times New Roman"/>
-              </w:rPr>
-              <w:t>00 (dry soil subgrade</w:t>
+            <w:tcW w:w="2697" w:type="dxa"/>
+            <w:vAlign w:val="center"/>
+          </w:tcPr>
+          <w:p>
+            <w:pPr>
+              <w:jc w:val="center"/>
+              <w:rPr>
+                <w:rFonts w:ascii="Times New Roman" w:hAnsi="Times New Roman" w:cs="Times New Roman"/>
+              </w:rPr>
+            </w:pPr>
+            <w:r>
+              <w:rPr>
+                <w:rFonts w:ascii="Times New Roman" w:hAnsi="Times New Roman" w:cs="Times New Roman"/>
+              </w:rPr>
+              <w:t>1900 (dry soil subgrade</w:t>
             </w:r>
             <w:r>
               <w:rPr>
@@ -3135,7 +3348,7 @@
               <w:rPr>
                 <w:rFonts w:ascii="Times New Roman" w:hAnsi="Times New Roman" w:cs="Times New Roman"/>
               </w:rPr>
-              <w:instrText>ADDIN CSL_CITATION {"citationItems":[{"id":"ITEM-1","itemData":{"abstract":"A one-dimensional mathematical model was developed, based on the fundamental energy balance, to calculate the pavement near-surface temperatures using hourly measured solar radiation, air temperature, dew-point temperature, and wind velocity data. An analysis was conducted to predict the diurnal temperature effects of pavement thermophysical properties with the aim of seeking an optimum composition of paving materials for future infrastructure projects. Appropriate paving materials not only ensure stability and safety for road users, but also the ability to mitigate heat absorption and high surface temperatures contributing to the Urban Heat Island Effect and human comfort. This paper evaluated the effects and sensitivities of the thermophysical properties on the pavement surface temperatures. The results indicated that both albedo and emissivity have the highest positive effects on pavement maximum and minimum temperatures, respectively, while increasing the thermal conductivity, diffusivity, and volumetric heat capacity help in mitigating the maximum","author":[{"dropping-particle":"","family":"Gui","given":"Jooseng","non-dropping-particle":"","parse-names":false,"suffix":""},{"dropping-particle":"","family":"Phelan","given":"Patrick E.","non-dropping-particle":"","parse-names":false,"suffix":""},{"dropping-particle":"","family":"Kaloush","given":"Kamil E.","non-dropping-particle":"","parse-names":false,"suffix":""},{"dropping-particle":"","family":"Golden","given":"Jay S.","non-dropping-particle":"","parse-names":false,"suffix":""}],"container-title":"Journal of Materials in Civil Engineering","id":"ITEM-1","issue":"8","issued":{"date-parts":[["2007","5"]]},"page":"683-690","title":"Impact of Pavement Thermophysical Properties on Surface Temperatures","type":"article-journal","volume":"19"},"uris":["http://www.mendeley.com/documents/?uuid=3aae41bb-10f2-4b95-b942-9989e4e4b94b"]}],"mendeley":{"formattedCitation":"&lt;sup&gt;8&lt;/sup&gt;","plainTextFormattedCitation":"8","previouslyFormattedCitation":"[8]"},"properties":{"noteIndex":0},"schema":"https://github.com/citation-style-language/schema/raw/master/csl-citation.json"}</w:instrText>
+              <w:instrText>ADDIN CSL_CITATION {"citationItems":[{"id":"ITEM-1","itemData":{"abstract":"A one-dimensional mathematical model was developed, based on the fundamental energy balance, to calculate the pavement near-surface temperatures using hourly measured solar radiation, air temperature, dew-point temperature, and wind velocity data. An analysis was conducted to predict the diurnal temperature effects of pavement thermophysical properties with the aim of seeking an optimum composition of paving materials for future infrastructure projects. Appropriate paving materials not only ensure stability and safety for road users, but also the ability to mitigate heat absorption and high surface temperatures contributing to the Urban Heat Island Effect and human comfort. This paper evaluated the effects and sensitivities of the thermophysical properties on the pavement surface temperatures. The results indicated that both albedo and emissivity have the highest positive effects on pavement maximum and minimum temperatures, respectively, while increasing the thermal conductivity, diffusivity, and volumetric heat capacity help in mitigating the maximum","author":[{"dropping-particle":"","family":"Gui","given":"Jooseng","non-dropping-particle":"","parse-names":false,"suffix":""},{"dropping-particle":"","family":"Phelan","given":"Patrick E.","non-dropping-particle":"","parse-names":false,"suffix":""},{"dropping-particle":"","family":"Kaloush","given":"Kamil E.","non-dropping-particle":"","parse-names":false,"suffix":""},{"dropping-particle":"","family":"Golden","given":"Jay S.","non-dropping-particle":"","parse-names":false,"suffix":""}],"container-title":"Journal of Materials in Civil Engineering","id":"ITEM-1","issue":"8","issued":{"date-parts":[["2007","5"]]},"page":"683-690","title":"Impact of Pavement Thermophysical Properties on Surface Temperatures","type":"article-journal","volume":"19"},"uris":["http://www.mendeley.com/documents/?uuid=3aae41bb-10f2-4b95-b942-9989e4e4b94b"]}],"mendeley":{"formattedCitation":"&lt;sup&gt;8&lt;/sup&gt;","plainTextFormattedCitation":"8","previouslyFormattedCitation":"&lt;sup&gt;8&lt;/sup&gt;"},"properties":{"noteIndex":0},"schema":"https://github.com/citation-style-language/schema/raw/master/csl-citation.json"}</w:instrText>
             </w:r>
             <w:r>
               <w:rPr>
@@ -3214,7 +3427,7 @@
         </w:tc>
         <w:tc>
           <w:tcPr>
-            <w:tcW w:w="1499" w:type="dxa"/>
+            <w:tcW w:w="1350" w:type="dxa"/>
             <w:vAlign w:val="center"/>
           </w:tcPr>
           <w:p>
@@ -3230,41 +3443,57 @@
                 <w:rFonts w:ascii="Times New Roman" w:hAnsi="Times New Roman" w:cs="Times New Roman"/>
                 <w:i/>
               </w:rPr>
-              <w:t>J/(m3 degK)</w:t>
-            </w:r>
-          </w:p>
-        </w:tc>
-        <w:tc>
-          <w:tcPr>
-            <w:tcW w:w="2281" w:type="dxa"/>
-            <w:vAlign w:val="center"/>
-          </w:tcPr>
-          <w:p>
-            <w:pPr>
-              <w:jc w:val="center"/>
-              <w:rPr>
-                <w:rFonts w:ascii="Times New Roman" w:hAnsi="Times New Roman" w:cs="Times New Roman"/>
-              </w:rPr>
-            </w:pPr>
-          </w:p>
-        </w:tc>
-        <w:tc>
-          <w:tcPr>
-            <w:tcW w:w="2340" w:type="dxa"/>
-            <w:vAlign w:val="center"/>
-          </w:tcPr>
-          <w:p>
-            <w:pPr>
-              <w:jc w:val="center"/>
-              <w:rPr>
-                <w:rFonts w:ascii="Times New Roman" w:hAnsi="Times New Roman" w:cs="Times New Roman"/>
-              </w:rPr>
-            </w:pPr>
-          </w:p>
-        </w:tc>
-        <w:tc>
-          <w:tcPr>
-            <w:tcW w:w="2970" w:type="dxa"/>
+              <w:t xml:space="preserve">J/(m3 </w:t>
+            </w:r>
+            <w:proofErr w:type="spellStart"/>
+            <w:r>
+              <w:rPr>
+                <w:rFonts w:ascii="Times New Roman" w:hAnsi="Times New Roman" w:cs="Times New Roman"/>
+                <w:i/>
+              </w:rPr>
+              <w:t>degK</w:t>
+            </w:r>
+            <w:proofErr w:type="spellEnd"/>
+            <w:r>
+              <w:rPr>
+                <w:rFonts w:ascii="Times New Roman" w:hAnsi="Times New Roman" w:cs="Times New Roman"/>
+                <w:i/>
+              </w:rPr>
+              <w:t>)</w:t>
+            </w:r>
+          </w:p>
+        </w:tc>
+        <w:tc>
+          <w:tcPr>
+            <w:tcW w:w="3669" w:type="dxa"/>
+            <w:vAlign w:val="center"/>
+          </w:tcPr>
+          <w:p>
+            <w:pPr>
+              <w:jc w:val="center"/>
+              <w:rPr>
+                <w:rFonts w:ascii="Times New Roman" w:hAnsi="Times New Roman" w:cs="Times New Roman"/>
+              </w:rPr>
+            </w:pPr>
+          </w:p>
+        </w:tc>
+        <w:tc>
+          <w:tcPr>
+            <w:tcW w:w="2004" w:type="dxa"/>
+            <w:vAlign w:val="center"/>
+          </w:tcPr>
+          <w:p>
+            <w:pPr>
+              <w:jc w:val="center"/>
+              <w:rPr>
+                <w:rFonts w:ascii="Times New Roman" w:hAnsi="Times New Roman" w:cs="Times New Roman"/>
+              </w:rPr>
+            </w:pPr>
+          </w:p>
+        </w:tc>
+        <w:tc>
+          <w:tcPr>
+            <w:tcW w:w="2697" w:type="dxa"/>
             <w:vAlign w:val="center"/>
           </w:tcPr>
           <w:p>
@@ -3297,13 +3526,19 @@
               <w:rPr>
                 <w:rFonts w:ascii="Times New Roman" w:hAnsi="Times New Roman" w:cs="Times New Roman"/>
               </w:rPr>
-              <w:t>Layer thickness</w:t>
-            </w:r>
-          </w:p>
-        </w:tc>
-        <w:tc>
-          <w:tcPr>
-            <w:tcW w:w="1499" w:type="dxa"/>
+              <w:t>Min l</w:t>
+            </w:r>
+            <w:r>
+              <w:rPr>
+                <w:rFonts w:ascii="Times New Roman" w:hAnsi="Times New Roman" w:cs="Times New Roman"/>
+              </w:rPr>
+              <w:t>ayer thickness</w:t>
+            </w:r>
+          </w:p>
+        </w:tc>
+        <w:tc>
+          <w:tcPr>
+            <w:tcW w:w="1350" w:type="dxa"/>
             <w:vAlign w:val="center"/>
           </w:tcPr>
           <w:p>
@@ -3323,41 +3558,76 @@
         </w:tc>
         <w:tc>
           <w:tcPr>
-            <w:tcW w:w="2281" w:type="dxa"/>
-            <w:vAlign w:val="center"/>
-          </w:tcPr>
-          <w:p>
-            <w:pPr>
-              <w:jc w:val="center"/>
-              <w:rPr>
-                <w:rFonts w:ascii="Times New Roman" w:hAnsi="Times New Roman" w:cs="Times New Roman"/>
-              </w:rPr>
-            </w:pPr>
-            <w:r>
-              <w:rPr>
-                <w:rFonts w:ascii="Times New Roman" w:hAnsi="Times New Roman" w:cs="Times New Roman"/>
-              </w:rPr>
-              <w:t>[0, 3000]</w:t>
-            </w:r>
-          </w:p>
-        </w:tc>
-        <w:tc>
-          <w:tcPr>
-            <w:tcW w:w="2340" w:type="dxa"/>
-            <w:vAlign w:val="center"/>
-          </w:tcPr>
-          <w:p>
-            <w:pPr>
-              <w:jc w:val="center"/>
-              <w:rPr>
-                <w:rFonts w:ascii="Times New Roman" w:hAnsi="Times New Roman" w:cs="Times New Roman"/>
-              </w:rPr>
-            </w:pPr>
-          </w:p>
-        </w:tc>
-        <w:tc>
-          <w:tcPr>
-            <w:tcW w:w="2970" w:type="dxa"/>
+            <w:tcW w:w="3669" w:type="dxa"/>
+            <w:vAlign w:val="center"/>
+          </w:tcPr>
+          <w:p>
+            <w:pPr>
+              <w:jc w:val="center"/>
+              <w:rPr>
+                <w:rFonts w:ascii="Times New Roman" w:hAnsi="Times New Roman" w:cs="Times New Roman"/>
+              </w:rPr>
+            </w:pPr>
+            <w:r>
+              <w:rPr>
+                <w:rFonts w:ascii="Times New Roman" w:hAnsi="Times New Roman" w:cs="Times New Roman"/>
+              </w:rPr>
+              <w:t>150 flexible with 50 surface</w:t>
+            </w:r>
+          </w:p>
+          <w:p>
+            <w:pPr>
+              <w:jc w:val="center"/>
+              <w:rPr>
+                <w:rFonts w:ascii="Times New Roman" w:hAnsi="Times New Roman" w:cs="Times New Roman"/>
+                <w:b/>
+              </w:rPr>
+            </w:pPr>
+            <w:r>
+              <w:rPr>
+                <w:rFonts w:ascii="Times New Roman" w:hAnsi="Times New Roman" w:cs="Times New Roman"/>
+              </w:rPr>
+              <w:t xml:space="preserve">100 </w:t>
+            </w:r>
+            <w:commentRangeStart w:id="1"/>
+            <w:r>
+              <w:rPr>
+                <w:rFonts w:ascii="Times New Roman" w:hAnsi="Times New Roman" w:cs="Times New Roman"/>
+              </w:rPr>
+              <w:t>base</w:t>
+            </w:r>
+            <w:commentRangeEnd w:id="1"/>
+            <w:r>
+              <w:rPr>
+                <w:rStyle w:val="CommentReference"/>
+              </w:rPr>
+              <w:commentReference w:id="1"/>
+            </w:r>
+          </w:p>
+        </w:tc>
+        <w:tc>
+          <w:tcPr>
+            <w:tcW w:w="2004" w:type="dxa"/>
+            <w:vAlign w:val="center"/>
+          </w:tcPr>
+          <w:p>
+            <w:pPr>
+              <w:jc w:val="center"/>
+              <w:rPr>
+                <w:rFonts w:ascii="Times New Roman" w:hAnsi="Times New Roman" w:cs="Times New Roman"/>
+              </w:rPr>
+            </w:pPr>
+            <w:r>
+              <w:rPr>
+                <w:rFonts w:ascii="Times New Roman" w:hAnsi="Times New Roman" w:cs="Times New Roman"/>
+              </w:rPr>
+              <w:t>150 plain concrete</w:t>
+            </w:r>
+          </w:p>
+        </w:tc>
+        <w:tc>
+          <w:tcPr>
+            <w:tcW w:w="2697" w:type="dxa"/>
             <w:vAlign w:val="center"/>
           </w:tcPr>
           <w:p>
@@ -3396,7 +3666,7 @@
         </w:tc>
         <w:tc>
           <w:tcPr>
-            <w:tcW w:w="1499" w:type="dxa"/>
+            <w:tcW w:w="1350" w:type="dxa"/>
             <w:vAlign w:val="center"/>
           </w:tcPr>
           <w:p>
@@ -3416,7 +3686,7 @@
         </w:tc>
         <w:tc>
           <w:tcPr>
-            <w:tcW w:w="2281" w:type="dxa"/>
+            <w:tcW w:w="3669" w:type="dxa"/>
             <w:vAlign w:val="center"/>
           </w:tcPr>
           <w:p>
@@ -3438,7 +3708,7 @@
         </w:tc>
         <w:tc>
           <w:tcPr>
-            <w:tcW w:w="2340" w:type="dxa"/>
+            <w:tcW w:w="2004" w:type="dxa"/>
             <w:vAlign w:val="center"/>
           </w:tcPr>
           <w:p>
@@ -3453,7 +3723,7 @@
         </w:tc>
         <w:tc>
           <w:tcPr>
-            <w:tcW w:w="2970" w:type="dxa"/>
+            <w:tcW w:w="2697" w:type="dxa"/>
             <w:vAlign w:val="center"/>
           </w:tcPr>
           <w:p>
@@ -3487,49 +3757,49 @@
         </w:tc>
         <w:tc>
           <w:tcPr>
-            <w:tcW w:w="1499" w:type="dxa"/>
-            <w:vAlign w:val="center"/>
-          </w:tcPr>
-          <w:p>
-            <w:pPr>
-              <w:jc w:val="center"/>
-              <w:rPr>
-                <w:rFonts w:ascii="Times New Roman" w:hAnsi="Times New Roman" w:cs="Times New Roman"/>
-              </w:rPr>
-            </w:pPr>
-          </w:p>
-        </w:tc>
-        <w:tc>
-          <w:tcPr>
-            <w:tcW w:w="2281" w:type="dxa"/>
-            <w:vAlign w:val="center"/>
-          </w:tcPr>
-          <w:p>
-            <w:pPr>
-              <w:jc w:val="center"/>
-              <w:rPr>
-                <w:rFonts w:ascii="Times New Roman" w:hAnsi="Times New Roman" w:cs="Times New Roman"/>
-              </w:rPr>
-            </w:pPr>
-          </w:p>
-        </w:tc>
-        <w:tc>
-          <w:tcPr>
-            <w:tcW w:w="2340" w:type="dxa"/>
-            <w:vAlign w:val="center"/>
-          </w:tcPr>
-          <w:p>
-            <w:pPr>
-              <w:jc w:val="center"/>
-              <w:rPr>
-                <w:rFonts w:ascii="Times New Roman" w:hAnsi="Times New Roman" w:cs="Times New Roman"/>
-              </w:rPr>
-            </w:pPr>
-          </w:p>
-        </w:tc>
-        <w:tc>
-          <w:tcPr>
-            <w:tcW w:w="2970" w:type="dxa"/>
+            <w:tcW w:w="1350" w:type="dxa"/>
+            <w:vAlign w:val="center"/>
+          </w:tcPr>
+          <w:p>
+            <w:pPr>
+              <w:jc w:val="center"/>
+              <w:rPr>
+                <w:rFonts w:ascii="Times New Roman" w:hAnsi="Times New Roman" w:cs="Times New Roman"/>
+              </w:rPr>
+            </w:pPr>
+          </w:p>
+        </w:tc>
+        <w:tc>
+          <w:tcPr>
+            <w:tcW w:w="3669" w:type="dxa"/>
+            <w:vAlign w:val="center"/>
+          </w:tcPr>
+          <w:p>
+            <w:pPr>
+              <w:jc w:val="center"/>
+              <w:rPr>
+                <w:rFonts w:ascii="Times New Roman" w:hAnsi="Times New Roman" w:cs="Times New Roman"/>
+              </w:rPr>
+            </w:pPr>
+          </w:p>
+        </w:tc>
+        <w:tc>
+          <w:tcPr>
+            <w:tcW w:w="2004" w:type="dxa"/>
+            <w:vAlign w:val="center"/>
+          </w:tcPr>
+          <w:p>
+            <w:pPr>
+              <w:jc w:val="center"/>
+              <w:rPr>
+                <w:rFonts w:ascii="Times New Roman" w:hAnsi="Times New Roman" w:cs="Times New Roman"/>
+              </w:rPr>
+            </w:pPr>
+          </w:p>
+        </w:tc>
+        <w:tc>
+          <w:tcPr>
+            <w:tcW w:w="2697" w:type="dxa"/>
             <w:vAlign w:val="center"/>
           </w:tcPr>
           <w:p>
@@ -4396,8 +4666,16 @@
               <w:rPr>
                 <w:rFonts w:ascii="Times New Roman" w:hAnsi="Times New Roman" w:cs="Times New Roman"/>
               </w:rPr>
-              <w:t>Layer 3; Subase</w:t>
-            </w:r>
+              <w:t xml:space="preserve">Layer 3; </w:t>
+            </w:r>
+            <w:proofErr w:type="spellStart"/>
+            <w:r>
+              <w:rPr>
+                <w:rFonts w:ascii="Times New Roman" w:hAnsi="Times New Roman" w:cs="Times New Roman"/>
+              </w:rPr>
+              <w:t>Subase</w:t>
+            </w:r>
+            <w:proofErr w:type="spellEnd"/>
           </w:p>
         </w:tc>
         <w:tc>
@@ -5067,8 +5345,16 @@
               <w:rPr>
                 <w:rFonts w:ascii="Times New Roman" w:hAnsi="Times New Roman" w:cs="Times New Roman"/>
               </w:rPr>
-              <w:t>Layer 2; Subase</w:t>
-            </w:r>
+              <w:t xml:space="preserve">Layer 2; </w:t>
+            </w:r>
+            <w:proofErr w:type="spellStart"/>
+            <w:r>
+              <w:rPr>
+                <w:rFonts w:ascii="Times New Roman" w:hAnsi="Times New Roman" w:cs="Times New Roman"/>
+              </w:rPr>
+              <w:t>Subase</w:t>
+            </w:r>
+            <w:proofErr w:type="spellEnd"/>
           </w:p>
         </w:tc>
         <w:tc>
@@ -5911,8 +6197,16 @@
               <w:rPr>
                 <w:rFonts w:ascii="Times New Roman" w:hAnsi="Times New Roman" w:cs="Times New Roman"/>
               </w:rPr>
-              <w:t>Layer 3; Subase</w:t>
-            </w:r>
+              <w:t xml:space="preserve">Layer 3; </w:t>
+            </w:r>
+            <w:proofErr w:type="spellStart"/>
+            <w:r>
+              <w:rPr>
+                <w:rFonts w:ascii="Times New Roman" w:hAnsi="Times New Roman" w:cs="Times New Roman"/>
+              </w:rPr>
+              <w:t>Subase</w:t>
+            </w:r>
+            <w:proofErr w:type="spellEnd"/>
           </w:p>
         </w:tc>
         <w:tc>
@@ -6204,7 +6498,6 @@
                 <w:rFonts w:ascii="Times New Roman" w:hAnsi="Times New Roman" w:cs="Times New Roman"/>
                 <w:i/>
               </w:rPr>
-              <w:lastRenderedPageBreak/>
               <w:t>Units</w:t>
             </w:r>
           </w:p>
@@ -6640,8 +6933,16 @@
               <w:rPr>
                 <w:rFonts w:ascii="Times New Roman" w:hAnsi="Times New Roman" w:cs="Times New Roman"/>
               </w:rPr>
-              <w:t>Layer 2; Subase</w:t>
-            </w:r>
+              <w:t xml:space="preserve">Layer 2; </w:t>
+            </w:r>
+            <w:proofErr w:type="spellStart"/>
+            <w:r>
+              <w:rPr>
+                <w:rFonts w:ascii="Times New Roman" w:hAnsi="Times New Roman" w:cs="Times New Roman"/>
+              </w:rPr>
+              <w:t>Subase</w:t>
+            </w:r>
+            <w:proofErr w:type="spellEnd"/>
           </w:p>
         </w:tc>
         <w:tc>
@@ -6782,7 +7083,25 @@
                 <w:b/>
                 <w:color w:val="000000"/>
               </w:rPr>
-              <w:t>OpenStreetMap (OSM) Functional Class (fclass)</w:t>
+              <w:t>OpenStreetMap (OSM) Functional Class (</w:t>
+            </w:r>
+            <w:proofErr w:type="spellStart"/>
+            <w:r>
+              <w:rPr>
+                <w:rFonts w:ascii="Times New Roman" w:eastAsia="Times New Roman" w:hAnsi="Times New Roman" w:cs="Times New Roman"/>
+                <w:b/>
+                <w:color w:val="000000"/>
+              </w:rPr>
+              <w:t>fclass</w:t>
+            </w:r>
+            <w:proofErr w:type="spellEnd"/>
+            <w:r>
+              <w:rPr>
+                <w:rFonts w:ascii="Times New Roman" w:eastAsia="Times New Roman" w:hAnsi="Times New Roman" w:cs="Times New Roman"/>
+                <w:b/>
+                <w:color w:val="000000"/>
+              </w:rPr>
+              <w:t>)</w:t>
             </w:r>
           </w:p>
         </w:tc>
@@ -6923,6 +7242,7 @@
                 <w:color w:val="BFBFBF" w:themeColor="background1" w:themeShade="BF"/>
               </w:rPr>
             </w:pPr>
+            <w:proofErr w:type="spellStart"/>
             <w:r>
               <w:rPr>
                 <w:rFonts w:ascii="Times New Roman" w:eastAsia="Times New Roman" w:hAnsi="Times New Roman" w:cs="Times New Roman"/>
@@ -6930,6 +7250,7 @@
               </w:rPr>
               <w:t>cycleway</w:t>
             </w:r>
+            <w:proofErr w:type="spellEnd"/>
           </w:p>
         </w:tc>
         <w:tc>
@@ -7065,6 +7386,7 @@
                 <w:color w:val="000000"/>
               </w:rPr>
             </w:pPr>
+            <w:proofErr w:type="spellStart"/>
             <w:r>
               <w:rPr>
                 <w:rFonts w:ascii="Times New Roman" w:eastAsia="Times New Roman" w:hAnsi="Times New Roman" w:cs="Times New Roman"/>
@@ -7072,6 +7394,7 @@
               </w:rPr>
               <w:t>living_street</w:t>
             </w:r>
+            <w:proofErr w:type="spellEnd"/>
           </w:p>
         </w:tc>
         <w:tc>
@@ -7207,6 +7530,7 @@
                 <w:color w:val="000000"/>
               </w:rPr>
             </w:pPr>
+            <w:proofErr w:type="spellStart"/>
             <w:r>
               <w:rPr>
                 <w:rFonts w:ascii="Times New Roman" w:eastAsia="Times New Roman" w:hAnsi="Times New Roman" w:cs="Times New Roman"/>
@@ -7214,6 +7538,7 @@
               </w:rPr>
               <w:t>motorway_link</w:t>
             </w:r>
+            <w:proofErr w:type="spellEnd"/>
           </w:p>
         </w:tc>
         <w:tc>
@@ -7491,6 +7816,7 @@
                 <w:color w:val="000000"/>
               </w:rPr>
             </w:pPr>
+            <w:proofErr w:type="spellStart"/>
             <w:r>
               <w:rPr>
                 <w:rFonts w:ascii="Times New Roman" w:eastAsia="Times New Roman" w:hAnsi="Times New Roman" w:cs="Times New Roman"/>
@@ -7498,6 +7824,7 @@
               </w:rPr>
               <w:t>primary_link</w:t>
             </w:r>
+            <w:proofErr w:type="spellEnd"/>
           </w:p>
         </w:tc>
         <w:tc>
@@ -7704,6 +8031,7 @@
                 <w:color w:val="000000"/>
               </w:rPr>
             </w:pPr>
+            <w:proofErr w:type="spellStart"/>
             <w:r>
               <w:rPr>
                 <w:rFonts w:ascii="Times New Roman" w:eastAsia="Times New Roman" w:hAnsi="Times New Roman" w:cs="Times New Roman"/>
@@ -7711,6 +8039,7 @@
               </w:rPr>
               <w:t>secondary_link</w:t>
             </w:r>
+            <w:proofErr w:type="spellEnd"/>
           </w:p>
         </w:tc>
         <w:tc>
@@ -7988,6 +8317,7 @@
                 <w:color w:val="000000"/>
               </w:rPr>
             </w:pPr>
+            <w:proofErr w:type="spellStart"/>
             <w:r>
               <w:rPr>
                 <w:rFonts w:ascii="Times New Roman" w:eastAsia="Times New Roman" w:hAnsi="Times New Roman" w:cs="Times New Roman"/>
@@ -7995,6 +8325,7 @@
               </w:rPr>
               <w:t>tertiary_link</w:t>
             </w:r>
+            <w:proofErr w:type="spellEnd"/>
           </w:p>
         </w:tc>
         <w:tc>
@@ -8277,6 +8608,7 @@
                 <w:rFonts w:ascii="Times New Roman" w:eastAsia="Times New Roman" w:hAnsi="Times New Roman" w:cs="Times New Roman"/>
                 <w:color w:val="BFBFBF" w:themeColor="background1" w:themeShade="BF"/>
               </w:rPr>
+              <w:lastRenderedPageBreak/>
               <w:t>track_grade3</w:t>
             </w:r>
           </w:p>
@@ -8556,6 +8888,7 @@
                 <w:color w:val="000000"/>
               </w:rPr>
             </w:pPr>
+            <w:proofErr w:type="spellStart"/>
             <w:r>
               <w:rPr>
                 <w:rFonts w:ascii="Times New Roman" w:eastAsia="Times New Roman" w:hAnsi="Times New Roman" w:cs="Times New Roman"/>
@@ -8563,6 +8896,7 @@
               </w:rPr>
               <w:t>trunk_link</w:t>
             </w:r>
+            <w:proofErr w:type="spellEnd"/>
           </w:p>
         </w:tc>
         <w:tc>
@@ -8632,7 +8966,6 @@
                 <w:rFonts w:ascii="Times New Roman" w:eastAsia="Times New Roman" w:hAnsi="Times New Roman" w:cs="Times New Roman"/>
                 <w:color w:val="000000"/>
               </w:rPr>
-              <w:lastRenderedPageBreak/>
               <w:t>unclassified</w:t>
             </w:r>
           </w:p>
@@ -8718,8 +9051,17 @@
           <w:rFonts w:ascii="Times New Roman" w:hAnsi="Times New Roman" w:cs="Times New Roman"/>
           <w:highlight w:val="yellow"/>
         </w:rPr>
-        <w:t>Daniel C. Vaz</w:t>
+        <w:t xml:space="preserve">Daniel C. </w:t>
       </w:r>
+      <w:proofErr w:type="spellStart"/>
+      <w:r>
+        <w:rPr>
+          <w:rFonts w:ascii="Times New Roman" w:hAnsi="Times New Roman" w:cs="Times New Roman"/>
+          <w:highlight w:val="yellow"/>
+        </w:rPr>
+        <w:t>Vaz</w:t>
+      </w:r>
+      <w:proofErr w:type="spellEnd"/>
     </w:p>
     <w:p>
       <w:pPr>
@@ -8759,7 +9101,23 @@
           <w:rFonts w:ascii="Times New Roman" w:hAnsi="Times New Roman" w:cs="Times New Roman"/>
           <w:highlight w:val="yellow"/>
         </w:rPr>
-        <w:t>“Let us first consider an horizontal flat plate, of width b and infinite length L, hotter than the environment. The flow established by natural convection on the top surface is different from that on the bottom surface. Heated up fluid from the bottom surface comes to the edges of the plate and rises. Colder surrounding fluid is then continuously pulled next to the bottom surface of the plate, to compensate for that fluid escaping at the edges. Due to the symmetry of the horizontal plate problem, the surrounding fluid approaches the bottom of the plate near its centerline and then progresses along half-width of the plate, i.e. along a distance b/2, until it reaches the edge of the plate and is allowed to rise. Therefore, the characteristic length (CL) could be taken as b/2. However, if the plate has an inclination, even a small one, then the symmetry of the problem is disrupted, and one can reason that the surrounding fluid shall approach the plate from its lower edge and then progress along its entire width before it is allowed to rise at the higher edge. Because the fluid is trying to rise, the flow remains attached to the bottom surface of the plate and does not detaches. Hence, CL could be taken as b this time. This example shows that for the same geometry one can have distinct CL, due to inclination. This should answer your question.</w:t>
+        <w:t xml:space="preserve">“Let us first consider </w:t>
+      </w:r>
+      <w:proofErr w:type="gramStart"/>
+      <w:r>
+        <w:rPr>
+          <w:rFonts w:ascii="Times New Roman" w:hAnsi="Times New Roman" w:cs="Times New Roman"/>
+          <w:highlight w:val="yellow"/>
+        </w:rPr>
+        <w:t>an</w:t>
+      </w:r>
+      <w:proofErr w:type="gramEnd"/>
+      <w:r>
+        <w:rPr>
+          <w:rFonts w:ascii="Times New Roman" w:hAnsi="Times New Roman" w:cs="Times New Roman"/>
+          <w:highlight w:val="yellow"/>
+        </w:rPr>
+        <w:t xml:space="preserve"> horizontal flat plate, of width b and infinite length L, hotter than the environment. The flow established by natural convection on the top surface is different from that on the bottom surface. Heated up fluid from the bottom surface comes to the edges of the plate and rises. Colder surrounding fluid is then continuously pulled next to the bottom surface of the plate, to compensate for that fluid escaping at the edges. Due to the symmetry of the horizontal plate problem, the surrounding fluid approaches the bottom of the plate near its centerline and then progresses along half-width of the plate, i.e. along a distance b/2, until it reaches the edge of the plate and is allowed to rise. Therefore, the characteristic length (CL) could be taken as b/2. However, if the plate has an inclination, even a small one, then the symmetry of the problem is disrupted, and one can reason that the surrounding fluid shall approach the plate from its lower edge and then progress along its entire width before it is allowed to rise at the higher edge. Because the fluid is trying to rise, the flow remains attached to the bottom surface of the plate and does not detaches. Hence, CL could be taken as b this time. This example shows that for the same geometry one can have distinct CL, due to inclination. This should answer your question.</w:t>
       </w:r>
     </w:p>
     <w:p>
@@ -8774,7 +9132,23 @@
           <w:rFonts w:ascii="Times New Roman" w:hAnsi="Times New Roman" w:cs="Times New Roman"/>
           <w:highlight w:val="yellow"/>
         </w:rPr>
-        <w:t>A similar discussion could be made to the top surface of this hotter-than-environment plate and again b and b/2 would appear as possible values for CL. However, in this case I should add that the particular value of b (not to mention L) and inclination can become important in what concerns the exact pattern of the flow that is established on the top surface. This is due to the possibility of formation of structures related to Bénard convection cells. In such case, the typical width of these cells would be a more suitable CL than the whole width b of the plate. Empirical correlations for plates exhibit this effect.”</w:t>
+        <w:t xml:space="preserve">A similar discussion could be made to the top surface of this hotter-than-environment plate and again b and b/2 would appear as possible values for CL. However, in this case I should add that the particular value of b (not to mention L) and inclination can become important in what concerns the exact pattern of the flow that is established on the top surface. This is due to the possibility of formation of structures related to </w:t>
+      </w:r>
+      <w:proofErr w:type="spellStart"/>
+      <w:r>
+        <w:rPr>
+          <w:rFonts w:ascii="Times New Roman" w:hAnsi="Times New Roman" w:cs="Times New Roman"/>
+          <w:highlight w:val="yellow"/>
+        </w:rPr>
+        <w:t>Bénard</w:t>
+      </w:r>
+      <w:proofErr w:type="spellEnd"/>
+      <w:r>
+        <w:rPr>
+          <w:rFonts w:ascii="Times New Roman" w:hAnsi="Times New Roman" w:cs="Times New Roman"/>
+          <w:highlight w:val="yellow"/>
+        </w:rPr>
+        <w:t xml:space="preserve"> convection cells. In such case, the typical width of these cells would be a more suitable CL than the whole width b of the plate. Empirical correlations for plates exhibit this effect.”</w:t>
       </w:r>
     </w:p>
     <w:p>
@@ -8791,7 +9165,7 @@
           <w:rFonts w:ascii="Times New Roman" w:hAnsi="Times New Roman" w:cs="Times New Roman"/>
         </w:rPr>
       </w:pPr>
-      <w:hyperlink r:id="rId6" w:history="1">
+      <w:hyperlink r:id="rId8" w:history="1">
         <w:r>
           <w:rPr>
             <w:rStyle w:val="Hyperlink"/>
@@ -8834,7 +9208,7 @@
           <w:rFonts w:ascii="Times New Roman" w:hAnsi="Times New Roman" w:cs="Times New Roman"/>
         </w:rPr>
       </w:pPr>
-      <w:hyperlink r:id="rId7" w:history="1">
+      <w:hyperlink r:id="rId9" w:history="1">
         <w:r>
           <w:rPr>
             <w:rStyle w:val="Hyperlink"/>
@@ -8861,6 +9235,7 @@
         <w:rPr>
           <w:noProof/>
         </w:rPr>
+        <w:lastRenderedPageBreak/>
         <w:drawing>
           <wp:inline distT="0" distB="0" distL="0" distR="0" wp14:anchorId="550957AE" wp14:editId="62759802">
             <wp:extent cx="4171950" cy="1419225"/>
@@ -8877,7 +9252,7 @@
                     <pic:cNvPicPr/>
                   </pic:nvPicPr>
                   <pic:blipFill>
-                    <a:blip r:embed="rId8"/>
+                    <a:blip r:embed="rId10"/>
                     <a:stretch>
                       <a:fillRect/>
                     </a:stretch>
@@ -8909,7 +9284,6 @@
           <w:rFonts w:ascii="Times New Roman" w:hAnsi="Times New Roman" w:cs="Times New Roman"/>
           <w:noProof/>
         </w:rPr>
-        <w:lastRenderedPageBreak/>
         <w:drawing>
           <wp:inline distT="0" distB="0" distL="0" distR="0" wp14:anchorId="14DE5938" wp14:editId="31116DB8">
             <wp:extent cx="5095875" cy="3714750"/>
@@ -8926,7 +9300,7 @@
                     <pic:cNvPicPr/>
                   </pic:nvPicPr>
                   <pic:blipFill>
-                    <a:blip r:embed="rId9"/>
+                    <a:blip r:embed="rId11"/>
                     <a:stretch>
                       <a:fillRect/>
                     </a:stretch>
@@ -9365,7 +9739,18 @@
           <w:noProof/>
           <w:szCs w:val="24"/>
         </w:rPr>
-        <w:t>Asph. Rubber 2006 Proc.</w:t>
+        <w:t xml:space="preserve">Asph. </w:t>
+      </w:r>
+      <w:r>
+        <w:rPr>
+          <w:rFonts w:ascii="Times New Roman" w:hAnsi="Times New Roman" w:cs="Times New Roman"/>
+          <w:i/>
+          <w:iCs/>
+          <w:noProof/>
+          <w:szCs w:val="24"/>
+        </w:rPr>
+        <w:lastRenderedPageBreak/>
+        <w:t>Rubber 2006 Proc.</w:t>
       </w:r>
       <w:r>
         <w:rPr>
@@ -9591,6 +9976,7 @@
         <w:rPr>
           <w:rFonts w:ascii="Times New Roman" w:hAnsi="Times New Roman" w:cs="Times New Roman"/>
           <w:noProof/>
+          <w:szCs w:val="24"/>
         </w:rPr>
       </w:pPr>
       <w:r>
@@ -9599,7 +9985,6 @@
           <w:noProof/>
           <w:szCs w:val="24"/>
         </w:rPr>
-        <w:lastRenderedPageBreak/>
         <w:t>11.</w:t>
       </w:r>
       <w:r>
@@ -9646,6 +10031,73 @@
           <w:szCs w:val="24"/>
         </w:rPr>
         <w:t xml:space="preserve"> 1171–1177 (2012).</w:t>
+      </w:r>
+    </w:p>
+    <w:p>
+      <w:pPr>
+        <w:widowControl w:val="0"/>
+        <w:autoSpaceDE w:val="0"/>
+        <w:autoSpaceDN w:val="0"/>
+        <w:adjustRightInd w:val="0"/>
+        <w:spacing w:line="240" w:lineRule="auto"/>
+        <w:ind w:left="640" w:hanging="640"/>
+        <w:rPr>
+          <w:rFonts w:ascii="Times New Roman" w:hAnsi="Times New Roman" w:cs="Times New Roman"/>
+          <w:noProof/>
+        </w:rPr>
+      </w:pPr>
+      <w:r>
+        <w:rPr>
+          <w:rFonts w:ascii="Times New Roman" w:hAnsi="Times New Roman" w:cs="Times New Roman"/>
+          <w:noProof/>
+          <w:szCs w:val="24"/>
+        </w:rPr>
+        <w:t>12.</w:t>
+      </w:r>
+      <w:r>
+        <w:rPr>
+          <w:rFonts w:ascii="Times New Roman" w:hAnsi="Times New Roman" w:cs="Times New Roman"/>
+          <w:noProof/>
+          <w:szCs w:val="24"/>
+        </w:rPr>
+        <w:tab/>
+        <w:t xml:space="preserve">Luca, J. &amp; Mrawira, D. New Measurement of Thermal Properties of Superpave Asphalt Concrete. </w:t>
+      </w:r>
+      <w:r>
+        <w:rPr>
+          <w:rFonts w:ascii="Times New Roman" w:hAnsi="Times New Roman" w:cs="Times New Roman"/>
+          <w:i/>
+          <w:iCs/>
+          <w:noProof/>
+          <w:szCs w:val="24"/>
+        </w:rPr>
+        <w:t>J. Mater. Civ. Eng.</w:t>
+      </w:r>
+      <w:r>
+        <w:rPr>
+          <w:rFonts w:ascii="Times New Roman" w:hAnsi="Times New Roman" w:cs="Times New Roman"/>
+          <w:noProof/>
+          <w:szCs w:val="24"/>
+        </w:rPr>
+        <w:t xml:space="preserve"> </w:t>
+      </w:r>
+      <w:r>
+        <w:rPr>
+          <w:rFonts w:ascii="Times New Roman" w:hAnsi="Times New Roman" w:cs="Times New Roman"/>
+          <w:b/>
+          <w:bCs/>
+          <w:noProof/>
+          <w:szCs w:val="24"/>
+        </w:rPr>
+        <w:t>17,</w:t>
+      </w:r>
+      <w:r>
+        <w:rPr>
+          <w:rFonts w:ascii="Times New Roman" w:hAnsi="Times New Roman" w:cs="Times New Roman"/>
+          <w:noProof/>
+          <w:szCs w:val="24"/>
+        </w:rPr>
+        <w:t xml:space="preserve"> 72–79 (2005).</w:t>
       </w:r>
     </w:p>
     <w:p>
@@ -9669,6 +10121,33 @@
     </w:sectPr>
   </w:body>
 </w:document>
+</file>
+
+<file path=word/comments.xml><?xml version="1.0" encoding="utf-8"?>
+<w:comments xmlns:wpc="http://schemas.microsoft.com/office/word/2010/wordprocessingCanvas" xmlns:cx="http://schemas.microsoft.com/office/drawing/2014/chartex" xmlns:cx1="http://schemas.microsoft.com/office/drawing/2015/9/8/chartex" xmlns:mc="http://schemas.openxmlformats.org/markup-compatibility/2006" xmlns:o="urn:schemas-microsoft-com:office:office" xmlns:r="http://schemas.openxmlformats.org/officeDocument/2006/relationships" xmlns:m="http://schemas.openxmlformats.org/officeDocument/2006/math" xmlns:v="urn:schemas-microsoft-com:vml" xmlns:wp14="http://schemas.microsoft.com/office/word/2010/wordprocessingDrawing" xmlns:wp="http://schemas.openxmlformats.org/drawingml/2006/wordprocessingDrawing" xmlns:w10="urn:schemas-microsoft-com:office:word" xmlns:w="http://schemas.openxmlformats.org/wordprocessingml/2006/main" xmlns:w14="http://schemas.microsoft.com/office/word/2010/wordml" xmlns:w15="http://schemas.microsoft.com/office/word/2012/wordml" xmlns:w16se="http://schemas.microsoft.com/office/word/2015/wordml/symex" xmlns:wpg="http://schemas.microsoft.com/office/word/2010/wordprocessingGroup" xmlns:wpi="http://schemas.microsoft.com/office/word/2010/wordprocessingInk" xmlns:wne="http://schemas.microsoft.com/office/word/2006/wordml" xmlns:wps="http://schemas.microsoft.com/office/word/2010/wordprocessingShape" mc:Ignorable="w14 w15 w16se wp14">
+  <w:comment w:id="1" w:author="Chris Hoehne (Student)" w:date="2019-02-28T23:54:00Z" w:initials="CH(">
+    <w:p>
+      <w:pPr>
+        <w:pStyle w:val="CommentText"/>
+      </w:pPr>
+      <w:r>
+        <w:rPr>
+          <w:rStyle w:val="CommentReference"/>
+        </w:rPr>
+        <w:annotationRef/>
+      </w:r>
+      <w:r>
+        <w:t>http://www.wbdg.org/FFC/DOD/UFC/ufc_3_201_01_2018.pdf</w:t>
+      </w:r>
+    </w:p>
+  </w:comment>
+</w:comments>
+</file>
+
+<file path=word/commentsExtended.xml><?xml version="1.0" encoding="utf-8"?>
+<w15:commentsEx xmlns:wpc="http://schemas.microsoft.com/office/word/2010/wordprocessingCanvas" xmlns:cx="http://schemas.microsoft.com/office/drawing/2014/chartex" xmlns:cx1="http://schemas.microsoft.com/office/drawing/2015/9/8/chartex" xmlns:mc="http://schemas.openxmlformats.org/markup-compatibility/2006" xmlns:o="urn:schemas-microsoft-com:office:office" xmlns:r="http://schemas.openxmlformats.org/officeDocument/2006/relationships" xmlns:m="http://schemas.openxmlformats.org/officeDocument/2006/math" xmlns:v="urn:schemas-microsoft-com:vml" xmlns:wp14="http://schemas.microsoft.com/office/word/2010/wordprocessingDrawing" xmlns:wp="http://schemas.openxmlformats.org/drawingml/2006/wordprocessingDrawing" xmlns:w10="urn:schemas-microsoft-com:office:word" xmlns:w="http://schemas.openxmlformats.org/wordprocessingml/2006/main" xmlns:w14="http://schemas.microsoft.com/office/word/2010/wordml" xmlns:w15="http://schemas.microsoft.com/office/word/2012/wordml" xmlns:w16se="http://schemas.microsoft.com/office/word/2015/wordml/symex" xmlns:wpg="http://schemas.microsoft.com/office/word/2010/wordprocessingGroup" xmlns:wpi="http://schemas.microsoft.com/office/word/2010/wordprocessingInk" xmlns:wne="http://schemas.microsoft.com/office/word/2006/wordml" xmlns:wps="http://schemas.microsoft.com/office/word/2010/wordprocessingShape" mc:Ignorable="w14 w15 w16se wp14">
+  <w15:commentEx w15:paraId="16C78F81" w15:done="0"/>
+</w15:commentsEx>
 </file>
 
 <file path=word/numbering.xml><?xml version="1.0" encoding="utf-8"?>
@@ -9906,6 +10385,14 @@
     <w:abstractNumId w:val="0"/>
   </w:num>
 </w:numbering>
+</file>
+
+<file path=word/people.xml><?xml version="1.0" encoding="utf-8"?>
+<w15:people xmlns:wpc="http://schemas.microsoft.com/office/word/2010/wordprocessingCanvas" xmlns:cx="http://schemas.microsoft.com/office/drawing/2014/chartex" xmlns:cx1="http://schemas.microsoft.com/office/drawing/2015/9/8/chartex" xmlns:mc="http://schemas.openxmlformats.org/markup-compatibility/2006" xmlns:o="urn:schemas-microsoft-com:office:office" xmlns:r="http://schemas.openxmlformats.org/officeDocument/2006/relationships" xmlns:m="http://schemas.openxmlformats.org/officeDocument/2006/math" xmlns:v="urn:schemas-microsoft-com:vml" xmlns:wp14="http://schemas.microsoft.com/office/word/2010/wordprocessingDrawing" xmlns:wp="http://schemas.openxmlformats.org/drawingml/2006/wordprocessingDrawing" xmlns:w10="urn:schemas-microsoft-com:office:word" xmlns:w="http://schemas.openxmlformats.org/wordprocessingml/2006/main" xmlns:w14="http://schemas.microsoft.com/office/word/2010/wordml" xmlns:w15="http://schemas.microsoft.com/office/word/2012/wordml" xmlns:w16se="http://schemas.microsoft.com/office/word/2015/wordml/symex" xmlns:wpg="http://schemas.microsoft.com/office/word/2010/wordprocessingGroup" xmlns:wpi="http://schemas.microsoft.com/office/word/2010/wordprocessingInk" xmlns:wne="http://schemas.microsoft.com/office/word/2006/wordml" xmlns:wps="http://schemas.microsoft.com/office/word/2010/wordprocessingShape" mc:Ignorable="w14 w15 w16se wp14">
+  <w15:person w15:author="Chris Hoehne (Student)">
+    <w15:presenceInfo w15:providerId="AD" w15:userId="S-1-5-21-1547161642-926492609-1801674531-887199"/>
+  </w15:person>
+</w15:people>
 </file>
 
 <file path=word/styles.xml><?xml version="1.0" encoding="utf-8"?>
@@ -10758,7 +11245,7 @@
 </file>
 
 <file path=customXml/itemProps1.xml><?xml version="1.0" encoding="utf-8"?>
-<ds:datastoreItem xmlns:ds="http://schemas.openxmlformats.org/officeDocument/2006/customXml" ds:itemID="{43A56B1F-4AA2-4F0E-A888-5A96D1CBF755}">
+<ds:datastoreItem xmlns:ds="http://schemas.openxmlformats.org/officeDocument/2006/customXml" ds:itemID="{918C48FB-3C2B-4301-9733-829FA9EDB388}">
   <ds:schemaRefs>
     <ds:schemaRef ds:uri="http://schemas.openxmlformats.org/officeDocument/2006/bibliography"/>
   </ds:schemaRefs>

</xml_diff>

<commit_message>
updates to model but still a small bug where sum() on data.table column is returning slightly incorrect sums (very small remainders exists incorrectly). updates to outline and pavement profiles. addition of model script to replicate laboratory conditions of a pavement heat test for validation.
</commit_message>
<xml_diff>
--- a/docs/pavement-profiles.docx
+++ b/docs/pavement-profiles.docx
@@ -35,10 +35,10 @@
         <w:tblLook w:val="04A0" w:firstRow="1" w:lastRow="0" w:firstColumn="1" w:lastColumn="0" w:noHBand="0" w:noVBand="1"/>
       </w:tblPr>
       <w:tblGrid>
-        <w:gridCol w:w="1531"/>
+        <w:gridCol w:w="1530"/>
         <w:gridCol w:w="1463"/>
         <w:gridCol w:w="3610"/>
-        <w:gridCol w:w="1981"/>
+        <w:gridCol w:w="1982"/>
         <w:gridCol w:w="2665"/>
       </w:tblGrid>
       <w:tr>
@@ -1702,7 +1702,7 @@
               <w:rPr>
                 <w:rFonts w:ascii="Times New Roman" w:hAnsi="Times New Roman" w:cs="Times New Roman"/>
               </w:rPr>
-              <w:instrText>ADDIN CSL_CITATION {"citationItems":[{"id":"ITEM-1","itemData":{"DOI":"10.1061/(ASCE)0899-1561(2005)17:1(72)","author":[{"dropping-particle":"","family":"Luca","given":"Joseph","non-dropping-particle":"","parse-names":false,"suffix":""},{"dropping-particle":"","family":"Mrawira","given":"Donath","non-dropping-particle":"","parse-names":false,"suffix":""}],"container-title":"Journal of Materials in Civil Engineering","id":"ITEM-1","issue":"1","issued":{"date-parts":[["2005"]]},"page":"72-79","title":"New Measurement of Thermal Properties of Superpave Asphalt Concrete","type":"article-journal","volume":"17"},"uris":["http://www.mendeley.com/documents/?uuid=c000e127-d676-4c21-9c59-6fe2b9d3dc8b"]}],"mendeley":{"formattedCitation":"&lt;sup&gt;12&lt;/sup&gt;","plainTextFormattedCitation":"12"},"properties":{"noteIndex":0},"schema":"https://github.com/citation-style-language/schema/raw/master/csl-citation.json"}</w:instrText>
+              <w:instrText>ADDIN CSL_CITATION {"citationItems":[{"id":"ITEM-1","itemData":{"DOI":"10.1061/(ASCE)0899-1561(2005)17:1(72)","author":[{"dropping-particle":"","family":"Luca","given":"Joseph","non-dropping-particle":"","parse-names":false,"suffix":""},{"dropping-particle":"","family":"Mrawira","given":"Donath","non-dropping-particle":"","parse-names":false,"suffix":""}],"container-title":"Journal of Materials in Civil Engineering","id":"ITEM-1","issue":"1","issued":{"date-parts":[["2005"]]},"page":"72-79","title":"New Measurement of Thermal Properties of Superpave Asphalt Concrete","type":"article-journal","volume":"17"},"uris":["http://www.mendeley.com/documents/?uuid=c000e127-d676-4c21-9c59-6fe2b9d3dc8b"]}],"mendeley":{"formattedCitation":"&lt;sup&gt;11&lt;/sup&gt;","plainTextFormattedCitation":"11","previouslyFormattedCitation":"&lt;sup&gt;11&lt;/sup&gt;"},"properties":{"noteIndex":0},"schema":"https://github.com/citation-style-language/schema/raw/master/csl-citation.json"}</w:instrText>
             </w:r>
             <w:r>
               <w:rPr>
@@ -1716,7 +1716,7 @@
                 <w:noProof/>
                 <w:vertAlign w:val="superscript"/>
               </w:rPr>
-              <w:t>12</w:t>
+              <w:t>11</w:t>
             </w:r>
             <w:r>
               <w:rPr>
@@ -1822,58 +1822,62 @@
                 <w:rFonts w:ascii="Times New Roman" w:hAnsi="Times New Roman" w:cs="Times New Roman"/>
               </w:rPr>
             </w:pPr>
-            <w:r>
-              <w:rPr>
-                <w:rFonts w:ascii="Times New Roman" w:hAnsi="Times New Roman" w:cs="Times New Roman"/>
-              </w:rPr>
-              <w:t>W/(m</w:t>
-            </w:r>
-            <w:r>
-              <w:rPr>
-                <w:rFonts w:ascii="Times New Roman" w:hAnsi="Times New Roman" w:cs="Times New Roman"/>
-              </w:rPr>
-              <w:t>*</w:t>
-            </w:r>
-            <w:proofErr w:type="spellStart"/>
-            <w:r>
-              <w:rPr>
-                <w:rFonts w:ascii="Times New Roman" w:hAnsi="Times New Roman" w:cs="Times New Roman"/>
-              </w:rPr>
-              <w:t>degK</w:t>
-            </w:r>
-            <w:proofErr w:type="spellEnd"/>
+            <m:oMathPara>
+              <m:oMath>
+                <m:f>
+                  <m:fPr>
+                    <m:ctrlPr>
+                      <w:rPr>
+                        <w:rFonts w:ascii="Cambria Math" w:hAnsi="Cambria Math" w:cs="Times New Roman"/>
+                        <w:i/>
+                      </w:rPr>
+                    </m:ctrlPr>
+                  </m:fPr>
+                  <m:num>
+                    <m:r>
+                      <w:rPr>
+                        <w:rFonts w:ascii="Cambria Math" w:hAnsi="Cambria Math" w:cs="Times New Roman"/>
+                      </w:rPr>
+                      <m:t>W</m:t>
+                    </m:r>
+                  </m:num>
+                  <m:den>
+                    <m:r>
+                      <w:rPr>
+                        <w:rFonts w:ascii="Cambria Math" w:hAnsi="Cambria Math" w:cs="Times New Roman"/>
+                      </w:rPr>
+                      <m:t>m∙K</m:t>
+                    </m:r>
+                  </m:den>
+                </m:f>
+              </m:oMath>
+            </m:oMathPara>
+          </w:p>
+        </w:tc>
+        <w:tc>
+          <w:tcPr>
+            <w:tcW w:w="3669" w:type="dxa"/>
+            <w:vAlign w:val="center"/>
+          </w:tcPr>
+          <w:p>
+            <w:pPr>
+              <w:jc w:val="center"/>
+              <w:rPr>
+                <w:rFonts w:ascii="Times New Roman" w:hAnsi="Times New Roman" w:cs="Times New Roman"/>
+              </w:rPr>
+            </w:pPr>
+            <w:r>
+              <w:rPr>
+                <w:rFonts w:ascii="Times New Roman" w:hAnsi="Times New Roman" w:cs="Times New Roman"/>
+              </w:rPr>
+              <w:t>1.60 (base</w:t>
+            </w:r>
             <w:r>
               <w:rPr>
                 <w:rFonts w:ascii="Times New Roman" w:hAnsi="Times New Roman" w:cs="Times New Roman"/>
               </w:rPr>
               <w:t>)</w:t>
             </w:r>
-          </w:p>
-        </w:tc>
-        <w:tc>
-          <w:tcPr>
-            <w:tcW w:w="3669" w:type="dxa"/>
-            <w:vAlign w:val="center"/>
-          </w:tcPr>
-          <w:p>
-            <w:pPr>
-              <w:jc w:val="center"/>
-              <w:rPr>
-                <w:rFonts w:ascii="Times New Roman" w:hAnsi="Times New Roman" w:cs="Times New Roman"/>
-              </w:rPr>
-            </w:pPr>
-            <w:r>
-              <w:rPr>
-                <w:rFonts w:ascii="Times New Roman" w:hAnsi="Times New Roman" w:cs="Times New Roman"/>
-              </w:rPr>
-              <w:t>1.60 (base</w:t>
-            </w:r>
-            <w:r>
-              <w:rPr>
-                <w:rFonts w:ascii="Times New Roman" w:hAnsi="Times New Roman" w:cs="Times New Roman"/>
-              </w:rPr>
-              <w:t>)</w:t>
-            </w:r>
             <w:r>
               <w:rPr>
                 <w:rFonts w:ascii="Times New Roman" w:hAnsi="Times New Roman" w:cs="Times New Roman"/>
@@ -1890,7 +1894,7 @@
               <w:rPr>
                 <w:rFonts w:ascii="Times New Roman" w:hAnsi="Times New Roman" w:cs="Times New Roman"/>
               </w:rPr>
-              <w:instrText>ADDIN CSL_CITATION {"citationItems":[{"id":"ITEM-1","itemData":{"DOI":"10.1061/(ASCE)TE.1943-5436.0000413","ISBN":"0733947X","ISSN":"0733-947X","PMID":"73961288","abstract":"To provide efficient public transportation services in areas with high demand variability over time, it may be desirable to switch vehicles between conventional services (with fixed routes and schedules) during peak periods and flexible route services during low-demand periods. This option is called variable-type services. Conventional, flexible, and variable-type service alternatives optimized for various conditions are compared to explore when variable-type bus services might be preferable to purely conventional or flexible service. The optimization models used for purely conventional or flexible service are adapted from previous studies. These models are integrated into a new model for optimizing variable-type bus service. The results of sensitivity analyses show how demand variability over time and other factors affect the relative effectiveness of conventional, flexible, and variable-type bus services.","author":[{"dropping-particle":"","family":"Wang","given":"Dong","non-dropping-particle":"","parse-names":false,"suffix":""},{"dropping-particle":"","family":"Roesler","given":"Jeffery R.","non-dropping-particle":"","parse-names":false,"suffix":""}],"container-title":"Journal of Transportation Engineering","id":"ITEM-1","issue":"9","issued":{"date-parts":[["2012","9"]]},"page":"1171-1177","title":"One-Dimensional Rigid Pavement Temperature Prediction Using Laplace Transformation","type":"article-journal","volume":"138"},"uris":["http://www.mendeley.com/documents/?uuid=1518effa-98e5-40d0-943d-9943ecdee4e8"]}],"mendeley":{"formattedCitation":"&lt;sup&gt;11&lt;/sup&gt;","plainTextFormattedCitation":"11","previouslyFormattedCitation":"&lt;sup&gt;11&lt;/sup&gt;"},"properties":{"noteIndex":0},"schema":"https://github.com/citation-style-language/schema/raw/master/csl-citation.json"}</w:instrText>
+              <w:instrText>ADDIN CSL_CITATION {"citationItems":[{"id":"ITEM-1","itemData":{"DOI":"10.1061/(ASCE)TE.1943-5436.0000413","ISBN":"0733947X","ISSN":"0733-947X","PMID":"73961288","abstract":"To provide efficient public transportation services in areas with high demand variability over time, it may be desirable to switch vehicles between conventional services (with fixed routes and schedules) during peak periods and flexible route services during low-demand periods. This option is called variable-type services. Conventional, flexible, and variable-type service alternatives optimized for various conditions are compared to explore when variable-type bus services might be preferable to purely conventional or flexible service. The optimization models used for purely conventional or flexible service are adapted from previous studies. These models are integrated into a new model for optimizing variable-type bus service. The results of sensitivity analyses show how demand variability over time and other factors affect the relative effectiveness of conventional, flexible, and variable-type bus services.","author":[{"dropping-particle":"","family":"Wang","given":"Dong","non-dropping-particle":"","parse-names":false,"suffix":""},{"dropping-particle":"","family":"Roesler","given":"Jeffery R.","non-dropping-particle":"","parse-names":false,"suffix":""}],"container-title":"Journal of Transportation Engineering","id":"ITEM-1","issue":"9","issued":{"date-parts":[["2012","9"]]},"page":"1171-1177","title":"One-Dimensional Rigid Pavement Temperature Prediction Using Laplace Transformation","type":"article-journal","volume":"138"},"uris":["http://www.mendeley.com/documents/?uuid=1518effa-98e5-40d0-943d-9943ecdee4e8"]}],"mendeley":{"formattedCitation":"&lt;sup&gt;12&lt;/sup&gt;","plainTextFormattedCitation":"12","previouslyFormattedCitation":"&lt;sup&gt;12&lt;/sup&gt;"},"properties":{"noteIndex":0},"schema":"https://github.com/citation-style-language/schema/raw/master/csl-citation.json"}</w:instrText>
             </w:r>
             <w:r>
               <w:rPr>
@@ -1904,7 +1908,7 @@
                 <w:noProof/>
                 <w:vertAlign w:val="superscript"/>
               </w:rPr>
-              <w:t>11</w:t>
+              <w:t>12</w:t>
             </w:r>
             <w:r>
               <w:rPr>
@@ -1962,7 +1966,7 @@
               <w:rPr>
                 <w:rFonts w:ascii="Times New Roman" w:hAnsi="Times New Roman" w:cs="Times New Roman"/>
               </w:rPr>
-              <w:instrText>ADDIN CSL_CITATION {"citationItems":[{"id":"ITEM-1","itemData":{"DOI":"10.1061/(ASCE)TE.1943-5436.0000413","ISBN":"0733947X","ISSN":"0733-947X","PMID":"73961288","abstract":"To provide efficient public transportation services in areas with high demand variability over time, it may be desirable to switch vehicles between conventional services (with fixed routes and schedules) during peak periods and flexible route services during low-demand periods. This option is called variable-type services. Conventional, flexible, and variable-type service alternatives optimized for various conditions are compared to explore when variable-type bus services might be preferable to purely conventional or flexible service. The optimization models used for purely conventional or flexible service are adapted from previous studies. These models are integrated into a new model for optimizing variable-type bus service. The results of sensitivity analyses show how demand variability over time and other factors affect the relative effectiveness of conventional, flexible, and variable-type bus services.","author":[{"dropping-particle":"","family":"Wang","given":"Dong","non-dropping-particle":"","parse-names":false,"suffix":""},{"dropping-particle":"","family":"Roesler","given":"Jeffery R.","non-dropping-particle":"","parse-names":false,"suffix":""}],"container-title":"Journal of Transportation Engineering","id":"ITEM-1","issue":"9","issued":{"date-parts":[["2012","9"]]},"page":"1171-1177","title":"One-Dimensional Rigid Pavement Temperature Prediction Using Laplace Transformation","type":"article-journal","volume":"138"},"uris":["http://www.mendeley.com/documents/?uuid=1518effa-98e5-40d0-943d-9943ecdee4e8"]}],"mendeley":{"formattedCitation":"&lt;sup&gt;11&lt;/sup&gt;","plainTextFormattedCitation":"11","previouslyFormattedCitation":"&lt;sup&gt;11&lt;/sup&gt;"},"properties":{"noteIndex":0},"schema":"https://github.com/citation-style-language/schema/raw/master/csl-citation.json"}</w:instrText>
+              <w:instrText>ADDIN CSL_CITATION {"citationItems":[{"id":"ITEM-1","itemData":{"DOI":"10.1061/(ASCE)TE.1943-5436.0000413","ISBN":"0733947X","ISSN":"0733-947X","PMID":"73961288","abstract":"To provide efficient public transportation services in areas with high demand variability over time, it may be desirable to switch vehicles between conventional services (with fixed routes and schedules) during peak periods and flexible route services during low-demand periods. This option is called variable-type services. Conventional, flexible, and variable-type service alternatives optimized for various conditions are compared to explore when variable-type bus services might be preferable to purely conventional or flexible service. The optimization models used for purely conventional or flexible service are adapted from previous studies. These models are integrated into a new model for optimizing variable-type bus service. The results of sensitivity analyses show how demand variability over time and other factors affect the relative effectiveness of conventional, flexible, and variable-type bus services.","author":[{"dropping-particle":"","family":"Wang","given":"Dong","non-dropping-particle":"","parse-names":false,"suffix":""},{"dropping-particle":"","family":"Roesler","given":"Jeffery R.","non-dropping-particle":"","parse-names":false,"suffix":""}],"container-title":"Journal of Transportation Engineering","id":"ITEM-1","issue":"9","issued":{"date-parts":[["2012","9"]]},"page":"1171-1177","title":"One-Dimensional Rigid Pavement Temperature Prediction Using Laplace Transformation","type":"article-journal","volume":"138"},"uris":["http://www.mendeley.com/documents/?uuid=1518effa-98e5-40d0-943d-9943ecdee4e8"]}],"mendeley":{"formattedCitation":"&lt;sup&gt;12&lt;/sup&gt;","plainTextFormattedCitation":"12","previouslyFormattedCitation":"&lt;sup&gt;12&lt;/sup&gt;"},"properties":{"noteIndex":0},"schema":"https://github.com/citation-style-language/schema/raw/master/csl-citation.json"}</w:instrText>
             </w:r>
             <w:r>
               <w:rPr>
@@ -1976,7 +1980,7 @@
                 <w:noProof/>
                 <w:vertAlign w:val="superscript"/>
               </w:rPr>
-              <w:t>11</w:t>
+              <w:t>12</w:t>
             </w:r>
             <w:r>
               <w:rPr>
@@ -2170,7 +2174,7 @@
               <w:rPr>
                 <w:rFonts w:ascii="Times New Roman" w:hAnsi="Times New Roman" w:cs="Times New Roman"/>
               </w:rPr>
-              <w:instrText>ADDIN CSL_CITATION {"citationItems":[{"id":"ITEM-1","itemData":{"DOI":"10.1061/(ASCE)0899-1561(2005)17:1(72)","author":[{"dropping-particle":"","family":"Luca","given":"Joseph","non-dropping-particle":"","parse-names":false,"suffix":""},{"dropping-particle":"","family":"Mrawira","given":"Donath","non-dropping-particle":"","parse-names":false,"suffix":""}],"container-title":"Journal of Materials in Civil Engineering","id":"ITEM-1","issue":"1","issued":{"date-parts":[["2005"]]},"page":"72-79","title":"New Measurement of Thermal Properties of Superpave Asphalt Concrete","type":"article-journal","volume":"17"},"uris":["http://www.mendeley.com/documents/?uuid=c000e127-d676-4c21-9c59-6fe2b9d3dc8b"]}],"mendeley":{"formattedCitation":"&lt;sup&gt;12&lt;/sup&gt;","plainTextFormattedCitation":"12"},"properties":{"noteIndex":0},"schema":"https://github.com/citation-style-language/schema/raw/master/csl-citation.json"}</w:instrText>
+              <w:instrText>ADDIN CSL_CITATION {"citationItems":[{"id":"ITEM-1","itemData":{"DOI":"10.1061/(ASCE)0899-1561(2005)17:1(72)","author":[{"dropping-particle":"","family":"Luca","given":"Joseph","non-dropping-particle":"","parse-names":false,"suffix":""},{"dropping-particle":"","family":"Mrawira","given":"Donath","non-dropping-particle":"","parse-names":false,"suffix":""}],"container-title":"Journal of Materials in Civil Engineering","id":"ITEM-1","issue":"1","issued":{"date-parts":[["2005"]]},"page":"72-79","title":"New Measurement of Thermal Properties of Superpave Asphalt Concrete","type":"article-journal","volume":"17"},"uris":["http://www.mendeley.com/documents/?uuid=c000e127-d676-4c21-9c59-6fe2b9d3dc8b"]}],"mendeley":{"formattedCitation":"&lt;sup&gt;11&lt;/sup&gt;","plainTextFormattedCitation":"11","previouslyFormattedCitation":"&lt;sup&gt;11&lt;/sup&gt;"},"properties":{"noteIndex":0},"schema":"https://github.com/citation-style-language/schema/raw/master/csl-citation.json"}</w:instrText>
             </w:r>
             <w:r>
               <w:rPr>
@@ -2184,7 +2188,7 @@
                 <w:noProof/>
                 <w:vertAlign w:val="superscript"/>
               </w:rPr>
-              <w:t>12</w:t>
+              <w:t>11</w:t>
             </w:r>
             <w:r>
               <w:rPr>
@@ -2193,36 +2197,24 @@
               <w:fldChar w:fldCharType="end"/>
             </w:r>
           </w:p>
-        </w:tc>
-        <w:tc>
-          <w:tcPr>
-            <w:tcW w:w="2004" w:type="dxa"/>
-            <w:vAlign w:val="center"/>
-          </w:tcPr>
-          <w:p>
-            <w:pPr>
-              <w:jc w:val="center"/>
-              <w:rPr>
-                <w:rFonts w:ascii="Times New Roman" w:hAnsi="Times New Roman" w:cs="Times New Roman"/>
-              </w:rPr>
-            </w:pPr>
-            <w:r>
-              <w:rPr>
-                <w:rFonts w:ascii="Times New Roman" w:hAnsi="Times New Roman" w:cs="Times New Roman"/>
-              </w:rPr>
-              <w:t>2.15 (PCC</w:t>
-            </w:r>
-            <w:r>
-              <w:rPr>
-                <w:rFonts w:ascii="Times New Roman" w:hAnsi="Times New Roman" w:cs="Times New Roman"/>
-              </w:rPr>
-              <w:t>)</w:t>
-            </w:r>
-            <w:r>
-              <w:rPr>
-                <w:rFonts w:ascii="Times New Roman" w:hAnsi="Times New Roman" w:cs="Times New Roman"/>
-              </w:rPr>
-              <w:t xml:space="preserve"> </w:t>
+          <w:p>
+            <w:pPr>
+              <w:jc w:val="center"/>
+              <w:rPr>
+                <w:rFonts w:ascii="Times New Roman" w:hAnsi="Times New Roman" w:cs="Times New Roman"/>
+              </w:rPr>
+            </w:pPr>
+            <w:r>
+              <w:rPr>
+                <w:rFonts w:ascii="Times New Roman" w:hAnsi="Times New Roman" w:cs="Times New Roman"/>
+              </w:rPr>
+              <w:t>1.16</w:t>
+            </w:r>
+            <w:r>
+              <w:rPr>
+                <w:rFonts w:ascii="Times New Roman" w:hAnsi="Times New Roman" w:cs="Times New Roman"/>
+              </w:rPr>
+              <w:t xml:space="preserve"> (5% air) </w:t>
             </w:r>
             <w:r>
               <w:rPr>
@@ -2234,7 +2226,7 @@
               <w:rPr>
                 <w:rFonts w:ascii="Times New Roman" w:hAnsi="Times New Roman" w:cs="Times New Roman"/>
               </w:rPr>
-              <w:instrText>ADDIN CSL_CITATION {"citationItems":[{"id":"ITEM-1","itemData":{"DOI":"10.1061/(ASCE)TE.1943-5436.0000413","ISBN":"0733947X","ISSN":"0733-947X","PMID":"73961288","abstract":"To provide efficient public transportation services in areas with high demand variability over time, it may be desirable to switch vehicles between conventional services (with fixed routes and schedules) during peak periods and flexible route services during low-demand periods. This option is called variable-type services. Conventional, flexible, and variable-type service alternatives optimized for various conditions are compared to explore when variable-type bus services might be preferable to purely conventional or flexible service. The optimization models used for purely conventional or flexible service are adapted from previous studies. These models are integrated into a new model for optimizing variable-type bus service. The results of sensitivity analyses show how demand variability over time and other factors affect the relative effectiveness of conventional, flexible, and variable-type bus services.","author":[{"dropping-particle":"","family":"Wang","given":"Dong","non-dropping-particle":"","parse-names":false,"suffix":""},{"dropping-particle":"","family":"Roesler","given":"Jeffery R.","non-dropping-particle":"","parse-names":false,"suffix":""}],"container-title":"Journal of Transportation Engineering","id":"ITEM-1","issue":"9","issued":{"date-parts":[["2012","9"]]},"page":"1171-1177","title":"One-Dimensional Rigid Pavement Temperature Prediction Using Laplace Transformation","type":"article-journal","volume":"138"},"uris":["http://www.mendeley.com/documents/?uuid=1518effa-98e5-40d0-943d-9943ecdee4e8"]}],"mendeley":{"formattedCitation":"&lt;sup&gt;11&lt;/sup&gt;","plainTextFormattedCitation":"11","previouslyFormattedCitation":"&lt;sup&gt;11&lt;/sup&gt;"},"properties":{"noteIndex":0},"schema":"https://github.com/citation-style-language/schema/raw/master/csl-citation.json"}</w:instrText>
+              <w:instrText>ADDIN CSL_CITATION {"citationItems":[{"id":"ITEM-1","itemData":{"DOI":"10.1016/j.matdes.2015.11.116","ISBN":"0264-1275","ISSN":"02641275","abstract":"Air voids play an important role in the temperature evolution of asphalt pavements exposed to the sun's radiation and the environment, but their effects have never been precisely quantified before. The objective of this article is to understand and quantify the effect of air voids on the temperature evolution of asphalt mixture under dry and wet conditions. To achieve this objective, dry and saturated asphalt slabs with different air voids contents have been exposed to infrared light and the surface and bottom temperature evolution, heat flux and evaporation rate have been measured. It was observed that under dry conditions air voids simply affect the specific heat capacity and thermal conductivity of asphalt mixture, while under wet conditions the energy used by water for evaporation reduces drastically the temperature of asphalt mixture. This has significance for Urban Heat Island mitigation amongst other implications.","author":[{"dropping-particle":"","family":"Hassn","given":"Abdushaffi","non-dropping-particle":"","parse-names":false,"suffix":""},{"dropping-particle":"","family":"Chiarelli","given":"Andrea","non-dropping-particle":"","parse-names":false,"suffix":""},{"dropping-particle":"","family":"Dawson","given":"Andrew","non-dropping-particle":"","parse-names":false,"suffix":""},{"dropping-particle":"","family":"Garcia","given":"Alvaro","non-dropping-particle":"","parse-names":false,"suffix":""}],"container-title":"Materials &amp; Design","id":"ITEM-1","issued":{"date-parts":[["2016","2"]]},"page":"432-439","title":"Thermal properties of asphalt pavements under dry and wet conditions","type":"article-journal","volume":"91"},"uris":["http://www.mendeley.com/documents/?uuid=2040b31d-5769-4039-b9f2-bf2322841676"]}],"mendeley":{"formattedCitation":"&lt;sup&gt;13&lt;/sup&gt;","plainTextFormattedCitation":"13"},"properties":{"noteIndex":0},"schema":"https://github.com/citation-style-language/schema/raw/master/csl-citation.json"}</w:instrText>
             </w:r>
             <w:r>
               <w:rPr>
@@ -2248,7 +2240,7 @@
                 <w:noProof/>
                 <w:vertAlign w:val="superscript"/>
               </w:rPr>
-              <w:t>11</w:t>
+              <w:t>13</w:t>
             </w:r>
             <w:r>
               <w:rPr>
@@ -2268,19 +2260,13 @@
               <w:rPr>
                 <w:rFonts w:ascii="Times New Roman" w:hAnsi="Times New Roman" w:cs="Times New Roman"/>
               </w:rPr>
-              <w:t>1.40 (PCC</w:t>
-            </w:r>
-            <w:r>
-              <w:rPr>
-                <w:rFonts w:ascii="Times New Roman" w:hAnsi="Times New Roman" w:cs="Times New Roman"/>
-              </w:rPr>
-              <w:t>)</w:t>
-            </w:r>
-            <w:r>
-              <w:rPr>
-                <w:rFonts w:ascii="Times New Roman" w:hAnsi="Times New Roman" w:cs="Times New Roman"/>
-              </w:rPr>
-              <w:t xml:space="preserve"> </w:t>
+              <w:t>0.96</w:t>
+            </w:r>
+            <w:r>
+              <w:rPr>
+                <w:rFonts w:ascii="Times New Roman" w:hAnsi="Times New Roman" w:cs="Times New Roman"/>
+              </w:rPr>
+              <w:t xml:space="preserve"> (13% air) </w:t>
             </w:r>
             <w:r>
               <w:rPr>
@@ -2292,7 +2278,7 @@
               <w:rPr>
                 <w:rFonts w:ascii="Times New Roman" w:hAnsi="Times New Roman" w:cs="Times New Roman"/>
               </w:rPr>
-              <w:instrText>ADDIN CSL_CITATION {"citationItems":[{"id":"ITEM-1","itemData":{"DOI":"10.1155/2017/2058034","ISSN":"16878442","abstract":"© 2017 Liqun Hu et al. Pavement heats the near-surface air and affects the thermal comfort of the human body in hot summer. Because of a large amount of connected porosity of porous Portland cement concrete (PPCC), the thermal parameters of PPCC are much different from those of traditional Portland cement concrete (PCC). The temperature change characteristics of PPCC and the effects on surrounding environment are also different. A continuous 48-hour log of temperature of a PCC and five kinds of PPCC with different porosity were recorded in the open air in the hot summer. The air temperatures at different heights above concrete specimens were tested using self-made enclosed boxes to analyze the characteristics of near-surface air temperature. The output heat flux of different concrete specimens was calculated. The results show that the PPCC has higher temperature in the daytime and lower temperature in the nighttime and larger temperature gradient than the PCC. The air temperature above PPCC is lower than that of PCC after solar radiation going to zero at night. The total output heat flux of PPCC is slightly smaller in the daytime and significantly smaller at night than that of PCC. The results of tests and calculations indicate that PPCC contributes to the mitigation of heating effect of pavement on the near-surface air.","author":[{"dropping-particle":"","family":"Hu","given":"Liqun","non-dropping-particle":"","parse-names":false,"suffix":""},{"dropping-particle":"","family":"Li","given":"Yangyang","non-dropping-particle":"","parse-names":false,"suffix":""},{"dropping-particle":"","family":"Zou","given":"Xiaolong","non-dropping-particle":"","parse-names":false,"suffix":""},{"dropping-particle":"","family":"Du","given":"Shaowen","non-dropping-particle":"","parse-names":false,"suffix":""},{"dropping-particle":"","family":"Liu","given":"Zhuangzhuang","non-dropping-particle":"","parse-names":false,"suffix":""},{"dropping-particle":"","family":"Huang","given":"Hao","non-dropping-particle":"","parse-names":false,"suffix":""}],"container-title":"Advances in Materials Science and Engineering","id":"ITEM-1","issued":{"date-parts":[["2017"]]},"title":"Temperature Characteristics of Porous Portland Cement Concrete during the Hot Summer Session","type":"article-journal","volume":"2017"},"uris":["http://www.mendeley.com/documents/?uuid=2145915f-ea9e-49c3-a9f3-c727a31bc709"]}],"mendeley":{"formattedCitation":"&lt;sup&gt;4&lt;/sup&gt;","plainTextFormattedCitation":"4","previouslyFormattedCitation":"&lt;sup&gt;4&lt;/sup&gt;"},"properties":{"noteIndex":0},"schema":"https://github.com/citation-style-language/schema/raw/master/csl-citation.json"}</w:instrText>
+              <w:instrText>ADDIN CSL_CITATION {"citationItems":[{"id":"ITEM-1","itemData":{"DOI":"10.1016/j.matdes.2015.11.116","ISBN":"0264-1275","ISSN":"02641275","abstract":"Air voids play an important role in the temperature evolution of asphalt pavements exposed to the sun's radiation and the environment, but their effects have never been precisely quantified before. The objective of this article is to understand and quantify the effect of air voids on the temperature evolution of asphalt mixture under dry and wet conditions. To achieve this objective, dry and saturated asphalt slabs with different air voids contents have been exposed to infrared light and the surface and bottom temperature evolution, heat flux and evaporation rate have been measured. It was observed that under dry conditions air voids simply affect the specific heat capacity and thermal conductivity of asphalt mixture, while under wet conditions the energy used by water for evaporation reduces drastically the temperature of asphalt mixture. This has significance for Urban Heat Island mitigation amongst other implications.","author":[{"dropping-particle":"","family":"Hassn","given":"Abdushaffi","non-dropping-particle":"","parse-names":false,"suffix":""},{"dropping-particle":"","family":"Chiarelli","given":"Andrea","non-dropping-particle":"","parse-names":false,"suffix":""},{"dropping-particle":"","family":"Dawson","given":"Andrew","non-dropping-particle":"","parse-names":false,"suffix":""},{"dropping-particle":"","family":"Garcia","given":"Alvaro","non-dropping-particle":"","parse-names":false,"suffix":""}],"container-title":"Materials &amp; Design","id":"ITEM-1","issued":{"date-parts":[["2016","2"]]},"page":"432-439","title":"Thermal properties of asphalt pavements under dry and wet conditions","type":"article-journal","volume":"91"},"uris":["http://www.mendeley.com/documents/?uuid=2040b31d-5769-4039-b9f2-bf2322841676"]}],"mendeley":{"formattedCitation":"&lt;sup&gt;13&lt;/sup&gt;","plainTextFormattedCitation":"13"},"properties":{"noteIndex":0},"schema":"https://github.com/citation-style-language/schema/raw/master/csl-citation.json"}</w:instrText>
             </w:r>
             <w:r>
               <w:rPr>
@@ -2306,7 +2292,7 @@
                 <w:noProof/>
                 <w:vertAlign w:val="superscript"/>
               </w:rPr>
-              <w:t>4</w:t>
+              <w:t>13</w:t>
             </w:r>
             <w:r>
               <w:rPr>
@@ -2326,19 +2312,13 @@
               <w:rPr>
                 <w:rFonts w:ascii="Times New Roman" w:hAnsi="Times New Roman" w:cs="Times New Roman"/>
               </w:rPr>
-              <w:t>1.20 – 1.28 (PPCC</w:t>
-            </w:r>
-            <w:r>
-              <w:rPr>
-                <w:rFonts w:ascii="Times New Roman" w:hAnsi="Times New Roman" w:cs="Times New Roman"/>
-              </w:rPr>
-              <w:t>)</w:t>
-            </w:r>
-            <w:r>
-              <w:rPr>
-                <w:rFonts w:ascii="Times New Roman" w:hAnsi="Times New Roman" w:cs="Times New Roman"/>
-              </w:rPr>
-              <w:t xml:space="preserve"> </w:t>
+              <w:t>0.92</w:t>
+            </w:r>
+            <w:r>
+              <w:rPr>
+                <w:rFonts w:ascii="Times New Roman" w:hAnsi="Times New Roman" w:cs="Times New Roman"/>
+              </w:rPr>
+              <w:t xml:space="preserve"> (17% air) </w:t>
             </w:r>
             <w:r>
               <w:rPr>
@@ -2350,7 +2330,7 @@
               <w:rPr>
                 <w:rFonts w:ascii="Times New Roman" w:hAnsi="Times New Roman" w:cs="Times New Roman"/>
               </w:rPr>
-              <w:instrText>ADDIN CSL_CITATION {"citationItems":[{"id":"ITEM-1","itemData":{"DOI":"10.1155/2017/2058034","ISSN":"16878442","abstract":"© 2017 Liqun Hu et al. Pavement heats the near-surface air and affects the thermal comfort of the human body in hot summer. Because of a large amount of connected porosity of porous Portland cement concrete (PPCC), the thermal parameters of PPCC are much different from those of traditional Portland cement concrete (PCC). The temperature change characteristics of PPCC and the effects on surrounding environment are also different. A continuous 48-hour log of temperature of a PCC and five kinds of PPCC with different porosity were recorded in the open air in the hot summer. The air temperatures at different heights above concrete specimens were tested using self-made enclosed boxes to analyze the characteristics of near-surface air temperature. The output heat flux of different concrete specimens was calculated. The results show that the PPCC has higher temperature in the daytime and lower temperature in the nighttime and larger temperature gradient than the PCC. The air temperature above PPCC is lower than that of PCC after solar radiation going to zero at night. The total output heat flux of PPCC is slightly smaller in the daytime and significantly smaller at night than that of PCC. The results of tests and calculations indicate that PPCC contributes to the mitigation of heating effect of pavement on the near-surface air.","author":[{"dropping-particle":"","family":"Hu","given":"Liqun","non-dropping-particle":"","parse-names":false,"suffix":""},{"dropping-particle":"","family":"Li","given":"Yangyang","non-dropping-particle":"","parse-names":false,"suffix":""},{"dropping-particle":"","family":"Zou","given":"Xiaolong","non-dropping-particle":"","parse-names":false,"suffix":""},{"dropping-particle":"","family":"Du","given":"Shaowen","non-dropping-particle":"","parse-names":false,"suffix":""},{"dropping-particle":"","family":"Liu","given":"Zhuangzhuang","non-dropping-particle":"","parse-names":false,"suffix":""},{"dropping-particle":"","family":"Huang","given":"Hao","non-dropping-particle":"","parse-names":false,"suffix":""}],"container-title":"Advances in Materials Science and Engineering","id":"ITEM-1","issued":{"date-parts":[["2017"]]},"title":"Temperature Characteristics of Porous Portland Cement Concrete during the Hot Summer Session","type":"article-journal","volume":"2017"},"uris":["http://www.mendeley.com/documents/?uuid=2145915f-ea9e-49c3-a9f3-c727a31bc709"]}],"mendeley":{"formattedCitation":"&lt;sup&gt;4&lt;/sup&gt;","plainTextFormattedCitation":"4","previouslyFormattedCitation":"&lt;sup&gt;4&lt;/sup&gt;"},"properties":{"noteIndex":0},"schema":"https://github.com/citation-style-language/schema/raw/master/csl-citation.json"}</w:instrText>
+              <w:instrText>ADDIN CSL_CITATION {"citationItems":[{"id":"ITEM-1","itemData":{"DOI":"10.1016/j.matdes.2015.11.116","ISBN":"0264-1275","ISSN":"02641275","abstract":"Air voids play an important role in the temperature evolution of asphalt pavements exposed to the sun's radiation and the environment, but their effects have never been precisely quantified before. The objective of this article is to understand and quantify the effect of air voids on the temperature evolution of asphalt mixture under dry and wet conditions. To achieve this objective, dry and saturated asphalt slabs with different air voids contents have been exposed to infrared light and the surface and bottom temperature evolution, heat flux and evaporation rate have been measured. It was observed that under dry conditions air voids simply affect the specific heat capacity and thermal conductivity of asphalt mixture, while under wet conditions the energy used by water for evaporation reduces drastically the temperature of asphalt mixture. This has significance for Urban Heat Island mitigation amongst other implications.","author":[{"dropping-particle":"","family":"Hassn","given":"Abdushaffi","non-dropping-particle":"","parse-names":false,"suffix":""},{"dropping-particle":"","family":"Chiarelli","given":"Andrea","non-dropping-particle":"","parse-names":false,"suffix":""},{"dropping-particle":"","family":"Dawson","given":"Andrew","non-dropping-particle":"","parse-names":false,"suffix":""},{"dropping-particle":"","family":"Garcia","given":"Alvaro","non-dropping-particle":"","parse-names":false,"suffix":""}],"container-title":"Materials &amp; Design","id":"ITEM-1","issued":{"date-parts":[["2016","2"]]},"page":"432-439","title":"Thermal properties of asphalt pavements under dry and wet conditions","type":"article-journal","volume":"91"},"uris":["http://www.mendeley.com/documents/?uuid=2040b31d-5769-4039-b9f2-bf2322841676"]}],"mendeley":{"formattedCitation":"&lt;sup&gt;13&lt;/sup&gt;","plainTextFormattedCitation":"13"},"properties":{"noteIndex":0},"schema":"https://github.com/citation-style-language/schema/raw/master/csl-citation.json"}</w:instrText>
             </w:r>
             <w:r>
               <w:rPr>
@@ -2364,7 +2344,7 @@
                 <w:noProof/>
                 <w:vertAlign w:val="superscript"/>
               </w:rPr>
-              <w:t>4</w:t>
+              <w:t>13</w:t>
             </w:r>
             <w:r>
               <w:rPr>
@@ -2373,36 +2353,24 @@
               <w:fldChar w:fldCharType="end"/>
             </w:r>
           </w:p>
-        </w:tc>
-        <w:tc>
-          <w:tcPr>
-            <w:tcW w:w="2697" w:type="dxa"/>
-            <w:vAlign w:val="center"/>
-          </w:tcPr>
-          <w:p>
-            <w:pPr>
-              <w:jc w:val="center"/>
-              <w:rPr>
-                <w:rFonts w:ascii="Times New Roman" w:hAnsi="Times New Roman" w:cs="Times New Roman"/>
-              </w:rPr>
-            </w:pPr>
-            <w:r>
-              <w:rPr>
-                <w:rFonts w:ascii="Times New Roman" w:hAnsi="Times New Roman" w:cs="Times New Roman"/>
-              </w:rPr>
-              <w:t>1.0 (dry soil subgrade</w:t>
-            </w:r>
-            <w:r>
-              <w:rPr>
-                <w:rFonts w:ascii="Times New Roman" w:hAnsi="Times New Roman" w:cs="Times New Roman"/>
-              </w:rPr>
-              <w:t>)</w:t>
-            </w:r>
-            <w:r>
-              <w:rPr>
-                <w:rFonts w:ascii="Times New Roman" w:hAnsi="Times New Roman" w:cs="Times New Roman"/>
-              </w:rPr>
-              <w:t xml:space="preserve"> </w:t>
+          <w:p>
+            <w:pPr>
+              <w:jc w:val="center"/>
+              <w:rPr>
+                <w:rFonts w:ascii="Times New Roman" w:hAnsi="Times New Roman" w:cs="Times New Roman"/>
+              </w:rPr>
+            </w:pPr>
+            <w:r>
+              <w:rPr>
+                <w:rFonts w:ascii="Times New Roman" w:hAnsi="Times New Roman" w:cs="Times New Roman"/>
+              </w:rPr>
+              <w:t>0.90</w:t>
+            </w:r>
+            <w:r>
+              <w:rPr>
+                <w:rFonts w:ascii="Times New Roman" w:hAnsi="Times New Roman" w:cs="Times New Roman"/>
+              </w:rPr>
+              <w:t xml:space="preserve"> (22% air) </w:t>
             </w:r>
             <w:r>
               <w:rPr>
@@ -2414,7 +2382,7 @@
               <w:rPr>
                 <w:rFonts w:ascii="Times New Roman" w:hAnsi="Times New Roman" w:cs="Times New Roman"/>
               </w:rPr>
-              <w:instrText>ADDIN CSL_CITATION {"citationItems":[{"id":"ITEM-1","itemData":{"abstract":"A one-dimensional mathematical model was developed, based on the fundamental energy balance, to calculate the pavement near-surface temperatures using hourly measured solar radiation, air temperature, dew-point temperature, and wind velocity data. An analysis was conducted to predict the diurnal temperature effects of pavement thermophysical properties with the aim of seeking an optimum composition of paving materials for future infrastructure projects. Appropriate paving materials not only ensure stability and safety for road users, but also the ability to mitigate heat absorption and high surface temperatures contributing to the Urban Heat Island Effect and human comfort. This paper evaluated the effects and sensitivities of the thermophysical properties on the pavement surface temperatures. The results indicated that both albedo and emissivity have the highest positive effects on pavement maximum and minimum temperatures, respectively, while increasing the thermal conductivity, diffusivity, and volumetric heat capacity help in mitigating the maximum","author":[{"dropping-particle":"","family":"Gui","given":"Jooseng","non-dropping-particle":"","parse-names":false,"suffix":""},{"dropping-particle":"","family":"Phelan","given":"Patrick E.","non-dropping-particle":"","parse-names":false,"suffix":""},{"dropping-particle":"","family":"Kaloush","given":"Kamil E.","non-dropping-particle":"","parse-names":false,"suffix":""},{"dropping-particle":"","family":"Golden","given":"Jay S.","non-dropping-particle":"","parse-names":false,"suffix":""}],"container-title":"Journal of Materials in Civil Engineering","id":"ITEM-1","issue":"8","issued":{"date-parts":[["2007","5"]]},"page":"683-690","title":"Impact of Pavement Thermophysical Properties on Surface Temperatures","type":"article-journal","volume":"19"},"uris":["http://www.mendeley.com/documents/?uuid=3aae41bb-10f2-4b95-b942-9989e4e4b94b"]}],"mendeley":{"formattedCitation":"&lt;sup&gt;8&lt;/sup&gt;","plainTextFormattedCitation":"8","previouslyFormattedCitation":"&lt;sup&gt;8&lt;/sup&gt;"},"properties":{"noteIndex":0},"schema":"https://github.com/citation-style-language/schema/raw/master/csl-citation.json"}</w:instrText>
+              <w:instrText>ADDIN CSL_CITATION {"citationItems":[{"id":"ITEM-1","itemData":{"DOI":"10.1016/j.matdes.2015.11.116","ISBN":"0264-1275","ISSN":"02641275","abstract":"Air voids play an important role in the temperature evolution of asphalt pavements exposed to the sun's radiation and the environment, but their effects have never been precisely quantified before. The objective of this article is to understand and quantify the effect of air voids on the temperature evolution of asphalt mixture under dry and wet conditions. To achieve this objective, dry and saturated asphalt slabs with different air voids contents have been exposed to infrared light and the surface and bottom temperature evolution, heat flux and evaporation rate have been measured. It was observed that under dry conditions air voids simply affect the specific heat capacity and thermal conductivity of asphalt mixture, while under wet conditions the energy used by water for evaporation reduces drastically the temperature of asphalt mixture. This has significance for Urban Heat Island mitigation amongst other implications.","author":[{"dropping-particle":"","family":"Hassn","given":"Abdushaffi","non-dropping-particle":"","parse-names":false,"suffix":""},{"dropping-particle":"","family":"Chiarelli","given":"Andrea","non-dropping-particle":"","parse-names":false,"suffix":""},{"dropping-particle":"","family":"Dawson","given":"Andrew","non-dropping-particle":"","parse-names":false,"suffix":""},{"dropping-particle":"","family":"Garcia","given":"Alvaro","non-dropping-particle":"","parse-names":false,"suffix":""}],"container-title":"Materials &amp; Design","id":"ITEM-1","issued":{"date-parts":[["2016","2"]]},"page":"432-439","title":"Thermal properties of asphalt pavements under dry and wet conditions","type":"article-journal","volume":"91"},"uris":["http://www.mendeley.com/documents/?uuid=2040b31d-5769-4039-b9f2-bf2322841676"]}],"mendeley":{"formattedCitation":"&lt;sup&gt;13&lt;/sup&gt;","plainTextFormattedCitation":"13"},"properties":{"noteIndex":0},"schema":"https://github.com/citation-style-language/schema/raw/master/csl-citation.json"}</w:instrText>
             </w:r>
             <w:r>
               <w:rPr>
@@ -2428,7 +2396,7 @@
                 <w:noProof/>
                 <w:vertAlign w:val="superscript"/>
               </w:rPr>
-              <w:t>8</w:t>
+              <w:t>13</w:t>
             </w:r>
             <w:r>
               <w:rPr>
@@ -2448,19 +2416,13 @@
               <w:rPr>
                 <w:rFonts w:ascii="Times New Roman" w:hAnsi="Times New Roman" w:cs="Times New Roman"/>
               </w:rPr>
-              <w:t>1.16 (subgrade</w:t>
-            </w:r>
-            <w:r>
-              <w:rPr>
-                <w:rFonts w:ascii="Times New Roman" w:hAnsi="Times New Roman" w:cs="Times New Roman"/>
-              </w:rPr>
-              <w:t>)</w:t>
-            </w:r>
-            <w:r>
-              <w:rPr>
-                <w:rFonts w:ascii="Times New Roman" w:hAnsi="Times New Roman" w:cs="Times New Roman"/>
-              </w:rPr>
-              <w:t xml:space="preserve"> </w:t>
+              <w:t>0.82</w:t>
+            </w:r>
+            <w:r>
+              <w:rPr>
+                <w:rFonts w:ascii="Times New Roman" w:hAnsi="Times New Roman" w:cs="Times New Roman"/>
+              </w:rPr>
+              <w:t xml:space="preserve"> (25% air) </w:t>
             </w:r>
             <w:r>
               <w:rPr>
@@ -2472,7 +2434,7 @@
               <w:rPr>
                 <w:rFonts w:ascii="Times New Roman" w:hAnsi="Times New Roman" w:cs="Times New Roman"/>
               </w:rPr>
-              <w:instrText>ADDIN CSL_CITATION {"citationItems":[{"id":"ITEM-1","itemData":{"DOI":"10.1061/(ASCE)TE.1943-5436.0000413","ISBN":"0733947X","ISSN":"0733-947X","PMID":"73961288","abstract":"To provide efficient public transportation services in areas with high demand variability over time, it may be desirable to switch vehicles between conventional services (with fixed routes and schedules) during peak periods and flexible route services during low-demand periods. This option is called variable-type services. Conventional, flexible, and variable-type service alternatives optimized for various conditions are compared to explore when variable-type bus services might be preferable to purely conventional or flexible service. The optimization models used for purely conventional or flexible service are adapted from previous studies. These models are integrated into a new model for optimizing variable-type bus service. The results of sensitivity analyses show how demand variability over time and other factors affect the relative effectiveness of conventional, flexible, and variable-type bus services.","author":[{"dropping-particle":"","family":"Wang","given":"Dong","non-dropping-particle":"","parse-names":false,"suffix":""},{"dropping-particle":"","family":"Roesler","given":"Jeffery R.","non-dropping-particle":"","parse-names":false,"suffix":""}],"container-title":"Journal of Transportation Engineering","id":"ITEM-1","issue":"9","issued":{"date-parts":[["2012","9"]]},"page":"1171-1177","title":"One-Dimensional Rigid Pavement Temperature Prediction Using Laplace Transformation","type":"article-journal","volume":"138"},"uris":["http://www.mendeley.com/documents/?uuid=1518effa-98e5-40d0-943d-9943ecdee4e8"]}],"mendeley":{"formattedCitation":"&lt;sup&gt;11&lt;/sup&gt;","plainTextFormattedCitation":"11","previouslyFormattedCitation":"&lt;sup&gt;11&lt;/sup&gt;"},"properties":{"noteIndex":0},"schema":"https://github.com/citation-style-language/schema/raw/master/csl-citation.json"}</w:instrText>
+              <w:instrText>ADDIN CSL_CITATION {"citationItems":[{"id":"ITEM-1","itemData":{"DOI":"10.1016/j.matdes.2015.11.116","ISBN":"0264-1275","ISSN":"02641275","abstract":"Air voids play an important role in the temperature evolution of asphalt pavements exposed to the sun's radiation and the environment, but their effects have never been precisely quantified before. The objective of this article is to understand and quantify the effect of air voids on the temperature evolution of asphalt mixture under dry and wet conditions. To achieve this objective, dry and saturated asphalt slabs with different air voids contents have been exposed to infrared light and the surface and bottom temperature evolution, heat flux and evaporation rate have been measured. It was observed that under dry conditions air voids simply affect the specific heat capacity and thermal conductivity of asphalt mixture, while under wet conditions the energy used by water for evaporation reduces drastically the temperature of asphalt mixture. This has significance for Urban Heat Island mitigation amongst other implications.","author":[{"dropping-particle":"","family":"Hassn","given":"Abdushaffi","non-dropping-particle":"","parse-names":false,"suffix":""},{"dropping-particle":"","family":"Chiarelli","given":"Andrea","non-dropping-particle":"","parse-names":false,"suffix":""},{"dropping-particle":"","family":"Dawson","given":"Andrew","non-dropping-particle":"","parse-names":false,"suffix":""},{"dropping-particle":"","family":"Garcia","given":"Alvaro","non-dropping-particle":"","parse-names":false,"suffix":""}],"container-title":"Materials &amp; Design","id":"ITEM-1","issued":{"date-parts":[["2016","2"]]},"page":"432-439","title":"Thermal properties of asphalt pavements under dry and wet conditions","type":"article-journal","volume":"91"},"uris":["http://www.mendeley.com/documents/?uuid=2040b31d-5769-4039-b9f2-bf2322841676"]}],"mendeley":{"formattedCitation":"&lt;sup&gt;13&lt;/sup&gt;","plainTextFormattedCitation":"13"},"properties":{"noteIndex":0},"schema":"https://github.com/citation-style-language/schema/raw/master/csl-citation.json"}</w:instrText>
             </w:r>
             <w:r>
               <w:rPr>
@@ -2486,7 +2448,311 @@
                 <w:noProof/>
                 <w:vertAlign w:val="superscript"/>
               </w:rPr>
-              <w:t>11</w:t>
+              <w:t>13</w:t>
+            </w:r>
+            <w:r>
+              <w:rPr>
+                <w:rFonts w:ascii="Times New Roman" w:hAnsi="Times New Roman" w:cs="Times New Roman"/>
+              </w:rPr>
+              <w:fldChar w:fldCharType="end"/>
+            </w:r>
+          </w:p>
+        </w:tc>
+        <w:tc>
+          <w:tcPr>
+            <w:tcW w:w="2004" w:type="dxa"/>
+            <w:vAlign w:val="center"/>
+          </w:tcPr>
+          <w:p>
+            <w:pPr>
+              <w:jc w:val="center"/>
+              <w:rPr>
+                <w:rFonts w:ascii="Times New Roman" w:hAnsi="Times New Roman" w:cs="Times New Roman"/>
+              </w:rPr>
+            </w:pPr>
+            <w:r>
+              <w:rPr>
+                <w:rFonts w:ascii="Times New Roman" w:hAnsi="Times New Roman" w:cs="Times New Roman"/>
+              </w:rPr>
+              <w:t>2.15 (PCC</w:t>
+            </w:r>
+            <w:r>
+              <w:rPr>
+                <w:rFonts w:ascii="Times New Roman" w:hAnsi="Times New Roman" w:cs="Times New Roman"/>
+              </w:rPr>
+              <w:t>)</w:t>
+            </w:r>
+            <w:r>
+              <w:rPr>
+                <w:rFonts w:ascii="Times New Roman" w:hAnsi="Times New Roman" w:cs="Times New Roman"/>
+              </w:rPr>
+              <w:t xml:space="preserve"> </w:t>
+            </w:r>
+            <w:r>
+              <w:rPr>
+                <w:rFonts w:ascii="Times New Roman" w:hAnsi="Times New Roman" w:cs="Times New Roman"/>
+              </w:rPr>
+              <w:fldChar w:fldCharType="begin" w:fldLock="1"/>
+            </w:r>
+            <w:r>
+              <w:rPr>
+                <w:rFonts w:ascii="Times New Roman" w:hAnsi="Times New Roman" w:cs="Times New Roman"/>
+              </w:rPr>
+              <w:instrText>ADDIN CSL_CITATION {"citationItems":[{"id":"ITEM-1","itemData":{"DOI":"10.1061/(ASCE)TE.1943-5436.0000413","ISBN":"0733947X","ISSN":"0733-947X","PMID":"73961288","abstract":"To provide efficient public transportation services in areas with high demand variability over time, it may be desirable to switch vehicles between conventional services (with fixed routes and schedules) during peak periods and flexible route services during low-demand periods. This option is called variable-type services. Conventional, flexible, and variable-type service alternatives optimized for various conditions are compared to explore when variable-type bus services might be preferable to purely conventional or flexible service. The optimization models used for purely conventional or flexible service are adapted from previous studies. These models are integrated into a new model for optimizing variable-type bus service. The results of sensitivity analyses show how demand variability over time and other factors affect the relative effectiveness of conventional, flexible, and variable-type bus services.","author":[{"dropping-particle":"","family":"Wang","given":"Dong","non-dropping-particle":"","parse-names":false,"suffix":""},{"dropping-particle":"","family":"Roesler","given":"Jeffery R.","non-dropping-particle":"","parse-names":false,"suffix":""}],"container-title":"Journal of Transportation Engineering","id":"ITEM-1","issue":"9","issued":{"date-parts":[["2012","9"]]},"page":"1171-1177","title":"One-Dimensional Rigid Pavement Temperature Prediction Using Laplace Transformation","type":"article-journal","volume":"138"},"uris":["http://www.mendeley.com/documents/?uuid=1518effa-98e5-40d0-943d-9943ecdee4e8"]}],"mendeley":{"formattedCitation":"&lt;sup&gt;12&lt;/sup&gt;","plainTextFormattedCitation":"12","previouslyFormattedCitation":"&lt;sup&gt;12&lt;/sup&gt;"},"properties":{"noteIndex":0},"schema":"https://github.com/citation-style-language/schema/raw/master/csl-citation.json"}</w:instrText>
+            </w:r>
+            <w:r>
+              <w:rPr>
+                <w:rFonts w:ascii="Times New Roman" w:hAnsi="Times New Roman" w:cs="Times New Roman"/>
+              </w:rPr>
+              <w:fldChar w:fldCharType="separate"/>
+            </w:r>
+            <w:r>
+              <w:rPr>
+                <w:rFonts w:ascii="Times New Roman" w:hAnsi="Times New Roman" w:cs="Times New Roman"/>
+                <w:noProof/>
+                <w:vertAlign w:val="superscript"/>
+              </w:rPr>
+              <w:t>12</w:t>
+            </w:r>
+            <w:r>
+              <w:rPr>
+                <w:rFonts w:ascii="Times New Roman" w:hAnsi="Times New Roman" w:cs="Times New Roman"/>
+              </w:rPr>
+              <w:fldChar w:fldCharType="end"/>
+            </w:r>
+          </w:p>
+          <w:p>
+            <w:pPr>
+              <w:jc w:val="center"/>
+              <w:rPr>
+                <w:rFonts w:ascii="Times New Roman" w:hAnsi="Times New Roman" w:cs="Times New Roman"/>
+              </w:rPr>
+            </w:pPr>
+            <w:r>
+              <w:rPr>
+                <w:rFonts w:ascii="Times New Roman" w:hAnsi="Times New Roman" w:cs="Times New Roman"/>
+              </w:rPr>
+              <w:t>1.40 (PCC</w:t>
+            </w:r>
+            <w:r>
+              <w:rPr>
+                <w:rFonts w:ascii="Times New Roman" w:hAnsi="Times New Roman" w:cs="Times New Roman"/>
+              </w:rPr>
+              <w:t>)</w:t>
+            </w:r>
+            <w:r>
+              <w:rPr>
+                <w:rFonts w:ascii="Times New Roman" w:hAnsi="Times New Roman" w:cs="Times New Roman"/>
+              </w:rPr>
+              <w:t xml:space="preserve"> </w:t>
+            </w:r>
+            <w:r>
+              <w:rPr>
+                <w:rFonts w:ascii="Times New Roman" w:hAnsi="Times New Roman" w:cs="Times New Roman"/>
+              </w:rPr>
+              <w:fldChar w:fldCharType="begin" w:fldLock="1"/>
+            </w:r>
+            <w:r>
+              <w:rPr>
+                <w:rFonts w:ascii="Times New Roman" w:hAnsi="Times New Roman" w:cs="Times New Roman"/>
+              </w:rPr>
+              <w:instrText>ADDIN CSL_CITATION {"citationItems":[{"id":"ITEM-1","itemData":{"DOI":"10.1155/2017/2058034","ISSN":"16878442","abstract":"© 2017 Liqun Hu et al. Pavement heats the near-surface air and affects the thermal comfort of the human body in hot summer. Because of a large amount of connected porosity of porous Portland cement concrete (PPCC), the thermal parameters of PPCC are much different from those of traditional Portland cement concrete (PCC). The temperature change characteristics of PPCC and the effects on surrounding environment are also different. A continuous 48-hour log of temperature of a PCC and five kinds of PPCC with different porosity were recorded in the open air in the hot summer. The air temperatures at different heights above concrete specimens were tested using self-made enclosed boxes to analyze the characteristics of near-surface air temperature. The output heat flux of different concrete specimens was calculated. The results show that the PPCC has higher temperature in the daytime and lower temperature in the nighttime and larger temperature gradient than the PCC. The air temperature above PPCC is lower than that of PCC after solar radiation going to zero at night. The total output heat flux of PPCC is slightly smaller in the daytime and significantly smaller at night than that of PCC. The results of tests and calculations indicate that PPCC contributes to the mitigation of heating effect of pavement on the near-surface air.","author":[{"dropping-particle":"","family":"Hu","given":"Liqun","non-dropping-particle":"","parse-names":false,"suffix":""},{"dropping-particle":"","family":"Li","given":"Yangyang","non-dropping-particle":"","parse-names":false,"suffix":""},{"dropping-particle":"","family":"Zou","given":"Xiaolong","non-dropping-particle":"","parse-names":false,"suffix":""},{"dropping-particle":"","family":"Du","given":"Shaowen","non-dropping-particle":"","parse-names":false,"suffix":""},{"dropping-particle":"","family":"Liu","given":"Zhuangzhuang","non-dropping-particle":"","parse-names":false,"suffix":""},{"dropping-particle":"","family":"Huang","given":"Hao","non-dropping-particle":"","parse-names":false,"suffix":""}],"container-title":"Advances in Materials Science and Engineering","id":"ITEM-1","issued":{"date-parts":[["2017"]]},"title":"Temperature Characteristics of Porous Portland Cement Concrete during the Hot Summer Session","type":"article-journal","volume":"2017"},"uris":["http://www.mendeley.com/documents/?uuid=2145915f-ea9e-49c3-a9f3-c727a31bc709"]}],"mendeley":{"formattedCitation":"&lt;sup&gt;4&lt;/sup&gt;","plainTextFormattedCitation":"4","previouslyFormattedCitation":"&lt;sup&gt;4&lt;/sup&gt;"},"properties":{"noteIndex":0},"schema":"https://github.com/citation-style-language/schema/raw/master/csl-citation.json"}</w:instrText>
+            </w:r>
+            <w:r>
+              <w:rPr>
+                <w:rFonts w:ascii="Times New Roman" w:hAnsi="Times New Roman" w:cs="Times New Roman"/>
+              </w:rPr>
+              <w:fldChar w:fldCharType="separate"/>
+            </w:r>
+            <w:r>
+              <w:rPr>
+                <w:rFonts w:ascii="Times New Roman" w:hAnsi="Times New Roman" w:cs="Times New Roman"/>
+                <w:noProof/>
+                <w:vertAlign w:val="superscript"/>
+              </w:rPr>
+              <w:t>4</w:t>
+            </w:r>
+            <w:r>
+              <w:rPr>
+                <w:rFonts w:ascii="Times New Roman" w:hAnsi="Times New Roman" w:cs="Times New Roman"/>
+              </w:rPr>
+              <w:fldChar w:fldCharType="end"/>
+            </w:r>
+          </w:p>
+          <w:p>
+            <w:pPr>
+              <w:jc w:val="center"/>
+              <w:rPr>
+                <w:rFonts w:ascii="Times New Roman" w:hAnsi="Times New Roman" w:cs="Times New Roman"/>
+              </w:rPr>
+            </w:pPr>
+            <w:r>
+              <w:rPr>
+                <w:rFonts w:ascii="Times New Roman" w:hAnsi="Times New Roman" w:cs="Times New Roman"/>
+              </w:rPr>
+              <w:t>1.20 – 1.28 (PPCC</w:t>
+            </w:r>
+            <w:r>
+              <w:rPr>
+                <w:rFonts w:ascii="Times New Roman" w:hAnsi="Times New Roman" w:cs="Times New Roman"/>
+              </w:rPr>
+              <w:t>)</w:t>
+            </w:r>
+            <w:r>
+              <w:rPr>
+                <w:rFonts w:ascii="Times New Roman" w:hAnsi="Times New Roman" w:cs="Times New Roman"/>
+              </w:rPr>
+              <w:t xml:space="preserve"> </w:t>
+            </w:r>
+            <w:bookmarkStart w:id="0" w:name="_GoBack"/>
+            <w:bookmarkEnd w:id="0"/>
+            <w:r>
+              <w:rPr>
+                <w:rFonts w:ascii="Times New Roman" w:hAnsi="Times New Roman" w:cs="Times New Roman"/>
+              </w:rPr>
+              <w:fldChar w:fldCharType="begin" w:fldLock="1"/>
+            </w:r>
+            <w:r>
+              <w:rPr>
+                <w:rFonts w:ascii="Times New Roman" w:hAnsi="Times New Roman" w:cs="Times New Roman"/>
+              </w:rPr>
+              <w:instrText>ADDIN CSL_CITATION {"citationItems":[{"id":"ITEM-1","itemData":{"DOI":"10.1155/2017/2058034","ISSN":"16878442","abstract":"© 2017 Liqun Hu et al. Pavement heats the near-surface air and affects the thermal comfort of the human body in hot summer. Because of a large amount of connected porosity of porous Portland cement concrete (PPCC), the thermal parameters of PPCC are much different from those of traditional Portland cement concrete (PCC). The temperature change characteristics of PPCC and the effects on surrounding environment are also different. A continuous 48-hour log of temperature of a PCC and five kinds of PPCC with different porosity were recorded in the open air in the hot summer. The air temperatures at different heights above concrete specimens were tested using self-made enclosed boxes to analyze the characteristics of near-surface air temperature. The output heat flux of different concrete specimens was calculated. The results show that the PPCC has higher temperature in the daytime and lower temperature in the nighttime and larger temperature gradient than the PCC. The air temperature above PPCC is lower than that of PCC after solar radiation going to zero at night. The total output heat flux of PPCC is slightly smaller in the daytime and significantly smaller at night than that of PCC. The results of tests and calculations indicate that PPCC contributes to the mitigation of heating effect of pavement on the near-surface air.","author":[{"dropping-particle":"","family":"Hu","given":"Liqun","non-dropping-particle":"","parse-names":false,"suffix":""},{"dropping-particle":"","family":"Li","given":"Yangyang","non-dropping-particle":"","parse-names":false,"suffix":""},{"dropping-particle":"","family":"Zou","given":"Xiaolong","non-dropping-particle":"","parse-names":false,"suffix":""},{"dropping-particle":"","family":"Du","given":"Shaowen","non-dropping-particle":"","parse-names":false,"suffix":""},{"dropping-particle":"","family":"Liu","given":"Zhuangzhuang","non-dropping-particle":"","parse-names":false,"suffix":""},{"dropping-particle":"","family":"Huang","given":"Hao","non-dropping-particle":"","parse-names":false,"suffix":""}],"container-title":"Advances in Materials Science and Engineering","id":"ITEM-1","issued":{"date-parts":[["2017"]]},"title":"Temperature Characteristics of Porous Portland Cement Concrete during the Hot Summer Session","type":"article-journal","volume":"2017"},"uris":["http://www.mendeley.com/documents/?uuid=2145915f-ea9e-49c3-a9f3-c727a31bc709"]}],"mendeley":{"formattedCitation":"&lt;sup&gt;4&lt;/sup&gt;","plainTextFormattedCitation":"4","previouslyFormattedCitation":"&lt;sup&gt;4&lt;/sup&gt;"},"properties":{"noteIndex":0},"schema":"https://github.com/citation-style-language/schema/raw/master/csl-citation.json"}</w:instrText>
+            </w:r>
+            <w:r>
+              <w:rPr>
+                <w:rFonts w:ascii="Times New Roman" w:hAnsi="Times New Roman" w:cs="Times New Roman"/>
+              </w:rPr>
+              <w:fldChar w:fldCharType="separate"/>
+            </w:r>
+            <w:r>
+              <w:rPr>
+                <w:rFonts w:ascii="Times New Roman" w:hAnsi="Times New Roman" w:cs="Times New Roman"/>
+                <w:noProof/>
+                <w:vertAlign w:val="superscript"/>
+              </w:rPr>
+              <w:t>4</w:t>
+            </w:r>
+            <w:r>
+              <w:rPr>
+                <w:rFonts w:ascii="Times New Roman" w:hAnsi="Times New Roman" w:cs="Times New Roman"/>
+              </w:rPr>
+              <w:fldChar w:fldCharType="end"/>
+            </w:r>
+          </w:p>
+        </w:tc>
+        <w:tc>
+          <w:tcPr>
+            <w:tcW w:w="2697" w:type="dxa"/>
+            <w:vAlign w:val="center"/>
+          </w:tcPr>
+          <w:p>
+            <w:pPr>
+              <w:jc w:val="center"/>
+              <w:rPr>
+                <w:rFonts w:ascii="Times New Roman" w:hAnsi="Times New Roman" w:cs="Times New Roman"/>
+              </w:rPr>
+            </w:pPr>
+            <w:r>
+              <w:rPr>
+                <w:rFonts w:ascii="Times New Roman" w:hAnsi="Times New Roman" w:cs="Times New Roman"/>
+              </w:rPr>
+              <w:t>1.0 (dry soil subgrade</w:t>
+            </w:r>
+            <w:r>
+              <w:rPr>
+                <w:rFonts w:ascii="Times New Roman" w:hAnsi="Times New Roman" w:cs="Times New Roman"/>
+              </w:rPr>
+              <w:t>)</w:t>
+            </w:r>
+            <w:r>
+              <w:rPr>
+                <w:rFonts w:ascii="Times New Roman" w:hAnsi="Times New Roman" w:cs="Times New Roman"/>
+              </w:rPr>
+              <w:t xml:space="preserve"> </w:t>
+            </w:r>
+            <w:r>
+              <w:rPr>
+                <w:rFonts w:ascii="Times New Roman" w:hAnsi="Times New Roman" w:cs="Times New Roman"/>
+              </w:rPr>
+              <w:fldChar w:fldCharType="begin" w:fldLock="1"/>
+            </w:r>
+            <w:r>
+              <w:rPr>
+                <w:rFonts w:ascii="Times New Roman" w:hAnsi="Times New Roman" w:cs="Times New Roman"/>
+              </w:rPr>
+              <w:instrText>ADDIN CSL_CITATION {"citationItems":[{"id":"ITEM-1","itemData":{"abstract":"A one-dimensional mathematical model was developed, based on the fundamental energy balance, to calculate the pavement near-surface temperatures using hourly measured solar radiation, air temperature, dew-point temperature, and wind velocity data. An analysis was conducted to predict the diurnal temperature effects of pavement thermophysical properties with the aim of seeking an optimum composition of paving materials for future infrastructure projects. Appropriate paving materials not only ensure stability and safety for road users, but also the ability to mitigate heat absorption and high surface temperatures contributing to the Urban Heat Island Effect and human comfort. This paper evaluated the effects and sensitivities of the thermophysical properties on the pavement surface temperatures. The results indicated that both albedo and emissivity have the highest positive effects on pavement maximum and minimum temperatures, respectively, while increasing the thermal conductivity, diffusivity, and volumetric heat capacity help in mitigating the maximum","author":[{"dropping-particle":"","family":"Gui","given":"Jooseng","non-dropping-particle":"","parse-names":false,"suffix":""},{"dropping-particle":"","family":"Phelan","given":"Patrick E.","non-dropping-particle":"","parse-names":false,"suffix":""},{"dropping-particle":"","family":"Kaloush","given":"Kamil E.","non-dropping-particle":"","parse-names":false,"suffix":""},{"dropping-particle":"","family":"Golden","given":"Jay S.","non-dropping-particle":"","parse-names":false,"suffix":""}],"container-title":"Journal of Materials in Civil Engineering","id":"ITEM-1","issue":"8","issued":{"date-parts":[["2007","5"]]},"page":"683-690","title":"Impact of Pavement Thermophysical Properties on Surface Temperatures","type":"article-journal","volume":"19"},"uris":["http://www.mendeley.com/documents/?uuid=3aae41bb-10f2-4b95-b942-9989e4e4b94b"]}],"mendeley":{"formattedCitation":"&lt;sup&gt;8&lt;/sup&gt;","plainTextFormattedCitation":"8","previouslyFormattedCitation":"&lt;sup&gt;8&lt;/sup&gt;"},"properties":{"noteIndex":0},"schema":"https://github.com/citation-style-language/schema/raw/master/csl-citation.json"}</w:instrText>
+            </w:r>
+            <w:r>
+              <w:rPr>
+                <w:rFonts w:ascii="Times New Roman" w:hAnsi="Times New Roman" w:cs="Times New Roman"/>
+              </w:rPr>
+              <w:fldChar w:fldCharType="separate"/>
+            </w:r>
+            <w:r>
+              <w:rPr>
+                <w:rFonts w:ascii="Times New Roman" w:hAnsi="Times New Roman" w:cs="Times New Roman"/>
+                <w:noProof/>
+                <w:vertAlign w:val="superscript"/>
+              </w:rPr>
+              <w:t>8</w:t>
+            </w:r>
+            <w:r>
+              <w:rPr>
+                <w:rFonts w:ascii="Times New Roman" w:hAnsi="Times New Roman" w:cs="Times New Roman"/>
+              </w:rPr>
+              <w:fldChar w:fldCharType="end"/>
+            </w:r>
+          </w:p>
+          <w:p>
+            <w:pPr>
+              <w:jc w:val="center"/>
+              <w:rPr>
+                <w:rFonts w:ascii="Times New Roman" w:hAnsi="Times New Roman" w:cs="Times New Roman"/>
+              </w:rPr>
+            </w:pPr>
+            <w:r>
+              <w:rPr>
+                <w:rFonts w:ascii="Times New Roman" w:hAnsi="Times New Roman" w:cs="Times New Roman"/>
+              </w:rPr>
+              <w:t>1.16 (subgrade</w:t>
+            </w:r>
+            <w:r>
+              <w:rPr>
+                <w:rFonts w:ascii="Times New Roman" w:hAnsi="Times New Roman" w:cs="Times New Roman"/>
+              </w:rPr>
+              <w:t>)</w:t>
+            </w:r>
+            <w:r>
+              <w:rPr>
+                <w:rFonts w:ascii="Times New Roman" w:hAnsi="Times New Roman" w:cs="Times New Roman"/>
+              </w:rPr>
+              <w:t xml:space="preserve"> </w:t>
+            </w:r>
+            <w:r>
+              <w:rPr>
+                <w:rFonts w:ascii="Times New Roman" w:hAnsi="Times New Roman" w:cs="Times New Roman"/>
+              </w:rPr>
+              <w:fldChar w:fldCharType="begin" w:fldLock="1"/>
+            </w:r>
+            <w:r>
+              <w:rPr>
+                <w:rFonts w:ascii="Times New Roman" w:hAnsi="Times New Roman" w:cs="Times New Roman"/>
+              </w:rPr>
+              <w:instrText>ADDIN CSL_CITATION {"citationItems":[{"id":"ITEM-1","itemData":{"DOI":"10.1061/(ASCE)TE.1943-5436.0000413","ISBN":"0733947X","ISSN":"0733-947X","PMID":"73961288","abstract":"To provide efficient public transportation services in areas with high demand variability over time, it may be desirable to switch vehicles between conventional services (with fixed routes and schedules) during peak periods and flexible route services during low-demand periods. This option is called variable-type services. Conventional, flexible, and variable-type service alternatives optimized for various conditions are compared to explore when variable-type bus services might be preferable to purely conventional or flexible service. The optimization models used for purely conventional or flexible service are adapted from previous studies. These models are integrated into a new model for optimizing variable-type bus service. The results of sensitivity analyses show how demand variability over time and other factors affect the relative effectiveness of conventional, flexible, and variable-type bus services.","author":[{"dropping-particle":"","family":"Wang","given":"Dong","non-dropping-particle":"","parse-names":false,"suffix":""},{"dropping-particle":"","family":"Roesler","given":"Jeffery R.","non-dropping-particle":"","parse-names":false,"suffix":""}],"container-title":"Journal of Transportation Engineering","id":"ITEM-1","issue":"9","issued":{"date-parts":[["2012","9"]]},"page":"1171-1177","title":"One-Dimensional Rigid Pavement Temperature Prediction Using Laplace Transformation","type":"article-journal","volume":"138"},"uris":["http://www.mendeley.com/documents/?uuid=1518effa-98e5-40d0-943d-9943ecdee4e8"]}],"mendeley":{"formattedCitation":"&lt;sup&gt;12&lt;/sup&gt;","plainTextFormattedCitation":"12","previouslyFormattedCitation":"&lt;sup&gt;12&lt;/sup&gt;"},"properties":{"noteIndex":0},"schema":"https://github.com/citation-style-language/schema/raw/master/csl-citation.json"}</w:instrText>
+            </w:r>
+            <w:r>
+              <w:rPr>
+                <w:rFonts w:ascii="Times New Roman" w:hAnsi="Times New Roman" w:cs="Times New Roman"/>
+              </w:rPr>
+              <w:fldChar w:fldCharType="separate"/>
+            </w:r>
+            <w:r>
+              <w:rPr>
+                <w:rFonts w:ascii="Times New Roman" w:hAnsi="Times New Roman" w:cs="Times New Roman"/>
+                <w:noProof/>
+                <w:vertAlign w:val="superscript"/>
+              </w:rPr>
+              <w:t>12</w:t>
             </w:r>
             <w:r>
               <w:rPr>
@@ -2544,12 +2810,56 @@
                 <w:rFonts w:ascii="Times New Roman" w:hAnsi="Times New Roman" w:cs="Times New Roman"/>
               </w:rPr>
             </w:pPr>
-            <w:r>
-              <w:rPr>
-                <w:rFonts w:ascii="Times New Roman" w:hAnsi="Times New Roman" w:cs="Times New Roman"/>
-              </w:rPr>
-              <w:t>kg/m3</w:t>
-            </w:r>
+            <m:oMathPara>
+              <m:oMath>
+                <m:f>
+                  <m:fPr>
+                    <m:ctrlPr>
+                      <w:rPr>
+                        <w:rFonts w:ascii="Cambria Math" w:hAnsi="Cambria Math" w:cs="Times New Roman"/>
+                        <w:i/>
+                      </w:rPr>
+                    </m:ctrlPr>
+                  </m:fPr>
+                  <m:num>
+                    <m:r>
+                      <w:rPr>
+                        <w:rFonts w:ascii="Cambria Math" w:hAnsi="Cambria Math" w:cs="Times New Roman"/>
+                      </w:rPr>
+                      <m:t>kg</m:t>
+                    </m:r>
+                  </m:num>
+                  <m:den>
+                    <m:sSup>
+                      <m:sSupPr>
+                        <m:ctrlPr>
+                          <w:rPr>
+                            <w:rFonts w:ascii="Cambria Math" w:hAnsi="Cambria Math" w:cs="Times New Roman"/>
+                            <w:i/>
+                          </w:rPr>
+                        </m:ctrlPr>
+                      </m:sSupPr>
+                      <m:e>
+                        <m:r>
+                          <w:rPr>
+                            <w:rFonts w:ascii="Cambria Math" w:hAnsi="Cambria Math" w:cs="Times New Roman"/>
+                          </w:rPr>
+                          <m:t>m</m:t>
+                        </m:r>
+                      </m:e>
+                      <m:sup>
+                        <m:r>
+                          <w:rPr>
+                            <w:rFonts w:ascii="Cambria Math" w:hAnsi="Cambria Math" w:cs="Times New Roman"/>
+                          </w:rPr>
+                          <m:t>3</m:t>
+                        </m:r>
+                      </m:sup>
+                    </m:sSup>
+                  </m:den>
+                </m:f>
+              </m:oMath>
+            </m:oMathPara>
           </w:p>
         </w:tc>
         <w:tc>
@@ -2810,7 +3120,7 @@
               <w:rPr>
                 <w:rFonts w:ascii="Times New Roman" w:hAnsi="Times New Roman" w:cs="Times New Roman"/>
               </w:rPr>
-              <w:instrText>ADDIN CSL_CITATION {"citationItems":[{"id":"ITEM-1","itemData":{"DOI":"10.1061/(ASCE)0899-1561(2005)17:1(72)","author":[{"dropping-particle":"","family":"Luca","given":"Joseph","non-dropping-particle":"","parse-names":false,"suffix":""},{"dropping-particle":"","family":"Mrawira","given":"Donath","non-dropping-particle":"","parse-names":false,"suffix":""}],"container-title":"Journal of Materials in Civil Engineering","id":"ITEM-1","issue":"1","issued":{"date-parts":[["2005"]]},"page":"72-79","title":"New Measurement of Thermal Properties of Superpave Asphalt Concrete","type":"article-journal","volume":"17"},"uris":["http://www.mendeley.com/documents/?uuid=c000e127-d676-4c21-9c59-6fe2b9d3dc8b"]}],"mendeley":{"formattedCitation":"&lt;sup&gt;12&lt;/sup&gt;","plainTextFormattedCitation":"12"},"properties":{"noteIndex":0},"schema":"https://github.com/citation-style-language/schema/raw/master/csl-citation.json"}</w:instrText>
+              <w:instrText>ADDIN CSL_CITATION {"citationItems":[{"id":"ITEM-1","itemData":{"DOI":"10.1061/(ASCE)0899-1561(2005)17:1(72)","author":[{"dropping-particle":"","family":"Luca","given":"Joseph","non-dropping-particle":"","parse-names":false,"suffix":""},{"dropping-particle":"","family":"Mrawira","given":"Donath","non-dropping-particle":"","parse-names":false,"suffix":""}],"container-title":"Journal of Materials in Civil Engineering","id":"ITEM-1","issue":"1","issued":{"date-parts":[["2005"]]},"page":"72-79","title":"New Measurement of Thermal Properties of Superpave Asphalt Concrete","type":"article-journal","volume":"17"},"uris":["http://www.mendeley.com/documents/?uuid=c000e127-d676-4c21-9c59-6fe2b9d3dc8b"]}],"mendeley":{"formattedCitation":"&lt;sup&gt;11&lt;/sup&gt;","plainTextFormattedCitation":"11","previouslyFormattedCitation":"&lt;sup&gt;11&lt;/sup&gt;"},"properties":{"noteIndex":0},"schema":"https://github.com/citation-style-language/schema/raw/master/csl-citation.json"}</w:instrText>
             </w:r>
             <w:r>
               <w:rPr>
@@ -2824,7 +3134,7 @@
                 <w:noProof/>
                 <w:vertAlign w:val="superscript"/>
               </w:rPr>
-              <w:t>12</w:t>
+              <w:t>11</w:t>
             </w:r>
             <w:r>
               <w:rPr>
@@ -2833,6 +3143,266 @@
               <w:fldChar w:fldCharType="end"/>
             </w:r>
           </w:p>
+          <w:p>
+            <w:pPr>
+              <w:jc w:val="center"/>
+              <w:rPr>
+                <w:rFonts w:ascii="Times New Roman" w:hAnsi="Times New Roman" w:cs="Times New Roman"/>
+              </w:rPr>
+            </w:pPr>
+            <w:r>
+              <w:rPr>
+                <w:rFonts w:ascii="Times New Roman" w:hAnsi="Times New Roman" w:cs="Times New Roman"/>
+              </w:rPr>
+              <w:t>2372</w:t>
+            </w:r>
+            <w:r>
+              <w:rPr>
+                <w:rFonts w:ascii="Times New Roman" w:hAnsi="Times New Roman" w:cs="Times New Roman"/>
+              </w:rPr>
+              <w:t xml:space="preserve"> (5% air) </w:t>
+            </w:r>
+            <w:r>
+              <w:rPr>
+                <w:rFonts w:ascii="Times New Roman" w:hAnsi="Times New Roman" w:cs="Times New Roman"/>
+              </w:rPr>
+              <w:fldChar w:fldCharType="begin" w:fldLock="1"/>
+            </w:r>
+            <w:r>
+              <w:rPr>
+                <w:rFonts w:ascii="Times New Roman" w:hAnsi="Times New Roman" w:cs="Times New Roman"/>
+              </w:rPr>
+              <w:instrText>ADDIN CSL_CITATION {"citationItems":[{"id":"ITEM-1","itemData":{"DOI":"10.1016/j.matdes.2015.11.116","ISBN":"0264-1275","ISSN":"02641275","abstract":"Air voids play an important role in the temperature evolution of asphalt pavements exposed to the sun's radiation and the environment, but their effects have never been precisely quantified before. The objective of this article is to understand and quantify the effect of air voids on the temperature evolution of asphalt mixture under dry and wet conditions. To achieve this objective, dry and saturated asphalt slabs with different air voids contents have been exposed to infrared light and the surface and bottom temperature evolution, heat flux and evaporation rate have been measured. It was observed that under dry conditions air voids simply affect the specific heat capacity and thermal conductivity of asphalt mixture, while under wet conditions the energy used by water for evaporation reduces drastically the temperature of asphalt mixture. This has significance for Urban Heat Island mitigation amongst other implications.","author":[{"dropping-particle":"","family":"Hassn","given":"Abdushaffi","non-dropping-particle":"","parse-names":false,"suffix":""},{"dropping-particle":"","family":"Chiarelli","given":"Andrea","non-dropping-particle":"","parse-names":false,"suffix":""},{"dropping-particle":"","family":"Dawson","given":"Andrew","non-dropping-particle":"","parse-names":false,"suffix":""},{"dropping-particle":"","family":"Garcia","given":"Alvaro","non-dropping-particle":"","parse-names":false,"suffix":""}],"container-title":"Materials &amp; Design","id":"ITEM-1","issued":{"date-parts":[["2016","2"]]},"page":"432-439","title":"Thermal properties of asphalt pavements under dry and wet conditions","type":"article-journal","volume":"91"},"uris":["http://www.mendeley.com/documents/?uuid=2040b31d-5769-4039-b9f2-bf2322841676"]}],"mendeley":{"formattedCitation":"&lt;sup&gt;13&lt;/sup&gt;","plainTextFormattedCitation":"13"},"properties":{"noteIndex":0},"schema":"https://github.com/citation-style-language/schema/raw/master/csl-citation.json"}</w:instrText>
+            </w:r>
+            <w:r>
+              <w:rPr>
+                <w:rFonts w:ascii="Times New Roman" w:hAnsi="Times New Roman" w:cs="Times New Roman"/>
+              </w:rPr>
+              <w:fldChar w:fldCharType="separate"/>
+            </w:r>
+            <w:r>
+              <w:rPr>
+                <w:rFonts w:ascii="Times New Roman" w:hAnsi="Times New Roman" w:cs="Times New Roman"/>
+                <w:noProof/>
+                <w:vertAlign w:val="superscript"/>
+              </w:rPr>
+              <w:t>13</w:t>
+            </w:r>
+            <w:r>
+              <w:rPr>
+                <w:rFonts w:ascii="Times New Roman" w:hAnsi="Times New Roman" w:cs="Times New Roman"/>
+              </w:rPr>
+              <w:fldChar w:fldCharType="end"/>
+            </w:r>
+          </w:p>
+          <w:p>
+            <w:pPr>
+              <w:jc w:val="center"/>
+              <w:rPr>
+                <w:rFonts w:ascii="Times New Roman" w:hAnsi="Times New Roman" w:cs="Times New Roman"/>
+              </w:rPr>
+            </w:pPr>
+            <w:r>
+              <w:rPr>
+                <w:rFonts w:ascii="Times New Roman" w:hAnsi="Times New Roman" w:cs="Times New Roman"/>
+              </w:rPr>
+              <w:t>2187</w:t>
+            </w:r>
+            <w:r>
+              <w:rPr>
+                <w:rFonts w:ascii="Times New Roman" w:hAnsi="Times New Roman" w:cs="Times New Roman"/>
+              </w:rPr>
+              <w:t xml:space="preserve"> (13% air) </w:t>
+            </w:r>
+            <w:r>
+              <w:rPr>
+                <w:rFonts w:ascii="Times New Roman" w:hAnsi="Times New Roman" w:cs="Times New Roman"/>
+              </w:rPr>
+              <w:fldChar w:fldCharType="begin" w:fldLock="1"/>
+            </w:r>
+            <w:r>
+              <w:rPr>
+                <w:rFonts w:ascii="Times New Roman" w:hAnsi="Times New Roman" w:cs="Times New Roman"/>
+              </w:rPr>
+              <w:instrText>ADDIN CSL_CITATION {"citationItems":[{"id":"ITEM-1","itemData":{"DOI":"10.1016/j.matdes.2015.11.116","ISBN":"0264-1275","ISSN":"02641275","abstract":"Air voids play an important role in the temperature evolution of asphalt pavements exposed to the sun's radiation and the environment, but their effects have never been precisely quantified before. The objective of this article is to understand and quantify the effect of air voids on the temperature evolution of asphalt mixture under dry and wet conditions. To achieve this objective, dry and saturated asphalt slabs with different air voids contents have been exposed to infrared light and the surface and bottom temperature evolution, heat flux and evaporation rate have been measured. It was observed that under dry conditions air voids simply affect the specific heat capacity and thermal conductivity of asphalt mixture, while under wet conditions the energy used by water for evaporation reduces drastically the temperature of asphalt mixture. This has significance for Urban Heat Island mitigation amongst other implications.","author":[{"dropping-particle":"","family":"Hassn","given":"Abdushaffi","non-dropping-particle":"","parse-names":false,"suffix":""},{"dropping-particle":"","family":"Chiarelli","given":"Andrea","non-dropping-particle":"","parse-names":false,"suffix":""},{"dropping-particle":"","family":"Dawson","given":"Andrew","non-dropping-particle":"","parse-names":false,"suffix":""},{"dropping-particle":"","family":"Garcia","given":"Alvaro","non-dropping-particle":"","parse-names":false,"suffix":""}],"container-title":"Materials &amp; Design","id":"ITEM-1","issued":{"date-parts":[["2016","2"]]},"page":"432-439","title":"Thermal properties of asphalt pavements under dry and wet conditions","type":"article-journal","volume":"91"},"uris":["http://www.mendeley.com/documents/?uuid=2040b31d-5769-4039-b9f2-bf2322841676"]}],"mendeley":{"formattedCitation":"&lt;sup&gt;13&lt;/sup&gt;","plainTextFormattedCitation":"13"},"properties":{"noteIndex":0},"schema":"https://github.com/citation-style-language/schema/raw/master/csl-citation.json"}</w:instrText>
+            </w:r>
+            <w:r>
+              <w:rPr>
+                <w:rFonts w:ascii="Times New Roman" w:hAnsi="Times New Roman" w:cs="Times New Roman"/>
+              </w:rPr>
+              <w:fldChar w:fldCharType="separate"/>
+            </w:r>
+            <w:r>
+              <w:rPr>
+                <w:rFonts w:ascii="Times New Roman" w:hAnsi="Times New Roman" w:cs="Times New Roman"/>
+                <w:noProof/>
+                <w:vertAlign w:val="superscript"/>
+              </w:rPr>
+              <w:t>13</w:t>
+            </w:r>
+            <w:r>
+              <w:rPr>
+                <w:rFonts w:ascii="Times New Roman" w:hAnsi="Times New Roman" w:cs="Times New Roman"/>
+              </w:rPr>
+              <w:fldChar w:fldCharType="end"/>
+            </w:r>
+          </w:p>
+          <w:p>
+            <w:pPr>
+              <w:jc w:val="center"/>
+              <w:rPr>
+                <w:rFonts w:ascii="Times New Roman" w:hAnsi="Times New Roman" w:cs="Times New Roman"/>
+              </w:rPr>
+            </w:pPr>
+            <w:r>
+              <w:rPr>
+                <w:rFonts w:ascii="Times New Roman" w:hAnsi="Times New Roman" w:cs="Times New Roman"/>
+              </w:rPr>
+              <w:t>2093</w:t>
+            </w:r>
+            <w:r>
+              <w:rPr>
+                <w:rFonts w:ascii="Times New Roman" w:hAnsi="Times New Roman" w:cs="Times New Roman"/>
+              </w:rPr>
+              <w:t xml:space="preserve"> (17% air) </w:t>
+            </w:r>
+            <w:r>
+              <w:rPr>
+                <w:rFonts w:ascii="Times New Roman" w:hAnsi="Times New Roman" w:cs="Times New Roman"/>
+              </w:rPr>
+              <w:fldChar w:fldCharType="begin" w:fldLock="1"/>
+            </w:r>
+            <w:r>
+              <w:rPr>
+                <w:rFonts w:ascii="Times New Roman" w:hAnsi="Times New Roman" w:cs="Times New Roman"/>
+              </w:rPr>
+              <w:instrText>ADDIN CSL_CITATION {"citationItems":[{"id":"ITEM-1","itemData":{"DOI":"10.1016/j.matdes.2015.11.116","ISBN":"0264-1275","ISSN":"02641275","abstract":"Air voids play an important role in the temperature evolution of asphalt pavements exposed to the sun's radiation and the environment, but their effects have never been precisely quantified before. The objective of this article is to understand and quantify the effect of air voids on the temperature evolution of asphalt mixture under dry and wet conditions. To achieve this objective, dry and saturated asphalt slabs with different air voids contents have been exposed to infrared light and the surface and bottom temperature evolution, heat flux and evaporation rate have been measured. It was observed that under dry conditions air voids simply affect the specific heat capacity and thermal conductivity of asphalt mixture, while under wet conditions the energy used by water for evaporation reduces drastically the temperature of asphalt mixture. This has significance for Urban Heat Island mitigation amongst other implications.","author":[{"dropping-particle":"","family":"Hassn","given":"Abdushaffi","non-dropping-particle":"","parse-names":false,"suffix":""},{"dropping-particle":"","family":"Chiarelli","given":"Andrea","non-dropping-particle":"","parse-names":false,"suffix":""},{"dropping-particle":"","family":"Dawson","given":"Andrew","non-dropping-particle":"","parse-names":false,"suffix":""},{"dropping-particle":"","family":"Garcia","given":"Alvaro","non-dropping-particle":"","parse-names":false,"suffix":""}],"container-title":"Materials &amp; Design","id":"ITEM-1","issued":{"date-parts":[["2016","2"]]},"page":"432-439","title":"Thermal properties of asphalt pavements under dry and wet conditions","type":"article-journal","volume":"91"},"uris":["http://www.mendeley.com/documents/?uuid=2040b31d-5769-4039-b9f2-bf2322841676"]}],"mendeley":{"formattedCitation":"&lt;sup&gt;13&lt;/sup&gt;","plainTextFormattedCitation":"13"},"properties":{"noteIndex":0},"schema":"https://github.com/citation-style-language/schema/raw/master/csl-citation.json"}</w:instrText>
+            </w:r>
+            <w:r>
+              <w:rPr>
+                <w:rFonts w:ascii="Times New Roman" w:hAnsi="Times New Roman" w:cs="Times New Roman"/>
+              </w:rPr>
+              <w:fldChar w:fldCharType="separate"/>
+            </w:r>
+            <w:r>
+              <w:rPr>
+                <w:rFonts w:ascii="Times New Roman" w:hAnsi="Times New Roman" w:cs="Times New Roman"/>
+                <w:noProof/>
+                <w:vertAlign w:val="superscript"/>
+              </w:rPr>
+              <w:t>13</w:t>
+            </w:r>
+            <w:r>
+              <w:rPr>
+                <w:rFonts w:ascii="Times New Roman" w:hAnsi="Times New Roman" w:cs="Times New Roman"/>
+              </w:rPr>
+              <w:fldChar w:fldCharType="end"/>
+            </w:r>
+          </w:p>
+          <w:p>
+            <w:pPr>
+              <w:jc w:val="center"/>
+              <w:rPr>
+                <w:rFonts w:ascii="Times New Roman" w:hAnsi="Times New Roman" w:cs="Times New Roman"/>
+              </w:rPr>
+            </w:pPr>
+            <w:r>
+              <w:rPr>
+                <w:rFonts w:ascii="Times New Roman" w:hAnsi="Times New Roman" w:cs="Times New Roman"/>
+              </w:rPr>
+              <w:t>2005</w:t>
+            </w:r>
+            <w:r>
+              <w:rPr>
+                <w:rFonts w:ascii="Times New Roman" w:hAnsi="Times New Roman" w:cs="Times New Roman"/>
+              </w:rPr>
+              <w:t xml:space="preserve"> (22% air) </w:t>
+            </w:r>
+            <w:r>
+              <w:rPr>
+                <w:rFonts w:ascii="Times New Roman" w:hAnsi="Times New Roman" w:cs="Times New Roman"/>
+              </w:rPr>
+              <w:fldChar w:fldCharType="begin" w:fldLock="1"/>
+            </w:r>
+            <w:r>
+              <w:rPr>
+                <w:rFonts w:ascii="Times New Roman" w:hAnsi="Times New Roman" w:cs="Times New Roman"/>
+              </w:rPr>
+              <w:instrText>ADDIN CSL_CITATION {"citationItems":[{"id":"ITEM-1","itemData":{"DOI":"10.1016/j.matdes.2015.11.116","ISBN":"0264-1275","ISSN":"02641275","abstract":"Air voids play an important role in the temperature evolution of asphalt pavements exposed to the sun's radiation and the environment, but their effects have never been precisely quantified before. The objective of this article is to understand and quantify the effect of air voids on the temperature evolution of asphalt mixture under dry and wet conditions. To achieve this objective, dry and saturated asphalt slabs with different air voids contents have been exposed to infrared light and the surface and bottom temperature evolution, heat flux and evaporation rate have been measured. It was observed that under dry conditions air voids simply affect the specific heat capacity and thermal conductivity of asphalt mixture, while under wet conditions the energy used by water for evaporation reduces drastically the temperature of asphalt mixture. This has significance for Urban Heat Island mitigation amongst other implications.","author":[{"dropping-particle":"","family":"Hassn","given":"Abdushaffi","non-dropping-particle":"","parse-names":false,"suffix":""},{"dropping-particle":"","family":"Chiarelli","given":"Andrea","non-dropping-particle":"","parse-names":false,"suffix":""},{"dropping-particle":"","family":"Dawson","given":"Andrew","non-dropping-particle":"","parse-names":false,"suffix":""},{"dropping-particle":"","family":"Garcia","given":"Alvaro","non-dropping-particle":"","parse-names":false,"suffix":""}],"container-title":"Materials &amp; Design","id":"ITEM-1","issued":{"date-parts":[["2016","2"]]},"page":"432-439","title":"Thermal properties of asphalt pavements under dry and wet conditions","type":"article-journal","volume":"91"},"uris":["http://www.mendeley.com/documents/?uuid=2040b31d-5769-4039-b9f2-bf2322841676"]}],"mendeley":{"formattedCitation":"&lt;sup&gt;13&lt;/sup&gt;","plainTextFormattedCitation":"13"},"properties":{"noteIndex":0},"schema":"https://github.com/citation-style-language/schema/raw/master/csl-citation.json"}</w:instrText>
+            </w:r>
+            <w:r>
+              <w:rPr>
+                <w:rFonts w:ascii="Times New Roman" w:hAnsi="Times New Roman" w:cs="Times New Roman"/>
+              </w:rPr>
+              <w:fldChar w:fldCharType="separate"/>
+            </w:r>
+            <w:r>
+              <w:rPr>
+                <w:rFonts w:ascii="Times New Roman" w:hAnsi="Times New Roman" w:cs="Times New Roman"/>
+                <w:noProof/>
+                <w:vertAlign w:val="superscript"/>
+              </w:rPr>
+              <w:t>13</w:t>
+            </w:r>
+            <w:r>
+              <w:rPr>
+                <w:rFonts w:ascii="Times New Roman" w:hAnsi="Times New Roman" w:cs="Times New Roman"/>
+              </w:rPr>
+              <w:fldChar w:fldCharType="end"/>
+            </w:r>
+          </w:p>
+          <w:p>
+            <w:pPr>
+              <w:jc w:val="center"/>
+              <w:rPr>
+                <w:rFonts w:ascii="Times New Roman" w:hAnsi="Times New Roman" w:cs="Times New Roman"/>
+              </w:rPr>
+            </w:pPr>
+            <w:r>
+              <w:rPr>
+                <w:rFonts w:ascii="Times New Roman" w:hAnsi="Times New Roman" w:cs="Times New Roman"/>
+              </w:rPr>
+              <w:t>1906</w:t>
+            </w:r>
+            <w:r>
+              <w:rPr>
+                <w:rFonts w:ascii="Times New Roman" w:hAnsi="Times New Roman" w:cs="Times New Roman"/>
+              </w:rPr>
+              <w:t xml:space="preserve"> (25% air) </w:t>
+            </w:r>
+            <w:r>
+              <w:rPr>
+                <w:rFonts w:ascii="Times New Roman" w:hAnsi="Times New Roman" w:cs="Times New Roman"/>
+              </w:rPr>
+              <w:fldChar w:fldCharType="begin" w:fldLock="1"/>
+            </w:r>
+            <w:r>
+              <w:rPr>
+                <w:rFonts w:ascii="Times New Roman" w:hAnsi="Times New Roman" w:cs="Times New Roman"/>
+              </w:rPr>
+              <w:instrText>ADDIN CSL_CITATION {"citationItems":[{"id":"ITEM-1","itemData":{"DOI":"10.1016/j.matdes.2015.11.116","ISBN":"0264-1275","ISSN":"02641275","abstract":"Air voids play an important role in the temperature evolution of asphalt pavements exposed to the sun's radiation and the environment, but their effects have never been precisely quantified before. The objective of this article is to understand and quantify the effect of air voids on the temperature evolution of asphalt mixture under dry and wet conditions. To achieve this objective, dry and saturated asphalt slabs with different air voids contents have been exposed to infrared light and the surface and bottom temperature evolution, heat flux and evaporation rate have been measured. It was observed that under dry conditions air voids simply affect the specific heat capacity and thermal conductivity of asphalt mixture, while under wet conditions the energy used by water for evaporation reduces drastically the temperature of asphalt mixture. This has significance for Urban Heat Island mitigation amongst other implications.","author":[{"dropping-particle":"","family":"Hassn","given":"Abdushaffi","non-dropping-particle":"","parse-names":false,"suffix":""},{"dropping-particle":"","family":"Chiarelli","given":"Andrea","non-dropping-particle":"","parse-names":false,"suffix":""},{"dropping-particle":"","family":"Dawson","given":"Andrew","non-dropping-particle":"","parse-names":false,"suffix":""},{"dropping-particle":"","family":"Garcia","given":"Alvaro","non-dropping-particle":"","parse-names":false,"suffix":""}],"container-title":"Materials &amp; Design","id":"ITEM-1","issued":{"date-parts":[["2016","2"]]},"page":"432-439","title":"Thermal properties of asphalt pavements under dry and wet conditions","type":"article-journal","volume":"91"},"uris":["http://www.mendeley.com/documents/?uuid=2040b31d-5769-4039-b9f2-bf2322841676"]}],"mendeley":{"formattedCitation":"&lt;sup&gt;13&lt;/sup&gt;","plainTextFormattedCitation":"13"},"properties":{"noteIndex":0},"schema":"https://github.com/citation-style-language/schema/raw/master/csl-citation.json"}</w:instrText>
+            </w:r>
+            <w:r>
+              <w:rPr>
+                <w:rFonts w:ascii="Times New Roman" w:hAnsi="Times New Roman" w:cs="Times New Roman"/>
+              </w:rPr>
+              <w:fldChar w:fldCharType="separate"/>
+            </w:r>
+            <w:r>
+              <w:rPr>
+                <w:rFonts w:ascii="Times New Roman" w:hAnsi="Times New Roman" w:cs="Times New Roman"/>
+                <w:noProof/>
+                <w:vertAlign w:val="superscript"/>
+              </w:rPr>
+              <w:t>13</w:t>
+            </w:r>
+            <w:r>
+              <w:rPr>
+                <w:rFonts w:ascii="Times New Roman" w:hAnsi="Times New Roman" w:cs="Times New Roman"/>
+              </w:rPr>
+              <w:fldChar w:fldCharType="end"/>
+            </w:r>
+          </w:p>
         </w:tc>
         <w:tc>
           <w:tcPr>
@@ -2853,8 +3423,6 @@
               </w:rPr>
               <w:t>2400</w:t>
             </w:r>
-            <w:bookmarkStart w:id="0" w:name="_GoBack"/>
-            <w:bookmarkEnd w:id="0"/>
           </w:p>
         </w:tc>
         <w:tc>
@@ -2942,7 +3510,25 @@
               <w:rPr>
                 <w:rFonts w:ascii="Times New Roman" w:hAnsi="Times New Roman" w:cs="Times New Roman"/>
               </w:rPr>
-              <w:t xml:space="preserve">Specific heat, </w:t>
+              <w:t>Specific heat</w:t>
+            </w:r>
+            <w:r>
+              <w:rPr>
+                <w:rFonts w:ascii="Times New Roman" w:hAnsi="Times New Roman" w:cs="Times New Roman"/>
+              </w:rPr>
+              <w:t xml:space="preserve"> </w:t>
+            </w:r>
+            <w:r>
+              <w:rPr>
+                <w:rFonts w:ascii="Times New Roman" w:hAnsi="Times New Roman" w:cs="Times New Roman"/>
+              </w:rPr>
+              <w:t>capacity</w:t>
+            </w:r>
+            <w:r>
+              <w:rPr>
+                <w:rFonts w:ascii="Times New Roman" w:hAnsi="Times New Roman" w:cs="Times New Roman"/>
+              </w:rPr>
+              <w:t xml:space="preserve">, </w:t>
             </w:r>
             <m:oMath>
               <m:r>
@@ -2966,26 +3552,36 @@
                 <w:rFonts w:ascii="Times New Roman" w:hAnsi="Times New Roman" w:cs="Times New Roman"/>
               </w:rPr>
             </w:pPr>
-            <w:r>
-              <w:rPr>
-                <w:rFonts w:ascii="Times New Roman" w:hAnsi="Times New Roman" w:cs="Times New Roman"/>
-              </w:rPr>
-              <w:t>J/(kg*</w:t>
-            </w:r>
-            <w:proofErr w:type="spellStart"/>
-            <w:r>
-              <w:rPr>
-                <w:rFonts w:ascii="Times New Roman" w:hAnsi="Times New Roman" w:cs="Times New Roman"/>
-              </w:rPr>
-              <w:t>degK</w:t>
-            </w:r>
-            <w:proofErr w:type="spellEnd"/>
-            <w:r>
-              <w:rPr>
-                <w:rFonts w:ascii="Times New Roman" w:hAnsi="Times New Roman" w:cs="Times New Roman"/>
-              </w:rPr>
-              <w:t>)</w:t>
-            </w:r>
+            <m:oMathPara>
+              <m:oMath>
+                <m:f>
+                  <m:fPr>
+                    <m:ctrlPr>
+                      <w:rPr>
+                        <w:rFonts w:ascii="Cambria Math" w:hAnsi="Cambria Math" w:cs="Times New Roman"/>
+                        <w:i/>
+                      </w:rPr>
+                    </m:ctrlPr>
+                  </m:fPr>
+                  <m:num>
+                    <m:r>
+                      <w:rPr>
+                        <w:rFonts w:ascii="Cambria Math" w:hAnsi="Cambria Math" w:cs="Times New Roman"/>
+                      </w:rPr>
+                      <m:t>J</m:t>
+                    </m:r>
+                  </m:num>
+                  <m:den>
+                    <m:r>
+                      <w:rPr>
+                        <w:rFonts w:ascii="Cambria Math" w:hAnsi="Cambria Math" w:cs="Times New Roman"/>
+                      </w:rPr>
+                      <m:t>kg∙K</m:t>
+                    </m:r>
+                  </m:den>
+                </m:f>
+              </m:oMath>
+            </m:oMathPara>
           </w:p>
         </w:tc>
         <w:tc>
@@ -3169,6 +3765,326 @@
                 <w:vertAlign w:val="superscript"/>
               </w:rPr>
               <w:t>7</w:t>
+            </w:r>
+            <w:r>
+              <w:rPr>
+                <w:rFonts w:ascii="Times New Roman" w:hAnsi="Times New Roman" w:cs="Times New Roman"/>
+              </w:rPr>
+              <w:fldChar w:fldCharType="end"/>
+            </w:r>
+          </w:p>
+          <w:p>
+            <w:pPr>
+              <w:jc w:val="center"/>
+              <w:rPr>
+                <w:rFonts w:ascii="Times New Roman" w:hAnsi="Times New Roman" w:cs="Times New Roman"/>
+              </w:rPr>
+            </w:pPr>
+            <w:r>
+              <w:rPr>
+                <w:rFonts w:ascii="Times New Roman" w:hAnsi="Times New Roman" w:cs="Times New Roman"/>
+              </w:rPr>
+              <w:t xml:space="preserve">964 </w:t>
+            </w:r>
+            <w:r>
+              <w:rPr>
+                <w:rFonts w:ascii="Times New Roman" w:hAnsi="Times New Roman" w:cs="Times New Roman"/>
+              </w:rPr>
+              <w:t>(</w:t>
+            </w:r>
+            <w:r>
+              <w:rPr>
+                <w:rFonts w:ascii="Times New Roman" w:hAnsi="Times New Roman" w:cs="Times New Roman"/>
+              </w:rPr>
+              <w:t>5% air</w:t>
+            </w:r>
+            <w:r>
+              <w:rPr>
+                <w:rFonts w:ascii="Times New Roman" w:hAnsi="Times New Roman" w:cs="Times New Roman"/>
+              </w:rPr>
+              <w:t xml:space="preserve">) </w:t>
+            </w:r>
+            <w:r>
+              <w:rPr>
+                <w:rFonts w:ascii="Times New Roman" w:hAnsi="Times New Roman" w:cs="Times New Roman"/>
+              </w:rPr>
+              <w:fldChar w:fldCharType="begin" w:fldLock="1"/>
+            </w:r>
+            <w:r>
+              <w:rPr>
+                <w:rFonts w:ascii="Times New Roman" w:hAnsi="Times New Roman" w:cs="Times New Roman"/>
+              </w:rPr>
+              <w:instrText>ADDIN CSL_CITATION {"citationItems":[{"id":"ITEM-1","itemData":{"DOI":"10.1016/j.matdes.2015.11.116","ISBN":"0264-1275","ISSN":"02641275","abstract":"Air voids play an important role in the temperature evolution of asphalt pavements exposed to the sun's radiation and the environment, but their effects have never been precisely quantified before. The objective of this article is to understand and quantify the effect of air voids on the temperature evolution of asphalt mixture under dry and wet conditions. To achieve this objective, dry and saturated asphalt slabs with different air voids contents have been exposed to infrared light and the surface and bottom temperature evolution, heat flux and evaporation rate have been measured. It was observed that under dry conditions air voids simply affect the specific heat capacity and thermal conductivity of asphalt mixture, while under wet conditions the energy used by water for evaporation reduces drastically the temperature of asphalt mixture. This has significance for Urban Heat Island mitigation amongst other implications.","author":[{"dropping-particle":"","family":"Hassn","given":"Abdushaffi","non-dropping-particle":"","parse-names":false,"suffix":""},{"dropping-particle":"","family":"Chiarelli","given":"Andrea","non-dropping-particle":"","parse-names":false,"suffix":""},{"dropping-particle":"","family":"Dawson","given":"Andrew","non-dropping-particle":"","parse-names":false,"suffix":""},{"dropping-particle":"","family":"Garcia","given":"Alvaro","non-dropping-particle":"","parse-names":false,"suffix":""}],"container-title":"Materials &amp; Design","id":"ITEM-1","issued":{"date-parts":[["2016","2"]]},"page":"432-439","title":"Thermal properties of asphalt pavements under dry and wet conditions","type":"article-journal","volume":"91"},"uris":["http://www.mendeley.com/documents/?uuid=2040b31d-5769-4039-b9f2-bf2322841676"]}],"mendeley":{"formattedCitation":"&lt;sup&gt;13&lt;/sup&gt;","plainTextFormattedCitation":"13"},"properties":{"noteIndex":0},"schema":"https://github.com/citation-style-language/schema/raw/master/csl-citation.json"}</w:instrText>
+            </w:r>
+            <w:r>
+              <w:rPr>
+                <w:rFonts w:ascii="Times New Roman" w:hAnsi="Times New Roman" w:cs="Times New Roman"/>
+              </w:rPr>
+              <w:fldChar w:fldCharType="separate"/>
+            </w:r>
+            <w:r>
+              <w:rPr>
+                <w:rFonts w:ascii="Times New Roman" w:hAnsi="Times New Roman" w:cs="Times New Roman"/>
+                <w:noProof/>
+                <w:vertAlign w:val="superscript"/>
+              </w:rPr>
+              <w:t>13</w:t>
+            </w:r>
+            <w:r>
+              <w:rPr>
+                <w:rFonts w:ascii="Times New Roman" w:hAnsi="Times New Roman" w:cs="Times New Roman"/>
+              </w:rPr>
+              <w:fldChar w:fldCharType="end"/>
+            </w:r>
+          </w:p>
+          <w:p>
+            <w:pPr>
+              <w:jc w:val="center"/>
+              <w:rPr>
+                <w:rFonts w:ascii="Times New Roman" w:hAnsi="Times New Roman" w:cs="Times New Roman"/>
+              </w:rPr>
+            </w:pPr>
+            <w:r>
+              <w:rPr>
+                <w:rFonts w:ascii="Times New Roman" w:hAnsi="Times New Roman" w:cs="Times New Roman"/>
+              </w:rPr>
+              <w:t xml:space="preserve">958 </w:t>
+            </w:r>
+            <w:r>
+              <w:rPr>
+                <w:rFonts w:ascii="Times New Roman" w:hAnsi="Times New Roman" w:cs="Times New Roman"/>
+              </w:rPr>
+              <w:t>(</w:t>
+            </w:r>
+            <w:r>
+              <w:rPr>
+                <w:rFonts w:ascii="Times New Roman" w:hAnsi="Times New Roman" w:cs="Times New Roman"/>
+              </w:rPr>
+              <w:t>13</w:t>
+            </w:r>
+            <w:r>
+              <w:rPr>
+                <w:rFonts w:ascii="Times New Roman" w:hAnsi="Times New Roman" w:cs="Times New Roman"/>
+              </w:rPr>
+              <w:t xml:space="preserve">% air) </w:t>
+            </w:r>
+            <w:r>
+              <w:rPr>
+                <w:rFonts w:ascii="Times New Roman" w:hAnsi="Times New Roman" w:cs="Times New Roman"/>
+              </w:rPr>
+              <w:fldChar w:fldCharType="begin" w:fldLock="1"/>
+            </w:r>
+            <w:r>
+              <w:rPr>
+                <w:rFonts w:ascii="Times New Roman" w:hAnsi="Times New Roman" w:cs="Times New Roman"/>
+              </w:rPr>
+              <w:instrText>ADDIN CSL_CITATION {"citationItems":[{"id":"ITEM-1","itemData":{"DOI":"10.1016/j.matdes.2015.11.116","ISBN":"0264-1275","ISSN":"02641275","abstract":"Air voids play an important role in the temperature evolution of asphalt pavements exposed to the sun's radiation and the environment, but their effects have never been precisely quantified before. The objective of this article is to understand and quantify the effect of air voids on the temperature evolution of asphalt mixture under dry and wet conditions. To achieve this objective, dry and saturated asphalt slabs with different air voids contents have been exposed to infrared light and the surface and bottom temperature evolution, heat flux and evaporation rate have been measured. It was observed that under dry conditions air voids simply affect the specific heat capacity and thermal conductivity of asphalt mixture, while under wet conditions the energy used by water for evaporation reduces drastically the temperature of asphalt mixture. This has significance for Urban Heat Island mitigation amongst other implications.","author":[{"dropping-particle":"","family":"Hassn","given":"Abdushaffi","non-dropping-particle":"","parse-names":false,"suffix":""},{"dropping-particle":"","family":"Chiarelli","given":"Andrea","non-dropping-particle":"","parse-names":false,"suffix":""},{"dropping-particle":"","family":"Dawson","given":"Andrew","non-dropping-particle":"","parse-names":false,"suffix":""},{"dropping-particle":"","family":"Garcia","given":"Alvaro","non-dropping-particle":"","parse-names":false,"suffix":""}],"container-title":"Materials &amp; Design","id":"ITEM-1","issued":{"date-parts":[["2016","2"]]},"page":"432-439","title":"Thermal properties of asphalt pavements under dry and wet conditions","type":"article-journal","volume":"91"},"uris":["http://www.mendeley.com/documents/?uuid=2040b31d-5769-4039-b9f2-bf2322841676"]}],"mendeley":{"formattedCitation":"&lt;sup&gt;13&lt;/sup&gt;","plainTextFormattedCitation":"13"},"properties":{"noteIndex":0},"schema":"https://github.com/citation-style-language/schema/raw/master/csl-citation.json"}</w:instrText>
+            </w:r>
+            <w:r>
+              <w:rPr>
+                <w:rFonts w:ascii="Times New Roman" w:hAnsi="Times New Roman" w:cs="Times New Roman"/>
+              </w:rPr>
+              <w:fldChar w:fldCharType="separate"/>
+            </w:r>
+            <w:r>
+              <w:rPr>
+                <w:rFonts w:ascii="Times New Roman" w:hAnsi="Times New Roman" w:cs="Times New Roman"/>
+                <w:noProof/>
+                <w:vertAlign w:val="superscript"/>
+              </w:rPr>
+              <w:t>13</w:t>
+            </w:r>
+            <w:r>
+              <w:rPr>
+                <w:rFonts w:ascii="Times New Roman" w:hAnsi="Times New Roman" w:cs="Times New Roman"/>
+              </w:rPr>
+              <w:fldChar w:fldCharType="end"/>
+            </w:r>
+          </w:p>
+          <w:p>
+            <w:pPr>
+              <w:jc w:val="center"/>
+              <w:rPr>
+                <w:rFonts w:ascii="Times New Roman" w:hAnsi="Times New Roman" w:cs="Times New Roman"/>
+              </w:rPr>
+            </w:pPr>
+            <w:r>
+              <w:rPr>
+                <w:rFonts w:ascii="Times New Roman" w:hAnsi="Times New Roman" w:cs="Times New Roman"/>
+              </w:rPr>
+              <w:t xml:space="preserve">953 </w:t>
+            </w:r>
+            <w:r>
+              <w:rPr>
+                <w:rFonts w:ascii="Times New Roman" w:hAnsi="Times New Roman" w:cs="Times New Roman"/>
+              </w:rPr>
+              <w:t>(</w:t>
+            </w:r>
+            <w:r>
+              <w:rPr>
+                <w:rFonts w:ascii="Times New Roman" w:hAnsi="Times New Roman" w:cs="Times New Roman"/>
+              </w:rPr>
+              <w:t>17</w:t>
+            </w:r>
+            <w:r>
+              <w:rPr>
+                <w:rFonts w:ascii="Times New Roman" w:hAnsi="Times New Roman" w:cs="Times New Roman"/>
+              </w:rPr>
+              <w:t xml:space="preserve">% air) </w:t>
+            </w:r>
+            <w:r>
+              <w:rPr>
+                <w:rFonts w:ascii="Times New Roman" w:hAnsi="Times New Roman" w:cs="Times New Roman"/>
+              </w:rPr>
+              <w:fldChar w:fldCharType="begin" w:fldLock="1"/>
+            </w:r>
+            <w:r>
+              <w:rPr>
+                <w:rFonts w:ascii="Times New Roman" w:hAnsi="Times New Roman" w:cs="Times New Roman"/>
+              </w:rPr>
+              <w:instrText>ADDIN CSL_CITATION {"citationItems":[{"id":"ITEM-1","itemData":{"DOI":"10.1016/j.matdes.2015.11.116","ISBN":"0264-1275","ISSN":"02641275","abstract":"Air voids play an important role in the temperature evolution of asphalt pavements exposed to the sun's radiation and the environment, but their effects have never been precisely quantified before. The objective of this article is to understand and quantify the effect of air voids on the temperature evolution of asphalt mixture under dry and wet conditions. To achieve this objective, dry and saturated asphalt slabs with different air voids contents have been exposed to infrared light and the surface and bottom temperature evolution, heat flux and evaporation rate have been measured. It was observed that under dry conditions air voids simply affect the specific heat capacity and thermal conductivity of asphalt mixture, while under wet conditions the energy used by water for evaporation reduces drastically the temperature of asphalt mixture. This has significance for Urban Heat Island mitigation amongst other implications.","author":[{"dropping-particle":"","family":"Hassn","given":"Abdushaffi","non-dropping-particle":"","parse-names":false,"suffix":""},{"dropping-particle":"","family":"Chiarelli","given":"Andrea","non-dropping-particle":"","parse-names":false,"suffix":""},{"dropping-particle":"","family":"Dawson","given":"Andrew","non-dropping-particle":"","parse-names":false,"suffix":""},{"dropping-particle":"","family":"Garcia","given":"Alvaro","non-dropping-particle":"","parse-names":false,"suffix":""}],"container-title":"Materials &amp; Design","id":"ITEM-1","issued":{"date-parts":[["2016","2"]]},"page":"432-439","title":"Thermal properties of asphalt pavements under dry and wet conditions","type":"article-journal","volume":"91"},"uris":["http://www.mendeley.com/documents/?uuid=2040b31d-5769-4039-b9f2-bf2322841676"]}],"mendeley":{"formattedCitation":"&lt;sup&gt;13&lt;/sup&gt;","plainTextFormattedCitation":"13"},"properties":{"noteIndex":0},"schema":"https://github.com/citation-style-language/schema/raw/master/csl-citation.json"}</w:instrText>
+            </w:r>
+            <w:r>
+              <w:rPr>
+                <w:rFonts w:ascii="Times New Roman" w:hAnsi="Times New Roman" w:cs="Times New Roman"/>
+              </w:rPr>
+              <w:fldChar w:fldCharType="separate"/>
+            </w:r>
+            <w:r>
+              <w:rPr>
+                <w:rFonts w:ascii="Times New Roman" w:hAnsi="Times New Roman" w:cs="Times New Roman"/>
+                <w:noProof/>
+                <w:vertAlign w:val="superscript"/>
+              </w:rPr>
+              <w:t>13</w:t>
+            </w:r>
+            <w:r>
+              <w:rPr>
+                <w:rFonts w:ascii="Times New Roman" w:hAnsi="Times New Roman" w:cs="Times New Roman"/>
+              </w:rPr>
+              <w:fldChar w:fldCharType="end"/>
+            </w:r>
+          </w:p>
+          <w:p>
+            <w:pPr>
+              <w:jc w:val="center"/>
+              <w:rPr>
+                <w:rFonts w:ascii="Times New Roman" w:hAnsi="Times New Roman" w:cs="Times New Roman"/>
+              </w:rPr>
+            </w:pPr>
+            <w:r>
+              <w:rPr>
+                <w:rFonts w:ascii="Times New Roman" w:hAnsi="Times New Roman" w:cs="Times New Roman"/>
+              </w:rPr>
+              <w:t xml:space="preserve">947 </w:t>
+            </w:r>
+            <w:r>
+              <w:rPr>
+                <w:rFonts w:ascii="Times New Roman" w:hAnsi="Times New Roman" w:cs="Times New Roman"/>
+              </w:rPr>
+              <w:t>(</w:t>
+            </w:r>
+            <w:r>
+              <w:rPr>
+                <w:rFonts w:ascii="Times New Roman" w:hAnsi="Times New Roman" w:cs="Times New Roman"/>
+              </w:rPr>
+              <w:t>22</w:t>
+            </w:r>
+            <w:r>
+              <w:rPr>
+                <w:rFonts w:ascii="Times New Roman" w:hAnsi="Times New Roman" w:cs="Times New Roman"/>
+              </w:rPr>
+              <w:t xml:space="preserve">% air) </w:t>
+            </w:r>
+            <w:r>
+              <w:rPr>
+                <w:rFonts w:ascii="Times New Roman" w:hAnsi="Times New Roman" w:cs="Times New Roman"/>
+              </w:rPr>
+              <w:fldChar w:fldCharType="begin" w:fldLock="1"/>
+            </w:r>
+            <w:r>
+              <w:rPr>
+                <w:rFonts w:ascii="Times New Roman" w:hAnsi="Times New Roman" w:cs="Times New Roman"/>
+              </w:rPr>
+              <w:instrText>ADDIN CSL_CITATION {"citationItems":[{"id":"ITEM-1","itemData":{"DOI":"10.1016/j.matdes.2015.11.116","ISBN":"0264-1275","ISSN":"02641275","abstract":"Air voids play an important role in the temperature evolution of asphalt pavements exposed to the sun's radiation and the environment, but their effects have never been precisely quantified before. The objective of this article is to understand and quantify the effect of air voids on the temperature evolution of asphalt mixture under dry and wet conditions. To achieve this objective, dry and saturated asphalt slabs with different air voids contents have been exposed to infrared light and the surface and bottom temperature evolution, heat flux and evaporation rate have been measured. It was observed that under dry conditions air voids simply affect the specific heat capacity and thermal conductivity of asphalt mixture, while under wet conditions the energy used by water for evaporation reduces drastically the temperature of asphalt mixture. This has significance for Urban Heat Island mitigation amongst other implications.","author":[{"dropping-particle":"","family":"Hassn","given":"Abdushaffi","non-dropping-particle":"","parse-names":false,"suffix":""},{"dropping-particle":"","family":"Chiarelli","given":"Andrea","non-dropping-particle":"","parse-names":false,"suffix":""},{"dropping-particle":"","family":"Dawson","given":"Andrew","non-dropping-particle":"","parse-names":false,"suffix":""},{"dropping-particle":"","family":"Garcia","given":"Alvaro","non-dropping-particle":"","parse-names":false,"suffix":""}],"container-title":"Materials &amp; Design","id":"ITEM-1","issued":{"date-parts":[["2016","2"]]},"page":"432-439","title":"Thermal properties of asphalt pavements under dry and wet conditions","type":"article-journal","volume":"91"},"uris":["http://www.mendeley.com/documents/?uuid=2040b31d-5769-4039-b9f2-bf2322841676"]}],"mendeley":{"formattedCitation":"&lt;sup&gt;13&lt;/sup&gt;","plainTextFormattedCitation":"13"},"properties":{"noteIndex":0},"schema":"https://github.com/citation-style-language/schema/raw/master/csl-citation.json"}</w:instrText>
+            </w:r>
+            <w:r>
+              <w:rPr>
+                <w:rFonts w:ascii="Times New Roman" w:hAnsi="Times New Roman" w:cs="Times New Roman"/>
+              </w:rPr>
+              <w:fldChar w:fldCharType="separate"/>
+            </w:r>
+            <w:r>
+              <w:rPr>
+                <w:rFonts w:ascii="Times New Roman" w:hAnsi="Times New Roman" w:cs="Times New Roman"/>
+                <w:noProof/>
+                <w:vertAlign w:val="superscript"/>
+              </w:rPr>
+              <w:t>13</w:t>
+            </w:r>
+            <w:r>
+              <w:rPr>
+                <w:rFonts w:ascii="Times New Roman" w:hAnsi="Times New Roman" w:cs="Times New Roman"/>
+              </w:rPr>
+              <w:fldChar w:fldCharType="end"/>
+            </w:r>
+          </w:p>
+          <w:p>
+            <w:pPr>
+              <w:jc w:val="center"/>
+              <w:rPr>
+                <w:rFonts w:ascii="Times New Roman" w:hAnsi="Times New Roman" w:cs="Times New Roman"/>
+              </w:rPr>
+            </w:pPr>
+            <w:r>
+              <w:rPr>
+                <w:rFonts w:ascii="Times New Roman" w:hAnsi="Times New Roman" w:cs="Times New Roman"/>
+              </w:rPr>
+              <w:t xml:space="preserve">946 </w:t>
+            </w:r>
+            <w:r>
+              <w:rPr>
+                <w:rFonts w:ascii="Times New Roman" w:hAnsi="Times New Roman" w:cs="Times New Roman"/>
+              </w:rPr>
+              <w:t>(</w:t>
+            </w:r>
+            <w:r>
+              <w:rPr>
+                <w:rFonts w:ascii="Times New Roman" w:hAnsi="Times New Roman" w:cs="Times New Roman"/>
+              </w:rPr>
+              <w:t>2</w:t>
+            </w:r>
+            <w:r>
+              <w:rPr>
+                <w:rFonts w:ascii="Times New Roman" w:hAnsi="Times New Roman" w:cs="Times New Roman"/>
+              </w:rPr>
+              <w:t xml:space="preserve">5% air) </w:t>
+            </w:r>
+            <w:r>
+              <w:rPr>
+                <w:rFonts w:ascii="Times New Roman" w:hAnsi="Times New Roman" w:cs="Times New Roman"/>
+              </w:rPr>
+              <w:fldChar w:fldCharType="begin" w:fldLock="1"/>
+            </w:r>
+            <w:r>
+              <w:rPr>
+                <w:rFonts w:ascii="Times New Roman" w:hAnsi="Times New Roman" w:cs="Times New Roman"/>
+              </w:rPr>
+              <w:instrText>ADDIN CSL_CITATION {"citationItems":[{"id":"ITEM-1","itemData":{"DOI":"10.1016/j.matdes.2015.11.116","ISBN":"0264-1275","ISSN":"02641275","abstract":"Air voids play an important role in the temperature evolution of asphalt pavements exposed to the sun's radiation and the environment, but their effects have never been precisely quantified before. The objective of this article is to understand and quantify the effect of air voids on the temperature evolution of asphalt mixture under dry and wet conditions. To achieve this objective, dry and saturated asphalt slabs with different air voids contents have been exposed to infrared light and the surface and bottom temperature evolution, heat flux and evaporation rate have been measured. It was observed that under dry conditions air voids simply affect the specific heat capacity and thermal conductivity of asphalt mixture, while under wet conditions the energy used by water for evaporation reduces drastically the temperature of asphalt mixture. This has significance for Urban Heat Island mitigation amongst other implications.","author":[{"dropping-particle":"","family":"Hassn","given":"Abdushaffi","non-dropping-particle":"","parse-names":false,"suffix":""},{"dropping-particle":"","family":"Chiarelli","given":"Andrea","non-dropping-particle":"","parse-names":false,"suffix":""},{"dropping-particle":"","family":"Dawson","given":"Andrew","non-dropping-particle":"","parse-names":false,"suffix":""},{"dropping-particle":"","family":"Garcia","given":"Alvaro","non-dropping-particle":"","parse-names":false,"suffix":""}],"container-title":"Materials &amp; Design","id":"ITEM-1","issued":{"date-parts":[["2016","2"]]},"page":"432-439","title":"Thermal properties of asphalt pavements under dry and wet conditions","type":"article-journal","volume":"91"},"uris":["http://www.mendeley.com/documents/?uuid=2040b31d-5769-4039-b9f2-bf2322841676"]}],"mendeley":{"formattedCitation":"&lt;sup&gt;13&lt;/sup&gt;","plainTextFormattedCitation":"13"},"properties":{"noteIndex":0},"schema":"https://github.com/citation-style-language/schema/raw/master/csl-citation.json"}</w:instrText>
+            </w:r>
+            <w:r>
+              <w:rPr>
+                <w:rFonts w:ascii="Times New Roman" w:hAnsi="Times New Roman" w:cs="Times New Roman"/>
+              </w:rPr>
+              <w:fldChar w:fldCharType="separate"/>
+            </w:r>
+            <w:r>
+              <w:rPr>
+                <w:rFonts w:ascii="Times New Roman" w:hAnsi="Times New Roman" w:cs="Times New Roman"/>
+                <w:noProof/>
+                <w:vertAlign w:val="superscript"/>
+              </w:rPr>
+              <w:t>13</w:t>
             </w:r>
             <w:r>
               <w:rPr>
@@ -3394,13 +4310,14 @@
               <w:rPr>
                 <w:rFonts w:ascii="Times New Roman" w:hAnsi="Times New Roman" w:cs="Times New Roman"/>
               </w:rPr>
+              <w:lastRenderedPageBreak/>
               <w:t>Vol</w:t>
             </w:r>
             <w:r>
               <w:rPr>
                 <w:rFonts w:ascii="Times New Roman" w:hAnsi="Times New Roman" w:cs="Times New Roman"/>
               </w:rPr>
-              <w:t>.</w:t>
+              <w:t>umetric</w:t>
             </w:r>
             <w:r>
               <w:rPr>
@@ -3435,32 +4352,64 @@
               <w:jc w:val="center"/>
               <w:rPr>
                 <w:rFonts w:ascii="Times New Roman" w:hAnsi="Times New Roman" w:cs="Times New Roman"/>
-                <w:i/>
-              </w:rPr>
-            </w:pPr>
-            <w:r>
-              <w:rPr>
-                <w:rFonts w:ascii="Times New Roman" w:hAnsi="Times New Roman" w:cs="Times New Roman"/>
-                <w:i/>
-              </w:rPr>
-              <w:t xml:space="preserve">J/(m3 </w:t>
-            </w:r>
-            <w:proofErr w:type="spellStart"/>
-            <w:r>
-              <w:rPr>
-                <w:rFonts w:ascii="Times New Roman" w:hAnsi="Times New Roman" w:cs="Times New Roman"/>
-                <w:i/>
-              </w:rPr>
-              <w:t>degK</w:t>
-            </w:r>
-            <w:proofErr w:type="spellEnd"/>
-            <w:r>
-              <w:rPr>
-                <w:rFonts w:ascii="Times New Roman" w:hAnsi="Times New Roman" w:cs="Times New Roman"/>
-                <w:i/>
-              </w:rPr>
-              <w:t>)</w:t>
-            </w:r>
+              </w:rPr>
+            </w:pPr>
+            <m:oMathPara>
+              <m:oMath>
+                <m:f>
+                  <m:fPr>
+                    <m:ctrlPr>
+                      <w:rPr>
+                        <w:rFonts w:ascii="Cambria Math" w:hAnsi="Cambria Math" w:cs="Times New Roman"/>
+                        <w:i/>
+                      </w:rPr>
+                    </m:ctrlPr>
+                  </m:fPr>
+                  <m:num>
+                    <m:r>
+                      <w:rPr>
+                        <w:rFonts w:ascii="Cambria Math" w:hAnsi="Cambria Math" w:cs="Times New Roman"/>
+                      </w:rPr>
+                      <m:t>J</m:t>
+                    </m:r>
+                  </m:num>
+                  <m:den>
+                    <m:sSup>
+                      <m:sSupPr>
+                        <m:ctrlPr>
+                          <w:rPr>
+                            <w:rFonts w:ascii="Cambria Math" w:hAnsi="Cambria Math" w:cs="Times New Roman"/>
+                            <w:i/>
+                          </w:rPr>
+                        </m:ctrlPr>
+                      </m:sSupPr>
+                      <m:e>
+                        <m:r>
+                          <w:rPr>
+                            <w:rFonts w:ascii="Cambria Math" w:hAnsi="Cambria Math" w:cs="Times New Roman"/>
+                          </w:rPr>
+                          <m:t>m</m:t>
+                        </m:r>
+                      </m:e>
+                      <m:sup>
+                        <m:r>
+                          <w:rPr>
+                            <w:rFonts w:ascii="Cambria Math" w:hAnsi="Cambria Math" w:cs="Times New Roman"/>
+                          </w:rPr>
+                          <m:t>3</m:t>
+                        </m:r>
+                      </m:sup>
+                    </m:sSup>
+                    <m:r>
+                      <w:rPr>
+                        <w:rFonts w:ascii="Cambria Math" w:hAnsi="Cambria Math" w:cs="Times New Roman"/>
+                      </w:rPr>
+                      <m:t>∙K</m:t>
+                    </m:r>
+                  </m:den>
+                </m:f>
+              </m:oMath>
+            </m:oMathPara>
           </w:p>
         </w:tc>
         <w:tc>
@@ -3548,12 +4497,16 @@
                 <w:rFonts w:ascii="Times New Roman" w:hAnsi="Times New Roman" w:cs="Times New Roman"/>
               </w:rPr>
             </w:pPr>
-            <w:r>
-              <w:rPr>
-                <w:rFonts w:ascii="Times New Roman" w:hAnsi="Times New Roman" w:cs="Times New Roman"/>
-              </w:rPr>
-              <w:t>mm</w:t>
-            </w:r>
+            <m:oMathPara>
+              <m:oMath>
+                <m:r>
+                  <w:rPr>
+                    <w:rFonts w:ascii="Cambria Math" w:hAnsi="Cambria Math" w:cs="Times New Roman"/>
+                  </w:rPr>
+                  <m:t>mm</m:t>
+                </m:r>
+              </m:oMath>
+            </m:oMathPara>
           </w:p>
         </w:tc>
         <w:tc>
@@ -3572,7 +4525,367 @@
               <w:rPr>
                 <w:rFonts w:ascii="Times New Roman" w:hAnsi="Times New Roman" w:cs="Times New Roman"/>
               </w:rPr>
-              <w:t>150 flexible with 50 surface</w:t>
+              <w:t xml:space="preserve">150 </w:t>
+            </w:r>
+            <w:r>
+              <w:rPr>
+                <w:rFonts w:ascii="Times New Roman" w:hAnsi="Times New Roman" w:cs="Times New Roman"/>
+              </w:rPr>
+              <w:t>(</w:t>
+            </w:r>
+            <w:r>
+              <w:rPr>
+                <w:rFonts w:ascii="Times New Roman" w:hAnsi="Times New Roman" w:cs="Times New Roman"/>
+              </w:rPr>
+              <w:t>flexible</w:t>
+            </w:r>
+            <w:r>
+              <w:rPr>
+                <w:rFonts w:ascii="Times New Roman" w:hAnsi="Times New Roman" w:cs="Times New Roman"/>
+              </w:rPr>
+              <w:t>)</w:t>
+            </w:r>
+            <w:r>
+              <w:rPr>
+                <w:rFonts w:ascii="Times New Roman" w:hAnsi="Times New Roman" w:cs="Times New Roman"/>
+              </w:rPr>
+              <w:t xml:space="preserve"> </w:t>
+            </w:r>
+            <w:r>
+              <w:rPr>
+                <w:rFonts w:ascii="Times New Roman" w:hAnsi="Times New Roman" w:cs="Times New Roman"/>
+              </w:rPr>
+              <w:t>plus</w:t>
+            </w:r>
+            <w:r>
+              <w:rPr>
+                <w:rFonts w:ascii="Times New Roman" w:hAnsi="Times New Roman" w:cs="Times New Roman"/>
+              </w:rPr>
+              <w:t xml:space="preserve"> 50 </w:t>
+            </w:r>
+            <w:r>
+              <w:rPr>
+                <w:rFonts w:ascii="Times New Roman" w:hAnsi="Times New Roman" w:cs="Times New Roman"/>
+              </w:rPr>
+              <w:t>(</w:t>
+            </w:r>
+            <w:r>
+              <w:rPr>
+                <w:rFonts w:ascii="Times New Roman" w:hAnsi="Times New Roman" w:cs="Times New Roman"/>
+              </w:rPr>
+              <w:t>surface</w:t>
+            </w:r>
+            <w:r>
+              <w:rPr>
+                <w:rFonts w:ascii="Times New Roman" w:hAnsi="Times New Roman" w:cs="Times New Roman"/>
+              </w:rPr>
+              <w:t>)</w:t>
+            </w:r>
+          </w:p>
+          <w:p>
+            <w:pPr>
+              <w:jc w:val="center"/>
+              <w:rPr>
+                <w:rFonts w:ascii="Times New Roman" w:hAnsi="Times New Roman" w:cs="Times New Roman"/>
+              </w:rPr>
+            </w:pPr>
+            <w:r>
+              <w:rPr>
+                <w:rFonts w:ascii="Times New Roman" w:hAnsi="Times New Roman" w:cs="Times New Roman"/>
+              </w:rPr>
+              <w:t xml:space="preserve">100 </w:t>
+            </w:r>
+            <w:commentRangeStart w:id="1"/>
+            <w:r>
+              <w:rPr>
+                <w:rFonts w:ascii="Times New Roman" w:hAnsi="Times New Roman" w:cs="Times New Roman"/>
+              </w:rPr>
+              <w:t>base</w:t>
+            </w:r>
+            <w:commentRangeEnd w:id="1"/>
+            <w:r>
+              <w:rPr>
+                <w:rStyle w:val="CommentReference"/>
+              </w:rPr>
+              <w:commentReference w:id="1"/>
+            </w:r>
+          </w:p>
+          <w:p>
+            <w:pPr>
+              <w:jc w:val="center"/>
+              <w:rPr>
+                <w:rFonts w:ascii="Times New Roman" w:hAnsi="Times New Roman" w:cs="Times New Roman"/>
+              </w:rPr>
+            </w:pPr>
+            <w:r>
+              <w:rPr>
+                <w:rFonts w:ascii="Times New Roman" w:hAnsi="Times New Roman" w:cs="Times New Roman"/>
+              </w:rPr>
+              <w:t>75</w:t>
+            </w:r>
+            <w:r>
+              <w:rPr>
+                <w:rFonts w:ascii="Times New Roman" w:hAnsi="Times New Roman" w:cs="Times New Roman"/>
+              </w:rPr>
+              <w:t xml:space="preserve"> - </w:t>
+            </w:r>
+            <w:r>
+              <w:rPr>
+                <w:rFonts w:ascii="Times New Roman" w:hAnsi="Times New Roman" w:cs="Times New Roman"/>
+              </w:rPr>
+              <w:t>1</w:t>
+            </w:r>
+            <w:r>
+              <w:rPr>
+                <w:rFonts w:ascii="Times New Roman" w:hAnsi="Times New Roman" w:cs="Times New Roman"/>
+              </w:rPr>
+              <w:t xml:space="preserve">00 </w:t>
+            </w:r>
+            <w:r>
+              <w:rPr>
+                <w:rFonts w:ascii="Times New Roman" w:hAnsi="Times New Roman" w:cs="Times New Roman"/>
+              </w:rPr>
+              <w:t>surface</w:t>
+            </w:r>
+            <w:r>
+              <w:rPr>
+                <w:rFonts w:ascii="Times New Roman" w:hAnsi="Times New Roman" w:cs="Times New Roman"/>
+              </w:rPr>
+              <w:t xml:space="preserve"> airport </w:t>
+            </w:r>
+            <w:r>
+              <w:rPr>
+                <w:rFonts w:ascii="Times New Roman" w:hAnsi="Times New Roman" w:cs="Times New Roman"/>
+              </w:rPr>
+              <w:fldChar w:fldCharType="begin" w:fldLock="1"/>
+            </w:r>
+            <w:r>
+              <w:rPr>
+                <w:rFonts w:ascii="Times New Roman" w:hAnsi="Times New Roman" w:cs="Times New Roman"/>
+              </w:rPr>
+              <w:instrText>ADDIN CSL_CITATION {"citationItems":[{"id":"ITEM-1","itemData":{"DOI":"150/5320-6F","abstract":"Subject: AIRCRAFT ICE PROTECTION Date: 8/16/06 AC No: 20-73A","author":[{"dropping-particle":"","family":"FAA","given":"(Federal Aviation Administration)","non-dropping-particle":"","parse-names":false,"suffix":""}],"id":"ITEM-1","issued":{"date-parts":[["2016"]]},"title":"Airport Pavement Design and Evaluation","type":"report"},"uris":["http://www.mendeley.com/documents/?uuid=824a1f1c-60ac-4833-aa13-ceff99fa2bd9"]}],"mendeley":{"formattedCitation":"&lt;sup&gt;14&lt;/sup&gt;","plainTextFormattedCitation":"14","previouslyFormattedCitation":"&lt;sup&gt;13&lt;/sup&gt;"},"properties":{"noteIndex":0},"schema":"https://github.com/citation-style-language/schema/raw/master/csl-citation.json"}</w:instrText>
+            </w:r>
+            <w:r>
+              <w:rPr>
+                <w:rFonts w:ascii="Times New Roman" w:hAnsi="Times New Roman" w:cs="Times New Roman"/>
+              </w:rPr>
+              <w:fldChar w:fldCharType="separate"/>
+            </w:r>
+            <w:r>
+              <w:rPr>
+                <w:rFonts w:ascii="Times New Roman" w:hAnsi="Times New Roman" w:cs="Times New Roman"/>
+                <w:noProof/>
+                <w:vertAlign w:val="superscript"/>
+              </w:rPr>
+              <w:t>14</w:t>
+            </w:r>
+            <w:r>
+              <w:rPr>
+                <w:rFonts w:ascii="Times New Roman" w:hAnsi="Times New Roman" w:cs="Times New Roman"/>
+              </w:rPr>
+              <w:fldChar w:fldCharType="end"/>
+            </w:r>
+          </w:p>
+          <w:p>
+            <w:pPr>
+              <w:jc w:val="center"/>
+              <w:rPr>
+                <w:rFonts w:ascii="Times New Roman" w:hAnsi="Times New Roman" w:cs="Times New Roman"/>
+              </w:rPr>
+            </w:pPr>
+            <w:r>
+              <w:rPr>
+                <w:rFonts w:ascii="Times New Roman" w:hAnsi="Times New Roman" w:cs="Times New Roman"/>
+              </w:rPr>
+              <w:t>125 (stabilized base airport, only heavy planes)</w:t>
+            </w:r>
+            <w:r>
+              <w:rPr>
+                <w:rFonts w:ascii="Times New Roman" w:hAnsi="Times New Roman" w:cs="Times New Roman"/>
+              </w:rPr>
+              <w:t xml:space="preserve"> </w:t>
+            </w:r>
+            <w:r>
+              <w:rPr>
+                <w:rFonts w:ascii="Times New Roman" w:hAnsi="Times New Roman" w:cs="Times New Roman"/>
+              </w:rPr>
+              <w:fldChar w:fldCharType="begin" w:fldLock="1"/>
+            </w:r>
+            <w:r>
+              <w:rPr>
+                <w:rFonts w:ascii="Times New Roman" w:hAnsi="Times New Roman" w:cs="Times New Roman"/>
+              </w:rPr>
+              <w:instrText>ADDIN CSL_CITATION {"citationItems":[{"id":"ITEM-1","itemData":{"DOI":"150/5320-6F","abstract":"Subject: AIRCRAFT ICE PROTECTION Date: 8/16/06 AC No: 20-73A","author":[{"dropping-particle":"","family":"FAA","given":"(Federal Aviation Administration)","non-dropping-particle":"","parse-names":false,"suffix":""}],"id":"ITEM-1","issued":{"date-parts":[["2016"]]},"title":"Airport Pavement Design and Evaluation","type":"report"},"uris":["http://www.mendeley.com/documents/?uuid=824a1f1c-60ac-4833-aa13-ceff99fa2bd9"]}],"mendeley":{"formattedCitation":"&lt;sup&gt;14&lt;/sup&gt;","plainTextFormattedCitation":"14","previouslyFormattedCitation":"&lt;sup&gt;13&lt;/sup&gt;"},"properties":{"noteIndex":0},"schema":"https://github.com/citation-style-language/schema/raw/master/csl-citation.json"}</w:instrText>
+            </w:r>
+            <w:r>
+              <w:rPr>
+                <w:rFonts w:ascii="Times New Roman" w:hAnsi="Times New Roman" w:cs="Times New Roman"/>
+              </w:rPr>
+              <w:fldChar w:fldCharType="separate"/>
+            </w:r>
+            <w:r>
+              <w:rPr>
+                <w:rFonts w:ascii="Times New Roman" w:hAnsi="Times New Roman" w:cs="Times New Roman"/>
+                <w:noProof/>
+                <w:vertAlign w:val="superscript"/>
+              </w:rPr>
+              <w:t>14</w:t>
+            </w:r>
+            <w:r>
+              <w:rPr>
+                <w:rFonts w:ascii="Times New Roman" w:hAnsi="Times New Roman" w:cs="Times New Roman"/>
+              </w:rPr>
+              <w:fldChar w:fldCharType="end"/>
+            </w:r>
+          </w:p>
+          <w:p>
+            <w:pPr>
+              <w:jc w:val="center"/>
+              <w:rPr>
+                <w:rFonts w:ascii="Times New Roman" w:hAnsi="Times New Roman" w:cs="Times New Roman"/>
+              </w:rPr>
+            </w:pPr>
+            <w:r>
+              <w:rPr>
+                <w:rFonts w:ascii="Times New Roman" w:hAnsi="Times New Roman" w:cs="Times New Roman"/>
+              </w:rPr>
+              <w:t xml:space="preserve">75 – 150 (crushed </w:t>
+            </w:r>
+            <w:proofErr w:type="spellStart"/>
+            <w:r>
+              <w:rPr>
+                <w:rFonts w:ascii="Times New Roman" w:hAnsi="Times New Roman" w:cs="Times New Roman"/>
+              </w:rPr>
+              <w:t>agg</w:t>
+            </w:r>
+            <w:proofErr w:type="spellEnd"/>
+            <w:r>
+              <w:rPr>
+                <w:rFonts w:ascii="Times New Roman" w:hAnsi="Times New Roman" w:cs="Times New Roman"/>
+              </w:rPr>
+              <w:t xml:space="preserve"> base airport)</w:t>
+            </w:r>
+            <w:r>
+              <w:rPr>
+                <w:rFonts w:ascii="Times New Roman" w:hAnsi="Times New Roman" w:cs="Times New Roman"/>
+              </w:rPr>
+              <w:t xml:space="preserve"> </w:t>
+            </w:r>
+            <w:r>
+              <w:rPr>
+                <w:rFonts w:ascii="Times New Roman" w:hAnsi="Times New Roman" w:cs="Times New Roman"/>
+              </w:rPr>
+              <w:fldChar w:fldCharType="begin" w:fldLock="1"/>
+            </w:r>
+            <w:r>
+              <w:rPr>
+                <w:rFonts w:ascii="Times New Roman" w:hAnsi="Times New Roman" w:cs="Times New Roman"/>
+              </w:rPr>
+              <w:instrText>ADDIN CSL_CITATION {"citationItems":[{"id":"ITEM-1","itemData":{"DOI":"150/5320-6F","abstract":"Subject: AIRCRAFT ICE PROTECTION Date: 8/16/06 AC No: 20-73A","author":[{"dropping-particle":"","family":"FAA","given":"(Federal Aviation Administration)","non-dropping-particle":"","parse-names":false,"suffix":""}],"id":"ITEM-1","issued":{"date-parts":[["2016"]]},"title":"Airport Pavement Design and Evaluation","type":"report"},"uris":["http://www.mendeley.com/documents/?uuid=824a1f1c-60ac-4833-aa13-ceff99fa2bd9"]}],"mendeley":{"formattedCitation":"&lt;sup&gt;14&lt;/sup&gt;","plainTextFormattedCitation":"14","previouslyFormattedCitation":"&lt;sup&gt;13&lt;/sup&gt;"},"properties":{"noteIndex":0},"schema":"https://github.com/citation-style-language/schema/raw/master/csl-citation.json"}</w:instrText>
+            </w:r>
+            <w:r>
+              <w:rPr>
+                <w:rFonts w:ascii="Times New Roman" w:hAnsi="Times New Roman" w:cs="Times New Roman"/>
+              </w:rPr>
+              <w:fldChar w:fldCharType="separate"/>
+            </w:r>
+            <w:r>
+              <w:rPr>
+                <w:rFonts w:ascii="Times New Roman" w:hAnsi="Times New Roman" w:cs="Times New Roman"/>
+                <w:noProof/>
+                <w:vertAlign w:val="superscript"/>
+              </w:rPr>
+              <w:t>14</w:t>
+            </w:r>
+            <w:r>
+              <w:rPr>
+                <w:rFonts w:ascii="Times New Roman" w:hAnsi="Times New Roman" w:cs="Times New Roman"/>
+              </w:rPr>
+              <w:fldChar w:fldCharType="end"/>
+            </w:r>
+          </w:p>
+          <w:p>
+            <w:pPr>
+              <w:jc w:val="center"/>
+              <w:rPr>
+                <w:rFonts w:ascii="Times New Roman" w:hAnsi="Times New Roman" w:cs="Times New Roman"/>
+              </w:rPr>
+            </w:pPr>
+            <w:r>
+              <w:rPr>
+                <w:rFonts w:ascii="Times New Roman" w:hAnsi="Times New Roman" w:cs="Times New Roman"/>
+              </w:rPr>
+              <w:t>75</w:t>
+            </w:r>
+            <w:r>
+              <w:rPr>
+                <w:rFonts w:ascii="Times New Roman" w:hAnsi="Times New Roman" w:cs="Times New Roman"/>
+              </w:rPr>
+              <w:t xml:space="preserve"> </w:t>
+            </w:r>
+            <w:proofErr w:type="spellStart"/>
+            <w:r>
+              <w:rPr>
+                <w:rFonts w:ascii="Times New Roman" w:hAnsi="Times New Roman" w:cs="Times New Roman"/>
+              </w:rPr>
+              <w:t>agg</w:t>
+            </w:r>
+            <w:proofErr w:type="spellEnd"/>
+            <w:r>
+              <w:rPr>
+                <w:rFonts w:ascii="Times New Roman" w:hAnsi="Times New Roman" w:cs="Times New Roman"/>
+              </w:rPr>
+              <w:t xml:space="preserve"> (</w:t>
+            </w:r>
+            <w:r>
+              <w:rPr>
+                <w:rFonts w:ascii="Times New Roman" w:hAnsi="Times New Roman" w:cs="Times New Roman"/>
+              </w:rPr>
+              <w:t>base airport</w:t>
+            </w:r>
+            <w:r>
+              <w:rPr>
+                <w:rFonts w:ascii="Times New Roman" w:hAnsi="Times New Roman" w:cs="Times New Roman"/>
+              </w:rPr>
+              <w:t>, only light planes)</w:t>
+            </w:r>
+            <w:r>
+              <w:rPr>
+                <w:rFonts w:ascii="Times New Roman" w:hAnsi="Times New Roman" w:cs="Times New Roman"/>
+              </w:rPr>
+              <w:t xml:space="preserve"> </w:t>
+            </w:r>
+            <w:r>
+              <w:rPr>
+                <w:rFonts w:ascii="Times New Roman" w:hAnsi="Times New Roman" w:cs="Times New Roman"/>
+              </w:rPr>
+              <w:fldChar w:fldCharType="begin" w:fldLock="1"/>
+            </w:r>
+            <w:r>
+              <w:rPr>
+                <w:rFonts w:ascii="Times New Roman" w:hAnsi="Times New Roman" w:cs="Times New Roman"/>
+              </w:rPr>
+              <w:instrText>ADDIN CSL_CITATION {"citationItems":[{"id":"ITEM-1","itemData":{"DOI":"150/5320-6F","abstract":"Subject: AIRCRAFT ICE PROTECTION Date: 8/16/06 AC No: 20-73A","author":[{"dropping-particle":"","family":"FAA","given":"(Federal Aviation Administration)","non-dropping-particle":"","parse-names":false,"suffix":""}],"id":"ITEM-1","issued":{"date-parts":[["2016"]]},"title":"Airport Pavement Design and Evaluation","type":"report"},"uris":["http://www.mendeley.com/documents/?uuid=824a1f1c-60ac-4833-aa13-ceff99fa2bd9"]}],"mendeley":{"formattedCitation":"&lt;sup&gt;14&lt;/sup&gt;","plainTextFormattedCitation":"14","previouslyFormattedCitation":"&lt;sup&gt;13&lt;/sup&gt;"},"properties":{"noteIndex":0},"schema":"https://github.com/citation-style-language/schema/raw/master/csl-citation.json"}</w:instrText>
+            </w:r>
+            <w:r>
+              <w:rPr>
+                <w:rFonts w:ascii="Times New Roman" w:hAnsi="Times New Roman" w:cs="Times New Roman"/>
+              </w:rPr>
+              <w:fldChar w:fldCharType="separate"/>
+            </w:r>
+            <w:r>
+              <w:rPr>
+                <w:rFonts w:ascii="Times New Roman" w:hAnsi="Times New Roman" w:cs="Times New Roman"/>
+                <w:noProof/>
+                <w:vertAlign w:val="superscript"/>
+              </w:rPr>
+              <w:t>14</w:t>
+            </w:r>
+            <w:r>
+              <w:rPr>
+                <w:rFonts w:ascii="Times New Roman" w:hAnsi="Times New Roman" w:cs="Times New Roman"/>
+              </w:rPr>
+              <w:fldChar w:fldCharType="end"/>
             </w:r>
           </w:p>
           <w:p>
@@ -3587,21 +4900,39 @@
               <w:rPr>
                 <w:rFonts w:ascii="Times New Roman" w:hAnsi="Times New Roman" w:cs="Times New Roman"/>
               </w:rPr>
-              <w:t xml:space="preserve">100 </w:t>
-            </w:r>
-            <w:commentRangeStart w:id="1"/>
-            <w:r>
-              <w:rPr>
-                <w:rFonts w:ascii="Times New Roman" w:hAnsi="Times New Roman" w:cs="Times New Roman"/>
-              </w:rPr>
-              <w:t>base</w:t>
-            </w:r>
-            <w:commentRangeEnd w:id="1"/>
-            <w:r>
-              <w:rPr>
-                <w:rStyle w:val="CommentReference"/>
-              </w:rPr>
-              <w:commentReference w:id="1"/>
+              <w:t xml:space="preserve">100 (subbase airport) </w:t>
+            </w:r>
+            <w:r>
+              <w:rPr>
+                <w:rFonts w:ascii="Times New Roman" w:hAnsi="Times New Roman" w:cs="Times New Roman"/>
+              </w:rPr>
+              <w:fldChar w:fldCharType="begin" w:fldLock="1"/>
+            </w:r>
+            <w:r>
+              <w:rPr>
+                <w:rFonts w:ascii="Times New Roman" w:hAnsi="Times New Roman" w:cs="Times New Roman"/>
+              </w:rPr>
+              <w:instrText>ADDIN CSL_CITATION {"citationItems":[{"id":"ITEM-1","itemData":{"DOI":"150/5320-6F","abstract":"Subject: AIRCRAFT ICE PROTECTION Date: 8/16/06 AC No: 20-73A","author":[{"dropping-particle":"","family":"FAA","given":"(Federal Aviation Administration)","non-dropping-particle":"","parse-names":false,"suffix":""}],"id":"ITEM-1","issued":{"date-parts":[["2016"]]},"title":"Airport Pavement Design and Evaluation","type":"report"},"uris":["http://www.mendeley.com/documents/?uuid=824a1f1c-60ac-4833-aa13-ceff99fa2bd9"]}],"mendeley":{"formattedCitation":"&lt;sup&gt;14&lt;/sup&gt;","plainTextFormattedCitation":"14","previouslyFormattedCitation":"&lt;sup&gt;13&lt;/sup&gt;"},"properties":{"noteIndex":0},"schema":"https://github.com/citation-style-language/schema/raw/master/csl-citation.json"}</w:instrText>
+            </w:r>
+            <w:r>
+              <w:rPr>
+                <w:rFonts w:ascii="Times New Roman" w:hAnsi="Times New Roman" w:cs="Times New Roman"/>
+              </w:rPr>
+              <w:fldChar w:fldCharType="separate"/>
+            </w:r>
+            <w:r>
+              <w:rPr>
+                <w:rFonts w:ascii="Times New Roman" w:hAnsi="Times New Roman" w:cs="Times New Roman"/>
+                <w:noProof/>
+                <w:vertAlign w:val="superscript"/>
+              </w:rPr>
+              <w:t>14</w:t>
+            </w:r>
+            <w:r>
+              <w:rPr>
+                <w:rFonts w:ascii="Times New Roman" w:hAnsi="Times New Roman" w:cs="Times New Roman"/>
+              </w:rPr>
+              <w:fldChar w:fldCharType="end"/>
             </w:r>
           </w:p>
         </w:tc>
@@ -3621,7 +4952,71 @@
               <w:rPr>
                 <w:rFonts w:ascii="Times New Roman" w:hAnsi="Times New Roman" w:cs="Times New Roman"/>
               </w:rPr>
-              <w:t>150 plain concrete</w:t>
+              <w:t xml:space="preserve">150 </w:t>
+            </w:r>
+            <w:r>
+              <w:rPr>
+                <w:rFonts w:ascii="Times New Roman" w:hAnsi="Times New Roman" w:cs="Times New Roman"/>
+              </w:rPr>
+              <w:t>(</w:t>
+            </w:r>
+            <w:r>
+              <w:rPr>
+                <w:rFonts w:ascii="Times New Roman" w:hAnsi="Times New Roman" w:cs="Times New Roman"/>
+              </w:rPr>
+              <w:t>plain concrete</w:t>
+            </w:r>
+            <w:r>
+              <w:rPr>
+                <w:rFonts w:ascii="Times New Roman" w:hAnsi="Times New Roman" w:cs="Times New Roman"/>
+              </w:rPr>
+              <w:t>)</w:t>
+            </w:r>
+          </w:p>
+          <w:p>
+            <w:pPr>
+              <w:jc w:val="center"/>
+              <w:rPr>
+                <w:rFonts w:ascii="Times New Roman" w:hAnsi="Times New Roman" w:cs="Times New Roman"/>
+              </w:rPr>
+            </w:pPr>
+            <w:r>
+              <w:rPr>
+                <w:rFonts w:ascii="Times New Roman" w:hAnsi="Times New Roman" w:cs="Times New Roman"/>
+              </w:rPr>
+              <w:t xml:space="preserve">100 (PCC sidewalk) </w:t>
+            </w:r>
+            <w:r>
+              <w:rPr>
+                <w:rFonts w:ascii="Times New Roman" w:hAnsi="Times New Roman" w:cs="Times New Roman"/>
+              </w:rPr>
+              <w:fldChar w:fldCharType="begin" w:fldLock="1"/>
+            </w:r>
+            <w:r>
+              <w:rPr>
+                <w:rFonts w:ascii="Times New Roman" w:hAnsi="Times New Roman" w:cs="Times New Roman"/>
+              </w:rPr>
+              <w:instrText>ADDIN CSL_CITATION {"citationItems":[{"id":"ITEM-1","itemData":{"DOI":"UFC 3-201-01","author":[{"dropping-particle":"","family":"USACE","given":"(United States Army Corps of Engineers)","non-dropping-particle":"","parse-names":false,"suffix":""}],"id":"ITEM-1","issue":"April","issued":{"date-parts":[["2018"]]},"title":"Unified Facilities Criteria","type":"report"},"uris":["http://www.mendeley.com/documents/?uuid=56a18f3c-fe61-453f-8da2-b639cb6bb993"]}],"mendeley":{"formattedCitation":"&lt;sup&gt;15&lt;/sup&gt;","plainTextFormattedCitation":"15","previouslyFormattedCitation":"&lt;sup&gt;14&lt;/sup&gt;"},"properties":{"noteIndex":0},"schema":"https://github.com/citation-style-language/schema/raw/master/csl-citation.json"}</w:instrText>
+            </w:r>
+            <w:r>
+              <w:rPr>
+                <w:rFonts w:ascii="Times New Roman" w:hAnsi="Times New Roman" w:cs="Times New Roman"/>
+              </w:rPr>
+              <w:fldChar w:fldCharType="separate"/>
+            </w:r>
+            <w:r>
+              <w:rPr>
+                <w:rFonts w:ascii="Times New Roman" w:hAnsi="Times New Roman" w:cs="Times New Roman"/>
+                <w:noProof/>
+                <w:vertAlign w:val="superscript"/>
+              </w:rPr>
+              <w:t>15</w:t>
+            </w:r>
+            <w:r>
+              <w:rPr>
+                <w:rFonts w:ascii="Times New Roman" w:hAnsi="Times New Roman" w:cs="Times New Roman"/>
+              </w:rPr>
+              <w:fldChar w:fldCharType="end"/>
             </w:r>
           </w:p>
         </w:tc>
@@ -5345,6 +6740,7 @@
               <w:rPr>
                 <w:rFonts w:ascii="Times New Roman" w:hAnsi="Times New Roman" w:cs="Times New Roman"/>
               </w:rPr>
+              <w:lastRenderedPageBreak/>
               <w:t xml:space="preserve">Layer 2; </w:t>
             </w:r>
             <w:proofErr w:type="spellStart"/>
@@ -7822,6 +9218,7 @@
                 <w:rFonts w:ascii="Times New Roman" w:eastAsia="Times New Roman" w:hAnsi="Times New Roman" w:cs="Times New Roman"/>
                 <w:color w:val="000000"/>
               </w:rPr>
+              <w:lastRenderedPageBreak/>
               <w:t>primary_link</w:t>
             </w:r>
             <w:proofErr w:type="spellEnd"/>
@@ -8608,7 +10005,6 @@
                 <w:rFonts w:ascii="Times New Roman" w:eastAsia="Times New Roman" w:hAnsi="Times New Roman" w:cs="Times New Roman"/>
                 <w:color w:val="BFBFBF" w:themeColor="background1" w:themeShade="BF"/>
               </w:rPr>
-              <w:lastRenderedPageBreak/>
               <w:t>track_grade3</w:t>
             </w:r>
           </w:p>
@@ -9148,7 +10544,15 @@
           <w:rFonts w:ascii="Times New Roman" w:hAnsi="Times New Roman" w:cs="Times New Roman"/>
           <w:highlight w:val="yellow"/>
         </w:rPr>
-        <w:t xml:space="preserve"> convection cells. In such case, the typical width of these cells would be a more suitable CL than the whole width b of the plate. Empirical correlations for plates exhibit this effect.”</w:t>
+        <w:t xml:space="preserve"> convection cells. In such </w:t>
+      </w:r>
+      <w:r>
+        <w:rPr>
+          <w:rFonts w:ascii="Times New Roman" w:hAnsi="Times New Roman" w:cs="Times New Roman"/>
+          <w:highlight w:val="yellow"/>
+        </w:rPr>
+        <w:lastRenderedPageBreak/>
+        <w:t>case, the typical width of these cells would be a more suitable CL than the whole width b of the plate. Empirical correlations for plates exhibit this effect.”</w:t>
       </w:r>
     </w:p>
     <w:p>
@@ -9235,7 +10639,6 @@
         <w:rPr>
           <w:noProof/>
         </w:rPr>
-        <w:lastRenderedPageBreak/>
         <w:drawing>
           <wp:inline distT="0" distB="0" distL="0" distR="0" wp14:anchorId="550957AE" wp14:editId="62759802">
             <wp:extent cx="4171950" cy="1419225"/>
@@ -9434,6 +10837,7 @@
           <w:noProof/>
           <w:szCs w:val="24"/>
         </w:rPr>
+        <w:lastRenderedPageBreak/>
         <w:t>2.</w:t>
       </w:r>
       <w:r>
@@ -9739,18 +11143,7 @@
           <w:noProof/>
           <w:szCs w:val="24"/>
         </w:rPr>
-        <w:t xml:space="preserve">Asph. </w:t>
-      </w:r>
-      <w:r>
-        <w:rPr>
-          <w:rFonts w:ascii="Times New Roman" w:hAnsi="Times New Roman" w:cs="Times New Roman"/>
-          <w:i/>
-          <w:iCs/>
-          <w:noProof/>
-          <w:szCs w:val="24"/>
-        </w:rPr>
-        <w:lastRenderedPageBreak/>
-        <w:t>Rubber 2006 Proc.</w:t>
+        <w:t>Asph. Rubber 2006 Proc.</w:t>
       </w:r>
       <w:r>
         <w:rPr>
@@ -9994,6 +11387,74 @@
           <w:szCs w:val="24"/>
         </w:rPr>
         <w:tab/>
+        <w:t xml:space="preserve">Luca, J. &amp; Mrawira, D. New Measurement of Thermal Properties of Superpave Asphalt Concrete. </w:t>
+      </w:r>
+      <w:r>
+        <w:rPr>
+          <w:rFonts w:ascii="Times New Roman" w:hAnsi="Times New Roman" w:cs="Times New Roman"/>
+          <w:i/>
+          <w:iCs/>
+          <w:noProof/>
+          <w:szCs w:val="24"/>
+        </w:rPr>
+        <w:t>J. Mater. Civ. Eng.</w:t>
+      </w:r>
+      <w:r>
+        <w:rPr>
+          <w:rFonts w:ascii="Times New Roman" w:hAnsi="Times New Roman" w:cs="Times New Roman"/>
+          <w:noProof/>
+          <w:szCs w:val="24"/>
+        </w:rPr>
+        <w:t xml:space="preserve"> </w:t>
+      </w:r>
+      <w:r>
+        <w:rPr>
+          <w:rFonts w:ascii="Times New Roman" w:hAnsi="Times New Roman" w:cs="Times New Roman"/>
+          <w:b/>
+          <w:bCs/>
+          <w:noProof/>
+          <w:szCs w:val="24"/>
+        </w:rPr>
+        <w:t>17,</w:t>
+      </w:r>
+      <w:r>
+        <w:rPr>
+          <w:rFonts w:ascii="Times New Roman" w:hAnsi="Times New Roman" w:cs="Times New Roman"/>
+          <w:noProof/>
+          <w:szCs w:val="24"/>
+        </w:rPr>
+        <w:t xml:space="preserve"> 72–79 (2005).</w:t>
+      </w:r>
+    </w:p>
+    <w:p>
+      <w:pPr>
+        <w:widowControl w:val="0"/>
+        <w:autoSpaceDE w:val="0"/>
+        <w:autoSpaceDN w:val="0"/>
+        <w:adjustRightInd w:val="0"/>
+        <w:spacing w:line="240" w:lineRule="auto"/>
+        <w:ind w:left="640" w:hanging="640"/>
+        <w:rPr>
+          <w:rFonts w:ascii="Times New Roman" w:hAnsi="Times New Roman" w:cs="Times New Roman"/>
+          <w:noProof/>
+          <w:szCs w:val="24"/>
+        </w:rPr>
+      </w:pPr>
+      <w:r>
+        <w:rPr>
+          <w:rFonts w:ascii="Times New Roman" w:hAnsi="Times New Roman" w:cs="Times New Roman"/>
+          <w:noProof/>
+          <w:szCs w:val="24"/>
+        </w:rPr>
+        <w:t>12.</w:t>
+      </w:r>
+      <w:r>
+        <w:rPr>
+          <w:rFonts w:ascii="Times New Roman" w:hAnsi="Times New Roman" w:cs="Times New Roman"/>
+          <w:noProof/>
+          <w:szCs w:val="24"/>
+        </w:rPr>
+        <w:tab/>
         <w:t xml:space="preserve">Wang, D. &amp; Roesler, J. R. One-Dimensional Rigid Pavement Temperature Prediction Using Laplace Transformation. </w:t>
       </w:r>
       <w:r>
@@ -10044,6 +11505,7 @@
         <w:rPr>
           <w:rFonts w:ascii="Times New Roman" w:hAnsi="Times New Roman" w:cs="Times New Roman"/>
           <w:noProof/>
+          <w:szCs w:val="24"/>
         </w:rPr>
       </w:pPr>
       <w:r>
@@ -10052,7 +11514,7 @@
           <w:noProof/>
           <w:szCs w:val="24"/>
         </w:rPr>
-        <w:t>12.</w:t>
+        <w:t>13.</w:t>
       </w:r>
       <w:r>
         <w:rPr>
@@ -10061,7 +11523,7 @@
           <w:szCs w:val="24"/>
         </w:rPr>
         <w:tab/>
-        <w:t xml:space="preserve">Luca, J. &amp; Mrawira, D. New Measurement of Thermal Properties of Superpave Asphalt Concrete. </w:t>
+        <w:t xml:space="preserve">Hassn, A., Chiarelli, A., Dawson, A. &amp; Garcia, A. Thermal properties of asphalt pavements under dry and wet conditions. </w:t>
       </w:r>
       <w:r>
         <w:rPr>
@@ -10071,7 +11533,7 @@
           <w:noProof/>
           <w:szCs w:val="24"/>
         </w:rPr>
-        <w:t>J. Mater. Civ. Eng.</w:t>
+        <w:t>Mater. Des.</w:t>
       </w:r>
       <w:r>
         <w:rPr>
@@ -10089,7 +11551,7 @@
           <w:noProof/>
           <w:szCs w:val="24"/>
         </w:rPr>
-        <w:t>17,</w:t>
+        <w:t>91,</w:t>
       </w:r>
       <w:r>
         <w:rPr>
@@ -10097,7 +11559,106 @@
           <w:noProof/>
           <w:szCs w:val="24"/>
         </w:rPr>
-        <w:t xml:space="preserve"> 72–79 (2005).</w:t>
+        <w:t xml:space="preserve"> 432–439 (2016).</w:t>
+      </w:r>
+    </w:p>
+    <w:p>
+      <w:pPr>
+        <w:widowControl w:val="0"/>
+        <w:autoSpaceDE w:val="0"/>
+        <w:autoSpaceDN w:val="0"/>
+        <w:adjustRightInd w:val="0"/>
+        <w:spacing w:line="240" w:lineRule="auto"/>
+        <w:ind w:left="640" w:hanging="640"/>
+        <w:rPr>
+          <w:rFonts w:ascii="Times New Roman" w:hAnsi="Times New Roman" w:cs="Times New Roman"/>
+          <w:noProof/>
+          <w:szCs w:val="24"/>
+        </w:rPr>
+      </w:pPr>
+      <w:r>
+        <w:rPr>
+          <w:rFonts w:ascii="Times New Roman" w:hAnsi="Times New Roman" w:cs="Times New Roman"/>
+          <w:noProof/>
+          <w:szCs w:val="24"/>
+        </w:rPr>
+        <w:t>14.</w:t>
+      </w:r>
+      <w:r>
+        <w:rPr>
+          <w:rFonts w:ascii="Times New Roman" w:hAnsi="Times New Roman" w:cs="Times New Roman"/>
+          <w:noProof/>
+          <w:szCs w:val="24"/>
+        </w:rPr>
+        <w:tab/>
+        <w:t xml:space="preserve">FAA, (Federal Aviation Administration). </w:t>
+      </w:r>
+      <w:r>
+        <w:rPr>
+          <w:rFonts w:ascii="Times New Roman" w:hAnsi="Times New Roman" w:cs="Times New Roman"/>
+          <w:i/>
+          <w:iCs/>
+          <w:noProof/>
+          <w:szCs w:val="24"/>
+        </w:rPr>
+        <w:t>Airport Pavement Design and Evaluation</w:t>
+      </w:r>
+      <w:r>
+        <w:rPr>
+          <w:rFonts w:ascii="Times New Roman" w:hAnsi="Times New Roman" w:cs="Times New Roman"/>
+          <w:noProof/>
+          <w:szCs w:val="24"/>
+        </w:rPr>
+        <w:t>. (2016). doi:150/5320-6F</w:t>
+      </w:r>
+    </w:p>
+    <w:p>
+      <w:pPr>
+        <w:widowControl w:val="0"/>
+        <w:autoSpaceDE w:val="0"/>
+        <w:autoSpaceDN w:val="0"/>
+        <w:adjustRightInd w:val="0"/>
+        <w:spacing w:line="240" w:lineRule="auto"/>
+        <w:ind w:left="640" w:hanging="640"/>
+        <w:rPr>
+          <w:rFonts w:ascii="Times New Roman" w:hAnsi="Times New Roman" w:cs="Times New Roman"/>
+          <w:noProof/>
+        </w:rPr>
+      </w:pPr>
+      <w:r>
+        <w:rPr>
+          <w:rFonts w:ascii="Times New Roman" w:hAnsi="Times New Roman" w:cs="Times New Roman"/>
+          <w:noProof/>
+          <w:szCs w:val="24"/>
+        </w:rPr>
+        <w:t>15.</w:t>
+      </w:r>
+      <w:r>
+        <w:rPr>
+          <w:rFonts w:ascii="Times New Roman" w:hAnsi="Times New Roman" w:cs="Times New Roman"/>
+          <w:noProof/>
+          <w:szCs w:val="24"/>
+        </w:rPr>
+        <w:tab/>
+        <w:t xml:space="preserve">USACE, (United States Army Corps of Engineers). </w:t>
+      </w:r>
+      <w:r>
+        <w:rPr>
+          <w:rFonts w:ascii="Times New Roman" w:hAnsi="Times New Roman" w:cs="Times New Roman"/>
+          <w:i/>
+          <w:iCs/>
+          <w:noProof/>
+          <w:szCs w:val="24"/>
+        </w:rPr>
+        <w:t>Unified Facilities Criteria</w:t>
+      </w:r>
+      <w:r>
+        <w:rPr>
+          <w:rFonts w:ascii="Times New Roman" w:hAnsi="Times New Roman" w:cs="Times New Roman"/>
+          <w:noProof/>
+          <w:szCs w:val="24"/>
+        </w:rPr>
+        <w:t>. (2018). doi:UFC 3-201-01</w:t>
       </w:r>
     </w:p>
     <w:p>
@@ -11245,7 +12806,7 @@
 </file>
 
 <file path=customXml/itemProps1.xml><?xml version="1.0" encoding="utf-8"?>
-<ds:datastoreItem xmlns:ds="http://schemas.openxmlformats.org/officeDocument/2006/customXml" ds:itemID="{918C48FB-3C2B-4301-9733-829FA9EDB388}">
+<ds:datastoreItem xmlns:ds="http://schemas.openxmlformats.org/officeDocument/2006/customXml" ds:itemID="{CABC5C24-F9A1-4AE3-AF19-2682F5118915}">
   <ds:schemaRefs>
     <ds:schemaRef ds:uri="http://schemas.openxmlformats.org/officeDocument/2006/bibliography"/>
   </ds:schemaRefs>

</xml_diff>

<commit_message>
updates to model, ASTER data filtering and processing, prepping for big runs
</commit_message>
<xml_diff>
--- a/docs/pavement-profiles.docx
+++ b/docs/pavement-profiles.docx
@@ -1,6 +1,6 @@
 
 <file path=word/document.xml><?xml version="1.0" encoding="utf-8"?>
-<w:document xmlns:wpc="http://schemas.microsoft.com/office/word/2010/wordprocessingCanvas" xmlns:cx="http://schemas.microsoft.com/office/drawing/2014/chartex" xmlns:cx1="http://schemas.microsoft.com/office/drawing/2015/9/8/chartex" xmlns:mc="http://schemas.openxmlformats.org/markup-compatibility/2006" xmlns:o="urn:schemas-microsoft-com:office:office" xmlns:r="http://schemas.openxmlformats.org/officeDocument/2006/relationships" xmlns:m="http://schemas.openxmlformats.org/officeDocument/2006/math" xmlns:v="urn:schemas-microsoft-com:vml" xmlns:wp14="http://schemas.microsoft.com/office/word/2010/wordprocessingDrawing" xmlns:wp="http://schemas.openxmlformats.org/drawingml/2006/wordprocessingDrawing" xmlns:w10="urn:schemas-microsoft-com:office:word" xmlns:w="http://schemas.openxmlformats.org/wordprocessingml/2006/main" xmlns:w14="http://schemas.microsoft.com/office/word/2010/wordml" xmlns:w15="http://schemas.microsoft.com/office/word/2012/wordml" xmlns:w16se="http://schemas.microsoft.com/office/word/2015/wordml/symex" xmlns:wpg="http://schemas.microsoft.com/office/word/2010/wordprocessingGroup" xmlns:wpi="http://schemas.microsoft.com/office/word/2010/wordprocessingInk" xmlns:wne="http://schemas.microsoft.com/office/word/2006/wordml" xmlns:wps="http://schemas.microsoft.com/office/word/2010/wordprocessingShape" mc:Ignorable="w14 w15 w16se wp14">
+<w:document xmlns:wpc="http://schemas.microsoft.com/office/word/2010/wordprocessingCanvas" xmlns:mc="http://schemas.openxmlformats.org/markup-compatibility/2006" xmlns:o="urn:schemas-microsoft-com:office:office" xmlns:r="http://schemas.openxmlformats.org/officeDocument/2006/relationships" xmlns:m="http://schemas.openxmlformats.org/officeDocument/2006/math" xmlns:v="urn:schemas-microsoft-com:vml" xmlns:wp14="http://schemas.microsoft.com/office/word/2010/wordprocessingDrawing" xmlns:wp="http://schemas.openxmlformats.org/drawingml/2006/wordprocessingDrawing" xmlns:w10="urn:schemas-microsoft-com:office:word" xmlns:w="http://schemas.openxmlformats.org/wordprocessingml/2006/main" xmlns:w14="http://schemas.microsoft.com/office/word/2010/wordml" xmlns:w15="http://schemas.microsoft.com/office/word/2012/wordml" xmlns:wpg="http://schemas.microsoft.com/office/word/2010/wordprocessingGroup" xmlns:wpi="http://schemas.microsoft.com/office/word/2010/wordprocessingInk" xmlns:wne="http://schemas.microsoft.com/office/word/2006/wordml" xmlns:wps="http://schemas.microsoft.com/office/word/2010/wordprocessingShape" mc:Ignorable="w14 w15 wp14">
   <w:body>
     <w:p>
       <w:pPr>
@@ -20,11 +20,19 @@
         </w:rPr>
         <w:t xml:space="preserve">To Test Multiple Varied Profiles in </w:t>
       </w:r>
+      <w:proofErr w:type="spellStart"/>
       <w:r>
         <w:rPr>
           <w:rFonts w:ascii="Times New Roman" w:hAnsi="Times New Roman" w:cs="Times New Roman"/>
         </w:rPr>
-        <w:t>1D Heat Transfer Model</w:t>
+        <w:t>1D</w:t>
+      </w:r>
+      <w:proofErr w:type="spellEnd"/>
+      <w:r>
+        <w:rPr>
+          <w:rFonts w:ascii="Times New Roman" w:hAnsi="Times New Roman" w:cs="Times New Roman"/>
+        </w:rPr>
+        <w:t xml:space="preserve"> Heat Transfer Model</w:t>
       </w:r>
     </w:p>
     <w:tbl>
@@ -37,9 +45,9 @@
       <w:tblGrid>
         <w:gridCol w:w="1530"/>
         <w:gridCol w:w="1463"/>
-        <w:gridCol w:w="3610"/>
-        <w:gridCol w:w="1982"/>
-        <w:gridCol w:w="2665"/>
+        <w:gridCol w:w="3612"/>
+        <w:gridCol w:w="1983"/>
+        <w:gridCol w:w="2662"/>
       </w:tblGrid>
       <w:tr>
         <w:tc>
@@ -236,7 +244,7 @@
                 <w:b/>
                 <w:i/>
               </w:rPr>
-              <w:t>Soil/Ground</w:t>
+              <w:t>Subgrade</w:t>
             </w:r>
           </w:p>
         </w:tc>
@@ -1219,7 +1227,21 @@
               <w:rPr>
                 <w:rFonts w:ascii="Times New Roman" w:hAnsi="Times New Roman" w:cs="Times New Roman"/>
               </w:rPr>
-              <w:t xml:space="preserve">(PCC) </w:t>
+              <w:t>(</w:t>
+            </w:r>
+            <w:proofErr w:type="spellStart"/>
+            <w:r>
+              <w:rPr>
+                <w:rFonts w:ascii="Times New Roman" w:hAnsi="Times New Roman" w:cs="Times New Roman"/>
+              </w:rPr>
+              <w:t>PCC</w:t>
+            </w:r>
+            <w:proofErr w:type="spellEnd"/>
+            <w:r>
+              <w:rPr>
+                <w:rFonts w:ascii="Times New Roman" w:hAnsi="Times New Roman" w:cs="Times New Roman"/>
+              </w:rPr>
+              <w:t xml:space="preserve">) </w:t>
             </w:r>
             <w:r>
               <w:rPr>
@@ -1265,8 +1287,16 @@
               <w:rPr>
                 <w:rFonts w:ascii="Times New Roman" w:hAnsi="Times New Roman" w:cs="Times New Roman"/>
               </w:rPr>
-              <w:t>0.92 – 0.95 (PPCC</w:t>
-            </w:r>
+              <w:t>0.92 – 0.95 (</w:t>
+            </w:r>
+            <w:proofErr w:type="spellStart"/>
+            <w:r>
+              <w:rPr>
+                <w:rFonts w:ascii="Times New Roman" w:hAnsi="Times New Roman" w:cs="Times New Roman"/>
+              </w:rPr>
+              <w:t>PPCC</w:t>
+            </w:r>
+            <w:proofErr w:type="spellEnd"/>
             <w:r>
               <w:rPr>
                 <w:rFonts w:ascii="Times New Roman" w:hAnsi="Times New Roman" w:cs="Times New Roman"/>
@@ -1372,6 +1402,22 @@
                 <w:color w:val="FF0000"/>
               </w:rPr>
             </w:pPr>
+            <w:r>
+              <w:rPr>
+                <w:rFonts w:ascii="Times New Roman" w:hAnsi="Times New Roman" w:cs="Times New Roman"/>
+                <w:color w:val="FF0000"/>
+              </w:rPr>
+              <w:t xml:space="preserve">0.90 – 0.95 </w:t>
+            </w:r>
+            <w:bookmarkStart w:id="0" w:name="_GoBack"/>
+            <w:bookmarkEnd w:id="0"/>
+            <w:r>
+              <w:rPr>
+                <w:rFonts w:ascii="Times New Roman" w:hAnsi="Times New Roman" w:cs="Times New Roman"/>
+                <w:color w:val="FF0000"/>
+              </w:rPr>
+              <w:t>(dry soil)</w:t>
+            </w:r>
           </w:p>
         </w:tc>
       </w:tr>
@@ -1486,6 +1532,7 @@
                 <w:rFonts w:ascii="Times New Roman" w:hAnsi="Times New Roman" w:cs="Times New Roman"/>
               </w:rPr>
             </w:pPr>
+            <w:proofErr w:type="spellStart"/>
             <w:r>
               <w:rPr>
                 <w:rFonts w:ascii="Times New Roman" w:hAnsi="Times New Roman" w:cs="Times New Roman"/>
@@ -1508,7 +1555,14 @@
               <w:rPr>
                 <w:rFonts w:ascii="Times New Roman" w:hAnsi="Times New Roman" w:cs="Times New Roman"/>
               </w:rPr>
-              <w:t xml:space="preserve">E-7 </w:t>
+              <w:t>E</w:t>
+            </w:r>
+            <w:proofErr w:type="spellEnd"/>
+            <w:r>
+              <w:rPr>
+                <w:rFonts w:ascii="Times New Roman" w:hAnsi="Times New Roman" w:cs="Times New Roman"/>
+              </w:rPr>
+              <w:t xml:space="preserve">-7 </w:t>
             </w:r>
             <w:r>
               <w:rPr>
@@ -1520,8 +1574,9 @@
               <w:rPr>
                 <w:rFonts w:ascii="Times New Roman" w:hAnsi="Times New Roman" w:cs="Times New Roman"/>
               </w:rPr>
-              <w:t xml:space="preserve"> 1</w:t>
-            </w:r>
+              <w:t xml:space="preserve"> </w:t>
+            </w:r>
+            <w:proofErr w:type="spellStart"/>
             <w:r>
               <w:rPr>
                 <w:rFonts w:ascii="Times New Roman" w:hAnsi="Times New Roman" w:cs="Times New Roman"/>
@@ -1532,6 +1587,12 @@
               <w:rPr>
                 <w:rFonts w:ascii="Times New Roman" w:hAnsi="Times New Roman" w:cs="Times New Roman"/>
               </w:rPr>
+              <w:t>1</w:t>
+            </w:r>
+            <w:r>
+              <w:rPr>
+                <w:rFonts w:ascii="Times New Roman" w:hAnsi="Times New Roman" w:cs="Times New Roman"/>
+              </w:rPr>
               <w:t>.</w:t>
             </w:r>
             <w:r>
@@ -1544,7 +1605,14 @@
               <w:rPr>
                 <w:rFonts w:ascii="Times New Roman" w:hAnsi="Times New Roman" w:cs="Times New Roman"/>
               </w:rPr>
-              <w:t xml:space="preserve">E-7 </w:t>
+              <w:t>E</w:t>
+            </w:r>
+            <w:proofErr w:type="spellEnd"/>
+            <w:r>
+              <w:rPr>
+                <w:rFonts w:ascii="Times New Roman" w:hAnsi="Times New Roman" w:cs="Times New Roman"/>
+              </w:rPr>
+              <w:t xml:space="preserve">-7 </w:t>
             </w:r>
             <w:r>
               <w:rPr>
@@ -1586,6 +1654,7 @@
                 <w:rFonts w:ascii="Times New Roman" w:hAnsi="Times New Roman" w:cs="Times New Roman"/>
               </w:rPr>
             </w:pPr>
+            <w:proofErr w:type="spellStart"/>
             <w:r>
               <w:rPr>
                 <w:rFonts w:ascii="Times New Roman" w:hAnsi="Times New Roman" w:cs="Times New Roman"/>
@@ -1596,13 +1665,34 @@
               <w:rPr>
                 <w:rFonts w:ascii="Times New Roman" w:hAnsi="Times New Roman" w:cs="Times New Roman"/>
               </w:rPr>
-              <w:t>E-7 -</w:t>
-            </w:r>
-            <w:r>
-              <w:rPr>
-                <w:rFonts w:ascii="Times New Roman" w:hAnsi="Times New Roman" w:cs="Times New Roman"/>
-              </w:rPr>
-              <w:t xml:space="preserve"> 12E-7 </w:t>
+              <w:t>E</w:t>
+            </w:r>
+            <w:proofErr w:type="spellEnd"/>
+            <w:r>
+              <w:rPr>
+                <w:rFonts w:ascii="Times New Roman" w:hAnsi="Times New Roman" w:cs="Times New Roman"/>
+              </w:rPr>
+              <w:t>-7 -</w:t>
+            </w:r>
+            <w:r>
+              <w:rPr>
+                <w:rFonts w:ascii="Times New Roman" w:hAnsi="Times New Roman" w:cs="Times New Roman"/>
+              </w:rPr>
+              <w:t xml:space="preserve"> </w:t>
+            </w:r>
+            <w:proofErr w:type="spellStart"/>
+            <w:r>
+              <w:rPr>
+                <w:rFonts w:ascii="Times New Roman" w:hAnsi="Times New Roman" w:cs="Times New Roman"/>
+              </w:rPr>
+              <w:t>12E</w:t>
+            </w:r>
+            <w:proofErr w:type="spellEnd"/>
+            <w:r>
+              <w:rPr>
+                <w:rFonts w:ascii="Times New Roman" w:hAnsi="Times New Roman" w:cs="Times New Roman"/>
+              </w:rPr>
+              <w:t xml:space="preserve">-7 </w:t>
             </w:r>
             <w:r>
               <w:rPr>
@@ -1644,11 +1734,19 @@
                 <w:rFonts w:ascii="Times New Roman" w:hAnsi="Times New Roman" w:cs="Times New Roman"/>
               </w:rPr>
             </w:pPr>
-            <w:r>
-              <w:rPr>
-                <w:rFonts w:ascii="Times New Roman" w:hAnsi="Times New Roman" w:cs="Times New Roman"/>
-              </w:rPr>
-              <w:t>4.0E-7</w:t>
+            <w:proofErr w:type="spellStart"/>
+            <w:r>
+              <w:rPr>
+                <w:rFonts w:ascii="Times New Roman" w:hAnsi="Times New Roman" w:cs="Times New Roman"/>
+              </w:rPr>
+              <w:t>4.0E</w:t>
+            </w:r>
+            <w:proofErr w:type="spellEnd"/>
+            <w:r>
+              <w:rPr>
+                <w:rFonts w:ascii="Times New Roman" w:hAnsi="Times New Roman" w:cs="Times New Roman"/>
+              </w:rPr>
+              <w:t>-7</w:t>
             </w:r>
             <w:r>
               <w:rPr>
@@ -1660,7 +1758,14 @@
               <w:rPr>
                 <w:rFonts w:ascii="Times New Roman" w:hAnsi="Times New Roman" w:cs="Times New Roman"/>
               </w:rPr>
-              <w:t xml:space="preserve"> 5.</w:t>
+              <w:t xml:space="preserve"> </w:t>
+            </w:r>
+            <w:proofErr w:type="spellStart"/>
+            <w:r>
+              <w:rPr>
+                <w:rFonts w:ascii="Times New Roman" w:hAnsi="Times New Roman" w:cs="Times New Roman"/>
+              </w:rPr>
+              <w:t>5.</w:t>
             </w:r>
             <w:r>
               <w:rPr>
@@ -1672,7 +1777,14 @@
               <w:rPr>
                 <w:rFonts w:ascii="Times New Roman" w:hAnsi="Times New Roman" w:cs="Times New Roman"/>
               </w:rPr>
-              <w:t xml:space="preserve">E-7 </w:t>
+              <w:t>E</w:t>
+            </w:r>
+            <w:proofErr w:type="spellEnd"/>
+            <w:r>
+              <w:rPr>
+                <w:rFonts w:ascii="Times New Roman" w:hAnsi="Times New Roman" w:cs="Times New Roman"/>
+              </w:rPr>
+              <w:t xml:space="preserve">-7 </w:t>
             </w:r>
             <w:r>
               <w:rPr>
@@ -1680,11 +1792,19 @@
               </w:rPr>
               <w:t>(</w:t>
             </w:r>
-            <w:r>
-              <w:rPr>
-                <w:rFonts w:ascii="Times New Roman" w:hAnsi="Times New Roman" w:cs="Times New Roman"/>
-              </w:rPr>
-              <w:t>HMA)</w:t>
+            <w:proofErr w:type="spellStart"/>
+            <w:r>
+              <w:rPr>
+                <w:rFonts w:ascii="Times New Roman" w:hAnsi="Times New Roman" w:cs="Times New Roman"/>
+              </w:rPr>
+              <w:t>HMA</w:t>
+            </w:r>
+            <w:proofErr w:type="spellEnd"/>
+            <w:r>
+              <w:rPr>
+                <w:rFonts w:ascii="Times New Roman" w:hAnsi="Times New Roman" w:cs="Times New Roman"/>
+              </w:rPr>
+              <w:t>)</w:t>
             </w:r>
             <w:r>
               <w:rPr>
@@ -2208,13 +2328,7 @@
               <w:rPr>
                 <w:rFonts w:ascii="Times New Roman" w:hAnsi="Times New Roman" w:cs="Times New Roman"/>
               </w:rPr>
-              <w:t>1.16</w:t>
-            </w:r>
-            <w:r>
-              <w:rPr>
-                <w:rFonts w:ascii="Times New Roman" w:hAnsi="Times New Roman" w:cs="Times New Roman"/>
-              </w:rPr>
-              <w:t xml:space="preserve"> (5% air) </w:t>
+              <w:t xml:space="preserve">1.16 (5% air) </w:t>
             </w:r>
             <w:r>
               <w:rPr>
@@ -2260,13 +2374,7 @@
               <w:rPr>
                 <w:rFonts w:ascii="Times New Roman" w:hAnsi="Times New Roman" w:cs="Times New Roman"/>
               </w:rPr>
-              <w:t>0.96</w:t>
-            </w:r>
-            <w:r>
-              <w:rPr>
-                <w:rFonts w:ascii="Times New Roman" w:hAnsi="Times New Roman" w:cs="Times New Roman"/>
-              </w:rPr>
-              <w:t xml:space="preserve"> (13% air) </w:t>
+              <w:t xml:space="preserve">0.96 (13% air) </w:t>
             </w:r>
             <w:r>
               <w:rPr>
@@ -2312,13 +2420,7 @@
               <w:rPr>
                 <w:rFonts w:ascii="Times New Roman" w:hAnsi="Times New Roman" w:cs="Times New Roman"/>
               </w:rPr>
-              <w:t>0.92</w:t>
-            </w:r>
-            <w:r>
-              <w:rPr>
-                <w:rFonts w:ascii="Times New Roman" w:hAnsi="Times New Roman" w:cs="Times New Roman"/>
-              </w:rPr>
-              <w:t xml:space="preserve"> (17% air) </w:t>
+              <w:t xml:space="preserve">0.92 (17% air) </w:t>
             </w:r>
             <w:r>
               <w:rPr>
@@ -2364,13 +2466,7 @@
               <w:rPr>
                 <w:rFonts w:ascii="Times New Roman" w:hAnsi="Times New Roman" w:cs="Times New Roman"/>
               </w:rPr>
-              <w:t>0.90</w:t>
-            </w:r>
-            <w:r>
-              <w:rPr>
-                <w:rFonts w:ascii="Times New Roman" w:hAnsi="Times New Roman" w:cs="Times New Roman"/>
-              </w:rPr>
-              <w:t xml:space="preserve"> (22% air) </w:t>
+              <w:t xml:space="preserve">0.90 (22% air) </w:t>
             </w:r>
             <w:r>
               <w:rPr>
@@ -2416,13 +2512,7 @@
               <w:rPr>
                 <w:rFonts w:ascii="Times New Roman" w:hAnsi="Times New Roman" w:cs="Times New Roman"/>
               </w:rPr>
-              <w:t>0.82</w:t>
-            </w:r>
-            <w:r>
-              <w:rPr>
-                <w:rFonts w:ascii="Times New Roman" w:hAnsi="Times New Roman" w:cs="Times New Roman"/>
-              </w:rPr>
-              <w:t xml:space="preserve"> (25% air) </w:t>
+              <w:t xml:space="preserve">0.82 (25% air) </w:t>
             </w:r>
             <w:r>
               <w:rPr>
@@ -2474,8 +2564,16 @@
               <w:rPr>
                 <w:rFonts w:ascii="Times New Roman" w:hAnsi="Times New Roman" w:cs="Times New Roman"/>
               </w:rPr>
-              <w:t>2.15 (PCC</w:t>
-            </w:r>
+              <w:t>2.15 (</w:t>
+            </w:r>
+            <w:proofErr w:type="spellStart"/>
+            <w:r>
+              <w:rPr>
+                <w:rFonts w:ascii="Times New Roman" w:hAnsi="Times New Roman" w:cs="Times New Roman"/>
+              </w:rPr>
+              <w:t>PCC</w:t>
+            </w:r>
+            <w:proofErr w:type="spellEnd"/>
             <w:r>
               <w:rPr>
                 <w:rFonts w:ascii="Times New Roman" w:hAnsi="Times New Roman" w:cs="Times New Roman"/>
@@ -2532,8 +2630,16 @@
               <w:rPr>
                 <w:rFonts w:ascii="Times New Roman" w:hAnsi="Times New Roman" w:cs="Times New Roman"/>
               </w:rPr>
-              <w:t>1.40 (PCC</w:t>
-            </w:r>
+              <w:t>1.40 (</w:t>
+            </w:r>
+            <w:proofErr w:type="spellStart"/>
+            <w:r>
+              <w:rPr>
+                <w:rFonts w:ascii="Times New Roman" w:hAnsi="Times New Roman" w:cs="Times New Roman"/>
+              </w:rPr>
+              <w:t>PCC</w:t>
+            </w:r>
+            <w:proofErr w:type="spellEnd"/>
             <w:r>
               <w:rPr>
                 <w:rFonts w:ascii="Times New Roman" w:hAnsi="Times New Roman" w:cs="Times New Roman"/>
@@ -2590,8 +2696,16 @@
               <w:rPr>
                 <w:rFonts w:ascii="Times New Roman" w:hAnsi="Times New Roman" w:cs="Times New Roman"/>
               </w:rPr>
-              <w:t>1.20 – 1.28 (PPCC</w:t>
-            </w:r>
+              <w:t>1.20 – 1.28 (</w:t>
+            </w:r>
+            <w:proofErr w:type="spellStart"/>
+            <w:r>
+              <w:rPr>
+                <w:rFonts w:ascii="Times New Roman" w:hAnsi="Times New Roman" w:cs="Times New Roman"/>
+              </w:rPr>
+              <w:t>PPCC</w:t>
+            </w:r>
+            <w:proofErr w:type="spellEnd"/>
             <w:r>
               <w:rPr>
                 <w:rFonts w:ascii="Times New Roman" w:hAnsi="Times New Roman" w:cs="Times New Roman"/>
@@ -2604,8 +2718,6 @@
               </w:rPr>
               <w:t xml:space="preserve"> </w:t>
             </w:r>
-            <w:bookmarkStart w:id="0" w:name="_GoBack"/>
-            <w:bookmarkEnd w:id="0"/>
             <w:r>
               <w:rPr>
                 <w:rFonts w:ascii="Times New Roman" w:hAnsi="Times New Roman" w:cs="Times New Roman"/>
@@ -2759,6 +2871,20 @@
                 <w:rFonts w:ascii="Times New Roman" w:hAnsi="Times New Roman" w:cs="Times New Roman"/>
               </w:rPr>
               <w:fldChar w:fldCharType="end"/>
+            </w:r>
+          </w:p>
+          <w:p>
+            <w:pPr>
+              <w:jc w:val="center"/>
+              <w:rPr>
+                <w:rFonts w:ascii="Times New Roman" w:hAnsi="Times New Roman" w:cs="Times New Roman"/>
+              </w:rPr>
+            </w:pPr>
+            <w:r>
+              <w:rPr>
+                <w:rFonts w:ascii="Times New Roman" w:hAnsi="Times New Roman" w:cs="Times New Roman"/>
+              </w:rPr>
+              <w:t>(crushed stone)</w:t>
             </w:r>
           </w:p>
         </w:tc>
@@ -3108,7 +3234,21 @@
               <w:rPr>
                 <w:rFonts w:ascii="Times New Roman" w:hAnsi="Times New Roman" w:cs="Times New Roman"/>
               </w:rPr>
-              <w:t xml:space="preserve">2300 - 2450 (HMA) </w:t>
+              <w:t>2300 - 2450 (</w:t>
+            </w:r>
+            <w:proofErr w:type="spellStart"/>
+            <w:r>
+              <w:rPr>
+                <w:rFonts w:ascii="Times New Roman" w:hAnsi="Times New Roman" w:cs="Times New Roman"/>
+              </w:rPr>
+              <w:t>HMA</w:t>
+            </w:r>
+            <w:proofErr w:type="spellEnd"/>
+            <w:r>
+              <w:rPr>
+                <w:rFonts w:ascii="Times New Roman" w:hAnsi="Times New Roman" w:cs="Times New Roman"/>
+              </w:rPr>
+              <w:t xml:space="preserve">) </w:t>
             </w:r>
             <w:r>
               <w:rPr>
@@ -3154,13 +3294,7 @@
               <w:rPr>
                 <w:rFonts w:ascii="Times New Roman" w:hAnsi="Times New Roman" w:cs="Times New Roman"/>
               </w:rPr>
-              <w:t>2372</w:t>
-            </w:r>
-            <w:r>
-              <w:rPr>
-                <w:rFonts w:ascii="Times New Roman" w:hAnsi="Times New Roman" w:cs="Times New Roman"/>
-              </w:rPr>
-              <w:t xml:space="preserve"> (5% air) </w:t>
+              <w:t xml:space="preserve">2372 (5% air) </w:t>
             </w:r>
             <w:r>
               <w:rPr>
@@ -3206,13 +3340,7 @@
               <w:rPr>
                 <w:rFonts w:ascii="Times New Roman" w:hAnsi="Times New Roman" w:cs="Times New Roman"/>
               </w:rPr>
-              <w:t>2187</w:t>
-            </w:r>
-            <w:r>
-              <w:rPr>
-                <w:rFonts w:ascii="Times New Roman" w:hAnsi="Times New Roman" w:cs="Times New Roman"/>
-              </w:rPr>
-              <w:t xml:space="preserve"> (13% air) </w:t>
+              <w:t xml:space="preserve">2187 (13% air) </w:t>
             </w:r>
             <w:r>
               <w:rPr>
@@ -3258,13 +3386,7 @@
               <w:rPr>
                 <w:rFonts w:ascii="Times New Roman" w:hAnsi="Times New Roman" w:cs="Times New Roman"/>
               </w:rPr>
-              <w:t>2093</w:t>
-            </w:r>
-            <w:r>
-              <w:rPr>
-                <w:rFonts w:ascii="Times New Roman" w:hAnsi="Times New Roman" w:cs="Times New Roman"/>
-              </w:rPr>
-              <w:t xml:space="preserve"> (17% air) </w:t>
+              <w:t xml:space="preserve">2093 (17% air) </w:t>
             </w:r>
             <w:r>
               <w:rPr>
@@ -3310,13 +3432,7 @@
               <w:rPr>
                 <w:rFonts w:ascii="Times New Roman" w:hAnsi="Times New Roman" w:cs="Times New Roman"/>
               </w:rPr>
-              <w:t>2005</w:t>
-            </w:r>
-            <w:r>
-              <w:rPr>
-                <w:rFonts w:ascii="Times New Roman" w:hAnsi="Times New Roman" w:cs="Times New Roman"/>
-              </w:rPr>
-              <w:t xml:space="preserve"> (22% air) </w:t>
+              <w:t xml:space="preserve">2005 (22% air) </w:t>
             </w:r>
             <w:r>
               <w:rPr>
@@ -3362,13 +3478,7 @@
               <w:rPr>
                 <w:rFonts w:ascii="Times New Roman" w:hAnsi="Times New Roman" w:cs="Times New Roman"/>
               </w:rPr>
-              <w:t>1906</w:t>
-            </w:r>
-            <w:r>
-              <w:rPr>
-                <w:rFonts w:ascii="Times New Roman" w:hAnsi="Times New Roman" w:cs="Times New Roman"/>
-              </w:rPr>
-              <w:t xml:space="preserve"> (25% air) </w:t>
+              <w:t xml:space="preserve">1906 (25% air) </w:t>
             </w:r>
             <w:r>
               <w:rPr>
@@ -3486,6 +3596,20 @@
                 <w:rFonts w:ascii="Times New Roman" w:hAnsi="Times New Roman" w:cs="Times New Roman"/>
               </w:rPr>
               <w:fldChar w:fldCharType="end"/>
+            </w:r>
+          </w:p>
+          <w:p>
+            <w:pPr>
+              <w:jc w:val="center"/>
+              <w:rPr>
+                <w:rFonts w:ascii="Times New Roman" w:hAnsi="Times New Roman" w:cs="Times New Roman"/>
+              </w:rPr>
+            </w:pPr>
+            <w:r>
+              <w:rPr>
+                <w:rFonts w:ascii="Times New Roman" w:hAnsi="Times New Roman" w:cs="Times New Roman"/>
+              </w:rPr>
+              <w:t>(crushed stone)</w:t>
             </w:r>
           </w:p>
         </w:tc>
@@ -3848,25 +3972,7 @@
               <w:rPr>
                 <w:rFonts w:ascii="Times New Roman" w:hAnsi="Times New Roman" w:cs="Times New Roman"/>
               </w:rPr>
-              <w:t xml:space="preserve">958 </w:t>
-            </w:r>
-            <w:r>
-              <w:rPr>
-                <w:rFonts w:ascii="Times New Roman" w:hAnsi="Times New Roman" w:cs="Times New Roman"/>
-              </w:rPr>
-              <w:t>(</w:t>
-            </w:r>
-            <w:r>
-              <w:rPr>
-                <w:rFonts w:ascii="Times New Roman" w:hAnsi="Times New Roman" w:cs="Times New Roman"/>
-              </w:rPr>
-              <w:t>13</w:t>
-            </w:r>
-            <w:r>
-              <w:rPr>
-                <w:rFonts w:ascii="Times New Roman" w:hAnsi="Times New Roman" w:cs="Times New Roman"/>
-              </w:rPr>
-              <w:t xml:space="preserve">% air) </w:t>
+              <w:t xml:space="preserve">958 (13% air) </w:t>
             </w:r>
             <w:r>
               <w:rPr>
@@ -3912,25 +4018,7 @@
               <w:rPr>
                 <w:rFonts w:ascii="Times New Roman" w:hAnsi="Times New Roman" w:cs="Times New Roman"/>
               </w:rPr>
-              <w:t xml:space="preserve">953 </w:t>
-            </w:r>
-            <w:r>
-              <w:rPr>
-                <w:rFonts w:ascii="Times New Roman" w:hAnsi="Times New Roman" w:cs="Times New Roman"/>
-              </w:rPr>
-              <w:t>(</w:t>
-            </w:r>
-            <w:r>
-              <w:rPr>
-                <w:rFonts w:ascii="Times New Roman" w:hAnsi="Times New Roman" w:cs="Times New Roman"/>
-              </w:rPr>
-              <w:t>17</w:t>
-            </w:r>
-            <w:r>
-              <w:rPr>
-                <w:rFonts w:ascii="Times New Roman" w:hAnsi="Times New Roman" w:cs="Times New Roman"/>
-              </w:rPr>
-              <w:t xml:space="preserve">% air) </w:t>
+              <w:t xml:space="preserve">953 (17% air) </w:t>
             </w:r>
             <w:r>
               <w:rPr>
@@ -3976,25 +4064,7 @@
               <w:rPr>
                 <w:rFonts w:ascii="Times New Roman" w:hAnsi="Times New Roman" w:cs="Times New Roman"/>
               </w:rPr>
-              <w:t xml:space="preserve">947 </w:t>
-            </w:r>
-            <w:r>
-              <w:rPr>
-                <w:rFonts w:ascii="Times New Roman" w:hAnsi="Times New Roman" w:cs="Times New Roman"/>
-              </w:rPr>
-              <w:t>(</w:t>
-            </w:r>
-            <w:r>
-              <w:rPr>
-                <w:rFonts w:ascii="Times New Roman" w:hAnsi="Times New Roman" w:cs="Times New Roman"/>
-              </w:rPr>
-              <w:t>22</w:t>
-            </w:r>
-            <w:r>
-              <w:rPr>
-                <w:rFonts w:ascii="Times New Roman" w:hAnsi="Times New Roman" w:cs="Times New Roman"/>
-              </w:rPr>
-              <w:t xml:space="preserve">% air) </w:t>
+              <w:t xml:space="preserve">947 (22% air) </w:t>
             </w:r>
             <w:r>
               <w:rPr>
@@ -4040,25 +4110,7 @@
               <w:rPr>
                 <w:rFonts w:ascii="Times New Roman" w:hAnsi="Times New Roman" w:cs="Times New Roman"/>
               </w:rPr>
-              <w:t xml:space="preserve">946 </w:t>
-            </w:r>
-            <w:r>
-              <w:rPr>
-                <w:rFonts w:ascii="Times New Roman" w:hAnsi="Times New Roman" w:cs="Times New Roman"/>
-              </w:rPr>
-              <w:t>(</w:t>
-            </w:r>
-            <w:r>
-              <w:rPr>
-                <w:rFonts w:ascii="Times New Roman" w:hAnsi="Times New Roman" w:cs="Times New Roman"/>
-              </w:rPr>
-              <w:t>2</w:t>
-            </w:r>
-            <w:r>
-              <w:rPr>
-                <w:rFonts w:ascii="Times New Roman" w:hAnsi="Times New Roman" w:cs="Times New Roman"/>
-              </w:rPr>
-              <w:t xml:space="preserve">5% air) </w:t>
+              <w:t xml:space="preserve">946 (25% air) </w:t>
             </w:r>
             <w:r>
               <w:rPr>
@@ -4110,8 +4162,16 @@
               <w:rPr>
                 <w:rFonts w:ascii="Times New Roman" w:hAnsi="Times New Roman" w:cs="Times New Roman"/>
               </w:rPr>
-              <w:t>840– 920 (PPCC</w:t>
-            </w:r>
+              <w:t>840– 920 (</w:t>
+            </w:r>
+            <w:proofErr w:type="spellStart"/>
+            <w:r>
+              <w:rPr>
+                <w:rFonts w:ascii="Times New Roman" w:hAnsi="Times New Roman" w:cs="Times New Roman"/>
+              </w:rPr>
+              <w:t>PPCC</w:t>
+            </w:r>
+            <w:proofErr w:type="spellEnd"/>
             <w:r>
               <w:rPr>
                 <w:rFonts w:ascii="Times New Roman" w:hAnsi="Times New Roman" w:cs="Times New Roman"/>
@@ -4168,8 +4228,16 @@
               <w:rPr>
                 <w:rFonts w:ascii="Times New Roman" w:hAnsi="Times New Roman" w:cs="Times New Roman"/>
               </w:rPr>
-              <w:t>1050 (PCC</w:t>
-            </w:r>
+              <w:t>1050 (</w:t>
+            </w:r>
+            <w:proofErr w:type="spellStart"/>
+            <w:r>
+              <w:rPr>
+                <w:rFonts w:ascii="Times New Roman" w:hAnsi="Times New Roman" w:cs="Times New Roman"/>
+              </w:rPr>
+              <w:t>PCC</w:t>
+            </w:r>
+            <w:proofErr w:type="spellEnd"/>
             <w:r>
               <w:rPr>
                 <w:rFonts w:ascii="Times New Roman" w:hAnsi="Times New Roman" w:cs="Times New Roman"/>
@@ -4285,6 +4353,20 @@
                 <w:rFonts w:ascii="Times New Roman" w:hAnsi="Times New Roman" w:cs="Times New Roman"/>
               </w:rPr>
               <w:fldChar w:fldCharType="end"/>
+            </w:r>
+          </w:p>
+          <w:p>
+            <w:pPr>
+              <w:jc w:val="center"/>
+              <w:rPr>
+                <w:rFonts w:ascii="Times New Roman" w:hAnsi="Times New Roman" w:cs="Times New Roman"/>
+              </w:rPr>
+            </w:pPr>
+            <w:r>
+              <w:rPr>
+                <w:rFonts w:ascii="Times New Roman" w:hAnsi="Times New Roman" w:cs="Times New Roman"/>
+              </w:rPr>
+              <w:t>(crushed stone)</w:t>
             </w:r>
           </w:p>
         </w:tc>
@@ -4697,13 +4779,7 @@
               <w:rPr>
                 <w:rFonts w:ascii="Times New Roman" w:hAnsi="Times New Roman" w:cs="Times New Roman"/>
               </w:rPr>
-              <w:t>125 (stabilized base airport, only heavy planes)</w:t>
-            </w:r>
-            <w:r>
-              <w:rPr>
-                <w:rFonts w:ascii="Times New Roman" w:hAnsi="Times New Roman" w:cs="Times New Roman"/>
-              </w:rPr>
-              <w:t xml:space="preserve"> </w:t>
+              <w:t xml:space="preserve">125 (stabilized base airport, only heavy planes) </w:t>
             </w:r>
             <w:r>
               <w:rPr>
@@ -4763,13 +4839,7 @@
               <w:rPr>
                 <w:rFonts w:ascii="Times New Roman" w:hAnsi="Times New Roman" w:cs="Times New Roman"/>
               </w:rPr>
-              <w:t xml:space="preserve"> base airport)</w:t>
-            </w:r>
-            <w:r>
-              <w:rPr>
-                <w:rFonts w:ascii="Times New Roman" w:hAnsi="Times New Roman" w:cs="Times New Roman"/>
-              </w:rPr>
-              <w:t xml:space="preserve"> </w:t>
+              <w:t xml:space="preserve"> base airport) </w:t>
             </w:r>
             <w:r>
               <w:rPr>
@@ -4847,13 +4917,7 @@
               <w:rPr>
                 <w:rFonts w:ascii="Times New Roman" w:hAnsi="Times New Roman" w:cs="Times New Roman"/>
               </w:rPr>
-              <w:t>, only light planes)</w:t>
-            </w:r>
-            <w:r>
-              <w:rPr>
-                <w:rFonts w:ascii="Times New Roman" w:hAnsi="Times New Roman" w:cs="Times New Roman"/>
-              </w:rPr>
-              <w:t xml:space="preserve"> </w:t>
+              <w:t xml:space="preserve">, only light planes) </w:t>
             </w:r>
             <w:r>
               <w:rPr>
@@ -4984,7 +5048,21 @@
               <w:rPr>
                 <w:rFonts w:ascii="Times New Roman" w:hAnsi="Times New Roman" w:cs="Times New Roman"/>
               </w:rPr>
-              <w:t xml:space="preserve">100 (PCC sidewalk) </w:t>
+              <w:t>100 (</w:t>
+            </w:r>
+            <w:proofErr w:type="spellStart"/>
+            <w:r>
+              <w:rPr>
+                <w:rFonts w:ascii="Times New Roman" w:hAnsi="Times New Roman" w:cs="Times New Roman"/>
+              </w:rPr>
+              <w:t>PCC</w:t>
+            </w:r>
+            <w:proofErr w:type="spellEnd"/>
+            <w:r>
+              <w:rPr>
+                <w:rFonts w:ascii="Times New Roman" w:hAnsi="Times New Roman" w:cs="Times New Roman"/>
+              </w:rPr>
+              <w:t xml:space="preserve"> sidewalk) </w:t>
             </w:r>
             <w:r>
               <w:rPr>
@@ -6217,7 +6295,23 @@
                 <w:rFonts w:ascii="Times New Roman" w:hAnsi="Times New Roman" w:cs="Times New Roman"/>
                 <w:b/>
               </w:rPr>
-              <w:t>Profile #1: Highway; Portland Cement Concrete (PCC)</w:t>
+              <w:t>Profile #1: Highway; Portland Cement Concrete (</w:t>
+            </w:r>
+            <w:proofErr w:type="spellStart"/>
+            <w:r>
+              <w:rPr>
+                <w:rFonts w:ascii="Times New Roman" w:hAnsi="Times New Roman" w:cs="Times New Roman"/>
+                <w:b/>
+              </w:rPr>
+              <w:t>PCC</w:t>
+            </w:r>
+            <w:proofErr w:type="spellEnd"/>
+            <w:r>
+              <w:rPr>
+                <w:rFonts w:ascii="Times New Roman" w:hAnsi="Times New Roman" w:cs="Times New Roman"/>
+                <w:b/>
+              </w:rPr>
+              <w:t>)</w:t>
             </w:r>
           </w:p>
         </w:tc>
@@ -6637,8 +6731,16 @@
               <w:rPr>
                 <w:rFonts w:ascii="Times New Roman" w:hAnsi="Times New Roman" w:cs="Times New Roman"/>
               </w:rPr>
-              <w:t>Surface, PCC</w:t>
-            </w:r>
+              <w:t xml:space="preserve">Surface, </w:t>
+            </w:r>
+            <w:proofErr w:type="spellStart"/>
+            <w:r>
+              <w:rPr>
+                <w:rFonts w:ascii="Times New Roman" w:hAnsi="Times New Roman" w:cs="Times New Roman"/>
+              </w:rPr>
+              <w:t>PCC</w:t>
+            </w:r>
+            <w:proofErr w:type="spellEnd"/>
           </w:p>
         </w:tc>
         <w:tc>
@@ -7728,7 +7830,23 @@
                 <w:rFonts w:ascii="Times New Roman" w:hAnsi="Times New Roman" w:cs="Times New Roman"/>
                 <w:b/>
               </w:rPr>
-              <w:t>Profile #1: Major Arterial; Portland Cement Concrete (PCC)</w:t>
+              <w:t>Profile #1: Major Arterial; Portland Cement Concrete (</w:t>
+            </w:r>
+            <w:proofErr w:type="spellStart"/>
+            <w:r>
+              <w:rPr>
+                <w:rFonts w:ascii="Times New Roman" w:hAnsi="Times New Roman" w:cs="Times New Roman"/>
+                <w:b/>
+              </w:rPr>
+              <w:t>PCC</w:t>
+            </w:r>
+            <w:proofErr w:type="spellEnd"/>
+            <w:r>
+              <w:rPr>
+                <w:rFonts w:ascii="Times New Roman" w:hAnsi="Times New Roman" w:cs="Times New Roman"/>
+                <w:b/>
+              </w:rPr>
+              <w:t>)</w:t>
             </w:r>
           </w:p>
         </w:tc>
@@ -8229,8 +8347,16 @@
               <w:rPr>
                 <w:rFonts w:ascii="Times New Roman" w:hAnsi="Times New Roman" w:cs="Times New Roman"/>
               </w:rPr>
-              <w:t>Surface, PCC</w:t>
-            </w:r>
+              <w:t xml:space="preserve">Surface, </w:t>
+            </w:r>
+            <w:proofErr w:type="spellStart"/>
+            <w:r>
+              <w:rPr>
+                <w:rFonts w:ascii="Times New Roman" w:hAnsi="Times New Roman" w:cs="Times New Roman"/>
+              </w:rPr>
+              <w:t>PCC</w:t>
+            </w:r>
+            <w:proofErr w:type="spellEnd"/>
           </w:p>
         </w:tc>
         <w:tc>
@@ -8473,13 +8599,41 @@
                 <w:color w:val="000000"/>
               </w:rPr>
             </w:pPr>
+            <w:proofErr w:type="spellStart"/>
             <w:r>
               <w:rPr>
                 <w:rFonts w:ascii="Times New Roman" w:eastAsia="Times New Roman" w:hAnsi="Times New Roman" w:cs="Times New Roman"/>
                 <w:b/>
                 <w:color w:val="000000"/>
               </w:rPr>
-              <w:t>OpenStreetMap (OSM) Functional Class (</w:t>
+              <w:t>OpenStreetMap</w:t>
+            </w:r>
+            <w:proofErr w:type="spellEnd"/>
+            <w:r>
+              <w:rPr>
+                <w:rFonts w:ascii="Times New Roman" w:eastAsia="Times New Roman" w:hAnsi="Times New Roman" w:cs="Times New Roman"/>
+                <w:b/>
+                <w:color w:val="000000"/>
+              </w:rPr>
+              <w:t xml:space="preserve"> (</w:t>
+            </w:r>
+            <w:proofErr w:type="spellStart"/>
+            <w:r>
+              <w:rPr>
+                <w:rFonts w:ascii="Times New Roman" w:eastAsia="Times New Roman" w:hAnsi="Times New Roman" w:cs="Times New Roman"/>
+                <w:b/>
+                <w:color w:val="000000"/>
+              </w:rPr>
+              <w:t>OSM</w:t>
+            </w:r>
+            <w:proofErr w:type="spellEnd"/>
+            <w:r>
+              <w:rPr>
+                <w:rFonts w:ascii="Times New Roman" w:eastAsia="Times New Roman" w:hAnsi="Times New Roman" w:cs="Times New Roman"/>
+                <w:b/>
+                <w:color w:val="000000"/>
+              </w:rPr>
+              <w:t>) Functional Class (</w:t>
             </w:r>
             <w:proofErr w:type="spellStart"/>
             <w:r>
@@ -8904,7 +9058,71 @@
                 <w:rFonts w:ascii="Times New Roman" w:eastAsia="Times New Roman" w:hAnsi="Times New Roman" w:cs="Times New Roman"/>
                 <w:color w:val="000000"/>
               </w:rPr>
-              <w:t>Motorway/freeway. 10x 12ft lanes, 4x 10ft shoulder</w:t>
+              <w:t xml:space="preserve">Motorway/freeway. </w:t>
+            </w:r>
+            <w:proofErr w:type="spellStart"/>
+            <w:r>
+              <w:rPr>
+                <w:rFonts w:ascii="Times New Roman" w:eastAsia="Times New Roman" w:hAnsi="Times New Roman" w:cs="Times New Roman"/>
+                <w:color w:val="000000"/>
+              </w:rPr>
+              <w:t>10x</w:t>
+            </w:r>
+            <w:proofErr w:type="spellEnd"/>
+            <w:r>
+              <w:rPr>
+                <w:rFonts w:ascii="Times New Roman" w:eastAsia="Times New Roman" w:hAnsi="Times New Roman" w:cs="Times New Roman"/>
+                <w:color w:val="000000"/>
+              </w:rPr>
+              <w:t xml:space="preserve"> </w:t>
+            </w:r>
+            <w:proofErr w:type="spellStart"/>
+            <w:r>
+              <w:rPr>
+                <w:rFonts w:ascii="Times New Roman" w:eastAsia="Times New Roman" w:hAnsi="Times New Roman" w:cs="Times New Roman"/>
+                <w:color w:val="000000"/>
+              </w:rPr>
+              <w:t>12ft</w:t>
+            </w:r>
+            <w:proofErr w:type="spellEnd"/>
+            <w:r>
+              <w:rPr>
+                <w:rFonts w:ascii="Times New Roman" w:eastAsia="Times New Roman" w:hAnsi="Times New Roman" w:cs="Times New Roman"/>
+                <w:color w:val="000000"/>
+              </w:rPr>
+              <w:t xml:space="preserve"> lanes, </w:t>
+            </w:r>
+            <w:proofErr w:type="spellStart"/>
+            <w:r>
+              <w:rPr>
+                <w:rFonts w:ascii="Times New Roman" w:eastAsia="Times New Roman" w:hAnsi="Times New Roman" w:cs="Times New Roman"/>
+                <w:color w:val="000000"/>
+              </w:rPr>
+              <w:t>4x</w:t>
+            </w:r>
+            <w:proofErr w:type="spellEnd"/>
+            <w:r>
+              <w:rPr>
+                <w:rFonts w:ascii="Times New Roman" w:eastAsia="Times New Roman" w:hAnsi="Times New Roman" w:cs="Times New Roman"/>
+                <w:color w:val="000000"/>
+              </w:rPr>
+              <w:t xml:space="preserve"> </w:t>
+            </w:r>
+            <w:proofErr w:type="spellStart"/>
+            <w:r>
+              <w:rPr>
+                <w:rFonts w:ascii="Times New Roman" w:eastAsia="Times New Roman" w:hAnsi="Times New Roman" w:cs="Times New Roman"/>
+                <w:color w:val="000000"/>
+              </w:rPr>
+              <w:t>10ft</w:t>
+            </w:r>
+            <w:proofErr w:type="spellEnd"/>
+            <w:r>
+              <w:rPr>
+                <w:rFonts w:ascii="Times New Roman" w:eastAsia="Times New Roman" w:hAnsi="Times New Roman" w:cs="Times New Roman"/>
+                <w:color w:val="000000"/>
+              </w:rPr>
+              <w:t xml:space="preserve"> shoulder</w:t>
             </w:r>
           </w:p>
         </w:tc>
@@ -9190,7 +9408,71 @@
                 <w:rFonts w:ascii="Times New Roman" w:eastAsia="Times New Roman" w:hAnsi="Times New Roman" w:cs="Times New Roman"/>
                 <w:color w:val="000000"/>
               </w:rPr>
-              <w:t>Primary roads, typically national (major arterial). 6x 12ft thru, 2x 6ft bike/park/shoulder</w:t>
+              <w:t xml:space="preserve">Primary roads, typically national (major arterial). </w:t>
+            </w:r>
+            <w:proofErr w:type="spellStart"/>
+            <w:r>
+              <w:rPr>
+                <w:rFonts w:ascii="Times New Roman" w:eastAsia="Times New Roman" w:hAnsi="Times New Roman" w:cs="Times New Roman"/>
+                <w:color w:val="000000"/>
+              </w:rPr>
+              <w:t>6x</w:t>
+            </w:r>
+            <w:proofErr w:type="spellEnd"/>
+            <w:r>
+              <w:rPr>
+                <w:rFonts w:ascii="Times New Roman" w:eastAsia="Times New Roman" w:hAnsi="Times New Roman" w:cs="Times New Roman"/>
+                <w:color w:val="000000"/>
+              </w:rPr>
+              <w:t xml:space="preserve"> </w:t>
+            </w:r>
+            <w:proofErr w:type="spellStart"/>
+            <w:r>
+              <w:rPr>
+                <w:rFonts w:ascii="Times New Roman" w:eastAsia="Times New Roman" w:hAnsi="Times New Roman" w:cs="Times New Roman"/>
+                <w:color w:val="000000"/>
+              </w:rPr>
+              <w:t>12ft</w:t>
+            </w:r>
+            <w:proofErr w:type="spellEnd"/>
+            <w:r>
+              <w:rPr>
+                <w:rFonts w:ascii="Times New Roman" w:eastAsia="Times New Roman" w:hAnsi="Times New Roman" w:cs="Times New Roman"/>
+                <w:color w:val="000000"/>
+              </w:rPr>
+              <w:t xml:space="preserve"> thru, </w:t>
+            </w:r>
+            <w:proofErr w:type="spellStart"/>
+            <w:r>
+              <w:rPr>
+                <w:rFonts w:ascii="Times New Roman" w:eastAsia="Times New Roman" w:hAnsi="Times New Roman" w:cs="Times New Roman"/>
+                <w:color w:val="000000"/>
+              </w:rPr>
+              <w:t>2x</w:t>
+            </w:r>
+            <w:proofErr w:type="spellEnd"/>
+            <w:r>
+              <w:rPr>
+                <w:rFonts w:ascii="Times New Roman" w:eastAsia="Times New Roman" w:hAnsi="Times New Roman" w:cs="Times New Roman"/>
+                <w:color w:val="000000"/>
+              </w:rPr>
+              <w:t xml:space="preserve"> </w:t>
+            </w:r>
+            <w:proofErr w:type="spellStart"/>
+            <w:r>
+              <w:rPr>
+                <w:rFonts w:ascii="Times New Roman" w:eastAsia="Times New Roman" w:hAnsi="Times New Roman" w:cs="Times New Roman"/>
+                <w:color w:val="000000"/>
+              </w:rPr>
+              <w:t>6ft</w:t>
+            </w:r>
+            <w:proofErr w:type="spellEnd"/>
+            <w:r>
+              <w:rPr>
+                <w:rFonts w:ascii="Times New Roman" w:eastAsia="Times New Roman" w:hAnsi="Times New Roman" w:cs="Times New Roman"/>
+                <w:color w:val="000000"/>
+              </w:rPr>
+              <w:t xml:space="preserve"> bike/park/shoulder</w:t>
             </w:r>
           </w:p>
         </w:tc>
@@ -9335,7 +9617,71 @@
                 <w:rFonts w:ascii="Times New Roman" w:eastAsia="Times New Roman" w:hAnsi="Times New Roman" w:cs="Times New Roman"/>
                 <w:color w:val="000000"/>
               </w:rPr>
-              <w:t>Roads in residential areas (minor/residential collector). 2x 14ft thru lane, 2x 6ft bike/park lane</w:t>
+              <w:t xml:space="preserve">Roads in residential areas (minor/residential collector). </w:t>
+            </w:r>
+            <w:proofErr w:type="spellStart"/>
+            <w:r>
+              <w:rPr>
+                <w:rFonts w:ascii="Times New Roman" w:eastAsia="Times New Roman" w:hAnsi="Times New Roman" w:cs="Times New Roman"/>
+                <w:color w:val="000000"/>
+              </w:rPr>
+              <w:t>2x</w:t>
+            </w:r>
+            <w:proofErr w:type="spellEnd"/>
+            <w:r>
+              <w:rPr>
+                <w:rFonts w:ascii="Times New Roman" w:eastAsia="Times New Roman" w:hAnsi="Times New Roman" w:cs="Times New Roman"/>
+                <w:color w:val="000000"/>
+              </w:rPr>
+              <w:t xml:space="preserve"> </w:t>
+            </w:r>
+            <w:proofErr w:type="spellStart"/>
+            <w:r>
+              <w:rPr>
+                <w:rFonts w:ascii="Times New Roman" w:eastAsia="Times New Roman" w:hAnsi="Times New Roman" w:cs="Times New Roman"/>
+                <w:color w:val="000000"/>
+              </w:rPr>
+              <w:t>14ft</w:t>
+            </w:r>
+            <w:proofErr w:type="spellEnd"/>
+            <w:r>
+              <w:rPr>
+                <w:rFonts w:ascii="Times New Roman" w:eastAsia="Times New Roman" w:hAnsi="Times New Roman" w:cs="Times New Roman"/>
+                <w:color w:val="000000"/>
+              </w:rPr>
+              <w:t xml:space="preserve"> thru lane, </w:t>
+            </w:r>
+            <w:proofErr w:type="spellStart"/>
+            <w:r>
+              <w:rPr>
+                <w:rFonts w:ascii="Times New Roman" w:eastAsia="Times New Roman" w:hAnsi="Times New Roman" w:cs="Times New Roman"/>
+                <w:color w:val="000000"/>
+              </w:rPr>
+              <w:t>2x</w:t>
+            </w:r>
+            <w:proofErr w:type="spellEnd"/>
+            <w:r>
+              <w:rPr>
+                <w:rFonts w:ascii="Times New Roman" w:eastAsia="Times New Roman" w:hAnsi="Times New Roman" w:cs="Times New Roman"/>
+                <w:color w:val="000000"/>
+              </w:rPr>
+              <w:t xml:space="preserve"> </w:t>
+            </w:r>
+            <w:proofErr w:type="spellStart"/>
+            <w:r>
+              <w:rPr>
+                <w:rFonts w:ascii="Times New Roman" w:eastAsia="Times New Roman" w:hAnsi="Times New Roman" w:cs="Times New Roman"/>
+                <w:color w:val="000000"/>
+              </w:rPr>
+              <w:t>6ft</w:t>
+            </w:r>
+            <w:proofErr w:type="spellEnd"/>
+            <w:r>
+              <w:rPr>
+                <w:rFonts w:ascii="Times New Roman" w:eastAsia="Times New Roman" w:hAnsi="Times New Roman" w:cs="Times New Roman"/>
+                <w:color w:val="000000"/>
+              </w:rPr>
+              <w:t xml:space="preserve"> bike/park lane</w:t>
             </w:r>
           </w:p>
         </w:tc>
@@ -9406,7 +9752,103 @@
                 <w:rFonts w:ascii="Times New Roman" w:eastAsia="Times New Roman" w:hAnsi="Times New Roman" w:cs="Times New Roman"/>
                 <w:color w:val="000000"/>
               </w:rPr>
-              <w:t>Secondary roads, typically regional (minor arterial/major collector). 4x 12ft thru lane, 1x 10ft left turn lane, 2x 8ft bike/park/shoulder</w:t>
+              <w:t xml:space="preserve">Secondary roads, typically regional (minor arterial/major collector). </w:t>
+            </w:r>
+            <w:proofErr w:type="spellStart"/>
+            <w:r>
+              <w:rPr>
+                <w:rFonts w:ascii="Times New Roman" w:eastAsia="Times New Roman" w:hAnsi="Times New Roman" w:cs="Times New Roman"/>
+                <w:color w:val="000000"/>
+              </w:rPr>
+              <w:t>4x</w:t>
+            </w:r>
+            <w:proofErr w:type="spellEnd"/>
+            <w:r>
+              <w:rPr>
+                <w:rFonts w:ascii="Times New Roman" w:eastAsia="Times New Roman" w:hAnsi="Times New Roman" w:cs="Times New Roman"/>
+                <w:color w:val="000000"/>
+              </w:rPr>
+              <w:t xml:space="preserve"> </w:t>
+            </w:r>
+            <w:proofErr w:type="spellStart"/>
+            <w:r>
+              <w:rPr>
+                <w:rFonts w:ascii="Times New Roman" w:eastAsia="Times New Roman" w:hAnsi="Times New Roman" w:cs="Times New Roman"/>
+                <w:color w:val="000000"/>
+              </w:rPr>
+              <w:t>12ft</w:t>
+            </w:r>
+            <w:proofErr w:type="spellEnd"/>
+            <w:r>
+              <w:rPr>
+                <w:rFonts w:ascii="Times New Roman" w:eastAsia="Times New Roman" w:hAnsi="Times New Roman" w:cs="Times New Roman"/>
+                <w:color w:val="000000"/>
+              </w:rPr>
+              <w:t xml:space="preserve"> thru lane, </w:t>
+            </w:r>
+            <w:proofErr w:type="spellStart"/>
+            <w:r>
+              <w:rPr>
+                <w:rFonts w:ascii="Times New Roman" w:eastAsia="Times New Roman" w:hAnsi="Times New Roman" w:cs="Times New Roman"/>
+                <w:color w:val="000000"/>
+              </w:rPr>
+              <w:t>1x</w:t>
+            </w:r>
+            <w:proofErr w:type="spellEnd"/>
+            <w:r>
+              <w:rPr>
+                <w:rFonts w:ascii="Times New Roman" w:eastAsia="Times New Roman" w:hAnsi="Times New Roman" w:cs="Times New Roman"/>
+                <w:color w:val="000000"/>
+              </w:rPr>
+              <w:t xml:space="preserve"> </w:t>
+            </w:r>
+            <w:proofErr w:type="spellStart"/>
+            <w:r>
+              <w:rPr>
+                <w:rFonts w:ascii="Times New Roman" w:eastAsia="Times New Roman" w:hAnsi="Times New Roman" w:cs="Times New Roman"/>
+                <w:color w:val="000000"/>
+              </w:rPr>
+              <w:t>10ft</w:t>
+            </w:r>
+            <w:proofErr w:type="spellEnd"/>
+            <w:r>
+              <w:rPr>
+                <w:rFonts w:ascii="Times New Roman" w:eastAsia="Times New Roman" w:hAnsi="Times New Roman" w:cs="Times New Roman"/>
+                <w:color w:val="000000"/>
+              </w:rPr>
+              <w:t xml:space="preserve"> left turn lane, </w:t>
+            </w:r>
+            <w:proofErr w:type="spellStart"/>
+            <w:r>
+              <w:rPr>
+                <w:rFonts w:ascii="Times New Roman" w:eastAsia="Times New Roman" w:hAnsi="Times New Roman" w:cs="Times New Roman"/>
+                <w:color w:val="000000"/>
+              </w:rPr>
+              <w:t>2x</w:t>
+            </w:r>
+            <w:proofErr w:type="spellEnd"/>
+            <w:r>
+              <w:rPr>
+                <w:rFonts w:ascii="Times New Roman" w:eastAsia="Times New Roman" w:hAnsi="Times New Roman" w:cs="Times New Roman"/>
+                <w:color w:val="000000"/>
+              </w:rPr>
+              <w:t xml:space="preserve"> </w:t>
+            </w:r>
+            <w:proofErr w:type="spellStart"/>
+            <w:r>
+              <w:rPr>
+                <w:rFonts w:ascii="Times New Roman" w:eastAsia="Times New Roman" w:hAnsi="Times New Roman" w:cs="Times New Roman"/>
+                <w:color w:val="000000"/>
+              </w:rPr>
+              <w:t>8ft</w:t>
+            </w:r>
+            <w:proofErr w:type="spellEnd"/>
+            <w:r>
+              <w:rPr>
+                <w:rFonts w:ascii="Times New Roman" w:eastAsia="Times New Roman" w:hAnsi="Times New Roman" w:cs="Times New Roman"/>
+                <w:color w:val="000000"/>
+              </w:rPr>
+              <w:t xml:space="preserve"> bike/park/shoulder</w:t>
             </w:r>
           </w:p>
         </w:tc>
@@ -9550,7 +9992,39 @@
                 <w:rFonts w:ascii="Times New Roman" w:eastAsia="Times New Roman" w:hAnsi="Times New Roman" w:cs="Times New Roman"/>
                 <w:color w:val="000000"/>
               </w:rPr>
-              <w:t>Service roads for access to buildings, parking lots, etc. 1x 10ft lane, typically in parking lots</w:t>
+              <w:t xml:space="preserve">Service roads for access to buildings, parking lots, etc. </w:t>
+            </w:r>
+            <w:proofErr w:type="spellStart"/>
+            <w:r>
+              <w:rPr>
+                <w:rFonts w:ascii="Times New Roman" w:eastAsia="Times New Roman" w:hAnsi="Times New Roman" w:cs="Times New Roman"/>
+                <w:color w:val="000000"/>
+              </w:rPr>
+              <w:t>1x</w:t>
+            </w:r>
+            <w:proofErr w:type="spellEnd"/>
+            <w:r>
+              <w:rPr>
+                <w:rFonts w:ascii="Times New Roman" w:eastAsia="Times New Roman" w:hAnsi="Times New Roman" w:cs="Times New Roman"/>
+                <w:color w:val="000000"/>
+              </w:rPr>
+              <w:t xml:space="preserve"> </w:t>
+            </w:r>
+            <w:proofErr w:type="spellStart"/>
+            <w:r>
+              <w:rPr>
+                <w:rFonts w:ascii="Times New Roman" w:eastAsia="Times New Roman" w:hAnsi="Times New Roman" w:cs="Times New Roman"/>
+                <w:color w:val="000000"/>
+              </w:rPr>
+              <w:t>10ft</w:t>
+            </w:r>
+            <w:proofErr w:type="spellEnd"/>
+            <w:r>
+              <w:rPr>
+                <w:rFonts w:ascii="Times New Roman" w:eastAsia="Times New Roman" w:hAnsi="Times New Roman" w:cs="Times New Roman"/>
+                <w:color w:val="000000"/>
+              </w:rPr>
+              <w:t xml:space="preserve"> lane, typically in parking lots</w:t>
             </w:r>
           </w:p>
         </w:tc>
@@ -9692,7 +10166,103 @@
                 <w:rFonts w:ascii="Times New Roman" w:eastAsia="Times New Roman" w:hAnsi="Times New Roman" w:cs="Times New Roman"/>
                 <w:color w:val="000000"/>
               </w:rPr>
-              <w:t>Tertiary roads, typically local (major/minor collector). 2x 12ft thru lane, 1x 10ft left turn lane, 2x 8ft bike/park/shoulder</w:t>
+              <w:t xml:space="preserve">Tertiary roads, typically local (major/minor collector). </w:t>
+            </w:r>
+            <w:proofErr w:type="spellStart"/>
+            <w:r>
+              <w:rPr>
+                <w:rFonts w:ascii="Times New Roman" w:eastAsia="Times New Roman" w:hAnsi="Times New Roman" w:cs="Times New Roman"/>
+                <w:color w:val="000000"/>
+              </w:rPr>
+              <w:t>2x</w:t>
+            </w:r>
+            <w:proofErr w:type="spellEnd"/>
+            <w:r>
+              <w:rPr>
+                <w:rFonts w:ascii="Times New Roman" w:eastAsia="Times New Roman" w:hAnsi="Times New Roman" w:cs="Times New Roman"/>
+                <w:color w:val="000000"/>
+              </w:rPr>
+              <w:t xml:space="preserve"> </w:t>
+            </w:r>
+            <w:proofErr w:type="spellStart"/>
+            <w:r>
+              <w:rPr>
+                <w:rFonts w:ascii="Times New Roman" w:eastAsia="Times New Roman" w:hAnsi="Times New Roman" w:cs="Times New Roman"/>
+                <w:color w:val="000000"/>
+              </w:rPr>
+              <w:t>12ft</w:t>
+            </w:r>
+            <w:proofErr w:type="spellEnd"/>
+            <w:r>
+              <w:rPr>
+                <w:rFonts w:ascii="Times New Roman" w:eastAsia="Times New Roman" w:hAnsi="Times New Roman" w:cs="Times New Roman"/>
+                <w:color w:val="000000"/>
+              </w:rPr>
+              <w:t xml:space="preserve"> thru lane, </w:t>
+            </w:r>
+            <w:proofErr w:type="spellStart"/>
+            <w:r>
+              <w:rPr>
+                <w:rFonts w:ascii="Times New Roman" w:eastAsia="Times New Roman" w:hAnsi="Times New Roman" w:cs="Times New Roman"/>
+                <w:color w:val="000000"/>
+              </w:rPr>
+              <w:t>1x</w:t>
+            </w:r>
+            <w:proofErr w:type="spellEnd"/>
+            <w:r>
+              <w:rPr>
+                <w:rFonts w:ascii="Times New Roman" w:eastAsia="Times New Roman" w:hAnsi="Times New Roman" w:cs="Times New Roman"/>
+                <w:color w:val="000000"/>
+              </w:rPr>
+              <w:t xml:space="preserve"> </w:t>
+            </w:r>
+            <w:proofErr w:type="spellStart"/>
+            <w:r>
+              <w:rPr>
+                <w:rFonts w:ascii="Times New Roman" w:eastAsia="Times New Roman" w:hAnsi="Times New Roman" w:cs="Times New Roman"/>
+                <w:color w:val="000000"/>
+              </w:rPr>
+              <w:t>10ft</w:t>
+            </w:r>
+            <w:proofErr w:type="spellEnd"/>
+            <w:r>
+              <w:rPr>
+                <w:rFonts w:ascii="Times New Roman" w:eastAsia="Times New Roman" w:hAnsi="Times New Roman" w:cs="Times New Roman"/>
+                <w:color w:val="000000"/>
+              </w:rPr>
+              <w:t xml:space="preserve"> left turn lane, </w:t>
+            </w:r>
+            <w:proofErr w:type="spellStart"/>
+            <w:r>
+              <w:rPr>
+                <w:rFonts w:ascii="Times New Roman" w:eastAsia="Times New Roman" w:hAnsi="Times New Roman" w:cs="Times New Roman"/>
+                <w:color w:val="000000"/>
+              </w:rPr>
+              <w:t>2x</w:t>
+            </w:r>
+            <w:proofErr w:type="spellEnd"/>
+            <w:r>
+              <w:rPr>
+                <w:rFonts w:ascii="Times New Roman" w:eastAsia="Times New Roman" w:hAnsi="Times New Roman" w:cs="Times New Roman"/>
+                <w:color w:val="000000"/>
+              </w:rPr>
+              <w:t xml:space="preserve"> </w:t>
+            </w:r>
+            <w:proofErr w:type="spellStart"/>
+            <w:r>
+              <w:rPr>
+                <w:rFonts w:ascii="Times New Roman" w:eastAsia="Times New Roman" w:hAnsi="Times New Roman" w:cs="Times New Roman"/>
+                <w:color w:val="000000"/>
+              </w:rPr>
+              <w:t>8ft</w:t>
+            </w:r>
+            <w:proofErr w:type="spellEnd"/>
+            <w:r>
+              <w:rPr>
+                <w:rFonts w:ascii="Times New Roman" w:eastAsia="Times New Roman" w:hAnsi="Times New Roman" w:cs="Times New Roman"/>
+                <w:color w:val="000000"/>
+              </w:rPr>
+              <w:t xml:space="preserve"> bike/park/shoulder</w:t>
             </w:r>
           </w:p>
         </w:tc>
@@ -9858,6 +10428,7 @@
                 <w:color w:val="000000"/>
               </w:rPr>
             </w:pPr>
+            <w:proofErr w:type="spellStart"/>
             <w:r>
               <w:rPr>
                 <w:rFonts w:ascii="Times New Roman" w:eastAsia="Times New Roman" w:hAnsi="Times New Roman" w:cs="Times New Roman"/>
@@ -9865,6 +10436,7 @@
               </w:rPr>
               <w:t>track_grade1</w:t>
             </w:r>
+            <w:proofErr w:type="spellEnd"/>
           </w:p>
         </w:tc>
         <w:tc>
@@ -9929,6 +10501,7 @@
                 <w:color w:val="000000"/>
               </w:rPr>
             </w:pPr>
+            <w:proofErr w:type="spellStart"/>
             <w:r>
               <w:rPr>
                 <w:rFonts w:ascii="Times New Roman" w:eastAsia="Times New Roman" w:hAnsi="Times New Roman" w:cs="Times New Roman"/>
@@ -9936,6 +10509,7 @@
               </w:rPr>
               <w:t>track_grade2</w:t>
             </w:r>
+            <w:proofErr w:type="spellEnd"/>
           </w:p>
         </w:tc>
         <w:tc>
@@ -10000,6 +10574,7 @@
                 <w:color w:val="BFBFBF" w:themeColor="background1" w:themeShade="BF"/>
               </w:rPr>
             </w:pPr>
+            <w:proofErr w:type="spellStart"/>
             <w:r>
               <w:rPr>
                 <w:rFonts w:ascii="Times New Roman" w:eastAsia="Times New Roman" w:hAnsi="Times New Roman" w:cs="Times New Roman"/>
@@ -10007,6 +10582,7 @@
               </w:rPr>
               <w:t>track_grade3</w:t>
             </w:r>
+            <w:proofErr w:type="spellEnd"/>
           </w:p>
         </w:tc>
         <w:tc>
@@ -10071,6 +10647,7 @@
                 <w:color w:val="BFBFBF" w:themeColor="background1" w:themeShade="BF"/>
               </w:rPr>
             </w:pPr>
+            <w:proofErr w:type="spellStart"/>
             <w:r>
               <w:rPr>
                 <w:rFonts w:ascii="Times New Roman" w:eastAsia="Times New Roman" w:hAnsi="Times New Roman" w:cs="Times New Roman"/>
@@ -10078,6 +10655,7 @@
               </w:rPr>
               <w:t>track_grade4</w:t>
             </w:r>
+            <w:proofErr w:type="spellEnd"/>
           </w:p>
         </w:tc>
         <w:tc>
@@ -10142,6 +10720,7 @@
                 <w:color w:val="BFBFBF" w:themeColor="background1" w:themeShade="BF"/>
               </w:rPr>
             </w:pPr>
+            <w:proofErr w:type="spellStart"/>
             <w:r>
               <w:rPr>
                 <w:rFonts w:ascii="Times New Roman" w:eastAsia="Times New Roman" w:hAnsi="Times New Roman" w:cs="Times New Roman"/>
@@ -10149,6 +10728,7 @@
               </w:rPr>
               <w:t>track_grade5</w:t>
             </w:r>
+            <w:proofErr w:type="spellEnd"/>
           </w:p>
         </w:tc>
         <w:tc>
@@ -10262,7 +10842,71 @@
                 <w:rFonts w:ascii="Times New Roman" w:eastAsia="Times New Roman" w:hAnsi="Times New Roman" w:cs="Times New Roman"/>
                 <w:color w:val="000000"/>
               </w:rPr>
-              <w:t>Important roads, typically divided. 6x 12ft lane, 2x 6ft shoulder</w:t>
+              <w:t xml:space="preserve">Important roads, typically divided. </w:t>
+            </w:r>
+            <w:proofErr w:type="spellStart"/>
+            <w:r>
+              <w:rPr>
+                <w:rFonts w:ascii="Times New Roman" w:eastAsia="Times New Roman" w:hAnsi="Times New Roman" w:cs="Times New Roman"/>
+                <w:color w:val="000000"/>
+              </w:rPr>
+              <w:t>6x</w:t>
+            </w:r>
+            <w:proofErr w:type="spellEnd"/>
+            <w:r>
+              <w:rPr>
+                <w:rFonts w:ascii="Times New Roman" w:eastAsia="Times New Roman" w:hAnsi="Times New Roman" w:cs="Times New Roman"/>
+                <w:color w:val="000000"/>
+              </w:rPr>
+              <w:t xml:space="preserve"> </w:t>
+            </w:r>
+            <w:proofErr w:type="spellStart"/>
+            <w:r>
+              <w:rPr>
+                <w:rFonts w:ascii="Times New Roman" w:eastAsia="Times New Roman" w:hAnsi="Times New Roman" w:cs="Times New Roman"/>
+                <w:color w:val="000000"/>
+              </w:rPr>
+              <w:t>12ft</w:t>
+            </w:r>
+            <w:proofErr w:type="spellEnd"/>
+            <w:r>
+              <w:rPr>
+                <w:rFonts w:ascii="Times New Roman" w:eastAsia="Times New Roman" w:hAnsi="Times New Roman" w:cs="Times New Roman"/>
+                <w:color w:val="000000"/>
+              </w:rPr>
+              <w:t xml:space="preserve"> lane, </w:t>
+            </w:r>
+            <w:proofErr w:type="spellStart"/>
+            <w:r>
+              <w:rPr>
+                <w:rFonts w:ascii="Times New Roman" w:eastAsia="Times New Roman" w:hAnsi="Times New Roman" w:cs="Times New Roman"/>
+                <w:color w:val="000000"/>
+              </w:rPr>
+              <w:t>2x</w:t>
+            </w:r>
+            <w:proofErr w:type="spellEnd"/>
+            <w:r>
+              <w:rPr>
+                <w:rFonts w:ascii="Times New Roman" w:eastAsia="Times New Roman" w:hAnsi="Times New Roman" w:cs="Times New Roman"/>
+                <w:color w:val="000000"/>
+              </w:rPr>
+              <w:t xml:space="preserve"> </w:t>
+            </w:r>
+            <w:proofErr w:type="spellStart"/>
+            <w:r>
+              <w:rPr>
+                <w:rFonts w:ascii="Times New Roman" w:eastAsia="Times New Roman" w:hAnsi="Times New Roman" w:cs="Times New Roman"/>
+                <w:color w:val="000000"/>
+              </w:rPr>
+              <w:t>6ft</w:t>
+            </w:r>
+            <w:proofErr w:type="spellEnd"/>
+            <w:r>
+              <w:rPr>
+                <w:rFonts w:ascii="Times New Roman" w:eastAsia="Times New Roman" w:hAnsi="Times New Roman" w:cs="Times New Roman"/>
+                <w:color w:val="000000"/>
+              </w:rPr>
+              <w:t xml:space="preserve"> shoulder</w:t>
             </w:r>
           </w:p>
         </w:tc>
@@ -10406,7 +11050,71 @@
                 <w:rFonts w:ascii="Times New Roman" w:eastAsia="Times New Roman" w:hAnsi="Times New Roman" w:cs="Times New Roman"/>
                 <w:color w:val="000000"/>
               </w:rPr>
-              <w:t>Smaller local roads (local/collectors in non-residential areas, typically industrial). 2x 14ft thru lane, 2x 6ft bike/park lane</w:t>
+              <w:t xml:space="preserve">Smaller local roads (local/collectors in non-residential areas, typically industrial). </w:t>
+            </w:r>
+            <w:proofErr w:type="spellStart"/>
+            <w:r>
+              <w:rPr>
+                <w:rFonts w:ascii="Times New Roman" w:eastAsia="Times New Roman" w:hAnsi="Times New Roman" w:cs="Times New Roman"/>
+                <w:color w:val="000000"/>
+              </w:rPr>
+              <w:t>2x</w:t>
+            </w:r>
+            <w:proofErr w:type="spellEnd"/>
+            <w:r>
+              <w:rPr>
+                <w:rFonts w:ascii="Times New Roman" w:eastAsia="Times New Roman" w:hAnsi="Times New Roman" w:cs="Times New Roman"/>
+                <w:color w:val="000000"/>
+              </w:rPr>
+              <w:t xml:space="preserve"> </w:t>
+            </w:r>
+            <w:proofErr w:type="spellStart"/>
+            <w:r>
+              <w:rPr>
+                <w:rFonts w:ascii="Times New Roman" w:eastAsia="Times New Roman" w:hAnsi="Times New Roman" w:cs="Times New Roman"/>
+                <w:color w:val="000000"/>
+              </w:rPr>
+              <w:t>14ft</w:t>
+            </w:r>
+            <w:proofErr w:type="spellEnd"/>
+            <w:r>
+              <w:rPr>
+                <w:rFonts w:ascii="Times New Roman" w:eastAsia="Times New Roman" w:hAnsi="Times New Roman" w:cs="Times New Roman"/>
+                <w:color w:val="000000"/>
+              </w:rPr>
+              <w:t xml:space="preserve"> thru lane, </w:t>
+            </w:r>
+            <w:proofErr w:type="spellStart"/>
+            <w:r>
+              <w:rPr>
+                <w:rFonts w:ascii="Times New Roman" w:eastAsia="Times New Roman" w:hAnsi="Times New Roman" w:cs="Times New Roman"/>
+                <w:color w:val="000000"/>
+              </w:rPr>
+              <w:t>2x</w:t>
+            </w:r>
+            <w:proofErr w:type="spellEnd"/>
+            <w:r>
+              <w:rPr>
+                <w:rFonts w:ascii="Times New Roman" w:eastAsia="Times New Roman" w:hAnsi="Times New Roman" w:cs="Times New Roman"/>
+                <w:color w:val="000000"/>
+              </w:rPr>
+              <w:t xml:space="preserve"> </w:t>
+            </w:r>
+            <w:proofErr w:type="spellStart"/>
+            <w:r>
+              <w:rPr>
+                <w:rFonts w:ascii="Times New Roman" w:eastAsia="Times New Roman" w:hAnsi="Times New Roman" w:cs="Times New Roman"/>
+                <w:color w:val="000000"/>
+              </w:rPr>
+              <w:t>6ft</w:t>
+            </w:r>
+            <w:proofErr w:type="spellEnd"/>
+            <w:r>
+              <w:rPr>
+                <w:rFonts w:ascii="Times New Roman" w:eastAsia="Times New Roman" w:hAnsi="Times New Roman" w:cs="Times New Roman"/>
+                <w:color w:val="000000"/>
+              </w:rPr>
+              <w:t xml:space="preserve"> bike/park lane</w:t>
             </w:r>
           </w:p>
         </w:tc>
@@ -10602,7 +11310,21 @@
         <w:rPr>
           <w:rFonts w:ascii="Times New Roman" w:hAnsi="Times New Roman" w:cs="Times New Roman"/>
         </w:rPr>
-        <w:t>Thickness source (ADOT):</w:t>
+        <w:t>Thickness source (</w:t>
+      </w:r>
+      <w:proofErr w:type="spellStart"/>
+      <w:r>
+        <w:rPr>
+          <w:rFonts w:ascii="Times New Roman" w:hAnsi="Times New Roman" w:cs="Times New Roman"/>
+        </w:rPr>
+        <w:t>ADOT</w:t>
+      </w:r>
+      <w:proofErr w:type="spellEnd"/>
+      <w:r>
+        <w:rPr>
+          <w:rFonts w:ascii="Times New Roman" w:hAnsi="Times New Roman" w:cs="Times New Roman"/>
+        </w:rPr>
+        <w:t>):</w:t>
       </w:r>
     </w:p>
     <w:p>
@@ -11685,7 +12407,7 @@
 </file>
 
 <file path=word/comments.xml><?xml version="1.0" encoding="utf-8"?>
-<w:comments xmlns:wpc="http://schemas.microsoft.com/office/word/2010/wordprocessingCanvas" xmlns:cx="http://schemas.microsoft.com/office/drawing/2014/chartex" xmlns:cx1="http://schemas.microsoft.com/office/drawing/2015/9/8/chartex" xmlns:mc="http://schemas.openxmlformats.org/markup-compatibility/2006" xmlns:o="urn:schemas-microsoft-com:office:office" xmlns:r="http://schemas.openxmlformats.org/officeDocument/2006/relationships" xmlns:m="http://schemas.openxmlformats.org/officeDocument/2006/math" xmlns:v="urn:schemas-microsoft-com:vml" xmlns:wp14="http://schemas.microsoft.com/office/word/2010/wordprocessingDrawing" xmlns:wp="http://schemas.openxmlformats.org/drawingml/2006/wordprocessingDrawing" xmlns:w10="urn:schemas-microsoft-com:office:word" xmlns:w="http://schemas.openxmlformats.org/wordprocessingml/2006/main" xmlns:w14="http://schemas.microsoft.com/office/word/2010/wordml" xmlns:w15="http://schemas.microsoft.com/office/word/2012/wordml" xmlns:w16se="http://schemas.microsoft.com/office/word/2015/wordml/symex" xmlns:wpg="http://schemas.microsoft.com/office/word/2010/wordprocessingGroup" xmlns:wpi="http://schemas.microsoft.com/office/word/2010/wordprocessingInk" xmlns:wne="http://schemas.microsoft.com/office/word/2006/wordml" xmlns:wps="http://schemas.microsoft.com/office/word/2010/wordprocessingShape" mc:Ignorable="w14 w15 w16se wp14">
+<w:comments xmlns:wpc="http://schemas.microsoft.com/office/word/2010/wordprocessingCanvas" xmlns:mc="http://schemas.openxmlformats.org/markup-compatibility/2006" xmlns:o="urn:schemas-microsoft-com:office:office" xmlns:r="http://schemas.openxmlformats.org/officeDocument/2006/relationships" xmlns:m="http://schemas.openxmlformats.org/officeDocument/2006/math" xmlns:v="urn:schemas-microsoft-com:vml" xmlns:wp14="http://schemas.microsoft.com/office/word/2010/wordprocessingDrawing" xmlns:wp="http://schemas.openxmlformats.org/drawingml/2006/wordprocessingDrawing" xmlns:w10="urn:schemas-microsoft-com:office:word" xmlns:w="http://schemas.openxmlformats.org/wordprocessingml/2006/main" xmlns:w14="http://schemas.microsoft.com/office/word/2010/wordml" xmlns:w15="http://schemas.microsoft.com/office/word/2012/wordml" xmlns:wpg="http://schemas.microsoft.com/office/word/2010/wordprocessingGroup" xmlns:wpi="http://schemas.microsoft.com/office/word/2010/wordprocessingInk" xmlns:wne="http://schemas.microsoft.com/office/word/2006/wordml" xmlns:wps="http://schemas.microsoft.com/office/word/2010/wordprocessingShape" mc:Ignorable="w14 w15 wp14">
   <w:comment w:id="1" w:author="Chris Hoehne (Student)" w:date="2019-02-28T23:54:00Z" w:initials="CH(">
     <w:p>
       <w:pPr>
@@ -11706,13 +12428,13 @@
 </file>
 
 <file path=word/commentsExtended.xml><?xml version="1.0" encoding="utf-8"?>
-<w15:commentsEx xmlns:wpc="http://schemas.microsoft.com/office/word/2010/wordprocessingCanvas" xmlns:cx="http://schemas.microsoft.com/office/drawing/2014/chartex" xmlns:cx1="http://schemas.microsoft.com/office/drawing/2015/9/8/chartex" xmlns:mc="http://schemas.openxmlformats.org/markup-compatibility/2006" xmlns:o="urn:schemas-microsoft-com:office:office" xmlns:r="http://schemas.openxmlformats.org/officeDocument/2006/relationships" xmlns:m="http://schemas.openxmlformats.org/officeDocument/2006/math" xmlns:v="urn:schemas-microsoft-com:vml" xmlns:wp14="http://schemas.microsoft.com/office/word/2010/wordprocessingDrawing" xmlns:wp="http://schemas.openxmlformats.org/drawingml/2006/wordprocessingDrawing" xmlns:w10="urn:schemas-microsoft-com:office:word" xmlns:w="http://schemas.openxmlformats.org/wordprocessingml/2006/main" xmlns:w14="http://schemas.microsoft.com/office/word/2010/wordml" xmlns:w15="http://schemas.microsoft.com/office/word/2012/wordml" xmlns:w16se="http://schemas.microsoft.com/office/word/2015/wordml/symex" xmlns:wpg="http://schemas.microsoft.com/office/word/2010/wordprocessingGroup" xmlns:wpi="http://schemas.microsoft.com/office/word/2010/wordprocessingInk" xmlns:wne="http://schemas.microsoft.com/office/word/2006/wordml" xmlns:wps="http://schemas.microsoft.com/office/word/2010/wordprocessingShape" mc:Ignorable="w14 w15 w16se wp14">
+<w15:commentsEx xmlns:wpc="http://schemas.microsoft.com/office/word/2010/wordprocessingCanvas" xmlns:mc="http://schemas.openxmlformats.org/markup-compatibility/2006" xmlns:o="urn:schemas-microsoft-com:office:office" xmlns:r="http://schemas.openxmlformats.org/officeDocument/2006/relationships" xmlns:m="http://schemas.openxmlformats.org/officeDocument/2006/math" xmlns:v="urn:schemas-microsoft-com:vml" xmlns:wp14="http://schemas.microsoft.com/office/word/2010/wordprocessingDrawing" xmlns:wp="http://schemas.openxmlformats.org/drawingml/2006/wordprocessingDrawing" xmlns:w10="urn:schemas-microsoft-com:office:word" xmlns:w="http://schemas.openxmlformats.org/wordprocessingml/2006/main" xmlns:w14="http://schemas.microsoft.com/office/word/2010/wordml" xmlns:w15="http://schemas.microsoft.com/office/word/2012/wordml" xmlns:wpg="http://schemas.microsoft.com/office/word/2010/wordprocessingGroup" xmlns:wpi="http://schemas.microsoft.com/office/word/2010/wordprocessingInk" xmlns:wne="http://schemas.microsoft.com/office/word/2006/wordml" xmlns:wps="http://schemas.microsoft.com/office/word/2010/wordprocessingShape" mc:Ignorable="w14 w15 wp14">
   <w15:commentEx w15:paraId="16C78F81" w15:done="0"/>
 </w15:commentsEx>
 </file>
 
 <file path=word/numbering.xml><?xml version="1.0" encoding="utf-8"?>
-<w:numbering xmlns:wpc="http://schemas.microsoft.com/office/word/2010/wordprocessingCanvas" xmlns:cx="http://schemas.microsoft.com/office/drawing/2014/chartex" xmlns:cx1="http://schemas.microsoft.com/office/drawing/2015/9/8/chartex" xmlns:mc="http://schemas.openxmlformats.org/markup-compatibility/2006" xmlns:o="urn:schemas-microsoft-com:office:office" xmlns:r="http://schemas.openxmlformats.org/officeDocument/2006/relationships" xmlns:m="http://schemas.openxmlformats.org/officeDocument/2006/math" xmlns:v="urn:schemas-microsoft-com:vml" xmlns:wp14="http://schemas.microsoft.com/office/word/2010/wordprocessingDrawing" xmlns:wp="http://schemas.openxmlformats.org/drawingml/2006/wordprocessingDrawing" xmlns:w10="urn:schemas-microsoft-com:office:word" xmlns:w="http://schemas.openxmlformats.org/wordprocessingml/2006/main" xmlns:w14="http://schemas.microsoft.com/office/word/2010/wordml" xmlns:w15="http://schemas.microsoft.com/office/word/2012/wordml" xmlns:w16se="http://schemas.microsoft.com/office/word/2015/wordml/symex" xmlns:wpg="http://schemas.microsoft.com/office/word/2010/wordprocessingGroup" xmlns:wpi="http://schemas.microsoft.com/office/word/2010/wordprocessingInk" xmlns:wne="http://schemas.microsoft.com/office/word/2006/wordml" xmlns:wps="http://schemas.microsoft.com/office/word/2010/wordprocessingShape" mc:Ignorable="w14 w15 w16se wp14">
+<w:numbering xmlns:wpc="http://schemas.microsoft.com/office/word/2010/wordprocessingCanvas" xmlns:mc="http://schemas.openxmlformats.org/markup-compatibility/2006" xmlns:o="urn:schemas-microsoft-com:office:office" xmlns:r="http://schemas.openxmlformats.org/officeDocument/2006/relationships" xmlns:m="http://schemas.openxmlformats.org/officeDocument/2006/math" xmlns:v="urn:schemas-microsoft-com:vml" xmlns:wp14="http://schemas.microsoft.com/office/word/2010/wordprocessingDrawing" xmlns:wp="http://schemas.openxmlformats.org/drawingml/2006/wordprocessingDrawing" xmlns:w10="urn:schemas-microsoft-com:office:word" xmlns:w="http://schemas.openxmlformats.org/wordprocessingml/2006/main" xmlns:w14="http://schemas.microsoft.com/office/word/2010/wordml" xmlns:w15="http://schemas.microsoft.com/office/word/2012/wordml" xmlns:wpg="http://schemas.microsoft.com/office/word/2010/wordprocessingGroup" xmlns:wpi="http://schemas.microsoft.com/office/word/2010/wordprocessingInk" xmlns:wne="http://schemas.microsoft.com/office/word/2006/wordml" xmlns:wps="http://schemas.microsoft.com/office/word/2010/wordprocessingShape" mc:Ignorable="w14 w15 wp14">
   <w:abstractNum w:abstractNumId="0" w15:restartNumberingAfterBreak="0">
     <w:nsid w:val="16AE49CA"/>
     <w:multiLevelType w:val="hybridMultilevel"/>
@@ -11949,7 +12671,7 @@
 </file>
 
 <file path=word/people.xml><?xml version="1.0" encoding="utf-8"?>
-<w15:people xmlns:wpc="http://schemas.microsoft.com/office/word/2010/wordprocessingCanvas" xmlns:cx="http://schemas.microsoft.com/office/drawing/2014/chartex" xmlns:cx1="http://schemas.microsoft.com/office/drawing/2015/9/8/chartex" xmlns:mc="http://schemas.openxmlformats.org/markup-compatibility/2006" xmlns:o="urn:schemas-microsoft-com:office:office" xmlns:r="http://schemas.openxmlformats.org/officeDocument/2006/relationships" xmlns:m="http://schemas.openxmlformats.org/officeDocument/2006/math" xmlns:v="urn:schemas-microsoft-com:vml" xmlns:wp14="http://schemas.microsoft.com/office/word/2010/wordprocessingDrawing" xmlns:wp="http://schemas.openxmlformats.org/drawingml/2006/wordprocessingDrawing" xmlns:w10="urn:schemas-microsoft-com:office:word" xmlns:w="http://schemas.openxmlformats.org/wordprocessingml/2006/main" xmlns:w14="http://schemas.microsoft.com/office/word/2010/wordml" xmlns:w15="http://schemas.microsoft.com/office/word/2012/wordml" xmlns:w16se="http://schemas.microsoft.com/office/word/2015/wordml/symex" xmlns:wpg="http://schemas.microsoft.com/office/word/2010/wordprocessingGroup" xmlns:wpi="http://schemas.microsoft.com/office/word/2010/wordprocessingInk" xmlns:wne="http://schemas.microsoft.com/office/word/2006/wordml" xmlns:wps="http://schemas.microsoft.com/office/word/2010/wordprocessingShape" mc:Ignorable="w14 w15 w16se wp14">
+<w15:people xmlns:wpc="http://schemas.microsoft.com/office/word/2010/wordprocessingCanvas" xmlns:mc="http://schemas.openxmlformats.org/markup-compatibility/2006" xmlns:o="urn:schemas-microsoft-com:office:office" xmlns:r="http://schemas.openxmlformats.org/officeDocument/2006/relationships" xmlns:m="http://schemas.openxmlformats.org/officeDocument/2006/math" xmlns:v="urn:schemas-microsoft-com:vml" xmlns:wp14="http://schemas.microsoft.com/office/word/2010/wordprocessingDrawing" xmlns:wp="http://schemas.openxmlformats.org/drawingml/2006/wordprocessingDrawing" xmlns:w10="urn:schemas-microsoft-com:office:word" xmlns:w="http://schemas.openxmlformats.org/wordprocessingml/2006/main" xmlns:w14="http://schemas.microsoft.com/office/word/2010/wordml" xmlns:w15="http://schemas.microsoft.com/office/word/2012/wordml" xmlns:wpg="http://schemas.microsoft.com/office/word/2010/wordprocessingGroup" xmlns:wpi="http://schemas.microsoft.com/office/word/2010/wordprocessingInk" xmlns:wne="http://schemas.microsoft.com/office/word/2006/wordml" xmlns:wps="http://schemas.microsoft.com/office/word/2010/wordprocessingShape" mc:Ignorable="w14 w15 wp14">
   <w15:person w15:author="Chris Hoehne (Student)">
     <w15:presenceInfo w15:providerId="AD" w15:userId="S-1-5-21-1547161642-926492609-1801674531-887199"/>
   </w15:person>
@@ -11957,7 +12679,7 @@
 </file>
 
 <file path=word/styles.xml><?xml version="1.0" encoding="utf-8"?>
-<w:styles xmlns:mc="http://schemas.openxmlformats.org/markup-compatibility/2006" xmlns:r="http://schemas.openxmlformats.org/officeDocument/2006/relationships" xmlns:w="http://schemas.openxmlformats.org/wordprocessingml/2006/main" xmlns:w14="http://schemas.microsoft.com/office/word/2010/wordml" xmlns:w15="http://schemas.microsoft.com/office/word/2012/wordml" xmlns:w16se="http://schemas.microsoft.com/office/word/2015/wordml/symex" mc:Ignorable="w14 w15 w16se">
+<w:styles xmlns:mc="http://schemas.openxmlformats.org/markup-compatibility/2006" xmlns:r="http://schemas.openxmlformats.org/officeDocument/2006/relationships" xmlns:w="http://schemas.openxmlformats.org/wordprocessingml/2006/main" xmlns:w14="http://schemas.microsoft.com/office/word/2010/wordml" xmlns:w15="http://schemas.microsoft.com/office/word/2012/wordml" mc:Ignorable="w14 w15">
   <w:docDefaults>
     <w:rPrDefault>
       <w:rPr>
@@ -12806,7 +13528,7 @@
 </file>
 
 <file path=customXml/itemProps1.xml><?xml version="1.0" encoding="utf-8"?>
-<ds:datastoreItem xmlns:ds="http://schemas.openxmlformats.org/officeDocument/2006/customXml" ds:itemID="{CABC5C24-F9A1-4AE3-AF19-2682F5118915}">
+<ds:datastoreItem xmlns:ds="http://schemas.openxmlformats.org/officeDocument/2006/customXml" ds:itemID="{CD58788F-472B-4DE3-93A4-EB0843AFB8CB}">
   <ds:schemaRefs>
     <ds:schemaRef ds:uri="http://schemas.openxmlformats.org/officeDocument/2006/bibliography"/>
   </ds:schemaRefs>

</xml_diff>

<commit_message>
fixed issue where end time of pavement model was ~1 hour shy of end of day. small updates to pavement profiles doc
</commit_message>
<xml_diff>
--- a/docs/pavement-profiles.docx
+++ b/docs/pavement-profiles.docx
@@ -1407,16 +1407,7 @@
                 <w:rFonts w:ascii="Times New Roman" w:hAnsi="Times New Roman" w:cs="Times New Roman"/>
                 <w:color w:val="FF0000"/>
               </w:rPr>
-              <w:t xml:space="preserve">0.90 – 0.95 </w:t>
-            </w:r>
-            <w:bookmarkStart w:id="0" w:name="_GoBack"/>
-            <w:bookmarkEnd w:id="0"/>
-            <w:r>
-              <w:rPr>
-                <w:rFonts w:ascii="Times New Roman" w:hAnsi="Times New Roman" w:cs="Times New Roman"/>
-                <w:color w:val="FF0000"/>
-              </w:rPr>
-              <w:t>(dry soil)</w:t>
+              <w:t>0.90 – 0.95 (dry soil)</w:t>
             </w:r>
           </w:p>
         </w:tc>
@@ -3524,14 +3515,40 @@
               <w:jc w:val="center"/>
               <w:rPr>
                 <w:rFonts w:ascii="Times New Roman" w:hAnsi="Times New Roman" w:cs="Times New Roman"/>
-              </w:rPr>
-            </w:pPr>
-            <w:r>
-              <w:rPr>
-                <w:rFonts w:ascii="Times New Roman" w:hAnsi="Times New Roman" w:cs="Times New Roman"/>
                 <w:color w:val="FF0000"/>
               </w:rPr>
+            </w:pPr>
+            <w:bookmarkStart w:id="0" w:name="_GoBack"/>
+            <w:bookmarkEnd w:id="0"/>
+            <w:r>
+              <w:rPr>
+                <w:rFonts w:ascii="Times New Roman" w:hAnsi="Times New Roman" w:cs="Times New Roman"/>
+                <w:color w:val="FF0000"/>
+              </w:rPr>
               <w:t>2400</w:t>
+            </w:r>
+          </w:p>
+          <w:p>
+            <w:pPr>
+              <w:jc w:val="center"/>
+              <w:rPr>
+                <w:rFonts w:ascii="Times New Roman" w:hAnsi="Times New Roman" w:cs="Times New Roman"/>
+              </w:rPr>
+            </w:pPr>
+            <w:commentRangeStart w:id="1"/>
+            <w:r>
+              <w:rPr>
+                <w:rFonts w:ascii="Times New Roman" w:hAnsi="Times New Roman" w:cs="Times New Roman"/>
+                <w:color w:val="FF0000"/>
+              </w:rPr>
+              <w:t>2440</w:t>
+            </w:r>
+            <w:commentRangeEnd w:id="1"/>
+            <w:r>
+              <w:rPr>
+                <w:rStyle w:val="CommentReference"/>
+              </w:rPr>
+              <w:commentReference w:id="1"/>
             </w:r>
           </w:p>
         </w:tc>
@@ -4677,19 +4694,19 @@
               </w:rPr>
               <w:t xml:space="preserve">100 </w:t>
             </w:r>
-            <w:commentRangeStart w:id="1"/>
+            <w:commentRangeStart w:id="2"/>
             <w:r>
               <w:rPr>
                 <w:rFonts w:ascii="Times New Roman" w:hAnsi="Times New Roman" w:cs="Times New Roman"/>
               </w:rPr>
               <w:t>base</w:t>
             </w:r>
-            <w:commentRangeEnd w:id="1"/>
+            <w:commentRangeEnd w:id="2"/>
             <w:r>
               <w:rPr>
                 <w:rStyle w:val="CommentReference"/>
               </w:rPr>
-              <w:commentReference w:id="1"/>
+              <w:commentReference w:id="2"/>
             </w:r>
           </w:p>
           <w:p>
@@ -12408,7 +12425,23 @@
 
 <file path=word/comments.xml><?xml version="1.0" encoding="utf-8"?>
 <w:comments xmlns:wpc="http://schemas.microsoft.com/office/word/2010/wordprocessingCanvas" xmlns:mc="http://schemas.openxmlformats.org/markup-compatibility/2006" xmlns:o="urn:schemas-microsoft-com:office:office" xmlns:r="http://schemas.openxmlformats.org/officeDocument/2006/relationships" xmlns:m="http://schemas.openxmlformats.org/officeDocument/2006/math" xmlns:v="urn:schemas-microsoft-com:vml" xmlns:wp14="http://schemas.microsoft.com/office/word/2010/wordprocessingDrawing" xmlns:wp="http://schemas.openxmlformats.org/drawingml/2006/wordprocessingDrawing" xmlns:w10="urn:schemas-microsoft-com:office:word" xmlns:w="http://schemas.openxmlformats.org/wordprocessingml/2006/main" xmlns:w14="http://schemas.microsoft.com/office/word/2010/wordml" xmlns:w15="http://schemas.microsoft.com/office/word/2012/wordml" xmlns:wpg="http://schemas.microsoft.com/office/word/2010/wordprocessingGroup" xmlns:wpi="http://schemas.microsoft.com/office/word/2010/wordprocessingInk" xmlns:wne="http://schemas.microsoft.com/office/word/2006/wordml" xmlns:wps="http://schemas.microsoft.com/office/word/2010/wordprocessingShape" mc:Ignorable="w14 w15 wp14">
-  <w:comment w:id="1" w:author="Chris Hoehne (Student)" w:date="2019-02-28T23:54:00Z" w:initials="CH(">
+  <w:comment w:id="1" w:author="Chris Hoehne" w:date="2019-03-13T22:30:00Z" w:initials="CH">
+    <w:p>
+      <w:pPr>
+        <w:pStyle w:val="CommentText"/>
+      </w:pPr>
+      <w:r>
+        <w:rPr>
+          <w:rStyle w:val="CommentReference"/>
+        </w:rPr>
+        <w:annotationRef/>
+      </w:r>
+      <w:r>
+        <w:t>https://www.pavementinteractive.org/reference-desk/design/mix-design/aci-mix-design-example/</w:t>
+      </w:r>
+    </w:p>
+  </w:comment>
+  <w:comment w:id="2" w:author="Chris Hoehne (Student)" w:date="2019-02-28T23:54:00Z" w:initials="CH(">
     <w:p>
       <w:pPr>
         <w:pStyle w:val="CommentText"/>
@@ -12429,6 +12462,7 @@
 
 <file path=word/commentsExtended.xml><?xml version="1.0" encoding="utf-8"?>
 <w15:commentsEx xmlns:wpc="http://schemas.microsoft.com/office/word/2010/wordprocessingCanvas" xmlns:mc="http://schemas.openxmlformats.org/markup-compatibility/2006" xmlns:o="urn:schemas-microsoft-com:office:office" xmlns:r="http://schemas.openxmlformats.org/officeDocument/2006/relationships" xmlns:m="http://schemas.openxmlformats.org/officeDocument/2006/math" xmlns:v="urn:schemas-microsoft-com:vml" xmlns:wp14="http://schemas.microsoft.com/office/word/2010/wordprocessingDrawing" xmlns:wp="http://schemas.openxmlformats.org/drawingml/2006/wordprocessingDrawing" xmlns:w10="urn:schemas-microsoft-com:office:word" xmlns:w="http://schemas.openxmlformats.org/wordprocessingml/2006/main" xmlns:w14="http://schemas.microsoft.com/office/word/2010/wordml" xmlns:w15="http://schemas.microsoft.com/office/word/2012/wordml" xmlns:wpg="http://schemas.microsoft.com/office/word/2010/wordprocessingGroup" xmlns:wpi="http://schemas.microsoft.com/office/word/2010/wordprocessingInk" xmlns:wne="http://schemas.microsoft.com/office/word/2006/wordml" xmlns:wps="http://schemas.microsoft.com/office/word/2010/wordprocessingShape" mc:Ignorable="w14 w15 wp14">
+  <w15:commentEx w15:paraId="76230C43" w15:done="0"/>
   <w15:commentEx w15:paraId="16C78F81" w15:done="0"/>
 </w15:commentsEx>
 </file>
@@ -12672,6 +12706,9 @@
 
 <file path=word/people.xml><?xml version="1.0" encoding="utf-8"?>
 <w15:people xmlns:wpc="http://schemas.microsoft.com/office/word/2010/wordprocessingCanvas" xmlns:mc="http://schemas.openxmlformats.org/markup-compatibility/2006" xmlns:o="urn:schemas-microsoft-com:office:office" xmlns:r="http://schemas.openxmlformats.org/officeDocument/2006/relationships" xmlns:m="http://schemas.openxmlformats.org/officeDocument/2006/math" xmlns:v="urn:schemas-microsoft-com:vml" xmlns:wp14="http://schemas.microsoft.com/office/word/2010/wordprocessingDrawing" xmlns:wp="http://schemas.openxmlformats.org/drawingml/2006/wordprocessingDrawing" xmlns:w10="urn:schemas-microsoft-com:office:word" xmlns:w="http://schemas.openxmlformats.org/wordprocessingml/2006/main" xmlns:w14="http://schemas.microsoft.com/office/word/2010/wordml" xmlns:w15="http://schemas.microsoft.com/office/word/2012/wordml" xmlns:wpg="http://schemas.microsoft.com/office/word/2010/wordprocessingGroup" xmlns:wpi="http://schemas.microsoft.com/office/word/2010/wordprocessingInk" xmlns:wne="http://schemas.microsoft.com/office/word/2006/wordml" xmlns:wps="http://schemas.microsoft.com/office/word/2010/wordprocessingShape" mc:Ignorable="w14 w15 wp14">
+  <w15:person w15:author="Chris Hoehne">
+    <w15:presenceInfo w15:providerId="None" w15:userId="Chris Hoehne"/>
+  </w15:person>
   <w15:person w15:author="Chris Hoehne (Student)">
     <w15:presenceInfo w15:providerId="AD" w15:userId="S-1-5-21-1547161642-926492609-1801674531-887199"/>
   </w15:person>
@@ -13528,7 +13565,7 @@
 </file>
 
 <file path=customXml/itemProps1.xml><?xml version="1.0" encoding="utf-8"?>
-<ds:datastoreItem xmlns:ds="http://schemas.openxmlformats.org/officeDocument/2006/customXml" ds:itemID="{CD58788F-472B-4DE3-93A4-EB0843AFB8CB}">
+<ds:datastoreItem xmlns:ds="http://schemas.openxmlformats.org/officeDocument/2006/customXml" ds:itemID="{1DF462F9-F628-4EB9-A53B-02EC59441969}">
   <ds:schemaRefs>
     <ds:schemaRef ds:uri="http://schemas.openxmlformats.org/officeDocument/2006/bibliography"/>
   </ds:schemaRefs>

</xml_diff>

<commit_message>
updates to manuscript (outline), add QGIS ASTER fig file, add parking data, updates to repo organization
</commit_message>
<xml_diff>
--- a/docs/pavement-profiles.docx
+++ b/docs/pavement-profiles.docx
@@ -1,6 +1,6 @@
 
 <file path=word/document.xml><?xml version="1.0" encoding="utf-8"?>
-<w:document xmlns:wpc="http://schemas.microsoft.com/office/word/2010/wordprocessingCanvas" xmlns:mc="http://schemas.openxmlformats.org/markup-compatibility/2006" xmlns:o="urn:schemas-microsoft-com:office:office" xmlns:r="http://schemas.openxmlformats.org/officeDocument/2006/relationships" xmlns:m="http://schemas.openxmlformats.org/officeDocument/2006/math" xmlns:v="urn:schemas-microsoft-com:vml" xmlns:wp14="http://schemas.microsoft.com/office/word/2010/wordprocessingDrawing" xmlns:wp="http://schemas.openxmlformats.org/drawingml/2006/wordprocessingDrawing" xmlns:w10="urn:schemas-microsoft-com:office:word" xmlns:w="http://schemas.openxmlformats.org/wordprocessingml/2006/main" xmlns:w14="http://schemas.microsoft.com/office/word/2010/wordml" xmlns:w15="http://schemas.microsoft.com/office/word/2012/wordml" xmlns:wpg="http://schemas.microsoft.com/office/word/2010/wordprocessingGroup" xmlns:wpi="http://schemas.microsoft.com/office/word/2010/wordprocessingInk" xmlns:wne="http://schemas.microsoft.com/office/word/2006/wordml" xmlns:wps="http://schemas.microsoft.com/office/word/2010/wordprocessingShape" mc:Ignorable="w14 w15 wp14">
+<w:document xmlns:wpc="http://schemas.microsoft.com/office/word/2010/wordprocessingCanvas" xmlns:cx="http://schemas.microsoft.com/office/drawing/2014/chartex" xmlns:cx1="http://schemas.microsoft.com/office/drawing/2015/9/8/chartex" xmlns:mc="http://schemas.openxmlformats.org/markup-compatibility/2006" xmlns:o="urn:schemas-microsoft-com:office:office" xmlns:r="http://schemas.openxmlformats.org/officeDocument/2006/relationships" xmlns:m="http://schemas.openxmlformats.org/officeDocument/2006/math" xmlns:v="urn:schemas-microsoft-com:vml" xmlns:wp14="http://schemas.microsoft.com/office/word/2010/wordprocessingDrawing" xmlns:wp="http://schemas.openxmlformats.org/drawingml/2006/wordprocessingDrawing" xmlns:w10="urn:schemas-microsoft-com:office:word" xmlns:w="http://schemas.openxmlformats.org/wordprocessingml/2006/main" xmlns:w14="http://schemas.microsoft.com/office/word/2010/wordml" xmlns:w15="http://schemas.microsoft.com/office/word/2012/wordml" xmlns:w16se="http://schemas.microsoft.com/office/word/2015/wordml/symex" xmlns:wpg="http://schemas.microsoft.com/office/word/2010/wordprocessingGroup" xmlns:wpi="http://schemas.microsoft.com/office/word/2010/wordprocessingInk" xmlns:wne="http://schemas.microsoft.com/office/word/2006/wordml" xmlns:wps="http://schemas.microsoft.com/office/word/2010/wordprocessingShape" mc:Ignorable="w14 w15 w16se wp14">
   <w:body>
     <w:p>
       <w:pPr>
@@ -12,27 +12,31 @@
         <w:rPr>
           <w:rFonts w:ascii="Times New Roman" w:hAnsi="Times New Roman" w:cs="Times New Roman"/>
         </w:rPr>
-        <w:t xml:space="preserve">Pavement Parameters Needed for </w:t>
+        <w:t>Material</w:t>
       </w:r>
       <w:r>
         <w:rPr>
           <w:rFonts w:ascii="Times New Roman" w:hAnsi="Times New Roman" w:cs="Times New Roman"/>
         </w:rPr>
-        <w:t xml:space="preserve">To Test Multiple Varied Profiles in </w:t>
+        <w:t xml:space="preserve"> </w:t>
       </w:r>
-      <w:proofErr w:type="spellStart"/>
       <w:r>
         <w:rPr>
           <w:rFonts w:ascii="Times New Roman" w:hAnsi="Times New Roman" w:cs="Times New Roman"/>
         </w:rPr>
-        <w:t>1D</w:t>
+        <w:t>p</w:t>
       </w:r>
-      <w:proofErr w:type="spellEnd"/>
       <w:r>
         <w:rPr>
           <w:rFonts w:ascii="Times New Roman" w:hAnsi="Times New Roman" w:cs="Times New Roman"/>
         </w:rPr>
-        <w:t xml:space="preserve"> Heat Transfer Model</w:t>
+        <w:t xml:space="preserve">arameters </w:t>
+      </w:r>
+      <w:r>
+        <w:rPr>
+          <w:rFonts w:ascii="Times New Roman" w:hAnsi="Times New Roman" w:cs="Times New Roman"/>
+        </w:rPr>
+        <w:t>from literature for asphalt, concrete and bare ground or soils</w:t>
       </w:r>
     </w:p>
     <w:tbl>
@@ -45,9 +49,9 @@
       <w:tblGrid>
         <w:gridCol w:w="1530"/>
         <w:gridCol w:w="1463"/>
-        <w:gridCol w:w="3612"/>
-        <w:gridCol w:w="1983"/>
-        <w:gridCol w:w="2662"/>
+        <w:gridCol w:w="3307"/>
+        <w:gridCol w:w="2160"/>
+        <w:gridCol w:w="2790"/>
       </w:tblGrid>
       <w:tr>
         <w:tc>
@@ -75,7 +79,7 @@
         </w:tc>
         <w:tc>
           <w:tcPr>
-            <w:tcW w:w="1350" w:type="dxa"/>
+            <w:tcW w:w="1463" w:type="dxa"/>
             <w:vMerge w:val="restart"/>
             <w:vAlign w:val="center"/>
           </w:tcPr>
@@ -98,7 +102,7 @@
         </w:tc>
         <w:tc>
           <w:tcPr>
-            <w:tcW w:w="8370" w:type="dxa"/>
+            <w:tcW w:w="8257" w:type="dxa"/>
             <w:gridSpan w:val="3"/>
             <w:vAlign w:val="center"/>
           </w:tcPr>
@@ -151,7 +155,7 @@
         </w:tc>
         <w:tc>
           <w:tcPr>
-            <w:tcW w:w="1350" w:type="dxa"/>
+            <w:tcW w:w="1463" w:type="dxa"/>
             <w:vMerge/>
             <w:tcBorders>
               <w:bottom w:val="single" w:sz="12" w:space="0" w:color="auto"/>
@@ -169,7 +173,7 @@
         </w:tc>
         <w:tc>
           <w:tcPr>
-            <w:tcW w:w="3669" w:type="dxa"/>
+            <w:tcW w:w="3307" w:type="dxa"/>
             <w:tcBorders>
               <w:bottom w:val="single" w:sz="12" w:space="0" w:color="auto"/>
             </w:tcBorders>
@@ -196,7 +200,7 @@
         </w:tc>
         <w:tc>
           <w:tcPr>
-            <w:tcW w:w="2004" w:type="dxa"/>
+            <w:tcW w:w="2160" w:type="dxa"/>
             <w:tcBorders>
               <w:bottom w:val="single" w:sz="12" w:space="0" w:color="auto"/>
             </w:tcBorders>
@@ -223,7 +227,7 @@
         </w:tc>
         <w:tc>
           <w:tcPr>
-            <w:tcW w:w="2697" w:type="dxa"/>
+            <w:tcW w:w="2790" w:type="dxa"/>
             <w:tcBorders>
               <w:bottom w:val="single" w:sz="12" w:space="0" w:color="auto"/>
             </w:tcBorders>
@@ -244,7 +248,7 @@
                 <w:b/>
                 <w:i/>
               </w:rPr>
-              <w:t>Subgrade</w:t>
+              <w:t>Bare Ground / Soil</w:t>
             </w:r>
           </w:p>
         </w:tc>
@@ -302,7 +306,7 @@
         </w:tc>
         <w:tc>
           <w:tcPr>
-            <w:tcW w:w="1350" w:type="dxa"/>
+            <w:tcW w:w="1463" w:type="dxa"/>
             <w:tcBorders>
               <w:top w:val="single" w:sz="12" w:space="0" w:color="auto"/>
             </w:tcBorders>
@@ -325,7 +329,7 @@
         </w:tc>
         <w:tc>
           <w:tcPr>
-            <w:tcW w:w="3669" w:type="dxa"/>
+            <w:tcW w:w="3307" w:type="dxa"/>
             <w:tcBorders>
               <w:top w:val="single" w:sz="12" w:space="0" w:color="auto"/>
             </w:tcBorders>
@@ -372,7 +376,7 @@
               <w:rPr>
                 <w:rFonts w:ascii="Times New Roman" w:hAnsi="Times New Roman" w:cs="Times New Roman"/>
               </w:rPr>
-              <w:instrText>ADDIN CSL_CITATION {"citationItems":[{"id":"ITEM-1","itemData":{"DOI":"10.1016/J.BUILDENV.2012.10.014","ISSN":"0360-1323","abstract":"Albedo (or solar reflectivity) plays an important role in the thermal behavior of pavements and other ground surfaces, and their resultant impacts on humans and the environment. This study developed a new albedo measurement system with a dual-pyranometer and automatic data acquisition system, and used it to conduct field measurements of albedo on different pavement materials and for long-term monitoring of albedo. The albedo values were obtained for commonly used land cover materials including asphalt, concrete and interlocking concrete paver surfacing materials with different designs and some other materials. These new data can help reduce the uncertainty in understanding, evaluating and modeling the thermal behavior and environmental impacts of ground surfaces with different albedos. The seasonal effects of albedo on pavement thermal performance were examined through experimental measurements. An empirical relationship between the cooling effect of increased albedo on a pavement's high temperature and solar radiation was developed. The cooling effect has a positive correlation with the peak solar radiation intensity. This simple correlation can be used to roughly estimate the cooling or heating effect of changing albedo on pavement for various climates and seasons with different solar radiation intensities.","author":[{"dropping-particle":"","family":"Li","given":"H.","non-dropping-particle":"","parse-names":false,"suffix":""},{"dropping-particle":"","family":"Harvey","given":"J.","non-dropping-particle":"","parse-names":false,"suffix":""},{"dropping-particle":"","family":"Kendall","given":"A.","non-dropping-particle":"","parse-names":false,"suffix":""}],"container-title":"Building and Environment","id":"ITEM-1","issued":{"date-parts":[["2013","1","1"]]},"page":"536-546","publisher":"Pergamon","title":"Field measurement of albedo for different land cover materials and effects on thermal performance","type":"article-journal","volume":"59"},"uris":["http://www.mendeley.com/documents/?uuid=f2877321-75c3-3791-af71-736bed95f334"]}],"mendeley":{"formattedCitation":"&lt;sup&gt;1&lt;/sup&gt;","plainTextFormattedCitation":"1","previouslyFormattedCitation":"&lt;sup&gt;1&lt;/sup&gt;"},"properties":{"noteIndex":0},"schema":"https://github.com/citation-style-language/schema/raw/master/csl-citation.json"}</w:instrText>
+              <w:instrText>ADDIN CSL_CITATION {"citationItems":[{"id":"ITEM-1","itemData":{"DOI":"10.1016/J.BUILDENV.2012.10.014","ISSN":"0360-1323","abstract":"Albedo (or solar reflectivity) plays an important role in the thermal behavior of pavements and other ground surfaces, and their resultant impacts on humans and the environment. This study developed a new albedo measurement system with a dual-pyranometer and automatic data acquisition system, and used it to conduct field measurements of albedo on different pavement materials and for long-term monitoring of albedo. The albedo values were obtained for commonly used land cover materials including asphalt, concrete and interlocking concrete paver surfacing materials with different designs and some other materials. These new data can help reduce the uncertainty in understanding, evaluating and modeling the thermal behavior and environmental impacts of ground surfaces with different albedos. The seasonal effects of albedo on pavement thermal performance were examined through experimental measurements. An empirical relationship between the cooling effect of increased albedo on a pavement's high temperature and solar radiation was developed. The cooling effect has a positive correlation with the peak solar radiation intensity. This simple correlation can be used to roughly estimate the cooling or heating effect of changing albedo on pavement for various climates and seasons with different solar radiation intensities.","author":[{"dropping-particle":"","family":"Li","given":"H.","non-dropping-particle":"","parse-names":false,"suffix":""},{"dropping-particle":"","family":"Harvey","given":"J.","non-dropping-particle":"","parse-names":false,"suffix":""},{"dropping-particle":"","family":"Kendall","given":"A.","non-dropping-particle":"","parse-names":false,"suffix":""}],"container-title":"Building and Environment","id":"ITEM-1","issued":{"date-parts":[["2013","1","1"]]},"page":"536-546","publisher":"Pergamon","title":"Field measurement of albedo for different land cover materials and effects on thermal performance","type":"article-journal","volume":"59"},"uris":["http://www.mendeley.com/documents/?uuid=f2877321-75c3-3791-af71-736bed95f334"]}],"mendeley":{"formattedCitation":"&lt;sup&gt;1&lt;/sup&gt;","plainTextFormattedCitation":"1","previouslyFormattedCitation":"(Li et al., 2013)"},"properties":{"noteIndex":0},"schema":"https://github.com/citation-style-language/schema/raw/master/csl-citation.json"}</w:instrText>
             </w:r>
             <w:r>
               <w:rPr>
@@ -418,7 +422,7 @@
               <w:rPr>
                 <w:rFonts w:ascii="Times New Roman" w:hAnsi="Times New Roman" w:cs="Times New Roman"/>
               </w:rPr>
-              <w:instrText>ADDIN CSL_CITATION {"citationItems":[{"id":"ITEM-1","itemData":{"DOI":"10.1016/j.enbuild.2015.03.005","ISSN":"03787788","abstract":"Abstract Solar irradiance to an urban canyon is subjected to multiple reflections, a process that increases solar absorption and contributes to the unban heat island. The absorption depends on the urban structures, and the day of the year, and the albedos of the walls and pavement. This study develops a numerical model to predict the urban canyon albedo (UCA) and validates the model with experimental observations. It estimates whether increasing the pavement albedo can raise the UCA effectively. It evaluates the reflective diffuse radiation from the pavement to adjacent building walls. It is found the ratio of building's height to the road's width, or called the aspect ratio, controls the UCA while other factors play secondary roles. Reflective pavements in an urban canyon reflect a sizable additional diffuse radiation to the adjacent walls during summertime. It is recommended that reflective pavements can be used only if an urban canyon has an aspect ratio no greater than 1.0.","author":[{"dropping-particle":"","family":"Qin","given":"Yinghong","non-dropping-particle":"","parse-names":false,"suffix":""}],"container-title":"Energy and Buildings","id":"ITEM-1","issued":{"date-parts":[["2015"]]},"page":"86-94","publisher":"Elsevier B.V.","title":"Urban canyon albedo and its implication on the use of reflective cool pavements","type":"article-journal","volume":"96"},"uris":["http://www.mendeley.com/documents/?uuid=8caad309-7885-4f59-9754-b4e28cba1240"]}],"mendeley":{"formattedCitation":"&lt;sup&gt;2&lt;/sup&gt;","plainTextFormattedCitation":"2","previouslyFormattedCitation":"&lt;sup&gt;2&lt;/sup&gt;"},"properties":{"noteIndex":0},"schema":"https://github.com/citation-style-language/schema/raw/master/csl-citation.json"}</w:instrText>
+              <w:instrText>ADDIN CSL_CITATION {"citationItems":[{"id":"ITEM-1","itemData":{"DOI":"10.1016/j.enbuild.2015.03.005","ISSN":"03787788","abstract":"Abstract Solar irradiance to an urban canyon is subjected to multiple reflections, a process that increases solar absorption and contributes to the unban heat island. The absorption depends on the urban structures, and the day of the year, and the albedos of the walls and pavement. This study develops a numerical model to predict the urban canyon albedo (UCA) and validates the model with experimental observations. It estimates whether increasing the pavement albedo can raise the UCA effectively. It evaluates the reflective diffuse radiation from the pavement to adjacent building walls. It is found the ratio of building's height to the road's width, or called the aspect ratio, controls the UCA while other factors play secondary roles. Reflective pavements in an urban canyon reflect a sizable additional diffuse radiation to the adjacent walls during summertime. It is recommended that reflective pavements can be used only if an urban canyon has an aspect ratio no greater than 1.0.","author":[{"dropping-particle":"","family":"Qin","given":"Yinghong","non-dropping-particle":"","parse-names":false,"suffix":""}],"container-title":"Energy and Buildings","id":"ITEM-1","issued":{"date-parts":[["2015"]]},"page":"86-94","publisher":"Elsevier B.V.","title":"Urban canyon albedo and its implication on the use of reflective cool pavements","type":"article-journal","volume":"96"},"uris":["http://www.mendeley.com/documents/?uuid=8caad309-7885-4f59-9754-b4e28cba1240"]}],"mendeley":{"formattedCitation":"&lt;sup&gt;2&lt;/sup&gt;","plainTextFormattedCitation":"2","previouslyFormattedCitation":"(Qin, 2015)"},"properties":{"noteIndex":0},"schema":"https://github.com/citation-style-language/schema/raw/master/csl-citation.json"}</w:instrText>
             </w:r>
             <w:r>
               <w:rPr>
@@ -464,7 +468,7 @@
               <w:rPr>
                 <w:rFonts w:ascii="Times New Roman" w:hAnsi="Times New Roman" w:cs="Times New Roman"/>
               </w:rPr>
-              <w:instrText>ADDIN CSL_CITATION {"citationItems":[{"id":"ITEM-1","itemData":{"DOI":"10.1016/j.enbuild.2015.03.005","ISSN":"03787788","abstract":"Abstract Solar irradiance to an urban canyon is subjected to multiple reflections, a process that increases solar absorption and contributes to the unban heat island. The absorption depends on the urban structures, and the day of the year, and the albedos of the walls and pavement. This study develops a numerical model to predict the urban canyon albedo (UCA) and validates the model with experimental observations. It estimates whether increasing the pavement albedo can raise the UCA effectively. It evaluates the reflective diffuse radiation from the pavement to adjacent building walls. It is found the ratio of building's height to the road's width, or called the aspect ratio, controls the UCA while other factors play secondary roles. Reflective pavements in an urban canyon reflect a sizable additional diffuse radiation to the adjacent walls during summertime. It is recommended that reflective pavements can be used only if an urban canyon has an aspect ratio no greater than 1.0.","author":[{"dropping-particle":"","family":"Qin","given":"Yinghong","non-dropping-particle":"","parse-names":false,"suffix":""}],"container-title":"Energy and Buildings","id":"ITEM-1","issued":{"date-parts":[["2015"]]},"page":"86-94","publisher":"Elsevier B.V.","title":"Urban canyon albedo and its implication on the use of reflective cool pavements","type":"article-journal","volume":"96"},"uris":["http://www.mendeley.com/documents/?uuid=8caad309-7885-4f59-9754-b4e28cba1240"]}],"mendeley":{"formattedCitation":"&lt;sup&gt;2&lt;/sup&gt;","plainTextFormattedCitation":"2","previouslyFormattedCitation":"&lt;sup&gt;2&lt;/sup&gt;"},"properties":{"noteIndex":0},"schema":"https://github.com/citation-style-language/schema/raw/master/csl-citation.json"}</w:instrText>
+              <w:instrText>ADDIN CSL_CITATION {"citationItems":[{"id":"ITEM-1","itemData":{"DOI":"10.1016/j.enbuild.2015.03.005","ISSN":"03787788","abstract":"Abstract Solar irradiance to an urban canyon is subjected to multiple reflections, a process that increases solar absorption and contributes to the unban heat island. The absorption depends on the urban structures, and the day of the year, and the albedos of the walls and pavement. This study develops a numerical model to predict the urban canyon albedo (UCA) and validates the model with experimental observations. It estimates whether increasing the pavement albedo can raise the UCA effectively. It evaluates the reflective diffuse radiation from the pavement to adjacent building walls. It is found the ratio of building's height to the road's width, or called the aspect ratio, controls the UCA while other factors play secondary roles. Reflective pavements in an urban canyon reflect a sizable additional diffuse radiation to the adjacent walls during summertime. It is recommended that reflective pavements can be used only if an urban canyon has an aspect ratio no greater than 1.0.","author":[{"dropping-particle":"","family":"Qin","given":"Yinghong","non-dropping-particle":"","parse-names":false,"suffix":""}],"container-title":"Energy and Buildings","id":"ITEM-1","issued":{"date-parts":[["2015"]]},"page":"86-94","publisher":"Elsevier B.V.","title":"Urban canyon albedo and its implication on the use of reflective cool pavements","type":"article-journal","volume":"96"},"uris":["http://www.mendeley.com/documents/?uuid=8caad309-7885-4f59-9754-b4e28cba1240"]}],"mendeley":{"formattedCitation":"&lt;sup&gt;2&lt;/sup&gt;","plainTextFormattedCitation":"2","previouslyFormattedCitation":"(Qin, 2015)"},"properties":{"noteIndex":0},"schema":"https://github.com/citation-style-language/schema/raw/master/csl-citation.json"}</w:instrText>
             </w:r>
             <w:r>
               <w:rPr>
@@ -510,7 +514,7 @@
               <w:rPr>
                 <w:rFonts w:ascii="Times New Roman" w:hAnsi="Times New Roman" w:cs="Times New Roman"/>
               </w:rPr>
-              <w:instrText>ADDIN CSL_CITATION {"citationItems":[{"id":"ITEM-1","itemData":{"abstract":"This dissertation research examines the effects of different cool pavement design and management strategies on improving the thermal environment and mitigating near-surface heat island effects through field measurements, modeling and simulation. In this research, nine experimental test sections were designed, constructed and instrumented and the thermal performance of different types of pavements and management strategies (including high reflectance, high thermal resistance pavement, and permeable pavement with evaporative cooling) were empirically investigated. Different cooling effects were identified for each strategy along with their advantages and associated disadvantages. Relevant properties of pavement materials (e.g. albedo, permeability, thermal conductivity, heat capacity and evaporation rate) were measured in many cases using newly developed methods. With these fundamental materials properties, a local microclimate model was developed, validated and applied to conduct sensitivity analysis on some key parameters to evaluate the thermal impacts of different cool pavement strategies in different climate regions. In addition, the impacts of different strategies on outdoor human thermal comfort were evaluated for different climate regions (Sacramento and Los Angeles in California and Phoenix in Arizona). One type of thermal load associated with building energy use was evaluated for Davis, California. Findings indicate that using high reflectance pavement will reduce pavement surface temperature and consequently might help improve the air quality through reduction of the formation of ground-level ozone. However, increasing the pavement reflectance would affect human thermal comfort during hot periods due to an increase in the Mean Radiant Temperature contributed by the increased reflected radiation striking human bodies. Enhancing the evaporation from the pavement through use of permeable pavement and creating shading on pavement with trees or other devices (e.g. solar panels) are likely to be effective strategies to reduce pavement surface temperature and improve human thermal comfort in hot periods. However, to be effective in arid and semiarid climates such as California, the water level must be kept near the surface of the permeable pavement through infusions of waste water such as waste landscape irrigation. Some cool pavement strategies used to improve the summer thermal environments might make the cold winter slightly colder. Therefore strat…","author":[{"dropping-particle":"","family":"Li","given":"Hui","non-dropping-particle":"","parse-names":false,"suffix":""}],"id":"ITEM-1","issued":{"date-parts":[["2012"]]},"number-of-pages":"389","publisher":"University of California, Davis","title":"Evaluation of Cool Pavement Strategies for Heat Island Mitigation Evaluation of Cool Pavement Strategies for Heat Island Mitigation","type":"thesis"},"uris":["http://www.mendeley.com/documents/?uuid=ceebb518-ae56-45ef-9486-792175cd217c"]}],"mendeley":{"formattedCitation":"&lt;sup&gt;3&lt;/sup&gt;","plainTextFormattedCitation":"3","previouslyFormattedCitation":"&lt;sup&gt;3&lt;/sup&gt;"},"properties":{"noteIndex":0},"schema":"https://github.com/citation-style-language/schema/raw/master/csl-citation.json"}</w:instrText>
+              <w:instrText>ADDIN CSL_CITATION {"citationItems":[{"id":"ITEM-1","itemData":{"abstract":"This dissertation research examines the effects of different cool pavement design and management strategies on improving the thermal environment and mitigating near-surface heat island effects through field measurements, modeling and simulation. In this research, nine experimental test sections were designed, constructed and instrumented and the thermal performance of different types of pavements and management strategies (including high reflectance, high thermal resistance pavement, and permeable pavement with evaporative cooling) were empirically investigated. Different cooling effects were identified for each strategy along with their advantages and associated disadvantages. Relevant properties of pavement materials (e.g. albedo, permeability, thermal conductivity, heat capacity and evaporation rate) were measured in many cases using newly developed methods. With these fundamental materials properties, a local microclimate model was developed, validated and applied to conduct sensitivity analysis on some key parameters to evaluate the thermal impacts of different cool pavement strategies in different climate regions. In addition, the impacts of different strategies on outdoor human thermal comfort were evaluated for different climate regions (Sacramento and Los Angeles in California and Phoenix in Arizona). One type of thermal load associated with building energy use was evaluated for Davis, California. Findings indicate that using high reflectance pavement will reduce pavement surface temperature and consequently might help improve the air quality through reduction of the formation of ground-level ozone. However, increasing the pavement reflectance would affect human thermal comfort during hot periods due to an increase in the Mean Radiant Temperature contributed by the increased reflected radiation striking human bodies. Enhancing the evaporation from the pavement through use of permeable pavement and creating shading on pavement with trees or other devices (e.g. solar panels) are likely to be effective strategies to reduce pavement surface temperature and improve human thermal comfort in hot periods. However, to be effective in arid and semiarid climates such as California, the water level must be kept near the surface of the permeable pavement through infusions of waste water such as waste landscape irrigation. Some cool pavement strategies used to improve the summer thermal environments might make the cold winter slightly colder. Therefore strat…","author":[{"dropping-particle":"","family":"Li","given":"Hui","non-dropping-particle":"","parse-names":false,"suffix":""}],"id":"ITEM-1","issued":{"date-parts":[["2012"]]},"number-of-pages":"389","publisher":"University of California, Davis","title":"Evaluation of Cool Pavement Strategies for Heat Island Mitigation Evaluation of Cool Pavement Strategies for Heat Island Mitigation","type":"thesis"},"uris":["http://www.mendeley.com/documents/?uuid=ceebb518-ae56-45ef-9486-792175cd217c"]}],"mendeley":{"formattedCitation":"&lt;sup&gt;3&lt;/sup&gt;","plainTextFormattedCitation":"3","previouslyFormattedCitation":"(Li, 2012)"},"properties":{"noteIndex":0},"schema":"https://github.com/citation-style-language/schema/raw/master/csl-citation.json"}</w:instrText>
             </w:r>
             <w:r>
               <w:rPr>
@@ -536,7 +540,7 @@
         </w:tc>
         <w:tc>
           <w:tcPr>
-            <w:tcW w:w="2004" w:type="dxa"/>
+            <w:tcW w:w="2160" w:type="dxa"/>
             <w:tcBorders>
               <w:top w:val="single" w:sz="12" w:space="0" w:color="auto"/>
             </w:tcBorders>
@@ -565,7 +569,7 @@
               <w:rPr>
                 <w:rFonts w:ascii="Times New Roman" w:hAnsi="Times New Roman" w:cs="Times New Roman"/>
               </w:rPr>
-              <w:instrText>ADDIN CSL_CITATION {"citationItems":[{"id":"ITEM-1","itemData":{"DOI":"10.1016/J.BUILDENV.2012.10.014","ISSN":"0360-1323","abstract":"Albedo (or solar reflectivity) plays an important role in the thermal behavior of pavements and other ground surfaces, and their resultant impacts on humans and the environment. This study developed a new albedo measurement system with a dual-pyranometer and automatic data acquisition system, and used it to conduct field measurements of albedo on different pavement materials and for long-term monitoring of albedo. The albedo values were obtained for commonly used land cover materials including asphalt, concrete and interlocking concrete paver surfacing materials with different designs and some other materials. These new data can help reduce the uncertainty in understanding, evaluating and modeling the thermal behavior and environmental impacts of ground surfaces with different albedos. The seasonal effects of albedo on pavement thermal performance were examined through experimental measurements. An empirical relationship between the cooling effect of increased albedo on a pavement's high temperature and solar radiation was developed. The cooling effect has a positive correlation with the peak solar radiation intensity. This simple correlation can be used to roughly estimate the cooling or heating effect of changing albedo on pavement for various climates and seasons with different solar radiation intensities.","author":[{"dropping-particle":"","family":"Li","given":"H.","non-dropping-particle":"","parse-names":false,"suffix":""},{"dropping-particle":"","family":"Harvey","given":"J.","non-dropping-particle":"","parse-names":false,"suffix":""},{"dropping-particle":"","family":"Kendall","given":"A.","non-dropping-particle":"","parse-names":false,"suffix":""}],"container-title":"Building and Environment","id":"ITEM-1","issued":{"date-parts":[["2013","1","1"]]},"page":"536-546","publisher":"Pergamon","title":"Field measurement of albedo for different land cover materials and effects on thermal performance","type":"article-journal","volume":"59"},"uris":["http://www.mendeley.com/documents/?uuid=f2877321-75c3-3791-af71-736bed95f334"]}],"mendeley":{"formattedCitation":"&lt;sup&gt;1&lt;/sup&gt;","plainTextFormattedCitation":"1","previouslyFormattedCitation":"&lt;sup&gt;1&lt;/sup&gt;"},"properties":{"noteIndex":0},"schema":"https://github.com/citation-style-language/schema/raw/master/csl-citation.json"}</w:instrText>
+              <w:instrText>ADDIN CSL_CITATION {"citationItems":[{"id":"ITEM-1","itemData":{"DOI":"10.1016/J.BUILDENV.2012.10.014","ISSN":"0360-1323","abstract":"Albedo (or solar reflectivity) plays an important role in the thermal behavior of pavements and other ground surfaces, and their resultant impacts on humans and the environment. This study developed a new albedo measurement system with a dual-pyranometer and automatic data acquisition system, and used it to conduct field measurements of albedo on different pavement materials and for long-term monitoring of albedo. The albedo values were obtained for commonly used land cover materials including asphalt, concrete and interlocking concrete paver surfacing materials with different designs and some other materials. These new data can help reduce the uncertainty in understanding, evaluating and modeling the thermal behavior and environmental impacts of ground surfaces with different albedos. The seasonal effects of albedo on pavement thermal performance were examined through experimental measurements. An empirical relationship between the cooling effect of increased albedo on a pavement's high temperature and solar radiation was developed. The cooling effect has a positive correlation with the peak solar radiation intensity. This simple correlation can be used to roughly estimate the cooling or heating effect of changing albedo on pavement for various climates and seasons with different solar radiation intensities.","author":[{"dropping-particle":"","family":"Li","given":"H.","non-dropping-particle":"","parse-names":false,"suffix":""},{"dropping-particle":"","family":"Harvey","given":"J.","non-dropping-particle":"","parse-names":false,"suffix":""},{"dropping-particle":"","family":"Kendall","given":"A.","non-dropping-particle":"","parse-names":false,"suffix":""}],"container-title":"Building and Environment","id":"ITEM-1","issued":{"date-parts":[["2013","1","1"]]},"page":"536-546","publisher":"Pergamon","title":"Field measurement of albedo for different land cover materials and effects on thermal performance","type":"article-journal","volume":"59"},"uris":["http://www.mendeley.com/documents/?uuid=f2877321-75c3-3791-af71-736bed95f334"]}],"mendeley":{"formattedCitation":"&lt;sup&gt;1&lt;/sup&gt;","plainTextFormattedCitation":"1","previouslyFormattedCitation":"(Li et al., 2013)"},"properties":{"noteIndex":0},"schema":"https://github.com/citation-style-language/schema/raw/master/csl-citation.json"}</w:instrText>
             </w:r>
             <w:r>
               <w:rPr>
@@ -629,7 +633,7 @@
               <w:rPr>
                 <w:rFonts w:ascii="Times New Roman" w:hAnsi="Times New Roman" w:cs="Times New Roman"/>
               </w:rPr>
-              <w:instrText>ADDIN CSL_CITATION {"citationItems":[{"id":"ITEM-1","itemData":{"DOI":"10.1016/j.enbuild.2015.03.005","ISSN":"03787788","abstract":"Abstract Solar irradiance to an urban canyon is subjected to multiple reflections, a process that increases solar absorption and contributes to the unban heat island. The absorption depends on the urban structures, and the day of the year, and the albedos of the walls and pavement. This study develops a numerical model to predict the urban canyon albedo (UCA) and validates the model with experimental observations. It estimates whether increasing the pavement albedo can raise the UCA effectively. It evaluates the reflective diffuse radiation from the pavement to adjacent building walls. It is found the ratio of building's height to the road's width, or called the aspect ratio, controls the UCA while other factors play secondary roles. Reflective pavements in an urban canyon reflect a sizable additional diffuse radiation to the adjacent walls during summertime. It is recommended that reflective pavements can be used only if an urban canyon has an aspect ratio no greater than 1.0.","author":[{"dropping-particle":"","family":"Qin","given":"Yinghong","non-dropping-particle":"","parse-names":false,"suffix":""}],"container-title":"Energy and Buildings","id":"ITEM-1","issued":{"date-parts":[["2015"]]},"page":"86-94","publisher":"Elsevier B.V.","title":"Urban canyon albedo and its implication on the use of reflective cool pavements","type":"article-journal","volume":"96"},"uris":["http://www.mendeley.com/documents/?uuid=8caad309-7885-4f59-9754-b4e28cba1240"]}],"mendeley":{"formattedCitation":"&lt;sup&gt;2&lt;/sup&gt;","plainTextFormattedCitation":"2","previouslyFormattedCitation":"&lt;sup&gt;2&lt;/sup&gt;"},"properties":{"noteIndex":0},"schema":"https://github.com/citation-style-language/schema/raw/master/csl-citation.json"}</w:instrText>
+              <w:instrText>ADDIN CSL_CITATION {"citationItems":[{"id":"ITEM-1","itemData":{"DOI":"10.1016/j.enbuild.2015.03.005","ISSN":"03787788","abstract":"Abstract Solar irradiance to an urban canyon is subjected to multiple reflections, a process that increases solar absorption and contributes to the unban heat island. The absorption depends on the urban structures, and the day of the year, and the albedos of the walls and pavement. This study develops a numerical model to predict the urban canyon albedo (UCA) and validates the model with experimental observations. It estimates whether increasing the pavement albedo can raise the UCA effectively. It evaluates the reflective diffuse radiation from the pavement to adjacent building walls. It is found the ratio of building's height to the road's width, or called the aspect ratio, controls the UCA while other factors play secondary roles. Reflective pavements in an urban canyon reflect a sizable additional diffuse radiation to the adjacent walls during summertime. It is recommended that reflective pavements can be used only if an urban canyon has an aspect ratio no greater than 1.0.","author":[{"dropping-particle":"","family":"Qin","given":"Yinghong","non-dropping-particle":"","parse-names":false,"suffix":""}],"container-title":"Energy and Buildings","id":"ITEM-1","issued":{"date-parts":[["2015"]]},"page":"86-94","publisher":"Elsevier B.V.","title":"Urban canyon albedo and its implication on the use of reflective cool pavements","type":"article-journal","volume":"96"},"uris":["http://www.mendeley.com/documents/?uuid=8caad309-7885-4f59-9754-b4e28cba1240"]}],"mendeley":{"formattedCitation":"&lt;sup&gt;2&lt;/sup&gt;","plainTextFormattedCitation":"2","previouslyFormattedCitation":"(Qin, 2015)"},"properties":{"noteIndex":0},"schema":"https://github.com/citation-style-language/schema/raw/master/csl-citation.json"}</w:instrText>
             </w:r>
             <w:r>
               <w:rPr>
@@ -687,7 +691,7 @@
               <w:rPr>
                 <w:rFonts w:ascii="Times New Roman" w:hAnsi="Times New Roman" w:cs="Times New Roman"/>
               </w:rPr>
-              <w:instrText>ADDIN CSL_CITATION {"citationItems":[{"id":"ITEM-1","itemData":{"DOI":"10.1016/j.enbuild.2015.03.005","ISSN":"03787788","abstract":"Abstract Solar irradiance to an urban canyon is subjected to multiple reflections, a process that increases solar absorption and contributes to the unban heat island. The absorption depends on the urban structures, and the day of the year, and the albedos of the walls and pavement. This study develops a numerical model to predict the urban canyon albedo (UCA) and validates the model with experimental observations. It estimates whether increasing the pavement albedo can raise the UCA effectively. It evaluates the reflective diffuse radiation from the pavement to adjacent building walls. It is found the ratio of building's height to the road's width, or called the aspect ratio, controls the UCA while other factors play secondary roles. Reflective pavements in an urban canyon reflect a sizable additional diffuse radiation to the adjacent walls during summertime. It is recommended that reflective pavements can be used only if an urban canyon has an aspect ratio no greater than 1.0.","author":[{"dropping-particle":"","family":"Qin","given":"Yinghong","non-dropping-particle":"","parse-names":false,"suffix":""}],"container-title":"Energy and Buildings","id":"ITEM-1","issued":{"date-parts":[["2015"]]},"page":"86-94","publisher":"Elsevier B.V.","title":"Urban canyon albedo and its implication on the use of reflective cool pavements","type":"article-journal","volume":"96"},"uris":["http://www.mendeley.com/documents/?uuid=8caad309-7885-4f59-9754-b4e28cba1240"]}],"mendeley":{"formattedCitation":"&lt;sup&gt;2&lt;/sup&gt;","plainTextFormattedCitation":"2","previouslyFormattedCitation":"&lt;sup&gt;2&lt;/sup&gt;"},"properties":{"noteIndex":0},"schema":"https://github.com/citation-style-language/schema/raw/master/csl-citation.json"}</w:instrText>
+              <w:instrText>ADDIN CSL_CITATION {"citationItems":[{"id":"ITEM-1","itemData":{"DOI":"10.1016/j.enbuild.2015.03.005","ISSN":"03787788","abstract":"Abstract Solar irradiance to an urban canyon is subjected to multiple reflections, a process that increases solar absorption and contributes to the unban heat island. The absorption depends on the urban structures, and the day of the year, and the albedos of the walls and pavement. This study develops a numerical model to predict the urban canyon albedo (UCA) and validates the model with experimental observations. It estimates whether increasing the pavement albedo can raise the UCA effectively. It evaluates the reflective diffuse radiation from the pavement to adjacent building walls. It is found the ratio of building's height to the road's width, or called the aspect ratio, controls the UCA while other factors play secondary roles. Reflective pavements in an urban canyon reflect a sizable additional diffuse radiation to the adjacent walls during summertime. It is recommended that reflective pavements can be used only if an urban canyon has an aspect ratio no greater than 1.0.","author":[{"dropping-particle":"","family":"Qin","given":"Yinghong","non-dropping-particle":"","parse-names":false,"suffix":""}],"container-title":"Energy and Buildings","id":"ITEM-1","issued":{"date-parts":[["2015"]]},"page":"86-94","publisher":"Elsevier B.V.","title":"Urban canyon albedo and its implication on the use of reflective cool pavements","type":"article-journal","volume":"96"},"uris":["http://www.mendeley.com/documents/?uuid=8caad309-7885-4f59-9754-b4e28cba1240"]}],"mendeley":{"formattedCitation":"&lt;sup&gt;2&lt;/sup&gt;","plainTextFormattedCitation":"2","previouslyFormattedCitation":"(Qin, 2015)"},"properties":{"noteIndex":0},"schema":"https://github.com/citation-style-language/schema/raw/master/csl-citation.json"}</w:instrText>
             </w:r>
             <w:r>
               <w:rPr>
@@ -733,7 +737,7 @@
               <w:rPr>
                 <w:rFonts w:ascii="Times New Roman" w:hAnsi="Times New Roman" w:cs="Times New Roman"/>
               </w:rPr>
-              <w:instrText>ADDIN CSL_CITATION {"citationItems":[{"id":"ITEM-1","itemData":{"DOI":"10.1155/2017/2058034","ISSN":"16878442","abstract":"© 2017 Liqun Hu et al. Pavement heats the near-surface air and affects the thermal comfort of the human body in hot summer. Because of a large amount of connected porosity of porous Portland cement concrete (PPCC), the thermal parameters of PPCC are much different from those of traditional Portland cement concrete (PCC). The temperature change characteristics of PPCC and the effects on surrounding environment are also different. A continuous 48-hour log of temperature of a PCC and five kinds of PPCC with different porosity were recorded in the open air in the hot summer. The air temperatures at different heights above concrete specimens were tested using self-made enclosed boxes to analyze the characteristics of near-surface air temperature. The output heat flux of different concrete specimens was calculated. The results show that the PPCC has higher temperature in the daytime and lower temperature in the nighttime and larger temperature gradient than the PCC. The air temperature above PPCC is lower than that of PCC after solar radiation going to zero at night. The total output heat flux of PPCC is slightly smaller in the daytime and significantly smaller at night than that of PCC. The results of tests and calculations indicate that PPCC contributes to the mitigation of heating effect of pavement on the near-surface air.","author":[{"dropping-particle":"","family":"Hu","given":"Liqun","non-dropping-particle":"","parse-names":false,"suffix":""},{"dropping-particle":"","family":"Li","given":"Yangyang","non-dropping-particle":"","parse-names":false,"suffix":""},{"dropping-particle":"","family":"Zou","given":"Xiaolong","non-dropping-particle":"","parse-names":false,"suffix":""},{"dropping-particle":"","family":"Du","given":"Shaowen","non-dropping-particle":"","parse-names":false,"suffix":""},{"dropping-particle":"","family":"Liu","given":"Zhuangzhuang","non-dropping-particle":"","parse-names":false,"suffix":""},{"dropping-particle":"","family":"Huang","given":"Hao","non-dropping-particle":"","parse-names":false,"suffix":""}],"container-title":"Advances in Materials Science and Engineering","id":"ITEM-1","issued":{"date-parts":[["2017"]]},"title":"Temperature Characteristics of Porous Portland Cement Concrete during the Hot Summer Session","type":"article-journal","volume":"2017"},"uris":["http://www.mendeley.com/documents/?uuid=2145915f-ea9e-49c3-a9f3-c727a31bc709"]}],"mendeley":{"formattedCitation":"&lt;sup&gt;4&lt;/sup&gt;","plainTextFormattedCitation":"4","previouslyFormattedCitation":"&lt;sup&gt;4&lt;/sup&gt;"},"properties":{"noteIndex":0},"schema":"https://github.com/citation-style-language/schema/raw/master/csl-citation.json"}</w:instrText>
+              <w:instrText>ADDIN CSL_CITATION {"citationItems":[{"id":"ITEM-1","itemData":{"DOI":"10.1155/2017/2058034","ISSN":"16878442","abstract":"© 2017 Liqun Hu et al. Pavement heats the near-surface air and affects the thermal comfort of the human body in hot summer. Because of a large amount of connected porosity of porous Portland cement concrete (PPCC), the thermal parameters of PPCC are much different from those of traditional Portland cement concrete (PCC). The temperature change characteristics of PPCC and the effects on surrounding environment are also different. A continuous 48-hour log of temperature of a PCC and five kinds of PPCC with different porosity were recorded in the open air in the hot summer. The air temperatures at different heights above concrete specimens were tested using self-made enclosed boxes to analyze the characteristics of near-surface air temperature. The output heat flux of different concrete specimens was calculated. The results show that the PPCC has higher temperature in the daytime and lower temperature in the nighttime and larger temperature gradient than the PCC. The air temperature above PPCC is lower than that of PCC after solar radiation going to zero at night. The total output heat flux of PPCC is slightly smaller in the daytime and significantly smaller at night than that of PCC. The results of tests and calculations indicate that PPCC contributes to the mitigation of heating effect of pavement on the near-surface air.","author":[{"dropping-particle":"","family":"Hu","given":"Liqun","non-dropping-particle":"","parse-names":false,"suffix":""},{"dropping-particle":"","family":"Li","given":"Yangyang","non-dropping-particle":"","parse-names":false,"suffix":""},{"dropping-particle":"","family":"Zou","given":"Xiaolong","non-dropping-particle":"","parse-names":false,"suffix":""},{"dropping-particle":"","family":"Du","given":"Shaowen","non-dropping-particle":"","parse-names":false,"suffix":""},{"dropping-particle":"","family":"Liu","given":"Zhuangzhuang","non-dropping-particle":"","parse-names":false,"suffix":""},{"dropping-particle":"","family":"Huang","given":"Hao","non-dropping-particle":"","parse-names":false,"suffix":""}],"container-title":"Advances in Materials Science and Engineering","id":"ITEM-1","issued":{"date-parts":[["2017"]]},"title":"Temperature Characteristics of Porous Portland Cement Concrete during the Hot Summer Session","type":"article-journal","volume":"2017"},"uris":["http://www.mendeley.com/documents/?uuid=2145915f-ea9e-49c3-a9f3-c727a31bc709"]}],"mendeley":{"formattedCitation":"&lt;sup&gt;4&lt;/sup&gt;","plainTextFormattedCitation":"4","previouslyFormattedCitation":"(Hu et al., 2017)"},"properties":{"noteIndex":0},"schema":"https://github.com/citation-style-language/schema/raw/master/csl-citation.json"}</w:instrText>
             </w:r>
             <w:r>
               <w:rPr>
@@ -759,7 +763,7 @@
         </w:tc>
         <w:tc>
           <w:tcPr>
-            <w:tcW w:w="2697" w:type="dxa"/>
+            <w:tcW w:w="2790" w:type="dxa"/>
             <w:tcBorders>
               <w:top w:val="single" w:sz="12" w:space="0" w:color="auto"/>
             </w:tcBorders>
@@ -836,7 +840,7 @@
               <w:rPr>
                 <w:rFonts w:ascii="Times New Roman" w:hAnsi="Times New Roman" w:cs="Times New Roman"/>
               </w:rPr>
-              <w:instrText>ADDIN CSL_CITATION {"citationItems":[{"id":"ITEM-1","itemData":{"DOI":"10.1081/E-ESS","ISBN":"0-8493-3830-1","author":[{"dropping-particle":"","family":"Dobos","given":"Endre","non-dropping-particle":"","parse-names":false,"suffix":""}],"chapter-number":"Albedo","edition":"2","id":"ITEM-1","issued":{"date-parts":[["2011","4"]]},"page":"1-3","publisher":"Taylor &amp; Francis","title":"Encyclopedia of Soil Science, Second Edition","type":"chapter"},"uris":["http://www.mendeley.com/documents/?uuid=429a08f9-5d84-4ab6-9fa0-792015e9f217"]}],"mendeley":{"formattedCitation":"&lt;sup&gt;5&lt;/sup&gt;","plainTextFormattedCitation":"5","previouslyFormattedCitation":"&lt;sup&gt;5&lt;/sup&gt;"},"properties":{"noteIndex":0},"schema":"https://github.com/citation-style-language/schema/raw/master/csl-citation.json"}</w:instrText>
+              <w:instrText>ADDIN CSL_CITATION {"citationItems":[{"id":"ITEM-1","itemData":{"DOI":"10.1081/E-ESS","ISBN":"0-8493-3830-1","author":[{"dropping-particle":"","family":"Dobos","given":"Endre","non-dropping-particle":"","parse-names":false,"suffix":""}],"chapter-number":"Albedo","edition":"2","id":"ITEM-1","issued":{"date-parts":[["2011","4"]]},"page":"1-3","publisher":"Taylor &amp; Francis","title":"Encyclopedia of Soil Science, Second Edition","type":"chapter"},"uris":["http://www.mendeley.com/documents/?uuid=429a08f9-5d84-4ab6-9fa0-792015e9f217"]}],"mendeley":{"formattedCitation":"&lt;sup&gt;5&lt;/sup&gt;","plainTextFormattedCitation":"5","previouslyFormattedCitation":"(Dobos, 2011)"},"properties":{"noteIndex":0},"schema":"https://github.com/citation-style-language/schema/raw/master/csl-citation.json"}</w:instrText>
             </w:r>
             <w:r>
               <w:rPr>
@@ -930,7 +934,7 @@
               <w:rPr>
                 <w:rFonts w:ascii="Times New Roman" w:hAnsi="Times New Roman" w:cs="Times New Roman"/>
               </w:rPr>
-              <w:instrText>ADDIN CSL_CITATION {"citationItems":[{"id":"ITEM-1","itemData":{"DOI":"10.1081/E-ESS","ISBN":"0-8493-3830-1","author":[{"dropping-particle":"","family":"Dobos","given":"Endre","non-dropping-particle":"","parse-names":false,"suffix":""}],"chapter-number":"Albedo","edition":"2","id":"ITEM-1","issued":{"date-parts":[["2011","4"]]},"page":"1-3","publisher":"Taylor &amp; Francis","title":"Encyclopedia of Soil Science, Second Edition","type":"chapter"},"uris":["http://www.mendeley.com/documents/?uuid=429a08f9-5d84-4ab6-9fa0-792015e9f217"]}],"mendeley":{"formattedCitation":"&lt;sup&gt;5&lt;/sup&gt;","plainTextFormattedCitation":"5","previouslyFormattedCitation":"&lt;sup&gt;5&lt;/sup&gt;"},"properties":{"noteIndex":0},"schema":"https://github.com/citation-style-language/schema/raw/master/csl-citation.json"}</w:instrText>
+              <w:instrText>ADDIN CSL_CITATION {"citationItems":[{"id":"ITEM-1","itemData":{"DOI":"10.1081/E-ESS","ISBN":"0-8493-3830-1","author":[{"dropping-particle":"","family":"Dobos","given":"Endre","non-dropping-particle":"","parse-names":false,"suffix":""}],"chapter-number":"Albedo","edition":"2","id":"ITEM-1","issued":{"date-parts":[["2011","4"]]},"page":"1-3","publisher":"Taylor &amp; Francis","title":"Encyclopedia of Soil Science, Second Edition","type":"chapter"},"uris":["http://www.mendeley.com/documents/?uuid=429a08f9-5d84-4ab6-9fa0-792015e9f217"]}],"mendeley":{"formattedCitation":"&lt;sup&gt;5&lt;/sup&gt;","plainTextFormattedCitation":"5","previouslyFormattedCitation":"(Dobos, 2011)"},"properties":{"noteIndex":0},"schema":"https://github.com/citation-style-language/schema/raw/master/csl-citation.json"}</w:instrText>
             </w:r>
             <w:r>
               <w:rPr>
@@ -976,7 +980,7 @@
               <w:rPr>
                 <w:rFonts w:ascii="Times New Roman" w:hAnsi="Times New Roman" w:cs="Times New Roman"/>
               </w:rPr>
-              <w:instrText>ADDIN CSL_CITATION {"citationItems":[{"id":"ITEM-1","itemData":{"DOI":"10.1081/E-ESS","ISBN":"0-8493-3830-1","author":[{"dropping-particle":"","family":"Dobos","given":"Endre","non-dropping-particle":"","parse-names":false,"suffix":""}],"chapter-number":"Albedo","edition":"2","id":"ITEM-1","issued":{"date-parts":[["2011","4"]]},"page":"1-3","publisher":"Taylor &amp; Francis","title":"Encyclopedia of Soil Science, Second Edition","type":"chapter"},"uris":["http://www.mendeley.com/documents/?uuid=429a08f9-5d84-4ab6-9fa0-792015e9f217"]}],"mendeley":{"formattedCitation":"&lt;sup&gt;5&lt;/sup&gt;","plainTextFormattedCitation":"5","previouslyFormattedCitation":"&lt;sup&gt;5&lt;/sup&gt;"},"properties":{"noteIndex":0},"schema":"https://github.com/citation-style-language/schema/raw/master/csl-citation.json"}</w:instrText>
+              <w:instrText>ADDIN CSL_CITATION {"citationItems":[{"id":"ITEM-1","itemData":{"DOI":"10.1081/E-ESS","ISBN":"0-8493-3830-1","author":[{"dropping-particle":"","family":"Dobos","given":"Endre","non-dropping-particle":"","parse-names":false,"suffix":""}],"chapter-number":"Albedo","edition":"2","id":"ITEM-1","issued":{"date-parts":[["2011","4"]]},"page":"1-3","publisher":"Taylor &amp; Francis","title":"Encyclopedia of Soil Science, Second Edition","type":"chapter"},"uris":["http://www.mendeley.com/documents/?uuid=429a08f9-5d84-4ab6-9fa0-792015e9f217"]}],"mendeley":{"formattedCitation":"&lt;sup&gt;5&lt;/sup&gt;","plainTextFormattedCitation":"5","previouslyFormattedCitation":"(Dobos, 2011)"},"properties":{"noteIndex":0},"schema":"https://github.com/citation-style-language/schema/raw/master/csl-citation.json"}</w:instrText>
             </w:r>
             <w:r>
               <w:rPr>
@@ -991,6 +995,52 @@
                 <w:vertAlign w:val="superscript"/>
               </w:rPr>
               <w:t>5</w:t>
+            </w:r>
+            <w:r>
+              <w:rPr>
+                <w:rFonts w:ascii="Times New Roman" w:hAnsi="Times New Roman" w:cs="Times New Roman"/>
+              </w:rPr>
+              <w:fldChar w:fldCharType="end"/>
+            </w:r>
+          </w:p>
+          <w:p>
+            <w:pPr>
+              <w:jc w:val="center"/>
+              <w:rPr>
+                <w:rFonts w:ascii="Times New Roman" w:hAnsi="Times New Roman" w:cs="Times New Roman"/>
+              </w:rPr>
+            </w:pPr>
+            <w:r>
+              <w:rPr>
+                <w:rFonts w:ascii="Times New Roman" w:hAnsi="Times New Roman" w:cs="Times New Roman"/>
+              </w:rPr>
+              <w:t xml:space="preserve">0.1 (high organic) – 0.30 (desert sand) </w:t>
+            </w:r>
+            <w:r>
+              <w:rPr>
+                <w:rFonts w:ascii="Times New Roman" w:hAnsi="Times New Roman" w:cs="Times New Roman"/>
+              </w:rPr>
+              <w:fldChar w:fldCharType="begin" w:fldLock="1"/>
+            </w:r>
+            <w:r>
+              <w:rPr>
+                <w:rFonts w:ascii="Times New Roman" w:hAnsi="Times New Roman" w:cs="Times New Roman"/>
+              </w:rPr>
+              <w:instrText>ADDIN CSL_CITATION {"citationItems":[{"id":"ITEM-1","itemData":{"ISBN":"978-0-12-386910-4","author":[{"dropping-particle":"","family":"Monteith","given":"John L.","non-dropping-particle":"","parse-names":false,"suffix":""},{"dropping-particle":"","family":"Unsworth","given":"Mike H.","non-dropping-particle":"","parse-names":false,"suffix":""}],"edition":"4th","id":"ITEM-1","issued":{"date-parts":[["2013"]]},"number-of-pages":"86-87","publisher":"Academic Press","title":"Principles of Environmental Physics: plants, animals, and the atmosphere","type":"book"},"uris":["http://www.mendeley.com/documents/?uuid=a274e60c-86a9-4f32-8e5c-c3cb8b96e018"]}],"mendeley":{"formattedCitation":"&lt;sup&gt;6&lt;/sup&gt;","plainTextFormattedCitation":"6","previouslyFormattedCitation":"(Monteith and Unsworth, 2013)"},"properties":{"noteIndex":0},"schema":"https://github.com/citation-style-language/schema/raw/master/csl-citation.json"}</w:instrText>
+            </w:r>
+            <w:r>
+              <w:rPr>
+                <w:rFonts w:ascii="Times New Roman" w:hAnsi="Times New Roman" w:cs="Times New Roman"/>
+              </w:rPr>
+              <w:fldChar w:fldCharType="separate"/>
+            </w:r>
+            <w:r>
+              <w:rPr>
+                <w:rFonts w:ascii="Times New Roman" w:hAnsi="Times New Roman" w:cs="Times New Roman"/>
+                <w:noProof/>
+                <w:vertAlign w:val="superscript"/>
+              </w:rPr>
+              <w:t>6</w:t>
             </w:r>
             <w:r>
               <w:rPr>
@@ -1035,7 +1085,7 @@
         </w:tc>
         <w:tc>
           <w:tcPr>
-            <w:tcW w:w="1350" w:type="dxa"/>
+            <w:tcW w:w="1463" w:type="dxa"/>
             <w:vAlign w:val="center"/>
           </w:tcPr>
           <w:p>
@@ -1055,7 +1105,7 @@
         </w:tc>
         <w:tc>
           <w:tcPr>
-            <w:tcW w:w="3669" w:type="dxa"/>
+            <w:tcW w:w="3307" w:type="dxa"/>
             <w:vAlign w:val="center"/>
           </w:tcPr>
           <w:p>
@@ -1081,7 +1131,7 @@
               <w:rPr>
                 <w:rFonts w:ascii="Times New Roman" w:hAnsi="Times New Roman" w:cs="Times New Roman"/>
               </w:rPr>
-              <w:instrText>ADDIN CSL_CITATION {"citationItems":[{"id":"ITEM-1","itemData":{"DOI":"10.1016/0360-1323(92)90030-S","ISSN":"03601323","abstract":"About 80% of the population of Singapore live in public housing estates built by the Housing and Development Board of Singapore. A typical neighbourhood in a public housing estate consists of several multi-storey buildings (from 8 to 25 storeys) laid out in a quadrangle enclosing an open space for outdoor play-grounds, car parks and private access roads into the neighbourhood. As car parks and access roads form the bulk of open spaces in these estates, it is likely that the outdoor thermal environment is much influenced by the materials used in their pavement construction. This is of special concern to the housing authority and community organizations since most community activities occur in the open spaces at ground level on weekends, and after working hours (5 pm) on weekdays. The present study does not attempt to quantify the effects of paving materials on air temperature, or on some comfort index for people inhabiting the outdoor space. However, this paper describes the experiments and analysis used to evaluate the comparative performance of several different pavement types with respect to their surface temperature behaviour and heat output to the environment as a result of daily exposure to solar irradiation in the Singapore climatic condition. It is found that pavement materials such as granite slab, terracotta bricks and coloured concrete interlocking blocks give lower surface temperatures and lower heat output to the environment than the conventional asphaltic concrete pavements used presently. A definite improvement to the thermal environment can be expected when any of these alternative pavement materials are used for the car parks and access roads in the housing estates of Singapore. © 1992.","author":[{"dropping-particle":"","family":"Tan","given":"Siew Ann","non-dropping-particle":"","parse-names":false,"suffix":""},{"dropping-particle":"","family":"Fwa","given":"Tien Fang","non-dropping-particle":"","parse-names":false,"suffix":""}],"container-title":"Building and Environment","id":"ITEM-1","issue":"3","issued":{"date-parts":[["1992"]]},"page":"289-295","title":"Influence of pavement materials on the thermal environment of outdoor spaces","type":"article-journal","volume":"27"},"uris":["http://www.mendeley.com/documents/?uuid=ea2a6564-0194-4090-a758-5a118a11a225"]}],"mendeley":{"formattedCitation":"&lt;sup&gt;6&lt;/sup&gt;","plainTextFormattedCitation":"6","previouslyFormattedCitation":"&lt;sup&gt;6&lt;/sup&gt;"},"properties":{"noteIndex":0},"schema":"https://github.com/citation-style-language/schema/raw/master/csl-citation.json"}</w:instrText>
+              <w:instrText>ADDIN CSL_CITATION {"citationItems":[{"id":"ITEM-1","itemData":{"DOI":"10.1016/0360-1323(92)90030-S","ISSN":"03601323","abstract":"About 80% of the population of Singapore live in public housing estates built by the Housing and Development Board of Singapore. A typical neighbourhood in a public housing estate consists of several multi-storey buildings (from 8 to 25 storeys) laid out in a quadrangle enclosing an open space for outdoor play-grounds, car parks and private access roads into the neighbourhood. As car parks and access roads form the bulk of open spaces in these estates, it is likely that the outdoor thermal environment is much influenced by the materials used in their pavement construction. This is of special concern to the housing authority and community organizations since most community activities occur in the open spaces at ground level on weekends, and after working hours (5 pm) on weekdays. The present study does not attempt to quantify the effects of paving materials on air temperature, or on some comfort index for people inhabiting the outdoor space. However, this paper describes the experiments and analysis used to evaluate the comparative performance of several different pavement types with respect to their surface temperature behaviour and heat output to the environment as a result of daily exposure to solar irradiation in the Singapore climatic condition. It is found that pavement materials such as granite slab, terracotta bricks and coloured concrete interlocking blocks give lower surface temperatures and lower heat output to the environment than the conventional asphaltic concrete pavements used presently. A definite improvement to the thermal environment can be expected when any of these alternative pavement materials are used for the car parks and access roads in the housing estates of Singapore. © 1992.","author":[{"dropping-particle":"","family":"Tan","given":"Siew Ann","non-dropping-particle":"","parse-names":false,"suffix":""},{"dropping-particle":"","family":"Fwa","given":"Tien Fang","non-dropping-particle":"","parse-names":false,"suffix":""}],"container-title":"Building and Environment","id":"ITEM-1","issue":"3","issued":{"date-parts":[["1992"]]},"page":"289-295","title":"Influence of pavement materials on the thermal environment of outdoor spaces","type":"article-journal","volume":"27"},"uris":["http://www.mendeley.com/documents/?uuid=ea2a6564-0194-4090-a758-5a118a11a225"]}],"mendeley":{"formattedCitation":"&lt;sup&gt;7&lt;/sup&gt;","plainTextFormattedCitation":"7","previouslyFormattedCitation":"(Tan and Fwa, 1992)"},"properties":{"noteIndex":0},"schema":"https://github.com/citation-style-language/schema/raw/master/csl-citation.json"}</w:instrText>
             </w:r>
             <w:r>
               <w:rPr>
@@ -1095,7 +1145,7 @@
                 <w:noProof/>
                 <w:vertAlign w:val="superscript"/>
               </w:rPr>
-              <w:t>6</w:t>
+              <w:t>7</w:t>
             </w:r>
             <w:r>
               <w:rPr>
@@ -1127,7 +1177,7 @@
               <w:rPr>
                 <w:rFonts w:ascii="Times New Roman" w:hAnsi="Times New Roman" w:cs="Times New Roman"/>
               </w:rPr>
-              <w:instrText>ADDIN CSL_CITATION {"citationItems":[{"id":"ITEM-1","itemData":{"DOI":"10.1061/9780784413005.029","ISBN":"9780784413005","abstract":"A 3-D finite element model (FEM) was developed to calculate the lemperature of an asphtalt rubber pavement localed in the Northeast of Portugal. The goal of the case study presented in this paper is to show the good accuracy temperature prediction tha can be obtained with this model when compared with the field pavement thermal condition obtained during a year. lnput data to the model are the hourly values for solar radiation and temperature and the mean daily value of wind speed obtained from a meteorological station. The therminal response of a multilayered pavement structure is modelled using a FEM transient thermal analysis and each analysis was initiated with the full deph constant initial temperature abtained from field measurements. For each analysed day, the pavement temperature was measured at a new pavement section, located in IP4 main road, near Bragança, in the north of Portugal. At this location, seven thermocouples were installed in the asphalt rubber and conventional mix layer, at seven different depths. These paviment data was used to validate this simulation model, by comparing model calculated data with mesured pavement temperatures. As conclusion, the 3-D finite-element analysis proved to be an interesting tool to simulate the transient behavior of the asphalt pavements. The presented simulation model can predict the pavement temperature at diferrent levels of bitumious layers with good accuracy.","author":[{"dropping-particle":"","family":"Minhoto","given":"Manuel J. C.","non-dropping-particle":"","parse-names":false,"suffix":""},{"dropping-particle":"","family":"Pais","given":"Jorge C.","non-dropping-particle":"","parse-names":false,"suffix":""},{"dropping-particle":"","family":"Pereira","given":"Paulo a. a.","non-dropping-particle":"","parse-names":false,"suffix":""}],"container-title":"Asphalt Rubber 2006: Proceedings","id":"ITEM-1","issued":{"date-parts":[["2006"]]},"page":"193-207","title":"Asphalt Pavement Temperature Prediction","type":"article-journal"},"uris":["http://www.mendeley.com/documents/?uuid=3a8ebe4b-51af-4dfb-b0b6-dcbbd938e37b"]}],"mendeley":{"formattedCitation":"&lt;sup&gt;7&lt;/sup&gt;","plainTextFormattedCitation":"7","previouslyFormattedCitation":"&lt;sup&gt;7&lt;/sup&gt;"},"properties":{"noteIndex":0},"schema":"https://github.com/citation-style-language/schema/raw/master/csl-citation.json"}</w:instrText>
+              <w:instrText>ADDIN CSL_CITATION {"citationItems":[{"id":"ITEM-1","itemData":{"DOI":"10.1061/9780784413005.029","ISBN":"9780784413005","abstract":"A 3-D finite element model (FEM) was developed to calculate the lemperature of an asphtalt rubber pavement localed in the Northeast of Portugal. The goal of the case study presented in this paper is to show the good accuracy temperature prediction tha can be obtained with this model when compared with the field pavement thermal condition obtained during a year. lnput data to the model are the hourly values for solar radiation and temperature and the mean daily value of wind speed obtained from a meteorological station. The therminal response of a multilayered pavement structure is modelled using a FEM transient thermal analysis and each analysis was initiated with the full deph constant initial temperature abtained from field measurements. For each analysed day, the pavement temperature was measured at a new pavement section, located in IP4 main road, near Bragança, in the north of Portugal. At this location, seven thermocouples were installed in the asphalt rubber and conventional mix layer, at seven different depths. These paviment data was used to validate this simulation model, by comparing model calculated data with mesured pavement temperatures. As conclusion, the 3-D finite-element analysis proved to be an interesting tool to simulate the transient behavior of the asphalt pavements. The presented simulation model can predict the pavement temperature at diferrent levels of bitumious layers with good accuracy.","author":[{"dropping-particle":"","family":"Minhoto","given":"Manuel J. C.","non-dropping-particle":"","parse-names":false,"suffix":""},{"dropping-particle":"","family":"Pais","given":"Jorge C.","non-dropping-particle":"","parse-names":false,"suffix":""},{"dropping-particle":"","family":"Pereira","given":"Paulo a. a.","non-dropping-particle":"","parse-names":false,"suffix":""}],"container-title":"Asphalt Rubber 2006: Proceedings","id":"ITEM-1","issued":{"date-parts":[["2006"]]},"page":"193-207","title":"Asphalt Pavement Temperature Prediction","type":"article-journal"},"uris":["http://www.mendeley.com/documents/?uuid=3a8ebe4b-51af-4dfb-b0b6-dcbbd938e37b"]}],"mendeley":{"formattedCitation":"&lt;sup&gt;8&lt;/sup&gt;","plainTextFormattedCitation":"8","previouslyFormattedCitation":"(Minhoto et al., 2006)"},"properties":{"noteIndex":0},"schema":"https://github.com/citation-style-language/schema/raw/master/csl-citation.json"}</w:instrText>
             </w:r>
             <w:r>
               <w:rPr>
@@ -1141,7 +1191,7 @@
                 <w:noProof/>
                 <w:vertAlign w:val="superscript"/>
               </w:rPr>
-              <w:t>7</w:t>
+              <w:t>8</w:t>
             </w:r>
             <w:r>
               <w:rPr>
@@ -1173,7 +1223,7 @@
               <w:rPr>
                 <w:rFonts w:ascii="Times New Roman" w:hAnsi="Times New Roman" w:cs="Times New Roman"/>
               </w:rPr>
-              <w:instrText>ADDIN CSL_CITATION {"citationItems":[{"id":"ITEM-1","itemData":{"abstract":"A one-dimensional mathematical model was developed, based on the fundamental energy balance, to calculate the pavement near-surface temperatures using hourly measured solar radiation, air temperature, dew-point temperature, and wind velocity data. An analysis was conducted to predict the diurnal temperature effects of pavement thermophysical properties with the aim of seeking an optimum composition of paving materials for future infrastructure projects. Appropriate paving materials not only ensure stability and safety for road users, but also the ability to mitigate heat absorption and high surface temperatures contributing to the Urban Heat Island Effect and human comfort. This paper evaluated the effects and sensitivities of the thermophysical properties on the pavement surface temperatures. The results indicated that both albedo and emissivity have the highest positive effects on pavement maximum and minimum temperatures, respectively, while increasing the thermal conductivity, diffusivity, and volumetric heat capacity help in mitigating the maximum","author":[{"dropping-particle":"","family":"Gui","given":"Jooseng","non-dropping-particle":"","parse-names":false,"suffix":""},{"dropping-particle":"","family":"Phelan","given":"Patrick E.","non-dropping-particle":"","parse-names":false,"suffix":""},{"dropping-particle":"","family":"Kaloush","given":"Kamil E.","non-dropping-particle":"","parse-names":false,"suffix":""},{"dropping-particle":"","family":"Golden","given":"Jay S.","non-dropping-particle":"","parse-names":false,"suffix":""}],"container-title":"Journal of Materials in Civil Engineering","id":"ITEM-1","issue":"8","issued":{"date-parts":[["2007","5"]]},"page":"683-690","title":"Impact of Pavement Thermophysical Properties on Surface Temperatures","type":"article-journal","volume":"19"},"uris":["http://www.mendeley.com/documents/?uuid=3aae41bb-10f2-4b95-b942-9989e4e4b94b"]}],"mendeley":{"formattedCitation":"&lt;sup&gt;8&lt;/sup&gt;","plainTextFormattedCitation":"8","previouslyFormattedCitation":"&lt;sup&gt;8&lt;/sup&gt;"},"properties":{"noteIndex":0},"schema":"https://github.com/citation-style-language/schema/raw/master/csl-citation.json"}</w:instrText>
+              <w:instrText>ADDIN CSL_CITATION {"citationItems":[{"id":"ITEM-1","itemData":{"abstract":"A one-dimensional mathematical model was developed, based on the fundamental energy balance, to calculate the pavement near-surface temperatures using hourly measured solar radiation, air temperature, dew-point temperature, and wind velocity data. An analysis was conducted to predict the diurnal temperature effects of pavement thermophysical properties with the aim of seeking an optimum composition of paving materials for future infrastructure projects. Appropriate paving materials not only ensure stability and safety for road users, but also the ability to mitigate heat absorption and high surface temperatures contributing to the Urban Heat Island Effect and human comfort. This paper evaluated the effects and sensitivities of the thermophysical properties on the pavement surface temperatures. The results indicated that both albedo and emissivity have the highest positive effects on pavement maximum and minimum temperatures, respectively, while increasing the thermal conductivity, diffusivity, and volumetric heat capacity help in mitigating the maximum","author":[{"dropping-particle":"","family":"Gui","given":"Jooseng","non-dropping-particle":"","parse-names":false,"suffix":""},{"dropping-particle":"","family":"Phelan","given":"Patrick E.","non-dropping-particle":"","parse-names":false,"suffix":""},{"dropping-particle":"","family":"Kaloush","given":"Kamil E.","non-dropping-particle":"","parse-names":false,"suffix":""},{"dropping-particle":"","family":"Golden","given":"Jay S.","non-dropping-particle":"","parse-names":false,"suffix":""}],"container-title":"Journal of Materials in Civil Engineering","id":"ITEM-1","issue":"8","issued":{"date-parts":[["2007","5"]]},"page":"683-690","title":"Impact of Pavement Thermophysical Properties on Surface Temperatures","type":"article-journal","volume":"19"},"uris":["http://www.mendeley.com/documents/?uuid=3aae41bb-10f2-4b95-b942-9989e4e4b94b"]}],"mendeley":{"formattedCitation":"&lt;sup&gt;9&lt;/sup&gt;","plainTextFormattedCitation":"9","previouslyFormattedCitation":"(Gui et al., 2007)"},"properties":{"noteIndex":0},"schema":"https://github.com/citation-style-language/schema/raw/master/csl-citation.json"}</w:instrText>
             </w:r>
             <w:r>
               <w:rPr>
@@ -1187,7 +1237,7 @@
                 <w:noProof/>
                 <w:vertAlign w:val="superscript"/>
               </w:rPr>
-              <w:t>8</w:t>
+              <w:t>9</w:t>
             </w:r>
             <w:r>
               <w:rPr>
@@ -1207,7 +1257,7 @@
         </w:tc>
         <w:tc>
           <w:tcPr>
-            <w:tcW w:w="2004" w:type="dxa"/>
+            <w:tcW w:w="2160" w:type="dxa"/>
             <w:vAlign w:val="center"/>
           </w:tcPr>
           <w:p>
@@ -1227,21 +1277,7 @@
               <w:rPr>
                 <w:rFonts w:ascii="Times New Roman" w:hAnsi="Times New Roman" w:cs="Times New Roman"/>
               </w:rPr>
-              <w:t>(</w:t>
-            </w:r>
-            <w:proofErr w:type="spellStart"/>
-            <w:r>
-              <w:rPr>
-                <w:rFonts w:ascii="Times New Roman" w:hAnsi="Times New Roman" w:cs="Times New Roman"/>
-              </w:rPr>
-              <w:t>PCC</w:t>
-            </w:r>
-            <w:proofErr w:type="spellEnd"/>
-            <w:r>
-              <w:rPr>
-                <w:rFonts w:ascii="Times New Roman" w:hAnsi="Times New Roman" w:cs="Times New Roman"/>
-              </w:rPr>
-              <w:t xml:space="preserve">) </w:t>
+              <w:t xml:space="preserve">(PCC) </w:t>
             </w:r>
             <w:r>
               <w:rPr>
@@ -1253,7 +1289,7 @@
               <w:rPr>
                 <w:rFonts w:ascii="Times New Roman" w:hAnsi="Times New Roman" w:cs="Times New Roman"/>
               </w:rPr>
-              <w:instrText>ADDIN CSL_CITATION {"citationItems":[{"id":"ITEM-1","itemData":{"DOI":"10.1155/2017/2058034","ISSN":"16878442","abstract":"© 2017 Liqun Hu et al. Pavement heats the near-surface air and affects the thermal comfort of the human body in hot summer. Because of a large amount of connected porosity of porous Portland cement concrete (PPCC), the thermal parameters of PPCC are much different from those of traditional Portland cement concrete (PCC). The temperature change characteristics of PPCC and the effects on surrounding environment are also different. A continuous 48-hour log of temperature of a PCC and five kinds of PPCC with different porosity were recorded in the open air in the hot summer. The air temperatures at different heights above concrete specimens were tested using self-made enclosed boxes to analyze the characteristics of near-surface air temperature. The output heat flux of different concrete specimens was calculated. The results show that the PPCC has higher temperature in the daytime and lower temperature in the nighttime and larger temperature gradient than the PCC. The air temperature above PPCC is lower than that of PCC after solar radiation going to zero at night. The total output heat flux of PPCC is slightly smaller in the daytime and significantly smaller at night than that of PCC. The results of tests and calculations indicate that PPCC contributes to the mitigation of heating effect of pavement on the near-surface air.","author":[{"dropping-particle":"","family":"Hu","given":"Liqun","non-dropping-particle":"","parse-names":false,"suffix":""},{"dropping-particle":"","family":"Li","given":"Yangyang","non-dropping-particle":"","parse-names":false,"suffix":""},{"dropping-particle":"","family":"Zou","given":"Xiaolong","non-dropping-particle":"","parse-names":false,"suffix":""},{"dropping-particle":"","family":"Du","given":"Shaowen","non-dropping-particle":"","parse-names":false,"suffix":""},{"dropping-particle":"","family":"Liu","given":"Zhuangzhuang","non-dropping-particle":"","parse-names":false,"suffix":""},{"dropping-particle":"","family":"Huang","given":"Hao","non-dropping-particle":"","parse-names":false,"suffix":""}],"container-title":"Advances in Materials Science and Engineering","id":"ITEM-1","issued":{"date-parts":[["2017"]]},"title":"Temperature Characteristics of Porous Portland Cement Concrete during the Hot Summer Session","type":"article-journal","volume":"2017"},"uris":["http://www.mendeley.com/documents/?uuid=2145915f-ea9e-49c3-a9f3-c727a31bc709"]}],"mendeley":{"formattedCitation":"&lt;sup&gt;4&lt;/sup&gt;","plainTextFormattedCitation":"4","previouslyFormattedCitation":"&lt;sup&gt;4&lt;/sup&gt;"},"properties":{"noteIndex":0},"schema":"https://github.com/citation-style-language/schema/raw/master/csl-citation.json"}</w:instrText>
+              <w:instrText>ADDIN CSL_CITATION {"citationItems":[{"id":"ITEM-1","itemData":{"DOI":"10.1155/2017/2058034","ISSN":"16878442","abstract":"© 2017 Liqun Hu et al. Pavement heats the near-surface air and affects the thermal comfort of the human body in hot summer. Because of a large amount of connected porosity of porous Portland cement concrete (PPCC), the thermal parameters of PPCC are much different from those of traditional Portland cement concrete (PCC). The temperature change characteristics of PPCC and the effects on surrounding environment are also different. A continuous 48-hour log of temperature of a PCC and five kinds of PPCC with different porosity were recorded in the open air in the hot summer. The air temperatures at different heights above concrete specimens were tested using self-made enclosed boxes to analyze the characteristics of near-surface air temperature. The output heat flux of different concrete specimens was calculated. The results show that the PPCC has higher temperature in the daytime and lower temperature in the nighttime and larger temperature gradient than the PCC. The air temperature above PPCC is lower than that of PCC after solar radiation going to zero at night. The total output heat flux of PPCC is slightly smaller in the daytime and significantly smaller at night than that of PCC. The results of tests and calculations indicate that PPCC contributes to the mitigation of heating effect of pavement on the near-surface air.","author":[{"dropping-particle":"","family":"Hu","given":"Liqun","non-dropping-particle":"","parse-names":false,"suffix":""},{"dropping-particle":"","family":"Li","given":"Yangyang","non-dropping-particle":"","parse-names":false,"suffix":""},{"dropping-particle":"","family":"Zou","given":"Xiaolong","non-dropping-particle":"","parse-names":false,"suffix":""},{"dropping-particle":"","family":"Du","given":"Shaowen","non-dropping-particle":"","parse-names":false,"suffix":""},{"dropping-particle":"","family":"Liu","given":"Zhuangzhuang","non-dropping-particle":"","parse-names":false,"suffix":""},{"dropping-particle":"","family":"Huang","given":"Hao","non-dropping-particle":"","parse-names":false,"suffix":""}],"container-title":"Advances in Materials Science and Engineering","id":"ITEM-1","issued":{"date-parts":[["2017"]]},"title":"Temperature Characteristics of Porous Portland Cement Concrete during the Hot Summer Session","type":"article-journal","volume":"2017"},"uris":["http://www.mendeley.com/documents/?uuid=2145915f-ea9e-49c3-a9f3-c727a31bc709"]}],"mendeley":{"formattedCitation":"&lt;sup&gt;4&lt;/sup&gt;","plainTextFormattedCitation":"4","previouslyFormattedCitation":"(Hu et al., 2017)"},"properties":{"noteIndex":0},"schema":"https://github.com/citation-style-language/schema/raw/master/csl-citation.json"}</w:instrText>
             </w:r>
             <w:r>
               <w:rPr>
@@ -1287,16 +1323,8 @@
               <w:rPr>
                 <w:rFonts w:ascii="Times New Roman" w:hAnsi="Times New Roman" w:cs="Times New Roman"/>
               </w:rPr>
-              <w:t>0.92 – 0.95 (</w:t>
-            </w:r>
-            <w:proofErr w:type="spellStart"/>
-            <w:r>
-              <w:rPr>
-                <w:rFonts w:ascii="Times New Roman" w:hAnsi="Times New Roman" w:cs="Times New Roman"/>
-              </w:rPr>
-              <w:t>PPCC</w:t>
-            </w:r>
-            <w:proofErr w:type="spellEnd"/>
+              <w:t>0.92 – 0.95 (PPCC</w:t>
+            </w:r>
             <w:r>
               <w:rPr>
                 <w:rFonts w:ascii="Times New Roman" w:hAnsi="Times New Roman" w:cs="Times New Roman"/>
@@ -1319,7 +1347,7 @@
               <w:rPr>
                 <w:rFonts w:ascii="Times New Roman" w:hAnsi="Times New Roman" w:cs="Times New Roman"/>
               </w:rPr>
-              <w:instrText>ADDIN CSL_CITATION {"citationItems":[{"id":"ITEM-1","itemData":{"DOI":"10.1155/2017/2058034","ISSN":"16878442","abstract":"© 2017 Liqun Hu et al. Pavement heats the near-surface air and affects the thermal comfort of the human body in hot summer. Because of a large amount of connected porosity of porous Portland cement concrete (PPCC), the thermal parameters of PPCC are much different from those of traditional Portland cement concrete (PCC). The temperature change characteristics of PPCC and the effects on surrounding environment are also different. A continuous 48-hour log of temperature of a PCC and five kinds of PPCC with different porosity were recorded in the open air in the hot summer. The air temperatures at different heights above concrete specimens were tested using self-made enclosed boxes to analyze the characteristics of near-surface air temperature. The output heat flux of different concrete specimens was calculated. The results show that the PPCC has higher temperature in the daytime and lower temperature in the nighttime and larger temperature gradient than the PCC. The air temperature above PPCC is lower than that of PCC after solar radiation going to zero at night. The total output heat flux of PPCC is slightly smaller in the daytime and significantly smaller at night than that of PCC. The results of tests and calculations indicate that PPCC contributes to the mitigation of heating effect of pavement on the near-surface air.","author":[{"dropping-particle":"","family":"Hu","given":"Liqun","non-dropping-particle":"","parse-names":false,"suffix":""},{"dropping-particle":"","family":"Li","given":"Yangyang","non-dropping-particle":"","parse-names":false,"suffix":""},{"dropping-particle":"","family":"Zou","given":"Xiaolong","non-dropping-particle":"","parse-names":false,"suffix":""},{"dropping-particle":"","family":"Du","given":"Shaowen","non-dropping-particle":"","parse-names":false,"suffix":""},{"dropping-particle":"","family":"Liu","given":"Zhuangzhuang","non-dropping-particle":"","parse-names":false,"suffix":""},{"dropping-particle":"","family":"Huang","given":"Hao","non-dropping-particle":"","parse-names":false,"suffix":""}],"container-title":"Advances in Materials Science and Engineering","id":"ITEM-1","issued":{"date-parts":[["2017"]]},"title":"Temperature Characteristics of Porous Portland Cement Concrete during the Hot Summer Session","type":"article-journal","volume":"2017"},"uris":["http://www.mendeley.com/documents/?uuid=2145915f-ea9e-49c3-a9f3-c727a31bc709"]}],"mendeley":{"formattedCitation":"&lt;sup&gt;4&lt;/sup&gt;","plainTextFormattedCitation":"4","previouslyFormattedCitation":"&lt;sup&gt;4&lt;/sup&gt;"},"properties":{"noteIndex":0},"schema":"https://github.com/citation-style-language/schema/raw/master/csl-citation.json"}</w:instrText>
+              <w:instrText>ADDIN CSL_CITATION {"citationItems":[{"id":"ITEM-1","itemData":{"DOI":"10.1155/2017/2058034","ISSN":"16878442","abstract":"© 2017 Liqun Hu et al. Pavement heats the near-surface air and affects the thermal comfort of the human body in hot summer. Because of a large amount of connected porosity of porous Portland cement concrete (PPCC), the thermal parameters of PPCC are much different from those of traditional Portland cement concrete (PCC). The temperature change characteristics of PPCC and the effects on surrounding environment are also different. A continuous 48-hour log of temperature of a PCC and five kinds of PPCC with different porosity were recorded in the open air in the hot summer. The air temperatures at different heights above concrete specimens were tested using self-made enclosed boxes to analyze the characteristics of near-surface air temperature. The output heat flux of different concrete specimens was calculated. The results show that the PPCC has higher temperature in the daytime and lower temperature in the nighttime and larger temperature gradient than the PCC. The air temperature above PPCC is lower than that of PCC after solar radiation going to zero at night. The total output heat flux of PPCC is slightly smaller in the daytime and significantly smaller at night than that of PCC. The results of tests and calculations indicate that PPCC contributes to the mitigation of heating effect of pavement on the near-surface air.","author":[{"dropping-particle":"","family":"Hu","given":"Liqun","non-dropping-particle":"","parse-names":false,"suffix":""},{"dropping-particle":"","family":"Li","given":"Yangyang","non-dropping-particle":"","parse-names":false,"suffix":""},{"dropping-particle":"","family":"Zou","given":"Xiaolong","non-dropping-particle":"","parse-names":false,"suffix":""},{"dropping-particle":"","family":"Du","given":"Shaowen","non-dropping-particle":"","parse-names":false,"suffix":""},{"dropping-particle":"","family":"Liu","given":"Zhuangzhuang","non-dropping-particle":"","parse-names":false,"suffix":""},{"dropping-particle":"","family":"Huang","given":"Hao","non-dropping-particle":"","parse-names":false,"suffix":""}],"container-title":"Advances in Materials Science and Engineering","id":"ITEM-1","issued":{"date-parts":[["2017"]]},"title":"Temperature Characteristics of Porous Portland Cement Concrete during the Hot Summer Session","type":"article-journal","volume":"2017"},"uris":["http://www.mendeley.com/documents/?uuid=2145915f-ea9e-49c3-a9f3-c727a31bc709"]}],"mendeley":{"formattedCitation":"&lt;sup&gt;4&lt;/sup&gt;","plainTextFormattedCitation":"4","previouslyFormattedCitation":"(Hu et al., 2017)"},"properties":{"noteIndex":0},"schema":"https://github.com/citation-style-language/schema/raw/master/csl-citation.json"}</w:instrText>
             </w:r>
             <w:r>
               <w:rPr>
@@ -1365,7 +1393,7 @@
               <w:rPr>
                 <w:rFonts w:ascii="Times New Roman" w:hAnsi="Times New Roman" w:cs="Times New Roman"/>
               </w:rPr>
-              <w:instrText>ADDIN CSL_CITATION {"citationItems":[{"id":"ITEM-1","itemData":{"DOI":"10.1016/j.engstruct.2010.10.019","ISSN":"01410296","author":[{"dropping-particle":"","family":"Young","given":"Ben","non-dropping-particle":"","parse-names":false,"suffix":""},{"dropping-particle":"","family":"Ellobody","given":"Ehab","non-dropping-particle":"","parse-names":false,"suffix":""}],"container-title":"Engineering Structures","id":"ITEM-1","issue":"1","issued":{"date-parts":[["2011","1"]]},"page":"245-254","title":"Performance of axially restrained concrete encased steel composite columns at elevated temperatures","type":"article-journal","volume":"33"},"uris":["http://www.mendeley.com/documents/?uuid=c7e32dcb-4967-44ad-a493-bef78b36948b"]}],"mendeley":{"formattedCitation":"&lt;sup&gt;9&lt;/sup&gt;","plainTextFormattedCitation":"9","previouslyFormattedCitation":"&lt;sup&gt;9&lt;/sup&gt;"},"properties":{"noteIndex":0},"schema":"https://github.com/citation-style-language/schema/raw/master/csl-citation.json"}</w:instrText>
+              <w:instrText>ADDIN CSL_CITATION {"citationItems":[{"id":"ITEM-1","itemData":{"DOI":"10.1016/j.engstruct.2010.10.019","ISSN":"01410296","author":[{"dropping-particle":"","family":"Young","given":"Ben","non-dropping-particle":"","parse-names":false,"suffix":""},{"dropping-particle":"","family":"Ellobody","given":"Ehab","non-dropping-particle":"","parse-names":false,"suffix":""}],"container-title":"Engineering Structures","id":"ITEM-1","issue":"1","issued":{"date-parts":[["2011","1"]]},"page":"245-254","title":"Performance of axially restrained concrete encased steel composite columns at elevated temperatures","type":"article-journal","volume":"33"},"uris":["http://www.mendeley.com/documents/?uuid=c7e32dcb-4967-44ad-a493-bef78b36948b"]}],"mendeley":{"formattedCitation":"&lt;sup&gt;10&lt;/sup&gt;","plainTextFormattedCitation":"10","previouslyFormattedCitation":"(Young and Ellobody, 2011)"},"properties":{"noteIndex":0},"schema":"https://github.com/citation-style-language/schema/raw/master/csl-citation.json"}</w:instrText>
             </w:r>
             <w:r>
               <w:rPr>
@@ -1379,7 +1407,7 @@
                 <w:noProof/>
                 <w:vertAlign w:val="superscript"/>
               </w:rPr>
-              <w:t>9</w:t>
+              <w:t>10</w:t>
             </w:r>
             <w:r>
               <w:rPr>
@@ -1391,7 +1419,7 @@
         </w:tc>
         <w:tc>
           <w:tcPr>
-            <w:tcW w:w="2697" w:type="dxa"/>
+            <w:tcW w:w="2790" w:type="dxa"/>
             <w:vAlign w:val="center"/>
           </w:tcPr>
           <w:p>
@@ -1408,6 +1436,65 @@
                 <w:color w:val="FF0000"/>
               </w:rPr>
               <w:t>0.90 – 0.95 (dry soil)</w:t>
+            </w:r>
+          </w:p>
+          <w:p>
+            <w:pPr>
+              <w:jc w:val="center"/>
+              <w:rPr>
+                <w:rFonts w:ascii="Times New Roman" w:hAnsi="Times New Roman" w:cs="Times New Roman"/>
+                <w:color w:val="FF0000"/>
+              </w:rPr>
+            </w:pPr>
+            <w:r>
+              <w:rPr>
+                <w:rFonts w:ascii="Times New Roman" w:hAnsi="Times New Roman" w:cs="Times New Roman"/>
+              </w:rPr>
+              <w:t xml:space="preserve">0.90 – 0.97 </w:t>
+            </w:r>
+            <w:r>
+              <w:rPr>
+                <w:rFonts w:ascii="Times New Roman" w:hAnsi="Times New Roman" w:cs="Times New Roman"/>
+              </w:rPr>
+              <w:t>(most agricultural soils)</w:t>
+            </w:r>
+            <w:r>
+              <w:rPr>
+                <w:rFonts w:ascii="Times New Roman" w:hAnsi="Times New Roman" w:cs="Times New Roman"/>
+              </w:rPr>
+              <w:t xml:space="preserve"> </w:t>
+            </w:r>
+            <w:r>
+              <w:rPr>
+                <w:rFonts w:ascii="Times New Roman" w:hAnsi="Times New Roman" w:cs="Times New Roman"/>
+              </w:rPr>
+              <w:fldChar w:fldCharType="begin" w:fldLock="1"/>
+            </w:r>
+            <w:r>
+              <w:rPr>
+                <w:rFonts w:ascii="Times New Roman" w:hAnsi="Times New Roman" w:cs="Times New Roman"/>
+              </w:rPr>
+              <w:instrText>ADDIN CSL_CITATION {"citationItems":[{"id":"ITEM-1","itemData":{"ISBN":"978-0-12-386910-4","author":[{"dropping-particle":"","family":"Monteith","given":"John L.","non-dropping-particle":"","parse-names":false,"suffix":""},{"dropping-particle":"","family":"Unsworth","given":"Mike H.","non-dropping-particle":"","parse-names":false,"suffix":""}],"edition":"4th","id":"ITEM-1","issued":{"date-parts":[["2013"]]},"number-of-pages":"86-87","publisher":"Academic Press","title":"Principles of Environmental Physics: plants, animals, and the atmosphere","type":"book"},"uris":["http://www.mendeley.com/documents/?uuid=a274e60c-86a9-4f32-8e5c-c3cb8b96e018"]}],"mendeley":{"formattedCitation":"&lt;sup&gt;6&lt;/sup&gt;","plainTextFormattedCitation":"6","previouslyFormattedCitation":"(Monteith and Unsworth, 2013)"},"properties":{"noteIndex":0},"schema":"https://github.com/citation-style-language/schema/raw/master/csl-citation.json"}</w:instrText>
+            </w:r>
+            <w:r>
+              <w:rPr>
+                <w:rFonts w:ascii="Times New Roman" w:hAnsi="Times New Roman" w:cs="Times New Roman"/>
+              </w:rPr>
+              <w:fldChar w:fldCharType="separate"/>
+            </w:r>
+            <w:r>
+              <w:rPr>
+                <w:rFonts w:ascii="Times New Roman" w:hAnsi="Times New Roman" w:cs="Times New Roman"/>
+                <w:noProof/>
+                <w:vertAlign w:val="superscript"/>
+              </w:rPr>
+              <w:t>6</w:t>
+            </w:r>
+            <w:r>
+              <w:rPr>
+                <w:rFonts w:ascii="Times New Roman" w:hAnsi="Times New Roman" w:cs="Times New Roman"/>
+              </w:rPr>
+              <w:fldChar w:fldCharType="end"/>
             </w:r>
           </w:p>
         </w:tc>
@@ -1449,7 +1536,7 @@
         </w:tc>
         <w:tc>
           <w:tcPr>
-            <w:tcW w:w="1350" w:type="dxa"/>
+            <w:tcW w:w="1463" w:type="dxa"/>
             <w:vAlign w:val="center"/>
           </w:tcPr>
           <w:p>
@@ -1513,17 +1600,16 @@
         </w:tc>
         <w:tc>
           <w:tcPr>
-            <w:tcW w:w="3669" w:type="dxa"/>
-            <w:vAlign w:val="center"/>
-          </w:tcPr>
-          <w:p>
-            <w:pPr>
-              <w:jc w:val="center"/>
-              <w:rPr>
-                <w:rFonts w:ascii="Times New Roman" w:hAnsi="Times New Roman" w:cs="Times New Roman"/>
-              </w:rPr>
-            </w:pPr>
-            <w:proofErr w:type="spellStart"/>
+            <w:tcW w:w="3307" w:type="dxa"/>
+            <w:vAlign w:val="center"/>
+          </w:tcPr>
+          <w:p>
+            <w:pPr>
+              <w:jc w:val="center"/>
+              <w:rPr>
+                <w:rFonts w:ascii="Times New Roman" w:hAnsi="Times New Roman" w:cs="Times New Roman"/>
+              </w:rPr>
+            </w:pPr>
             <w:r>
               <w:rPr>
                 <w:rFonts w:ascii="Times New Roman" w:hAnsi="Times New Roman" w:cs="Times New Roman"/>
@@ -1546,14 +1632,7 @@
               <w:rPr>
                 <w:rFonts w:ascii="Times New Roman" w:hAnsi="Times New Roman" w:cs="Times New Roman"/>
               </w:rPr>
-              <w:t>E</w:t>
-            </w:r>
-            <w:proofErr w:type="spellEnd"/>
-            <w:r>
-              <w:rPr>
-                <w:rFonts w:ascii="Times New Roman" w:hAnsi="Times New Roman" w:cs="Times New Roman"/>
-              </w:rPr>
-              <w:t xml:space="preserve">-7 </w:t>
+              <w:t xml:space="preserve">E-7 </w:t>
             </w:r>
             <w:r>
               <w:rPr>
@@ -1565,9 +1644,8 @@
               <w:rPr>
                 <w:rFonts w:ascii="Times New Roman" w:hAnsi="Times New Roman" w:cs="Times New Roman"/>
               </w:rPr>
-              <w:t xml:space="preserve"> </w:t>
-            </w:r>
-            <w:proofErr w:type="spellStart"/>
+              <w:t xml:space="preserve"> 1</w:t>
+            </w:r>
             <w:r>
               <w:rPr>
                 <w:rFonts w:ascii="Times New Roman" w:hAnsi="Times New Roman" w:cs="Times New Roman"/>
@@ -1578,12 +1656,6 @@
               <w:rPr>
                 <w:rFonts w:ascii="Times New Roman" w:hAnsi="Times New Roman" w:cs="Times New Roman"/>
               </w:rPr>
-              <w:t>1</w:t>
-            </w:r>
-            <w:r>
-              <w:rPr>
-                <w:rFonts w:ascii="Times New Roman" w:hAnsi="Times New Roman" w:cs="Times New Roman"/>
-              </w:rPr>
               <w:t>.</w:t>
             </w:r>
             <w:r>
@@ -1596,14 +1668,7 @@
               <w:rPr>
                 <w:rFonts w:ascii="Times New Roman" w:hAnsi="Times New Roman" w:cs="Times New Roman"/>
               </w:rPr>
-              <w:t>E</w:t>
-            </w:r>
-            <w:proofErr w:type="spellEnd"/>
-            <w:r>
-              <w:rPr>
-                <w:rFonts w:ascii="Times New Roman" w:hAnsi="Times New Roman" w:cs="Times New Roman"/>
-              </w:rPr>
-              <w:t xml:space="preserve">-7 </w:t>
+              <w:t xml:space="preserve">E-7 </w:t>
             </w:r>
             <w:r>
               <w:rPr>
@@ -1615,7 +1680,7 @@
               <w:rPr>
                 <w:rFonts w:ascii="Times New Roman" w:hAnsi="Times New Roman" w:cs="Times New Roman"/>
               </w:rPr>
-              <w:instrText>ADDIN CSL_CITATION {"citationItems":[{"id":"ITEM-1","itemData":{"DOI":"10.1155/2015/926809","ISSN":"1687-4110","abstract":"This paper investigates the thermal properties of asphalt mixtures modified with conductive fillers used for snow melting and solar harvesting pavements. Two different mixing processes were adopted to mold asphalt mixtures, dry- and wet-mixing, and two conductive fillers were used in this study, graphite and carbon black. The thermal conductivity was compared to investigate the effects of asphalt mixture preparing methods, the quantity, and the distribution of conductive filler on thermal properties. The combination of conductive filler with carbon fiber in asphalt mixture was evaluated. Also, rheological properties of modified asphalt binders with conductive fillers were measured using dynamic shear rheometer and bending beam rheometer at grade-specific temperatures. Based on rheological testing, the conductive fillers improve rutting resistance and decrease thermal cracking resistance. Thermal testing indicated that graphite and carbon black improve the thermal properties of asphalt mixes and the combined conductive fillers are more effective than the single filler.","author":[{"dropping-particle":"","family":"Im","given":"Ji Sun","non-dropping-particle":"","parse-names":false,"suffix":""},{"dropping-particle":"","family":"Dessouky","given":"Samer","non-dropping-particle":"","parse-names":false,"suffix":""},{"dropping-particle":"","family":"Bai","given":"Byong Chol","non-dropping-particle":"","parse-names":false,"suffix":""},{"dropping-particle":"","family":"Vo","given":"Hai Viet","non-dropping-particle":"","parse-names":false,"suffix":""},{"dropping-particle":"","family":"Park","given":"Dae-Wook","non-dropping-particle":"","parse-names":false,"suffix":""}],"container-title":"Journal of Nanomaterials","id":"ITEM-1","issued":{"date-parts":[["2015"]]},"page":"1-6","title":"Thermal Properties of Asphalt Mixtures Modified with Conductive Fillers","type":"article-journal","volume":"2015"},"uris":["http://www.mendeley.com/documents/?uuid=ece9afd9-d735-426e-ac78-e7442f227982"]}],"mendeley":{"formattedCitation":"&lt;sup&gt;10&lt;/sup&gt;","plainTextFormattedCitation":"10","previouslyFormattedCitation":"&lt;sup&gt;10&lt;/sup&gt;"},"properties":{"noteIndex":0},"schema":"https://github.com/citation-style-language/schema/raw/master/csl-citation.json"}</w:instrText>
+              <w:instrText>ADDIN CSL_CITATION {"citationItems":[{"id":"ITEM-1","itemData":{"DOI":"10.1155/2015/926809","ISSN":"1687-4110","abstract":"This paper investigates the thermal properties of asphalt mixtures modified with conductive fillers used for snow melting and solar harvesting pavements. Two different mixing processes were adopted to mold asphalt mixtures, dry- and wet-mixing, and two conductive fillers were used in this study, graphite and carbon black. The thermal conductivity was compared to investigate the effects of asphalt mixture preparing methods, the quantity, and the distribution of conductive filler on thermal properties. The combination of conductive filler with carbon fiber in asphalt mixture was evaluated. Also, rheological properties of modified asphalt binders with conductive fillers were measured using dynamic shear rheometer and bending beam rheometer at grade-specific temperatures. Based on rheological testing, the conductive fillers improve rutting resistance and decrease thermal cracking resistance. Thermal testing indicated that graphite and carbon black improve the thermal properties of asphalt mixes and the combined conductive fillers are more effective than the single filler.","author":[{"dropping-particle":"","family":"Im","given":"Ji Sun","non-dropping-particle":"","parse-names":false,"suffix":""},{"dropping-particle":"","family":"Dessouky","given":"Samer","non-dropping-particle":"","parse-names":false,"suffix":""},{"dropping-particle":"","family":"Bai","given":"Byong Chol","non-dropping-particle":"","parse-names":false,"suffix":""},{"dropping-particle":"","family":"Vo","given":"Hai Viet","non-dropping-particle":"","parse-names":false,"suffix":""},{"dropping-particle":"","family":"Park","given":"Dae-Wook","non-dropping-particle":"","parse-names":false,"suffix":""}],"container-title":"Journal of Nanomaterials","id":"ITEM-1","issued":{"date-parts":[["2015"]]},"page":"1-6","title":"Thermal Properties of Asphalt Mixtures Modified with Conductive Fillers","type":"article-journal","volume":"2015"},"uris":["http://www.mendeley.com/documents/?uuid=ece9afd9-d735-426e-ac78-e7442f227982"]}],"mendeley":{"formattedCitation":"&lt;sup&gt;11&lt;/sup&gt;","plainTextFormattedCitation":"11","previouslyFormattedCitation":"(Im et al., 2015)"},"properties":{"noteIndex":0},"schema":"https://github.com/citation-style-language/schema/raw/master/csl-citation.json"}</w:instrText>
             </w:r>
             <w:r>
               <w:rPr>
@@ -1629,7 +1694,7 @@
                 <w:noProof/>
                 <w:vertAlign w:val="superscript"/>
               </w:rPr>
-              <w:t>10</w:t>
+              <w:t>11</w:t>
             </w:r>
             <w:r>
               <w:rPr>
@@ -1645,7 +1710,6 @@
                 <w:rFonts w:ascii="Times New Roman" w:hAnsi="Times New Roman" w:cs="Times New Roman"/>
               </w:rPr>
             </w:pPr>
-            <w:proofErr w:type="spellStart"/>
             <w:r>
               <w:rPr>
                 <w:rFonts w:ascii="Times New Roman" w:hAnsi="Times New Roman" w:cs="Times New Roman"/>
@@ -1656,34 +1720,13 @@
               <w:rPr>
                 <w:rFonts w:ascii="Times New Roman" w:hAnsi="Times New Roman" w:cs="Times New Roman"/>
               </w:rPr>
-              <w:t>E</w:t>
-            </w:r>
-            <w:proofErr w:type="spellEnd"/>
-            <w:r>
-              <w:rPr>
-                <w:rFonts w:ascii="Times New Roman" w:hAnsi="Times New Roman" w:cs="Times New Roman"/>
-              </w:rPr>
-              <w:t>-7 -</w:t>
-            </w:r>
-            <w:r>
-              <w:rPr>
-                <w:rFonts w:ascii="Times New Roman" w:hAnsi="Times New Roman" w:cs="Times New Roman"/>
-              </w:rPr>
-              <w:t xml:space="preserve"> </w:t>
-            </w:r>
-            <w:proofErr w:type="spellStart"/>
-            <w:r>
-              <w:rPr>
-                <w:rFonts w:ascii="Times New Roman" w:hAnsi="Times New Roman" w:cs="Times New Roman"/>
-              </w:rPr>
-              <w:t>12E</w:t>
-            </w:r>
-            <w:proofErr w:type="spellEnd"/>
-            <w:r>
-              <w:rPr>
-                <w:rFonts w:ascii="Times New Roman" w:hAnsi="Times New Roman" w:cs="Times New Roman"/>
-              </w:rPr>
-              <w:t xml:space="preserve">-7 </w:t>
+              <w:t>E-7 -</w:t>
+            </w:r>
+            <w:r>
+              <w:rPr>
+                <w:rFonts w:ascii="Times New Roman" w:hAnsi="Times New Roman" w:cs="Times New Roman"/>
+              </w:rPr>
+              <w:t xml:space="preserve"> 12E-7 </w:t>
             </w:r>
             <w:r>
               <w:rPr>
@@ -1695,7 +1738,7 @@
               <w:rPr>
                 <w:rFonts w:ascii="Times New Roman" w:hAnsi="Times New Roman" w:cs="Times New Roman"/>
               </w:rPr>
-              <w:instrText>ADDIN CSL_CITATION {"citationItems":[{"id":"ITEM-1","itemData":{"abstract":"A one-dimensional mathematical model was developed, based on the fundamental energy balance, to calculate the pavement near-surface temperatures using hourly measured solar radiation, air temperature, dew-point temperature, and wind velocity data. An analysis was conducted to predict the diurnal temperature effects of pavement thermophysical properties with the aim of seeking an optimum composition of paving materials for future infrastructure projects. Appropriate paving materials not only ensure stability and safety for road users, but also the ability to mitigate heat absorption and high surface temperatures contributing to the Urban Heat Island Effect and human comfort. This paper evaluated the effects and sensitivities of the thermophysical properties on the pavement surface temperatures. The results indicated that both albedo and emissivity have the highest positive effects on pavement maximum and minimum temperatures, respectively, while increasing the thermal conductivity, diffusivity, and volumetric heat capacity help in mitigating the maximum","author":[{"dropping-particle":"","family":"Gui","given":"Jooseng","non-dropping-particle":"","parse-names":false,"suffix":""},{"dropping-particle":"","family":"Phelan","given":"Patrick E.","non-dropping-particle":"","parse-names":false,"suffix":""},{"dropping-particle":"","family":"Kaloush","given":"Kamil E.","non-dropping-particle":"","parse-names":false,"suffix":""},{"dropping-particle":"","family":"Golden","given":"Jay S.","non-dropping-particle":"","parse-names":false,"suffix":""}],"container-title":"Journal of Materials in Civil Engineering","id":"ITEM-1","issue":"8","issued":{"date-parts":[["2007","5"]]},"page":"683-690","title":"Impact of Pavement Thermophysical Properties on Surface Temperatures","type":"article-journal","volume":"19"},"uris":["http://www.mendeley.com/documents/?uuid=3aae41bb-10f2-4b95-b942-9989e4e4b94b"]}],"mendeley":{"formattedCitation":"&lt;sup&gt;8&lt;/sup&gt;","plainTextFormattedCitation":"8","previouslyFormattedCitation":"&lt;sup&gt;8&lt;/sup&gt;"},"properties":{"noteIndex":0},"schema":"https://github.com/citation-style-language/schema/raw/master/csl-citation.json"}</w:instrText>
+              <w:instrText>ADDIN CSL_CITATION {"citationItems":[{"id":"ITEM-1","itemData":{"abstract":"A one-dimensional mathematical model was developed, based on the fundamental energy balance, to calculate the pavement near-surface temperatures using hourly measured solar radiation, air temperature, dew-point temperature, and wind velocity data. An analysis was conducted to predict the diurnal temperature effects of pavement thermophysical properties with the aim of seeking an optimum composition of paving materials for future infrastructure projects. Appropriate paving materials not only ensure stability and safety for road users, but also the ability to mitigate heat absorption and high surface temperatures contributing to the Urban Heat Island Effect and human comfort. This paper evaluated the effects and sensitivities of the thermophysical properties on the pavement surface temperatures. The results indicated that both albedo and emissivity have the highest positive effects on pavement maximum and minimum temperatures, respectively, while increasing the thermal conductivity, diffusivity, and volumetric heat capacity help in mitigating the maximum","author":[{"dropping-particle":"","family":"Gui","given":"Jooseng","non-dropping-particle":"","parse-names":false,"suffix":""},{"dropping-particle":"","family":"Phelan","given":"Patrick E.","non-dropping-particle":"","parse-names":false,"suffix":""},{"dropping-particle":"","family":"Kaloush","given":"Kamil E.","non-dropping-particle":"","parse-names":false,"suffix":""},{"dropping-particle":"","family":"Golden","given":"Jay S.","non-dropping-particle":"","parse-names":false,"suffix":""}],"container-title":"Journal of Materials in Civil Engineering","id":"ITEM-1","issue":"8","issued":{"date-parts":[["2007","5"]]},"page":"683-690","title":"Impact of Pavement Thermophysical Properties on Surface Temperatures","type":"article-journal","volume":"19"},"uris":["http://www.mendeley.com/documents/?uuid=3aae41bb-10f2-4b95-b942-9989e4e4b94b"]}],"mendeley":{"formattedCitation":"&lt;sup&gt;9&lt;/sup&gt;","plainTextFormattedCitation":"9","previouslyFormattedCitation":"(Gui et al., 2007)"},"properties":{"noteIndex":0},"schema":"https://github.com/citation-style-language/schema/raw/master/csl-citation.json"}</w:instrText>
             </w:r>
             <w:r>
               <w:rPr>
@@ -1709,7 +1752,7 @@
                 <w:noProof/>
                 <w:vertAlign w:val="superscript"/>
               </w:rPr>
-              <w:t>8</w:t>
+              <w:t>9</w:t>
             </w:r>
             <w:r>
               <w:rPr>
@@ -1725,19 +1768,11 @@
                 <w:rFonts w:ascii="Times New Roman" w:hAnsi="Times New Roman" w:cs="Times New Roman"/>
               </w:rPr>
             </w:pPr>
-            <w:proofErr w:type="spellStart"/>
-            <w:r>
-              <w:rPr>
-                <w:rFonts w:ascii="Times New Roman" w:hAnsi="Times New Roman" w:cs="Times New Roman"/>
-              </w:rPr>
-              <w:t>4.0E</w:t>
-            </w:r>
-            <w:proofErr w:type="spellEnd"/>
-            <w:r>
-              <w:rPr>
-                <w:rFonts w:ascii="Times New Roman" w:hAnsi="Times New Roman" w:cs="Times New Roman"/>
-              </w:rPr>
-              <w:t>-7</w:t>
+            <w:r>
+              <w:rPr>
+                <w:rFonts w:ascii="Times New Roman" w:hAnsi="Times New Roman" w:cs="Times New Roman"/>
+              </w:rPr>
+              <w:t>4.0E-7</w:t>
             </w:r>
             <w:r>
               <w:rPr>
@@ -1749,60 +1784,38 @@
               <w:rPr>
                 <w:rFonts w:ascii="Times New Roman" w:hAnsi="Times New Roman" w:cs="Times New Roman"/>
               </w:rPr>
+              <w:t xml:space="preserve"> 5.</w:t>
+            </w:r>
+            <w:r>
+              <w:rPr>
+                <w:rFonts w:ascii="Times New Roman" w:hAnsi="Times New Roman" w:cs="Times New Roman"/>
+              </w:rPr>
+              <w:t>5</w:t>
+            </w:r>
+            <w:r>
+              <w:rPr>
+                <w:rFonts w:ascii="Times New Roman" w:hAnsi="Times New Roman" w:cs="Times New Roman"/>
+              </w:rPr>
+              <w:t xml:space="preserve">E-7 </w:t>
+            </w:r>
+            <w:r>
+              <w:rPr>
+                <w:rFonts w:ascii="Times New Roman" w:hAnsi="Times New Roman" w:cs="Times New Roman"/>
+              </w:rPr>
+              <w:t>(</w:t>
+            </w:r>
+            <w:r>
+              <w:rPr>
+                <w:rFonts w:ascii="Times New Roman" w:hAnsi="Times New Roman" w:cs="Times New Roman"/>
+              </w:rPr>
+              <w:t>HMA)</w:t>
+            </w:r>
+            <w:r>
+              <w:rPr>
+                <w:rFonts w:ascii="Times New Roman" w:hAnsi="Times New Roman" w:cs="Times New Roman"/>
+              </w:rPr>
               <w:t xml:space="preserve"> </w:t>
             </w:r>
-            <w:proofErr w:type="spellStart"/>
-            <w:r>
-              <w:rPr>
-                <w:rFonts w:ascii="Times New Roman" w:hAnsi="Times New Roman" w:cs="Times New Roman"/>
-              </w:rPr>
-              <w:t>5.</w:t>
-            </w:r>
-            <w:r>
-              <w:rPr>
-                <w:rFonts w:ascii="Times New Roman" w:hAnsi="Times New Roman" w:cs="Times New Roman"/>
-              </w:rPr>
-              <w:t>5</w:t>
-            </w:r>
-            <w:r>
-              <w:rPr>
-                <w:rFonts w:ascii="Times New Roman" w:hAnsi="Times New Roman" w:cs="Times New Roman"/>
-              </w:rPr>
-              <w:t>E</w:t>
-            </w:r>
-            <w:proofErr w:type="spellEnd"/>
-            <w:r>
-              <w:rPr>
-                <w:rFonts w:ascii="Times New Roman" w:hAnsi="Times New Roman" w:cs="Times New Roman"/>
-              </w:rPr>
-              <w:t xml:space="preserve">-7 </w:t>
-            </w:r>
-            <w:r>
-              <w:rPr>
-                <w:rFonts w:ascii="Times New Roman" w:hAnsi="Times New Roman" w:cs="Times New Roman"/>
-              </w:rPr>
-              <w:t>(</w:t>
-            </w:r>
-            <w:proofErr w:type="spellStart"/>
-            <w:r>
-              <w:rPr>
-                <w:rFonts w:ascii="Times New Roman" w:hAnsi="Times New Roman" w:cs="Times New Roman"/>
-              </w:rPr>
-              <w:t>HMA</w:t>
-            </w:r>
-            <w:proofErr w:type="spellEnd"/>
-            <w:r>
-              <w:rPr>
-                <w:rFonts w:ascii="Times New Roman" w:hAnsi="Times New Roman" w:cs="Times New Roman"/>
-              </w:rPr>
-              <w:t>)</w:t>
-            </w:r>
-            <w:r>
-              <w:rPr>
-                <w:rFonts w:ascii="Times New Roman" w:hAnsi="Times New Roman" w:cs="Times New Roman"/>
-              </w:rPr>
-              <w:t xml:space="preserve"> </w:t>
-            </w:r>
             <w:r>
               <w:rPr>
                 <w:rFonts w:ascii="Times New Roman" w:hAnsi="Times New Roman" w:cs="Times New Roman"/>
@@ -1813,7 +1826,7 @@
               <w:rPr>
                 <w:rFonts w:ascii="Times New Roman" w:hAnsi="Times New Roman" w:cs="Times New Roman"/>
               </w:rPr>
-              <w:instrText>ADDIN CSL_CITATION {"citationItems":[{"id":"ITEM-1","itemData":{"DOI":"10.1061/(ASCE)0899-1561(2005)17:1(72)","author":[{"dropping-particle":"","family":"Luca","given":"Joseph","non-dropping-particle":"","parse-names":false,"suffix":""},{"dropping-particle":"","family":"Mrawira","given":"Donath","non-dropping-particle":"","parse-names":false,"suffix":""}],"container-title":"Journal of Materials in Civil Engineering","id":"ITEM-1","issue":"1","issued":{"date-parts":[["2005"]]},"page":"72-79","title":"New Measurement of Thermal Properties of Superpave Asphalt Concrete","type":"article-journal","volume":"17"},"uris":["http://www.mendeley.com/documents/?uuid=c000e127-d676-4c21-9c59-6fe2b9d3dc8b"]}],"mendeley":{"formattedCitation":"&lt;sup&gt;11&lt;/sup&gt;","plainTextFormattedCitation":"11","previouslyFormattedCitation":"&lt;sup&gt;11&lt;/sup&gt;"},"properties":{"noteIndex":0},"schema":"https://github.com/citation-style-language/schema/raw/master/csl-citation.json"}</w:instrText>
+              <w:instrText>ADDIN CSL_CITATION {"citationItems":[{"id":"ITEM-1","itemData":{"DOI":"10.1061/(ASCE)0899-1561(2005)17:1(72)","author":[{"dropping-particle":"","family":"Luca","given":"Joseph","non-dropping-particle":"","parse-names":false,"suffix":""},{"dropping-particle":"","family":"Mrawira","given":"Donath","non-dropping-particle":"","parse-names":false,"suffix":""}],"container-title":"Journal of Materials in Civil Engineering","id":"ITEM-1","issue":"1","issued":{"date-parts":[["2005"]]},"page":"72-79","title":"New Measurement of Thermal Properties of Superpave Asphalt Concrete","type":"article-journal","volume":"17"},"uris":["http://www.mendeley.com/documents/?uuid=c000e127-d676-4c21-9c59-6fe2b9d3dc8b"]}],"mendeley":{"formattedCitation":"&lt;sup&gt;12&lt;/sup&gt;","plainTextFormattedCitation":"12","previouslyFormattedCitation":"(Luca and Mrawira, 2005)"},"properties":{"noteIndex":0},"schema":"https://github.com/citation-style-language/schema/raw/master/csl-citation.json"}</w:instrText>
             </w:r>
             <w:r>
               <w:rPr>
@@ -1827,7 +1840,7 @@
                 <w:noProof/>
                 <w:vertAlign w:val="superscript"/>
               </w:rPr>
-              <w:t>11</w:t>
+              <w:t>12</w:t>
             </w:r>
             <w:r>
               <w:rPr>
@@ -1847,21 +1860,21 @@
         </w:tc>
         <w:tc>
           <w:tcPr>
-            <w:tcW w:w="2004" w:type="dxa"/>
-            <w:vAlign w:val="center"/>
-          </w:tcPr>
-          <w:p>
-            <w:pPr>
-              <w:jc w:val="center"/>
-              <w:rPr>
-                <w:rFonts w:ascii="Times New Roman" w:hAnsi="Times New Roman" w:cs="Times New Roman"/>
-              </w:rPr>
-            </w:pPr>
-          </w:p>
-        </w:tc>
-        <w:tc>
-          <w:tcPr>
-            <w:tcW w:w="2697" w:type="dxa"/>
+            <w:tcW w:w="2160" w:type="dxa"/>
+            <w:vAlign w:val="center"/>
+          </w:tcPr>
+          <w:p>
+            <w:pPr>
+              <w:jc w:val="center"/>
+              <w:rPr>
+                <w:rFonts w:ascii="Times New Roman" w:hAnsi="Times New Roman" w:cs="Times New Roman"/>
+              </w:rPr>
+            </w:pPr>
+          </w:p>
+        </w:tc>
+        <w:tc>
+          <w:tcPr>
+            <w:tcW w:w="2790" w:type="dxa"/>
             <w:vAlign w:val="center"/>
           </w:tcPr>
           <w:p>
@@ -1923,7 +1936,7 @@
         </w:tc>
         <w:tc>
           <w:tcPr>
-            <w:tcW w:w="1350" w:type="dxa"/>
+            <w:tcW w:w="1463" w:type="dxa"/>
             <w:vAlign w:val="center"/>
           </w:tcPr>
           <w:p>
@@ -1967,7 +1980,7 @@
         </w:tc>
         <w:tc>
           <w:tcPr>
-            <w:tcW w:w="3669" w:type="dxa"/>
+            <w:tcW w:w="3307" w:type="dxa"/>
             <w:vAlign w:val="center"/>
           </w:tcPr>
           <w:p>
@@ -2005,7 +2018,7 @@
               <w:rPr>
                 <w:rFonts w:ascii="Times New Roman" w:hAnsi="Times New Roman" w:cs="Times New Roman"/>
               </w:rPr>
-              <w:instrText>ADDIN CSL_CITATION {"citationItems":[{"id":"ITEM-1","itemData":{"DOI":"10.1061/(ASCE)TE.1943-5436.0000413","ISBN":"0733947X","ISSN":"0733-947X","PMID":"73961288","abstract":"To provide efficient public transportation services in areas with high demand variability over time, it may be desirable to switch vehicles between conventional services (with fixed routes and schedules) during peak periods and flexible route services during low-demand periods. This option is called variable-type services. Conventional, flexible, and variable-type service alternatives optimized for various conditions are compared to explore when variable-type bus services might be preferable to purely conventional or flexible service. The optimization models used for purely conventional or flexible service are adapted from previous studies. These models are integrated into a new model for optimizing variable-type bus service. The results of sensitivity analyses show how demand variability over time and other factors affect the relative effectiveness of conventional, flexible, and variable-type bus services.","author":[{"dropping-particle":"","family":"Wang","given":"Dong","non-dropping-particle":"","parse-names":false,"suffix":""},{"dropping-particle":"","family":"Roesler","given":"Jeffery R.","non-dropping-particle":"","parse-names":false,"suffix":""}],"container-title":"Journal of Transportation Engineering","id":"ITEM-1","issue":"9","issued":{"date-parts":[["2012","9"]]},"page":"1171-1177","title":"One-Dimensional Rigid Pavement Temperature Prediction Using Laplace Transformation","type":"article-journal","volume":"138"},"uris":["http://www.mendeley.com/documents/?uuid=1518effa-98e5-40d0-943d-9943ecdee4e8"]}],"mendeley":{"formattedCitation":"&lt;sup&gt;12&lt;/sup&gt;","plainTextFormattedCitation":"12","previouslyFormattedCitation":"&lt;sup&gt;12&lt;/sup&gt;"},"properties":{"noteIndex":0},"schema":"https://github.com/citation-style-language/schema/raw/master/csl-citation.json"}</w:instrText>
+              <w:instrText>ADDIN CSL_CITATION {"citationItems":[{"id":"ITEM-1","itemData":{"DOI":"10.1061/(ASCE)TE.1943-5436.0000413","ISBN":"0733947X","ISSN":"0733-947X","PMID":"73961288","abstract":"To provide efficient public transportation services in areas with high demand variability over time, it may be desirable to switch vehicles between conventional services (with fixed routes and schedules) during peak periods and flexible route services during low-demand periods. This option is called variable-type services. Conventional, flexible, and variable-type service alternatives optimized for various conditions are compared to explore when variable-type bus services might be preferable to purely conventional or flexible service. The optimization models used for purely conventional or flexible service are adapted from previous studies. These models are integrated into a new model for optimizing variable-type bus service. The results of sensitivity analyses show how demand variability over time and other factors affect the relative effectiveness of conventional, flexible, and variable-type bus services.","author":[{"dropping-particle":"","family":"Wang","given":"Dong","non-dropping-particle":"","parse-names":false,"suffix":""},{"dropping-particle":"","family":"Roesler","given":"Jeffery R.","non-dropping-particle":"","parse-names":false,"suffix":""}],"container-title":"Journal of Transportation Engineering","id":"ITEM-1","issue":"9","issued":{"date-parts":[["2012","9"]]},"page":"1171-1177","title":"One-Dimensional Rigid Pavement Temperature Prediction Using Laplace Transformation","type":"article-journal","volume":"138"},"uris":["http://www.mendeley.com/documents/?uuid=1518effa-98e5-40d0-943d-9943ecdee4e8"]}],"mendeley":{"formattedCitation":"&lt;sup&gt;13&lt;/sup&gt;","plainTextFormattedCitation":"13","previouslyFormattedCitation":"(Wang and Roesler, 2012)"},"properties":{"noteIndex":0},"schema":"https://github.com/citation-style-language/schema/raw/master/csl-citation.json"}</w:instrText>
             </w:r>
             <w:r>
               <w:rPr>
@@ -2019,7 +2032,7 @@
                 <w:noProof/>
                 <w:vertAlign w:val="superscript"/>
               </w:rPr>
-              <w:t>12</w:t>
+              <w:t>13</w:t>
             </w:r>
             <w:r>
               <w:rPr>
@@ -2039,21 +2052,7 @@
               <w:rPr>
                 <w:rFonts w:ascii="Times New Roman" w:hAnsi="Times New Roman" w:cs="Times New Roman"/>
               </w:rPr>
-              <w:t>3.00 (</w:t>
-            </w:r>
-            <w:proofErr w:type="spellStart"/>
-            <w:r>
-              <w:rPr>
-                <w:rFonts w:ascii="Times New Roman" w:hAnsi="Times New Roman" w:cs="Times New Roman"/>
-              </w:rPr>
-              <w:t>agg</w:t>
-            </w:r>
-            <w:proofErr w:type="spellEnd"/>
-            <w:r>
-              <w:rPr>
-                <w:rFonts w:ascii="Times New Roman" w:hAnsi="Times New Roman" w:cs="Times New Roman"/>
-              </w:rPr>
-              <w:t xml:space="preserve"> subbase</w:t>
+              <w:t>3.00 (agg subbase</w:t>
             </w:r>
             <w:r>
               <w:rPr>
@@ -2077,7 +2076,7 @@
               <w:rPr>
                 <w:rFonts w:ascii="Times New Roman" w:hAnsi="Times New Roman" w:cs="Times New Roman"/>
               </w:rPr>
-              <w:instrText>ADDIN CSL_CITATION {"citationItems":[{"id":"ITEM-1","itemData":{"DOI":"10.1061/(ASCE)TE.1943-5436.0000413","ISBN":"0733947X","ISSN":"0733-947X","PMID":"73961288","abstract":"To provide efficient public transportation services in areas with high demand variability over time, it may be desirable to switch vehicles between conventional services (with fixed routes and schedules) during peak periods and flexible route services during low-demand periods. This option is called variable-type services. Conventional, flexible, and variable-type service alternatives optimized for various conditions are compared to explore when variable-type bus services might be preferable to purely conventional or flexible service. The optimization models used for purely conventional or flexible service are adapted from previous studies. These models are integrated into a new model for optimizing variable-type bus service. The results of sensitivity analyses show how demand variability over time and other factors affect the relative effectiveness of conventional, flexible, and variable-type bus services.","author":[{"dropping-particle":"","family":"Wang","given":"Dong","non-dropping-particle":"","parse-names":false,"suffix":""},{"dropping-particle":"","family":"Roesler","given":"Jeffery R.","non-dropping-particle":"","parse-names":false,"suffix":""}],"container-title":"Journal of Transportation Engineering","id":"ITEM-1","issue":"9","issued":{"date-parts":[["2012","9"]]},"page":"1171-1177","title":"One-Dimensional Rigid Pavement Temperature Prediction Using Laplace Transformation","type":"article-journal","volume":"138"},"uris":["http://www.mendeley.com/documents/?uuid=1518effa-98e5-40d0-943d-9943ecdee4e8"]}],"mendeley":{"formattedCitation":"&lt;sup&gt;12&lt;/sup&gt;","plainTextFormattedCitation":"12","previouslyFormattedCitation":"&lt;sup&gt;12&lt;/sup&gt;"},"properties":{"noteIndex":0},"schema":"https://github.com/citation-style-language/schema/raw/master/csl-citation.json"}</w:instrText>
+              <w:instrText>ADDIN CSL_CITATION {"citationItems":[{"id":"ITEM-1","itemData":{"DOI":"10.1061/(ASCE)TE.1943-5436.0000413","ISBN":"0733947X","ISSN":"0733-947X","PMID":"73961288","abstract":"To provide efficient public transportation services in areas with high demand variability over time, it may be desirable to switch vehicles between conventional services (with fixed routes and schedules) during peak periods and flexible route services during low-demand periods. This option is called variable-type services. Conventional, flexible, and variable-type service alternatives optimized for various conditions are compared to explore when variable-type bus services might be preferable to purely conventional or flexible service. The optimization models used for purely conventional or flexible service are adapted from previous studies. These models are integrated into a new model for optimizing variable-type bus service. The results of sensitivity analyses show how demand variability over time and other factors affect the relative effectiveness of conventional, flexible, and variable-type bus services.","author":[{"dropping-particle":"","family":"Wang","given":"Dong","non-dropping-particle":"","parse-names":false,"suffix":""},{"dropping-particle":"","family":"Roesler","given":"Jeffery R.","non-dropping-particle":"","parse-names":false,"suffix":""}],"container-title":"Journal of Transportation Engineering","id":"ITEM-1","issue":"9","issued":{"date-parts":[["2012","9"]]},"page":"1171-1177","title":"One-Dimensional Rigid Pavement Temperature Prediction Using Laplace Transformation","type":"article-journal","volume":"138"},"uris":["http://www.mendeley.com/documents/?uuid=1518effa-98e5-40d0-943d-9943ecdee4e8"]}],"mendeley":{"formattedCitation":"&lt;sup&gt;13&lt;/sup&gt;","plainTextFormattedCitation":"13","previouslyFormattedCitation":"(Wang and Roesler, 2012)"},"properties":{"noteIndex":0},"schema":"https://github.com/citation-style-language/schema/raw/master/csl-citation.json"}</w:instrText>
             </w:r>
             <w:r>
               <w:rPr>
@@ -2091,7 +2090,7 @@
                 <w:noProof/>
                 <w:vertAlign w:val="superscript"/>
               </w:rPr>
-              <w:t>12</w:t>
+              <w:t>13</w:t>
             </w:r>
             <w:r>
               <w:rPr>
@@ -2123,7 +2122,7 @@
               <w:rPr>
                 <w:rFonts w:ascii="Times New Roman" w:hAnsi="Times New Roman" w:cs="Times New Roman"/>
               </w:rPr>
-              <w:instrText>ADDIN CSL_CITATION {"citationItems":[{"id":"ITEM-1","itemData":{"DOI":"10.1155/2015/926809","ISSN":"1687-4110","abstract":"This paper investigates the thermal properties of asphalt mixtures modified with conductive fillers used for snow melting and solar harvesting pavements. Two different mixing processes were adopted to mold asphalt mixtures, dry- and wet-mixing, and two conductive fillers were used in this study, graphite and carbon black. The thermal conductivity was compared to investigate the effects of asphalt mixture preparing methods, the quantity, and the distribution of conductive filler on thermal properties. The combination of conductive filler with carbon fiber in asphalt mixture was evaluated. Also, rheological properties of modified asphalt binders with conductive fillers were measured using dynamic shear rheometer and bending beam rheometer at grade-specific temperatures. Based on rheological testing, the conductive fillers improve rutting resistance and decrease thermal cracking resistance. Thermal testing indicated that graphite and carbon black improve the thermal properties of asphalt mixes and the combined conductive fillers are more effective than the single filler.","author":[{"dropping-particle":"","family":"Im","given":"Ji Sun","non-dropping-particle":"","parse-names":false,"suffix":""},{"dropping-particle":"","family":"Dessouky","given":"Samer","non-dropping-particle":"","parse-names":false,"suffix":""},{"dropping-particle":"","family":"Bai","given":"Byong Chol","non-dropping-particle":"","parse-names":false,"suffix":""},{"dropping-particle":"","family":"Vo","given":"Hai Viet","non-dropping-particle":"","parse-names":false,"suffix":""},{"dropping-particle":"","family":"Park","given":"Dae-Wook","non-dropping-particle":"","parse-names":false,"suffix":""}],"container-title":"Journal of Nanomaterials","id":"ITEM-1","issued":{"date-parts":[["2015"]]},"page":"1-6","title":"Thermal Properties of Asphalt Mixtures Modified with Conductive Fillers","type":"article-journal","volume":"2015"},"uris":["http://www.mendeley.com/documents/?uuid=ece9afd9-d735-426e-ac78-e7442f227982"]}],"mendeley":{"formattedCitation":"&lt;sup&gt;10&lt;/sup&gt;","plainTextFormattedCitation":"10","previouslyFormattedCitation":"&lt;sup&gt;10&lt;/sup&gt;"},"properties":{"noteIndex":0},"schema":"https://github.com/citation-style-language/schema/raw/master/csl-citation.json"}</w:instrText>
+              <w:instrText>ADDIN CSL_CITATION {"citationItems":[{"id":"ITEM-1","itemData":{"DOI":"10.1155/2015/926809","ISSN":"1687-4110","abstract":"This paper investigates the thermal properties of asphalt mixtures modified with conductive fillers used for snow melting and solar harvesting pavements. Two different mixing processes were adopted to mold asphalt mixtures, dry- and wet-mixing, and two conductive fillers were used in this study, graphite and carbon black. The thermal conductivity was compared to investigate the effects of asphalt mixture preparing methods, the quantity, and the distribution of conductive filler on thermal properties. The combination of conductive filler with carbon fiber in asphalt mixture was evaluated. Also, rheological properties of modified asphalt binders with conductive fillers were measured using dynamic shear rheometer and bending beam rheometer at grade-specific temperatures. Based on rheological testing, the conductive fillers improve rutting resistance and decrease thermal cracking resistance. Thermal testing indicated that graphite and carbon black improve the thermal properties of asphalt mixes and the combined conductive fillers are more effective than the single filler.","author":[{"dropping-particle":"","family":"Im","given":"Ji Sun","non-dropping-particle":"","parse-names":false,"suffix":""},{"dropping-particle":"","family":"Dessouky","given":"Samer","non-dropping-particle":"","parse-names":false,"suffix":""},{"dropping-particle":"","family":"Bai","given":"Byong Chol","non-dropping-particle":"","parse-names":false,"suffix":""},{"dropping-particle":"","family":"Vo","given":"Hai Viet","non-dropping-particle":"","parse-names":false,"suffix":""},{"dropping-particle":"","family":"Park","given":"Dae-Wook","non-dropping-particle":"","parse-names":false,"suffix":""}],"container-title":"Journal of Nanomaterials","id":"ITEM-1","issued":{"date-parts":[["2015"]]},"page":"1-6","title":"Thermal Properties of Asphalt Mixtures Modified with Conductive Fillers","type":"article-journal","volume":"2015"},"uris":["http://www.mendeley.com/documents/?uuid=ece9afd9-d735-426e-ac78-e7442f227982"]}],"mendeley":{"formattedCitation":"&lt;sup&gt;11&lt;/sup&gt;","plainTextFormattedCitation":"11","previouslyFormattedCitation":"(Im et al., 2015)"},"properties":{"noteIndex":0},"schema":"https://github.com/citation-style-language/schema/raw/master/csl-citation.json"}</w:instrText>
             </w:r>
             <w:r>
               <w:rPr>
@@ -2137,7 +2136,7 @@
                 <w:noProof/>
                 <w:vertAlign w:val="superscript"/>
               </w:rPr>
-              <w:t>10</w:t>
+              <w:t>11</w:t>
             </w:r>
             <w:r>
               <w:rPr>
@@ -2181,7 +2180,7 @@
               <w:rPr>
                 <w:rFonts w:ascii="Times New Roman" w:hAnsi="Times New Roman" w:cs="Times New Roman"/>
               </w:rPr>
-              <w:instrText>ADDIN CSL_CITATION {"citationItems":[{"id":"ITEM-1","itemData":{"DOI":"10.1061/9780784413005.029","ISBN":"9780784413005","abstract":"A 3-D finite element model (FEM) was developed to calculate the lemperature of an asphtalt rubber pavement localed in the Northeast of Portugal. The goal of the case study presented in this paper is to show the good accuracy temperature prediction tha can be obtained with this model when compared with the field pavement thermal condition obtained during a year. lnput data to the model are the hourly values for solar radiation and temperature and the mean daily value of wind speed obtained from a meteorological station. The therminal response of a multilayered pavement structure is modelled using a FEM transient thermal analysis and each analysis was initiated with the full deph constant initial temperature abtained from field measurements. For each analysed day, the pavement temperature was measured at a new pavement section, located in IP4 main road, near Bragança, in the north of Portugal. At this location, seven thermocouples were installed in the asphalt rubber and conventional mix layer, at seven different depths. These paviment data was used to validate this simulation model, by comparing model calculated data with mesured pavement temperatures. As conclusion, the 3-D finite-element analysis proved to be an interesting tool to simulate the transient behavior of the asphalt pavements. The presented simulation model can predict the pavement temperature at diferrent levels of bitumious layers with good accuracy.","author":[{"dropping-particle":"","family":"Minhoto","given":"Manuel J. C.","non-dropping-particle":"","parse-names":false,"suffix":""},{"dropping-particle":"","family":"Pais","given":"Jorge C.","non-dropping-particle":"","parse-names":false,"suffix":""},{"dropping-particle":"","family":"Pereira","given":"Paulo a. a.","non-dropping-particle":"","parse-names":false,"suffix":""}],"container-title":"Asphalt Rubber 2006: Proceedings","id":"ITEM-1","issued":{"date-parts":[["2006"]]},"page":"193-207","title":"Asphalt Pavement Temperature Prediction","type":"article-journal"},"uris":["http://www.mendeley.com/documents/?uuid=3a8ebe4b-51af-4dfb-b0b6-dcbbd938e37b"]}],"mendeley":{"formattedCitation":"&lt;sup&gt;7&lt;/sup&gt;","plainTextFormattedCitation":"7","previouslyFormattedCitation":"&lt;sup&gt;7&lt;/sup&gt;"},"properties":{"noteIndex":0},"schema":"https://github.com/citation-style-language/schema/raw/master/csl-citation.json"}</w:instrText>
+              <w:instrText>ADDIN CSL_CITATION {"citationItems":[{"id":"ITEM-1","itemData":{"DOI":"10.1061/9780784413005.029","ISBN":"9780784413005","abstract":"A 3-D finite element model (FEM) was developed to calculate the lemperature of an asphtalt rubber pavement localed in the Northeast of Portugal. The goal of the case study presented in this paper is to show the good accuracy temperature prediction tha can be obtained with this model when compared with the field pavement thermal condition obtained during a year. lnput data to the model are the hourly values for solar radiation and temperature and the mean daily value of wind speed obtained from a meteorological station. The therminal response of a multilayered pavement structure is modelled using a FEM transient thermal analysis and each analysis was initiated with the full deph constant initial temperature abtained from field measurements. For each analysed day, the pavement temperature was measured at a new pavement section, located in IP4 main road, near Bragança, in the north of Portugal. At this location, seven thermocouples were installed in the asphalt rubber and conventional mix layer, at seven different depths. These paviment data was used to validate this simulation model, by comparing model calculated data with mesured pavement temperatures. As conclusion, the 3-D finite-element analysis proved to be an interesting tool to simulate the transient behavior of the asphalt pavements. The presented simulation model can predict the pavement temperature at diferrent levels of bitumious layers with good accuracy.","author":[{"dropping-particle":"","family":"Minhoto","given":"Manuel J. C.","non-dropping-particle":"","parse-names":false,"suffix":""},{"dropping-particle":"","family":"Pais","given":"Jorge C.","non-dropping-particle":"","parse-names":false,"suffix":""},{"dropping-particle":"","family":"Pereira","given":"Paulo a. a.","non-dropping-particle":"","parse-names":false,"suffix":""}],"container-title":"Asphalt Rubber 2006: Proceedings","id":"ITEM-1","issued":{"date-parts":[["2006"]]},"page":"193-207","title":"Asphalt Pavement Temperature Prediction","type":"article-journal"},"uris":["http://www.mendeley.com/documents/?uuid=3a8ebe4b-51af-4dfb-b0b6-dcbbd938e37b"]}],"mendeley":{"formattedCitation":"&lt;sup&gt;8&lt;/sup&gt;","plainTextFormattedCitation":"8","previouslyFormattedCitation":"(Minhoto et al., 2006)"},"properties":{"noteIndex":0},"schema":"https://github.com/citation-style-language/schema/raw/master/csl-citation.json"}</w:instrText>
             </w:r>
             <w:r>
               <w:rPr>
@@ -2195,7 +2194,7 @@
                 <w:noProof/>
                 <w:vertAlign w:val="superscript"/>
               </w:rPr>
-              <w:t>7</w:t>
+              <w:t>8</w:t>
             </w:r>
             <w:r>
               <w:rPr>
@@ -2239,7 +2238,7 @@
               <w:rPr>
                 <w:rFonts w:ascii="Times New Roman" w:hAnsi="Times New Roman" w:cs="Times New Roman"/>
               </w:rPr>
-              <w:instrText>ADDIN CSL_CITATION {"citationItems":[{"id":"ITEM-1","itemData":{"DOI":"10.1061/9780784413005.029","ISBN":"9780784413005","abstract":"A 3-D finite element model (FEM) was developed to calculate the lemperature of an asphtalt rubber pavement localed in the Northeast of Portugal. The goal of the case study presented in this paper is to show the good accuracy temperature prediction tha can be obtained with this model when compared with the field pavement thermal condition obtained during a year. lnput data to the model are the hourly values for solar radiation and temperature and the mean daily value of wind speed obtained from a meteorological station. The therminal response of a multilayered pavement structure is modelled using a FEM transient thermal analysis and each analysis was initiated with the full deph constant initial temperature abtained from field measurements. For each analysed day, the pavement temperature was measured at a new pavement section, located in IP4 main road, near Bragança, in the north of Portugal. At this location, seven thermocouples were installed in the asphalt rubber and conventional mix layer, at seven different depths. These paviment data was used to validate this simulation model, by comparing model calculated data with mesured pavement temperatures. As conclusion, the 3-D finite-element analysis proved to be an interesting tool to simulate the transient behavior of the asphalt pavements. The presented simulation model can predict the pavement temperature at diferrent levels of bitumious layers with good accuracy.","author":[{"dropping-particle":"","family":"Minhoto","given":"Manuel J. C.","non-dropping-particle":"","parse-names":false,"suffix":""},{"dropping-particle":"","family":"Pais","given":"Jorge C.","non-dropping-particle":"","parse-names":false,"suffix":""},{"dropping-particle":"","family":"Pereira","given":"Paulo a. a.","non-dropping-particle":"","parse-names":false,"suffix":""}],"container-title":"Asphalt Rubber 2006: Proceedings","id":"ITEM-1","issued":{"date-parts":[["2006"]]},"page":"193-207","title":"Asphalt Pavement Temperature Prediction","type":"article-journal"},"uris":["http://www.mendeley.com/documents/?uuid=3a8ebe4b-51af-4dfb-b0b6-dcbbd938e37b"]}],"mendeley":{"formattedCitation":"&lt;sup&gt;7&lt;/sup&gt;","plainTextFormattedCitation":"7","previouslyFormattedCitation":"&lt;sup&gt;7&lt;/sup&gt;"},"properties":{"noteIndex":0},"schema":"https://github.com/citation-style-language/schema/raw/master/csl-citation.json"}</w:instrText>
+              <w:instrText>ADDIN CSL_CITATION {"citationItems":[{"id":"ITEM-1","itemData":{"DOI":"10.1061/9780784413005.029","ISBN":"9780784413005","abstract":"A 3-D finite element model (FEM) was developed to calculate the lemperature of an asphtalt rubber pavement localed in the Northeast of Portugal. The goal of the case study presented in this paper is to show the good accuracy temperature prediction tha can be obtained with this model when compared with the field pavement thermal condition obtained during a year. lnput data to the model are the hourly values for solar radiation and temperature and the mean daily value of wind speed obtained from a meteorological station. The therminal response of a multilayered pavement structure is modelled using a FEM transient thermal analysis and each analysis was initiated with the full deph constant initial temperature abtained from field measurements. For each analysed day, the pavement temperature was measured at a new pavement section, located in IP4 main road, near Bragança, in the north of Portugal. At this location, seven thermocouples were installed in the asphalt rubber and conventional mix layer, at seven different depths. These paviment data was used to validate this simulation model, by comparing model calculated data with mesured pavement temperatures. As conclusion, the 3-D finite-element analysis proved to be an interesting tool to simulate the transient behavior of the asphalt pavements. The presented simulation model can predict the pavement temperature at diferrent levels of bitumious layers with good accuracy.","author":[{"dropping-particle":"","family":"Minhoto","given":"Manuel J. C.","non-dropping-particle":"","parse-names":false,"suffix":""},{"dropping-particle":"","family":"Pais","given":"Jorge C.","non-dropping-particle":"","parse-names":false,"suffix":""},{"dropping-particle":"","family":"Pereira","given":"Paulo a. a.","non-dropping-particle":"","parse-names":false,"suffix":""}],"container-title":"Asphalt Rubber 2006: Proceedings","id":"ITEM-1","issued":{"date-parts":[["2006"]]},"page":"193-207","title":"Asphalt Pavement Temperature Prediction","type":"article-journal"},"uris":["http://www.mendeley.com/documents/?uuid=3a8ebe4b-51af-4dfb-b0b6-dcbbd938e37b"]}],"mendeley":{"formattedCitation":"&lt;sup&gt;8&lt;/sup&gt;","plainTextFormattedCitation":"8","previouslyFormattedCitation":"(Minhoto et al., 2006)"},"properties":{"noteIndex":0},"schema":"https://github.com/citation-style-language/schema/raw/master/csl-citation.json"}</w:instrText>
             </w:r>
             <w:r>
               <w:rPr>
@@ -2253,7 +2252,7 @@
                 <w:noProof/>
                 <w:vertAlign w:val="superscript"/>
               </w:rPr>
-              <w:t>7</w:t>
+              <w:t>8</w:t>
             </w:r>
             <w:r>
               <w:rPr>
@@ -2285,7 +2284,7 @@
               <w:rPr>
                 <w:rFonts w:ascii="Times New Roman" w:hAnsi="Times New Roman" w:cs="Times New Roman"/>
               </w:rPr>
-              <w:instrText>ADDIN CSL_CITATION {"citationItems":[{"id":"ITEM-1","itemData":{"DOI":"10.1061/(ASCE)0899-1561(2005)17:1(72)","author":[{"dropping-particle":"","family":"Luca","given":"Joseph","non-dropping-particle":"","parse-names":false,"suffix":""},{"dropping-particle":"","family":"Mrawira","given":"Donath","non-dropping-particle":"","parse-names":false,"suffix":""}],"container-title":"Journal of Materials in Civil Engineering","id":"ITEM-1","issue":"1","issued":{"date-parts":[["2005"]]},"page":"72-79","title":"New Measurement of Thermal Properties of Superpave Asphalt Concrete","type":"article-journal","volume":"17"},"uris":["http://www.mendeley.com/documents/?uuid=c000e127-d676-4c21-9c59-6fe2b9d3dc8b"]}],"mendeley":{"formattedCitation":"&lt;sup&gt;11&lt;/sup&gt;","plainTextFormattedCitation":"11","previouslyFormattedCitation":"&lt;sup&gt;11&lt;/sup&gt;"},"properties":{"noteIndex":0},"schema":"https://github.com/citation-style-language/schema/raw/master/csl-citation.json"}</w:instrText>
+              <w:instrText>ADDIN CSL_CITATION {"citationItems":[{"id":"ITEM-1","itemData":{"DOI":"10.1061/(ASCE)0899-1561(2005)17:1(72)","author":[{"dropping-particle":"","family":"Luca","given":"Joseph","non-dropping-particle":"","parse-names":false,"suffix":""},{"dropping-particle":"","family":"Mrawira","given":"Donath","non-dropping-particle":"","parse-names":false,"suffix":""}],"container-title":"Journal of Materials in Civil Engineering","id":"ITEM-1","issue":"1","issued":{"date-parts":[["2005"]]},"page":"72-79","title":"New Measurement of Thermal Properties of Superpave Asphalt Concrete","type":"article-journal","volume":"17"},"uris":["http://www.mendeley.com/documents/?uuid=c000e127-d676-4c21-9c59-6fe2b9d3dc8b"]}],"mendeley":{"formattedCitation":"&lt;sup&gt;12&lt;/sup&gt;","plainTextFormattedCitation":"12","previouslyFormattedCitation":"(Luca and Mrawira, 2005)"},"properties":{"noteIndex":0},"schema":"https://github.com/citation-style-language/schema/raw/master/csl-citation.json"}</w:instrText>
             </w:r>
             <w:r>
               <w:rPr>
@@ -2299,7 +2298,7 @@
                 <w:noProof/>
                 <w:vertAlign w:val="superscript"/>
               </w:rPr>
-              <w:t>11</w:t>
+              <w:t>12</w:t>
             </w:r>
             <w:r>
               <w:rPr>
@@ -2331,7 +2330,7 @@
               <w:rPr>
                 <w:rFonts w:ascii="Times New Roman" w:hAnsi="Times New Roman" w:cs="Times New Roman"/>
               </w:rPr>
-              <w:instrText>ADDIN CSL_CITATION {"citationItems":[{"id":"ITEM-1","itemData":{"DOI":"10.1016/j.matdes.2015.11.116","ISBN":"0264-1275","ISSN":"02641275","abstract":"Air voids play an important role in the temperature evolution of asphalt pavements exposed to the sun's radiation and the environment, but their effects have never been precisely quantified before. The objective of this article is to understand and quantify the effect of air voids on the temperature evolution of asphalt mixture under dry and wet conditions. To achieve this objective, dry and saturated asphalt slabs with different air voids contents have been exposed to infrared light and the surface and bottom temperature evolution, heat flux and evaporation rate have been measured. It was observed that under dry conditions air voids simply affect the specific heat capacity and thermal conductivity of asphalt mixture, while under wet conditions the energy used by water for evaporation reduces drastically the temperature of asphalt mixture. This has significance for Urban Heat Island mitigation amongst other implications.","author":[{"dropping-particle":"","family":"Hassn","given":"Abdushaffi","non-dropping-particle":"","parse-names":false,"suffix":""},{"dropping-particle":"","family":"Chiarelli","given":"Andrea","non-dropping-particle":"","parse-names":false,"suffix":""},{"dropping-particle":"","family":"Dawson","given":"Andrew","non-dropping-particle":"","parse-names":false,"suffix":""},{"dropping-particle":"","family":"Garcia","given":"Alvaro","non-dropping-particle":"","parse-names":false,"suffix":""}],"container-title":"Materials &amp; Design","id":"ITEM-1","issued":{"date-parts":[["2016","2"]]},"page":"432-439","title":"Thermal properties of asphalt pavements under dry and wet conditions","type":"article-journal","volume":"91"},"uris":["http://www.mendeley.com/documents/?uuid=2040b31d-5769-4039-b9f2-bf2322841676"]}],"mendeley":{"formattedCitation":"&lt;sup&gt;13&lt;/sup&gt;","plainTextFormattedCitation":"13"},"properties":{"noteIndex":0},"schema":"https://github.com/citation-style-language/schema/raw/master/csl-citation.json"}</w:instrText>
+              <w:instrText>ADDIN CSL_CITATION {"citationItems":[{"id":"ITEM-1","itemData":{"DOI":"10.1016/j.matdes.2015.11.116","ISBN":"0264-1275","ISSN":"02641275","abstract":"Air voids play an important role in the temperature evolution of asphalt pavements exposed to the sun's radiation and the environment, but their effects have never been precisely quantified before. The objective of this article is to understand and quantify the effect of air voids on the temperature evolution of asphalt mixture under dry and wet conditions. To achieve this objective, dry and saturated asphalt slabs with different air voids contents have been exposed to infrared light and the surface and bottom temperature evolution, heat flux and evaporation rate have been measured. It was observed that under dry conditions air voids simply affect the specific heat capacity and thermal conductivity of asphalt mixture, while under wet conditions the energy used by water for evaporation reduces drastically the temperature of asphalt mixture. This has significance for Urban Heat Island mitigation amongst other implications.","author":[{"dropping-particle":"","family":"Hassn","given":"Abdushaffi","non-dropping-particle":"","parse-names":false,"suffix":""},{"dropping-particle":"","family":"Chiarelli","given":"Andrea","non-dropping-particle":"","parse-names":false,"suffix":""},{"dropping-particle":"","family":"Dawson","given":"Andrew","non-dropping-particle":"","parse-names":false,"suffix":""},{"dropping-particle":"","family":"Garcia","given":"Alvaro","non-dropping-particle":"","parse-names":false,"suffix":""}],"container-title":"Materials &amp; Design","id":"ITEM-1","issued":{"date-parts":[["2016","2"]]},"page":"432-439","title":"Thermal properties of asphalt pavements under dry and wet conditions","type":"article-journal","volume":"91"},"uris":["http://www.mendeley.com/documents/?uuid=2040b31d-5769-4039-b9f2-bf2322841676"]}],"mendeley":{"formattedCitation":"&lt;sup&gt;14&lt;/sup&gt;","plainTextFormattedCitation":"14","previouslyFormattedCitation":"(Hassn et al., 2016)"},"properties":{"noteIndex":0},"schema":"https://github.com/citation-style-language/schema/raw/master/csl-citation.json"}</w:instrText>
             </w:r>
             <w:r>
               <w:rPr>
@@ -2345,7 +2344,7 @@
                 <w:noProof/>
                 <w:vertAlign w:val="superscript"/>
               </w:rPr>
-              <w:t>13</w:t>
+              <w:t>14</w:t>
             </w:r>
             <w:r>
               <w:rPr>
@@ -2377,7 +2376,7 @@
               <w:rPr>
                 <w:rFonts w:ascii="Times New Roman" w:hAnsi="Times New Roman" w:cs="Times New Roman"/>
               </w:rPr>
-              <w:instrText>ADDIN CSL_CITATION {"citationItems":[{"id":"ITEM-1","itemData":{"DOI":"10.1016/j.matdes.2015.11.116","ISBN":"0264-1275","ISSN":"02641275","abstract":"Air voids play an important role in the temperature evolution of asphalt pavements exposed to the sun's radiation and the environment, but their effects have never been precisely quantified before. The objective of this article is to understand and quantify the effect of air voids on the temperature evolution of asphalt mixture under dry and wet conditions. To achieve this objective, dry and saturated asphalt slabs with different air voids contents have been exposed to infrared light and the surface and bottom temperature evolution, heat flux and evaporation rate have been measured. It was observed that under dry conditions air voids simply affect the specific heat capacity and thermal conductivity of asphalt mixture, while under wet conditions the energy used by water for evaporation reduces drastically the temperature of asphalt mixture. This has significance for Urban Heat Island mitigation amongst other implications.","author":[{"dropping-particle":"","family":"Hassn","given":"Abdushaffi","non-dropping-particle":"","parse-names":false,"suffix":""},{"dropping-particle":"","family":"Chiarelli","given":"Andrea","non-dropping-particle":"","parse-names":false,"suffix":""},{"dropping-particle":"","family":"Dawson","given":"Andrew","non-dropping-particle":"","parse-names":false,"suffix":""},{"dropping-particle":"","family":"Garcia","given":"Alvaro","non-dropping-particle":"","parse-names":false,"suffix":""}],"container-title":"Materials &amp; Design","id":"ITEM-1","issued":{"date-parts":[["2016","2"]]},"page":"432-439","title":"Thermal properties of asphalt pavements under dry and wet conditions","type":"article-journal","volume":"91"},"uris":["http://www.mendeley.com/documents/?uuid=2040b31d-5769-4039-b9f2-bf2322841676"]}],"mendeley":{"formattedCitation":"&lt;sup&gt;13&lt;/sup&gt;","plainTextFormattedCitation":"13"},"properties":{"noteIndex":0},"schema":"https://github.com/citation-style-language/schema/raw/master/csl-citation.json"}</w:instrText>
+              <w:instrText>ADDIN CSL_CITATION {"citationItems":[{"id":"ITEM-1","itemData":{"DOI":"10.1016/j.matdes.2015.11.116","ISBN":"0264-1275","ISSN":"02641275","abstract":"Air voids play an important role in the temperature evolution of asphalt pavements exposed to the sun's radiation and the environment, but their effects have never been precisely quantified before. The objective of this article is to understand and quantify the effect of air voids on the temperature evolution of asphalt mixture under dry and wet conditions. To achieve this objective, dry and saturated asphalt slabs with different air voids contents have been exposed to infrared light and the surface and bottom temperature evolution, heat flux and evaporation rate have been measured. It was observed that under dry conditions air voids simply affect the specific heat capacity and thermal conductivity of asphalt mixture, while under wet conditions the energy used by water for evaporation reduces drastically the temperature of asphalt mixture. This has significance for Urban Heat Island mitigation amongst other implications.","author":[{"dropping-particle":"","family":"Hassn","given":"Abdushaffi","non-dropping-particle":"","parse-names":false,"suffix":""},{"dropping-particle":"","family":"Chiarelli","given":"Andrea","non-dropping-particle":"","parse-names":false,"suffix":""},{"dropping-particle":"","family":"Dawson","given":"Andrew","non-dropping-particle":"","parse-names":false,"suffix":""},{"dropping-particle":"","family":"Garcia","given":"Alvaro","non-dropping-particle":"","parse-names":false,"suffix":""}],"container-title":"Materials &amp; Design","id":"ITEM-1","issued":{"date-parts":[["2016","2"]]},"page":"432-439","title":"Thermal properties of asphalt pavements under dry and wet conditions","type":"article-journal","volume":"91"},"uris":["http://www.mendeley.com/documents/?uuid=2040b31d-5769-4039-b9f2-bf2322841676"]}],"mendeley":{"formattedCitation":"&lt;sup&gt;14&lt;/sup&gt;","plainTextFormattedCitation":"14","previouslyFormattedCitation":"(Hassn et al., 2016)"},"properties":{"noteIndex":0},"schema":"https://github.com/citation-style-language/schema/raw/master/csl-citation.json"}</w:instrText>
             </w:r>
             <w:r>
               <w:rPr>
@@ -2391,7 +2390,7 @@
                 <w:noProof/>
                 <w:vertAlign w:val="superscript"/>
               </w:rPr>
-              <w:t>13</w:t>
+              <w:t>14</w:t>
             </w:r>
             <w:r>
               <w:rPr>
@@ -2423,7 +2422,7 @@
               <w:rPr>
                 <w:rFonts w:ascii="Times New Roman" w:hAnsi="Times New Roman" w:cs="Times New Roman"/>
               </w:rPr>
-              <w:instrText>ADDIN CSL_CITATION {"citationItems":[{"id":"ITEM-1","itemData":{"DOI":"10.1016/j.matdes.2015.11.116","ISBN":"0264-1275","ISSN":"02641275","abstract":"Air voids play an important role in the temperature evolution of asphalt pavements exposed to the sun's radiation and the environment, but their effects have never been precisely quantified before. The objective of this article is to understand and quantify the effect of air voids on the temperature evolution of asphalt mixture under dry and wet conditions. To achieve this objective, dry and saturated asphalt slabs with different air voids contents have been exposed to infrared light and the surface and bottom temperature evolution, heat flux and evaporation rate have been measured. It was observed that under dry conditions air voids simply affect the specific heat capacity and thermal conductivity of asphalt mixture, while under wet conditions the energy used by water for evaporation reduces drastically the temperature of asphalt mixture. This has significance for Urban Heat Island mitigation amongst other implications.","author":[{"dropping-particle":"","family":"Hassn","given":"Abdushaffi","non-dropping-particle":"","parse-names":false,"suffix":""},{"dropping-particle":"","family":"Chiarelli","given":"Andrea","non-dropping-particle":"","parse-names":false,"suffix":""},{"dropping-particle":"","family":"Dawson","given":"Andrew","non-dropping-particle":"","parse-names":false,"suffix":""},{"dropping-particle":"","family":"Garcia","given":"Alvaro","non-dropping-particle":"","parse-names":false,"suffix":""}],"container-title":"Materials &amp; Design","id":"ITEM-1","issued":{"date-parts":[["2016","2"]]},"page":"432-439","title":"Thermal properties of asphalt pavements under dry and wet conditions","type":"article-journal","volume":"91"},"uris":["http://www.mendeley.com/documents/?uuid=2040b31d-5769-4039-b9f2-bf2322841676"]}],"mendeley":{"formattedCitation":"&lt;sup&gt;13&lt;/sup&gt;","plainTextFormattedCitation":"13"},"properties":{"noteIndex":0},"schema":"https://github.com/citation-style-language/schema/raw/master/csl-citation.json"}</w:instrText>
+              <w:instrText>ADDIN CSL_CITATION {"citationItems":[{"id":"ITEM-1","itemData":{"DOI":"10.1016/j.matdes.2015.11.116","ISBN":"0264-1275","ISSN":"02641275","abstract":"Air voids play an important role in the temperature evolution of asphalt pavements exposed to the sun's radiation and the environment, but their effects have never been precisely quantified before. The objective of this article is to understand and quantify the effect of air voids on the temperature evolution of asphalt mixture under dry and wet conditions. To achieve this objective, dry and saturated asphalt slabs with different air voids contents have been exposed to infrared light and the surface and bottom temperature evolution, heat flux and evaporation rate have been measured. It was observed that under dry conditions air voids simply affect the specific heat capacity and thermal conductivity of asphalt mixture, while under wet conditions the energy used by water for evaporation reduces drastically the temperature of asphalt mixture. This has significance for Urban Heat Island mitigation amongst other implications.","author":[{"dropping-particle":"","family":"Hassn","given":"Abdushaffi","non-dropping-particle":"","parse-names":false,"suffix":""},{"dropping-particle":"","family":"Chiarelli","given":"Andrea","non-dropping-particle":"","parse-names":false,"suffix":""},{"dropping-particle":"","family":"Dawson","given":"Andrew","non-dropping-particle":"","parse-names":false,"suffix":""},{"dropping-particle":"","family":"Garcia","given":"Alvaro","non-dropping-particle":"","parse-names":false,"suffix":""}],"container-title":"Materials &amp; Design","id":"ITEM-1","issued":{"date-parts":[["2016","2"]]},"page":"432-439","title":"Thermal properties of asphalt pavements under dry and wet conditions","type":"article-journal","volume":"91"},"uris":["http://www.mendeley.com/documents/?uuid=2040b31d-5769-4039-b9f2-bf2322841676"]}],"mendeley":{"formattedCitation":"&lt;sup&gt;14&lt;/sup&gt;","plainTextFormattedCitation":"14","previouslyFormattedCitation":"(Hassn et al., 2016)"},"properties":{"noteIndex":0},"schema":"https://github.com/citation-style-language/schema/raw/master/csl-citation.json"}</w:instrText>
             </w:r>
             <w:r>
               <w:rPr>
@@ -2437,7 +2436,7 @@
                 <w:noProof/>
                 <w:vertAlign w:val="superscript"/>
               </w:rPr>
-              <w:t>13</w:t>
+              <w:t>14</w:t>
             </w:r>
             <w:r>
               <w:rPr>
@@ -2469,7 +2468,7 @@
               <w:rPr>
                 <w:rFonts w:ascii="Times New Roman" w:hAnsi="Times New Roman" w:cs="Times New Roman"/>
               </w:rPr>
-              <w:instrText>ADDIN CSL_CITATION {"citationItems":[{"id":"ITEM-1","itemData":{"DOI":"10.1016/j.matdes.2015.11.116","ISBN":"0264-1275","ISSN":"02641275","abstract":"Air voids play an important role in the temperature evolution of asphalt pavements exposed to the sun's radiation and the environment, but their effects have never been precisely quantified before. The objective of this article is to understand and quantify the effect of air voids on the temperature evolution of asphalt mixture under dry and wet conditions. To achieve this objective, dry and saturated asphalt slabs with different air voids contents have been exposed to infrared light and the surface and bottom temperature evolution, heat flux and evaporation rate have been measured. It was observed that under dry conditions air voids simply affect the specific heat capacity and thermal conductivity of asphalt mixture, while under wet conditions the energy used by water for evaporation reduces drastically the temperature of asphalt mixture. This has significance for Urban Heat Island mitigation amongst other implications.","author":[{"dropping-particle":"","family":"Hassn","given":"Abdushaffi","non-dropping-particle":"","parse-names":false,"suffix":""},{"dropping-particle":"","family":"Chiarelli","given":"Andrea","non-dropping-particle":"","parse-names":false,"suffix":""},{"dropping-particle":"","family":"Dawson","given":"Andrew","non-dropping-particle":"","parse-names":false,"suffix":""},{"dropping-particle":"","family":"Garcia","given":"Alvaro","non-dropping-particle":"","parse-names":false,"suffix":""}],"container-title":"Materials &amp; Design","id":"ITEM-1","issued":{"date-parts":[["2016","2"]]},"page":"432-439","title":"Thermal properties of asphalt pavements under dry and wet conditions","type":"article-journal","volume":"91"},"uris":["http://www.mendeley.com/documents/?uuid=2040b31d-5769-4039-b9f2-bf2322841676"]}],"mendeley":{"formattedCitation":"&lt;sup&gt;13&lt;/sup&gt;","plainTextFormattedCitation":"13"},"properties":{"noteIndex":0},"schema":"https://github.com/citation-style-language/schema/raw/master/csl-citation.json"}</w:instrText>
+              <w:instrText>ADDIN CSL_CITATION {"citationItems":[{"id":"ITEM-1","itemData":{"DOI":"10.1016/j.matdes.2015.11.116","ISBN":"0264-1275","ISSN":"02641275","abstract":"Air voids play an important role in the temperature evolution of asphalt pavements exposed to the sun's radiation and the environment, but their effects have never been precisely quantified before. The objective of this article is to understand and quantify the effect of air voids on the temperature evolution of asphalt mixture under dry and wet conditions. To achieve this objective, dry and saturated asphalt slabs with different air voids contents have been exposed to infrared light and the surface and bottom temperature evolution, heat flux and evaporation rate have been measured. It was observed that under dry conditions air voids simply affect the specific heat capacity and thermal conductivity of asphalt mixture, while under wet conditions the energy used by water for evaporation reduces drastically the temperature of asphalt mixture. This has significance for Urban Heat Island mitigation amongst other implications.","author":[{"dropping-particle":"","family":"Hassn","given":"Abdushaffi","non-dropping-particle":"","parse-names":false,"suffix":""},{"dropping-particle":"","family":"Chiarelli","given":"Andrea","non-dropping-particle":"","parse-names":false,"suffix":""},{"dropping-particle":"","family":"Dawson","given":"Andrew","non-dropping-particle":"","parse-names":false,"suffix":""},{"dropping-particle":"","family":"Garcia","given":"Alvaro","non-dropping-particle":"","parse-names":false,"suffix":""}],"container-title":"Materials &amp; Design","id":"ITEM-1","issued":{"date-parts":[["2016","2"]]},"page":"432-439","title":"Thermal properties of asphalt pavements under dry and wet conditions","type":"article-journal","volume":"91"},"uris":["http://www.mendeley.com/documents/?uuid=2040b31d-5769-4039-b9f2-bf2322841676"]}],"mendeley":{"formattedCitation":"&lt;sup&gt;14&lt;/sup&gt;","plainTextFormattedCitation":"14","previouslyFormattedCitation":"(Hassn et al., 2016)"},"properties":{"noteIndex":0},"schema":"https://github.com/citation-style-language/schema/raw/master/csl-citation.json"}</w:instrText>
             </w:r>
             <w:r>
               <w:rPr>
@@ -2483,7 +2482,7 @@
                 <w:noProof/>
                 <w:vertAlign w:val="superscript"/>
               </w:rPr>
-              <w:t>13</w:t>
+              <w:t>14</w:t>
             </w:r>
             <w:r>
               <w:rPr>
@@ -2515,7 +2514,7 @@
               <w:rPr>
                 <w:rFonts w:ascii="Times New Roman" w:hAnsi="Times New Roman" w:cs="Times New Roman"/>
               </w:rPr>
-              <w:instrText>ADDIN CSL_CITATION {"citationItems":[{"id":"ITEM-1","itemData":{"DOI":"10.1016/j.matdes.2015.11.116","ISBN":"0264-1275","ISSN":"02641275","abstract":"Air voids play an important role in the temperature evolution of asphalt pavements exposed to the sun's radiation and the environment, but their effects have never been precisely quantified before. The objective of this article is to understand and quantify the effect of air voids on the temperature evolution of asphalt mixture under dry and wet conditions. To achieve this objective, dry and saturated asphalt slabs with different air voids contents have been exposed to infrared light and the surface and bottom temperature evolution, heat flux and evaporation rate have been measured. It was observed that under dry conditions air voids simply affect the specific heat capacity and thermal conductivity of asphalt mixture, while under wet conditions the energy used by water for evaporation reduces drastically the temperature of asphalt mixture. This has significance for Urban Heat Island mitigation amongst other implications.","author":[{"dropping-particle":"","family":"Hassn","given":"Abdushaffi","non-dropping-particle":"","parse-names":false,"suffix":""},{"dropping-particle":"","family":"Chiarelli","given":"Andrea","non-dropping-particle":"","parse-names":false,"suffix":""},{"dropping-particle":"","family":"Dawson","given":"Andrew","non-dropping-particle":"","parse-names":false,"suffix":""},{"dropping-particle":"","family":"Garcia","given":"Alvaro","non-dropping-particle":"","parse-names":false,"suffix":""}],"container-title":"Materials &amp; Design","id":"ITEM-1","issued":{"date-parts":[["2016","2"]]},"page":"432-439","title":"Thermal properties of asphalt pavements under dry and wet conditions","type":"article-journal","volume":"91"},"uris":["http://www.mendeley.com/documents/?uuid=2040b31d-5769-4039-b9f2-bf2322841676"]}],"mendeley":{"formattedCitation":"&lt;sup&gt;13&lt;/sup&gt;","plainTextFormattedCitation":"13"},"properties":{"noteIndex":0},"schema":"https://github.com/citation-style-language/schema/raw/master/csl-citation.json"}</w:instrText>
+              <w:instrText>ADDIN CSL_CITATION {"citationItems":[{"id":"ITEM-1","itemData":{"DOI":"10.1016/j.matdes.2015.11.116","ISBN":"0264-1275","ISSN":"02641275","abstract":"Air voids play an important role in the temperature evolution of asphalt pavements exposed to the sun's radiation and the environment, but their effects have never been precisely quantified before. The objective of this article is to understand and quantify the effect of air voids on the temperature evolution of asphalt mixture under dry and wet conditions. To achieve this objective, dry and saturated asphalt slabs with different air voids contents have been exposed to infrared light and the surface and bottom temperature evolution, heat flux and evaporation rate have been measured. It was observed that under dry conditions air voids simply affect the specific heat capacity and thermal conductivity of asphalt mixture, while under wet conditions the energy used by water for evaporation reduces drastically the temperature of asphalt mixture. This has significance for Urban Heat Island mitigation amongst other implications.","author":[{"dropping-particle":"","family":"Hassn","given":"Abdushaffi","non-dropping-particle":"","parse-names":false,"suffix":""},{"dropping-particle":"","family":"Chiarelli","given":"Andrea","non-dropping-particle":"","parse-names":false,"suffix":""},{"dropping-particle":"","family":"Dawson","given":"Andrew","non-dropping-particle":"","parse-names":false,"suffix":""},{"dropping-particle":"","family":"Garcia","given":"Alvaro","non-dropping-particle":"","parse-names":false,"suffix":""}],"container-title":"Materials &amp; Design","id":"ITEM-1","issued":{"date-parts":[["2016","2"]]},"page":"432-439","title":"Thermal properties of asphalt pavements under dry and wet conditions","type":"article-journal","volume":"91"},"uris":["http://www.mendeley.com/documents/?uuid=2040b31d-5769-4039-b9f2-bf2322841676"]}],"mendeley":{"formattedCitation":"&lt;sup&gt;14&lt;/sup&gt;","plainTextFormattedCitation":"14","previouslyFormattedCitation":"(Hassn et al., 2016)"},"properties":{"noteIndex":0},"schema":"https://github.com/citation-style-language/schema/raw/master/csl-citation.json"}</w:instrText>
             </w:r>
             <w:r>
               <w:rPr>
@@ -2529,7 +2528,7 @@
                 <w:noProof/>
                 <w:vertAlign w:val="superscript"/>
               </w:rPr>
-              <w:t>13</w:t>
+              <w:t>14</w:t>
             </w:r>
             <w:r>
               <w:rPr>
@@ -2541,30 +2540,22 @@
         </w:tc>
         <w:tc>
           <w:tcPr>
-            <w:tcW w:w="2004" w:type="dxa"/>
-            <w:vAlign w:val="center"/>
-          </w:tcPr>
-          <w:p>
-            <w:pPr>
-              <w:jc w:val="center"/>
-              <w:rPr>
-                <w:rFonts w:ascii="Times New Roman" w:hAnsi="Times New Roman" w:cs="Times New Roman"/>
-              </w:rPr>
-            </w:pPr>
-            <w:r>
-              <w:rPr>
-                <w:rFonts w:ascii="Times New Roman" w:hAnsi="Times New Roman" w:cs="Times New Roman"/>
-              </w:rPr>
-              <w:t>2.15 (</w:t>
-            </w:r>
-            <w:proofErr w:type="spellStart"/>
-            <w:r>
-              <w:rPr>
-                <w:rFonts w:ascii="Times New Roman" w:hAnsi="Times New Roman" w:cs="Times New Roman"/>
-              </w:rPr>
-              <w:t>PCC</w:t>
-            </w:r>
-            <w:proofErr w:type="spellEnd"/>
+            <w:tcW w:w="2160" w:type="dxa"/>
+            <w:vAlign w:val="center"/>
+          </w:tcPr>
+          <w:p>
+            <w:pPr>
+              <w:jc w:val="center"/>
+              <w:rPr>
+                <w:rFonts w:ascii="Times New Roman" w:hAnsi="Times New Roman" w:cs="Times New Roman"/>
+              </w:rPr>
+            </w:pPr>
+            <w:r>
+              <w:rPr>
+                <w:rFonts w:ascii="Times New Roman" w:hAnsi="Times New Roman" w:cs="Times New Roman"/>
+              </w:rPr>
+              <w:t>2.15 (PCC</w:t>
+            </w:r>
             <w:r>
               <w:rPr>
                 <w:rFonts w:ascii="Times New Roman" w:hAnsi="Times New Roman" w:cs="Times New Roman"/>
@@ -2587,7 +2578,7 @@
               <w:rPr>
                 <w:rFonts w:ascii="Times New Roman" w:hAnsi="Times New Roman" w:cs="Times New Roman"/>
               </w:rPr>
-              <w:instrText>ADDIN CSL_CITATION {"citationItems":[{"id":"ITEM-1","itemData":{"DOI":"10.1061/(ASCE)TE.1943-5436.0000413","ISBN":"0733947X","ISSN":"0733-947X","PMID":"73961288","abstract":"To provide efficient public transportation services in areas with high demand variability over time, it may be desirable to switch vehicles between conventional services (with fixed routes and schedules) during peak periods and flexible route services during low-demand periods. This option is called variable-type services. Conventional, flexible, and variable-type service alternatives optimized for various conditions are compared to explore when variable-type bus services might be preferable to purely conventional or flexible service. The optimization models used for purely conventional or flexible service are adapted from previous studies. These models are integrated into a new model for optimizing variable-type bus service. The results of sensitivity analyses show how demand variability over time and other factors affect the relative effectiveness of conventional, flexible, and variable-type bus services.","author":[{"dropping-particle":"","family":"Wang","given":"Dong","non-dropping-particle":"","parse-names":false,"suffix":""},{"dropping-particle":"","family":"Roesler","given":"Jeffery R.","non-dropping-particle":"","parse-names":false,"suffix":""}],"container-title":"Journal of Transportation Engineering","id":"ITEM-1","issue":"9","issued":{"date-parts":[["2012","9"]]},"page":"1171-1177","title":"One-Dimensional Rigid Pavement Temperature Prediction Using Laplace Transformation","type":"article-journal","volume":"138"},"uris":["http://www.mendeley.com/documents/?uuid=1518effa-98e5-40d0-943d-9943ecdee4e8"]}],"mendeley":{"formattedCitation":"&lt;sup&gt;12&lt;/sup&gt;","plainTextFormattedCitation":"12","previouslyFormattedCitation":"&lt;sup&gt;12&lt;/sup&gt;"},"properties":{"noteIndex":0},"schema":"https://github.com/citation-style-language/schema/raw/master/csl-citation.json"}</w:instrText>
+              <w:instrText>ADDIN CSL_CITATION {"citationItems":[{"id":"ITEM-1","itemData":{"DOI":"10.1061/(ASCE)TE.1943-5436.0000413","ISBN":"0733947X","ISSN":"0733-947X","PMID":"73961288","abstract":"To provide efficient public transportation services in areas with high demand variability over time, it may be desirable to switch vehicles between conventional services (with fixed routes and schedules) during peak periods and flexible route services during low-demand periods. This option is called variable-type services. Conventional, flexible, and variable-type service alternatives optimized for various conditions are compared to explore when variable-type bus services might be preferable to purely conventional or flexible service. The optimization models used for purely conventional or flexible service are adapted from previous studies. These models are integrated into a new model for optimizing variable-type bus service. The results of sensitivity analyses show how demand variability over time and other factors affect the relative effectiveness of conventional, flexible, and variable-type bus services.","author":[{"dropping-particle":"","family":"Wang","given":"Dong","non-dropping-particle":"","parse-names":false,"suffix":""},{"dropping-particle":"","family":"Roesler","given":"Jeffery R.","non-dropping-particle":"","parse-names":false,"suffix":""}],"container-title":"Journal of Transportation Engineering","id":"ITEM-1","issue":"9","issued":{"date-parts":[["2012","9"]]},"page":"1171-1177","title":"One-Dimensional Rigid Pavement Temperature Prediction Using Laplace Transformation","type":"article-journal","volume":"138"},"uris":["http://www.mendeley.com/documents/?uuid=1518effa-98e5-40d0-943d-9943ecdee4e8"]}],"mendeley":{"formattedCitation":"&lt;sup&gt;13&lt;/sup&gt;","plainTextFormattedCitation":"13","previouslyFormattedCitation":"(Wang and Roesler, 2012)"},"properties":{"noteIndex":0},"schema":"https://github.com/citation-style-language/schema/raw/master/csl-citation.json"}</w:instrText>
             </w:r>
             <w:r>
               <w:rPr>
@@ -2601,7 +2592,7 @@
                 <w:noProof/>
                 <w:vertAlign w:val="superscript"/>
               </w:rPr>
-              <w:t>12</w:t>
+              <w:t>13</w:t>
             </w:r>
             <w:r>
               <w:rPr>
@@ -2621,16 +2612,8 @@
               <w:rPr>
                 <w:rFonts w:ascii="Times New Roman" w:hAnsi="Times New Roman" w:cs="Times New Roman"/>
               </w:rPr>
-              <w:t>1.40 (</w:t>
-            </w:r>
-            <w:proofErr w:type="spellStart"/>
-            <w:r>
-              <w:rPr>
-                <w:rFonts w:ascii="Times New Roman" w:hAnsi="Times New Roman" w:cs="Times New Roman"/>
-              </w:rPr>
-              <w:t>PCC</w:t>
-            </w:r>
-            <w:proofErr w:type="spellEnd"/>
+              <w:t>1.40 (PCC</w:t>
+            </w:r>
             <w:r>
               <w:rPr>
                 <w:rFonts w:ascii="Times New Roman" w:hAnsi="Times New Roman" w:cs="Times New Roman"/>
@@ -2653,7 +2636,7 @@
               <w:rPr>
                 <w:rFonts w:ascii="Times New Roman" w:hAnsi="Times New Roman" w:cs="Times New Roman"/>
               </w:rPr>
-              <w:instrText>ADDIN CSL_CITATION {"citationItems":[{"id":"ITEM-1","itemData":{"DOI":"10.1155/2017/2058034","ISSN":"16878442","abstract":"© 2017 Liqun Hu et al. Pavement heats the near-surface air and affects the thermal comfort of the human body in hot summer. Because of a large amount of connected porosity of porous Portland cement concrete (PPCC), the thermal parameters of PPCC are much different from those of traditional Portland cement concrete (PCC). The temperature change characteristics of PPCC and the effects on surrounding environment are also different. A continuous 48-hour log of temperature of a PCC and five kinds of PPCC with different porosity were recorded in the open air in the hot summer. The air temperatures at different heights above concrete specimens were tested using self-made enclosed boxes to analyze the characteristics of near-surface air temperature. The output heat flux of different concrete specimens was calculated. The results show that the PPCC has higher temperature in the daytime and lower temperature in the nighttime and larger temperature gradient than the PCC. The air temperature above PPCC is lower than that of PCC after solar radiation going to zero at night. The total output heat flux of PPCC is slightly smaller in the daytime and significantly smaller at night than that of PCC. The results of tests and calculations indicate that PPCC contributes to the mitigation of heating effect of pavement on the near-surface air.","author":[{"dropping-particle":"","family":"Hu","given":"Liqun","non-dropping-particle":"","parse-names":false,"suffix":""},{"dropping-particle":"","family":"Li","given":"Yangyang","non-dropping-particle":"","parse-names":false,"suffix":""},{"dropping-particle":"","family":"Zou","given":"Xiaolong","non-dropping-particle":"","parse-names":false,"suffix":""},{"dropping-particle":"","family":"Du","given":"Shaowen","non-dropping-particle":"","parse-names":false,"suffix":""},{"dropping-particle":"","family":"Liu","given":"Zhuangzhuang","non-dropping-particle":"","parse-names":false,"suffix":""},{"dropping-particle":"","family":"Huang","given":"Hao","non-dropping-particle":"","parse-names":false,"suffix":""}],"container-title":"Advances in Materials Science and Engineering","id":"ITEM-1","issued":{"date-parts":[["2017"]]},"title":"Temperature Characteristics of Porous Portland Cement Concrete during the Hot Summer Session","type":"article-journal","volume":"2017"},"uris":["http://www.mendeley.com/documents/?uuid=2145915f-ea9e-49c3-a9f3-c727a31bc709"]}],"mendeley":{"formattedCitation":"&lt;sup&gt;4&lt;/sup&gt;","plainTextFormattedCitation":"4","previouslyFormattedCitation":"&lt;sup&gt;4&lt;/sup&gt;"},"properties":{"noteIndex":0},"schema":"https://github.com/citation-style-language/schema/raw/master/csl-citation.json"}</w:instrText>
+              <w:instrText>ADDIN CSL_CITATION {"citationItems":[{"id":"ITEM-1","itemData":{"DOI":"10.1155/2017/2058034","ISSN":"16878442","abstract":"© 2017 Liqun Hu et al. Pavement heats the near-surface air and affects the thermal comfort of the human body in hot summer. Because of a large amount of connected porosity of porous Portland cement concrete (PPCC), the thermal parameters of PPCC are much different from those of traditional Portland cement concrete (PCC). The temperature change characteristics of PPCC and the effects on surrounding environment are also different. A continuous 48-hour log of temperature of a PCC and five kinds of PPCC with different porosity were recorded in the open air in the hot summer. The air temperatures at different heights above concrete specimens were tested using self-made enclosed boxes to analyze the characteristics of near-surface air temperature. The output heat flux of different concrete specimens was calculated. The results show that the PPCC has higher temperature in the daytime and lower temperature in the nighttime and larger temperature gradient than the PCC. The air temperature above PPCC is lower than that of PCC after solar radiation going to zero at night. The total output heat flux of PPCC is slightly smaller in the daytime and significantly smaller at night than that of PCC. The results of tests and calculations indicate that PPCC contributes to the mitigation of heating effect of pavement on the near-surface air.","author":[{"dropping-particle":"","family":"Hu","given":"Liqun","non-dropping-particle":"","parse-names":false,"suffix":""},{"dropping-particle":"","family":"Li","given":"Yangyang","non-dropping-particle":"","parse-names":false,"suffix":""},{"dropping-particle":"","family":"Zou","given":"Xiaolong","non-dropping-particle":"","parse-names":false,"suffix":""},{"dropping-particle":"","family":"Du","given":"Shaowen","non-dropping-particle":"","parse-names":false,"suffix":""},{"dropping-particle":"","family":"Liu","given":"Zhuangzhuang","non-dropping-particle":"","parse-names":false,"suffix":""},{"dropping-particle":"","family":"Huang","given":"Hao","non-dropping-particle":"","parse-names":false,"suffix":""}],"container-title":"Advances in Materials Science and Engineering","id":"ITEM-1","issued":{"date-parts":[["2017"]]},"title":"Temperature Characteristics of Porous Portland Cement Concrete during the Hot Summer Session","type":"article-journal","volume":"2017"},"uris":["http://www.mendeley.com/documents/?uuid=2145915f-ea9e-49c3-a9f3-c727a31bc709"]}],"mendeley":{"formattedCitation":"&lt;sup&gt;4&lt;/sup&gt;","plainTextFormattedCitation":"4","previouslyFormattedCitation":"(Hu et al., 2017)"},"properties":{"noteIndex":0},"schema":"https://github.com/citation-style-language/schema/raw/master/csl-citation.json"}</w:instrText>
             </w:r>
             <w:r>
               <w:rPr>
@@ -2687,16 +2670,8 @@
               <w:rPr>
                 <w:rFonts w:ascii="Times New Roman" w:hAnsi="Times New Roman" w:cs="Times New Roman"/>
               </w:rPr>
-              <w:t>1.20 – 1.28 (</w:t>
-            </w:r>
-            <w:proofErr w:type="spellStart"/>
-            <w:r>
-              <w:rPr>
-                <w:rFonts w:ascii="Times New Roman" w:hAnsi="Times New Roman" w:cs="Times New Roman"/>
-              </w:rPr>
-              <w:t>PPCC</w:t>
-            </w:r>
-            <w:proofErr w:type="spellEnd"/>
+              <w:t>1.20 – 1.28 (PPCC</w:t>
+            </w:r>
             <w:r>
               <w:rPr>
                 <w:rFonts w:ascii="Times New Roman" w:hAnsi="Times New Roman" w:cs="Times New Roman"/>
@@ -2719,7 +2694,7 @@
               <w:rPr>
                 <w:rFonts w:ascii="Times New Roman" w:hAnsi="Times New Roman" w:cs="Times New Roman"/>
               </w:rPr>
-              <w:instrText>ADDIN CSL_CITATION {"citationItems":[{"id":"ITEM-1","itemData":{"DOI":"10.1155/2017/2058034","ISSN":"16878442","abstract":"© 2017 Liqun Hu et al. Pavement heats the near-surface air and affects the thermal comfort of the human body in hot summer. Because of a large amount of connected porosity of porous Portland cement concrete (PPCC), the thermal parameters of PPCC are much different from those of traditional Portland cement concrete (PCC). The temperature change characteristics of PPCC and the effects on surrounding environment are also different. A continuous 48-hour log of temperature of a PCC and five kinds of PPCC with different porosity were recorded in the open air in the hot summer. The air temperatures at different heights above concrete specimens were tested using self-made enclosed boxes to analyze the characteristics of near-surface air temperature. The output heat flux of different concrete specimens was calculated. The results show that the PPCC has higher temperature in the daytime and lower temperature in the nighttime and larger temperature gradient than the PCC. The air temperature above PPCC is lower than that of PCC after solar radiation going to zero at night. The total output heat flux of PPCC is slightly smaller in the daytime and significantly smaller at night than that of PCC. The results of tests and calculations indicate that PPCC contributes to the mitigation of heating effect of pavement on the near-surface air.","author":[{"dropping-particle":"","family":"Hu","given":"Liqun","non-dropping-particle":"","parse-names":false,"suffix":""},{"dropping-particle":"","family":"Li","given":"Yangyang","non-dropping-particle":"","parse-names":false,"suffix":""},{"dropping-particle":"","family":"Zou","given":"Xiaolong","non-dropping-particle":"","parse-names":false,"suffix":""},{"dropping-particle":"","family":"Du","given":"Shaowen","non-dropping-particle":"","parse-names":false,"suffix":""},{"dropping-particle":"","family":"Liu","given":"Zhuangzhuang","non-dropping-particle":"","parse-names":false,"suffix":""},{"dropping-particle":"","family":"Huang","given":"Hao","non-dropping-particle":"","parse-names":false,"suffix":""}],"container-title":"Advances in Materials Science and Engineering","id":"ITEM-1","issued":{"date-parts":[["2017"]]},"title":"Temperature Characteristics of Porous Portland Cement Concrete during the Hot Summer Session","type":"article-journal","volume":"2017"},"uris":["http://www.mendeley.com/documents/?uuid=2145915f-ea9e-49c3-a9f3-c727a31bc709"]}],"mendeley":{"formattedCitation":"&lt;sup&gt;4&lt;/sup&gt;","plainTextFormattedCitation":"4","previouslyFormattedCitation":"&lt;sup&gt;4&lt;/sup&gt;"},"properties":{"noteIndex":0},"schema":"https://github.com/citation-style-language/schema/raw/master/csl-citation.json"}</w:instrText>
+              <w:instrText>ADDIN CSL_CITATION {"citationItems":[{"id":"ITEM-1","itemData":{"DOI":"10.1155/2017/2058034","ISSN":"16878442","abstract":"© 2017 Liqun Hu et al. Pavement heats the near-surface air and affects the thermal comfort of the human body in hot summer. Because of a large amount of connected porosity of porous Portland cement concrete (PPCC), the thermal parameters of PPCC are much different from those of traditional Portland cement concrete (PCC). The temperature change characteristics of PPCC and the effects on surrounding environment are also different. A continuous 48-hour log of temperature of a PCC and five kinds of PPCC with different porosity were recorded in the open air in the hot summer. The air temperatures at different heights above concrete specimens were tested using self-made enclosed boxes to analyze the characteristics of near-surface air temperature. The output heat flux of different concrete specimens was calculated. The results show that the PPCC has higher temperature in the daytime and lower temperature in the nighttime and larger temperature gradient than the PCC. The air temperature above PPCC is lower than that of PCC after solar radiation going to zero at night. The total output heat flux of PPCC is slightly smaller in the daytime and significantly smaller at night than that of PCC. The results of tests and calculations indicate that PPCC contributes to the mitigation of heating effect of pavement on the near-surface air.","author":[{"dropping-particle":"","family":"Hu","given":"Liqun","non-dropping-particle":"","parse-names":false,"suffix":""},{"dropping-particle":"","family":"Li","given":"Yangyang","non-dropping-particle":"","parse-names":false,"suffix":""},{"dropping-particle":"","family":"Zou","given":"Xiaolong","non-dropping-particle":"","parse-names":false,"suffix":""},{"dropping-particle":"","family":"Du","given":"Shaowen","non-dropping-particle":"","parse-names":false,"suffix":""},{"dropping-particle":"","family":"Liu","given":"Zhuangzhuang","non-dropping-particle":"","parse-names":false,"suffix":""},{"dropping-particle":"","family":"Huang","given":"Hao","non-dropping-particle":"","parse-names":false,"suffix":""}],"container-title":"Advances in Materials Science and Engineering","id":"ITEM-1","issued":{"date-parts":[["2017"]]},"title":"Temperature Characteristics of Porous Portland Cement Concrete during the Hot Summer Session","type":"article-journal","volume":"2017"},"uris":["http://www.mendeley.com/documents/?uuid=2145915f-ea9e-49c3-a9f3-c727a31bc709"]}],"mendeley":{"formattedCitation":"&lt;sup&gt;4&lt;/sup&gt;","plainTextFormattedCitation":"4","previouslyFormattedCitation":"(Hu et al., 2017)"},"properties":{"noteIndex":0},"schema":"https://github.com/citation-style-language/schema/raw/master/csl-citation.json"}</w:instrText>
             </w:r>
             <w:r>
               <w:rPr>
@@ -2745,7 +2720,7 @@
         </w:tc>
         <w:tc>
           <w:tcPr>
-            <w:tcW w:w="2697" w:type="dxa"/>
+            <w:tcW w:w="2790" w:type="dxa"/>
             <w:vAlign w:val="center"/>
           </w:tcPr>
           <w:p>
@@ -2783,7 +2758,7 @@
               <w:rPr>
                 <w:rFonts w:ascii="Times New Roman" w:hAnsi="Times New Roman" w:cs="Times New Roman"/>
               </w:rPr>
-              <w:instrText>ADDIN CSL_CITATION {"citationItems":[{"id":"ITEM-1","itemData":{"abstract":"A one-dimensional mathematical model was developed, based on the fundamental energy balance, to calculate the pavement near-surface temperatures using hourly measured solar radiation, air temperature, dew-point temperature, and wind velocity data. An analysis was conducted to predict the diurnal temperature effects of pavement thermophysical properties with the aim of seeking an optimum composition of paving materials for future infrastructure projects. Appropriate paving materials not only ensure stability and safety for road users, but also the ability to mitigate heat absorption and high surface temperatures contributing to the Urban Heat Island Effect and human comfort. This paper evaluated the effects and sensitivities of the thermophysical properties on the pavement surface temperatures. The results indicated that both albedo and emissivity have the highest positive effects on pavement maximum and minimum temperatures, respectively, while increasing the thermal conductivity, diffusivity, and volumetric heat capacity help in mitigating the maximum","author":[{"dropping-particle":"","family":"Gui","given":"Jooseng","non-dropping-particle":"","parse-names":false,"suffix":""},{"dropping-particle":"","family":"Phelan","given":"Patrick E.","non-dropping-particle":"","parse-names":false,"suffix":""},{"dropping-particle":"","family":"Kaloush","given":"Kamil E.","non-dropping-particle":"","parse-names":false,"suffix":""},{"dropping-particle":"","family":"Golden","given":"Jay S.","non-dropping-particle":"","parse-names":false,"suffix":""}],"container-title":"Journal of Materials in Civil Engineering","id":"ITEM-1","issue":"8","issued":{"date-parts":[["2007","5"]]},"page":"683-690","title":"Impact of Pavement Thermophysical Properties on Surface Temperatures","type":"article-journal","volume":"19"},"uris":["http://www.mendeley.com/documents/?uuid=3aae41bb-10f2-4b95-b942-9989e4e4b94b"]}],"mendeley":{"formattedCitation":"&lt;sup&gt;8&lt;/sup&gt;","plainTextFormattedCitation":"8","previouslyFormattedCitation":"&lt;sup&gt;8&lt;/sup&gt;"},"properties":{"noteIndex":0},"schema":"https://github.com/citation-style-language/schema/raw/master/csl-citation.json"}</w:instrText>
+              <w:instrText>ADDIN CSL_CITATION {"citationItems":[{"id":"ITEM-1","itemData":{"abstract":"A one-dimensional mathematical model was developed, based on the fundamental energy balance, to calculate the pavement near-surface temperatures using hourly measured solar radiation, air temperature, dew-point temperature, and wind velocity data. An analysis was conducted to predict the diurnal temperature effects of pavement thermophysical properties with the aim of seeking an optimum composition of paving materials for future infrastructure projects. Appropriate paving materials not only ensure stability and safety for road users, but also the ability to mitigate heat absorption and high surface temperatures contributing to the Urban Heat Island Effect and human comfort. This paper evaluated the effects and sensitivities of the thermophysical properties on the pavement surface temperatures. The results indicated that both albedo and emissivity have the highest positive effects on pavement maximum and minimum temperatures, respectively, while increasing the thermal conductivity, diffusivity, and volumetric heat capacity help in mitigating the maximum","author":[{"dropping-particle":"","family":"Gui","given":"Jooseng","non-dropping-particle":"","parse-names":false,"suffix":""},{"dropping-particle":"","family":"Phelan","given":"Patrick E.","non-dropping-particle":"","parse-names":false,"suffix":""},{"dropping-particle":"","family":"Kaloush","given":"Kamil E.","non-dropping-particle":"","parse-names":false,"suffix":""},{"dropping-particle":"","family":"Golden","given":"Jay S.","non-dropping-particle":"","parse-names":false,"suffix":""}],"container-title":"Journal of Materials in Civil Engineering","id":"ITEM-1","issue":"8","issued":{"date-parts":[["2007","5"]]},"page":"683-690","title":"Impact of Pavement Thermophysical Properties on Surface Temperatures","type":"article-journal","volume":"19"},"uris":["http://www.mendeley.com/documents/?uuid=3aae41bb-10f2-4b95-b942-9989e4e4b94b"]}],"mendeley":{"formattedCitation":"&lt;sup&gt;9&lt;/sup&gt;","plainTextFormattedCitation":"9","previouslyFormattedCitation":"(Gui et al., 2007)"},"properties":{"noteIndex":0},"schema":"https://github.com/citation-style-language/schema/raw/master/csl-citation.json"}</w:instrText>
             </w:r>
             <w:r>
               <w:rPr>
@@ -2797,7 +2772,7 @@
                 <w:noProof/>
                 <w:vertAlign w:val="superscript"/>
               </w:rPr>
-              <w:t>8</w:t>
+              <w:t>9</w:t>
             </w:r>
             <w:r>
               <w:rPr>
@@ -2819,6 +2794,8 @@
               </w:rPr>
               <w:t>1.16 (subgrade</w:t>
             </w:r>
+            <w:bookmarkStart w:id="0" w:name="_GoBack"/>
+            <w:bookmarkEnd w:id="0"/>
             <w:r>
               <w:rPr>
                 <w:rFonts w:ascii="Times New Roman" w:hAnsi="Times New Roman" w:cs="Times New Roman"/>
@@ -2841,7 +2818,7 @@
               <w:rPr>
                 <w:rFonts w:ascii="Times New Roman" w:hAnsi="Times New Roman" w:cs="Times New Roman"/>
               </w:rPr>
-              <w:instrText>ADDIN CSL_CITATION {"citationItems":[{"id":"ITEM-1","itemData":{"DOI":"10.1061/(ASCE)TE.1943-5436.0000413","ISBN":"0733947X","ISSN":"0733-947X","PMID":"73961288","abstract":"To provide efficient public transportation services in areas with high demand variability over time, it may be desirable to switch vehicles between conventional services (with fixed routes and schedules) during peak periods and flexible route services during low-demand periods. This option is called variable-type services. Conventional, flexible, and variable-type service alternatives optimized for various conditions are compared to explore when variable-type bus services might be preferable to purely conventional or flexible service. The optimization models used for purely conventional or flexible service are adapted from previous studies. These models are integrated into a new model for optimizing variable-type bus service. The results of sensitivity analyses show how demand variability over time and other factors affect the relative effectiveness of conventional, flexible, and variable-type bus services.","author":[{"dropping-particle":"","family":"Wang","given":"Dong","non-dropping-particle":"","parse-names":false,"suffix":""},{"dropping-particle":"","family":"Roesler","given":"Jeffery R.","non-dropping-particle":"","parse-names":false,"suffix":""}],"container-title":"Journal of Transportation Engineering","id":"ITEM-1","issue":"9","issued":{"date-parts":[["2012","9"]]},"page":"1171-1177","title":"One-Dimensional Rigid Pavement Temperature Prediction Using Laplace Transformation","type":"article-journal","volume":"138"},"uris":["http://www.mendeley.com/documents/?uuid=1518effa-98e5-40d0-943d-9943ecdee4e8"]}],"mendeley":{"formattedCitation":"&lt;sup&gt;12&lt;/sup&gt;","plainTextFormattedCitation":"12","previouslyFormattedCitation":"&lt;sup&gt;12&lt;/sup&gt;"},"properties":{"noteIndex":0},"schema":"https://github.com/citation-style-language/schema/raw/master/csl-citation.json"}</w:instrText>
+              <w:instrText>ADDIN CSL_CITATION {"citationItems":[{"id":"ITEM-1","itemData":{"DOI":"10.1061/(ASCE)TE.1943-5436.0000413","ISBN":"0733947X","ISSN":"0733-947X","PMID":"73961288","abstract":"To provide efficient public transportation services in areas with high demand variability over time, it may be desirable to switch vehicles between conventional services (with fixed routes and schedules) during peak periods and flexible route services during low-demand periods. This option is called variable-type services. Conventional, flexible, and variable-type service alternatives optimized for various conditions are compared to explore when variable-type bus services might be preferable to purely conventional or flexible service. The optimization models used for purely conventional or flexible service are adapted from previous studies. These models are integrated into a new model for optimizing variable-type bus service. The results of sensitivity analyses show how demand variability over time and other factors affect the relative effectiveness of conventional, flexible, and variable-type bus services.","author":[{"dropping-particle":"","family":"Wang","given":"Dong","non-dropping-particle":"","parse-names":false,"suffix":""},{"dropping-particle":"","family":"Roesler","given":"Jeffery R.","non-dropping-particle":"","parse-names":false,"suffix":""}],"container-title":"Journal of Transportation Engineering","id":"ITEM-1","issue":"9","issued":{"date-parts":[["2012","9"]]},"page":"1171-1177","title":"One-Dimensional Rigid Pavement Temperature Prediction Using Laplace Transformation","type":"article-journal","volume":"138"},"uris":["http://www.mendeley.com/documents/?uuid=1518effa-98e5-40d0-943d-9943ecdee4e8"]}],"mendeley":{"formattedCitation":"&lt;sup&gt;13&lt;/sup&gt;","plainTextFormattedCitation":"13","previouslyFormattedCitation":"(Wang and Roesler, 2012)"},"properties":{"noteIndex":0},"schema":"https://github.com/citation-style-language/schema/raw/master/csl-citation.json"}</w:instrText>
             </w:r>
             <w:r>
               <w:rPr>
@@ -2855,7 +2832,7 @@
                 <w:noProof/>
                 <w:vertAlign w:val="superscript"/>
               </w:rPr>
-              <w:t>12</w:t>
+              <w:t>13</w:t>
             </w:r>
             <w:r>
               <w:rPr>
@@ -2917,7 +2894,7 @@
         </w:tc>
         <w:tc>
           <w:tcPr>
-            <w:tcW w:w="1350" w:type="dxa"/>
+            <w:tcW w:w="1463" w:type="dxa"/>
             <w:vAlign w:val="center"/>
           </w:tcPr>
           <w:p>
@@ -2981,7 +2958,7 @@
         </w:tc>
         <w:tc>
           <w:tcPr>
-            <w:tcW w:w="3669" w:type="dxa"/>
+            <w:tcW w:w="3307" w:type="dxa"/>
             <w:vAlign w:val="center"/>
           </w:tcPr>
           <w:p>
@@ -3007,7 +2984,7 @@
               <w:rPr>
                 <w:rFonts w:ascii="Times New Roman" w:hAnsi="Times New Roman" w:cs="Times New Roman"/>
               </w:rPr>
-              <w:instrText>ADDIN CSL_CITATION {"citationItems":[{"id":"ITEM-1","itemData":{"DOI":"10.1061/9780784413005.029","ISBN":"9780784413005","abstract":"A 3-D finite element model (FEM) was developed to calculate the lemperature of an asphtalt rubber pavement localed in the Northeast of Portugal. The goal of the case study presented in this paper is to show the good accuracy temperature prediction tha can be obtained with this model when compared with the field pavement thermal condition obtained during a year. lnput data to the model are the hourly values for solar radiation and temperature and the mean daily value of wind speed obtained from a meteorological station. The therminal response of a multilayered pavement structure is modelled using a FEM transient thermal analysis and each analysis was initiated with the full deph constant initial temperature abtained from field measurements. For each analysed day, the pavement temperature was measured at a new pavement section, located in IP4 main road, near Bragança, in the north of Portugal. At this location, seven thermocouples were installed in the asphalt rubber and conventional mix layer, at seven different depths. These paviment data was used to validate this simulation model, by comparing model calculated data with mesured pavement temperatures. As conclusion, the 3-D finite-element analysis proved to be an interesting tool to simulate the transient behavior of the asphalt pavements. The presented simulation model can predict the pavement temperature at diferrent levels of bitumious layers with good accuracy.","author":[{"dropping-particle":"","family":"Minhoto","given":"Manuel J. C.","non-dropping-particle":"","parse-names":false,"suffix":""},{"dropping-particle":"","family":"Pais","given":"Jorge C.","non-dropping-particle":"","parse-names":false,"suffix":""},{"dropping-particle":"","family":"Pereira","given":"Paulo a. a.","non-dropping-particle":"","parse-names":false,"suffix":""}],"container-title":"Asphalt Rubber 2006: Proceedings","id":"ITEM-1","issued":{"date-parts":[["2006"]]},"page":"193-207","title":"Asphalt Pavement Temperature Prediction","type":"article-journal"},"uris":["http://www.mendeley.com/documents/?uuid=3a8ebe4b-51af-4dfb-b0b6-dcbbd938e37b"]}],"mendeley":{"formattedCitation":"&lt;sup&gt;7&lt;/sup&gt;","plainTextFormattedCitation":"7","previouslyFormattedCitation":"&lt;sup&gt;7&lt;/sup&gt;"},"properties":{"noteIndex":0},"schema":"https://github.com/citation-style-language/schema/raw/master/csl-citation.json"}</w:instrText>
+              <w:instrText>ADDIN CSL_CITATION {"citationItems":[{"id":"ITEM-1","itemData":{"DOI":"10.1061/9780784413005.029","ISBN":"9780784413005","abstract":"A 3-D finite element model (FEM) was developed to calculate the lemperature of an asphtalt rubber pavement localed in the Northeast of Portugal. The goal of the case study presented in this paper is to show the good accuracy temperature prediction tha can be obtained with this model when compared with the field pavement thermal condition obtained during a year. lnput data to the model are the hourly values for solar radiation and temperature and the mean daily value of wind speed obtained from a meteorological station. The therminal response of a multilayered pavement structure is modelled using a FEM transient thermal analysis and each analysis was initiated with the full deph constant initial temperature abtained from field measurements. For each analysed day, the pavement temperature was measured at a new pavement section, located in IP4 main road, near Bragança, in the north of Portugal. At this location, seven thermocouples were installed in the asphalt rubber and conventional mix layer, at seven different depths. These paviment data was used to validate this simulation model, by comparing model calculated data with mesured pavement temperatures. As conclusion, the 3-D finite-element analysis proved to be an interesting tool to simulate the transient behavior of the asphalt pavements. The presented simulation model can predict the pavement temperature at diferrent levels of bitumious layers with good accuracy.","author":[{"dropping-particle":"","family":"Minhoto","given":"Manuel J. C.","non-dropping-particle":"","parse-names":false,"suffix":""},{"dropping-particle":"","family":"Pais","given":"Jorge C.","non-dropping-particle":"","parse-names":false,"suffix":""},{"dropping-particle":"","family":"Pereira","given":"Paulo a. a.","non-dropping-particle":"","parse-names":false,"suffix":""}],"container-title":"Asphalt Rubber 2006: Proceedings","id":"ITEM-1","issued":{"date-parts":[["2006"]]},"page":"193-207","title":"Asphalt Pavement Temperature Prediction","type":"article-journal"},"uris":["http://www.mendeley.com/documents/?uuid=3a8ebe4b-51af-4dfb-b0b6-dcbbd938e37b"]}],"mendeley":{"formattedCitation":"&lt;sup&gt;8&lt;/sup&gt;","plainTextFormattedCitation":"8","previouslyFormattedCitation":"(Minhoto et al., 2006)"},"properties":{"noteIndex":0},"schema":"https://github.com/citation-style-language/schema/raw/master/csl-citation.json"}</w:instrText>
             </w:r>
             <w:r>
               <w:rPr>
@@ -3021,7 +2998,7 @@
                 <w:noProof/>
                 <w:vertAlign w:val="superscript"/>
               </w:rPr>
-              <w:t>7</w:t>
+              <w:t>8</w:t>
             </w:r>
             <w:r>
               <w:rPr>
@@ -3053,7 +3030,7 @@
               <w:rPr>
                 <w:rFonts w:ascii="Times New Roman" w:hAnsi="Times New Roman" w:cs="Times New Roman"/>
               </w:rPr>
-              <w:instrText>ADDIN CSL_CITATION {"citationItems":[{"id":"ITEM-1","itemData":{"abstract":"A one-dimensional mathematical model was developed, based on the fundamental energy balance, to calculate the pavement near-surface temperatures using hourly measured solar radiation, air temperature, dew-point temperature, and wind velocity data. An analysis was conducted to predict the diurnal temperature effects of pavement thermophysical properties with the aim of seeking an optimum composition of paving materials for future infrastructure projects. Appropriate paving materials not only ensure stability and safety for road users, but also the ability to mitigate heat absorption and high surface temperatures contributing to the Urban Heat Island Effect and human comfort. This paper evaluated the effects and sensitivities of the thermophysical properties on the pavement surface temperatures. The results indicated that both albedo and emissivity have the highest positive effects on pavement maximum and minimum temperatures, respectively, while increasing the thermal conductivity, diffusivity, and volumetric heat capacity help in mitigating the maximum","author":[{"dropping-particle":"","family":"Gui","given":"Jooseng","non-dropping-particle":"","parse-names":false,"suffix":""},{"dropping-particle":"","family":"Phelan","given":"Patrick E.","non-dropping-particle":"","parse-names":false,"suffix":""},{"dropping-particle":"","family":"Kaloush","given":"Kamil E.","non-dropping-particle":"","parse-names":false,"suffix":""},{"dropping-particle":"","family":"Golden","given":"Jay S.","non-dropping-particle":"","parse-names":false,"suffix":""}],"container-title":"Journal of Materials in Civil Engineering","id":"ITEM-1","issue":"8","issued":{"date-parts":[["2007","5"]]},"page":"683-690","title":"Impact of Pavement Thermophysical Properties on Surface Temperatures","type":"article-journal","volume":"19"},"uris":["http://www.mendeley.com/documents/?uuid=3aae41bb-10f2-4b95-b942-9989e4e4b94b"]}],"mendeley":{"formattedCitation":"&lt;sup&gt;8&lt;/sup&gt;","plainTextFormattedCitation":"8","previouslyFormattedCitation":"&lt;sup&gt;8&lt;/sup&gt;"},"properties":{"noteIndex":0},"schema":"https://github.com/citation-style-language/schema/raw/master/csl-citation.json"}</w:instrText>
+              <w:instrText>ADDIN CSL_CITATION {"citationItems":[{"id":"ITEM-1","itemData":{"abstract":"A one-dimensional mathematical model was developed, based on the fundamental energy balance, to calculate the pavement near-surface temperatures using hourly measured solar radiation, air temperature, dew-point temperature, and wind velocity data. An analysis was conducted to predict the diurnal temperature effects of pavement thermophysical properties with the aim of seeking an optimum composition of paving materials for future infrastructure projects. Appropriate paving materials not only ensure stability and safety for road users, but also the ability to mitigate heat absorption and high surface temperatures contributing to the Urban Heat Island Effect and human comfort. This paper evaluated the effects and sensitivities of the thermophysical properties on the pavement surface temperatures. The results indicated that both albedo and emissivity have the highest positive effects on pavement maximum and minimum temperatures, respectively, while increasing the thermal conductivity, diffusivity, and volumetric heat capacity help in mitigating the maximum","author":[{"dropping-particle":"","family":"Gui","given":"Jooseng","non-dropping-particle":"","parse-names":false,"suffix":""},{"dropping-particle":"","family":"Phelan","given":"Patrick E.","non-dropping-particle":"","parse-names":false,"suffix":""},{"dropping-particle":"","family":"Kaloush","given":"Kamil E.","non-dropping-particle":"","parse-names":false,"suffix":""},{"dropping-particle":"","family":"Golden","given":"Jay S.","non-dropping-particle":"","parse-names":false,"suffix":""}],"container-title":"Journal of Materials in Civil Engineering","id":"ITEM-1","issue":"8","issued":{"date-parts":[["2007","5"]]},"page":"683-690","title":"Impact of Pavement Thermophysical Properties on Surface Temperatures","type":"article-journal","volume":"19"},"uris":["http://www.mendeley.com/documents/?uuid=3aae41bb-10f2-4b95-b942-9989e4e4b94b"]}],"mendeley":{"formattedCitation":"&lt;sup&gt;9&lt;/sup&gt;","plainTextFormattedCitation":"9","previouslyFormattedCitation":"(Gui et al., 2007)"},"properties":{"noteIndex":0},"schema":"https://github.com/citation-style-language/schema/raw/master/csl-citation.json"}</w:instrText>
             </w:r>
             <w:r>
               <w:rPr>
@@ -3067,7 +3044,7 @@
                 <w:noProof/>
                 <w:vertAlign w:val="superscript"/>
               </w:rPr>
-              <w:t>8</w:t>
+              <w:t>9</w:t>
             </w:r>
             <w:r>
               <w:rPr>
@@ -3099,7 +3076,7 @@
               <w:rPr>
                 <w:rFonts w:ascii="Times New Roman" w:hAnsi="Times New Roman" w:cs="Times New Roman"/>
               </w:rPr>
-              <w:instrText>ADDIN CSL_CITATION {"citationItems":[{"id":"ITEM-1","itemData":{"DOI":"10.1155/2015/926809","ISSN":"1687-4110","abstract":"This paper investigates the thermal properties of asphalt mixtures modified with conductive fillers used for snow melting and solar harvesting pavements. Two different mixing processes were adopted to mold asphalt mixtures, dry- and wet-mixing, and two conductive fillers were used in this study, graphite and carbon black. The thermal conductivity was compared to investigate the effects of asphalt mixture preparing methods, the quantity, and the distribution of conductive filler on thermal properties. The combination of conductive filler with carbon fiber in asphalt mixture was evaluated. Also, rheological properties of modified asphalt binders with conductive fillers were measured using dynamic shear rheometer and bending beam rheometer at grade-specific temperatures. Based on rheological testing, the conductive fillers improve rutting resistance and decrease thermal cracking resistance. Thermal testing indicated that graphite and carbon black improve the thermal properties of asphalt mixes and the combined conductive fillers are more effective than the single filler.","author":[{"dropping-particle":"","family":"Im","given":"Ji Sun","non-dropping-particle":"","parse-names":false,"suffix":""},{"dropping-particle":"","family":"Dessouky","given":"Samer","non-dropping-particle":"","parse-names":false,"suffix":""},{"dropping-particle":"","family":"Bai","given":"Byong Chol","non-dropping-particle":"","parse-names":false,"suffix":""},{"dropping-particle":"","family":"Vo","given":"Hai Viet","non-dropping-particle":"","parse-names":false,"suffix":""},{"dropping-particle":"","family":"Park","given":"Dae-Wook","non-dropping-particle":"","parse-names":false,"suffix":""}],"container-title":"Journal of Nanomaterials","id":"ITEM-1","issued":{"date-parts":[["2015"]]},"page":"1-6","title":"Thermal Properties of Asphalt Mixtures Modified with Conductive Fillers","type":"article-journal","volume":"2015"},"uris":["http://www.mendeley.com/documents/?uuid=ece9afd9-d735-426e-ac78-e7442f227982"]}],"mendeley":{"formattedCitation":"&lt;sup&gt;10&lt;/sup&gt;","plainTextFormattedCitation":"10","previouslyFormattedCitation":"&lt;sup&gt;10&lt;/sup&gt;"},"properties":{"noteIndex":0},"schema":"https://github.com/citation-style-language/schema/raw/master/csl-citation.json"}</w:instrText>
+              <w:instrText>ADDIN CSL_CITATION {"citationItems":[{"id":"ITEM-1","itemData":{"DOI":"10.1155/2015/926809","ISSN":"1687-4110","abstract":"This paper investigates the thermal properties of asphalt mixtures modified with conductive fillers used for snow melting and solar harvesting pavements. Two different mixing processes were adopted to mold asphalt mixtures, dry- and wet-mixing, and two conductive fillers were used in this study, graphite and carbon black. The thermal conductivity was compared to investigate the effects of asphalt mixture preparing methods, the quantity, and the distribution of conductive filler on thermal properties. The combination of conductive filler with carbon fiber in asphalt mixture was evaluated. Also, rheological properties of modified asphalt binders with conductive fillers were measured using dynamic shear rheometer and bending beam rheometer at grade-specific temperatures. Based on rheological testing, the conductive fillers improve rutting resistance and decrease thermal cracking resistance. Thermal testing indicated that graphite and carbon black improve the thermal properties of asphalt mixes and the combined conductive fillers are more effective than the single filler.","author":[{"dropping-particle":"","family":"Im","given":"Ji Sun","non-dropping-particle":"","parse-names":false,"suffix":""},{"dropping-particle":"","family":"Dessouky","given":"Samer","non-dropping-particle":"","parse-names":false,"suffix":""},{"dropping-particle":"","family":"Bai","given":"Byong Chol","non-dropping-particle":"","parse-names":false,"suffix":""},{"dropping-particle":"","family":"Vo","given":"Hai Viet","non-dropping-particle":"","parse-names":false,"suffix":""},{"dropping-particle":"","family":"Park","given":"Dae-Wook","non-dropping-particle":"","parse-names":false,"suffix":""}],"container-title":"Journal of Nanomaterials","id":"ITEM-1","issued":{"date-parts":[["2015"]]},"page":"1-6","title":"Thermal Properties of Asphalt Mixtures Modified with Conductive Fillers","type":"article-journal","volume":"2015"},"uris":["http://www.mendeley.com/documents/?uuid=ece9afd9-d735-426e-ac78-e7442f227982"]}],"mendeley":{"formattedCitation":"&lt;sup&gt;11&lt;/sup&gt;","plainTextFormattedCitation":"11","previouslyFormattedCitation":"(Im et al., 2015)"},"properties":{"noteIndex":0},"schema":"https://github.com/citation-style-language/schema/raw/master/csl-citation.json"}</w:instrText>
             </w:r>
             <w:r>
               <w:rPr>
@@ -3113,7 +3090,7 @@
                 <w:noProof/>
                 <w:vertAlign w:val="superscript"/>
               </w:rPr>
-              <w:t>10</w:t>
+              <w:t>11</w:t>
             </w:r>
             <w:r>
               <w:rPr>
@@ -3145,7 +3122,7 @@
               <w:rPr>
                 <w:rFonts w:ascii="Times New Roman" w:hAnsi="Times New Roman" w:cs="Times New Roman"/>
               </w:rPr>
-              <w:instrText>ADDIN CSL_CITATION {"citationItems":[{"id":"ITEM-1","itemData":{"DOI":"10.1061/9780784413005.029","ISBN":"9780784413005","abstract":"A 3-D finite element model (FEM) was developed to calculate the lemperature of an asphtalt rubber pavement localed in the Northeast of Portugal. The goal of the case study presented in this paper is to show the good accuracy temperature prediction tha can be obtained with this model when compared with the field pavement thermal condition obtained during a year. lnput data to the model are the hourly values for solar radiation and temperature and the mean daily value of wind speed obtained from a meteorological station. The therminal response of a multilayered pavement structure is modelled using a FEM transient thermal analysis and each analysis was initiated with the full deph constant initial temperature abtained from field measurements. For each analysed day, the pavement temperature was measured at a new pavement section, located in IP4 main road, near Bragança, in the north of Portugal. At this location, seven thermocouples were installed in the asphalt rubber and conventional mix layer, at seven different depths. These paviment data was used to validate this simulation model, by comparing model calculated data with mesured pavement temperatures. As conclusion, the 3-D finite-element analysis proved to be an interesting tool to simulate the transient behavior of the asphalt pavements. The presented simulation model can predict the pavement temperature at diferrent levels of bitumious layers with good accuracy.","author":[{"dropping-particle":"","family":"Minhoto","given":"Manuel J. C.","non-dropping-particle":"","parse-names":false,"suffix":""},{"dropping-particle":"","family":"Pais","given":"Jorge C.","non-dropping-particle":"","parse-names":false,"suffix":""},{"dropping-particle":"","family":"Pereira","given":"Paulo a. a.","non-dropping-particle":"","parse-names":false,"suffix":""}],"container-title":"Asphalt Rubber 2006: Proceedings","id":"ITEM-1","issued":{"date-parts":[["2006"]]},"page":"193-207","title":"Asphalt Pavement Temperature Prediction","type":"article-journal"},"uris":["http://www.mendeley.com/documents/?uuid=3a8ebe4b-51af-4dfb-b0b6-dcbbd938e37b"]}],"mendeley":{"formattedCitation":"&lt;sup&gt;7&lt;/sup&gt;","plainTextFormattedCitation":"7","previouslyFormattedCitation":"&lt;sup&gt;7&lt;/sup&gt;"},"properties":{"noteIndex":0},"schema":"https://github.com/citation-style-language/schema/raw/master/csl-citation.json"}</w:instrText>
+              <w:instrText>ADDIN CSL_CITATION {"citationItems":[{"id":"ITEM-1","itemData":{"DOI":"10.1061/9780784413005.029","ISBN":"9780784413005","abstract":"A 3-D finite element model (FEM) was developed to calculate the lemperature of an asphtalt rubber pavement localed in the Northeast of Portugal. The goal of the case study presented in this paper is to show the good accuracy temperature prediction tha can be obtained with this model when compared with the field pavement thermal condition obtained during a year. lnput data to the model are the hourly values for solar radiation and temperature and the mean daily value of wind speed obtained from a meteorological station. The therminal response of a multilayered pavement structure is modelled using a FEM transient thermal analysis and each analysis was initiated with the full deph constant initial temperature abtained from field measurements. For each analysed day, the pavement temperature was measured at a new pavement section, located in IP4 main road, near Bragança, in the north of Portugal. At this location, seven thermocouples were installed in the asphalt rubber and conventional mix layer, at seven different depths. These paviment data was used to validate this simulation model, by comparing model calculated data with mesured pavement temperatures. As conclusion, the 3-D finite-element analysis proved to be an interesting tool to simulate the transient behavior of the asphalt pavements. The presented simulation model can predict the pavement temperature at diferrent levels of bitumious layers with good accuracy.","author":[{"dropping-particle":"","family":"Minhoto","given":"Manuel J. C.","non-dropping-particle":"","parse-names":false,"suffix":""},{"dropping-particle":"","family":"Pais","given":"Jorge C.","non-dropping-particle":"","parse-names":false,"suffix":""},{"dropping-particle":"","family":"Pereira","given":"Paulo a. a.","non-dropping-particle":"","parse-names":false,"suffix":""}],"container-title":"Asphalt Rubber 2006: Proceedings","id":"ITEM-1","issued":{"date-parts":[["2006"]]},"page":"193-207","title":"Asphalt Pavement Temperature Prediction","type":"article-journal"},"uris":["http://www.mendeley.com/documents/?uuid=3a8ebe4b-51af-4dfb-b0b6-dcbbd938e37b"]}],"mendeley":{"formattedCitation":"&lt;sup&gt;8&lt;/sup&gt;","plainTextFormattedCitation":"8","previouslyFormattedCitation":"(Minhoto et al., 2006)"},"properties":{"noteIndex":0},"schema":"https://github.com/citation-style-language/schema/raw/master/csl-citation.json"}</w:instrText>
             </w:r>
             <w:r>
               <w:rPr>
@@ -3159,7 +3136,7 @@
                 <w:noProof/>
                 <w:vertAlign w:val="superscript"/>
               </w:rPr>
-              <w:t>7</w:t>
+              <w:t>8</w:t>
             </w:r>
             <w:r>
               <w:rPr>
@@ -3191,7 +3168,7 @@
               <w:rPr>
                 <w:rFonts w:ascii="Times New Roman" w:hAnsi="Times New Roman" w:cs="Times New Roman"/>
               </w:rPr>
-              <w:instrText>ADDIN CSL_CITATION {"citationItems":[{"id":"ITEM-1","itemData":{"DOI":"10.1061/9780784413005.029","ISBN":"9780784413005","abstract":"A 3-D finite element model (FEM) was developed to calculate the lemperature of an asphtalt rubber pavement localed in the Northeast of Portugal. The goal of the case study presented in this paper is to show the good accuracy temperature prediction tha can be obtained with this model when compared with the field pavement thermal condition obtained during a year. lnput data to the model are the hourly values for solar radiation and temperature and the mean daily value of wind speed obtained from a meteorological station. The therminal response of a multilayered pavement structure is modelled using a FEM transient thermal analysis and each analysis was initiated with the full deph constant initial temperature abtained from field measurements. For each analysed day, the pavement temperature was measured at a new pavement section, located in IP4 main road, near Bragança, in the north of Portugal. At this location, seven thermocouples were installed in the asphalt rubber and conventional mix layer, at seven different depths. These paviment data was used to validate this simulation model, by comparing model calculated data with mesured pavement temperatures. As conclusion, the 3-D finite-element analysis proved to be an interesting tool to simulate the transient behavior of the asphalt pavements. The presented simulation model can predict the pavement temperature at diferrent levels of bitumious layers with good accuracy.","author":[{"dropping-particle":"","family":"Minhoto","given":"Manuel J. C.","non-dropping-particle":"","parse-names":false,"suffix":""},{"dropping-particle":"","family":"Pais","given":"Jorge C.","non-dropping-particle":"","parse-names":false,"suffix":""},{"dropping-particle":"","family":"Pereira","given":"Paulo a. a.","non-dropping-particle":"","parse-names":false,"suffix":""}],"container-title":"Asphalt Rubber 2006: Proceedings","id":"ITEM-1","issued":{"date-parts":[["2006"]]},"page":"193-207","title":"Asphalt Pavement Temperature Prediction","type":"article-journal"},"uris":["http://www.mendeley.com/documents/?uuid=3a8ebe4b-51af-4dfb-b0b6-dcbbd938e37b"]}],"mendeley":{"formattedCitation":"&lt;sup&gt;7&lt;/sup&gt;","plainTextFormattedCitation":"7","previouslyFormattedCitation":"&lt;sup&gt;7&lt;/sup&gt;"},"properties":{"noteIndex":0},"schema":"https://github.com/citation-style-language/schema/raw/master/csl-citation.json"}</w:instrText>
+              <w:instrText>ADDIN CSL_CITATION {"citationItems":[{"id":"ITEM-1","itemData":{"DOI":"10.1061/9780784413005.029","ISBN":"9780784413005","abstract":"A 3-D finite element model (FEM) was developed to calculate the lemperature of an asphtalt rubber pavement localed in the Northeast of Portugal. The goal of the case study presented in this paper is to show the good accuracy temperature prediction tha can be obtained with this model when compared with the field pavement thermal condition obtained during a year. lnput data to the model are the hourly values for solar radiation and temperature and the mean daily value of wind speed obtained from a meteorological station. The therminal response of a multilayered pavement structure is modelled using a FEM transient thermal analysis and each analysis was initiated with the full deph constant initial temperature abtained from field measurements. For each analysed day, the pavement temperature was measured at a new pavement section, located in IP4 main road, near Bragança, in the north of Portugal. At this location, seven thermocouples were installed in the asphalt rubber and conventional mix layer, at seven different depths. These paviment data was used to validate this simulation model, by comparing model calculated data with mesured pavement temperatures. As conclusion, the 3-D finite-element analysis proved to be an interesting tool to simulate the transient behavior of the asphalt pavements. The presented simulation model can predict the pavement temperature at diferrent levels of bitumious layers with good accuracy.","author":[{"dropping-particle":"","family":"Minhoto","given":"Manuel J. C.","non-dropping-particle":"","parse-names":false,"suffix":""},{"dropping-particle":"","family":"Pais","given":"Jorge C.","non-dropping-particle":"","parse-names":false,"suffix":""},{"dropping-particle":"","family":"Pereira","given":"Paulo a. a.","non-dropping-particle":"","parse-names":false,"suffix":""}],"container-title":"Asphalt Rubber 2006: Proceedings","id":"ITEM-1","issued":{"date-parts":[["2006"]]},"page":"193-207","title":"Asphalt Pavement Temperature Prediction","type":"article-journal"},"uris":["http://www.mendeley.com/documents/?uuid=3a8ebe4b-51af-4dfb-b0b6-dcbbd938e37b"]}],"mendeley":{"formattedCitation":"&lt;sup&gt;8&lt;/sup&gt;","plainTextFormattedCitation":"8","previouslyFormattedCitation":"(Minhoto et al., 2006)"},"properties":{"noteIndex":0},"schema":"https://github.com/citation-style-language/schema/raw/master/csl-citation.json"}</w:instrText>
             </w:r>
             <w:r>
               <w:rPr>
@@ -3205,7 +3182,7 @@
                 <w:noProof/>
                 <w:vertAlign w:val="superscript"/>
               </w:rPr>
-              <w:t>7</w:t>
+              <w:t>8</w:t>
             </w:r>
             <w:r>
               <w:rPr>
@@ -3225,21 +3202,7 @@
               <w:rPr>
                 <w:rFonts w:ascii="Times New Roman" w:hAnsi="Times New Roman" w:cs="Times New Roman"/>
               </w:rPr>
-              <w:t>2300 - 2450 (</w:t>
-            </w:r>
-            <w:proofErr w:type="spellStart"/>
-            <w:r>
-              <w:rPr>
-                <w:rFonts w:ascii="Times New Roman" w:hAnsi="Times New Roman" w:cs="Times New Roman"/>
-              </w:rPr>
-              <w:t>HMA</w:t>
-            </w:r>
-            <w:proofErr w:type="spellEnd"/>
-            <w:r>
-              <w:rPr>
-                <w:rFonts w:ascii="Times New Roman" w:hAnsi="Times New Roman" w:cs="Times New Roman"/>
-              </w:rPr>
-              <w:t xml:space="preserve">) </w:t>
+              <w:t xml:space="preserve">2300 - 2450 (HMA) </w:t>
             </w:r>
             <w:r>
               <w:rPr>
@@ -3251,7 +3214,7 @@
               <w:rPr>
                 <w:rFonts w:ascii="Times New Roman" w:hAnsi="Times New Roman" w:cs="Times New Roman"/>
               </w:rPr>
-              <w:instrText>ADDIN CSL_CITATION {"citationItems":[{"id":"ITEM-1","itemData":{"DOI":"10.1061/(ASCE)0899-1561(2005)17:1(72)","author":[{"dropping-particle":"","family":"Luca","given":"Joseph","non-dropping-particle":"","parse-names":false,"suffix":""},{"dropping-particle":"","family":"Mrawira","given":"Donath","non-dropping-particle":"","parse-names":false,"suffix":""}],"container-title":"Journal of Materials in Civil Engineering","id":"ITEM-1","issue":"1","issued":{"date-parts":[["2005"]]},"page":"72-79","title":"New Measurement of Thermal Properties of Superpave Asphalt Concrete","type":"article-journal","volume":"17"},"uris":["http://www.mendeley.com/documents/?uuid=c000e127-d676-4c21-9c59-6fe2b9d3dc8b"]}],"mendeley":{"formattedCitation":"&lt;sup&gt;11&lt;/sup&gt;","plainTextFormattedCitation":"11","previouslyFormattedCitation":"&lt;sup&gt;11&lt;/sup&gt;"},"properties":{"noteIndex":0},"schema":"https://github.com/citation-style-language/schema/raw/master/csl-citation.json"}</w:instrText>
+              <w:instrText>ADDIN CSL_CITATION {"citationItems":[{"id":"ITEM-1","itemData":{"DOI":"10.1061/(ASCE)0899-1561(2005)17:1(72)","author":[{"dropping-particle":"","family":"Luca","given":"Joseph","non-dropping-particle":"","parse-names":false,"suffix":""},{"dropping-particle":"","family":"Mrawira","given":"Donath","non-dropping-particle":"","parse-names":false,"suffix":""}],"container-title":"Journal of Materials in Civil Engineering","id":"ITEM-1","issue":"1","issued":{"date-parts":[["2005"]]},"page":"72-79","title":"New Measurement of Thermal Properties of Superpave Asphalt Concrete","type":"article-journal","volume":"17"},"uris":["http://www.mendeley.com/documents/?uuid=c000e127-d676-4c21-9c59-6fe2b9d3dc8b"]}],"mendeley":{"formattedCitation":"&lt;sup&gt;12&lt;/sup&gt;","plainTextFormattedCitation":"12","previouslyFormattedCitation":"(Luca and Mrawira, 2005)"},"properties":{"noteIndex":0},"schema":"https://github.com/citation-style-language/schema/raw/master/csl-citation.json"}</w:instrText>
             </w:r>
             <w:r>
               <w:rPr>
@@ -3265,7 +3228,7 @@
                 <w:noProof/>
                 <w:vertAlign w:val="superscript"/>
               </w:rPr>
-              <w:t>11</w:t>
+              <w:t>12</w:t>
             </w:r>
             <w:r>
               <w:rPr>
@@ -3297,7 +3260,7 @@
               <w:rPr>
                 <w:rFonts w:ascii="Times New Roman" w:hAnsi="Times New Roman" w:cs="Times New Roman"/>
               </w:rPr>
-              <w:instrText>ADDIN CSL_CITATION {"citationItems":[{"id":"ITEM-1","itemData":{"DOI":"10.1016/j.matdes.2015.11.116","ISBN":"0264-1275","ISSN":"02641275","abstract":"Air voids play an important role in the temperature evolution of asphalt pavements exposed to the sun's radiation and the environment, but their effects have never been precisely quantified before. The objective of this article is to understand and quantify the effect of air voids on the temperature evolution of asphalt mixture under dry and wet conditions. To achieve this objective, dry and saturated asphalt slabs with different air voids contents have been exposed to infrared light and the surface and bottom temperature evolution, heat flux and evaporation rate have been measured. It was observed that under dry conditions air voids simply affect the specific heat capacity and thermal conductivity of asphalt mixture, while under wet conditions the energy used by water for evaporation reduces drastically the temperature of asphalt mixture. This has significance for Urban Heat Island mitigation amongst other implications.","author":[{"dropping-particle":"","family":"Hassn","given":"Abdushaffi","non-dropping-particle":"","parse-names":false,"suffix":""},{"dropping-particle":"","family":"Chiarelli","given":"Andrea","non-dropping-particle":"","parse-names":false,"suffix":""},{"dropping-particle":"","family":"Dawson","given":"Andrew","non-dropping-particle":"","parse-names":false,"suffix":""},{"dropping-particle":"","family":"Garcia","given":"Alvaro","non-dropping-particle":"","parse-names":false,"suffix":""}],"container-title":"Materials &amp; Design","id":"ITEM-1","issued":{"date-parts":[["2016","2"]]},"page":"432-439","title":"Thermal properties of asphalt pavements under dry and wet conditions","type":"article-journal","volume":"91"},"uris":["http://www.mendeley.com/documents/?uuid=2040b31d-5769-4039-b9f2-bf2322841676"]}],"mendeley":{"formattedCitation":"&lt;sup&gt;13&lt;/sup&gt;","plainTextFormattedCitation":"13"},"properties":{"noteIndex":0},"schema":"https://github.com/citation-style-language/schema/raw/master/csl-citation.json"}</w:instrText>
+              <w:instrText>ADDIN CSL_CITATION {"citationItems":[{"id":"ITEM-1","itemData":{"DOI":"10.1016/j.matdes.2015.11.116","ISBN":"0264-1275","ISSN":"02641275","abstract":"Air voids play an important role in the temperature evolution of asphalt pavements exposed to the sun's radiation and the environment, but their effects have never been precisely quantified before. The objective of this article is to understand and quantify the effect of air voids on the temperature evolution of asphalt mixture under dry and wet conditions. To achieve this objective, dry and saturated asphalt slabs with different air voids contents have been exposed to infrared light and the surface and bottom temperature evolution, heat flux and evaporation rate have been measured. It was observed that under dry conditions air voids simply affect the specific heat capacity and thermal conductivity of asphalt mixture, while under wet conditions the energy used by water for evaporation reduces drastically the temperature of asphalt mixture. This has significance for Urban Heat Island mitigation amongst other implications.","author":[{"dropping-particle":"","family":"Hassn","given":"Abdushaffi","non-dropping-particle":"","parse-names":false,"suffix":""},{"dropping-particle":"","family":"Chiarelli","given":"Andrea","non-dropping-particle":"","parse-names":false,"suffix":""},{"dropping-particle":"","family":"Dawson","given":"Andrew","non-dropping-particle":"","parse-names":false,"suffix":""},{"dropping-particle":"","family":"Garcia","given":"Alvaro","non-dropping-particle":"","parse-names":false,"suffix":""}],"container-title":"Materials &amp; Design","id":"ITEM-1","issued":{"date-parts":[["2016","2"]]},"page":"432-439","title":"Thermal properties of asphalt pavements under dry and wet conditions","type":"article-journal","volume":"91"},"uris":["http://www.mendeley.com/documents/?uuid=2040b31d-5769-4039-b9f2-bf2322841676"]}],"mendeley":{"formattedCitation":"&lt;sup&gt;14&lt;/sup&gt;","plainTextFormattedCitation":"14","previouslyFormattedCitation":"(Hassn et al., 2016)"},"properties":{"noteIndex":0},"schema":"https://github.com/citation-style-language/schema/raw/master/csl-citation.json"}</w:instrText>
             </w:r>
             <w:r>
               <w:rPr>
@@ -3311,7 +3274,7 @@
                 <w:noProof/>
                 <w:vertAlign w:val="superscript"/>
               </w:rPr>
-              <w:t>13</w:t>
+              <w:t>14</w:t>
             </w:r>
             <w:r>
               <w:rPr>
@@ -3343,7 +3306,7 @@
               <w:rPr>
                 <w:rFonts w:ascii="Times New Roman" w:hAnsi="Times New Roman" w:cs="Times New Roman"/>
               </w:rPr>
-              <w:instrText>ADDIN CSL_CITATION {"citationItems":[{"id":"ITEM-1","itemData":{"DOI":"10.1016/j.matdes.2015.11.116","ISBN":"0264-1275","ISSN":"02641275","abstract":"Air voids play an important role in the temperature evolution of asphalt pavements exposed to the sun's radiation and the environment, but their effects have never been precisely quantified before. The objective of this article is to understand and quantify the effect of air voids on the temperature evolution of asphalt mixture under dry and wet conditions. To achieve this objective, dry and saturated asphalt slabs with different air voids contents have been exposed to infrared light and the surface and bottom temperature evolution, heat flux and evaporation rate have been measured. It was observed that under dry conditions air voids simply affect the specific heat capacity and thermal conductivity of asphalt mixture, while under wet conditions the energy used by water for evaporation reduces drastically the temperature of asphalt mixture. This has significance for Urban Heat Island mitigation amongst other implications.","author":[{"dropping-particle":"","family":"Hassn","given":"Abdushaffi","non-dropping-particle":"","parse-names":false,"suffix":""},{"dropping-particle":"","family":"Chiarelli","given":"Andrea","non-dropping-particle":"","parse-names":false,"suffix":""},{"dropping-particle":"","family":"Dawson","given":"Andrew","non-dropping-particle":"","parse-names":false,"suffix":""},{"dropping-particle":"","family":"Garcia","given":"Alvaro","non-dropping-particle":"","parse-names":false,"suffix":""}],"container-title":"Materials &amp; Design","id":"ITEM-1","issued":{"date-parts":[["2016","2"]]},"page":"432-439","title":"Thermal properties of asphalt pavements under dry and wet conditions","type":"article-journal","volume":"91"},"uris":["http://www.mendeley.com/documents/?uuid=2040b31d-5769-4039-b9f2-bf2322841676"]}],"mendeley":{"formattedCitation":"&lt;sup&gt;13&lt;/sup&gt;","plainTextFormattedCitation":"13"},"properties":{"noteIndex":0},"schema":"https://github.com/citation-style-language/schema/raw/master/csl-citation.json"}</w:instrText>
+              <w:instrText>ADDIN CSL_CITATION {"citationItems":[{"id":"ITEM-1","itemData":{"DOI":"10.1016/j.matdes.2015.11.116","ISBN":"0264-1275","ISSN":"02641275","abstract":"Air voids play an important role in the temperature evolution of asphalt pavements exposed to the sun's radiation and the environment, but their effects have never been precisely quantified before. The objective of this article is to understand and quantify the effect of air voids on the temperature evolution of asphalt mixture under dry and wet conditions. To achieve this objective, dry and saturated asphalt slabs with different air voids contents have been exposed to infrared light and the surface and bottom temperature evolution, heat flux and evaporation rate have been measured. It was observed that under dry conditions air voids simply affect the specific heat capacity and thermal conductivity of asphalt mixture, while under wet conditions the energy used by water for evaporation reduces drastically the temperature of asphalt mixture. This has significance for Urban Heat Island mitigation amongst other implications.","author":[{"dropping-particle":"","family":"Hassn","given":"Abdushaffi","non-dropping-particle":"","parse-names":false,"suffix":""},{"dropping-particle":"","family":"Chiarelli","given":"Andrea","non-dropping-particle":"","parse-names":false,"suffix":""},{"dropping-particle":"","family":"Dawson","given":"Andrew","non-dropping-particle":"","parse-names":false,"suffix":""},{"dropping-particle":"","family":"Garcia","given":"Alvaro","non-dropping-particle":"","parse-names":false,"suffix":""}],"container-title":"Materials &amp; Design","id":"ITEM-1","issued":{"date-parts":[["2016","2"]]},"page":"432-439","title":"Thermal properties of asphalt pavements under dry and wet conditions","type":"article-journal","volume":"91"},"uris":["http://www.mendeley.com/documents/?uuid=2040b31d-5769-4039-b9f2-bf2322841676"]}],"mendeley":{"formattedCitation":"&lt;sup&gt;14&lt;/sup&gt;","plainTextFormattedCitation":"14","previouslyFormattedCitation":"(Hassn et al., 2016)"},"properties":{"noteIndex":0},"schema":"https://github.com/citation-style-language/schema/raw/master/csl-citation.json"}</w:instrText>
             </w:r>
             <w:r>
               <w:rPr>
@@ -3357,7 +3320,7 @@
                 <w:noProof/>
                 <w:vertAlign w:val="superscript"/>
               </w:rPr>
-              <w:t>13</w:t>
+              <w:t>14</w:t>
             </w:r>
             <w:r>
               <w:rPr>
@@ -3389,7 +3352,7 @@
               <w:rPr>
                 <w:rFonts w:ascii="Times New Roman" w:hAnsi="Times New Roman" w:cs="Times New Roman"/>
               </w:rPr>
-              <w:instrText>ADDIN CSL_CITATION {"citationItems":[{"id":"ITEM-1","itemData":{"DOI":"10.1016/j.matdes.2015.11.116","ISBN":"0264-1275","ISSN":"02641275","abstract":"Air voids play an important role in the temperature evolution of asphalt pavements exposed to the sun's radiation and the environment, but their effects have never been precisely quantified before. The objective of this article is to understand and quantify the effect of air voids on the temperature evolution of asphalt mixture under dry and wet conditions. To achieve this objective, dry and saturated asphalt slabs with different air voids contents have been exposed to infrared light and the surface and bottom temperature evolution, heat flux and evaporation rate have been measured. It was observed that under dry conditions air voids simply affect the specific heat capacity and thermal conductivity of asphalt mixture, while under wet conditions the energy used by water for evaporation reduces drastically the temperature of asphalt mixture. This has significance for Urban Heat Island mitigation amongst other implications.","author":[{"dropping-particle":"","family":"Hassn","given":"Abdushaffi","non-dropping-particle":"","parse-names":false,"suffix":""},{"dropping-particle":"","family":"Chiarelli","given":"Andrea","non-dropping-particle":"","parse-names":false,"suffix":""},{"dropping-particle":"","family":"Dawson","given":"Andrew","non-dropping-particle":"","parse-names":false,"suffix":""},{"dropping-particle":"","family":"Garcia","given":"Alvaro","non-dropping-particle":"","parse-names":false,"suffix":""}],"container-title":"Materials &amp; Design","id":"ITEM-1","issued":{"date-parts":[["2016","2"]]},"page":"432-439","title":"Thermal properties of asphalt pavements under dry and wet conditions","type":"article-journal","volume":"91"},"uris":["http://www.mendeley.com/documents/?uuid=2040b31d-5769-4039-b9f2-bf2322841676"]}],"mendeley":{"formattedCitation":"&lt;sup&gt;13&lt;/sup&gt;","plainTextFormattedCitation":"13"},"properties":{"noteIndex":0},"schema":"https://github.com/citation-style-language/schema/raw/master/csl-citation.json"}</w:instrText>
+              <w:instrText>ADDIN CSL_CITATION {"citationItems":[{"id":"ITEM-1","itemData":{"DOI":"10.1016/j.matdes.2015.11.116","ISBN":"0264-1275","ISSN":"02641275","abstract":"Air voids play an important role in the temperature evolution of asphalt pavements exposed to the sun's radiation and the environment, but their effects have never been precisely quantified before. The objective of this article is to understand and quantify the effect of air voids on the temperature evolution of asphalt mixture under dry and wet conditions. To achieve this objective, dry and saturated asphalt slabs with different air voids contents have been exposed to infrared light and the surface and bottom temperature evolution, heat flux and evaporation rate have been measured. It was observed that under dry conditions air voids simply affect the specific heat capacity and thermal conductivity of asphalt mixture, while under wet conditions the energy used by water for evaporation reduces drastically the temperature of asphalt mixture. This has significance for Urban Heat Island mitigation amongst other implications.","author":[{"dropping-particle":"","family":"Hassn","given":"Abdushaffi","non-dropping-particle":"","parse-names":false,"suffix":""},{"dropping-particle":"","family":"Chiarelli","given":"Andrea","non-dropping-particle":"","parse-names":false,"suffix":""},{"dropping-particle":"","family":"Dawson","given":"Andrew","non-dropping-particle":"","parse-names":false,"suffix":""},{"dropping-particle":"","family":"Garcia","given":"Alvaro","non-dropping-particle":"","parse-names":false,"suffix":""}],"container-title":"Materials &amp; Design","id":"ITEM-1","issued":{"date-parts":[["2016","2"]]},"page":"432-439","title":"Thermal properties of asphalt pavements under dry and wet conditions","type":"article-journal","volume":"91"},"uris":["http://www.mendeley.com/documents/?uuid=2040b31d-5769-4039-b9f2-bf2322841676"]}],"mendeley":{"formattedCitation":"&lt;sup&gt;14&lt;/sup&gt;","plainTextFormattedCitation":"14","previouslyFormattedCitation":"(Hassn et al., 2016)"},"properties":{"noteIndex":0},"schema":"https://github.com/citation-style-language/schema/raw/master/csl-citation.json"}</w:instrText>
             </w:r>
             <w:r>
               <w:rPr>
@@ -3403,7 +3366,7 @@
                 <w:noProof/>
                 <w:vertAlign w:val="superscript"/>
               </w:rPr>
-              <w:t>13</w:t>
+              <w:t>14</w:t>
             </w:r>
             <w:r>
               <w:rPr>
@@ -3435,7 +3398,7 @@
               <w:rPr>
                 <w:rFonts w:ascii="Times New Roman" w:hAnsi="Times New Roman" w:cs="Times New Roman"/>
               </w:rPr>
-              <w:instrText>ADDIN CSL_CITATION {"citationItems":[{"id":"ITEM-1","itemData":{"DOI":"10.1016/j.matdes.2015.11.116","ISBN":"0264-1275","ISSN":"02641275","abstract":"Air voids play an important role in the temperature evolution of asphalt pavements exposed to the sun's radiation and the environment, but their effects have never been precisely quantified before. The objective of this article is to understand and quantify the effect of air voids on the temperature evolution of asphalt mixture under dry and wet conditions. To achieve this objective, dry and saturated asphalt slabs with different air voids contents have been exposed to infrared light and the surface and bottom temperature evolution, heat flux and evaporation rate have been measured. It was observed that under dry conditions air voids simply affect the specific heat capacity and thermal conductivity of asphalt mixture, while under wet conditions the energy used by water for evaporation reduces drastically the temperature of asphalt mixture. This has significance for Urban Heat Island mitigation amongst other implications.","author":[{"dropping-particle":"","family":"Hassn","given":"Abdushaffi","non-dropping-particle":"","parse-names":false,"suffix":""},{"dropping-particle":"","family":"Chiarelli","given":"Andrea","non-dropping-particle":"","parse-names":false,"suffix":""},{"dropping-particle":"","family":"Dawson","given":"Andrew","non-dropping-particle":"","parse-names":false,"suffix":""},{"dropping-particle":"","family":"Garcia","given":"Alvaro","non-dropping-particle":"","parse-names":false,"suffix":""}],"container-title":"Materials &amp; Design","id":"ITEM-1","issued":{"date-parts":[["2016","2"]]},"page":"432-439","title":"Thermal properties of asphalt pavements under dry and wet conditions","type":"article-journal","volume":"91"},"uris":["http://www.mendeley.com/documents/?uuid=2040b31d-5769-4039-b9f2-bf2322841676"]}],"mendeley":{"formattedCitation":"&lt;sup&gt;13&lt;/sup&gt;","plainTextFormattedCitation":"13"},"properties":{"noteIndex":0},"schema":"https://github.com/citation-style-language/schema/raw/master/csl-citation.json"}</w:instrText>
+              <w:instrText>ADDIN CSL_CITATION {"citationItems":[{"id":"ITEM-1","itemData":{"DOI":"10.1016/j.matdes.2015.11.116","ISBN":"0264-1275","ISSN":"02641275","abstract":"Air voids play an important role in the temperature evolution of asphalt pavements exposed to the sun's radiation and the environment, but their effects have never been precisely quantified before. The objective of this article is to understand and quantify the effect of air voids on the temperature evolution of asphalt mixture under dry and wet conditions. To achieve this objective, dry and saturated asphalt slabs with different air voids contents have been exposed to infrared light and the surface and bottom temperature evolution, heat flux and evaporation rate have been measured. It was observed that under dry conditions air voids simply affect the specific heat capacity and thermal conductivity of asphalt mixture, while under wet conditions the energy used by water for evaporation reduces drastically the temperature of asphalt mixture. This has significance for Urban Heat Island mitigation amongst other implications.","author":[{"dropping-particle":"","family":"Hassn","given":"Abdushaffi","non-dropping-particle":"","parse-names":false,"suffix":""},{"dropping-particle":"","family":"Chiarelli","given":"Andrea","non-dropping-particle":"","parse-names":false,"suffix":""},{"dropping-particle":"","family":"Dawson","given":"Andrew","non-dropping-particle":"","parse-names":false,"suffix":""},{"dropping-particle":"","family":"Garcia","given":"Alvaro","non-dropping-particle":"","parse-names":false,"suffix":""}],"container-title":"Materials &amp; Design","id":"ITEM-1","issued":{"date-parts":[["2016","2"]]},"page":"432-439","title":"Thermal properties of asphalt pavements under dry and wet conditions","type":"article-journal","volume":"91"},"uris":["http://www.mendeley.com/documents/?uuid=2040b31d-5769-4039-b9f2-bf2322841676"]}],"mendeley":{"formattedCitation":"&lt;sup&gt;14&lt;/sup&gt;","plainTextFormattedCitation":"14","previouslyFormattedCitation":"(Hassn et al., 2016)"},"properties":{"noteIndex":0},"schema":"https://github.com/citation-style-language/schema/raw/master/csl-citation.json"}</w:instrText>
             </w:r>
             <w:r>
               <w:rPr>
@@ -3449,7 +3412,7 @@
                 <w:noProof/>
                 <w:vertAlign w:val="superscript"/>
               </w:rPr>
-              <w:t>13</w:t>
+              <w:t>14</w:t>
             </w:r>
             <w:r>
               <w:rPr>
@@ -3481,7 +3444,7 @@
               <w:rPr>
                 <w:rFonts w:ascii="Times New Roman" w:hAnsi="Times New Roman" w:cs="Times New Roman"/>
               </w:rPr>
-              <w:instrText>ADDIN CSL_CITATION {"citationItems":[{"id":"ITEM-1","itemData":{"DOI":"10.1016/j.matdes.2015.11.116","ISBN":"0264-1275","ISSN":"02641275","abstract":"Air voids play an important role in the temperature evolution of asphalt pavements exposed to the sun's radiation and the environment, but their effects have never been precisely quantified before. The objective of this article is to understand and quantify the effect of air voids on the temperature evolution of asphalt mixture under dry and wet conditions. To achieve this objective, dry and saturated asphalt slabs with different air voids contents have been exposed to infrared light and the surface and bottom temperature evolution, heat flux and evaporation rate have been measured. It was observed that under dry conditions air voids simply affect the specific heat capacity and thermal conductivity of asphalt mixture, while under wet conditions the energy used by water for evaporation reduces drastically the temperature of asphalt mixture. This has significance for Urban Heat Island mitigation amongst other implications.","author":[{"dropping-particle":"","family":"Hassn","given":"Abdushaffi","non-dropping-particle":"","parse-names":false,"suffix":""},{"dropping-particle":"","family":"Chiarelli","given":"Andrea","non-dropping-particle":"","parse-names":false,"suffix":""},{"dropping-particle":"","family":"Dawson","given":"Andrew","non-dropping-particle":"","parse-names":false,"suffix":""},{"dropping-particle":"","family":"Garcia","given":"Alvaro","non-dropping-particle":"","parse-names":false,"suffix":""}],"container-title":"Materials &amp; Design","id":"ITEM-1","issued":{"date-parts":[["2016","2"]]},"page":"432-439","title":"Thermal properties of asphalt pavements under dry and wet conditions","type":"article-journal","volume":"91"},"uris":["http://www.mendeley.com/documents/?uuid=2040b31d-5769-4039-b9f2-bf2322841676"]}],"mendeley":{"formattedCitation":"&lt;sup&gt;13&lt;/sup&gt;","plainTextFormattedCitation":"13"},"properties":{"noteIndex":0},"schema":"https://github.com/citation-style-language/schema/raw/master/csl-citation.json"}</w:instrText>
+              <w:instrText>ADDIN CSL_CITATION {"citationItems":[{"id":"ITEM-1","itemData":{"DOI":"10.1016/j.matdes.2015.11.116","ISBN":"0264-1275","ISSN":"02641275","abstract":"Air voids play an important role in the temperature evolution of asphalt pavements exposed to the sun's radiation and the environment, but their effects have never been precisely quantified before. The objective of this article is to understand and quantify the effect of air voids on the temperature evolution of asphalt mixture under dry and wet conditions. To achieve this objective, dry and saturated asphalt slabs with different air voids contents have been exposed to infrared light and the surface and bottom temperature evolution, heat flux and evaporation rate have been measured. It was observed that under dry conditions air voids simply affect the specific heat capacity and thermal conductivity of asphalt mixture, while under wet conditions the energy used by water for evaporation reduces drastically the temperature of asphalt mixture. This has significance for Urban Heat Island mitigation amongst other implications.","author":[{"dropping-particle":"","family":"Hassn","given":"Abdushaffi","non-dropping-particle":"","parse-names":false,"suffix":""},{"dropping-particle":"","family":"Chiarelli","given":"Andrea","non-dropping-particle":"","parse-names":false,"suffix":""},{"dropping-particle":"","family":"Dawson","given":"Andrew","non-dropping-particle":"","parse-names":false,"suffix":""},{"dropping-particle":"","family":"Garcia","given":"Alvaro","non-dropping-particle":"","parse-names":false,"suffix":""}],"container-title":"Materials &amp; Design","id":"ITEM-1","issued":{"date-parts":[["2016","2"]]},"page":"432-439","title":"Thermal properties of asphalt pavements under dry and wet conditions","type":"article-journal","volume":"91"},"uris":["http://www.mendeley.com/documents/?uuid=2040b31d-5769-4039-b9f2-bf2322841676"]}],"mendeley":{"formattedCitation":"&lt;sup&gt;14&lt;/sup&gt;","plainTextFormattedCitation":"14","previouslyFormattedCitation":"(Hassn et al., 2016)"},"properties":{"noteIndex":0},"schema":"https://github.com/citation-style-language/schema/raw/master/csl-citation.json"}</w:instrText>
             </w:r>
             <w:r>
               <w:rPr>
@@ -3495,7 +3458,7 @@
                 <w:noProof/>
                 <w:vertAlign w:val="superscript"/>
               </w:rPr>
-              <w:t>13</w:t>
+              <w:t>14</w:t>
             </w:r>
             <w:r>
               <w:rPr>
@@ -3507,7 +3470,7 @@
         </w:tc>
         <w:tc>
           <w:tcPr>
-            <w:tcW w:w="2004" w:type="dxa"/>
+            <w:tcW w:w="2160" w:type="dxa"/>
             <w:vAlign w:val="center"/>
           </w:tcPr>
           <w:p>
@@ -3518,8 +3481,6 @@
                 <w:color w:val="FF0000"/>
               </w:rPr>
             </w:pPr>
-            <w:bookmarkStart w:id="0" w:name="_GoBack"/>
-            <w:bookmarkEnd w:id="0"/>
             <w:r>
               <w:rPr>
                 <w:rFonts w:ascii="Times New Roman" w:hAnsi="Times New Roman" w:cs="Times New Roman"/>
@@ -3535,52 +3496,29 @@
                 <w:rFonts w:ascii="Times New Roman" w:hAnsi="Times New Roman" w:cs="Times New Roman"/>
               </w:rPr>
             </w:pPr>
-            <w:commentRangeStart w:id="1"/>
-            <w:r>
-              <w:rPr>
-                <w:rFonts w:ascii="Times New Roman" w:hAnsi="Times New Roman" w:cs="Times New Roman"/>
-                <w:color w:val="FF0000"/>
+            <w:r>
+              <w:rPr>
+                <w:rFonts w:ascii="Times New Roman" w:hAnsi="Times New Roman" w:cs="Times New Roman"/>
               </w:rPr>
               <w:t>2440</w:t>
             </w:r>
-            <w:commentRangeEnd w:id="1"/>
-            <w:r>
-              <w:rPr>
-                <w:rStyle w:val="CommentReference"/>
-              </w:rPr>
-              <w:commentReference w:id="1"/>
-            </w:r>
-          </w:p>
-        </w:tc>
-        <w:tc>
-          <w:tcPr>
-            <w:tcW w:w="2697" w:type="dxa"/>
-            <w:vAlign w:val="center"/>
-          </w:tcPr>
-          <w:p>
-            <w:pPr>
-              <w:jc w:val="center"/>
-              <w:rPr>
-                <w:rFonts w:ascii="Times New Roman" w:hAnsi="Times New Roman" w:cs="Times New Roman"/>
-              </w:rPr>
-            </w:pPr>
-            <w:r>
-              <w:rPr>
-                <w:rFonts w:ascii="Times New Roman" w:hAnsi="Times New Roman" w:cs="Times New Roman"/>
-              </w:rPr>
-              <w:t>1500 (dry soil subgrade</w:t>
-            </w:r>
-            <w:r>
-              <w:rPr>
-                <w:rFonts w:ascii="Times New Roman" w:hAnsi="Times New Roman" w:cs="Times New Roman"/>
-              </w:rPr>
-              <w:t>)</w:t>
-            </w:r>
-            <w:r>
-              <w:rPr>
-                <w:rFonts w:ascii="Times New Roman" w:hAnsi="Times New Roman" w:cs="Times New Roman"/>
-              </w:rPr>
-              <w:t xml:space="preserve"> </w:t>
+            <w:r>
+              <w:rPr>
+                <w:rFonts w:ascii="Times New Roman" w:hAnsi="Times New Roman" w:cs="Times New Roman"/>
+              </w:rPr>
+              <w:t xml:space="preserve"> (</w:t>
+            </w:r>
+            <w:r>
+              <w:rPr>
+                <w:rFonts w:ascii="Times New Roman" w:hAnsi="Times New Roman" w:cs="Times New Roman"/>
+              </w:rPr>
+              <w:t>thick JPC</w:t>
+            </w:r>
+            <w:r>
+              <w:rPr>
+                <w:rFonts w:ascii="Times New Roman" w:hAnsi="Times New Roman" w:cs="Times New Roman"/>
+              </w:rPr>
+              <w:t xml:space="preserve">) </w:t>
             </w:r>
             <w:r>
               <w:rPr>
@@ -3592,7 +3530,7 @@
               <w:rPr>
                 <w:rFonts w:ascii="Times New Roman" w:hAnsi="Times New Roman" w:cs="Times New Roman"/>
               </w:rPr>
-              <w:instrText>ADDIN CSL_CITATION {"citationItems":[{"id":"ITEM-1","itemData":{"abstract":"A one-dimensional mathematical model was developed, based on the fundamental energy balance, to calculate the pavement near-surface temperatures using hourly measured solar radiation, air temperature, dew-point temperature, and wind velocity data. An analysis was conducted to predict the diurnal temperature effects of pavement thermophysical properties with the aim of seeking an optimum composition of paving materials for future infrastructure projects. Appropriate paving materials not only ensure stability and safety for road users, but also the ability to mitigate heat absorption and high surface temperatures contributing to the Urban Heat Island Effect and human comfort. This paper evaluated the effects and sensitivities of the thermophysical properties on the pavement surface temperatures. The results indicated that both albedo and emissivity have the highest positive effects on pavement maximum and minimum temperatures, respectively, while increasing the thermal conductivity, diffusivity, and volumetric heat capacity help in mitigating the maximum","author":[{"dropping-particle":"","family":"Gui","given":"Jooseng","non-dropping-particle":"","parse-names":false,"suffix":""},{"dropping-particle":"","family":"Phelan","given":"Patrick E.","non-dropping-particle":"","parse-names":false,"suffix":""},{"dropping-particle":"","family":"Kaloush","given":"Kamil E.","non-dropping-particle":"","parse-names":false,"suffix":""},{"dropping-particle":"","family":"Golden","given":"Jay S.","non-dropping-particle":"","parse-names":false,"suffix":""}],"container-title":"Journal of Materials in Civil Engineering","id":"ITEM-1","issue":"8","issued":{"date-parts":[["2007","5"]]},"page":"683-690","title":"Impact of Pavement Thermophysical Properties on Surface Temperatures","type":"article-journal","volume":"19"},"uris":["http://www.mendeley.com/documents/?uuid=3aae41bb-10f2-4b95-b942-9989e4e4b94b"]}],"mendeley":{"formattedCitation":"&lt;sup&gt;8&lt;/sup&gt;","plainTextFormattedCitation":"8","previouslyFormattedCitation":"&lt;sup&gt;8&lt;/sup&gt;"},"properties":{"noteIndex":0},"schema":"https://github.com/citation-style-language/schema/raw/master/csl-citation.json"}</w:instrText>
+              <w:instrText>ADDIN CSL_CITATION {"citationItems":[{"id":"ITEM-1","itemData":{"URL":"https://www.pavementinteractive.org/reference-desk/design/mix-design/aci-mix-design-example/","accessed":{"date-parts":[["2019","3","14"]]},"author":[{"dropping-particle":"","family":"Pavement Interactive","given":"","non-dropping-particle":"","parse-names":false,"suffix":""}],"id":"ITEM-1","issued":{"date-parts":[["2019"]]},"title":"ACI Mix Design Example","type":"webpage"},"uris":["http://www.mendeley.com/documents/?uuid=053a057a-505a-4c85-88c1-bbdf720e97ea"]}],"mendeley":{"formattedCitation":"&lt;sup&gt;15&lt;/sup&gt;","plainTextFormattedCitation":"15","previouslyFormattedCitation":"(Pavement Interactive, 2019)"},"properties":{"noteIndex":0},"schema":"https://github.com/citation-style-language/schema/raw/master/csl-citation.json"}</w:instrText>
             </w:r>
             <w:r>
               <w:rPr>
@@ -3606,7 +3544,71 @@
                 <w:noProof/>
                 <w:vertAlign w:val="superscript"/>
               </w:rPr>
-              <w:t>8</w:t>
+              <w:t>15</w:t>
+            </w:r>
+            <w:r>
+              <w:rPr>
+                <w:rFonts w:ascii="Times New Roman" w:hAnsi="Times New Roman" w:cs="Times New Roman"/>
+              </w:rPr>
+              <w:fldChar w:fldCharType="end"/>
+            </w:r>
+          </w:p>
+        </w:tc>
+        <w:tc>
+          <w:tcPr>
+            <w:tcW w:w="2790" w:type="dxa"/>
+            <w:vAlign w:val="center"/>
+          </w:tcPr>
+          <w:p>
+            <w:pPr>
+              <w:jc w:val="center"/>
+              <w:rPr>
+                <w:rFonts w:ascii="Times New Roman" w:hAnsi="Times New Roman" w:cs="Times New Roman"/>
+              </w:rPr>
+            </w:pPr>
+            <w:r>
+              <w:rPr>
+                <w:rFonts w:ascii="Times New Roman" w:hAnsi="Times New Roman" w:cs="Times New Roman"/>
+              </w:rPr>
+              <w:t>1500 (dry soil subgrade</w:t>
+            </w:r>
+            <w:r>
+              <w:rPr>
+                <w:rFonts w:ascii="Times New Roman" w:hAnsi="Times New Roman" w:cs="Times New Roman"/>
+              </w:rPr>
+              <w:t>)</w:t>
+            </w:r>
+            <w:r>
+              <w:rPr>
+                <w:rFonts w:ascii="Times New Roman" w:hAnsi="Times New Roman" w:cs="Times New Roman"/>
+              </w:rPr>
+              <w:t xml:space="preserve"> </w:t>
+            </w:r>
+            <w:r>
+              <w:rPr>
+                <w:rFonts w:ascii="Times New Roman" w:hAnsi="Times New Roman" w:cs="Times New Roman"/>
+              </w:rPr>
+              <w:fldChar w:fldCharType="begin" w:fldLock="1"/>
+            </w:r>
+            <w:r>
+              <w:rPr>
+                <w:rFonts w:ascii="Times New Roman" w:hAnsi="Times New Roman" w:cs="Times New Roman"/>
+              </w:rPr>
+              <w:instrText>ADDIN CSL_CITATION {"citationItems":[{"id":"ITEM-1","itemData":{"abstract":"A one-dimensional mathematical model was developed, based on the fundamental energy balance, to calculate the pavement near-surface temperatures using hourly measured solar radiation, air temperature, dew-point temperature, and wind velocity data. An analysis was conducted to predict the diurnal temperature effects of pavement thermophysical properties with the aim of seeking an optimum composition of paving materials for future infrastructure projects. Appropriate paving materials not only ensure stability and safety for road users, but also the ability to mitigate heat absorption and high surface temperatures contributing to the Urban Heat Island Effect and human comfort. This paper evaluated the effects and sensitivities of the thermophysical properties on the pavement surface temperatures. The results indicated that both albedo and emissivity have the highest positive effects on pavement maximum and minimum temperatures, respectively, while increasing the thermal conductivity, diffusivity, and volumetric heat capacity help in mitigating the maximum","author":[{"dropping-particle":"","family":"Gui","given":"Jooseng","non-dropping-particle":"","parse-names":false,"suffix":""},{"dropping-particle":"","family":"Phelan","given":"Patrick E.","non-dropping-particle":"","parse-names":false,"suffix":""},{"dropping-particle":"","family":"Kaloush","given":"Kamil E.","non-dropping-particle":"","parse-names":false,"suffix":""},{"dropping-particle":"","family":"Golden","given":"Jay S.","non-dropping-particle":"","parse-names":false,"suffix":""}],"container-title":"Journal of Materials in Civil Engineering","id":"ITEM-1","issue":"8","issued":{"date-parts":[["2007","5"]]},"page":"683-690","title":"Impact of Pavement Thermophysical Properties on Surface Temperatures","type":"article-journal","volume":"19"},"uris":["http://www.mendeley.com/documents/?uuid=3aae41bb-10f2-4b95-b942-9989e4e4b94b"]}],"mendeley":{"formattedCitation":"&lt;sup&gt;9&lt;/sup&gt;","plainTextFormattedCitation":"9","previouslyFormattedCitation":"(Gui et al., 2007)"},"properties":{"noteIndex":0},"schema":"https://github.com/citation-style-language/schema/raw/master/csl-citation.json"}</w:instrText>
+            </w:r>
+            <w:r>
+              <w:rPr>
+                <w:rFonts w:ascii="Times New Roman" w:hAnsi="Times New Roman" w:cs="Times New Roman"/>
+              </w:rPr>
+              <w:fldChar w:fldCharType="separate"/>
+            </w:r>
+            <w:r>
+              <w:rPr>
+                <w:rFonts w:ascii="Times New Roman" w:hAnsi="Times New Roman" w:cs="Times New Roman"/>
+                <w:noProof/>
+                <w:vertAlign w:val="superscript"/>
+              </w:rPr>
+              <w:t>9</w:t>
             </w:r>
             <w:r>
               <w:rPr>
@@ -3683,7 +3685,7 @@
         </w:tc>
         <w:tc>
           <w:tcPr>
-            <w:tcW w:w="1350" w:type="dxa"/>
+            <w:tcW w:w="1463" w:type="dxa"/>
             <w:vAlign w:val="center"/>
           </w:tcPr>
           <w:p>
@@ -3727,7 +3729,7 @@
         </w:tc>
         <w:tc>
           <w:tcPr>
-            <w:tcW w:w="3669" w:type="dxa"/>
+            <w:tcW w:w="3307" w:type="dxa"/>
             <w:vAlign w:val="center"/>
           </w:tcPr>
           <w:p>
@@ -3753,7 +3755,7 @@
               <w:rPr>
                 <w:rFonts w:ascii="Times New Roman" w:hAnsi="Times New Roman" w:cs="Times New Roman"/>
               </w:rPr>
-              <w:instrText>ADDIN CSL_CITATION {"citationItems":[{"id":"ITEM-1","itemData":{"DOI":"10.1061/9780784413005.029","ISBN":"9780784413005","abstract":"A 3-D finite element model (FEM) was developed to calculate the lemperature of an asphtalt rubber pavement localed in the Northeast of Portugal. The goal of the case study presented in this paper is to show the good accuracy temperature prediction tha can be obtained with this model when compared with the field pavement thermal condition obtained during a year. lnput data to the model are the hourly values for solar radiation and temperature and the mean daily value of wind speed obtained from a meteorological station. The therminal response of a multilayered pavement structure is modelled using a FEM transient thermal analysis and each analysis was initiated with the full deph constant initial temperature abtained from field measurements. For each analysed day, the pavement temperature was measured at a new pavement section, located in IP4 main road, near Bragança, in the north of Portugal. At this location, seven thermocouples were installed in the asphalt rubber and conventional mix layer, at seven different depths. These paviment data was used to validate this simulation model, by comparing model calculated data with mesured pavement temperatures. As conclusion, the 3-D finite-element analysis proved to be an interesting tool to simulate the transient behavior of the asphalt pavements. The presented simulation model can predict the pavement temperature at diferrent levels of bitumious layers with good accuracy.","author":[{"dropping-particle":"","family":"Minhoto","given":"Manuel J. C.","non-dropping-particle":"","parse-names":false,"suffix":""},{"dropping-particle":"","family":"Pais","given":"Jorge C.","non-dropping-particle":"","parse-names":false,"suffix":""},{"dropping-particle":"","family":"Pereira","given":"Paulo a. a.","non-dropping-particle":"","parse-names":false,"suffix":""}],"container-title":"Asphalt Rubber 2006: Proceedings","id":"ITEM-1","issued":{"date-parts":[["2006"]]},"page":"193-207","title":"Asphalt Pavement Temperature Prediction","type":"article-journal"},"uris":["http://www.mendeley.com/documents/?uuid=3a8ebe4b-51af-4dfb-b0b6-dcbbd938e37b"]}],"mendeley":{"formattedCitation":"&lt;sup&gt;7&lt;/sup&gt;","plainTextFormattedCitation":"7","previouslyFormattedCitation":"&lt;sup&gt;7&lt;/sup&gt;"},"properties":{"noteIndex":0},"schema":"https://github.com/citation-style-language/schema/raw/master/csl-citation.json"}</w:instrText>
+              <w:instrText>ADDIN CSL_CITATION {"citationItems":[{"id":"ITEM-1","itemData":{"DOI":"10.1061/9780784413005.029","ISBN":"9780784413005","abstract":"A 3-D finite element model (FEM) was developed to calculate the lemperature of an asphtalt rubber pavement localed in the Northeast of Portugal. The goal of the case study presented in this paper is to show the good accuracy temperature prediction tha can be obtained with this model when compared with the field pavement thermal condition obtained during a year. lnput data to the model are the hourly values for solar radiation and temperature and the mean daily value of wind speed obtained from a meteorological station. The therminal response of a multilayered pavement structure is modelled using a FEM transient thermal analysis and each analysis was initiated with the full deph constant initial temperature abtained from field measurements. For each analysed day, the pavement temperature was measured at a new pavement section, located in IP4 main road, near Bragança, in the north of Portugal. At this location, seven thermocouples were installed in the asphalt rubber and conventional mix layer, at seven different depths. These paviment data was used to validate this simulation model, by comparing model calculated data with mesured pavement temperatures. As conclusion, the 3-D finite-element analysis proved to be an interesting tool to simulate the transient behavior of the asphalt pavements. The presented simulation model can predict the pavement temperature at diferrent levels of bitumious layers with good accuracy.","author":[{"dropping-particle":"","family":"Minhoto","given":"Manuel J. C.","non-dropping-particle":"","parse-names":false,"suffix":""},{"dropping-particle":"","family":"Pais","given":"Jorge C.","non-dropping-particle":"","parse-names":false,"suffix":""},{"dropping-particle":"","family":"Pereira","given":"Paulo a. a.","non-dropping-particle":"","parse-names":false,"suffix":""}],"container-title":"Asphalt Rubber 2006: Proceedings","id":"ITEM-1","issued":{"date-parts":[["2006"]]},"page":"193-207","title":"Asphalt Pavement Temperature Prediction","type":"article-journal"},"uris":["http://www.mendeley.com/documents/?uuid=3a8ebe4b-51af-4dfb-b0b6-dcbbd938e37b"]}],"mendeley":{"formattedCitation":"&lt;sup&gt;8&lt;/sup&gt;","plainTextFormattedCitation":"8","previouslyFormattedCitation":"(Minhoto et al., 2006)"},"properties":{"noteIndex":0},"schema":"https://github.com/citation-style-language/schema/raw/master/csl-citation.json"}</w:instrText>
             </w:r>
             <w:r>
               <w:rPr>
@@ -3767,7 +3769,7 @@
                 <w:noProof/>
                 <w:vertAlign w:val="superscript"/>
               </w:rPr>
-              <w:t>7</w:t>
+              <w:t>8</w:t>
             </w:r>
             <w:r>
               <w:rPr>
@@ -3799,7 +3801,7 @@
               <w:rPr>
                 <w:rFonts w:ascii="Times New Roman" w:hAnsi="Times New Roman" w:cs="Times New Roman"/>
               </w:rPr>
-              <w:instrText>ADDIN CSL_CITATION {"citationItems":[{"id":"ITEM-1","itemData":{"DOI":"10.1155/2015/926809","ISSN":"1687-4110","abstract":"This paper investigates the thermal properties of asphalt mixtures modified with conductive fillers used for snow melting and solar harvesting pavements. Two different mixing processes were adopted to mold asphalt mixtures, dry- and wet-mixing, and two conductive fillers were used in this study, graphite and carbon black. The thermal conductivity was compared to investigate the effects of asphalt mixture preparing methods, the quantity, and the distribution of conductive filler on thermal properties. The combination of conductive filler with carbon fiber in asphalt mixture was evaluated. Also, rheological properties of modified asphalt binders with conductive fillers were measured using dynamic shear rheometer and bending beam rheometer at grade-specific temperatures. Based on rheological testing, the conductive fillers improve rutting resistance and decrease thermal cracking resistance. Thermal testing indicated that graphite and carbon black improve the thermal properties of asphalt mixes and the combined conductive fillers are more effective than the single filler.","author":[{"dropping-particle":"","family":"Im","given":"Ji Sun","non-dropping-particle":"","parse-names":false,"suffix":""},{"dropping-particle":"","family":"Dessouky","given":"Samer","non-dropping-particle":"","parse-names":false,"suffix":""},{"dropping-particle":"","family":"Bai","given":"Byong Chol","non-dropping-particle":"","parse-names":false,"suffix":""},{"dropping-particle":"","family":"Vo","given":"Hai Viet","non-dropping-particle":"","parse-names":false,"suffix":""},{"dropping-particle":"","family":"Park","given":"Dae-Wook","non-dropping-particle":"","parse-names":false,"suffix":""}],"container-title":"Journal of Nanomaterials","id":"ITEM-1","issued":{"date-parts":[["2015"]]},"page":"1-6","title":"Thermal Properties of Asphalt Mixtures Modified with Conductive Fillers","type":"article-journal","volume":"2015"},"uris":["http://www.mendeley.com/documents/?uuid=ece9afd9-d735-426e-ac78-e7442f227982"]}],"mendeley":{"formattedCitation":"&lt;sup&gt;10&lt;/sup&gt;","plainTextFormattedCitation":"10","previouslyFormattedCitation":"&lt;sup&gt;10&lt;/sup&gt;"},"properties":{"noteIndex":0},"schema":"https://github.com/citation-style-language/schema/raw/master/csl-citation.json"}</w:instrText>
+              <w:instrText>ADDIN CSL_CITATION {"citationItems":[{"id":"ITEM-1","itemData":{"DOI":"10.1155/2015/926809","ISSN":"1687-4110","abstract":"This paper investigates the thermal properties of asphalt mixtures modified with conductive fillers used for snow melting and solar harvesting pavements. Two different mixing processes were adopted to mold asphalt mixtures, dry- and wet-mixing, and two conductive fillers were used in this study, graphite and carbon black. The thermal conductivity was compared to investigate the effects of asphalt mixture preparing methods, the quantity, and the distribution of conductive filler on thermal properties. The combination of conductive filler with carbon fiber in asphalt mixture was evaluated. Also, rheological properties of modified asphalt binders with conductive fillers were measured using dynamic shear rheometer and bending beam rheometer at grade-specific temperatures. Based on rheological testing, the conductive fillers improve rutting resistance and decrease thermal cracking resistance. Thermal testing indicated that graphite and carbon black improve the thermal properties of asphalt mixes and the combined conductive fillers are more effective than the single filler.","author":[{"dropping-particle":"","family":"Im","given":"Ji Sun","non-dropping-particle":"","parse-names":false,"suffix":""},{"dropping-particle":"","family":"Dessouky","given":"Samer","non-dropping-particle":"","parse-names":false,"suffix":""},{"dropping-particle":"","family":"Bai","given":"Byong Chol","non-dropping-particle":"","parse-names":false,"suffix":""},{"dropping-particle":"","family":"Vo","given":"Hai Viet","non-dropping-particle":"","parse-names":false,"suffix":""},{"dropping-particle":"","family":"Park","given":"Dae-Wook","non-dropping-particle":"","parse-names":false,"suffix":""}],"container-title":"Journal of Nanomaterials","id":"ITEM-1","issued":{"date-parts":[["2015"]]},"page":"1-6","title":"Thermal Properties of Asphalt Mixtures Modified with Conductive Fillers","type":"article-journal","volume":"2015"},"uris":["http://www.mendeley.com/documents/?uuid=ece9afd9-d735-426e-ac78-e7442f227982"]}],"mendeley":{"formattedCitation":"&lt;sup&gt;11&lt;/sup&gt;","plainTextFormattedCitation":"11","previouslyFormattedCitation":"(Im et al., 2015)"},"properties":{"noteIndex":0},"schema":"https://github.com/citation-style-language/schema/raw/master/csl-citation.json"}</w:instrText>
             </w:r>
             <w:r>
               <w:rPr>
@@ -3813,7 +3815,7 @@
                 <w:noProof/>
                 <w:vertAlign w:val="superscript"/>
               </w:rPr>
-              <w:t>10</w:t>
+              <w:t>11</w:t>
             </w:r>
             <w:r>
               <w:rPr>
@@ -3845,7 +3847,7 @@
               <w:rPr>
                 <w:rFonts w:ascii="Times New Roman" w:hAnsi="Times New Roman" w:cs="Times New Roman"/>
               </w:rPr>
-              <w:instrText>ADDIN CSL_CITATION {"citationItems":[{"id":"ITEM-1","itemData":{"DOI":"10.1061/9780784413005.029","ISBN":"9780784413005","abstract":"A 3-D finite element model (FEM) was developed to calculate the lemperature of an asphtalt rubber pavement localed in the Northeast of Portugal. The goal of the case study presented in this paper is to show the good accuracy temperature prediction tha can be obtained with this model when compared with the field pavement thermal condition obtained during a year. lnput data to the model are the hourly values for solar radiation and temperature and the mean daily value of wind speed obtained from a meteorological station. The therminal response of a multilayered pavement structure is modelled using a FEM transient thermal analysis and each analysis was initiated with the full deph constant initial temperature abtained from field measurements. For each analysed day, the pavement temperature was measured at a new pavement section, located in IP4 main road, near Bragança, in the north of Portugal. At this location, seven thermocouples were installed in the asphalt rubber and conventional mix layer, at seven different depths. These paviment data was used to validate this simulation model, by comparing model calculated data with mesured pavement temperatures. As conclusion, the 3-D finite-element analysis proved to be an interesting tool to simulate the transient behavior of the asphalt pavements. The presented simulation model can predict the pavement temperature at diferrent levels of bitumious layers with good accuracy.","author":[{"dropping-particle":"","family":"Minhoto","given":"Manuel J. C.","non-dropping-particle":"","parse-names":false,"suffix":""},{"dropping-particle":"","family":"Pais","given":"Jorge C.","non-dropping-particle":"","parse-names":false,"suffix":""},{"dropping-particle":"","family":"Pereira","given":"Paulo a. a.","non-dropping-particle":"","parse-names":false,"suffix":""}],"container-title":"Asphalt Rubber 2006: Proceedings","id":"ITEM-1","issued":{"date-parts":[["2006"]]},"page":"193-207","title":"Asphalt Pavement Temperature Prediction","type":"article-journal"},"uris":["http://www.mendeley.com/documents/?uuid=3a8ebe4b-51af-4dfb-b0b6-dcbbd938e37b"]}],"mendeley":{"formattedCitation":"&lt;sup&gt;7&lt;/sup&gt;","plainTextFormattedCitation":"7","previouslyFormattedCitation":"&lt;sup&gt;7&lt;/sup&gt;"},"properties":{"noteIndex":0},"schema":"https://github.com/citation-style-language/schema/raw/master/csl-citation.json"}</w:instrText>
+              <w:instrText>ADDIN CSL_CITATION {"citationItems":[{"id":"ITEM-1","itemData":{"DOI":"10.1061/9780784413005.029","ISBN":"9780784413005","abstract":"A 3-D finite element model (FEM) was developed to calculate the lemperature of an asphtalt rubber pavement localed in the Northeast of Portugal. The goal of the case study presented in this paper is to show the good accuracy temperature prediction tha can be obtained with this model when compared with the field pavement thermal condition obtained during a year. lnput data to the model are the hourly values for solar radiation and temperature and the mean daily value of wind speed obtained from a meteorological station. The therminal response of a multilayered pavement structure is modelled using a FEM transient thermal analysis and each analysis was initiated with the full deph constant initial temperature abtained from field measurements. For each analysed day, the pavement temperature was measured at a new pavement section, located in IP4 main road, near Bragança, in the north of Portugal. At this location, seven thermocouples were installed in the asphalt rubber and conventional mix layer, at seven different depths. These paviment data was used to validate this simulation model, by comparing model calculated data with mesured pavement temperatures. As conclusion, the 3-D finite-element analysis proved to be an interesting tool to simulate the transient behavior of the asphalt pavements. The presented simulation model can predict the pavement temperature at diferrent levels of bitumious layers with good accuracy.","author":[{"dropping-particle":"","family":"Minhoto","given":"Manuel J. C.","non-dropping-particle":"","parse-names":false,"suffix":""},{"dropping-particle":"","family":"Pais","given":"Jorge C.","non-dropping-particle":"","parse-names":false,"suffix":""},{"dropping-particle":"","family":"Pereira","given":"Paulo a. a.","non-dropping-particle":"","parse-names":false,"suffix":""}],"container-title":"Asphalt Rubber 2006: Proceedings","id":"ITEM-1","issued":{"date-parts":[["2006"]]},"page":"193-207","title":"Asphalt Pavement Temperature Prediction","type":"article-journal"},"uris":["http://www.mendeley.com/documents/?uuid=3a8ebe4b-51af-4dfb-b0b6-dcbbd938e37b"]}],"mendeley":{"formattedCitation":"&lt;sup&gt;8&lt;/sup&gt;","plainTextFormattedCitation":"8","previouslyFormattedCitation":"(Minhoto et al., 2006)"},"properties":{"noteIndex":0},"schema":"https://github.com/citation-style-language/schema/raw/master/csl-citation.json"}</w:instrText>
             </w:r>
             <w:r>
               <w:rPr>
@@ -3859,7 +3861,7 @@
                 <w:noProof/>
                 <w:vertAlign w:val="superscript"/>
               </w:rPr>
-              <w:t>7</w:t>
+              <w:t>8</w:t>
             </w:r>
             <w:r>
               <w:rPr>
@@ -3891,7 +3893,7 @@
               <w:rPr>
                 <w:rFonts w:ascii="Times New Roman" w:hAnsi="Times New Roman" w:cs="Times New Roman"/>
               </w:rPr>
-              <w:instrText>ADDIN CSL_CITATION {"citationItems":[{"id":"ITEM-1","itemData":{"DOI":"10.1061/9780784413005.029","ISBN":"9780784413005","abstract":"A 3-D finite element model (FEM) was developed to calculate the lemperature of an asphtalt rubber pavement localed in the Northeast of Portugal. The goal of the case study presented in this paper is to show the good accuracy temperature prediction tha can be obtained with this model when compared with the field pavement thermal condition obtained during a year. lnput data to the model are the hourly values for solar radiation and temperature and the mean daily value of wind speed obtained from a meteorological station. The therminal response of a multilayered pavement structure is modelled using a FEM transient thermal analysis and each analysis was initiated with the full deph constant initial temperature abtained from field measurements. For each analysed day, the pavement temperature was measured at a new pavement section, located in IP4 main road, near Bragança, in the north of Portugal. At this location, seven thermocouples were installed in the asphalt rubber and conventional mix layer, at seven different depths. These paviment data was used to validate this simulation model, by comparing model calculated data with mesured pavement temperatures. As conclusion, the 3-D finite-element analysis proved to be an interesting tool to simulate the transient behavior of the asphalt pavements. The presented simulation model can predict the pavement temperature at diferrent levels of bitumious layers with good accuracy.","author":[{"dropping-particle":"","family":"Minhoto","given":"Manuel J. C.","non-dropping-particle":"","parse-names":false,"suffix":""},{"dropping-particle":"","family":"Pais","given":"Jorge C.","non-dropping-particle":"","parse-names":false,"suffix":""},{"dropping-particle":"","family":"Pereira","given":"Paulo a. a.","non-dropping-particle":"","parse-names":false,"suffix":""}],"container-title":"Asphalt Rubber 2006: Proceedings","id":"ITEM-1","issued":{"date-parts":[["2006"]]},"page":"193-207","title":"Asphalt Pavement Temperature Prediction","type":"article-journal"},"uris":["http://www.mendeley.com/documents/?uuid=3a8ebe4b-51af-4dfb-b0b6-dcbbd938e37b"]}],"mendeley":{"formattedCitation":"&lt;sup&gt;7&lt;/sup&gt;","plainTextFormattedCitation":"7","previouslyFormattedCitation":"&lt;sup&gt;7&lt;/sup&gt;"},"properties":{"noteIndex":0},"schema":"https://github.com/citation-style-language/schema/raw/master/csl-citation.json"}</w:instrText>
+              <w:instrText>ADDIN CSL_CITATION {"citationItems":[{"id":"ITEM-1","itemData":{"DOI":"10.1061/9780784413005.029","ISBN":"9780784413005","abstract":"A 3-D finite element model (FEM) was developed to calculate the lemperature of an asphtalt rubber pavement localed in the Northeast of Portugal. The goal of the case study presented in this paper is to show the good accuracy temperature prediction tha can be obtained with this model when compared with the field pavement thermal condition obtained during a year. lnput data to the model are the hourly values for solar radiation and temperature and the mean daily value of wind speed obtained from a meteorological station. The therminal response of a multilayered pavement structure is modelled using a FEM transient thermal analysis and each analysis was initiated with the full deph constant initial temperature abtained from field measurements. For each analysed day, the pavement temperature was measured at a new pavement section, located in IP4 main road, near Bragança, in the north of Portugal. At this location, seven thermocouples were installed in the asphalt rubber and conventional mix layer, at seven different depths. These paviment data was used to validate this simulation model, by comparing model calculated data with mesured pavement temperatures. As conclusion, the 3-D finite-element analysis proved to be an interesting tool to simulate the transient behavior of the asphalt pavements. The presented simulation model can predict the pavement temperature at diferrent levels of bitumious layers with good accuracy.","author":[{"dropping-particle":"","family":"Minhoto","given":"Manuel J. C.","non-dropping-particle":"","parse-names":false,"suffix":""},{"dropping-particle":"","family":"Pais","given":"Jorge C.","non-dropping-particle":"","parse-names":false,"suffix":""},{"dropping-particle":"","family":"Pereira","given":"Paulo a. a.","non-dropping-particle":"","parse-names":false,"suffix":""}],"container-title":"Asphalt Rubber 2006: Proceedings","id":"ITEM-1","issued":{"date-parts":[["2006"]]},"page":"193-207","title":"Asphalt Pavement Temperature Prediction","type":"article-journal"},"uris":["http://www.mendeley.com/documents/?uuid=3a8ebe4b-51af-4dfb-b0b6-dcbbd938e37b"]}],"mendeley":{"formattedCitation":"&lt;sup&gt;8&lt;/sup&gt;","plainTextFormattedCitation":"8","previouslyFormattedCitation":"(Minhoto et al., 2006)"},"properties":{"noteIndex":0},"schema":"https://github.com/citation-style-language/schema/raw/master/csl-citation.json"}</w:instrText>
             </w:r>
             <w:r>
               <w:rPr>
@@ -3905,7 +3907,7 @@
                 <w:noProof/>
                 <w:vertAlign w:val="superscript"/>
               </w:rPr>
-              <w:t>7</w:t>
+              <w:t>8</w:t>
             </w:r>
             <w:r>
               <w:rPr>
@@ -3955,7 +3957,7 @@
               <w:rPr>
                 <w:rFonts w:ascii="Times New Roman" w:hAnsi="Times New Roman" w:cs="Times New Roman"/>
               </w:rPr>
-              <w:instrText>ADDIN CSL_CITATION {"citationItems":[{"id":"ITEM-1","itemData":{"DOI":"10.1016/j.matdes.2015.11.116","ISBN":"0264-1275","ISSN":"02641275","abstract":"Air voids play an important role in the temperature evolution of asphalt pavements exposed to the sun's radiation and the environment, but their effects have never been precisely quantified before. The objective of this article is to understand and quantify the effect of air voids on the temperature evolution of asphalt mixture under dry and wet conditions. To achieve this objective, dry and saturated asphalt slabs with different air voids contents have been exposed to infrared light and the surface and bottom temperature evolution, heat flux and evaporation rate have been measured. It was observed that under dry conditions air voids simply affect the specific heat capacity and thermal conductivity of asphalt mixture, while under wet conditions the energy used by water for evaporation reduces drastically the temperature of asphalt mixture. This has significance for Urban Heat Island mitigation amongst other implications.","author":[{"dropping-particle":"","family":"Hassn","given":"Abdushaffi","non-dropping-particle":"","parse-names":false,"suffix":""},{"dropping-particle":"","family":"Chiarelli","given":"Andrea","non-dropping-particle":"","parse-names":false,"suffix":""},{"dropping-particle":"","family":"Dawson","given":"Andrew","non-dropping-particle":"","parse-names":false,"suffix":""},{"dropping-particle":"","family":"Garcia","given":"Alvaro","non-dropping-particle":"","parse-names":false,"suffix":""}],"container-title":"Materials &amp; Design","id":"ITEM-1","issued":{"date-parts":[["2016","2"]]},"page":"432-439","title":"Thermal properties of asphalt pavements under dry and wet conditions","type":"article-journal","volume":"91"},"uris":["http://www.mendeley.com/documents/?uuid=2040b31d-5769-4039-b9f2-bf2322841676"]}],"mendeley":{"formattedCitation":"&lt;sup&gt;13&lt;/sup&gt;","plainTextFormattedCitation":"13"},"properties":{"noteIndex":0},"schema":"https://github.com/citation-style-language/schema/raw/master/csl-citation.json"}</w:instrText>
+              <w:instrText>ADDIN CSL_CITATION {"citationItems":[{"id":"ITEM-1","itemData":{"DOI":"10.1016/j.matdes.2015.11.116","ISBN":"0264-1275","ISSN":"02641275","abstract":"Air voids play an important role in the temperature evolution of asphalt pavements exposed to the sun's radiation and the environment, but their effects have never been precisely quantified before. The objective of this article is to understand and quantify the effect of air voids on the temperature evolution of asphalt mixture under dry and wet conditions. To achieve this objective, dry and saturated asphalt slabs with different air voids contents have been exposed to infrared light and the surface and bottom temperature evolution, heat flux and evaporation rate have been measured. It was observed that under dry conditions air voids simply affect the specific heat capacity and thermal conductivity of asphalt mixture, while under wet conditions the energy used by water for evaporation reduces drastically the temperature of asphalt mixture. This has significance for Urban Heat Island mitigation amongst other implications.","author":[{"dropping-particle":"","family":"Hassn","given":"Abdushaffi","non-dropping-particle":"","parse-names":false,"suffix":""},{"dropping-particle":"","family":"Chiarelli","given":"Andrea","non-dropping-particle":"","parse-names":false,"suffix":""},{"dropping-particle":"","family":"Dawson","given":"Andrew","non-dropping-particle":"","parse-names":false,"suffix":""},{"dropping-particle":"","family":"Garcia","given":"Alvaro","non-dropping-particle":"","parse-names":false,"suffix":""}],"container-title":"Materials &amp; Design","id":"ITEM-1","issued":{"date-parts":[["2016","2"]]},"page":"432-439","title":"Thermal properties of asphalt pavements under dry and wet conditions","type":"article-journal","volume":"91"},"uris":["http://www.mendeley.com/documents/?uuid=2040b31d-5769-4039-b9f2-bf2322841676"]}],"mendeley":{"formattedCitation":"&lt;sup&gt;14&lt;/sup&gt;","plainTextFormattedCitation":"14","previouslyFormattedCitation":"(Hassn et al., 2016)"},"properties":{"noteIndex":0},"schema":"https://github.com/citation-style-language/schema/raw/master/csl-citation.json"}</w:instrText>
             </w:r>
             <w:r>
               <w:rPr>
@@ -3969,7 +3971,7 @@
                 <w:noProof/>
                 <w:vertAlign w:val="superscript"/>
               </w:rPr>
-              <w:t>13</w:t>
+              <w:t>14</w:t>
             </w:r>
             <w:r>
               <w:rPr>
@@ -4001,7 +4003,7 @@
               <w:rPr>
                 <w:rFonts w:ascii="Times New Roman" w:hAnsi="Times New Roman" w:cs="Times New Roman"/>
               </w:rPr>
-              <w:instrText>ADDIN CSL_CITATION {"citationItems":[{"id":"ITEM-1","itemData":{"DOI":"10.1016/j.matdes.2015.11.116","ISBN":"0264-1275","ISSN":"02641275","abstract":"Air voids play an important role in the temperature evolution of asphalt pavements exposed to the sun's radiation and the environment, but their effects have never been precisely quantified before. The objective of this article is to understand and quantify the effect of air voids on the temperature evolution of asphalt mixture under dry and wet conditions. To achieve this objective, dry and saturated asphalt slabs with different air voids contents have been exposed to infrared light and the surface and bottom temperature evolution, heat flux and evaporation rate have been measured. It was observed that under dry conditions air voids simply affect the specific heat capacity and thermal conductivity of asphalt mixture, while under wet conditions the energy used by water for evaporation reduces drastically the temperature of asphalt mixture. This has significance for Urban Heat Island mitigation amongst other implications.","author":[{"dropping-particle":"","family":"Hassn","given":"Abdushaffi","non-dropping-particle":"","parse-names":false,"suffix":""},{"dropping-particle":"","family":"Chiarelli","given":"Andrea","non-dropping-particle":"","parse-names":false,"suffix":""},{"dropping-particle":"","family":"Dawson","given":"Andrew","non-dropping-particle":"","parse-names":false,"suffix":""},{"dropping-particle":"","family":"Garcia","given":"Alvaro","non-dropping-particle":"","parse-names":false,"suffix":""}],"container-title":"Materials &amp; Design","id":"ITEM-1","issued":{"date-parts":[["2016","2"]]},"page":"432-439","title":"Thermal properties of asphalt pavements under dry and wet conditions","type":"article-journal","volume":"91"},"uris":["http://www.mendeley.com/documents/?uuid=2040b31d-5769-4039-b9f2-bf2322841676"]}],"mendeley":{"formattedCitation":"&lt;sup&gt;13&lt;/sup&gt;","plainTextFormattedCitation":"13"},"properties":{"noteIndex":0},"schema":"https://github.com/citation-style-language/schema/raw/master/csl-citation.json"}</w:instrText>
+              <w:instrText>ADDIN CSL_CITATION {"citationItems":[{"id":"ITEM-1","itemData":{"DOI":"10.1016/j.matdes.2015.11.116","ISBN":"0264-1275","ISSN":"02641275","abstract":"Air voids play an important role in the temperature evolution of asphalt pavements exposed to the sun's radiation and the environment, but their effects have never been precisely quantified before. The objective of this article is to understand and quantify the effect of air voids on the temperature evolution of asphalt mixture under dry and wet conditions. To achieve this objective, dry and saturated asphalt slabs with different air voids contents have been exposed to infrared light and the surface and bottom temperature evolution, heat flux and evaporation rate have been measured. It was observed that under dry conditions air voids simply affect the specific heat capacity and thermal conductivity of asphalt mixture, while under wet conditions the energy used by water for evaporation reduces drastically the temperature of asphalt mixture. This has significance for Urban Heat Island mitigation amongst other implications.","author":[{"dropping-particle":"","family":"Hassn","given":"Abdushaffi","non-dropping-particle":"","parse-names":false,"suffix":""},{"dropping-particle":"","family":"Chiarelli","given":"Andrea","non-dropping-particle":"","parse-names":false,"suffix":""},{"dropping-particle":"","family":"Dawson","given":"Andrew","non-dropping-particle":"","parse-names":false,"suffix":""},{"dropping-particle":"","family":"Garcia","given":"Alvaro","non-dropping-particle":"","parse-names":false,"suffix":""}],"container-title":"Materials &amp; Design","id":"ITEM-1","issued":{"date-parts":[["2016","2"]]},"page":"432-439","title":"Thermal properties of asphalt pavements under dry and wet conditions","type":"article-journal","volume":"91"},"uris":["http://www.mendeley.com/documents/?uuid=2040b31d-5769-4039-b9f2-bf2322841676"]}],"mendeley":{"formattedCitation":"&lt;sup&gt;14&lt;/sup&gt;","plainTextFormattedCitation":"14","previouslyFormattedCitation":"(Hassn et al., 2016)"},"properties":{"noteIndex":0},"schema":"https://github.com/citation-style-language/schema/raw/master/csl-citation.json"}</w:instrText>
             </w:r>
             <w:r>
               <w:rPr>
@@ -4015,7 +4017,7 @@
                 <w:noProof/>
                 <w:vertAlign w:val="superscript"/>
               </w:rPr>
-              <w:t>13</w:t>
+              <w:t>14</w:t>
             </w:r>
             <w:r>
               <w:rPr>
@@ -4047,7 +4049,7 @@
               <w:rPr>
                 <w:rFonts w:ascii="Times New Roman" w:hAnsi="Times New Roman" w:cs="Times New Roman"/>
               </w:rPr>
-              <w:instrText>ADDIN CSL_CITATION {"citationItems":[{"id":"ITEM-1","itemData":{"DOI":"10.1016/j.matdes.2015.11.116","ISBN":"0264-1275","ISSN":"02641275","abstract":"Air voids play an important role in the temperature evolution of asphalt pavements exposed to the sun's radiation and the environment, but their effects have never been precisely quantified before. The objective of this article is to understand and quantify the effect of air voids on the temperature evolution of asphalt mixture under dry and wet conditions. To achieve this objective, dry and saturated asphalt slabs with different air voids contents have been exposed to infrared light and the surface and bottom temperature evolution, heat flux and evaporation rate have been measured. It was observed that under dry conditions air voids simply affect the specific heat capacity and thermal conductivity of asphalt mixture, while under wet conditions the energy used by water for evaporation reduces drastically the temperature of asphalt mixture. This has significance for Urban Heat Island mitigation amongst other implications.","author":[{"dropping-particle":"","family":"Hassn","given":"Abdushaffi","non-dropping-particle":"","parse-names":false,"suffix":""},{"dropping-particle":"","family":"Chiarelli","given":"Andrea","non-dropping-particle":"","parse-names":false,"suffix":""},{"dropping-particle":"","family":"Dawson","given":"Andrew","non-dropping-particle":"","parse-names":false,"suffix":""},{"dropping-particle":"","family":"Garcia","given":"Alvaro","non-dropping-particle":"","parse-names":false,"suffix":""}],"container-title":"Materials &amp; Design","id":"ITEM-1","issued":{"date-parts":[["2016","2"]]},"page":"432-439","title":"Thermal properties of asphalt pavements under dry and wet conditions","type":"article-journal","volume":"91"},"uris":["http://www.mendeley.com/documents/?uuid=2040b31d-5769-4039-b9f2-bf2322841676"]}],"mendeley":{"formattedCitation":"&lt;sup&gt;13&lt;/sup&gt;","plainTextFormattedCitation":"13"},"properties":{"noteIndex":0},"schema":"https://github.com/citation-style-language/schema/raw/master/csl-citation.json"}</w:instrText>
+              <w:instrText>ADDIN CSL_CITATION {"citationItems":[{"id":"ITEM-1","itemData":{"DOI":"10.1016/j.matdes.2015.11.116","ISBN":"0264-1275","ISSN":"02641275","abstract":"Air voids play an important role in the temperature evolution of asphalt pavements exposed to the sun's radiation and the environment, but their effects have never been precisely quantified before. The objective of this article is to understand and quantify the effect of air voids on the temperature evolution of asphalt mixture under dry and wet conditions. To achieve this objective, dry and saturated asphalt slabs with different air voids contents have been exposed to infrared light and the surface and bottom temperature evolution, heat flux and evaporation rate have been measured. It was observed that under dry conditions air voids simply affect the specific heat capacity and thermal conductivity of asphalt mixture, while under wet conditions the energy used by water for evaporation reduces drastically the temperature of asphalt mixture. This has significance for Urban Heat Island mitigation amongst other implications.","author":[{"dropping-particle":"","family":"Hassn","given":"Abdushaffi","non-dropping-particle":"","parse-names":false,"suffix":""},{"dropping-particle":"","family":"Chiarelli","given":"Andrea","non-dropping-particle":"","parse-names":false,"suffix":""},{"dropping-particle":"","family":"Dawson","given":"Andrew","non-dropping-particle":"","parse-names":false,"suffix":""},{"dropping-particle":"","family":"Garcia","given":"Alvaro","non-dropping-particle":"","parse-names":false,"suffix":""}],"container-title":"Materials &amp; Design","id":"ITEM-1","issued":{"date-parts":[["2016","2"]]},"page":"432-439","title":"Thermal properties of asphalt pavements under dry and wet conditions","type":"article-journal","volume":"91"},"uris":["http://www.mendeley.com/documents/?uuid=2040b31d-5769-4039-b9f2-bf2322841676"]}],"mendeley":{"formattedCitation":"&lt;sup&gt;14&lt;/sup&gt;","plainTextFormattedCitation":"14","previouslyFormattedCitation":"(Hassn et al., 2016)"},"properties":{"noteIndex":0},"schema":"https://github.com/citation-style-language/schema/raw/master/csl-citation.json"}</w:instrText>
             </w:r>
             <w:r>
               <w:rPr>
@@ -4061,7 +4063,7 @@
                 <w:noProof/>
                 <w:vertAlign w:val="superscript"/>
               </w:rPr>
-              <w:t>13</w:t>
+              <w:t>14</w:t>
             </w:r>
             <w:r>
               <w:rPr>
@@ -4093,7 +4095,7 @@
               <w:rPr>
                 <w:rFonts w:ascii="Times New Roman" w:hAnsi="Times New Roman" w:cs="Times New Roman"/>
               </w:rPr>
-              <w:instrText>ADDIN CSL_CITATION {"citationItems":[{"id":"ITEM-1","itemData":{"DOI":"10.1016/j.matdes.2015.11.116","ISBN":"0264-1275","ISSN":"02641275","abstract":"Air voids play an important role in the temperature evolution of asphalt pavements exposed to the sun's radiation and the environment, but their effects have never been precisely quantified before. The objective of this article is to understand and quantify the effect of air voids on the temperature evolution of asphalt mixture under dry and wet conditions. To achieve this objective, dry and saturated asphalt slabs with different air voids contents have been exposed to infrared light and the surface and bottom temperature evolution, heat flux and evaporation rate have been measured. It was observed that under dry conditions air voids simply affect the specific heat capacity and thermal conductivity of asphalt mixture, while under wet conditions the energy used by water for evaporation reduces drastically the temperature of asphalt mixture. This has significance for Urban Heat Island mitigation amongst other implications.","author":[{"dropping-particle":"","family":"Hassn","given":"Abdushaffi","non-dropping-particle":"","parse-names":false,"suffix":""},{"dropping-particle":"","family":"Chiarelli","given":"Andrea","non-dropping-particle":"","parse-names":false,"suffix":""},{"dropping-particle":"","family":"Dawson","given":"Andrew","non-dropping-particle":"","parse-names":false,"suffix":""},{"dropping-particle":"","family":"Garcia","given":"Alvaro","non-dropping-particle":"","parse-names":false,"suffix":""}],"container-title":"Materials &amp; Design","id":"ITEM-1","issued":{"date-parts":[["2016","2"]]},"page":"432-439","title":"Thermal properties of asphalt pavements under dry and wet conditions","type":"article-journal","volume":"91"},"uris":["http://www.mendeley.com/documents/?uuid=2040b31d-5769-4039-b9f2-bf2322841676"]}],"mendeley":{"formattedCitation":"&lt;sup&gt;13&lt;/sup&gt;","plainTextFormattedCitation":"13"},"properties":{"noteIndex":0},"schema":"https://github.com/citation-style-language/schema/raw/master/csl-citation.json"}</w:instrText>
+              <w:instrText>ADDIN CSL_CITATION {"citationItems":[{"id":"ITEM-1","itemData":{"DOI":"10.1016/j.matdes.2015.11.116","ISBN":"0264-1275","ISSN":"02641275","abstract":"Air voids play an important role in the temperature evolution of asphalt pavements exposed to the sun's radiation and the environment, but their effects have never been precisely quantified before. The objective of this article is to understand and quantify the effect of air voids on the temperature evolution of asphalt mixture under dry and wet conditions. To achieve this objective, dry and saturated asphalt slabs with different air voids contents have been exposed to infrared light and the surface and bottom temperature evolution, heat flux and evaporation rate have been measured. It was observed that under dry conditions air voids simply affect the specific heat capacity and thermal conductivity of asphalt mixture, while under wet conditions the energy used by water for evaporation reduces drastically the temperature of asphalt mixture. This has significance for Urban Heat Island mitigation amongst other implications.","author":[{"dropping-particle":"","family":"Hassn","given":"Abdushaffi","non-dropping-particle":"","parse-names":false,"suffix":""},{"dropping-particle":"","family":"Chiarelli","given":"Andrea","non-dropping-particle":"","parse-names":false,"suffix":""},{"dropping-particle":"","family":"Dawson","given":"Andrew","non-dropping-particle":"","parse-names":false,"suffix":""},{"dropping-particle":"","family":"Garcia","given":"Alvaro","non-dropping-particle":"","parse-names":false,"suffix":""}],"container-title":"Materials &amp; Design","id":"ITEM-1","issued":{"date-parts":[["2016","2"]]},"page":"432-439","title":"Thermal properties of asphalt pavements under dry and wet conditions","type":"article-journal","volume":"91"},"uris":["http://www.mendeley.com/documents/?uuid=2040b31d-5769-4039-b9f2-bf2322841676"]}],"mendeley":{"formattedCitation":"&lt;sup&gt;14&lt;/sup&gt;","plainTextFormattedCitation":"14","previouslyFormattedCitation":"(Hassn et al., 2016)"},"properties":{"noteIndex":0},"schema":"https://github.com/citation-style-language/schema/raw/master/csl-citation.json"}</w:instrText>
             </w:r>
             <w:r>
               <w:rPr>
@@ -4107,7 +4109,7 @@
                 <w:noProof/>
                 <w:vertAlign w:val="superscript"/>
               </w:rPr>
-              <w:t>13</w:t>
+              <w:t>14</w:t>
             </w:r>
             <w:r>
               <w:rPr>
@@ -4139,7 +4141,7 @@
               <w:rPr>
                 <w:rFonts w:ascii="Times New Roman" w:hAnsi="Times New Roman" w:cs="Times New Roman"/>
               </w:rPr>
-              <w:instrText>ADDIN CSL_CITATION {"citationItems":[{"id":"ITEM-1","itemData":{"DOI":"10.1016/j.matdes.2015.11.116","ISBN":"0264-1275","ISSN":"02641275","abstract":"Air voids play an important role in the temperature evolution of asphalt pavements exposed to the sun's radiation and the environment, but their effects have never been precisely quantified before. The objective of this article is to understand and quantify the effect of air voids on the temperature evolution of asphalt mixture under dry and wet conditions. To achieve this objective, dry and saturated asphalt slabs with different air voids contents have been exposed to infrared light and the surface and bottom temperature evolution, heat flux and evaporation rate have been measured. It was observed that under dry conditions air voids simply affect the specific heat capacity and thermal conductivity of asphalt mixture, while under wet conditions the energy used by water for evaporation reduces drastically the temperature of asphalt mixture. This has significance for Urban Heat Island mitigation amongst other implications.","author":[{"dropping-particle":"","family":"Hassn","given":"Abdushaffi","non-dropping-particle":"","parse-names":false,"suffix":""},{"dropping-particle":"","family":"Chiarelli","given":"Andrea","non-dropping-particle":"","parse-names":false,"suffix":""},{"dropping-particle":"","family":"Dawson","given":"Andrew","non-dropping-particle":"","parse-names":false,"suffix":""},{"dropping-particle":"","family":"Garcia","given":"Alvaro","non-dropping-particle":"","parse-names":false,"suffix":""}],"container-title":"Materials &amp; Design","id":"ITEM-1","issued":{"date-parts":[["2016","2"]]},"page":"432-439","title":"Thermal properties of asphalt pavements under dry and wet conditions","type":"article-journal","volume":"91"},"uris":["http://www.mendeley.com/documents/?uuid=2040b31d-5769-4039-b9f2-bf2322841676"]}],"mendeley":{"formattedCitation":"&lt;sup&gt;13&lt;/sup&gt;","plainTextFormattedCitation":"13"},"properties":{"noteIndex":0},"schema":"https://github.com/citation-style-language/schema/raw/master/csl-citation.json"}</w:instrText>
+              <w:instrText>ADDIN CSL_CITATION {"citationItems":[{"id":"ITEM-1","itemData":{"DOI":"10.1016/j.matdes.2015.11.116","ISBN":"0264-1275","ISSN":"02641275","abstract":"Air voids play an important role in the temperature evolution of asphalt pavements exposed to the sun's radiation and the environment, but their effects have never been precisely quantified before. The objective of this article is to understand and quantify the effect of air voids on the temperature evolution of asphalt mixture under dry and wet conditions. To achieve this objective, dry and saturated asphalt slabs with different air voids contents have been exposed to infrared light and the surface and bottom temperature evolution, heat flux and evaporation rate have been measured. It was observed that under dry conditions air voids simply affect the specific heat capacity and thermal conductivity of asphalt mixture, while under wet conditions the energy used by water for evaporation reduces drastically the temperature of asphalt mixture. This has significance for Urban Heat Island mitigation amongst other implications.","author":[{"dropping-particle":"","family":"Hassn","given":"Abdushaffi","non-dropping-particle":"","parse-names":false,"suffix":""},{"dropping-particle":"","family":"Chiarelli","given":"Andrea","non-dropping-particle":"","parse-names":false,"suffix":""},{"dropping-particle":"","family":"Dawson","given":"Andrew","non-dropping-particle":"","parse-names":false,"suffix":""},{"dropping-particle":"","family":"Garcia","given":"Alvaro","non-dropping-particle":"","parse-names":false,"suffix":""}],"container-title":"Materials &amp; Design","id":"ITEM-1","issued":{"date-parts":[["2016","2"]]},"page":"432-439","title":"Thermal properties of asphalt pavements under dry and wet conditions","type":"article-journal","volume":"91"},"uris":["http://www.mendeley.com/documents/?uuid=2040b31d-5769-4039-b9f2-bf2322841676"]}],"mendeley":{"formattedCitation":"&lt;sup&gt;14&lt;/sup&gt;","plainTextFormattedCitation":"14","previouslyFormattedCitation":"(Hassn et al., 2016)"},"properties":{"noteIndex":0},"schema":"https://github.com/citation-style-language/schema/raw/master/csl-citation.json"}</w:instrText>
             </w:r>
             <w:r>
               <w:rPr>
@@ -4153,7 +4155,7 @@
                 <w:noProof/>
                 <w:vertAlign w:val="superscript"/>
               </w:rPr>
-              <w:t>13</w:t>
+              <w:t>14</w:t>
             </w:r>
             <w:r>
               <w:rPr>
@@ -4165,30 +4167,22 @@
         </w:tc>
         <w:tc>
           <w:tcPr>
-            <w:tcW w:w="2004" w:type="dxa"/>
-            <w:vAlign w:val="center"/>
-          </w:tcPr>
-          <w:p>
-            <w:pPr>
-              <w:jc w:val="center"/>
-              <w:rPr>
-                <w:rFonts w:ascii="Times New Roman" w:hAnsi="Times New Roman" w:cs="Times New Roman"/>
-              </w:rPr>
-            </w:pPr>
-            <w:r>
-              <w:rPr>
-                <w:rFonts w:ascii="Times New Roman" w:hAnsi="Times New Roman" w:cs="Times New Roman"/>
-              </w:rPr>
-              <w:t>840– 920 (</w:t>
-            </w:r>
-            <w:proofErr w:type="spellStart"/>
-            <w:r>
-              <w:rPr>
-                <w:rFonts w:ascii="Times New Roman" w:hAnsi="Times New Roman" w:cs="Times New Roman"/>
-              </w:rPr>
-              <w:t>PPCC</w:t>
-            </w:r>
-            <w:proofErr w:type="spellEnd"/>
+            <w:tcW w:w="2160" w:type="dxa"/>
+            <w:vAlign w:val="center"/>
+          </w:tcPr>
+          <w:p>
+            <w:pPr>
+              <w:jc w:val="center"/>
+              <w:rPr>
+                <w:rFonts w:ascii="Times New Roman" w:hAnsi="Times New Roman" w:cs="Times New Roman"/>
+              </w:rPr>
+            </w:pPr>
+            <w:r>
+              <w:rPr>
+                <w:rFonts w:ascii="Times New Roman" w:hAnsi="Times New Roman" w:cs="Times New Roman"/>
+              </w:rPr>
+              <w:t>840– 920 (PPCC</w:t>
+            </w:r>
             <w:r>
               <w:rPr>
                 <w:rFonts w:ascii="Times New Roman" w:hAnsi="Times New Roman" w:cs="Times New Roman"/>
@@ -4211,7 +4205,7 @@
               <w:rPr>
                 <w:rFonts w:ascii="Times New Roman" w:hAnsi="Times New Roman" w:cs="Times New Roman"/>
               </w:rPr>
-              <w:instrText>ADDIN CSL_CITATION {"citationItems":[{"id":"ITEM-1","itemData":{"DOI":"10.1155/2017/2058034","ISSN":"16878442","abstract":"© 2017 Liqun Hu et al. Pavement heats the near-surface air and affects the thermal comfort of the human body in hot summer. Because of a large amount of connected porosity of porous Portland cement concrete (PPCC), the thermal parameters of PPCC are much different from those of traditional Portland cement concrete (PCC). The temperature change characteristics of PPCC and the effects on surrounding environment are also different. A continuous 48-hour log of temperature of a PCC and five kinds of PPCC with different porosity were recorded in the open air in the hot summer. The air temperatures at different heights above concrete specimens were tested using self-made enclosed boxes to analyze the characteristics of near-surface air temperature. The output heat flux of different concrete specimens was calculated. The results show that the PPCC has higher temperature in the daytime and lower temperature in the nighttime and larger temperature gradient than the PCC. The air temperature above PPCC is lower than that of PCC after solar radiation going to zero at night. The total output heat flux of PPCC is slightly smaller in the daytime and significantly smaller at night than that of PCC. The results of tests and calculations indicate that PPCC contributes to the mitigation of heating effect of pavement on the near-surface air.","author":[{"dropping-particle":"","family":"Hu","given":"Liqun","non-dropping-particle":"","parse-names":false,"suffix":""},{"dropping-particle":"","family":"Li","given":"Yangyang","non-dropping-particle":"","parse-names":false,"suffix":""},{"dropping-particle":"","family":"Zou","given":"Xiaolong","non-dropping-particle":"","parse-names":false,"suffix":""},{"dropping-particle":"","family":"Du","given":"Shaowen","non-dropping-particle":"","parse-names":false,"suffix":""},{"dropping-particle":"","family":"Liu","given":"Zhuangzhuang","non-dropping-particle":"","parse-names":false,"suffix":""},{"dropping-particle":"","family":"Huang","given":"Hao","non-dropping-particle":"","parse-names":false,"suffix":""}],"container-title":"Advances in Materials Science and Engineering","id":"ITEM-1","issued":{"date-parts":[["2017"]]},"title":"Temperature Characteristics of Porous Portland Cement Concrete during the Hot Summer Session","type":"article-journal","volume":"2017"},"uris":["http://www.mendeley.com/documents/?uuid=2145915f-ea9e-49c3-a9f3-c727a31bc709"]}],"mendeley":{"formattedCitation":"&lt;sup&gt;4&lt;/sup&gt;","plainTextFormattedCitation":"4","previouslyFormattedCitation":"&lt;sup&gt;4&lt;/sup&gt;"},"properties":{"noteIndex":0},"schema":"https://github.com/citation-style-language/schema/raw/master/csl-citation.json"}</w:instrText>
+              <w:instrText>ADDIN CSL_CITATION {"citationItems":[{"id":"ITEM-1","itemData":{"DOI":"10.1155/2017/2058034","ISSN":"16878442","abstract":"© 2017 Liqun Hu et al. Pavement heats the near-surface air and affects the thermal comfort of the human body in hot summer. Because of a large amount of connected porosity of porous Portland cement concrete (PPCC), the thermal parameters of PPCC are much different from those of traditional Portland cement concrete (PCC). The temperature change characteristics of PPCC and the effects on surrounding environment are also different. A continuous 48-hour log of temperature of a PCC and five kinds of PPCC with different porosity were recorded in the open air in the hot summer. The air temperatures at different heights above concrete specimens were tested using self-made enclosed boxes to analyze the characteristics of near-surface air temperature. The output heat flux of different concrete specimens was calculated. The results show that the PPCC has higher temperature in the daytime and lower temperature in the nighttime and larger temperature gradient than the PCC. The air temperature above PPCC is lower than that of PCC after solar radiation going to zero at night. The total output heat flux of PPCC is slightly smaller in the daytime and significantly smaller at night than that of PCC. The results of tests and calculations indicate that PPCC contributes to the mitigation of heating effect of pavement on the near-surface air.","author":[{"dropping-particle":"","family":"Hu","given":"Liqun","non-dropping-particle":"","parse-names":false,"suffix":""},{"dropping-particle":"","family":"Li","given":"Yangyang","non-dropping-particle":"","parse-names":false,"suffix":""},{"dropping-particle":"","family":"Zou","given":"Xiaolong","non-dropping-particle":"","parse-names":false,"suffix":""},{"dropping-particle":"","family":"Du","given":"Shaowen","non-dropping-particle":"","parse-names":false,"suffix":""},{"dropping-particle":"","family":"Liu","given":"Zhuangzhuang","non-dropping-particle":"","parse-names":false,"suffix":""},{"dropping-particle":"","family":"Huang","given":"Hao","non-dropping-particle":"","parse-names":false,"suffix":""}],"container-title":"Advances in Materials Science and Engineering","id":"ITEM-1","issued":{"date-parts":[["2017"]]},"title":"Temperature Characteristics of Porous Portland Cement Concrete during the Hot Summer Session","type":"article-journal","volume":"2017"},"uris":["http://www.mendeley.com/documents/?uuid=2145915f-ea9e-49c3-a9f3-c727a31bc709"]}],"mendeley":{"formattedCitation":"&lt;sup&gt;4&lt;/sup&gt;","plainTextFormattedCitation":"4","previouslyFormattedCitation":"(Hu et al., 2017)"},"properties":{"noteIndex":0},"schema":"https://github.com/citation-style-language/schema/raw/master/csl-citation.json"}</w:instrText>
             </w:r>
             <w:r>
               <w:rPr>
@@ -4245,16 +4239,8 @@
               <w:rPr>
                 <w:rFonts w:ascii="Times New Roman" w:hAnsi="Times New Roman" w:cs="Times New Roman"/>
               </w:rPr>
-              <w:t>1050 (</w:t>
-            </w:r>
-            <w:proofErr w:type="spellStart"/>
-            <w:r>
-              <w:rPr>
-                <w:rFonts w:ascii="Times New Roman" w:hAnsi="Times New Roman" w:cs="Times New Roman"/>
-              </w:rPr>
-              <w:t>PCC</w:t>
-            </w:r>
-            <w:proofErr w:type="spellEnd"/>
+              <w:t>1050 (PCC</w:t>
+            </w:r>
             <w:r>
               <w:rPr>
                 <w:rFonts w:ascii="Times New Roman" w:hAnsi="Times New Roman" w:cs="Times New Roman"/>
@@ -4277,7 +4263,7 @@
               <w:rPr>
                 <w:rFonts w:ascii="Times New Roman" w:hAnsi="Times New Roman" w:cs="Times New Roman"/>
               </w:rPr>
-              <w:instrText>ADDIN CSL_CITATION {"citationItems":[{"id":"ITEM-1","itemData":{"DOI":"10.1155/2017/2058034","ISSN":"16878442","abstract":"© 2017 Liqun Hu et al. Pavement heats the near-surface air and affects the thermal comfort of the human body in hot summer. Because of a large amount of connected porosity of porous Portland cement concrete (PPCC), the thermal parameters of PPCC are much different from those of traditional Portland cement concrete (PCC). The temperature change characteristics of PPCC and the effects on surrounding environment are also different. A continuous 48-hour log of temperature of a PCC and five kinds of PPCC with different porosity were recorded in the open air in the hot summer. The air temperatures at different heights above concrete specimens were tested using self-made enclosed boxes to analyze the characteristics of near-surface air temperature. The output heat flux of different concrete specimens was calculated. The results show that the PPCC has higher temperature in the daytime and lower temperature in the nighttime and larger temperature gradient than the PCC. The air temperature above PPCC is lower than that of PCC after solar radiation going to zero at night. The total output heat flux of PPCC is slightly smaller in the daytime and significantly smaller at night than that of PCC. The results of tests and calculations indicate that PPCC contributes to the mitigation of heating effect of pavement on the near-surface air.","author":[{"dropping-particle":"","family":"Hu","given":"Liqun","non-dropping-particle":"","parse-names":false,"suffix":""},{"dropping-particle":"","family":"Li","given":"Yangyang","non-dropping-particle":"","parse-names":false,"suffix":""},{"dropping-particle":"","family":"Zou","given":"Xiaolong","non-dropping-particle":"","parse-names":false,"suffix":""},{"dropping-particle":"","family":"Du","given":"Shaowen","non-dropping-particle":"","parse-names":false,"suffix":""},{"dropping-particle":"","family":"Liu","given":"Zhuangzhuang","non-dropping-particle":"","parse-names":false,"suffix":""},{"dropping-particle":"","family":"Huang","given":"Hao","non-dropping-particle":"","parse-names":false,"suffix":""}],"container-title":"Advances in Materials Science and Engineering","id":"ITEM-1","issued":{"date-parts":[["2017"]]},"title":"Temperature Characteristics of Porous Portland Cement Concrete during the Hot Summer Session","type":"article-journal","volume":"2017"},"uris":["http://www.mendeley.com/documents/?uuid=2145915f-ea9e-49c3-a9f3-c727a31bc709"]}],"mendeley":{"formattedCitation":"&lt;sup&gt;4&lt;/sup&gt;","plainTextFormattedCitation":"4","previouslyFormattedCitation":"&lt;sup&gt;4&lt;/sup&gt;"},"properties":{"noteIndex":0},"schema":"https://github.com/citation-style-language/schema/raw/master/csl-citation.json"}</w:instrText>
+              <w:instrText>ADDIN CSL_CITATION {"citationItems":[{"id":"ITEM-1","itemData":{"DOI":"10.1155/2017/2058034","ISSN":"16878442","abstract":"© 2017 Liqun Hu et al. Pavement heats the near-surface air and affects the thermal comfort of the human body in hot summer. Because of a large amount of connected porosity of porous Portland cement concrete (PPCC), the thermal parameters of PPCC are much different from those of traditional Portland cement concrete (PCC). The temperature change characteristics of PPCC and the effects on surrounding environment are also different. A continuous 48-hour log of temperature of a PCC and five kinds of PPCC with different porosity were recorded in the open air in the hot summer. The air temperatures at different heights above concrete specimens were tested using self-made enclosed boxes to analyze the characteristics of near-surface air temperature. The output heat flux of different concrete specimens was calculated. The results show that the PPCC has higher temperature in the daytime and lower temperature in the nighttime and larger temperature gradient than the PCC. The air temperature above PPCC is lower than that of PCC after solar radiation going to zero at night. The total output heat flux of PPCC is slightly smaller in the daytime and significantly smaller at night than that of PCC. The results of tests and calculations indicate that PPCC contributes to the mitigation of heating effect of pavement on the near-surface air.","author":[{"dropping-particle":"","family":"Hu","given":"Liqun","non-dropping-particle":"","parse-names":false,"suffix":""},{"dropping-particle":"","family":"Li","given":"Yangyang","non-dropping-particle":"","parse-names":false,"suffix":""},{"dropping-particle":"","family":"Zou","given":"Xiaolong","non-dropping-particle":"","parse-names":false,"suffix":""},{"dropping-particle":"","family":"Du","given":"Shaowen","non-dropping-particle":"","parse-names":false,"suffix":""},{"dropping-particle":"","family":"Liu","given":"Zhuangzhuang","non-dropping-particle":"","parse-names":false,"suffix":""},{"dropping-particle":"","family":"Huang","given":"Hao","non-dropping-particle":"","parse-names":false,"suffix":""}],"container-title":"Advances in Materials Science and Engineering","id":"ITEM-1","issued":{"date-parts":[["2017"]]},"title":"Temperature Characteristics of Porous Portland Cement Concrete during the Hot Summer Session","type":"article-journal","volume":"2017"},"uris":["http://www.mendeley.com/documents/?uuid=2145915f-ea9e-49c3-a9f3-c727a31bc709"]}],"mendeley":{"formattedCitation":"&lt;sup&gt;4&lt;/sup&gt;","plainTextFormattedCitation":"4","previouslyFormattedCitation":"(Hu et al., 2017)"},"properties":{"noteIndex":0},"schema":"https://github.com/citation-style-language/schema/raw/master/csl-citation.json"}</w:instrText>
             </w:r>
             <w:r>
               <w:rPr>
@@ -4311,7 +4297,7 @@
         </w:tc>
         <w:tc>
           <w:tcPr>
-            <w:tcW w:w="2697" w:type="dxa"/>
+            <w:tcW w:w="2790" w:type="dxa"/>
             <w:vAlign w:val="center"/>
           </w:tcPr>
           <w:p>
@@ -4349,7 +4335,7 @@
               <w:rPr>
                 <w:rFonts w:ascii="Times New Roman" w:hAnsi="Times New Roman" w:cs="Times New Roman"/>
               </w:rPr>
-              <w:instrText>ADDIN CSL_CITATION {"citationItems":[{"id":"ITEM-1","itemData":{"abstract":"A one-dimensional mathematical model was developed, based on the fundamental energy balance, to calculate the pavement near-surface temperatures using hourly measured solar radiation, air temperature, dew-point temperature, and wind velocity data. An analysis was conducted to predict the diurnal temperature effects of pavement thermophysical properties with the aim of seeking an optimum composition of paving materials for future infrastructure projects. Appropriate paving materials not only ensure stability and safety for road users, but also the ability to mitigate heat absorption and high surface temperatures contributing to the Urban Heat Island Effect and human comfort. This paper evaluated the effects and sensitivities of the thermophysical properties on the pavement surface temperatures. The results indicated that both albedo and emissivity have the highest positive effects on pavement maximum and minimum temperatures, respectively, while increasing the thermal conductivity, diffusivity, and volumetric heat capacity help in mitigating the maximum","author":[{"dropping-particle":"","family":"Gui","given":"Jooseng","non-dropping-particle":"","parse-names":false,"suffix":""},{"dropping-particle":"","family":"Phelan","given":"Patrick E.","non-dropping-particle":"","parse-names":false,"suffix":""},{"dropping-particle":"","family":"Kaloush","given":"Kamil E.","non-dropping-particle":"","parse-names":false,"suffix":""},{"dropping-particle":"","family":"Golden","given":"Jay S.","non-dropping-particle":"","parse-names":false,"suffix":""}],"container-title":"Journal of Materials in Civil Engineering","id":"ITEM-1","issue":"8","issued":{"date-parts":[["2007","5"]]},"page":"683-690","title":"Impact of Pavement Thermophysical Properties on Surface Temperatures","type":"article-journal","volume":"19"},"uris":["http://www.mendeley.com/documents/?uuid=3aae41bb-10f2-4b95-b942-9989e4e4b94b"]}],"mendeley":{"formattedCitation":"&lt;sup&gt;8&lt;/sup&gt;","plainTextFormattedCitation":"8","previouslyFormattedCitation":"&lt;sup&gt;8&lt;/sup&gt;"},"properties":{"noteIndex":0},"schema":"https://github.com/citation-style-language/schema/raw/master/csl-citation.json"}</w:instrText>
+              <w:instrText>ADDIN CSL_CITATION {"citationItems":[{"id":"ITEM-1","itemData":{"abstract":"A one-dimensional mathematical model was developed, based on the fundamental energy balance, to calculate the pavement near-surface temperatures using hourly measured solar radiation, air temperature, dew-point temperature, and wind velocity data. An analysis was conducted to predict the diurnal temperature effects of pavement thermophysical properties with the aim of seeking an optimum composition of paving materials for future infrastructure projects. Appropriate paving materials not only ensure stability and safety for road users, but also the ability to mitigate heat absorption and high surface temperatures contributing to the Urban Heat Island Effect and human comfort. This paper evaluated the effects and sensitivities of the thermophysical properties on the pavement surface temperatures. The results indicated that both albedo and emissivity have the highest positive effects on pavement maximum and minimum temperatures, respectively, while increasing the thermal conductivity, diffusivity, and volumetric heat capacity help in mitigating the maximum","author":[{"dropping-particle":"","family":"Gui","given":"Jooseng","non-dropping-particle":"","parse-names":false,"suffix":""},{"dropping-particle":"","family":"Phelan","given":"Patrick E.","non-dropping-particle":"","parse-names":false,"suffix":""},{"dropping-particle":"","family":"Kaloush","given":"Kamil E.","non-dropping-particle":"","parse-names":false,"suffix":""},{"dropping-particle":"","family":"Golden","given":"Jay S.","non-dropping-particle":"","parse-names":false,"suffix":""}],"container-title":"Journal of Materials in Civil Engineering","id":"ITEM-1","issue":"8","issued":{"date-parts":[["2007","5"]]},"page":"683-690","title":"Impact of Pavement Thermophysical Properties on Surface Temperatures","type":"article-journal","volume":"19"},"uris":["http://www.mendeley.com/documents/?uuid=3aae41bb-10f2-4b95-b942-9989e4e4b94b"]}],"mendeley":{"formattedCitation":"&lt;sup&gt;9&lt;/sup&gt;","plainTextFormattedCitation":"9","previouslyFormattedCitation":"(Gui et al., 2007)"},"properties":{"noteIndex":0},"schema":"https://github.com/citation-style-language/schema/raw/master/csl-citation.json"}</w:instrText>
             </w:r>
             <w:r>
               <w:rPr>
@@ -4363,7 +4349,7 @@
                 <w:noProof/>
                 <w:vertAlign w:val="superscript"/>
               </w:rPr>
-              <w:t>8</w:t>
+              <w:t>9</w:t>
             </w:r>
             <w:r>
               <w:rPr>
@@ -4443,7 +4429,7 @@
         </w:tc>
         <w:tc>
           <w:tcPr>
-            <w:tcW w:w="1350" w:type="dxa"/>
+            <w:tcW w:w="1463" w:type="dxa"/>
             <w:vAlign w:val="center"/>
           </w:tcPr>
           <w:p>
@@ -4513,35 +4499,35 @@
         </w:tc>
         <w:tc>
           <w:tcPr>
-            <w:tcW w:w="3669" w:type="dxa"/>
-            <w:vAlign w:val="center"/>
-          </w:tcPr>
-          <w:p>
-            <w:pPr>
-              <w:jc w:val="center"/>
-              <w:rPr>
-                <w:rFonts w:ascii="Times New Roman" w:hAnsi="Times New Roman" w:cs="Times New Roman"/>
-              </w:rPr>
-            </w:pPr>
-          </w:p>
-        </w:tc>
-        <w:tc>
-          <w:tcPr>
-            <w:tcW w:w="2004" w:type="dxa"/>
-            <w:vAlign w:val="center"/>
-          </w:tcPr>
-          <w:p>
-            <w:pPr>
-              <w:jc w:val="center"/>
-              <w:rPr>
-                <w:rFonts w:ascii="Times New Roman" w:hAnsi="Times New Roman" w:cs="Times New Roman"/>
-              </w:rPr>
-            </w:pPr>
-          </w:p>
-        </w:tc>
-        <w:tc>
-          <w:tcPr>
-            <w:tcW w:w="2697" w:type="dxa"/>
+            <w:tcW w:w="3307" w:type="dxa"/>
+            <w:vAlign w:val="center"/>
+          </w:tcPr>
+          <w:p>
+            <w:pPr>
+              <w:jc w:val="center"/>
+              <w:rPr>
+                <w:rFonts w:ascii="Times New Roman" w:hAnsi="Times New Roman" w:cs="Times New Roman"/>
+              </w:rPr>
+            </w:pPr>
+          </w:p>
+        </w:tc>
+        <w:tc>
+          <w:tcPr>
+            <w:tcW w:w="2160" w:type="dxa"/>
+            <w:vAlign w:val="center"/>
+          </w:tcPr>
+          <w:p>
+            <w:pPr>
+              <w:jc w:val="center"/>
+              <w:rPr>
+                <w:rFonts w:ascii="Times New Roman" w:hAnsi="Times New Roman" w:cs="Times New Roman"/>
+              </w:rPr>
+            </w:pPr>
+          </w:p>
+        </w:tc>
+        <w:tc>
+          <w:tcPr>
+            <w:tcW w:w="2790" w:type="dxa"/>
             <w:vAlign w:val="center"/>
           </w:tcPr>
           <w:p>
@@ -4574,7 +4560,7 @@
               <w:rPr>
                 <w:rFonts w:ascii="Times New Roman" w:hAnsi="Times New Roman" w:cs="Times New Roman"/>
               </w:rPr>
-              <w:t>Min l</w:t>
+              <w:t>L</w:t>
             </w:r>
             <w:r>
               <w:rPr>
@@ -4586,7 +4572,7 @@
         </w:tc>
         <w:tc>
           <w:tcPr>
-            <w:tcW w:w="1350" w:type="dxa"/>
+            <w:tcW w:w="1463" w:type="dxa"/>
             <w:vAlign w:val="center"/>
           </w:tcPr>
           <w:p>
@@ -4610,63 +4596,39 @@
         </w:tc>
         <w:tc>
           <w:tcPr>
-            <w:tcW w:w="3669" w:type="dxa"/>
-            <w:vAlign w:val="center"/>
-          </w:tcPr>
-          <w:p>
-            <w:pPr>
-              <w:jc w:val="center"/>
-              <w:rPr>
-                <w:rFonts w:ascii="Times New Roman" w:hAnsi="Times New Roman" w:cs="Times New Roman"/>
-              </w:rPr>
-            </w:pPr>
-            <w:r>
-              <w:rPr>
-                <w:rFonts w:ascii="Times New Roman" w:hAnsi="Times New Roman" w:cs="Times New Roman"/>
-              </w:rPr>
-              <w:t xml:space="preserve">150 </w:t>
-            </w:r>
-            <w:r>
-              <w:rPr>
-                <w:rFonts w:ascii="Times New Roman" w:hAnsi="Times New Roman" w:cs="Times New Roman"/>
-              </w:rPr>
-              <w:t>(</w:t>
-            </w:r>
-            <w:r>
-              <w:rPr>
-                <w:rFonts w:ascii="Times New Roman" w:hAnsi="Times New Roman" w:cs="Times New Roman"/>
-              </w:rPr>
-              <w:t>flexible</w:t>
-            </w:r>
-            <w:r>
-              <w:rPr>
-                <w:rFonts w:ascii="Times New Roman" w:hAnsi="Times New Roman" w:cs="Times New Roman"/>
-              </w:rPr>
-              <w:t>)</w:t>
-            </w:r>
-            <w:r>
-              <w:rPr>
-                <w:rFonts w:ascii="Times New Roman" w:hAnsi="Times New Roman" w:cs="Times New Roman"/>
-              </w:rPr>
-              <w:t xml:space="preserve"> </w:t>
-            </w:r>
-            <w:r>
-              <w:rPr>
-                <w:rFonts w:ascii="Times New Roman" w:hAnsi="Times New Roman" w:cs="Times New Roman"/>
-              </w:rPr>
-              <w:t>plus</w:t>
-            </w:r>
-            <w:r>
-              <w:rPr>
-                <w:rFonts w:ascii="Times New Roman" w:hAnsi="Times New Roman" w:cs="Times New Roman"/>
-              </w:rPr>
-              <w:t xml:space="preserve"> 50 </w:t>
-            </w:r>
-            <w:r>
-              <w:rPr>
-                <w:rFonts w:ascii="Times New Roman" w:hAnsi="Times New Roman" w:cs="Times New Roman"/>
-              </w:rPr>
-              <w:t>(</w:t>
+            <w:tcW w:w="3307" w:type="dxa"/>
+            <w:vAlign w:val="center"/>
+          </w:tcPr>
+          <w:p>
+            <w:pPr>
+              <w:jc w:val="center"/>
+              <w:rPr>
+                <w:rFonts w:ascii="Times New Roman" w:hAnsi="Times New Roman" w:cs="Times New Roman"/>
+              </w:rPr>
+            </w:pPr>
+            <w:r>
+              <w:rPr>
+                <w:rFonts w:ascii="Times New Roman" w:hAnsi="Times New Roman" w:cs="Times New Roman"/>
+              </w:rPr>
+              <w:t>75</w:t>
+            </w:r>
+            <w:r>
+              <w:rPr>
+                <w:rFonts w:ascii="Times New Roman" w:hAnsi="Times New Roman" w:cs="Times New Roman"/>
+              </w:rPr>
+              <w:t xml:space="preserve"> - </w:t>
+            </w:r>
+            <w:r>
+              <w:rPr>
+                <w:rFonts w:ascii="Times New Roman" w:hAnsi="Times New Roman" w:cs="Times New Roman"/>
+              </w:rPr>
+              <w:t>1</w:t>
+            </w:r>
+            <w:r>
+              <w:rPr>
+                <w:rFonts w:ascii="Times New Roman" w:hAnsi="Times New Roman" w:cs="Times New Roman"/>
+              </w:rPr>
+              <w:t xml:space="preserve">00 </w:t>
             </w:r>
             <w:r>
               <w:rPr>
@@ -4678,78 +4640,6 @@
               <w:rPr>
                 <w:rFonts w:ascii="Times New Roman" w:hAnsi="Times New Roman" w:cs="Times New Roman"/>
               </w:rPr>
-              <w:t>)</w:t>
-            </w:r>
-          </w:p>
-          <w:p>
-            <w:pPr>
-              <w:jc w:val="center"/>
-              <w:rPr>
-                <w:rFonts w:ascii="Times New Roman" w:hAnsi="Times New Roman" w:cs="Times New Roman"/>
-              </w:rPr>
-            </w:pPr>
-            <w:r>
-              <w:rPr>
-                <w:rFonts w:ascii="Times New Roman" w:hAnsi="Times New Roman" w:cs="Times New Roman"/>
-              </w:rPr>
-              <w:t xml:space="preserve">100 </w:t>
-            </w:r>
-            <w:commentRangeStart w:id="2"/>
-            <w:r>
-              <w:rPr>
-                <w:rFonts w:ascii="Times New Roman" w:hAnsi="Times New Roman" w:cs="Times New Roman"/>
-              </w:rPr>
-              <w:t>base</w:t>
-            </w:r>
-            <w:commentRangeEnd w:id="2"/>
-            <w:r>
-              <w:rPr>
-                <w:rStyle w:val="CommentReference"/>
-              </w:rPr>
-              <w:commentReference w:id="2"/>
-            </w:r>
-          </w:p>
-          <w:p>
-            <w:pPr>
-              <w:jc w:val="center"/>
-              <w:rPr>
-                <w:rFonts w:ascii="Times New Roman" w:hAnsi="Times New Roman" w:cs="Times New Roman"/>
-              </w:rPr>
-            </w:pPr>
-            <w:r>
-              <w:rPr>
-                <w:rFonts w:ascii="Times New Roman" w:hAnsi="Times New Roman" w:cs="Times New Roman"/>
-              </w:rPr>
-              <w:t>75</w:t>
-            </w:r>
-            <w:r>
-              <w:rPr>
-                <w:rFonts w:ascii="Times New Roman" w:hAnsi="Times New Roman" w:cs="Times New Roman"/>
-              </w:rPr>
-              <w:t xml:space="preserve"> - </w:t>
-            </w:r>
-            <w:r>
-              <w:rPr>
-                <w:rFonts w:ascii="Times New Roman" w:hAnsi="Times New Roman" w:cs="Times New Roman"/>
-              </w:rPr>
-              <w:t>1</w:t>
-            </w:r>
-            <w:r>
-              <w:rPr>
-                <w:rFonts w:ascii="Times New Roman" w:hAnsi="Times New Roman" w:cs="Times New Roman"/>
-              </w:rPr>
-              <w:t xml:space="preserve">00 </w:t>
-            </w:r>
-            <w:r>
-              <w:rPr>
-                <w:rFonts w:ascii="Times New Roman" w:hAnsi="Times New Roman" w:cs="Times New Roman"/>
-              </w:rPr>
-              <w:t>surface</w:t>
-            </w:r>
-            <w:r>
-              <w:rPr>
-                <w:rFonts w:ascii="Times New Roman" w:hAnsi="Times New Roman" w:cs="Times New Roman"/>
-              </w:rPr>
               <w:t xml:space="preserve"> airport </w:t>
             </w:r>
             <w:r>
@@ -4762,7 +4652,7 @@
               <w:rPr>
                 <w:rFonts w:ascii="Times New Roman" w:hAnsi="Times New Roman" w:cs="Times New Roman"/>
               </w:rPr>
-              <w:instrText>ADDIN CSL_CITATION {"citationItems":[{"id":"ITEM-1","itemData":{"DOI":"150/5320-6F","abstract":"Subject: AIRCRAFT ICE PROTECTION Date: 8/16/06 AC No: 20-73A","author":[{"dropping-particle":"","family":"FAA","given":"(Federal Aviation Administration)","non-dropping-particle":"","parse-names":false,"suffix":""}],"id":"ITEM-1","issued":{"date-parts":[["2016"]]},"title":"Airport Pavement Design and Evaluation","type":"report"},"uris":["http://www.mendeley.com/documents/?uuid=824a1f1c-60ac-4833-aa13-ceff99fa2bd9"]}],"mendeley":{"formattedCitation":"&lt;sup&gt;14&lt;/sup&gt;","plainTextFormattedCitation":"14","previouslyFormattedCitation":"&lt;sup&gt;13&lt;/sup&gt;"},"properties":{"noteIndex":0},"schema":"https://github.com/citation-style-language/schema/raw/master/csl-citation.json"}</w:instrText>
+              <w:instrText>ADDIN CSL_CITATION {"citationItems":[{"id":"ITEM-1","itemData":{"DOI":"150/5320-6F","abstract":"Subject: AIRCRAFT ICE PROTECTION Date: 8/16/06 AC No: 20-73A","author":[{"dropping-particle":"","family":"FAA","given":"(Federal Aviation Administration)","non-dropping-particle":"","parse-names":false,"suffix":""}],"id":"ITEM-1","issued":{"date-parts":[["2016"]]},"title":"Airport Pavement Design and Evaluation","type":"report"},"uris":["http://www.mendeley.com/documents/?uuid=824a1f1c-60ac-4833-aa13-ceff99fa2bd9"]}],"mendeley":{"formattedCitation":"&lt;sup&gt;16&lt;/sup&gt;","plainTextFormattedCitation":"16","previouslyFormattedCitation":"(FAA, 2016)"},"properties":{"noteIndex":0},"schema":"https://github.com/citation-style-language/schema/raw/master/csl-citation.json"}</w:instrText>
             </w:r>
             <w:r>
               <w:rPr>
@@ -4776,7 +4666,7 @@
                 <w:noProof/>
                 <w:vertAlign w:val="superscript"/>
               </w:rPr>
-              <w:t>14</w:t>
+              <w:t>16</w:t>
             </w:r>
             <w:r>
               <w:rPr>
@@ -4796,7 +4686,19 @@
               <w:rPr>
                 <w:rFonts w:ascii="Times New Roman" w:hAnsi="Times New Roman" w:cs="Times New Roman"/>
               </w:rPr>
-              <w:t xml:space="preserve">125 (stabilized base airport, only heavy planes) </w:t>
+              <w:t xml:space="preserve">75 - </w:t>
+            </w:r>
+            <w:r>
+              <w:rPr>
+                <w:rFonts w:ascii="Times New Roman" w:hAnsi="Times New Roman" w:cs="Times New Roman"/>
+              </w:rPr>
+              <w:t>125 (stabilized base airport</w:t>
+            </w:r>
+            <w:r>
+              <w:rPr>
+                <w:rFonts w:ascii="Times New Roman" w:hAnsi="Times New Roman" w:cs="Times New Roman"/>
+              </w:rPr>
+              <w:t xml:space="preserve">) </w:t>
             </w:r>
             <w:r>
               <w:rPr>
@@ -4808,7 +4710,7 @@
               <w:rPr>
                 <w:rFonts w:ascii="Times New Roman" w:hAnsi="Times New Roman" w:cs="Times New Roman"/>
               </w:rPr>
-              <w:instrText>ADDIN CSL_CITATION {"citationItems":[{"id":"ITEM-1","itemData":{"DOI":"150/5320-6F","abstract":"Subject: AIRCRAFT ICE PROTECTION Date: 8/16/06 AC No: 20-73A","author":[{"dropping-particle":"","family":"FAA","given":"(Federal Aviation Administration)","non-dropping-particle":"","parse-names":false,"suffix":""}],"id":"ITEM-1","issued":{"date-parts":[["2016"]]},"title":"Airport Pavement Design and Evaluation","type":"report"},"uris":["http://www.mendeley.com/documents/?uuid=824a1f1c-60ac-4833-aa13-ceff99fa2bd9"]}],"mendeley":{"formattedCitation":"&lt;sup&gt;14&lt;/sup&gt;","plainTextFormattedCitation":"14","previouslyFormattedCitation":"&lt;sup&gt;13&lt;/sup&gt;"},"properties":{"noteIndex":0},"schema":"https://github.com/citation-style-language/schema/raw/master/csl-citation.json"}</w:instrText>
+              <w:instrText>ADDIN CSL_CITATION {"citationItems":[{"id":"ITEM-1","itemData":{"DOI":"150/5320-6F","abstract":"Subject: AIRCRAFT ICE PROTECTION Date: 8/16/06 AC No: 20-73A","author":[{"dropping-particle":"","family":"FAA","given":"(Federal Aviation Administration)","non-dropping-particle":"","parse-names":false,"suffix":""}],"id":"ITEM-1","issued":{"date-parts":[["2016"]]},"title":"Airport Pavement Design and Evaluation","type":"report"},"uris":["http://www.mendeley.com/documents/?uuid=824a1f1c-60ac-4833-aa13-ceff99fa2bd9"]}],"mendeley":{"formattedCitation":"&lt;sup&gt;16&lt;/sup&gt;","plainTextFormattedCitation":"16","previouslyFormattedCitation":"(FAA, 2016)"},"properties":{"noteIndex":0},"schema":"https://github.com/citation-style-language/schema/raw/master/csl-citation.json"}</w:instrText>
             </w:r>
             <w:r>
               <w:rPr>
@@ -4822,7 +4724,7 @@
                 <w:noProof/>
                 <w:vertAlign w:val="superscript"/>
               </w:rPr>
-              <w:t>14</w:t>
+              <w:t>16</w:t>
             </w:r>
             <w:r>
               <w:rPr>
@@ -4842,21 +4744,31 @@
               <w:rPr>
                 <w:rFonts w:ascii="Times New Roman" w:hAnsi="Times New Roman" w:cs="Times New Roman"/>
               </w:rPr>
-              <w:t xml:space="preserve">75 – 150 (crushed </w:t>
-            </w:r>
-            <w:proofErr w:type="spellStart"/>
-            <w:r>
-              <w:rPr>
-                <w:rFonts w:ascii="Times New Roman" w:hAnsi="Times New Roman" w:cs="Times New Roman"/>
-              </w:rPr>
-              <w:t>agg</w:t>
-            </w:r>
-            <w:proofErr w:type="spellEnd"/>
-            <w:r>
-              <w:rPr>
-                <w:rFonts w:ascii="Times New Roman" w:hAnsi="Times New Roman" w:cs="Times New Roman"/>
-              </w:rPr>
-              <w:t xml:space="preserve"> base airport) </w:t>
+              <w:t>75 -</w:t>
+            </w:r>
+            <w:r>
+              <w:rPr>
+                <w:rFonts w:ascii="Times New Roman" w:hAnsi="Times New Roman" w:cs="Times New Roman"/>
+              </w:rPr>
+              <w:t xml:space="preserve"> </w:t>
+            </w:r>
+            <w:r>
+              <w:rPr>
+                <w:rFonts w:ascii="Times New Roman" w:hAnsi="Times New Roman" w:cs="Times New Roman"/>
+              </w:rPr>
+              <w:t>300</w:t>
+            </w:r>
+            <w:r>
+              <w:rPr>
+                <w:rFonts w:ascii="Times New Roman" w:hAnsi="Times New Roman" w:cs="Times New Roman"/>
+              </w:rPr>
+              <w:t xml:space="preserve"> (crush</w:t>
+            </w:r>
+            <w:r>
+              <w:rPr>
+                <w:rFonts w:ascii="Times New Roman" w:hAnsi="Times New Roman" w:cs="Times New Roman"/>
+              </w:rPr>
+              <w:t xml:space="preserve"> agg base airport) </w:t>
             </w:r>
             <w:r>
               <w:rPr>
@@ -4868,7 +4780,7 @@
               <w:rPr>
                 <w:rFonts w:ascii="Times New Roman" w:hAnsi="Times New Roman" w:cs="Times New Roman"/>
               </w:rPr>
-              <w:instrText>ADDIN CSL_CITATION {"citationItems":[{"id":"ITEM-1","itemData":{"DOI":"150/5320-6F","abstract":"Subject: AIRCRAFT ICE PROTECTION Date: 8/16/06 AC No: 20-73A","author":[{"dropping-particle":"","family":"FAA","given":"(Federal Aviation Administration)","non-dropping-particle":"","parse-names":false,"suffix":""}],"id":"ITEM-1","issued":{"date-parts":[["2016"]]},"title":"Airport Pavement Design and Evaluation","type":"report"},"uris":["http://www.mendeley.com/documents/?uuid=824a1f1c-60ac-4833-aa13-ceff99fa2bd9"]}],"mendeley":{"formattedCitation":"&lt;sup&gt;14&lt;/sup&gt;","plainTextFormattedCitation":"14","previouslyFormattedCitation":"&lt;sup&gt;13&lt;/sup&gt;"},"properties":{"noteIndex":0},"schema":"https://github.com/citation-style-language/schema/raw/master/csl-citation.json"}</w:instrText>
+              <w:instrText>ADDIN CSL_CITATION {"citationItems":[{"id":"ITEM-1","itemData":{"DOI":"150/5320-6F","abstract":"Subject: AIRCRAFT ICE PROTECTION Date: 8/16/06 AC No: 20-73A","author":[{"dropping-particle":"","family":"FAA","given":"(Federal Aviation Administration)","non-dropping-particle":"","parse-names":false,"suffix":""}],"id":"ITEM-1","issued":{"date-parts":[["2016"]]},"title":"Airport Pavement Design and Evaluation","type":"report"},"uris":["http://www.mendeley.com/documents/?uuid=824a1f1c-60ac-4833-aa13-ceff99fa2bd9"]}],"mendeley":{"formattedCitation":"&lt;sup&gt;16&lt;/sup&gt;","plainTextFormattedCitation":"16","previouslyFormattedCitation":"(FAA, 2016)"},"properties":{"noteIndex":0},"schema":"https://github.com/citation-style-language/schema/raw/master/csl-citation.json"}</w:instrText>
             </w:r>
             <w:r>
               <w:rPr>
@@ -4882,7 +4794,7 @@
                 <w:noProof/>
                 <w:vertAlign w:val="superscript"/>
               </w:rPr>
-              <w:t>14</w:t>
+              <w:t>16</w:t>
             </w:r>
             <w:r>
               <w:rPr>
@@ -4902,39 +4814,19 @@
               <w:rPr>
                 <w:rFonts w:ascii="Times New Roman" w:hAnsi="Times New Roman" w:cs="Times New Roman"/>
               </w:rPr>
-              <w:t>75</w:t>
-            </w:r>
-            <w:r>
-              <w:rPr>
-                <w:rFonts w:ascii="Times New Roman" w:hAnsi="Times New Roman" w:cs="Times New Roman"/>
-              </w:rPr>
-              <w:t xml:space="preserve"> </w:t>
-            </w:r>
-            <w:proofErr w:type="spellStart"/>
-            <w:r>
-              <w:rPr>
-                <w:rFonts w:ascii="Times New Roman" w:hAnsi="Times New Roman" w:cs="Times New Roman"/>
-              </w:rPr>
-              <w:t>agg</w:t>
-            </w:r>
-            <w:proofErr w:type="spellEnd"/>
-            <w:r>
-              <w:rPr>
-                <w:rFonts w:ascii="Times New Roman" w:hAnsi="Times New Roman" w:cs="Times New Roman"/>
-              </w:rPr>
-              <w:t xml:space="preserve"> (</w:t>
-            </w:r>
-            <w:r>
-              <w:rPr>
-                <w:rFonts w:ascii="Times New Roman" w:hAnsi="Times New Roman" w:cs="Times New Roman"/>
-              </w:rPr>
-              <w:t>base airport</w:t>
-            </w:r>
-            <w:r>
-              <w:rPr>
-                <w:rFonts w:ascii="Times New Roman" w:hAnsi="Times New Roman" w:cs="Times New Roman"/>
-              </w:rPr>
-              <w:t xml:space="preserve">, only light planes) </w:t>
+              <w:t xml:space="preserve">100 </w:t>
+            </w:r>
+            <w:r>
+              <w:rPr>
+                <w:rFonts w:ascii="Times New Roman" w:hAnsi="Times New Roman" w:cs="Times New Roman"/>
+              </w:rPr>
+              <w:t xml:space="preserve">- 200 </w:t>
+            </w:r>
+            <w:r>
+              <w:rPr>
+                <w:rFonts w:ascii="Times New Roman" w:hAnsi="Times New Roman" w:cs="Times New Roman"/>
+              </w:rPr>
+              <w:t xml:space="preserve">(subbase airport) </w:t>
             </w:r>
             <w:r>
               <w:rPr>
@@ -4946,7 +4838,7 @@
               <w:rPr>
                 <w:rFonts w:ascii="Times New Roman" w:hAnsi="Times New Roman" w:cs="Times New Roman"/>
               </w:rPr>
-              <w:instrText>ADDIN CSL_CITATION {"citationItems":[{"id":"ITEM-1","itemData":{"DOI":"150/5320-6F","abstract":"Subject: AIRCRAFT ICE PROTECTION Date: 8/16/06 AC No: 20-73A","author":[{"dropping-particle":"","family":"FAA","given":"(Federal Aviation Administration)","non-dropping-particle":"","parse-names":false,"suffix":""}],"id":"ITEM-1","issued":{"date-parts":[["2016"]]},"title":"Airport Pavement Design and Evaluation","type":"report"},"uris":["http://www.mendeley.com/documents/?uuid=824a1f1c-60ac-4833-aa13-ceff99fa2bd9"]}],"mendeley":{"formattedCitation":"&lt;sup&gt;14&lt;/sup&gt;","plainTextFormattedCitation":"14","previouslyFormattedCitation":"&lt;sup&gt;13&lt;/sup&gt;"},"properties":{"noteIndex":0},"schema":"https://github.com/citation-style-language/schema/raw/master/csl-citation.json"}</w:instrText>
+              <w:instrText>ADDIN CSL_CITATION {"citationItems":[{"id":"ITEM-1","itemData":{"DOI":"150/5320-6F","abstract":"Subject: AIRCRAFT ICE PROTECTION Date: 8/16/06 AC No: 20-73A","author":[{"dropping-particle":"","family":"FAA","given":"(Federal Aviation Administration)","non-dropping-particle":"","parse-names":false,"suffix":""}],"id":"ITEM-1","issued":{"date-parts":[["2016"]]},"title":"Airport Pavement Design and Evaluation","type":"report"},"uris":["http://www.mendeley.com/documents/?uuid=824a1f1c-60ac-4833-aa13-ceff99fa2bd9"]}],"mendeley":{"formattedCitation":"&lt;sup&gt;16&lt;/sup&gt;","plainTextFormattedCitation":"16","previouslyFormattedCitation":"(FAA, 2016)"},"properties":{"noteIndex":0},"schema":"https://github.com/citation-style-language/schema/raw/master/csl-citation.json"}</w:instrText>
             </w:r>
             <w:r>
               <w:rPr>
@@ -4960,7 +4852,7 @@
                 <w:noProof/>
                 <w:vertAlign w:val="superscript"/>
               </w:rPr>
-              <w:t>14</w:t>
+              <w:t>16</w:t>
             </w:r>
             <w:r>
               <w:rPr>
@@ -4974,14 +4866,13 @@
               <w:jc w:val="center"/>
               <w:rPr>
                 <w:rFonts w:ascii="Times New Roman" w:hAnsi="Times New Roman" w:cs="Times New Roman"/>
-                <w:b/>
-              </w:rPr>
-            </w:pPr>
-            <w:r>
-              <w:rPr>
-                <w:rFonts w:ascii="Times New Roman" w:hAnsi="Times New Roman" w:cs="Times New Roman"/>
-              </w:rPr>
-              <w:t xml:space="preserve">100 (subbase airport) </w:t>
+              </w:rPr>
+            </w:pPr>
+            <w:r>
+              <w:rPr>
+                <w:rFonts w:ascii="Times New Roman" w:hAnsi="Times New Roman" w:cs="Times New Roman"/>
+              </w:rPr>
+              <w:t xml:space="preserve">100 (agg base) </w:t>
             </w:r>
             <w:r>
               <w:rPr>
@@ -4993,7 +4884,7 @@
               <w:rPr>
                 <w:rFonts w:ascii="Times New Roman" w:hAnsi="Times New Roman" w:cs="Times New Roman"/>
               </w:rPr>
-              <w:instrText>ADDIN CSL_CITATION {"citationItems":[{"id":"ITEM-1","itemData":{"DOI":"150/5320-6F","abstract":"Subject: AIRCRAFT ICE PROTECTION Date: 8/16/06 AC No: 20-73A","author":[{"dropping-particle":"","family":"FAA","given":"(Federal Aviation Administration)","non-dropping-particle":"","parse-names":false,"suffix":""}],"id":"ITEM-1","issued":{"date-parts":[["2016"]]},"title":"Airport Pavement Design and Evaluation","type":"report"},"uris":["http://www.mendeley.com/documents/?uuid=824a1f1c-60ac-4833-aa13-ceff99fa2bd9"]}],"mendeley":{"formattedCitation":"&lt;sup&gt;14&lt;/sup&gt;","plainTextFormattedCitation":"14","previouslyFormattedCitation":"&lt;sup&gt;13&lt;/sup&gt;"},"properties":{"noteIndex":0},"schema":"https://github.com/citation-style-language/schema/raw/master/csl-citation.json"}</w:instrText>
+              <w:instrText>ADDIN CSL_CITATION {"citationItems":[{"id":"ITEM-1","itemData":{"author":[{"dropping-particle":"","family":"ADOT","given":"(Arizona Department of Transportation)","non-dropping-particle":"","parse-names":false,"suffix":""}],"id":"ITEM-1","issued":{"date-parts":[["2017"]]},"number-of-pages":"35-36, 41","title":"Pavement Design Manual","type":"report"},"uris":["http://www.mendeley.com/documents/?uuid=df732fcf-3030-4e4a-ac59-646eeef2ac58"]}],"mendeley":{"formattedCitation":"&lt;sup&gt;17&lt;/sup&gt;","plainTextFormattedCitation":"17","previouslyFormattedCitation":"(ADOT, 2017)"},"properties":{"noteIndex":0},"schema":"https://github.com/citation-style-language/schema/raw/master/csl-citation.json"}</w:instrText>
             </w:r>
             <w:r>
               <w:rPr>
@@ -5007,7 +4898,7 @@
                 <w:noProof/>
                 <w:vertAlign w:val="superscript"/>
               </w:rPr>
-              <w:t>14</w:t>
+              <w:t>17</w:t>
             </w:r>
             <w:r>
               <w:rPr>
@@ -5016,70 +4907,18 @@
               <w:fldChar w:fldCharType="end"/>
             </w:r>
           </w:p>
-        </w:tc>
-        <w:tc>
-          <w:tcPr>
-            <w:tcW w:w="2004" w:type="dxa"/>
-            <w:vAlign w:val="center"/>
-          </w:tcPr>
-          <w:p>
-            <w:pPr>
-              <w:jc w:val="center"/>
-              <w:rPr>
-                <w:rFonts w:ascii="Times New Roman" w:hAnsi="Times New Roman" w:cs="Times New Roman"/>
-              </w:rPr>
-            </w:pPr>
-            <w:r>
-              <w:rPr>
-                <w:rFonts w:ascii="Times New Roman" w:hAnsi="Times New Roman" w:cs="Times New Roman"/>
-              </w:rPr>
-              <w:t xml:space="preserve">150 </w:t>
-            </w:r>
-            <w:r>
-              <w:rPr>
-                <w:rFonts w:ascii="Times New Roman" w:hAnsi="Times New Roman" w:cs="Times New Roman"/>
-              </w:rPr>
-              <w:t>(</w:t>
-            </w:r>
-            <w:r>
-              <w:rPr>
-                <w:rFonts w:ascii="Times New Roman" w:hAnsi="Times New Roman" w:cs="Times New Roman"/>
-              </w:rPr>
-              <w:t>plain concrete</w:t>
-            </w:r>
-            <w:r>
-              <w:rPr>
-                <w:rFonts w:ascii="Times New Roman" w:hAnsi="Times New Roman" w:cs="Times New Roman"/>
-              </w:rPr>
-              <w:t>)</w:t>
-            </w:r>
-          </w:p>
-          <w:p>
-            <w:pPr>
-              <w:jc w:val="center"/>
-              <w:rPr>
-                <w:rFonts w:ascii="Times New Roman" w:hAnsi="Times New Roman" w:cs="Times New Roman"/>
-              </w:rPr>
-            </w:pPr>
-            <w:r>
-              <w:rPr>
-                <w:rFonts w:ascii="Times New Roman" w:hAnsi="Times New Roman" w:cs="Times New Roman"/>
-              </w:rPr>
-              <w:t>100 (</w:t>
-            </w:r>
-            <w:proofErr w:type="spellStart"/>
-            <w:r>
-              <w:rPr>
-                <w:rFonts w:ascii="Times New Roman" w:hAnsi="Times New Roman" w:cs="Times New Roman"/>
-              </w:rPr>
-              <w:t>PCC</w:t>
-            </w:r>
-            <w:proofErr w:type="spellEnd"/>
-            <w:r>
-              <w:rPr>
-                <w:rFonts w:ascii="Times New Roman" w:hAnsi="Times New Roman" w:cs="Times New Roman"/>
-              </w:rPr>
-              <w:t xml:space="preserve"> sidewalk) </w:t>
+          <w:p>
+            <w:pPr>
+              <w:jc w:val="center"/>
+              <w:rPr>
+                <w:rFonts w:ascii="Times New Roman" w:hAnsi="Times New Roman" w:cs="Times New Roman"/>
+              </w:rPr>
+            </w:pPr>
+            <w:r>
+              <w:rPr>
+                <w:rFonts w:ascii="Times New Roman" w:hAnsi="Times New Roman" w:cs="Times New Roman"/>
+              </w:rPr>
+              <w:t xml:space="preserve">50 (rehab overlay) </w:t>
             </w:r>
             <w:r>
               <w:rPr>
@@ -5091,7 +4930,7 @@
               <w:rPr>
                 <w:rFonts w:ascii="Times New Roman" w:hAnsi="Times New Roman" w:cs="Times New Roman"/>
               </w:rPr>
-              <w:instrText>ADDIN CSL_CITATION {"citationItems":[{"id":"ITEM-1","itemData":{"DOI":"UFC 3-201-01","author":[{"dropping-particle":"","family":"USACE","given":"(United States Army Corps of Engineers)","non-dropping-particle":"","parse-names":false,"suffix":""}],"id":"ITEM-1","issue":"April","issued":{"date-parts":[["2018"]]},"title":"Unified Facilities Criteria","type":"report"},"uris":["http://www.mendeley.com/documents/?uuid=56a18f3c-fe61-453f-8da2-b639cb6bb993"]}],"mendeley":{"formattedCitation":"&lt;sup&gt;15&lt;/sup&gt;","plainTextFormattedCitation":"15","previouslyFormattedCitation":"&lt;sup&gt;14&lt;/sup&gt;"},"properties":{"noteIndex":0},"schema":"https://github.com/citation-style-language/schema/raw/master/csl-citation.json"}</w:instrText>
+              <w:instrText>ADDIN CSL_CITATION {"citationItems":[{"id":"ITEM-1","itemData":{"author":[{"dropping-particle":"","family":"ADOT","given":"(Arizona Department of Transportation)","non-dropping-particle":"","parse-names":false,"suffix":""}],"id":"ITEM-1","issued":{"date-parts":[["2017"]]},"number-of-pages":"35-36, 41","title":"Pavement Design Manual","type":"report"},"uris":["http://www.mendeley.com/documents/?uuid=df732fcf-3030-4e4a-ac59-646eeef2ac58"]}],"mendeley":{"formattedCitation":"&lt;sup&gt;17&lt;/sup&gt;","plainTextFormattedCitation":"17","previouslyFormattedCitation":"(ADOT, 2017)"},"properties":{"noteIndex":0},"schema":"https://github.com/citation-style-language/schema/raw/master/csl-citation.json"}</w:instrText>
             </w:r>
             <w:r>
               <w:rPr>
@@ -5105,6 +4944,325 @@
                 <w:noProof/>
                 <w:vertAlign w:val="superscript"/>
               </w:rPr>
+              <w:t>17</w:t>
+            </w:r>
+            <w:r>
+              <w:rPr>
+                <w:rFonts w:ascii="Times New Roman" w:hAnsi="Times New Roman" w:cs="Times New Roman"/>
+              </w:rPr>
+              <w:fldChar w:fldCharType="end"/>
+            </w:r>
+          </w:p>
+          <w:p>
+            <w:pPr>
+              <w:jc w:val="center"/>
+              <w:rPr>
+                <w:rFonts w:ascii="Times New Roman" w:hAnsi="Times New Roman" w:cs="Times New Roman"/>
+              </w:rPr>
+            </w:pPr>
+            <w:r>
+              <w:rPr>
+                <w:rFonts w:ascii="Times New Roman" w:hAnsi="Times New Roman" w:cs="Times New Roman"/>
+              </w:rPr>
+              <w:t xml:space="preserve">40 (local </w:t>
+            </w:r>
+            <w:r>
+              <w:rPr>
+                <w:rFonts w:ascii="Times New Roman" w:hAnsi="Times New Roman" w:cs="Times New Roman"/>
+              </w:rPr>
+              <w:t xml:space="preserve">ADOT road </w:t>
+            </w:r>
+            <w:r>
+              <w:rPr>
+                <w:rFonts w:ascii="Times New Roman" w:hAnsi="Times New Roman" w:cs="Times New Roman"/>
+              </w:rPr>
+              <w:t xml:space="preserve">min) </w:t>
+            </w:r>
+          </w:p>
+          <w:p>
+            <w:pPr>
+              <w:jc w:val="center"/>
+              <w:rPr>
+                <w:rFonts w:ascii="Times New Roman" w:hAnsi="Times New Roman" w:cs="Times New Roman"/>
+                <w:b/>
+              </w:rPr>
+            </w:pPr>
+            <w:r>
+              <w:rPr>
+                <w:rFonts w:ascii="Times New Roman" w:hAnsi="Times New Roman" w:cs="Times New Roman"/>
+              </w:rPr>
+              <w:t xml:space="preserve">130 (highway </w:t>
+            </w:r>
+            <w:r>
+              <w:rPr>
+                <w:rFonts w:ascii="Times New Roman" w:hAnsi="Times New Roman" w:cs="Times New Roman"/>
+              </w:rPr>
+              <w:t xml:space="preserve">ADOT road </w:t>
+            </w:r>
+            <w:r>
+              <w:rPr>
+                <w:rFonts w:ascii="Times New Roman" w:hAnsi="Times New Roman" w:cs="Times New Roman"/>
+              </w:rPr>
+              <w:t xml:space="preserve">min) </w:t>
+            </w:r>
+            <w:r>
+              <w:rPr>
+                <w:rFonts w:ascii="Times New Roman" w:hAnsi="Times New Roman" w:cs="Times New Roman"/>
+              </w:rPr>
+              <w:fldChar w:fldCharType="begin" w:fldLock="1"/>
+            </w:r>
+            <w:r>
+              <w:rPr>
+                <w:rFonts w:ascii="Times New Roman" w:hAnsi="Times New Roman" w:cs="Times New Roman"/>
+              </w:rPr>
+              <w:instrText>ADDIN CSL_CITATION {"citationItems":[{"id":"ITEM-1","itemData":{"author":[{"dropping-particle":"","family":"ADOT","given":"(Arizona Department of Transportation)","non-dropping-particle":"","parse-names":false,"suffix":""}],"id":"ITEM-1","issued":{"date-parts":[["2017"]]},"number-of-pages":"35-36, 41","title":"Pavement Design Manual","type":"report"},"uris":["http://www.mendeley.com/documents/?uuid=df732fcf-3030-4e4a-ac59-646eeef2ac58"]}],"mendeley":{"formattedCitation":"&lt;sup&gt;17&lt;/sup&gt;","plainTextFormattedCitation":"17","previouslyFormattedCitation":"(ADOT, 2017)"},"properties":{"noteIndex":0},"schema":"https://github.com/citation-style-language/schema/raw/master/csl-citation.json"}</w:instrText>
+            </w:r>
+            <w:r>
+              <w:rPr>
+                <w:rFonts w:ascii="Times New Roman" w:hAnsi="Times New Roman" w:cs="Times New Roman"/>
+              </w:rPr>
+              <w:fldChar w:fldCharType="separate"/>
+            </w:r>
+            <w:r>
+              <w:rPr>
+                <w:rFonts w:ascii="Times New Roman" w:hAnsi="Times New Roman" w:cs="Times New Roman"/>
+                <w:noProof/>
+                <w:vertAlign w:val="superscript"/>
+              </w:rPr>
+              <w:t>17</w:t>
+            </w:r>
+            <w:r>
+              <w:rPr>
+                <w:rFonts w:ascii="Times New Roman" w:hAnsi="Times New Roman" w:cs="Times New Roman"/>
+              </w:rPr>
+              <w:fldChar w:fldCharType="end"/>
+            </w:r>
+          </w:p>
+        </w:tc>
+        <w:tc>
+          <w:tcPr>
+            <w:tcW w:w="2160" w:type="dxa"/>
+            <w:vAlign w:val="center"/>
+          </w:tcPr>
+          <w:p>
+            <w:pPr>
+              <w:jc w:val="center"/>
+              <w:rPr>
+                <w:rFonts w:ascii="Times New Roman" w:hAnsi="Times New Roman" w:cs="Times New Roman"/>
+              </w:rPr>
+            </w:pPr>
+            <w:r>
+              <w:rPr>
+                <w:rFonts w:ascii="Times New Roman" w:hAnsi="Times New Roman" w:cs="Times New Roman"/>
+              </w:rPr>
+              <w:t>230 (PCC)</w:t>
+            </w:r>
+            <w:r>
+              <w:rPr>
+                <w:rFonts w:ascii="Times New Roman" w:hAnsi="Times New Roman" w:cs="Times New Roman"/>
+              </w:rPr>
+              <w:t xml:space="preserve"> </w:t>
+            </w:r>
+            <w:r>
+              <w:rPr>
+                <w:rFonts w:ascii="Times New Roman" w:hAnsi="Times New Roman" w:cs="Times New Roman"/>
+              </w:rPr>
+              <w:fldChar w:fldCharType="begin" w:fldLock="1"/>
+            </w:r>
+            <w:r>
+              <w:rPr>
+                <w:rFonts w:ascii="Times New Roman" w:hAnsi="Times New Roman" w:cs="Times New Roman"/>
+              </w:rPr>
+              <w:instrText>ADDIN CSL_CITATION {"citationItems":[{"id":"ITEM-1","itemData":{"author":[{"dropping-particle":"","family":"ADOT","given":"(Arizona Department of Transportation)","non-dropping-particle":"","parse-names":false,"suffix":""}],"id":"ITEM-1","issued":{"date-parts":[["2017"]]},"number-of-pages":"35-36, 41","title":"Pavement Design Manual","type":"report"},"uris":["http://www.mendeley.com/documents/?uuid=df732fcf-3030-4e4a-ac59-646eeef2ac58"]}],"mendeley":{"formattedCitation":"&lt;sup&gt;17&lt;/sup&gt;","plainTextFormattedCitation":"17","previouslyFormattedCitation":"(ADOT, 2017)"},"properties":{"noteIndex":0},"schema":"https://github.com/citation-style-language/schema/raw/master/csl-citation.json"}</w:instrText>
+            </w:r>
+            <w:r>
+              <w:rPr>
+                <w:rFonts w:ascii="Times New Roman" w:hAnsi="Times New Roman" w:cs="Times New Roman"/>
+              </w:rPr>
+              <w:fldChar w:fldCharType="separate"/>
+            </w:r>
+            <w:r>
+              <w:rPr>
+                <w:rFonts w:ascii="Times New Roman" w:hAnsi="Times New Roman" w:cs="Times New Roman"/>
+                <w:noProof/>
+                <w:vertAlign w:val="superscript"/>
+              </w:rPr>
+              <w:t>17</w:t>
+            </w:r>
+            <w:r>
+              <w:rPr>
+                <w:rFonts w:ascii="Times New Roman" w:hAnsi="Times New Roman" w:cs="Times New Roman"/>
+              </w:rPr>
+              <w:fldChar w:fldCharType="end"/>
+            </w:r>
+          </w:p>
+          <w:p>
+            <w:pPr>
+              <w:jc w:val="center"/>
+              <w:rPr>
+                <w:rFonts w:ascii="Times New Roman" w:hAnsi="Times New Roman" w:cs="Times New Roman"/>
+              </w:rPr>
+            </w:pPr>
+            <w:r>
+              <w:rPr>
+                <w:rFonts w:ascii="Times New Roman" w:hAnsi="Times New Roman" w:cs="Times New Roman"/>
+              </w:rPr>
+              <w:t>100 (base)</w:t>
+            </w:r>
+            <w:r>
+              <w:rPr>
+                <w:rFonts w:ascii="Times New Roman" w:hAnsi="Times New Roman" w:cs="Times New Roman"/>
+              </w:rPr>
+              <w:t xml:space="preserve"> </w:t>
+            </w:r>
+            <w:r>
+              <w:rPr>
+                <w:rFonts w:ascii="Times New Roman" w:hAnsi="Times New Roman" w:cs="Times New Roman"/>
+              </w:rPr>
+              <w:fldChar w:fldCharType="begin" w:fldLock="1"/>
+            </w:r>
+            <w:r>
+              <w:rPr>
+                <w:rFonts w:ascii="Times New Roman" w:hAnsi="Times New Roman" w:cs="Times New Roman"/>
+              </w:rPr>
+              <w:instrText>ADDIN CSL_CITATION {"citationItems":[{"id":"ITEM-1","itemData":{"author":[{"dropping-particle":"","family":"ADOT","given":"(Arizona Department of Transportation)","non-dropping-particle":"","parse-names":false,"suffix":""}],"id":"ITEM-1","issued":{"date-parts":[["2017"]]},"number-of-pages":"35-36, 41","title":"Pavement Design Manual","type":"report"},"uris":["http://www.mendeley.com/documents/?uuid=df732fcf-3030-4e4a-ac59-646eeef2ac58"]}],"mendeley":{"formattedCitation":"&lt;sup&gt;17&lt;/sup&gt;","plainTextFormattedCitation":"17","previouslyFormattedCitation":"(ADOT, 2017)"},"properties":{"noteIndex":0},"schema":"https://github.com/citation-style-language/schema/raw/master/csl-citation.json"}</w:instrText>
+            </w:r>
+            <w:r>
+              <w:rPr>
+                <w:rFonts w:ascii="Times New Roman" w:hAnsi="Times New Roman" w:cs="Times New Roman"/>
+              </w:rPr>
+              <w:fldChar w:fldCharType="separate"/>
+            </w:r>
+            <w:r>
+              <w:rPr>
+                <w:rFonts w:ascii="Times New Roman" w:hAnsi="Times New Roman" w:cs="Times New Roman"/>
+                <w:noProof/>
+                <w:vertAlign w:val="superscript"/>
+              </w:rPr>
+              <w:t>17</w:t>
+            </w:r>
+            <w:r>
+              <w:rPr>
+                <w:rFonts w:ascii="Times New Roman" w:hAnsi="Times New Roman" w:cs="Times New Roman"/>
+              </w:rPr>
+              <w:fldChar w:fldCharType="end"/>
+            </w:r>
+          </w:p>
+          <w:p>
+            <w:pPr>
+              <w:jc w:val="center"/>
+              <w:rPr>
+                <w:rFonts w:ascii="Times New Roman" w:hAnsi="Times New Roman" w:cs="Times New Roman"/>
+              </w:rPr>
+            </w:pPr>
+            <w:r>
+              <w:rPr>
+                <w:rFonts w:ascii="Times New Roman" w:hAnsi="Times New Roman" w:cs="Times New Roman"/>
+              </w:rPr>
+              <w:t xml:space="preserve">150 </w:t>
+            </w:r>
+            <w:r>
+              <w:rPr>
+                <w:rFonts w:ascii="Times New Roman" w:hAnsi="Times New Roman" w:cs="Times New Roman"/>
+              </w:rPr>
+              <w:t>(</w:t>
+            </w:r>
+            <w:r>
+              <w:rPr>
+                <w:rFonts w:ascii="Times New Roman" w:hAnsi="Times New Roman" w:cs="Times New Roman"/>
+              </w:rPr>
+              <w:t>plain concrete</w:t>
+            </w:r>
+            <w:r>
+              <w:rPr>
+                <w:rFonts w:ascii="Times New Roman" w:hAnsi="Times New Roman" w:cs="Times New Roman"/>
+              </w:rPr>
+              <w:t>)</w:t>
+            </w:r>
+          </w:p>
+          <w:p>
+            <w:pPr>
+              <w:jc w:val="center"/>
+              <w:rPr>
+                <w:rFonts w:ascii="Times New Roman" w:hAnsi="Times New Roman" w:cs="Times New Roman"/>
+              </w:rPr>
+            </w:pPr>
+            <w:r>
+              <w:rPr>
+                <w:rFonts w:ascii="Times New Roman" w:hAnsi="Times New Roman" w:cs="Times New Roman"/>
+              </w:rPr>
+              <w:t xml:space="preserve">100 (PCC sidewalk) </w:t>
+            </w:r>
+            <w:r>
+              <w:rPr>
+                <w:rFonts w:ascii="Times New Roman" w:hAnsi="Times New Roman" w:cs="Times New Roman"/>
+              </w:rPr>
+              <w:fldChar w:fldCharType="begin" w:fldLock="1"/>
+            </w:r>
+            <w:r>
+              <w:rPr>
+                <w:rFonts w:ascii="Times New Roman" w:hAnsi="Times New Roman" w:cs="Times New Roman"/>
+              </w:rPr>
+              <w:instrText>ADDIN CSL_CITATION {"citationItems":[{"id":"ITEM-1","itemData":{"DOI":"UFC 3-201-01","author":[{"dropping-particle":"","family":"USACE","given":"(United States Army Corps of Engineers)","non-dropping-particle":"","parse-names":false,"suffix":""}],"id":"ITEM-1","issue":"April","issued":{"date-parts":[["2018"]]},"title":"Unified Facilities Criteria","type":"report"},"uris":["http://www.mendeley.com/documents/?uuid=56a18f3c-fe61-453f-8da2-b639cb6bb993"]}],"mendeley":{"formattedCitation":"&lt;sup&gt;18&lt;/sup&gt;","plainTextFormattedCitation":"18","previouslyFormattedCitation":"(USACE, 2018)"},"properties":{"noteIndex":0},"schema":"https://github.com/citation-style-language/schema/raw/master/csl-citation.json"}</w:instrText>
+            </w:r>
+            <w:r>
+              <w:rPr>
+                <w:rFonts w:ascii="Times New Roman" w:hAnsi="Times New Roman" w:cs="Times New Roman"/>
+              </w:rPr>
+              <w:fldChar w:fldCharType="separate"/>
+            </w:r>
+            <w:r>
+              <w:rPr>
+                <w:rFonts w:ascii="Times New Roman" w:hAnsi="Times New Roman" w:cs="Times New Roman"/>
+                <w:noProof/>
+                <w:vertAlign w:val="superscript"/>
+              </w:rPr>
+              <w:t>18</w:t>
+            </w:r>
+            <w:r>
+              <w:rPr>
+                <w:rFonts w:ascii="Times New Roman" w:hAnsi="Times New Roman" w:cs="Times New Roman"/>
+              </w:rPr>
+              <w:fldChar w:fldCharType="end"/>
+            </w:r>
+          </w:p>
+          <w:p>
+            <w:pPr>
+              <w:jc w:val="center"/>
+              <w:rPr>
+                <w:rFonts w:ascii="Times New Roman" w:hAnsi="Times New Roman" w:cs="Times New Roman"/>
+              </w:rPr>
+            </w:pPr>
+            <w:r>
+              <w:rPr>
+                <w:rFonts w:ascii="Times New Roman" w:hAnsi="Times New Roman" w:cs="Times New Roman"/>
+              </w:rPr>
+              <w:t xml:space="preserve">255 mm (thick JPCP) </w:t>
+            </w:r>
+            <w:r>
+              <w:rPr>
+                <w:rFonts w:ascii="Times New Roman" w:hAnsi="Times New Roman" w:cs="Times New Roman"/>
+              </w:rPr>
+              <w:fldChar w:fldCharType="begin" w:fldLock="1"/>
+            </w:r>
+            <w:r>
+              <w:rPr>
+                <w:rFonts w:ascii="Times New Roman" w:hAnsi="Times New Roman" w:cs="Times New Roman"/>
+              </w:rPr>
+              <w:instrText>ADDIN CSL_CITATION {"citationItems":[{"id":"ITEM-1","itemData":{"URL":"https://www.pavementinteractive.org/reference-desk/design/mix-design/aci-mix-design-example/","accessed":{"date-parts":[["2019","3","14"]]},"author":[{"dropping-particle":"","family":"Pavement Interactive","given":"","non-dropping-particle":"","parse-names":false,"suffix":""}],"id":"ITEM-1","issued":{"date-parts":[["2019"]]},"title":"ACI Mix Design Example","type":"webpage"},"uris":["http://www.mendeley.com/documents/?uuid=053a057a-505a-4c85-88c1-bbdf720e97ea"]}],"mendeley":{"formattedCitation":"&lt;sup&gt;15&lt;/sup&gt;","plainTextFormattedCitation":"15","previouslyFormattedCitation":"(Pavement Interactive, 2019)"},"properties":{"noteIndex":0},"schema":"https://github.com/citation-style-language/schema/raw/master/csl-citation.json"}</w:instrText>
+            </w:r>
+            <w:r>
+              <w:rPr>
+                <w:rFonts w:ascii="Times New Roman" w:hAnsi="Times New Roman" w:cs="Times New Roman"/>
+              </w:rPr>
+              <w:fldChar w:fldCharType="separate"/>
+            </w:r>
+            <w:r>
+              <w:rPr>
+                <w:rFonts w:ascii="Times New Roman" w:hAnsi="Times New Roman" w:cs="Times New Roman"/>
+                <w:noProof/>
+                <w:vertAlign w:val="superscript"/>
+              </w:rPr>
               <w:t>15</w:t>
             </w:r>
             <w:r>
@@ -5117,16 +5275,22 @@
         </w:tc>
         <w:tc>
           <w:tcPr>
-            <w:tcW w:w="2697" w:type="dxa"/>
-            <w:vAlign w:val="center"/>
-          </w:tcPr>
-          <w:p>
-            <w:pPr>
-              <w:jc w:val="center"/>
-              <w:rPr>
-                <w:rFonts w:ascii="Times New Roman" w:hAnsi="Times New Roman" w:cs="Times New Roman"/>
-              </w:rPr>
-            </w:pPr>
+            <w:tcW w:w="2790" w:type="dxa"/>
+            <w:vAlign w:val="center"/>
+          </w:tcPr>
+          <w:p>
+            <w:pPr>
+              <w:jc w:val="center"/>
+              <w:rPr>
+                <w:rFonts w:ascii="Times New Roman" w:hAnsi="Times New Roman" w:cs="Times New Roman"/>
+              </w:rPr>
+            </w:pPr>
+            <w:r>
+              <w:rPr>
+                <w:rFonts w:ascii="Times New Roman" w:hAnsi="Times New Roman" w:cs="Times New Roman"/>
+              </w:rPr>
+              <w:t>NA^</w:t>
+            </w:r>
           </w:p>
         </w:tc>
       </w:tr>
@@ -5156,7 +5320,7 @@
         </w:tc>
         <w:tc>
           <w:tcPr>
-            <w:tcW w:w="1350" w:type="dxa"/>
+            <w:tcW w:w="1463" w:type="dxa"/>
             <w:vAlign w:val="center"/>
           </w:tcPr>
           <w:p>
@@ -5176,7 +5340,7 @@
         </w:tc>
         <w:tc>
           <w:tcPr>
-            <w:tcW w:w="3669" w:type="dxa"/>
+            <w:tcW w:w="3307" w:type="dxa"/>
             <w:vAlign w:val="center"/>
           </w:tcPr>
           <w:p>
@@ -5198,7 +5362,7 @@
         </w:tc>
         <w:tc>
           <w:tcPr>
-            <w:tcW w:w="2004" w:type="dxa"/>
+            <w:tcW w:w="2160" w:type="dxa"/>
             <w:vAlign w:val="center"/>
           </w:tcPr>
           <w:p>
@@ -5213,7 +5377,7 @@
         </w:tc>
         <w:tc>
           <w:tcPr>
-            <w:tcW w:w="2697" w:type="dxa"/>
+            <w:tcW w:w="2790" w:type="dxa"/>
             <w:vAlign w:val="center"/>
           </w:tcPr>
           <w:p>
@@ -5247,49 +5411,49 @@
         </w:tc>
         <w:tc>
           <w:tcPr>
-            <w:tcW w:w="1350" w:type="dxa"/>
-            <w:vAlign w:val="center"/>
-          </w:tcPr>
-          <w:p>
-            <w:pPr>
-              <w:jc w:val="center"/>
-              <w:rPr>
-                <w:rFonts w:ascii="Times New Roman" w:hAnsi="Times New Roman" w:cs="Times New Roman"/>
-              </w:rPr>
-            </w:pPr>
-          </w:p>
-        </w:tc>
-        <w:tc>
-          <w:tcPr>
-            <w:tcW w:w="3669" w:type="dxa"/>
-            <w:vAlign w:val="center"/>
-          </w:tcPr>
-          <w:p>
-            <w:pPr>
-              <w:jc w:val="center"/>
-              <w:rPr>
-                <w:rFonts w:ascii="Times New Roman" w:hAnsi="Times New Roman" w:cs="Times New Roman"/>
-              </w:rPr>
-            </w:pPr>
-          </w:p>
-        </w:tc>
-        <w:tc>
-          <w:tcPr>
-            <w:tcW w:w="2004" w:type="dxa"/>
-            <w:vAlign w:val="center"/>
-          </w:tcPr>
-          <w:p>
-            <w:pPr>
-              <w:jc w:val="center"/>
-              <w:rPr>
-                <w:rFonts w:ascii="Times New Roman" w:hAnsi="Times New Roman" w:cs="Times New Roman"/>
-              </w:rPr>
-            </w:pPr>
-          </w:p>
-        </w:tc>
-        <w:tc>
-          <w:tcPr>
-            <w:tcW w:w="2697" w:type="dxa"/>
+            <w:tcW w:w="1463" w:type="dxa"/>
+            <w:vAlign w:val="center"/>
+          </w:tcPr>
+          <w:p>
+            <w:pPr>
+              <w:jc w:val="center"/>
+              <w:rPr>
+                <w:rFonts w:ascii="Times New Roman" w:hAnsi="Times New Roman" w:cs="Times New Roman"/>
+              </w:rPr>
+            </w:pPr>
+          </w:p>
+        </w:tc>
+        <w:tc>
+          <w:tcPr>
+            <w:tcW w:w="3307" w:type="dxa"/>
+            <w:vAlign w:val="center"/>
+          </w:tcPr>
+          <w:p>
+            <w:pPr>
+              <w:jc w:val="center"/>
+              <w:rPr>
+                <w:rFonts w:ascii="Times New Roman" w:hAnsi="Times New Roman" w:cs="Times New Roman"/>
+              </w:rPr>
+            </w:pPr>
+          </w:p>
+        </w:tc>
+        <w:tc>
+          <w:tcPr>
+            <w:tcW w:w="2160" w:type="dxa"/>
+            <w:vAlign w:val="center"/>
+          </w:tcPr>
+          <w:p>
+            <w:pPr>
+              <w:jc w:val="center"/>
+              <w:rPr>
+                <w:rFonts w:ascii="Times New Roman" w:hAnsi="Times New Roman" w:cs="Times New Roman"/>
+              </w:rPr>
+            </w:pPr>
+          </w:p>
+        </w:tc>
+        <w:tc>
+          <w:tcPr>
+            <w:tcW w:w="2790" w:type="dxa"/>
             <w:vAlign w:val="center"/>
           </w:tcPr>
           <w:p>
@@ -5429,6 +5593,22 @@
           <w:sz w:val="18"/>
         </w:rPr>
         <w:t xml:space="preserve"> </w:t>
+      </w:r>
+    </w:p>
+    <w:p>
+      <w:pPr>
+        <w:spacing w:after="0" w:line="240" w:lineRule="auto"/>
+        <w:rPr>
+          <w:rFonts w:ascii="Times New Roman" w:hAnsi="Times New Roman" w:cs="Times New Roman"/>
+          <w:sz w:val="14"/>
+        </w:rPr>
+      </w:pPr>
+      <w:r>
+        <w:rPr>
+          <w:rFonts w:ascii="Times New Roman" w:hAnsi="Times New Roman" w:cs="Times New Roman"/>
+          <w:sz w:val="18"/>
+        </w:rPr>
+        <w:t>^ Soil layer thickness is simply evaluated at constant or near constant parameters for the full depth of analysis</w:t>
       </w:r>
     </w:p>
     <w:p>
@@ -6156,16 +6336,8 @@
               <w:rPr>
                 <w:rFonts w:ascii="Times New Roman" w:hAnsi="Times New Roman" w:cs="Times New Roman"/>
               </w:rPr>
-              <w:t xml:space="preserve">Layer 3; </w:t>
-            </w:r>
-            <w:proofErr w:type="spellStart"/>
-            <w:r>
-              <w:rPr>
-                <w:rFonts w:ascii="Times New Roman" w:hAnsi="Times New Roman" w:cs="Times New Roman"/>
-              </w:rPr>
-              <w:t>Subase</w:t>
-            </w:r>
-            <w:proofErr w:type="spellEnd"/>
+              <w:t>Layer 3; Subase</w:t>
+            </w:r>
           </w:p>
         </w:tc>
         <w:tc>
@@ -6312,23 +6484,7 @@
                 <w:rFonts w:ascii="Times New Roman" w:hAnsi="Times New Roman" w:cs="Times New Roman"/>
                 <w:b/>
               </w:rPr>
-              <w:t>Profile #1: Highway; Portland Cement Concrete (</w:t>
-            </w:r>
-            <w:proofErr w:type="spellStart"/>
-            <w:r>
-              <w:rPr>
-                <w:rFonts w:ascii="Times New Roman" w:hAnsi="Times New Roman" w:cs="Times New Roman"/>
-                <w:b/>
-              </w:rPr>
-              <w:t>PCC</w:t>
-            </w:r>
-            <w:proofErr w:type="spellEnd"/>
-            <w:r>
-              <w:rPr>
-                <w:rFonts w:ascii="Times New Roman" w:hAnsi="Times New Roman" w:cs="Times New Roman"/>
-                <w:b/>
-              </w:rPr>
-              <w:t>)</w:t>
+              <w:t>Profile #1: Highway; Portland Cement Concrete (PCC)</w:t>
             </w:r>
           </w:p>
         </w:tc>
@@ -6748,16 +6904,8 @@
               <w:rPr>
                 <w:rFonts w:ascii="Times New Roman" w:hAnsi="Times New Roman" w:cs="Times New Roman"/>
               </w:rPr>
-              <w:t xml:space="preserve">Surface, </w:t>
-            </w:r>
-            <w:proofErr w:type="spellStart"/>
-            <w:r>
-              <w:rPr>
-                <w:rFonts w:ascii="Times New Roman" w:hAnsi="Times New Roman" w:cs="Times New Roman"/>
-              </w:rPr>
-              <w:t>PCC</w:t>
-            </w:r>
-            <w:proofErr w:type="spellEnd"/>
+              <w:t>Surface, PCC</w:t>
+            </w:r>
           </w:p>
         </w:tc>
         <w:tc>
@@ -6860,16 +7008,8 @@
                 <w:rFonts w:ascii="Times New Roman" w:hAnsi="Times New Roman" w:cs="Times New Roman"/>
               </w:rPr>
               <w:lastRenderedPageBreak/>
-              <w:t xml:space="preserve">Layer 2; </w:t>
-            </w:r>
-            <w:proofErr w:type="spellStart"/>
-            <w:r>
-              <w:rPr>
-                <w:rFonts w:ascii="Times New Roman" w:hAnsi="Times New Roman" w:cs="Times New Roman"/>
-              </w:rPr>
-              <w:t>Subase</w:t>
-            </w:r>
-            <w:proofErr w:type="spellEnd"/>
+              <w:t>Layer 2; Subase</w:t>
+            </w:r>
           </w:p>
         </w:tc>
         <w:tc>
@@ -7712,16 +7852,8 @@
               <w:rPr>
                 <w:rFonts w:ascii="Times New Roman" w:hAnsi="Times New Roman" w:cs="Times New Roman"/>
               </w:rPr>
-              <w:t xml:space="preserve">Layer 3; </w:t>
-            </w:r>
-            <w:proofErr w:type="spellStart"/>
-            <w:r>
-              <w:rPr>
-                <w:rFonts w:ascii="Times New Roman" w:hAnsi="Times New Roman" w:cs="Times New Roman"/>
-              </w:rPr>
-              <w:t>Subase</w:t>
-            </w:r>
-            <w:proofErr w:type="spellEnd"/>
+              <w:t>Layer 3; Subase</w:t>
+            </w:r>
           </w:p>
         </w:tc>
         <w:tc>
@@ -7847,23 +7979,7 @@
                 <w:rFonts w:ascii="Times New Roman" w:hAnsi="Times New Roman" w:cs="Times New Roman"/>
                 <w:b/>
               </w:rPr>
-              <w:t>Profile #1: Major Arterial; Portland Cement Concrete (</w:t>
-            </w:r>
-            <w:proofErr w:type="spellStart"/>
-            <w:r>
-              <w:rPr>
-                <w:rFonts w:ascii="Times New Roman" w:hAnsi="Times New Roman" w:cs="Times New Roman"/>
-                <w:b/>
-              </w:rPr>
-              <w:t>PCC</w:t>
-            </w:r>
-            <w:proofErr w:type="spellEnd"/>
-            <w:r>
-              <w:rPr>
-                <w:rFonts w:ascii="Times New Roman" w:hAnsi="Times New Roman" w:cs="Times New Roman"/>
-                <w:b/>
-              </w:rPr>
-              <w:t>)</w:t>
+              <w:t>Profile #1: Major Arterial; Portland Cement Concrete (PCC)</w:t>
             </w:r>
           </w:p>
         </w:tc>
@@ -8364,16 +8480,8 @@
               <w:rPr>
                 <w:rFonts w:ascii="Times New Roman" w:hAnsi="Times New Roman" w:cs="Times New Roman"/>
               </w:rPr>
-              <w:t xml:space="preserve">Surface, </w:t>
-            </w:r>
-            <w:proofErr w:type="spellStart"/>
-            <w:r>
-              <w:rPr>
-                <w:rFonts w:ascii="Times New Roman" w:hAnsi="Times New Roman" w:cs="Times New Roman"/>
-              </w:rPr>
-              <w:t>PCC</w:t>
-            </w:r>
-            <w:proofErr w:type="spellEnd"/>
+              <w:t>Surface, PCC</w:t>
+            </w:r>
           </w:p>
         </w:tc>
         <w:tc>
@@ -8472,16 +8580,8 @@
               <w:rPr>
                 <w:rFonts w:ascii="Times New Roman" w:hAnsi="Times New Roman" w:cs="Times New Roman"/>
               </w:rPr>
-              <w:t xml:space="preserve">Layer 2; </w:t>
-            </w:r>
-            <w:proofErr w:type="spellStart"/>
-            <w:r>
-              <w:rPr>
-                <w:rFonts w:ascii="Times New Roman" w:hAnsi="Times New Roman" w:cs="Times New Roman"/>
-              </w:rPr>
-              <w:t>Subase</w:t>
-            </w:r>
-            <w:proofErr w:type="spellEnd"/>
+              <w:t>Layer 2; Subase</w:t>
+            </w:r>
           </w:p>
         </w:tc>
         <w:tc>
@@ -8616,59 +8716,13 @@
                 <w:color w:val="000000"/>
               </w:rPr>
             </w:pPr>
-            <w:proofErr w:type="spellStart"/>
             <w:r>
               <w:rPr>
                 <w:rFonts w:ascii="Times New Roman" w:eastAsia="Times New Roman" w:hAnsi="Times New Roman" w:cs="Times New Roman"/>
                 <w:b/>
                 <w:color w:val="000000"/>
               </w:rPr>
-              <w:t>OpenStreetMap</w:t>
-            </w:r>
-            <w:proofErr w:type="spellEnd"/>
-            <w:r>
-              <w:rPr>
-                <w:rFonts w:ascii="Times New Roman" w:eastAsia="Times New Roman" w:hAnsi="Times New Roman" w:cs="Times New Roman"/>
-                <w:b/>
-                <w:color w:val="000000"/>
-              </w:rPr>
-              <w:t xml:space="preserve"> (</w:t>
-            </w:r>
-            <w:proofErr w:type="spellStart"/>
-            <w:r>
-              <w:rPr>
-                <w:rFonts w:ascii="Times New Roman" w:eastAsia="Times New Roman" w:hAnsi="Times New Roman" w:cs="Times New Roman"/>
-                <w:b/>
-                <w:color w:val="000000"/>
-              </w:rPr>
-              <w:t>OSM</w:t>
-            </w:r>
-            <w:proofErr w:type="spellEnd"/>
-            <w:r>
-              <w:rPr>
-                <w:rFonts w:ascii="Times New Roman" w:eastAsia="Times New Roman" w:hAnsi="Times New Roman" w:cs="Times New Roman"/>
-                <w:b/>
-                <w:color w:val="000000"/>
-              </w:rPr>
-              <w:t>) Functional Class (</w:t>
-            </w:r>
-            <w:proofErr w:type="spellStart"/>
-            <w:r>
-              <w:rPr>
-                <w:rFonts w:ascii="Times New Roman" w:eastAsia="Times New Roman" w:hAnsi="Times New Roman" w:cs="Times New Roman"/>
-                <w:b/>
-                <w:color w:val="000000"/>
-              </w:rPr>
-              <w:t>fclass</w:t>
-            </w:r>
-            <w:proofErr w:type="spellEnd"/>
-            <w:r>
-              <w:rPr>
-                <w:rFonts w:ascii="Times New Roman" w:eastAsia="Times New Roman" w:hAnsi="Times New Roman" w:cs="Times New Roman"/>
-                <w:b/>
-                <w:color w:val="000000"/>
-              </w:rPr>
-              <w:t>)</w:t>
+              <w:t>OpenStreetMap (OSM) Functional Class (fclass)</w:t>
             </w:r>
           </w:p>
         </w:tc>
@@ -8809,7 +8863,6 @@
                 <w:color w:val="BFBFBF" w:themeColor="background1" w:themeShade="BF"/>
               </w:rPr>
             </w:pPr>
-            <w:proofErr w:type="spellStart"/>
             <w:r>
               <w:rPr>
                 <w:rFonts w:ascii="Times New Roman" w:eastAsia="Times New Roman" w:hAnsi="Times New Roman" w:cs="Times New Roman"/>
@@ -8817,7 +8870,6 @@
               </w:rPr>
               <w:t>cycleway</w:t>
             </w:r>
-            <w:proofErr w:type="spellEnd"/>
           </w:p>
         </w:tc>
         <w:tc>
@@ -8953,7 +9005,6 @@
                 <w:color w:val="000000"/>
               </w:rPr>
             </w:pPr>
-            <w:proofErr w:type="spellStart"/>
             <w:r>
               <w:rPr>
                 <w:rFonts w:ascii="Times New Roman" w:eastAsia="Times New Roman" w:hAnsi="Times New Roman" w:cs="Times New Roman"/>
@@ -8961,7 +9012,6 @@
               </w:rPr>
               <w:t>living_street</w:t>
             </w:r>
-            <w:proofErr w:type="spellEnd"/>
           </w:p>
         </w:tc>
         <w:tc>
@@ -9075,71 +9125,7 @@
                 <w:rFonts w:ascii="Times New Roman" w:eastAsia="Times New Roman" w:hAnsi="Times New Roman" w:cs="Times New Roman"/>
                 <w:color w:val="000000"/>
               </w:rPr>
-              <w:t xml:space="preserve">Motorway/freeway. </w:t>
-            </w:r>
-            <w:proofErr w:type="spellStart"/>
-            <w:r>
-              <w:rPr>
-                <w:rFonts w:ascii="Times New Roman" w:eastAsia="Times New Roman" w:hAnsi="Times New Roman" w:cs="Times New Roman"/>
-                <w:color w:val="000000"/>
-              </w:rPr>
-              <w:t>10x</w:t>
-            </w:r>
-            <w:proofErr w:type="spellEnd"/>
-            <w:r>
-              <w:rPr>
-                <w:rFonts w:ascii="Times New Roman" w:eastAsia="Times New Roman" w:hAnsi="Times New Roman" w:cs="Times New Roman"/>
-                <w:color w:val="000000"/>
-              </w:rPr>
-              <w:t xml:space="preserve"> </w:t>
-            </w:r>
-            <w:proofErr w:type="spellStart"/>
-            <w:r>
-              <w:rPr>
-                <w:rFonts w:ascii="Times New Roman" w:eastAsia="Times New Roman" w:hAnsi="Times New Roman" w:cs="Times New Roman"/>
-                <w:color w:val="000000"/>
-              </w:rPr>
-              <w:t>12ft</w:t>
-            </w:r>
-            <w:proofErr w:type="spellEnd"/>
-            <w:r>
-              <w:rPr>
-                <w:rFonts w:ascii="Times New Roman" w:eastAsia="Times New Roman" w:hAnsi="Times New Roman" w:cs="Times New Roman"/>
-                <w:color w:val="000000"/>
-              </w:rPr>
-              <w:t xml:space="preserve"> lanes, </w:t>
-            </w:r>
-            <w:proofErr w:type="spellStart"/>
-            <w:r>
-              <w:rPr>
-                <w:rFonts w:ascii="Times New Roman" w:eastAsia="Times New Roman" w:hAnsi="Times New Roman" w:cs="Times New Roman"/>
-                <w:color w:val="000000"/>
-              </w:rPr>
-              <w:t>4x</w:t>
-            </w:r>
-            <w:proofErr w:type="spellEnd"/>
-            <w:r>
-              <w:rPr>
-                <w:rFonts w:ascii="Times New Roman" w:eastAsia="Times New Roman" w:hAnsi="Times New Roman" w:cs="Times New Roman"/>
-                <w:color w:val="000000"/>
-              </w:rPr>
-              <w:t xml:space="preserve"> </w:t>
-            </w:r>
-            <w:proofErr w:type="spellStart"/>
-            <w:r>
-              <w:rPr>
-                <w:rFonts w:ascii="Times New Roman" w:eastAsia="Times New Roman" w:hAnsi="Times New Roman" w:cs="Times New Roman"/>
-                <w:color w:val="000000"/>
-              </w:rPr>
-              <w:t>10ft</w:t>
-            </w:r>
-            <w:proofErr w:type="spellEnd"/>
-            <w:r>
-              <w:rPr>
-                <w:rFonts w:ascii="Times New Roman" w:eastAsia="Times New Roman" w:hAnsi="Times New Roman" w:cs="Times New Roman"/>
-                <w:color w:val="000000"/>
-              </w:rPr>
-              <w:t xml:space="preserve"> shoulder</w:t>
+              <w:t>Motorway/freeway. 10x 12ft lanes, 4x 10ft shoulder</w:t>
             </w:r>
           </w:p>
         </w:tc>
@@ -9161,7 +9147,6 @@
                 <w:color w:val="000000"/>
               </w:rPr>
             </w:pPr>
-            <w:proofErr w:type="spellStart"/>
             <w:r>
               <w:rPr>
                 <w:rFonts w:ascii="Times New Roman" w:eastAsia="Times New Roman" w:hAnsi="Times New Roman" w:cs="Times New Roman"/>
@@ -9169,7 +9154,6 @@
               </w:rPr>
               <w:t>motorway_link</w:t>
             </w:r>
-            <w:proofErr w:type="spellEnd"/>
           </w:p>
         </w:tc>
         <w:tc>
@@ -9425,71 +9409,7 @@
                 <w:rFonts w:ascii="Times New Roman" w:eastAsia="Times New Roman" w:hAnsi="Times New Roman" w:cs="Times New Roman"/>
                 <w:color w:val="000000"/>
               </w:rPr>
-              <w:t xml:space="preserve">Primary roads, typically national (major arterial). </w:t>
-            </w:r>
-            <w:proofErr w:type="spellStart"/>
-            <w:r>
-              <w:rPr>
-                <w:rFonts w:ascii="Times New Roman" w:eastAsia="Times New Roman" w:hAnsi="Times New Roman" w:cs="Times New Roman"/>
-                <w:color w:val="000000"/>
-              </w:rPr>
-              <w:t>6x</w:t>
-            </w:r>
-            <w:proofErr w:type="spellEnd"/>
-            <w:r>
-              <w:rPr>
-                <w:rFonts w:ascii="Times New Roman" w:eastAsia="Times New Roman" w:hAnsi="Times New Roman" w:cs="Times New Roman"/>
-                <w:color w:val="000000"/>
-              </w:rPr>
-              <w:t xml:space="preserve"> </w:t>
-            </w:r>
-            <w:proofErr w:type="spellStart"/>
-            <w:r>
-              <w:rPr>
-                <w:rFonts w:ascii="Times New Roman" w:eastAsia="Times New Roman" w:hAnsi="Times New Roman" w:cs="Times New Roman"/>
-                <w:color w:val="000000"/>
-              </w:rPr>
-              <w:t>12ft</w:t>
-            </w:r>
-            <w:proofErr w:type="spellEnd"/>
-            <w:r>
-              <w:rPr>
-                <w:rFonts w:ascii="Times New Roman" w:eastAsia="Times New Roman" w:hAnsi="Times New Roman" w:cs="Times New Roman"/>
-                <w:color w:val="000000"/>
-              </w:rPr>
-              <w:t xml:space="preserve"> thru, </w:t>
-            </w:r>
-            <w:proofErr w:type="spellStart"/>
-            <w:r>
-              <w:rPr>
-                <w:rFonts w:ascii="Times New Roman" w:eastAsia="Times New Roman" w:hAnsi="Times New Roman" w:cs="Times New Roman"/>
-                <w:color w:val="000000"/>
-              </w:rPr>
-              <w:t>2x</w:t>
-            </w:r>
-            <w:proofErr w:type="spellEnd"/>
-            <w:r>
-              <w:rPr>
-                <w:rFonts w:ascii="Times New Roman" w:eastAsia="Times New Roman" w:hAnsi="Times New Roman" w:cs="Times New Roman"/>
-                <w:color w:val="000000"/>
-              </w:rPr>
-              <w:t xml:space="preserve"> </w:t>
-            </w:r>
-            <w:proofErr w:type="spellStart"/>
-            <w:r>
-              <w:rPr>
-                <w:rFonts w:ascii="Times New Roman" w:eastAsia="Times New Roman" w:hAnsi="Times New Roman" w:cs="Times New Roman"/>
-                <w:color w:val="000000"/>
-              </w:rPr>
-              <w:t>6ft</w:t>
-            </w:r>
-            <w:proofErr w:type="spellEnd"/>
-            <w:r>
-              <w:rPr>
-                <w:rFonts w:ascii="Times New Roman" w:eastAsia="Times New Roman" w:hAnsi="Times New Roman" w:cs="Times New Roman"/>
-                <w:color w:val="000000"/>
-              </w:rPr>
-              <w:t xml:space="preserve"> bike/park/shoulder</w:t>
+              <w:t>Primary roads, typically national (major arterial). 6x 12ft thru, 2x 6ft bike/park/shoulder</w:t>
             </w:r>
           </w:p>
         </w:tc>
@@ -9511,7 +9431,6 @@
                 <w:color w:val="000000"/>
               </w:rPr>
             </w:pPr>
-            <w:proofErr w:type="spellStart"/>
             <w:r>
               <w:rPr>
                 <w:rFonts w:ascii="Times New Roman" w:eastAsia="Times New Roman" w:hAnsi="Times New Roman" w:cs="Times New Roman"/>
@@ -9520,7 +9439,6 @@
               <w:lastRenderedPageBreak/>
               <w:t>primary_link</w:t>
             </w:r>
-            <w:proofErr w:type="spellEnd"/>
           </w:p>
         </w:tc>
         <w:tc>
@@ -9634,71 +9552,7 @@
                 <w:rFonts w:ascii="Times New Roman" w:eastAsia="Times New Roman" w:hAnsi="Times New Roman" w:cs="Times New Roman"/>
                 <w:color w:val="000000"/>
               </w:rPr>
-              <w:t xml:space="preserve">Roads in residential areas (minor/residential collector). </w:t>
-            </w:r>
-            <w:proofErr w:type="spellStart"/>
-            <w:r>
-              <w:rPr>
-                <w:rFonts w:ascii="Times New Roman" w:eastAsia="Times New Roman" w:hAnsi="Times New Roman" w:cs="Times New Roman"/>
-                <w:color w:val="000000"/>
-              </w:rPr>
-              <w:t>2x</w:t>
-            </w:r>
-            <w:proofErr w:type="spellEnd"/>
-            <w:r>
-              <w:rPr>
-                <w:rFonts w:ascii="Times New Roman" w:eastAsia="Times New Roman" w:hAnsi="Times New Roman" w:cs="Times New Roman"/>
-                <w:color w:val="000000"/>
-              </w:rPr>
-              <w:t xml:space="preserve"> </w:t>
-            </w:r>
-            <w:proofErr w:type="spellStart"/>
-            <w:r>
-              <w:rPr>
-                <w:rFonts w:ascii="Times New Roman" w:eastAsia="Times New Roman" w:hAnsi="Times New Roman" w:cs="Times New Roman"/>
-                <w:color w:val="000000"/>
-              </w:rPr>
-              <w:t>14ft</w:t>
-            </w:r>
-            <w:proofErr w:type="spellEnd"/>
-            <w:r>
-              <w:rPr>
-                <w:rFonts w:ascii="Times New Roman" w:eastAsia="Times New Roman" w:hAnsi="Times New Roman" w:cs="Times New Roman"/>
-                <w:color w:val="000000"/>
-              </w:rPr>
-              <w:t xml:space="preserve"> thru lane, </w:t>
-            </w:r>
-            <w:proofErr w:type="spellStart"/>
-            <w:r>
-              <w:rPr>
-                <w:rFonts w:ascii="Times New Roman" w:eastAsia="Times New Roman" w:hAnsi="Times New Roman" w:cs="Times New Roman"/>
-                <w:color w:val="000000"/>
-              </w:rPr>
-              <w:t>2x</w:t>
-            </w:r>
-            <w:proofErr w:type="spellEnd"/>
-            <w:r>
-              <w:rPr>
-                <w:rFonts w:ascii="Times New Roman" w:eastAsia="Times New Roman" w:hAnsi="Times New Roman" w:cs="Times New Roman"/>
-                <w:color w:val="000000"/>
-              </w:rPr>
-              <w:t xml:space="preserve"> </w:t>
-            </w:r>
-            <w:proofErr w:type="spellStart"/>
-            <w:r>
-              <w:rPr>
-                <w:rFonts w:ascii="Times New Roman" w:eastAsia="Times New Roman" w:hAnsi="Times New Roman" w:cs="Times New Roman"/>
-                <w:color w:val="000000"/>
-              </w:rPr>
-              <w:t>6ft</w:t>
-            </w:r>
-            <w:proofErr w:type="spellEnd"/>
-            <w:r>
-              <w:rPr>
-                <w:rFonts w:ascii="Times New Roman" w:eastAsia="Times New Roman" w:hAnsi="Times New Roman" w:cs="Times New Roman"/>
-                <w:color w:val="000000"/>
-              </w:rPr>
-              <w:t xml:space="preserve"> bike/park lane</w:t>
+              <w:t>Roads in residential areas (minor/residential collector). 2x 14ft thru lane, 2x 6ft bike/park lane</w:t>
             </w:r>
           </w:p>
         </w:tc>
@@ -9769,103 +9623,7 @@
                 <w:rFonts w:ascii="Times New Roman" w:eastAsia="Times New Roman" w:hAnsi="Times New Roman" w:cs="Times New Roman"/>
                 <w:color w:val="000000"/>
               </w:rPr>
-              <w:t xml:space="preserve">Secondary roads, typically regional (minor arterial/major collector). </w:t>
-            </w:r>
-            <w:proofErr w:type="spellStart"/>
-            <w:r>
-              <w:rPr>
-                <w:rFonts w:ascii="Times New Roman" w:eastAsia="Times New Roman" w:hAnsi="Times New Roman" w:cs="Times New Roman"/>
-                <w:color w:val="000000"/>
-              </w:rPr>
-              <w:t>4x</w:t>
-            </w:r>
-            <w:proofErr w:type="spellEnd"/>
-            <w:r>
-              <w:rPr>
-                <w:rFonts w:ascii="Times New Roman" w:eastAsia="Times New Roman" w:hAnsi="Times New Roman" w:cs="Times New Roman"/>
-                <w:color w:val="000000"/>
-              </w:rPr>
-              <w:t xml:space="preserve"> </w:t>
-            </w:r>
-            <w:proofErr w:type="spellStart"/>
-            <w:r>
-              <w:rPr>
-                <w:rFonts w:ascii="Times New Roman" w:eastAsia="Times New Roman" w:hAnsi="Times New Roman" w:cs="Times New Roman"/>
-                <w:color w:val="000000"/>
-              </w:rPr>
-              <w:t>12ft</w:t>
-            </w:r>
-            <w:proofErr w:type="spellEnd"/>
-            <w:r>
-              <w:rPr>
-                <w:rFonts w:ascii="Times New Roman" w:eastAsia="Times New Roman" w:hAnsi="Times New Roman" w:cs="Times New Roman"/>
-                <w:color w:val="000000"/>
-              </w:rPr>
-              <w:t xml:space="preserve"> thru lane, </w:t>
-            </w:r>
-            <w:proofErr w:type="spellStart"/>
-            <w:r>
-              <w:rPr>
-                <w:rFonts w:ascii="Times New Roman" w:eastAsia="Times New Roman" w:hAnsi="Times New Roman" w:cs="Times New Roman"/>
-                <w:color w:val="000000"/>
-              </w:rPr>
-              <w:t>1x</w:t>
-            </w:r>
-            <w:proofErr w:type="spellEnd"/>
-            <w:r>
-              <w:rPr>
-                <w:rFonts w:ascii="Times New Roman" w:eastAsia="Times New Roman" w:hAnsi="Times New Roman" w:cs="Times New Roman"/>
-                <w:color w:val="000000"/>
-              </w:rPr>
-              <w:t xml:space="preserve"> </w:t>
-            </w:r>
-            <w:proofErr w:type="spellStart"/>
-            <w:r>
-              <w:rPr>
-                <w:rFonts w:ascii="Times New Roman" w:eastAsia="Times New Roman" w:hAnsi="Times New Roman" w:cs="Times New Roman"/>
-                <w:color w:val="000000"/>
-              </w:rPr>
-              <w:t>10ft</w:t>
-            </w:r>
-            <w:proofErr w:type="spellEnd"/>
-            <w:r>
-              <w:rPr>
-                <w:rFonts w:ascii="Times New Roman" w:eastAsia="Times New Roman" w:hAnsi="Times New Roman" w:cs="Times New Roman"/>
-                <w:color w:val="000000"/>
-              </w:rPr>
-              <w:t xml:space="preserve"> left turn lane, </w:t>
-            </w:r>
-            <w:proofErr w:type="spellStart"/>
-            <w:r>
-              <w:rPr>
-                <w:rFonts w:ascii="Times New Roman" w:eastAsia="Times New Roman" w:hAnsi="Times New Roman" w:cs="Times New Roman"/>
-                <w:color w:val="000000"/>
-              </w:rPr>
-              <w:t>2x</w:t>
-            </w:r>
-            <w:proofErr w:type="spellEnd"/>
-            <w:r>
-              <w:rPr>
-                <w:rFonts w:ascii="Times New Roman" w:eastAsia="Times New Roman" w:hAnsi="Times New Roman" w:cs="Times New Roman"/>
-                <w:color w:val="000000"/>
-              </w:rPr>
-              <w:t xml:space="preserve"> </w:t>
-            </w:r>
-            <w:proofErr w:type="spellStart"/>
-            <w:r>
-              <w:rPr>
-                <w:rFonts w:ascii="Times New Roman" w:eastAsia="Times New Roman" w:hAnsi="Times New Roman" w:cs="Times New Roman"/>
-                <w:color w:val="000000"/>
-              </w:rPr>
-              <w:t>8ft</w:t>
-            </w:r>
-            <w:proofErr w:type="spellEnd"/>
-            <w:r>
-              <w:rPr>
-                <w:rFonts w:ascii="Times New Roman" w:eastAsia="Times New Roman" w:hAnsi="Times New Roman" w:cs="Times New Roman"/>
-                <w:color w:val="000000"/>
-              </w:rPr>
-              <w:t xml:space="preserve"> bike/park/shoulder</w:t>
+              <w:t>Secondary roads, typically regional (minor arterial/major collector). 4x 12ft thru lane, 1x 10ft left turn lane, 2x 8ft bike/park/shoulder</w:t>
             </w:r>
           </w:p>
         </w:tc>
@@ -9887,7 +9645,6 @@
                 <w:color w:val="000000"/>
               </w:rPr>
             </w:pPr>
-            <w:proofErr w:type="spellStart"/>
             <w:r>
               <w:rPr>
                 <w:rFonts w:ascii="Times New Roman" w:eastAsia="Times New Roman" w:hAnsi="Times New Roman" w:cs="Times New Roman"/>
@@ -9895,7 +9652,6 @@
               </w:rPr>
               <w:t>secondary_link</w:t>
             </w:r>
-            <w:proofErr w:type="spellEnd"/>
           </w:p>
         </w:tc>
         <w:tc>
@@ -10009,39 +9765,7 @@
                 <w:rFonts w:ascii="Times New Roman" w:eastAsia="Times New Roman" w:hAnsi="Times New Roman" w:cs="Times New Roman"/>
                 <w:color w:val="000000"/>
               </w:rPr>
-              <w:t xml:space="preserve">Service roads for access to buildings, parking lots, etc. </w:t>
-            </w:r>
-            <w:proofErr w:type="spellStart"/>
-            <w:r>
-              <w:rPr>
-                <w:rFonts w:ascii="Times New Roman" w:eastAsia="Times New Roman" w:hAnsi="Times New Roman" w:cs="Times New Roman"/>
-                <w:color w:val="000000"/>
-              </w:rPr>
-              <w:t>1x</w:t>
-            </w:r>
-            <w:proofErr w:type="spellEnd"/>
-            <w:r>
-              <w:rPr>
-                <w:rFonts w:ascii="Times New Roman" w:eastAsia="Times New Roman" w:hAnsi="Times New Roman" w:cs="Times New Roman"/>
-                <w:color w:val="000000"/>
-              </w:rPr>
-              <w:t xml:space="preserve"> </w:t>
-            </w:r>
-            <w:proofErr w:type="spellStart"/>
-            <w:r>
-              <w:rPr>
-                <w:rFonts w:ascii="Times New Roman" w:eastAsia="Times New Roman" w:hAnsi="Times New Roman" w:cs="Times New Roman"/>
-                <w:color w:val="000000"/>
-              </w:rPr>
-              <w:t>10ft</w:t>
-            </w:r>
-            <w:proofErr w:type="spellEnd"/>
-            <w:r>
-              <w:rPr>
-                <w:rFonts w:ascii="Times New Roman" w:eastAsia="Times New Roman" w:hAnsi="Times New Roman" w:cs="Times New Roman"/>
-                <w:color w:val="000000"/>
-              </w:rPr>
-              <w:t xml:space="preserve"> lane, typically in parking lots</w:t>
+              <w:t>Service roads for access to buildings, parking lots, etc. 1x 10ft lane, typically in parking lots</w:t>
             </w:r>
           </w:p>
         </w:tc>
@@ -10183,103 +9907,7 @@
                 <w:rFonts w:ascii="Times New Roman" w:eastAsia="Times New Roman" w:hAnsi="Times New Roman" w:cs="Times New Roman"/>
                 <w:color w:val="000000"/>
               </w:rPr>
-              <w:t xml:space="preserve">Tertiary roads, typically local (major/minor collector). </w:t>
-            </w:r>
-            <w:proofErr w:type="spellStart"/>
-            <w:r>
-              <w:rPr>
-                <w:rFonts w:ascii="Times New Roman" w:eastAsia="Times New Roman" w:hAnsi="Times New Roman" w:cs="Times New Roman"/>
-                <w:color w:val="000000"/>
-              </w:rPr>
-              <w:t>2x</w:t>
-            </w:r>
-            <w:proofErr w:type="spellEnd"/>
-            <w:r>
-              <w:rPr>
-                <w:rFonts w:ascii="Times New Roman" w:eastAsia="Times New Roman" w:hAnsi="Times New Roman" w:cs="Times New Roman"/>
-                <w:color w:val="000000"/>
-              </w:rPr>
-              <w:t xml:space="preserve"> </w:t>
-            </w:r>
-            <w:proofErr w:type="spellStart"/>
-            <w:r>
-              <w:rPr>
-                <w:rFonts w:ascii="Times New Roman" w:eastAsia="Times New Roman" w:hAnsi="Times New Roman" w:cs="Times New Roman"/>
-                <w:color w:val="000000"/>
-              </w:rPr>
-              <w:t>12ft</w:t>
-            </w:r>
-            <w:proofErr w:type="spellEnd"/>
-            <w:r>
-              <w:rPr>
-                <w:rFonts w:ascii="Times New Roman" w:eastAsia="Times New Roman" w:hAnsi="Times New Roman" w:cs="Times New Roman"/>
-                <w:color w:val="000000"/>
-              </w:rPr>
-              <w:t xml:space="preserve"> thru lane, </w:t>
-            </w:r>
-            <w:proofErr w:type="spellStart"/>
-            <w:r>
-              <w:rPr>
-                <w:rFonts w:ascii="Times New Roman" w:eastAsia="Times New Roman" w:hAnsi="Times New Roman" w:cs="Times New Roman"/>
-                <w:color w:val="000000"/>
-              </w:rPr>
-              <w:t>1x</w:t>
-            </w:r>
-            <w:proofErr w:type="spellEnd"/>
-            <w:r>
-              <w:rPr>
-                <w:rFonts w:ascii="Times New Roman" w:eastAsia="Times New Roman" w:hAnsi="Times New Roman" w:cs="Times New Roman"/>
-                <w:color w:val="000000"/>
-              </w:rPr>
-              <w:t xml:space="preserve"> </w:t>
-            </w:r>
-            <w:proofErr w:type="spellStart"/>
-            <w:r>
-              <w:rPr>
-                <w:rFonts w:ascii="Times New Roman" w:eastAsia="Times New Roman" w:hAnsi="Times New Roman" w:cs="Times New Roman"/>
-                <w:color w:val="000000"/>
-              </w:rPr>
-              <w:t>10ft</w:t>
-            </w:r>
-            <w:proofErr w:type="spellEnd"/>
-            <w:r>
-              <w:rPr>
-                <w:rFonts w:ascii="Times New Roman" w:eastAsia="Times New Roman" w:hAnsi="Times New Roman" w:cs="Times New Roman"/>
-                <w:color w:val="000000"/>
-              </w:rPr>
-              <w:t xml:space="preserve"> left turn lane, </w:t>
-            </w:r>
-            <w:proofErr w:type="spellStart"/>
-            <w:r>
-              <w:rPr>
-                <w:rFonts w:ascii="Times New Roman" w:eastAsia="Times New Roman" w:hAnsi="Times New Roman" w:cs="Times New Roman"/>
-                <w:color w:val="000000"/>
-              </w:rPr>
-              <w:t>2x</w:t>
-            </w:r>
-            <w:proofErr w:type="spellEnd"/>
-            <w:r>
-              <w:rPr>
-                <w:rFonts w:ascii="Times New Roman" w:eastAsia="Times New Roman" w:hAnsi="Times New Roman" w:cs="Times New Roman"/>
-                <w:color w:val="000000"/>
-              </w:rPr>
-              <w:t xml:space="preserve"> </w:t>
-            </w:r>
-            <w:proofErr w:type="spellStart"/>
-            <w:r>
-              <w:rPr>
-                <w:rFonts w:ascii="Times New Roman" w:eastAsia="Times New Roman" w:hAnsi="Times New Roman" w:cs="Times New Roman"/>
-                <w:color w:val="000000"/>
-              </w:rPr>
-              <w:t>8ft</w:t>
-            </w:r>
-            <w:proofErr w:type="spellEnd"/>
-            <w:r>
-              <w:rPr>
-                <w:rFonts w:ascii="Times New Roman" w:eastAsia="Times New Roman" w:hAnsi="Times New Roman" w:cs="Times New Roman"/>
-                <w:color w:val="000000"/>
-              </w:rPr>
-              <w:t xml:space="preserve"> bike/park/shoulder</w:t>
+              <w:t>Tertiary roads, typically local (major/minor collector). 2x 12ft thru lane, 1x 10ft left turn lane, 2x 8ft bike/park/shoulder</w:t>
             </w:r>
           </w:p>
         </w:tc>
@@ -10301,7 +9929,6 @@
                 <w:color w:val="000000"/>
               </w:rPr>
             </w:pPr>
-            <w:proofErr w:type="spellStart"/>
             <w:r>
               <w:rPr>
                 <w:rFonts w:ascii="Times New Roman" w:eastAsia="Times New Roman" w:hAnsi="Times New Roman" w:cs="Times New Roman"/>
@@ -10309,7 +9936,6 @@
               </w:rPr>
               <w:t>tertiary_link</w:t>
             </w:r>
-            <w:proofErr w:type="spellEnd"/>
           </w:p>
         </w:tc>
         <w:tc>
@@ -10445,7 +10071,6 @@
                 <w:color w:val="000000"/>
               </w:rPr>
             </w:pPr>
-            <w:proofErr w:type="spellStart"/>
             <w:r>
               <w:rPr>
                 <w:rFonts w:ascii="Times New Roman" w:eastAsia="Times New Roman" w:hAnsi="Times New Roman" w:cs="Times New Roman"/>
@@ -10453,7 +10078,6 @@
               </w:rPr>
               <w:t>track_grade1</w:t>
             </w:r>
-            <w:proofErr w:type="spellEnd"/>
           </w:p>
         </w:tc>
         <w:tc>
@@ -10518,7 +10142,6 @@
                 <w:color w:val="000000"/>
               </w:rPr>
             </w:pPr>
-            <w:proofErr w:type="spellStart"/>
             <w:r>
               <w:rPr>
                 <w:rFonts w:ascii="Times New Roman" w:eastAsia="Times New Roman" w:hAnsi="Times New Roman" w:cs="Times New Roman"/>
@@ -10526,7 +10149,6 @@
               </w:rPr>
               <w:t>track_grade2</w:t>
             </w:r>
-            <w:proofErr w:type="spellEnd"/>
           </w:p>
         </w:tc>
         <w:tc>
@@ -10591,7 +10213,6 @@
                 <w:color w:val="BFBFBF" w:themeColor="background1" w:themeShade="BF"/>
               </w:rPr>
             </w:pPr>
-            <w:proofErr w:type="spellStart"/>
             <w:r>
               <w:rPr>
                 <w:rFonts w:ascii="Times New Roman" w:eastAsia="Times New Roman" w:hAnsi="Times New Roman" w:cs="Times New Roman"/>
@@ -10599,7 +10220,6 @@
               </w:rPr>
               <w:t>track_grade3</w:t>
             </w:r>
-            <w:proofErr w:type="spellEnd"/>
           </w:p>
         </w:tc>
         <w:tc>
@@ -10664,7 +10284,6 @@
                 <w:color w:val="BFBFBF" w:themeColor="background1" w:themeShade="BF"/>
               </w:rPr>
             </w:pPr>
-            <w:proofErr w:type="spellStart"/>
             <w:r>
               <w:rPr>
                 <w:rFonts w:ascii="Times New Roman" w:eastAsia="Times New Roman" w:hAnsi="Times New Roman" w:cs="Times New Roman"/>
@@ -10672,7 +10291,6 @@
               </w:rPr>
               <w:t>track_grade4</w:t>
             </w:r>
-            <w:proofErr w:type="spellEnd"/>
           </w:p>
         </w:tc>
         <w:tc>
@@ -10737,7 +10355,6 @@
                 <w:color w:val="BFBFBF" w:themeColor="background1" w:themeShade="BF"/>
               </w:rPr>
             </w:pPr>
-            <w:proofErr w:type="spellStart"/>
             <w:r>
               <w:rPr>
                 <w:rFonts w:ascii="Times New Roman" w:eastAsia="Times New Roman" w:hAnsi="Times New Roman" w:cs="Times New Roman"/>
@@ -10745,7 +10362,6 @@
               </w:rPr>
               <w:t>track_grade5</w:t>
             </w:r>
-            <w:proofErr w:type="spellEnd"/>
           </w:p>
         </w:tc>
         <w:tc>
@@ -10859,71 +10475,7 @@
                 <w:rFonts w:ascii="Times New Roman" w:eastAsia="Times New Roman" w:hAnsi="Times New Roman" w:cs="Times New Roman"/>
                 <w:color w:val="000000"/>
               </w:rPr>
-              <w:t xml:space="preserve">Important roads, typically divided. </w:t>
-            </w:r>
-            <w:proofErr w:type="spellStart"/>
-            <w:r>
-              <w:rPr>
-                <w:rFonts w:ascii="Times New Roman" w:eastAsia="Times New Roman" w:hAnsi="Times New Roman" w:cs="Times New Roman"/>
-                <w:color w:val="000000"/>
-              </w:rPr>
-              <w:t>6x</w:t>
-            </w:r>
-            <w:proofErr w:type="spellEnd"/>
-            <w:r>
-              <w:rPr>
-                <w:rFonts w:ascii="Times New Roman" w:eastAsia="Times New Roman" w:hAnsi="Times New Roman" w:cs="Times New Roman"/>
-                <w:color w:val="000000"/>
-              </w:rPr>
-              <w:t xml:space="preserve"> </w:t>
-            </w:r>
-            <w:proofErr w:type="spellStart"/>
-            <w:r>
-              <w:rPr>
-                <w:rFonts w:ascii="Times New Roman" w:eastAsia="Times New Roman" w:hAnsi="Times New Roman" w:cs="Times New Roman"/>
-                <w:color w:val="000000"/>
-              </w:rPr>
-              <w:t>12ft</w:t>
-            </w:r>
-            <w:proofErr w:type="spellEnd"/>
-            <w:r>
-              <w:rPr>
-                <w:rFonts w:ascii="Times New Roman" w:eastAsia="Times New Roman" w:hAnsi="Times New Roman" w:cs="Times New Roman"/>
-                <w:color w:val="000000"/>
-              </w:rPr>
-              <w:t xml:space="preserve"> lane, </w:t>
-            </w:r>
-            <w:proofErr w:type="spellStart"/>
-            <w:r>
-              <w:rPr>
-                <w:rFonts w:ascii="Times New Roman" w:eastAsia="Times New Roman" w:hAnsi="Times New Roman" w:cs="Times New Roman"/>
-                <w:color w:val="000000"/>
-              </w:rPr>
-              <w:t>2x</w:t>
-            </w:r>
-            <w:proofErr w:type="spellEnd"/>
-            <w:r>
-              <w:rPr>
-                <w:rFonts w:ascii="Times New Roman" w:eastAsia="Times New Roman" w:hAnsi="Times New Roman" w:cs="Times New Roman"/>
-                <w:color w:val="000000"/>
-              </w:rPr>
-              <w:t xml:space="preserve"> </w:t>
-            </w:r>
-            <w:proofErr w:type="spellStart"/>
-            <w:r>
-              <w:rPr>
-                <w:rFonts w:ascii="Times New Roman" w:eastAsia="Times New Roman" w:hAnsi="Times New Roman" w:cs="Times New Roman"/>
-                <w:color w:val="000000"/>
-              </w:rPr>
-              <w:t>6ft</w:t>
-            </w:r>
-            <w:proofErr w:type="spellEnd"/>
-            <w:r>
-              <w:rPr>
-                <w:rFonts w:ascii="Times New Roman" w:eastAsia="Times New Roman" w:hAnsi="Times New Roman" w:cs="Times New Roman"/>
-                <w:color w:val="000000"/>
-              </w:rPr>
-              <w:t xml:space="preserve"> shoulder</w:t>
+              <w:t>Important roads, typically divided. 6x 12ft lane, 2x 6ft shoulder</w:t>
             </w:r>
           </w:p>
         </w:tc>
@@ -10945,7 +10497,6 @@
                 <w:color w:val="000000"/>
               </w:rPr>
             </w:pPr>
-            <w:proofErr w:type="spellStart"/>
             <w:r>
               <w:rPr>
                 <w:rFonts w:ascii="Times New Roman" w:eastAsia="Times New Roman" w:hAnsi="Times New Roman" w:cs="Times New Roman"/>
@@ -10953,7 +10504,6 @@
               </w:rPr>
               <w:t>trunk_link</w:t>
             </w:r>
-            <w:proofErr w:type="spellEnd"/>
           </w:p>
         </w:tc>
         <w:tc>
@@ -11067,71 +10617,7 @@
                 <w:rFonts w:ascii="Times New Roman" w:eastAsia="Times New Roman" w:hAnsi="Times New Roman" w:cs="Times New Roman"/>
                 <w:color w:val="000000"/>
               </w:rPr>
-              <w:t xml:space="preserve">Smaller local roads (local/collectors in non-residential areas, typically industrial). </w:t>
-            </w:r>
-            <w:proofErr w:type="spellStart"/>
-            <w:r>
-              <w:rPr>
-                <w:rFonts w:ascii="Times New Roman" w:eastAsia="Times New Roman" w:hAnsi="Times New Roman" w:cs="Times New Roman"/>
-                <w:color w:val="000000"/>
-              </w:rPr>
-              <w:t>2x</w:t>
-            </w:r>
-            <w:proofErr w:type="spellEnd"/>
-            <w:r>
-              <w:rPr>
-                <w:rFonts w:ascii="Times New Roman" w:eastAsia="Times New Roman" w:hAnsi="Times New Roman" w:cs="Times New Roman"/>
-                <w:color w:val="000000"/>
-              </w:rPr>
-              <w:t xml:space="preserve"> </w:t>
-            </w:r>
-            <w:proofErr w:type="spellStart"/>
-            <w:r>
-              <w:rPr>
-                <w:rFonts w:ascii="Times New Roman" w:eastAsia="Times New Roman" w:hAnsi="Times New Roman" w:cs="Times New Roman"/>
-                <w:color w:val="000000"/>
-              </w:rPr>
-              <w:t>14ft</w:t>
-            </w:r>
-            <w:proofErr w:type="spellEnd"/>
-            <w:r>
-              <w:rPr>
-                <w:rFonts w:ascii="Times New Roman" w:eastAsia="Times New Roman" w:hAnsi="Times New Roman" w:cs="Times New Roman"/>
-                <w:color w:val="000000"/>
-              </w:rPr>
-              <w:t xml:space="preserve"> thru lane, </w:t>
-            </w:r>
-            <w:proofErr w:type="spellStart"/>
-            <w:r>
-              <w:rPr>
-                <w:rFonts w:ascii="Times New Roman" w:eastAsia="Times New Roman" w:hAnsi="Times New Roman" w:cs="Times New Roman"/>
-                <w:color w:val="000000"/>
-              </w:rPr>
-              <w:t>2x</w:t>
-            </w:r>
-            <w:proofErr w:type="spellEnd"/>
-            <w:r>
-              <w:rPr>
-                <w:rFonts w:ascii="Times New Roman" w:eastAsia="Times New Roman" w:hAnsi="Times New Roman" w:cs="Times New Roman"/>
-                <w:color w:val="000000"/>
-              </w:rPr>
-              <w:t xml:space="preserve"> </w:t>
-            </w:r>
-            <w:proofErr w:type="spellStart"/>
-            <w:r>
-              <w:rPr>
-                <w:rFonts w:ascii="Times New Roman" w:eastAsia="Times New Roman" w:hAnsi="Times New Roman" w:cs="Times New Roman"/>
-                <w:color w:val="000000"/>
-              </w:rPr>
-              <w:t>6ft</w:t>
-            </w:r>
-            <w:proofErr w:type="spellEnd"/>
-            <w:r>
-              <w:rPr>
-                <w:rFonts w:ascii="Times New Roman" w:eastAsia="Times New Roman" w:hAnsi="Times New Roman" w:cs="Times New Roman"/>
-                <w:color w:val="000000"/>
-              </w:rPr>
-              <w:t xml:space="preserve"> bike/park lane</w:t>
+              <w:t>Smaller local roads (local/collectors in non-residential areas, typically industrial). 2x 14ft thru lane, 2x 6ft bike/park lane</w:t>
             </w:r>
           </w:p>
         </w:tc>
@@ -11172,17 +10658,8 @@
           <w:rFonts w:ascii="Times New Roman" w:hAnsi="Times New Roman" w:cs="Times New Roman"/>
           <w:highlight w:val="yellow"/>
         </w:rPr>
-        <w:t xml:space="preserve">Daniel C. </w:t>
+        <w:t>Daniel C. Vaz</w:t>
       </w:r>
-      <w:proofErr w:type="spellStart"/>
-      <w:r>
-        <w:rPr>
-          <w:rFonts w:ascii="Times New Roman" w:hAnsi="Times New Roman" w:cs="Times New Roman"/>
-          <w:highlight w:val="yellow"/>
-        </w:rPr>
-        <w:t>Vaz</w:t>
-      </w:r>
-      <w:proofErr w:type="spellEnd"/>
     </w:p>
     <w:p>
       <w:pPr>
@@ -11222,23 +10699,7 @@
           <w:rFonts w:ascii="Times New Roman" w:hAnsi="Times New Roman" w:cs="Times New Roman"/>
           <w:highlight w:val="yellow"/>
         </w:rPr>
-        <w:t xml:space="preserve">“Let us first consider </w:t>
-      </w:r>
-      <w:proofErr w:type="gramStart"/>
-      <w:r>
-        <w:rPr>
-          <w:rFonts w:ascii="Times New Roman" w:hAnsi="Times New Roman" w:cs="Times New Roman"/>
-          <w:highlight w:val="yellow"/>
-        </w:rPr>
-        <w:t>an</w:t>
-      </w:r>
-      <w:proofErr w:type="gramEnd"/>
-      <w:r>
-        <w:rPr>
-          <w:rFonts w:ascii="Times New Roman" w:hAnsi="Times New Roman" w:cs="Times New Roman"/>
-          <w:highlight w:val="yellow"/>
-        </w:rPr>
-        <w:t xml:space="preserve"> horizontal flat plate, of width b and infinite length L, hotter than the environment. The flow established by natural convection on the top surface is different from that on the bottom surface. Heated up fluid from the bottom surface comes to the edges of the plate and rises. Colder surrounding fluid is then continuously pulled next to the bottom surface of the plate, to compensate for that fluid escaping at the edges. Due to the symmetry of the horizontal plate problem, the surrounding fluid approaches the bottom of the plate near its centerline and then progresses along half-width of the plate, i.e. along a distance b/2, until it reaches the edge of the plate and is allowed to rise. Therefore, the characteristic length (CL) could be taken as b/2. However, if the plate has an inclination, even a small one, then the symmetry of the problem is disrupted, and one can reason that the surrounding fluid shall approach the plate from its lower edge and then progress along its entire width before it is allowed to rise at the higher edge. Because the fluid is trying to rise, the flow remains attached to the bottom surface of the plate and does not detaches. Hence, CL could be taken as b this time. This example shows that for the same geometry one can have distinct CL, due to inclination. This should answer your question.</w:t>
+        <w:t>“Let us first consider an horizontal flat plate, of width b and infinite length L, hotter than the environment. The flow established by natural convection on the top surface is different from that on the bottom surface. Heated up fluid from the bottom surface comes to the edges of the plate and rises. Colder surrounding fluid is then continuously pulled next to the bottom surface of the plate, to compensate for that fluid escaping at the edges. Due to the symmetry of the horizontal plate problem, the surrounding fluid approaches the bottom of the plate near its centerline and then progresses along half-width of the plate, i.e. along a distance b/2, until it reaches the edge of the plate and is allowed to rise. Therefore, the characteristic length (CL) could be taken as b/2. However, if the plate has an inclination, even a small one, then the symmetry of the problem is disrupted, and one can reason that the surrounding fluid shall approach the plate from its lower edge and then progress along its entire width before it is allowed to rise at the higher edge. Because the fluid is trying to rise, the flow remains attached to the bottom surface of the plate and does not detaches. Hence, CL could be taken as b this time. This example shows that for the same geometry one can have distinct CL, due to inclination. This should answer your question.</w:t>
       </w:r>
     </w:p>
     <w:p>
@@ -11253,23 +10714,7 @@
           <w:rFonts w:ascii="Times New Roman" w:hAnsi="Times New Roman" w:cs="Times New Roman"/>
           <w:highlight w:val="yellow"/>
         </w:rPr>
-        <w:t xml:space="preserve">A similar discussion could be made to the top surface of this hotter-than-environment plate and again b and b/2 would appear as possible values for CL. However, in this case I should add that the particular value of b (not to mention L) and inclination can become important in what concerns the exact pattern of the flow that is established on the top surface. This is due to the possibility of formation of structures related to </w:t>
-      </w:r>
-      <w:proofErr w:type="spellStart"/>
-      <w:r>
-        <w:rPr>
-          <w:rFonts w:ascii="Times New Roman" w:hAnsi="Times New Roman" w:cs="Times New Roman"/>
-          <w:highlight w:val="yellow"/>
-        </w:rPr>
-        <w:t>Bénard</w:t>
-      </w:r>
-      <w:proofErr w:type="spellEnd"/>
-      <w:r>
-        <w:rPr>
-          <w:rFonts w:ascii="Times New Roman" w:hAnsi="Times New Roman" w:cs="Times New Roman"/>
-          <w:highlight w:val="yellow"/>
-        </w:rPr>
-        <w:t xml:space="preserve"> convection cells. In such </w:t>
+        <w:t xml:space="preserve">A similar discussion could be made to the top surface of this hotter-than-environment plate and again b and b/2 would appear as possible values for CL. However, in this case I should add that the particular value of b (not to mention L) and inclination can become important in what concerns the exact pattern of the flow that is established on the top surface. This is due to the possibility of formation of structures related to Bénard convection cells. In such </w:t>
       </w:r>
       <w:r>
         <w:rPr>
@@ -11327,21 +10772,7 @@
         <w:rPr>
           <w:rFonts w:ascii="Times New Roman" w:hAnsi="Times New Roman" w:cs="Times New Roman"/>
         </w:rPr>
-        <w:t>Thickness source (</w:t>
-      </w:r>
-      <w:proofErr w:type="spellStart"/>
-      <w:r>
-        <w:rPr>
-          <w:rFonts w:ascii="Times New Roman" w:hAnsi="Times New Roman" w:cs="Times New Roman"/>
-        </w:rPr>
-        <w:t>ADOT</w:t>
-      </w:r>
-      <w:proofErr w:type="spellEnd"/>
-      <w:r>
-        <w:rPr>
-          <w:rFonts w:ascii="Times New Roman" w:hAnsi="Times New Roman" w:cs="Times New Roman"/>
-        </w:rPr>
-        <w:t>):</w:t>
+        <w:t>Thickness source (ADOT):</w:t>
       </w:r>
     </w:p>
     <w:p>
@@ -11804,6 +11235,56 @@
           <w:szCs w:val="24"/>
         </w:rPr>
         <w:tab/>
+        <w:t xml:space="preserve">Monteith, J. L. &amp; Unsworth, M. H. </w:t>
+      </w:r>
+      <w:r>
+        <w:rPr>
+          <w:rFonts w:ascii="Times New Roman" w:hAnsi="Times New Roman" w:cs="Times New Roman"/>
+          <w:i/>
+          <w:iCs/>
+          <w:noProof/>
+          <w:szCs w:val="24"/>
+        </w:rPr>
+        <w:t>Principles of Environmental Physics: plants, animals, and the atmosphere</w:t>
+      </w:r>
+      <w:r>
+        <w:rPr>
+          <w:rFonts w:ascii="Times New Roman" w:hAnsi="Times New Roman" w:cs="Times New Roman"/>
+          <w:noProof/>
+          <w:szCs w:val="24"/>
+        </w:rPr>
+        <w:t>. (Academic Press, 2013).</w:t>
+      </w:r>
+    </w:p>
+    <w:p>
+      <w:pPr>
+        <w:widowControl w:val="0"/>
+        <w:autoSpaceDE w:val="0"/>
+        <w:autoSpaceDN w:val="0"/>
+        <w:adjustRightInd w:val="0"/>
+        <w:spacing w:line="240" w:lineRule="auto"/>
+        <w:ind w:left="640" w:hanging="640"/>
+        <w:rPr>
+          <w:rFonts w:ascii="Times New Roman" w:hAnsi="Times New Roman" w:cs="Times New Roman"/>
+          <w:noProof/>
+          <w:szCs w:val="24"/>
+        </w:rPr>
+      </w:pPr>
+      <w:r>
+        <w:rPr>
+          <w:rFonts w:ascii="Times New Roman" w:hAnsi="Times New Roman" w:cs="Times New Roman"/>
+          <w:noProof/>
+          <w:szCs w:val="24"/>
+        </w:rPr>
+        <w:t>7.</w:t>
+      </w:r>
+      <w:r>
+        <w:rPr>
+          <w:rFonts w:ascii="Times New Roman" w:hAnsi="Times New Roman" w:cs="Times New Roman"/>
+          <w:noProof/>
+          <w:szCs w:val="24"/>
+        </w:rPr>
+        <w:tab/>
         <w:t xml:space="preserve">Tan, S. A. &amp; Fwa, T. F. Influence of pavement materials on the thermal environment of outdoor spaces. </w:t>
       </w:r>
       <w:r>
@@ -11863,7 +11344,7 @@
           <w:noProof/>
           <w:szCs w:val="24"/>
         </w:rPr>
-        <w:t>7.</w:t>
+        <w:t>8.</w:t>
       </w:r>
       <w:r>
         <w:rPr>
@@ -11913,7 +11394,7 @@
           <w:noProof/>
           <w:szCs w:val="24"/>
         </w:rPr>
-        <w:t>8.</w:t>
+        <w:t>9.</w:t>
       </w:r>
       <w:r>
         <w:rPr>
@@ -11981,7 +11462,7 @@
           <w:noProof/>
           <w:szCs w:val="24"/>
         </w:rPr>
-        <w:t>9.</w:t>
+        <w:t>10.</w:t>
       </w:r>
       <w:r>
         <w:rPr>
@@ -12049,7 +11530,7 @@
           <w:noProof/>
           <w:szCs w:val="24"/>
         </w:rPr>
-        <w:t>10.</w:t>
+        <w:t>11.</w:t>
       </w:r>
       <w:r>
         <w:rPr>
@@ -12117,7 +11598,7 @@
           <w:noProof/>
           <w:szCs w:val="24"/>
         </w:rPr>
-        <w:t>11.</w:t>
+        <w:t>12.</w:t>
       </w:r>
       <w:r>
         <w:rPr>
@@ -12185,7 +11666,7 @@
           <w:noProof/>
           <w:szCs w:val="24"/>
         </w:rPr>
-        <w:t>12.</w:t>
+        <w:t>13.</w:t>
       </w:r>
       <w:r>
         <w:rPr>
@@ -12253,7 +11734,7 @@
           <w:noProof/>
           <w:szCs w:val="24"/>
         </w:rPr>
-        <w:t>13.</w:t>
+        <w:t>14.</w:t>
       </w:r>
       <w:r>
         <w:rPr>
@@ -12321,7 +11802,39 @@
           <w:noProof/>
           <w:szCs w:val="24"/>
         </w:rPr>
-        <w:t>14.</w:t>
+        <w:t>15.</w:t>
+      </w:r>
+      <w:r>
+        <w:rPr>
+          <w:rFonts w:ascii="Times New Roman" w:hAnsi="Times New Roman" w:cs="Times New Roman"/>
+          <w:noProof/>
+          <w:szCs w:val="24"/>
+        </w:rPr>
+        <w:tab/>
+        <w:t>Pavement Interactive. ACI Mix Design Example. (2019). Available at: https://www.pavementinteractive.org/reference-desk/design/mix-design/aci-mix-design-example/. (Accessed: 14th March 2019)</w:t>
+      </w:r>
+    </w:p>
+    <w:p>
+      <w:pPr>
+        <w:widowControl w:val="0"/>
+        <w:autoSpaceDE w:val="0"/>
+        <w:autoSpaceDN w:val="0"/>
+        <w:adjustRightInd w:val="0"/>
+        <w:spacing w:line="240" w:lineRule="auto"/>
+        <w:ind w:left="640" w:hanging="640"/>
+        <w:rPr>
+          <w:rFonts w:ascii="Times New Roman" w:hAnsi="Times New Roman" w:cs="Times New Roman"/>
+          <w:noProof/>
+          <w:szCs w:val="24"/>
+        </w:rPr>
+      </w:pPr>
+      <w:r>
+        <w:rPr>
+          <w:rFonts w:ascii="Times New Roman" w:hAnsi="Times New Roman" w:cs="Times New Roman"/>
+          <w:noProof/>
+          <w:szCs w:val="24"/>
+        </w:rPr>
+        <w:t>16.</w:t>
       </w:r>
       <w:r>
         <w:rPr>
@@ -12362,6 +11875,7 @@
         <w:rPr>
           <w:rFonts w:ascii="Times New Roman" w:hAnsi="Times New Roman" w:cs="Times New Roman"/>
           <w:noProof/>
+          <w:szCs w:val="24"/>
         </w:rPr>
       </w:pPr>
       <w:r>
@@ -12370,7 +11884,56 @@
           <w:noProof/>
           <w:szCs w:val="24"/>
         </w:rPr>
-        <w:t>15.</w:t>
+        <w:t>17.</w:t>
+      </w:r>
+      <w:r>
+        <w:rPr>
+          <w:rFonts w:ascii="Times New Roman" w:hAnsi="Times New Roman" w:cs="Times New Roman"/>
+          <w:noProof/>
+          <w:szCs w:val="24"/>
+        </w:rPr>
+        <w:tab/>
+        <w:t xml:space="preserve">ADOT, (Arizona Department of Transportation). </w:t>
+      </w:r>
+      <w:r>
+        <w:rPr>
+          <w:rFonts w:ascii="Times New Roman" w:hAnsi="Times New Roman" w:cs="Times New Roman"/>
+          <w:i/>
+          <w:iCs/>
+          <w:noProof/>
+          <w:szCs w:val="24"/>
+        </w:rPr>
+        <w:t>Pavement Design Manual</w:t>
+      </w:r>
+      <w:r>
+        <w:rPr>
+          <w:rFonts w:ascii="Times New Roman" w:hAnsi="Times New Roman" w:cs="Times New Roman"/>
+          <w:noProof/>
+          <w:szCs w:val="24"/>
+        </w:rPr>
+        <w:t>. (2017).</w:t>
+      </w:r>
+    </w:p>
+    <w:p>
+      <w:pPr>
+        <w:widowControl w:val="0"/>
+        <w:autoSpaceDE w:val="0"/>
+        <w:autoSpaceDN w:val="0"/>
+        <w:adjustRightInd w:val="0"/>
+        <w:spacing w:line="240" w:lineRule="auto"/>
+        <w:ind w:left="640" w:hanging="640"/>
+        <w:rPr>
+          <w:rFonts w:ascii="Times New Roman" w:hAnsi="Times New Roman" w:cs="Times New Roman"/>
+          <w:noProof/>
+        </w:rPr>
+      </w:pPr>
+      <w:r>
+        <w:rPr>
+          <w:rFonts w:ascii="Times New Roman" w:hAnsi="Times New Roman" w:cs="Times New Roman"/>
+          <w:noProof/>
+          <w:szCs w:val="24"/>
+        </w:rPr>
+        <w:t>18.</w:t>
       </w:r>
       <w:r>
         <w:rPr>
@@ -12423,52 +11986,58 @@
 </w:document>
 </file>
 
-<file path=word/comments.xml><?xml version="1.0" encoding="utf-8"?>
-<w:comments xmlns:wpc="http://schemas.microsoft.com/office/word/2010/wordprocessingCanvas" xmlns:mc="http://schemas.openxmlformats.org/markup-compatibility/2006" xmlns:o="urn:schemas-microsoft-com:office:office" xmlns:r="http://schemas.openxmlformats.org/officeDocument/2006/relationships" xmlns:m="http://schemas.openxmlformats.org/officeDocument/2006/math" xmlns:v="urn:schemas-microsoft-com:vml" xmlns:wp14="http://schemas.microsoft.com/office/word/2010/wordprocessingDrawing" xmlns:wp="http://schemas.openxmlformats.org/drawingml/2006/wordprocessingDrawing" xmlns:w10="urn:schemas-microsoft-com:office:word" xmlns:w="http://schemas.openxmlformats.org/wordprocessingml/2006/main" xmlns:w14="http://schemas.microsoft.com/office/word/2010/wordml" xmlns:w15="http://schemas.microsoft.com/office/word/2012/wordml" xmlns:wpg="http://schemas.microsoft.com/office/word/2010/wordprocessingGroup" xmlns:wpi="http://schemas.microsoft.com/office/word/2010/wordprocessingInk" xmlns:wne="http://schemas.microsoft.com/office/word/2006/wordml" xmlns:wps="http://schemas.microsoft.com/office/word/2010/wordprocessingShape" mc:Ignorable="w14 w15 wp14">
-  <w:comment w:id="1" w:author="Chris Hoehne" w:date="2019-03-13T22:30:00Z" w:initials="CH">
+<file path=word/endnotes.xml><?xml version="1.0" encoding="utf-8"?>
+<w:endnotes xmlns:wpc="http://schemas.microsoft.com/office/word/2010/wordprocessingCanvas" xmlns:cx="http://schemas.microsoft.com/office/drawing/2014/chartex" xmlns:cx1="http://schemas.microsoft.com/office/drawing/2015/9/8/chartex" xmlns:mc="http://schemas.openxmlformats.org/markup-compatibility/2006" xmlns:o="urn:schemas-microsoft-com:office:office" xmlns:r="http://schemas.openxmlformats.org/officeDocument/2006/relationships" xmlns:m="http://schemas.openxmlformats.org/officeDocument/2006/math" xmlns:v="urn:schemas-microsoft-com:vml" xmlns:wp14="http://schemas.microsoft.com/office/word/2010/wordprocessingDrawing" xmlns:wp="http://schemas.openxmlformats.org/drawingml/2006/wordprocessingDrawing" xmlns:w10="urn:schemas-microsoft-com:office:word" xmlns:w="http://schemas.openxmlformats.org/wordprocessingml/2006/main" xmlns:w14="http://schemas.microsoft.com/office/word/2010/wordml" xmlns:w15="http://schemas.microsoft.com/office/word/2012/wordml" xmlns:w16se="http://schemas.microsoft.com/office/word/2015/wordml/symex" xmlns:wpg="http://schemas.microsoft.com/office/word/2010/wordprocessingGroup" xmlns:wpi="http://schemas.microsoft.com/office/word/2010/wordprocessingInk" xmlns:wne="http://schemas.microsoft.com/office/word/2006/wordml" xmlns:wps="http://schemas.microsoft.com/office/word/2010/wordprocessingShape" mc:Ignorable="w14 w15 w16se wp14">
+  <w:endnote w:type="separator" w:id="-1">
     <w:p>
       <w:pPr>
-        <w:pStyle w:val="CommentText"/>
+        <w:spacing w:after="0" w:line="240" w:lineRule="auto"/>
       </w:pPr>
       <w:r>
-        <w:rPr>
-          <w:rStyle w:val="CommentReference"/>
-        </w:rPr>
-        <w:annotationRef/>
-      </w:r>
-      <w:r>
-        <w:t>https://www.pavementinteractive.org/reference-desk/design/mix-design/aci-mix-design-example/</w:t>
+        <w:separator/>
       </w:r>
     </w:p>
-  </w:comment>
-  <w:comment w:id="2" w:author="Chris Hoehne (Student)" w:date="2019-02-28T23:54:00Z" w:initials="CH(">
+  </w:endnote>
+  <w:endnote w:type="continuationSeparator" w:id="0">
     <w:p>
       <w:pPr>
-        <w:pStyle w:val="CommentText"/>
+        <w:spacing w:after="0" w:line="240" w:lineRule="auto"/>
       </w:pPr>
       <w:r>
-        <w:rPr>
-          <w:rStyle w:val="CommentReference"/>
-        </w:rPr>
-        <w:annotationRef/>
-      </w:r>
-      <w:r>
-        <w:t>http://www.wbdg.org/FFC/DOD/UFC/ufc_3_201_01_2018.pdf</w:t>
+        <w:continuationSeparator/>
       </w:r>
     </w:p>
-  </w:comment>
-</w:comments>
+  </w:endnote>
+</w:endnotes>
 </file>
 
-<file path=word/commentsExtended.xml><?xml version="1.0" encoding="utf-8"?>
-<w15:commentsEx xmlns:wpc="http://schemas.microsoft.com/office/word/2010/wordprocessingCanvas" xmlns:mc="http://schemas.openxmlformats.org/markup-compatibility/2006" xmlns:o="urn:schemas-microsoft-com:office:office" xmlns:r="http://schemas.openxmlformats.org/officeDocument/2006/relationships" xmlns:m="http://schemas.openxmlformats.org/officeDocument/2006/math" xmlns:v="urn:schemas-microsoft-com:vml" xmlns:wp14="http://schemas.microsoft.com/office/word/2010/wordprocessingDrawing" xmlns:wp="http://schemas.openxmlformats.org/drawingml/2006/wordprocessingDrawing" xmlns:w10="urn:schemas-microsoft-com:office:word" xmlns:w="http://schemas.openxmlformats.org/wordprocessingml/2006/main" xmlns:w14="http://schemas.microsoft.com/office/word/2010/wordml" xmlns:w15="http://schemas.microsoft.com/office/word/2012/wordml" xmlns:wpg="http://schemas.microsoft.com/office/word/2010/wordprocessingGroup" xmlns:wpi="http://schemas.microsoft.com/office/word/2010/wordprocessingInk" xmlns:wne="http://schemas.microsoft.com/office/word/2006/wordml" xmlns:wps="http://schemas.microsoft.com/office/word/2010/wordprocessingShape" mc:Ignorable="w14 w15 wp14">
-  <w15:commentEx w15:paraId="76230C43" w15:done="0"/>
-  <w15:commentEx w15:paraId="16C78F81" w15:done="0"/>
-</w15:commentsEx>
+<file path=word/footnotes.xml><?xml version="1.0" encoding="utf-8"?>
+<w:footnotes xmlns:wpc="http://schemas.microsoft.com/office/word/2010/wordprocessingCanvas" xmlns:cx="http://schemas.microsoft.com/office/drawing/2014/chartex" xmlns:cx1="http://schemas.microsoft.com/office/drawing/2015/9/8/chartex" xmlns:mc="http://schemas.openxmlformats.org/markup-compatibility/2006" xmlns:o="urn:schemas-microsoft-com:office:office" xmlns:r="http://schemas.openxmlformats.org/officeDocument/2006/relationships" xmlns:m="http://schemas.openxmlformats.org/officeDocument/2006/math" xmlns:v="urn:schemas-microsoft-com:vml" xmlns:wp14="http://schemas.microsoft.com/office/word/2010/wordprocessingDrawing" xmlns:wp="http://schemas.openxmlformats.org/drawingml/2006/wordprocessingDrawing" xmlns:w10="urn:schemas-microsoft-com:office:word" xmlns:w="http://schemas.openxmlformats.org/wordprocessingml/2006/main" xmlns:w14="http://schemas.microsoft.com/office/word/2010/wordml" xmlns:w15="http://schemas.microsoft.com/office/word/2012/wordml" xmlns:w16se="http://schemas.microsoft.com/office/word/2015/wordml/symex" xmlns:wpg="http://schemas.microsoft.com/office/word/2010/wordprocessingGroup" xmlns:wpi="http://schemas.microsoft.com/office/word/2010/wordprocessingInk" xmlns:wne="http://schemas.microsoft.com/office/word/2006/wordml" xmlns:wps="http://schemas.microsoft.com/office/word/2010/wordprocessingShape" mc:Ignorable="w14 w15 w16se wp14">
+  <w:footnote w:type="separator" w:id="-1">
+    <w:p>
+      <w:pPr>
+        <w:spacing w:after="0" w:line="240" w:lineRule="auto"/>
+      </w:pPr>
+      <w:r>
+        <w:separator/>
+      </w:r>
+    </w:p>
+  </w:footnote>
+  <w:footnote w:type="continuationSeparator" w:id="0">
+    <w:p>
+      <w:pPr>
+        <w:spacing w:after="0" w:line="240" w:lineRule="auto"/>
+      </w:pPr>
+      <w:r>
+        <w:continuationSeparator/>
+      </w:r>
+    </w:p>
+  </w:footnote>
+</w:footnotes>
 </file>
 
 <file path=word/numbering.xml><?xml version="1.0" encoding="utf-8"?>
-<w:numbering xmlns:wpc="http://schemas.microsoft.com/office/word/2010/wordprocessingCanvas" xmlns:mc="http://schemas.openxmlformats.org/markup-compatibility/2006" xmlns:o="urn:schemas-microsoft-com:office:office" xmlns:r="http://schemas.openxmlformats.org/officeDocument/2006/relationships" xmlns:m="http://schemas.openxmlformats.org/officeDocument/2006/math" xmlns:v="urn:schemas-microsoft-com:vml" xmlns:wp14="http://schemas.microsoft.com/office/word/2010/wordprocessingDrawing" xmlns:wp="http://schemas.openxmlformats.org/drawingml/2006/wordprocessingDrawing" xmlns:w10="urn:schemas-microsoft-com:office:word" xmlns:w="http://schemas.openxmlformats.org/wordprocessingml/2006/main" xmlns:w14="http://schemas.microsoft.com/office/word/2010/wordml" xmlns:w15="http://schemas.microsoft.com/office/word/2012/wordml" xmlns:wpg="http://schemas.microsoft.com/office/word/2010/wordprocessingGroup" xmlns:wpi="http://schemas.microsoft.com/office/word/2010/wordprocessingInk" xmlns:wne="http://schemas.microsoft.com/office/word/2006/wordml" xmlns:wps="http://schemas.microsoft.com/office/word/2010/wordprocessingShape" mc:Ignorable="w14 w15 wp14">
+<w:numbering xmlns:wpc="http://schemas.microsoft.com/office/word/2010/wordprocessingCanvas" xmlns:cx="http://schemas.microsoft.com/office/drawing/2014/chartex" xmlns:cx1="http://schemas.microsoft.com/office/drawing/2015/9/8/chartex" xmlns:mc="http://schemas.openxmlformats.org/markup-compatibility/2006" xmlns:o="urn:schemas-microsoft-com:office:office" xmlns:r="http://schemas.openxmlformats.org/officeDocument/2006/relationships" xmlns:m="http://schemas.openxmlformats.org/officeDocument/2006/math" xmlns:v="urn:schemas-microsoft-com:vml" xmlns:wp14="http://schemas.microsoft.com/office/word/2010/wordprocessingDrawing" xmlns:wp="http://schemas.openxmlformats.org/drawingml/2006/wordprocessingDrawing" xmlns:w10="urn:schemas-microsoft-com:office:word" xmlns:w="http://schemas.openxmlformats.org/wordprocessingml/2006/main" xmlns:w14="http://schemas.microsoft.com/office/word/2010/wordml" xmlns:w15="http://schemas.microsoft.com/office/word/2012/wordml" xmlns:w16se="http://schemas.microsoft.com/office/word/2015/wordml/symex" xmlns:wpg="http://schemas.microsoft.com/office/word/2010/wordprocessingGroup" xmlns:wpi="http://schemas.microsoft.com/office/word/2010/wordprocessingInk" xmlns:wne="http://schemas.microsoft.com/office/word/2006/wordml" xmlns:wps="http://schemas.microsoft.com/office/word/2010/wordprocessingShape" mc:Ignorable="w14 w15 w16se wp14">
   <w:abstractNum w:abstractNumId="0" w15:restartNumberingAfterBreak="0">
     <w:nsid w:val="16AE49CA"/>
     <w:multiLevelType w:val="hybridMultilevel"/>
@@ -12704,19 +12273,8 @@
 </w:numbering>
 </file>
 
-<file path=word/people.xml><?xml version="1.0" encoding="utf-8"?>
-<w15:people xmlns:wpc="http://schemas.microsoft.com/office/word/2010/wordprocessingCanvas" xmlns:mc="http://schemas.openxmlformats.org/markup-compatibility/2006" xmlns:o="urn:schemas-microsoft-com:office:office" xmlns:r="http://schemas.openxmlformats.org/officeDocument/2006/relationships" xmlns:m="http://schemas.openxmlformats.org/officeDocument/2006/math" xmlns:v="urn:schemas-microsoft-com:vml" xmlns:wp14="http://schemas.microsoft.com/office/word/2010/wordprocessingDrawing" xmlns:wp="http://schemas.openxmlformats.org/drawingml/2006/wordprocessingDrawing" xmlns:w10="urn:schemas-microsoft-com:office:word" xmlns:w="http://schemas.openxmlformats.org/wordprocessingml/2006/main" xmlns:w14="http://schemas.microsoft.com/office/word/2010/wordml" xmlns:w15="http://schemas.microsoft.com/office/word/2012/wordml" xmlns:wpg="http://schemas.microsoft.com/office/word/2010/wordprocessingGroup" xmlns:wpi="http://schemas.microsoft.com/office/word/2010/wordprocessingInk" xmlns:wne="http://schemas.microsoft.com/office/word/2006/wordml" xmlns:wps="http://schemas.microsoft.com/office/word/2010/wordprocessingShape" mc:Ignorable="w14 w15 wp14">
-  <w15:person w15:author="Chris Hoehne">
-    <w15:presenceInfo w15:providerId="None" w15:userId="Chris Hoehne"/>
-  </w15:person>
-  <w15:person w15:author="Chris Hoehne (Student)">
-    <w15:presenceInfo w15:providerId="AD" w15:userId="S-1-5-21-1547161642-926492609-1801674531-887199"/>
-  </w15:person>
-</w15:people>
-</file>
-
 <file path=word/styles.xml><?xml version="1.0" encoding="utf-8"?>
-<w:styles xmlns:mc="http://schemas.openxmlformats.org/markup-compatibility/2006" xmlns:r="http://schemas.openxmlformats.org/officeDocument/2006/relationships" xmlns:w="http://schemas.openxmlformats.org/wordprocessingml/2006/main" xmlns:w14="http://schemas.microsoft.com/office/word/2010/wordml" xmlns:w15="http://schemas.microsoft.com/office/word/2012/wordml" mc:Ignorable="w14 w15">
+<w:styles xmlns:mc="http://schemas.openxmlformats.org/markup-compatibility/2006" xmlns:r="http://schemas.openxmlformats.org/officeDocument/2006/relationships" xmlns:w="http://schemas.openxmlformats.org/wordprocessingml/2006/main" xmlns:w14="http://schemas.microsoft.com/office/word/2010/wordml" xmlns:w15="http://schemas.microsoft.com/office/word/2012/wordml" xmlns:w16se="http://schemas.microsoft.com/office/word/2015/wordml/symex" mc:Ignorable="w14 w15 w16se">
   <w:docDefaults>
     <w:rPrDefault>
       <w:rPr>
@@ -13296,6 +12854,45 @@
       <w:u w:val="single"/>
     </w:rPr>
   </w:style>
+  <w:style w:type="paragraph" w:styleId="FootnoteText">
+    <w:name w:val="footnote text"/>
+    <w:basedOn w:val="Normal"/>
+    <w:link w:val="FootnoteTextChar"/>
+    <w:uiPriority w:val="99"/>
+    <w:semiHidden/>
+    <w:unhideWhenUsed/>
+    <w:rsid w:val="009F4D68"/>
+    <w:pPr>
+      <w:spacing w:after="0" w:line="240" w:lineRule="auto"/>
+    </w:pPr>
+    <w:rPr>
+      <w:sz w:val="20"/>
+      <w:szCs w:val="20"/>
+    </w:rPr>
+  </w:style>
+  <w:style w:type="character" w:customStyle="1" w:styleId="FootnoteTextChar">
+    <w:name w:val="Footnote Text Char"/>
+    <w:basedOn w:val="DefaultParagraphFont"/>
+    <w:link w:val="FootnoteText"/>
+    <w:uiPriority w:val="99"/>
+    <w:semiHidden/>
+    <w:rsid w:val="009F4D68"/>
+    <w:rPr>
+      <w:sz w:val="20"/>
+      <w:szCs w:val="20"/>
+    </w:rPr>
+  </w:style>
+  <w:style w:type="character" w:styleId="FootnoteReference">
+    <w:name w:val="footnote reference"/>
+    <w:basedOn w:val="DefaultParagraphFont"/>
+    <w:uiPriority w:val="99"/>
+    <w:semiHidden/>
+    <w:unhideWhenUsed/>
+    <w:rsid w:val="009F4D68"/>
+    <w:rPr>
+      <w:vertAlign w:val="superscript"/>
+    </w:rPr>
+  </w:style>
 </w:styles>
 </file>
 
@@ -13565,7 +13162,7 @@
 </file>
 
 <file path=customXml/itemProps1.xml><?xml version="1.0" encoding="utf-8"?>
-<ds:datastoreItem xmlns:ds="http://schemas.openxmlformats.org/officeDocument/2006/customXml" ds:itemID="{1DF462F9-F628-4EB9-A53B-02EC59441969}">
+<ds:datastoreItem xmlns:ds="http://schemas.openxmlformats.org/officeDocument/2006/customXml" ds:itemID="{4A2C5FD5-03E6-483D-BB7C-C172EE173CC0}">
   <ds:schemaRefs>
     <ds:schemaRef ds:uri="http://schemas.openxmlformats.org/officeDocument/2006/bibliography"/>
   </ds:schemaRefs>

</xml_diff>

<commit_message>
updates to osm data processing for heat map
</commit_message>
<xml_diff>
--- a/docs/pavement-profiles.docx
+++ b/docs/pavement-profiles.docx
@@ -376,7 +376,7 @@
               <w:rPr>
                 <w:rFonts w:ascii="Times New Roman" w:hAnsi="Times New Roman" w:cs="Times New Roman"/>
               </w:rPr>
-              <w:instrText>ADDIN CSL_CITATION {"citationItems":[{"id":"ITEM-1","itemData":{"DOI":"10.1016/J.BUILDENV.2012.10.014","ISSN":"0360-1323","abstract":"Albedo (or solar reflectivity) plays an important role in the thermal behavior of pavements and other ground surfaces, and their resultant impacts on humans and the environment. This study developed a new albedo measurement system with a dual-pyranometer and automatic data acquisition system, and used it to conduct field measurements of albedo on different pavement materials and for long-term monitoring of albedo. The albedo values were obtained for commonly used land cover materials including asphalt, concrete and interlocking concrete paver surfacing materials with different designs and some other materials. These new data can help reduce the uncertainty in understanding, evaluating and modeling the thermal behavior and environmental impacts of ground surfaces with different albedos. The seasonal effects of albedo on pavement thermal performance were examined through experimental measurements. An empirical relationship between the cooling effect of increased albedo on a pavement's high temperature and solar radiation was developed. The cooling effect has a positive correlation with the peak solar radiation intensity. This simple correlation can be used to roughly estimate the cooling or heating effect of changing albedo on pavement for various climates and seasons with different solar radiation intensities.","author":[{"dropping-particle":"","family":"Li","given":"H.","non-dropping-particle":"","parse-names":false,"suffix":""},{"dropping-particle":"","family":"Harvey","given":"J.","non-dropping-particle":"","parse-names":false,"suffix":""},{"dropping-particle":"","family":"Kendall","given":"A.","non-dropping-particle":"","parse-names":false,"suffix":""}],"container-title":"Building and Environment","id":"ITEM-1","issued":{"date-parts":[["2013","1","1"]]},"page":"536-546","publisher":"Pergamon","title":"Field measurement of albedo for different land cover materials and effects on thermal performance","type":"article-journal","volume":"59"},"uris":["http://www.mendeley.com/documents/?uuid=f2877321-75c3-3791-af71-736bed95f334"]}],"mendeley":{"formattedCitation":"&lt;sup&gt;1&lt;/sup&gt;","plainTextFormattedCitation":"1","previouslyFormattedCitation":"(Li et al., 2013)"},"properties":{"noteIndex":0},"schema":"https://github.com/citation-style-language/schema/raw/master/csl-citation.json"}</w:instrText>
+              <w:instrText>ADDIN CSL_CITATION {"citationItems":[{"id":"ITEM-1","itemData":{"DOI":"10.1016/J.BUILDENV.2012.10.014","ISSN":"0360-1323","abstract":"Albedo (or solar reflectivity) plays an important role in the thermal behavior of pavements and other ground surfaces, and their resultant impacts on humans and the environment. This study developed a new albedo measurement system with a dual-pyranometer and automatic data acquisition system, and used it to conduct field measurements of albedo on different pavement materials and for long-term monitoring of albedo. The albedo values were obtained for commonly used land cover materials including asphalt, concrete and interlocking concrete paver surfacing materials with different designs and some other materials. These new data can help reduce the uncertainty in understanding, evaluating and modeling the thermal behavior and environmental impacts of ground surfaces with different albedos. The seasonal effects of albedo on pavement thermal performance were examined through experimental measurements. An empirical relationship between the cooling effect of increased albedo on a pavement's high temperature and solar radiation was developed. The cooling effect has a positive correlation with the peak solar radiation intensity. This simple correlation can be used to roughly estimate the cooling or heating effect of changing albedo on pavement for various climates and seasons with different solar radiation intensities.","author":[{"dropping-particle":"","family":"Li","given":"H.","non-dropping-particle":"","parse-names":false,"suffix":""},{"dropping-particle":"","family":"Harvey","given":"J.","non-dropping-particle":"","parse-names":false,"suffix":""},{"dropping-particle":"","family":"Kendall","given":"A.","non-dropping-particle":"","parse-names":false,"suffix":""}],"container-title":"Building and Environment","id":"ITEM-1","issued":{"date-parts":[["2013","1","1"]]},"page":"536-546","publisher":"Pergamon","title":"Field measurement of albedo for different land cover materials and effects on thermal performance","type":"article-journal","volume":"59"},"uris":["http://www.mendeley.com/documents/?uuid=f2877321-75c3-3791-af71-736bed95f334"]}],"mendeley":{"formattedCitation":"&lt;sup&gt;1&lt;/sup&gt;","plainTextFormattedCitation":"1","previouslyFormattedCitation":"&lt;sup&gt;1&lt;/sup&gt;"},"properties":{"noteIndex":0},"schema":"https://github.com/citation-style-language/schema/raw/master/csl-citation.json"}</w:instrText>
             </w:r>
             <w:r>
               <w:rPr>
@@ -422,7 +422,7 @@
               <w:rPr>
                 <w:rFonts w:ascii="Times New Roman" w:hAnsi="Times New Roman" w:cs="Times New Roman"/>
               </w:rPr>
-              <w:instrText>ADDIN CSL_CITATION {"citationItems":[{"id":"ITEM-1","itemData":{"DOI":"10.1016/j.enbuild.2015.03.005","ISSN":"03787788","abstract":"Abstract Solar irradiance to an urban canyon is subjected to multiple reflections, a process that increases solar absorption and contributes to the unban heat island. The absorption depends on the urban structures, and the day of the year, and the albedos of the walls and pavement. This study develops a numerical model to predict the urban canyon albedo (UCA) and validates the model with experimental observations. It estimates whether increasing the pavement albedo can raise the UCA effectively. It evaluates the reflective diffuse radiation from the pavement to adjacent building walls. It is found the ratio of building's height to the road's width, or called the aspect ratio, controls the UCA while other factors play secondary roles. Reflective pavements in an urban canyon reflect a sizable additional diffuse radiation to the adjacent walls during summertime. It is recommended that reflective pavements can be used only if an urban canyon has an aspect ratio no greater than 1.0.","author":[{"dropping-particle":"","family":"Qin","given":"Yinghong","non-dropping-particle":"","parse-names":false,"suffix":""}],"container-title":"Energy and Buildings","id":"ITEM-1","issued":{"date-parts":[["2015"]]},"page":"86-94","publisher":"Elsevier B.V.","title":"Urban canyon albedo and its implication on the use of reflective cool pavements","type":"article-journal","volume":"96"},"uris":["http://www.mendeley.com/documents/?uuid=8caad309-7885-4f59-9754-b4e28cba1240"]}],"mendeley":{"formattedCitation":"&lt;sup&gt;2&lt;/sup&gt;","plainTextFormattedCitation":"2","previouslyFormattedCitation":"(Qin, 2015)"},"properties":{"noteIndex":0},"schema":"https://github.com/citation-style-language/schema/raw/master/csl-citation.json"}</w:instrText>
+              <w:instrText>ADDIN CSL_CITATION {"citationItems":[{"id":"ITEM-1","itemData":{"DOI":"10.1016/j.enbuild.2015.03.005","ISSN":"03787788","abstract":"Abstract Solar irradiance to an urban canyon is subjected to multiple reflections, a process that increases solar absorption and contributes to the unban heat island. The absorption depends on the urban structures, and the day of the year, and the albedos of the walls and pavement. This study develops a numerical model to predict the urban canyon albedo (UCA) and validates the model with experimental observations. It estimates whether increasing the pavement albedo can raise the UCA effectively. It evaluates the reflective diffuse radiation from the pavement to adjacent building walls. It is found the ratio of building's height to the road's width, or called the aspect ratio, controls the UCA while other factors play secondary roles. Reflective pavements in an urban canyon reflect a sizable additional diffuse radiation to the adjacent walls during summertime. It is recommended that reflective pavements can be used only if an urban canyon has an aspect ratio no greater than 1.0.","author":[{"dropping-particle":"","family":"Qin","given":"Yinghong","non-dropping-particle":"","parse-names":false,"suffix":""}],"container-title":"Energy and Buildings","id":"ITEM-1","issued":{"date-parts":[["2015"]]},"page":"86-94","publisher":"Elsevier B.V.","title":"Urban canyon albedo and its implication on the use of reflective cool pavements","type":"article-journal","volume":"96"},"uris":["http://www.mendeley.com/documents/?uuid=8caad309-7885-4f59-9754-b4e28cba1240"]}],"mendeley":{"formattedCitation":"&lt;sup&gt;2&lt;/sup&gt;","plainTextFormattedCitation":"2","previouslyFormattedCitation":"&lt;sup&gt;2&lt;/sup&gt;"},"properties":{"noteIndex":0},"schema":"https://github.com/citation-style-language/schema/raw/master/csl-citation.json"}</w:instrText>
             </w:r>
             <w:r>
               <w:rPr>
@@ -468,7 +468,7 @@
               <w:rPr>
                 <w:rFonts w:ascii="Times New Roman" w:hAnsi="Times New Roman" w:cs="Times New Roman"/>
               </w:rPr>
-              <w:instrText>ADDIN CSL_CITATION {"citationItems":[{"id":"ITEM-1","itemData":{"DOI":"10.1016/j.enbuild.2015.03.005","ISSN":"03787788","abstract":"Abstract Solar irradiance to an urban canyon is subjected to multiple reflections, a process that increases solar absorption and contributes to the unban heat island. The absorption depends on the urban structures, and the day of the year, and the albedos of the walls and pavement. This study develops a numerical model to predict the urban canyon albedo (UCA) and validates the model with experimental observations. It estimates whether increasing the pavement albedo can raise the UCA effectively. It evaluates the reflective diffuse radiation from the pavement to adjacent building walls. It is found the ratio of building's height to the road's width, or called the aspect ratio, controls the UCA while other factors play secondary roles. Reflective pavements in an urban canyon reflect a sizable additional diffuse radiation to the adjacent walls during summertime. It is recommended that reflective pavements can be used only if an urban canyon has an aspect ratio no greater than 1.0.","author":[{"dropping-particle":"","family":"Qin","given":"Yinghong","non-dropping-particle":"","parse-names":false,"suffix":""}],"container-title":"Energy and Buildings","id":"ITEM-1","issued":{"date-parts":[["2015"]]},"page":"86-94","publisher":"Elsevier B.V.","title":"Urban canyon albedo and its implication on the use of reflective cool pavements","type":"article-journal","volume":"96"},"uris":["http://www.mendeley.com/documents/?uuid=8caad309-7885-4f59-9754-b4e28cba1240"]}],"mendeley":{"formattedCitation":"&lt;sup&gt;2&lt;/sup&gt;","plainTextFormattedCitation":"2","previouslyFormattedCitation":"(Qin, 2015)"},"properties":{"noteIndex":0},"schema":"https://github.com/citation-style-language/schema/raw/master/csl-citation.json"}</w:instrText>
+              <w:instrText>ADDIN CSL_CITATION {"citationItems":[{"id":"ITEM-1","itemData":{"DOI":"10.1016/j.enbuild.2015.03.005","ISSN":"03787788","abstract":"Abstract Solar irradiance to an urban canyon is subjected to multiple reflections, a process that increases solar absorption and contributes to the unban heat island. The absorption depends on the urban structures, and the day of the year, and the albedos of the walls and pavement. This study develops a numerical model to predict the urban canyon albedo (UCA) and validates the model with experimental observations. It estimates whether increasing the pavement albedo can raise the UCA effectively. It evaluates the reflective diffuse radiation from the pavement to adjacent building walls. It is found the ratio of building's height to the road's width, or called the aspect ratio, controls the UCA while other factors play secondary roles. Reflective pavements in an urban canyon reflect a sizable additional diffuse radiation to the adjacent walls during summertime. It is recommended that reflective pavements can be used only if an urban canyon has an aspect ratio no greater than 1.0.","author":[{"dropping-particle":"","family":"Qin","given":"Yinghong","non-dropping-particle":"","parse-names":false,"suffix":""}],"container-title":"Energy and Buildings","id":"ITEM-1","issued":{"date-parts":[["2015"]]},"page":"86-94","publisher":"Elsevier B.V.","title":"Urban canyon albedo and its implication on the use of reflective cool pavements","type":"article-journal","volume":"96"},"uris":["http://www.mendeley.com/documents/?uuid=8caad309-7885-4f59-9754-b4e28cba1240"]}],"mendeley":{"formattedCitation":"&lt;sup&gt;2&lt;/sup&gt;","plainTextFormattedCitation":"2","previouslyFormattedCitation":"&lt;sup&gt;2&lt;/sup&gt;"},"properties":{"noteIndex":0},"schema":"https://github.com/citation-style-language/schema/raw/master/csl-citation.json"}</w:instrText>
             </w:r>
             <w:r>
               <w:rPr>
@@ -514,7 +514,7 @@
               <w:rPr>
                 <w:rFonts w:ascii="Times New Roman" w:hAnsi="Times New Roman" w:cs="Times New Roman"/>
               </w:rPr>
-              <w:instrText>ADDIN CSL_CITATION {"citationItems":[{"id":"ITEM-1","itemData":{"abstract":"This dissertation research examines the effects of different cool pavement design and management strategies on improving the thermal environment and mitigating near-surface heat island effects through field measurements, modeling and simulation. In this research, nine experimental test sections were designed, constructed and instrumented and the thermal performance of different types of pavements and management strategies (including high reflectance, high thermal resistance pavement, and permeable pavement with evaporative cooling) were empirically investigated. Different cooling effects were identified for each strategy along with their advantages and associated disadvantages. Relevant properties of pavement materials (e.g. albedo, permeability, thermal conductivity, heat capacity and evaporation rate) were measured in many cases using newly developed methods. With these fundamental materials properties, a local microclimate model was developed, validated and applied to conduct sensitivity analysis on some key parameters to evaluate the thermal impacts of different cool pavement strategies in different climate regions. In addition, the impacts of different strategies on outdoor human thermal comfort were evaluated for different climate regions (Sacramento and Los Angeles in California and Phoenix in Arizona). One type of thermal load associated with building energy use was evaluated for Davis, California. Findings indicate that using high reflectance pavement will reduce pavement surface temperature and consequently might help improve the air quality through reduction of the formation of ground-level ozone. However, increasing the pavement reflectance would affect human thermal comfort during hot periods due to an increase in the Mean Radiant Temperature contributed by the increased reflected radiation striking human bodies. Enhancing the evaporation from the pavement through use of permeable pavement and creating shading on pavement with trees or other devices (e.g. solar panels) are likely to be effective strategies to reduce pavement surface temperature and improve human thermal comfort in hot periods. However, to be effective in arid and semiarid climates such as California, the water level must be kept near the surface of the permeable pavement through infusions of waste water such as waste landscape irrigation. Some cool pavement strategies used to improve the summer thermal environments might make the cold winter slightly colder. Therefore strat…","author":[{"dropping-particle":"","family":"Li","given":"Hui","non-dropping-particle":"","parse-names":false,"suffix":""}],"id":"ITEM-1","issued":{"date-parts":[["2012"]]},"number-of-pages":"389","publisher":"University of California, Davis","title":"Evaluation of Cool Pavement Strategies for Heat Island Mitigation Evaluation of Cool Pavement Strategies for Heat Island Mitigation","type":"thesis"},"uris":["http://www.mendeley.com/documents/?uuid=ceebb518-ae56-45ef-9486-792175cd217c"]}],"mendeley":{"formattedCitation":"&lt;sup&gt;3&lt;/sup&gt;","plainTextFormattedCitation":"3","previouslyFormattedCitation":"(Li, 2012)"},"properties":{"noteIndex":0},"schema":"https://github.com/citation-style-language/schema/raw/master/csl-citation.json"}</w:instrText>
+              <w:instrText>ADDIN CSL_CITATION {"citationItems":[{"id":"ITEM-1","itemData":{"abstract":"This dissertation research examines the effects of different cool pavement design and management strategies on improving the thermal environment and mitigating near-surface heat island effects through field measurements, modeling and simulation. In this research, nine experimental test sections were designed, constructed and instrumented and the thermal performance of different types of pavements and management strategies (including high reflectance, high thermal resistance pavement, and permeable pavement with evaporative cooling) were empirically investigated. Different cooling effects were identified for each strategy along with their advantages and associated disadvantages. Relevant properties of pavement materials (e.g. albedo, permeability, thermal conductivity, heat capacity and evaporation rate) were measured in many cases using newly developed methods. With these fundamental materials properties, a local microclimate model was developed, validated and applied to conduct sensitivity analysis on some key parameters to evaluate the thermal impacts of different cool pavement strategies in different climate regions. In addition, the impacts of different strategies on outdoor human thermal comfort were evaluated for different climate regions (Sacramento and Los Angeles in California and Phoenix in Arizona). One type of thermal load associated with building energy use was evaluated for Davis, California. Findings indicate that using high reflectance pavement will reduce pavement surface temperature and consequently might help improve the air quality through reduction of the formation of ground-level ozone. However, increasing the pavement reflectance would affect human thermal comfort during hot periods due to an increase in the Mean Radiant Temperature contributed by the increased reflected radiation striking human bodies. Enhancing the evaporation from the pavement through use of permeable pavement and creating shading on pavement with trees or other devices (e.g. solar panels) are likely to be effective strategies to reduce pavement surface temperature and improve human thermal comfort in hot periods. However, to be effective in arid and semiarid climates such as California, the water level must be kept near the surface of the permeable pavement through infusions of waste water such as waste landscape irrigation. Some cool pavement strategies used to improve the summer thermal environments might make the cold winter slightly colder. Therefore strat…","author":[{"dropping-particle":"","family":"Li","given":"Hui","non-dropping-particle":"","parse-names":false,"suffix":""}],"id":"ITEM-1","issued":{"date-parts":[["2012"]]},"number-of-pages":"389","publisher":"University of California, Davis","title":"Evaluation of Cool Pavement Strategies for Heat Island Mitigation Evaluation of Cool Pavement Strategies for Heat Island Mitigation","type":"thesis"},"uris":["http://www.mendeley.com/documents/?uuid=ceebb518-ae56-45ef-9486-792175cd217c"]}],"mendeley":{"formattedCitation":"&lt;sup&gt;3&lt;/sup&gt;","plainTextFormattedCitation":"3","previouslyFormattedCitation":"&lt;sup&gt;3&lt;/sup&gt;"},"properties":{"noteIndex":0},"schema":"https://github.com/citation-style-language/schema/raw/master/csl-citation.json"}</w:instrText>
             </w:r>
             <w:r>
               <w:rPr>
@@ -569,7 +569,7 @@
               <w:rPr>
                 <w:rFonts w:ascii="Times New Roman" w:hAnsi="Times New Roman" w:cs="Times New Roman"/>
               </w:rPr>
-              <w:instrText>ADDIN CSL_CITATION {"citationItems":[{"id":"ITEM-1","itemData":{"DOI":"10.1016/J.BUILDENV.2012.10.014","ISSN":"0360-1323","abstract":"Albedo (or solar reflectivity) plays an important role in the thermal behavior of pavements and other ground surfaces, and their resultant impacts on humans and the environment. This study developed a new albedo measurement system with a dual-pyranometer and automatic data acquisition system, and used it to conduct field measurements of albedo on different pavement materials and for long-term monitoring of albedo. The albedo values were obtained for commonly used land cover materials including asphalt, concrete and interlocking concrete paver surfacing materials with different designs and some other materials. These new data can help reduce the uncertainty in understanding, evaluating and modeling the thermal behavior and environmental impacts of ground surfaces with different albedos. The seasonal effects of albedo on pavement thermal performance were examined through experimental measurements. An empirical relationship between the cooling effect of increased albedo on a pavement's high temperature and solar radiation was developed. The cooling effect has a positive correlation with the peak solar radiation intensity. This simple correlation can be used to roughly estimate the cooling or heating effect of changing albedo on pavement for various climates and seasons with different solar radiation intensities.","author":[{"dropping-particle":"","family":"Li","given":"H.","non-dropping-particle":"","parse-names":false,"suffix":""},{"dropping-particle":"","family":"Harvey","given":"J.","non-dropping-particle":"","parse-names":false,"suffix":""},{"dropping-particle":"","family":"Kendall","given":"A.","non-dropping-particle":"","parse-names":false,"suffix":""}],"container-title":"Building and Environment","id":"ITEM-1","issued":{"date-parts":[["2013","1","1"]]},"page":"536-546","publisher":"Pergamon","title":"Field measurement of albedo for different land cover materials and effects on thermal performance","type":"article-journal","volume":"59"},"uris":["http://www.mendeley.com/documents/?uuid=f2877321-75c3-3791-af71-736bed95f334"]}],"mendeley":{"formattedCitation":"&lt;sup&gt;1&lt;/sup&gt;","plainTextFormattedCitation":"1","previouslyFormattedCitation":"(Li et al., 2013)"},"properties":{"noteIndex":0},"schema":"https://github.com/citation-style-language/schema/raw/master/csl-citation.json"}</w:instrText>
+              <w:instrText>ADDIN CSL_CITATION {"citationItems":[{"id":"ITEM-1","itemData":{"DOI":"10.1016/J.BUILDENV.2012.10.014","ISSN":"0360-1323","abstract":"Albedo (or solar reflectivity) plays an important role in the thermal behavior of pavements and other ground surfaces, and their resultant impacts on humans and the environment. This study developed a new albedo measurement system with a dual-pyranometer and automatic data acquisition system, and used it to conduct field measurements of albedo on different pavement materials and for long-term monitoring of albedo. The albedo values were obtained for commonly used land cover materials including asphalt, concrete and interlocking concrete paver surfacing materials with different designs and some other materials. These new data can help reduce the uncertainty in understanding, evaluating and modeling the thermal behavior and environmental impacts of ground surfaces with different albedos. The seasonal effects of albedo on pavement thermal performance were examined through experimental measurements. An empirical relationship between the cooling effect of increased albedo on a pavement's high temperature and solar radiation was developed. The cooling effect has a positive correlation with the peak solar radiation intensity. This simple correlation can be used to roughly estimate the cooling or heating effect of changing albedo on pavement for various climates and seasons with different solar radiation intensities.","author":[{"dropping-particle":"","family":"Li","given":"H.","non-dropping-particle":"","parse-names":false,"suffix":""},{"dropping-particle":"","family":"Harvey","given":"J.","non-dropping-particle":"","parse-names":false,"suffix":""},{"dropping-particle":"","family":"Kendall","given":"A.","non-dropping-particle":"","parse-names":false,"suffix":""}],"container-title":"Building and Environment","id":"ITEM-1","issued":{"date-parts":[["2013","1","1"]]},"page":"536-546","publisher":"Pergamon","title":"Field measurement of albedo for different land cover materials and effects on thermal performance","type":"article-journal","volume":"59"},"uris":["http://www.mendeley.com/documents/?uuid=f2877321-75c3-3791-af71-736bed95f334"]}],"mendeley":{"formattedCitation":"&lt;sup&gt;1&lt;/sup&gt;","plainTextFormattedCitation":"1","previouslyFormattedCitation":"&lt;sup&gt;1&lt;/sup&gt;"},"properties":{"noteIndex":0},"schema":"https://github.com/citation-style-language/schema/raw/master/csl-citation.json"}</w:instrText>
             </w:r>
             <w:r>
               <w:rPr>
@@ -633,7 +633,7 @@
               <w:rPr>
                 <w:rFonts w:ascii="Times New Roman" w:hAnsi="Times New Roman" w:cs="Times New Roman"/>
               </w:rPr>
-              <w:instrText>ADDIN CSL_CITATION {"citationItems":[{"id":"ITEM-1","itemData":{"DOI":"10.1016/j.enbuild.2015.03.005","ISSN":"03787788","abstract":"Abstract Solar irradiance to an urban canyon is subjected to multiple reflections, a process that increases solar absorption and contributes to the unban heat island. The absorption depends on the urban structures, and the day of the year, and the albedos of the walls and pavement. This study develops a numerical model to predict the urban canyon albedo (UCA) and validates the model with experimental observations. It estimates whether increasing the pavement albedo can raise the UCA effectively. It evaluates the reflective diffuse radiation from the pavement to adjacent building walls. It is found the ratio of building's height to the road's width, or called the aspect ratio, controls the UCA while other factors play secondary roles. Reflective pavements in an urban canyon reflect a sizable additional diffuse radiation to the adjacent walls during summertime. It is recommended that reflective pavements can be used only if an urban canyon has an aspect ratio no greater than 1.0.","author":[{"dropping-particle":"","family":"Qin","given":"Yinghong","non-dropping-particle":"","parse-names":false,"suffix":""}],"container-title":"Energy and Buildings","id":"ITEM-1","issued":{"date-parts":[["2015"]]},"page":"86-94","publisher":"Elsevier B.V.","title":"Urban canyon albedo and its implication on the use of reflective cool pavements","type":"article-journal","volume":"96"},"uris":["http://www.mendeley.com/documents/?uuid=8caad309-7885-4f59-9754-b4e28cba1240"]}],"mendeley":{"formattedCitation":"&lt;sup&gt;2&lt;/sup&gt;","plainTextFormattedCitation":"2","previouslyFormattedCitation":"(Qin, 2015)"},"properties":{"noteIndex":0},"schema":"https://github.com/citation-style-language/schema/raw/master/csl-citation.json"}</w:instrText>
+              <w:instrText>ADDIN CSL_CITATION {"citationItems":[{"id":"ITEM-1","itemData":{"DOI":"10.1016/j.enbuild.2015.03.005","ISSN":"03787788","abstract":"Abstract Solar irradiance to an urban canyon is subjected to multiple reflections, a process that increases solar absorption and contributes to the unban heat island. The absorption depends on the urban structures, and the day of the year, and the albedos of the walls and pavement. This study develops a numerical model to predict the urban canyon albedo (UCA) and validates the model with experimental observations. It estimates whether increasing the pavement albedo can raise the UCA effectively. It evaluates the reflective diffuse radiation from the pavement to adjacent building walls. It is found the ratio of building's height to the road's width, or called the aspect ratio, controls the UCA while other factors play secondary roles. Reflective pavements in an urban canyon reflect a sizable additional diffuse radiation to the adjacent walls during summertime. It is recommended that reflective pavements can be used only if an urban canyon has an aspect ratio no greater than 1.0.","author":[{"dropping-particle":"","family":"Qin","given":"Yinghong","non-dropping-particle":"","parse-names":false,"suffix":""}],"container-title":"Energy and Buildings","id":"ITEM-1","issued":{"date-parts":[["2015"]]},"page":"86-94","publisher":"Elsevier B.V.","title":"Urban canyon albedo and its implication on the use of reflective cool pavements","type":"article-journal","volume":"96"},"uris":["http://www.mendeley.com/documents/?uuid=8caad309-7885-4f59-9754-b4e28cba1240"]}],"mendeley":{"formattedCitation":"&lt;sup&gt;2&lt;/sup&gt;","plainTextFormattedCitation":"2","previouslyFormattedCitation":"&lt;sup&gt;2&lt;/sup&gt;"},"properties":{"noteIndex":0},"schema":"https://github.com/citation-style-language/schema/raw/master/csl-citation.json"}</w:instrText>
             </w:r>
             <w:r>
               <w:rPr>
@@ -691,7 +691,7 @@
               <w:rPr>
                 <w:rFonts w:ascii="Times New Roman" w:hAnsi="Times New Roman" w:cs="Times New Roman"/>
               </w:rPr>
-              <w:instrText>ADDIN CSL_CITATION {"citationItems":[{"id":"ITEM-1","itemData":{"DOI":"10.1016/j.enbuild.2015.03.005","ISSN":"03787788","abstract":"Abstract Solar irradiance to an urban canyon is subjected to multiple reflections, a process that increases solar absorption and contributes to the unban heat island. The absorption depends on the urban structures, and the day of the year, and the albedos of the walls and pavement. This study develops a numerical model to predict the urban canyon albedo (UCA) and validates the model with experimental observations. It estimates whether increasing the pavement albedo can raise the UCA effectively. It evaluates the reflective diffuse radiation from the pavement to adjacent building walls. It is found the ratio of building's height to the road's width, or called the aspect ratio, controls the UCA while other factors play secondary roles. Reflective pavements in an urban canyon reflect a sizable additional diffuse radiation to the adjacent walls during summertime. It is recommended that reflective pavements can be used only if an urban canyon has an aspect ratio no greater than 1.0.","author":[{"dropping-particle":"","family":"Qin","given":"Yinghong","non-dropping-particle":"","parse-names":false,"suffix":""}],"container-title":"Energy and Buildings","id":"ITEM-1","issued":{"date-parts":[["2015"]]},"page":"86-94","publisher":"Elsevier B.V.","title":"Urban canyon albedo and its implication on the use of reflective cool pavements","type":"article-journal","volume":"96"},"uris":["http://www.mendeley.com/documents/?uuid=8caad309-7885-4f59-9754-b4e28cba1240"]}],"mendeley":{"formattedCitation":"&lt;sup&gt;2&lt;/sup&gt;","plainTextFormattedCitation":"2","previouslyFormattedCitation":"(Qin, 2015)"},"properties":{"noteIndex":0},"schema":"https://github.com/citation-style-language/schema/raw/master/csl-citation.json"}</w:instrText>
+              <w:instrText>ADDIN CSL_CITATION {"citationItems":[{"id":"ITEM-1","itemData":{"DOI":"10.1016/j.enbuild.2015.03.005","ISSN":"03787788","abstract":"Abstract Solar irradiance to an urban canyon is subjected to multiple reflections, a process that increases solar absorption and contributes to the unban heat island. The absorption depends on the urban structures, and the day of the year, and the albedos of the walls and pavement. This study develops a numerical model to predict the urban canyon albedo (UCA) and validates the model with experimental observations. It estimates whether increasing the pavement albedo can raise the UCA effectively. It evaluates the reflective diffuse radiation from the pavement to adjacent building walls. It is found the ratio of building's height to the road's width, or called the aspect ratio, controls the UCA while other factors play secondary roles. Reflective pavements in an urban canyon reflect a sizable additional diffuse radiation to the adjacent walls during summertime. It is recommended that reflective pavements can be used only if an urban canyon has an aspect ratio no greater than 1.0.","author":[{"dropping-particle":"","family":"Qin","given":"Yinghong","non-dropping-particle":"","parse-names":false,"suffix":""}],"container-title":"Energy and Buildings","id":"ITEM-1","issued":{"date-parts":[["2015"]]},"page":"86-94","publisher":"Elsevier B.V.","title":"Urban canyon albedo and its implication on the use of reflective cool pavements","type":"article-journal","volume":"96"},"uris":["http://www.mendeley.com/documents/?uuid=8caad309-7885-4f59-9754-b4e28cba1240"]}],"mendeley":{"formattedCitation":"&lt;sup&gt;2&lt;/sup&gt;","plainTextFormattedCitation":"2","previouslyFormattedCitation":"&lt;sup&gt;2&lt;/sup&gt;"},"properties":{"noteIndex":0},"schema":"https://github.com/citation-style-language/schema/raw/master/csl-citation.json"}</w:instrText>
             </w:r>
             <w:r>
               <w:rPr>
@@ -737,7 +737,7 @@
               <w:rPr>
                 <w:rFonts w:ascii="Times New Roman" w:hAnsi="Times New Roman" w:cs="Times New Roman"/>
               </w:rPr>
-              <w:instrText>ADDIN CSL_CITATION {"citationItems":[{"id":"ITEM-1","itemData":{"DOI":"10.1155/2017/2058034","ISSN":"16878442","abstract":"© 2017 Liqun Hu et al. Pavement heats the near-surface air and affects the thermal comfort of the human body in hot summer. Because of a large amount of connected porosity of porous Portland cement concrete (PPCC), the thermal parameters of PPCC are much different from those of traditional Portland cement concrete (PCC). The temperature change characteristics of PPCC and the effects on surrounding environment are also different. A continuous 48-hour log of temperature of a PCC and five kinds of PPCC with different porosity were recorded in the open air in the hot summer. The air temperatures at different heights above concrete specimens were tested using self-made enclosed boxes to analyze the characteristics of near-surface air temperature. The output heat flux of different concrete specimens was calculated. The results show that the PPCC has higher temperature in the daytime and lower temperature in the nighttime and larger temperature gradient than the PCC. The air temperature above PPCC is lower than that of PCC after solar radiation going to zero at night. The total output heat flux of PPCC is slightly smaller in the daytime and significantly smaller at night than that of PCC. The results of tests and calculations indicate that PPCC contributes to the mitigation of heating effect of pavement on the near-surface air.","author":[{"dropping-particle":"","family":"Hu","given":"Liqun","non-dropping-particle":"","parse-names":false,"suffix":""},{"dropping-particle":"","family":"Li","given":"Yangyang","non-dropping-particle":"","parse-names":false,"suffix":""},{"dropping-particle":"","family":"Zou","given":"Xiaolong","non-dropping-particle":"","parse-names":false,"suffix":""},{"dropping-particle":"","family":"Du","given":"Shaowen","non-dropping-particle":"","parse-names":false,"suffix":""},{"dropping-particle":"","family":"Liu","given":"Zhuangzhuang","non-dropping-particle":"","parse-names":false,"suffix":""},{"dropping-particle":"","family":"Huang","given":"Hao","non-dropping-particle":"","parse-names":false,"suffix":""}],"container-title":"Advances in Materials Science and Engineering","id":"ITEM-1","issued":{"date-parts":[["2017"]]},"title":"Temperature Characteristics of Porous Portland Cement Concrete during the Hot Summer Session","type":"article-journal","volume":"2017"},"uris":["http://www.mendeley.com/documents/?uuid=2145915f-ea9e-49c3-a9f3-c727a31bc709"]}],"mendeley":{"formattedCitation":"&lt;sup&gt;4&lt;/sup&gt;","plainTextFormattedCitation":"4","previouslyFormattedCitation":"(Hu et al., 2017)"},"properties":{"noteIndex":0},"schema":"https://github.com/citation-style-language/schema/raw/master/csl-citation.json"}</w:instrText>
+              <w:instrText>ADDIN CSL_CITATION {"citationItems":[{"id":"ITEM-1","itemData":{"DOI":"10.1155/2017/2058034","ISSN":"16878442","abstract":"© 2017 Liqun Hu et al. Pavement heats the near-surface air and affects the thermal comfort of the human body in hot summer. Because of a large amount of connected porosity of porous Portland cement concrete (PPCC), the thermal parameters of PPCC are much different from those of traditional Portland cement concrete (PCC). The temperature change characteristics of PPCC and the effects on surrounding environment are also different. A continuous 48-hour log of temperature of a PCC and five kinds of PPCC with different porosity were recorded in the open air in the hot summer. The air temperatures at different heights above concrete specimens were tested using self-made enclosed boxes to analyze the characteristics of near-surface air temperature. The output heat flux of different concrete specimens was calculated. The results show that the PPCC has higher temperature in the daytime and lower temperature in the nighttime and larger temperature gradient than the PCC. The air temperature above PPCC is lower than that of PCC after solar radiation going to zero at night. The total output heat flux of PPCC is slightly smaller in the daytime and significantly smaller at night than that of PCC. The results of tests and calculations indicate that PPCC contributes to the mitigation of heating effect of pavement on the near-surface air.","author":[{"dropping-particle":"","family":"Hu","given":"Liqun","non-dropping-particle":"","parse-names":false,"suffix":""},{"dropping-particle":"","family":"Li","given":"Yangyang","non-dropping-particle":"","parse-names":false,"suffix":""},{"dropping-particle":"","family":"Zou","given":"Xiaolong","non-dropping-particle":"","parse-names":false,"suffix":""},{"dropping-particle":"","family":"Du","given":"Shaowen","non-dropping-particle":"","parse-names":false,"suffix":""},{"dropping-particle":"","family":"Liu","given":"Zhuangzhuang","non-dropping-particle":"","parse-names":false,"suffix":""},{"dropping-particle":"","family":"Huang","given":"Hao","non-dropping-particle":"","parse-names":false,"suffix":""}],"container-title":"Advances in Materials Science and Engineering","id":"ITEM-1","issued":{"date-parts":[["2017"]]},"title":"Temperature Characteristics of Porous Portland Cement Concrete during the Hot Summer Session","type":"article-journal","volume":"2017"},"uris":["http://www.mendeley.com/documents/?uuid=2145915f-ea9e-49c3-a9f3-c727a31bc709"]}],"mendeley":{"formattedCitation":"&lt;sup&gt;4&lt;/sup&gt;","plainTextFormattedCitation":"4","previouslyFormattedCitation":"&lt;sup&gt;4&lt;/sup&gt;"},"properties":{"noteIndex":0},"schema":"https://github.com/citation-style-language/schema/raw/master/csl-citation.json"}</w:instrText>
             </w:r>
             <w:r>
               <w:rPr>
@@ -840,7 +840,7 @@
               <w:rPr>
                 <w:rFonts w:ascii="Times New Roman" w:hAnsi="Times New Roman" w:cs="Times New Roman"/>
               </w:rPr>
-              <w:instrText>ADDIN CSL_CITATION {"citationItems":[{"id":"ITEM-1","itemData":{"DOI":"10.1081/E-ESS","ISBN":"0-8493-3830-1","author":[{"dropping-particle":"","family":"Dobos","given":"Endre","non-dropping-particle":"","parse-names":false,"suffix":""}],"chapter-number":"Albedo","edition":"2","id":"ITEM-1","issued":{"date-parts":[["2011","4"]]},"page":"1-3","publisher":"Taylor &amp; Francis","title":"Encyclopedia of Soil Science, Second Edition","type":"chapter"},"uris":["http://www.mendeley.com/documents/?uuid=429a08f9-5d84-4ab6-9fa0-792015e9f217"]}],"mendeley":{"formattedCitation":"&lt;sup&gt;5&lt;/sup&gt;","plainTextFormattedCitation":"5","previouslyFormattedCitation":"(Dobos, 2011)"},"properties":{"noteIndex":0},"schema":"https://github.com/citation-style-language/schema/raw/master/csl-citation.json"}</w:instrText>
+              <w:instrText>ADDIN CSL_CITATION {"citationItems":[{"id":"ITEM-1","itemData":{"DOI":"10.1081/E-ESS","ISBN":"0-8493-3830-1","author":[{"dropping-particle":"","family":"Dobos","given":"Endre","non-dropping-particle":"","parse-names":false,"suffix":""}],"chapter-number":"Albedo","edition":"2","id":"ITEM-1","issued":{"date-parts":[["2011","4"]]},"page":"1-3","publisher":"Taylor &amp; Francis","title":"Encyclopedia of Soil Science, Second Edition","type":"chapter"},"uris":["http://www.mendeley.com/documents/?uuid=429a08f9-5d84-4ab6-9fa0-792015e9f217"]}],"mendeley":{"formattedCitation":"&lt;sup&gt;5&lt;/sup&gt;","plainTextFormattedCitation":"5","previouslyFormattedCitation":"&lt;sup&gt;5&lt;/sup&gt;"},"properties":{"noteIndex":0},"schema":"https://github.com/citation-style-language/schema/raw/master/csl-citation.json"}</w:instrText>
             </w:r>
             <w:r>
               <w:rPr>
@@ -934,7 +934,7 @@
               <w:rPr>
                 <w:rFonts w:ascii="Times New Roman" w:hAnsi="Times New Roman" w:cs="Times New Roman"/>
               </w:rPr>
-              <w:instrText>ADDIN CSL_CITATION {"citationItems":[{"id":"ITEM-1","itemData":{"DOI":"10.1081/E-ESS","ISBN":"0-8493-3830-1","author":[{"dropping-particle":"","family":"Dobos","given":"Endre","non-dropping-particle":"","parse-names":false,"suffix":""}],"chapter-number":"Albedo","edition":"2","id":"ITEM-1","issued":{"date-parts":[["2011","4"]]},"page":"1-3","publisher":"Taylor &amp; Francis","title":"Encyclopedia of Soil Science, Second Edition","type":"chapter"},"uris":["http://www.mendeley.com/documents/?uuid=429a08f9-5d84-4ab6-9fa0-792015e9f217"]}],"mendeley":{"formattedCitation":"&lt;sup&gt;5&lt;/sup&gt;","plainTextFormattedCitation":"5","previouslyFormattedCitation":"(Dobos, 2011)"},"properties":{"noteIndex":0},"schema":"https://github.com/citation-style-language/schema/raw/master/csl-citation.json"}</w:instrText>
+              <w:instrText>ADDIN CSL_CITATION {"citationItems":[{"id":"ITEM-1","itemData":{"DOI":"10.1081/E-ESS","ISBN":"0-8493-3830-1","author":[{"dropping-particle":"","family":"Dobos","given":"Endre","non-dropping-particle":"","parse-names":false,"suffix":""}],"chapter-number":"Albedo","edition":"2","id":"ITEM-1","issued":{"date-parts":[["2011","4"]]},"page":"1-3","publisher":"Taylor &amp; Francis","title":"Encyclopedia of Soil Science, Second Edition","type":"chapter"},"uris":["http://www.mendeley.com/documents/?uuid=429a08f9-5d84-4ab6-9fa0-792015e9f217"]}],"mendeley":{"formattedCitation":"&lt;sup&gt;5&lt;/sup&gt;","plainTextFormattedCitation":"5","previouslyFormattedCitation":"&lt;sup&gt;5&lt;/sup&gt;"},"properties":{"noteIndex":0},"schema":"https://github.com/citation-style-language/schema/raw/master/csl-citation.json"}</w:instrText>
             </w:r>
             <w:r>
               <w:rPr>
@@ -980,7 +980,7 @@
               <w:rPr>
                 <w:rFonts w:ascii="Times New Roman" w:hAnsi="Times New Roman" w:cs="Times New Roman"/>
               </w:rPr>
-              <w:instrText>ADDIN CSL_CITATION {"citationItems":[{"id":"ITEM-1","itemData":{"DOI":"10.1081/E-ESS","ISBN":"0-8493-3830-1","author":[{"dropping-particle":"","family":"Dobos","given":"Endre","non-dropping-particle":"","parse-names":false,"suffix":""}],"chapter-number":"Albedo","edition":"2","id":"ITEM-1","issued":{"date-parts":[["2011","4"]]},"page":"1-3","publisher":"Taylor &amp; Francis","title":"Encyclopedia of Soil Science, Second Edition","type":"chapter"},"uris":["http://www.mendeley.com/documents/?uuid=429a08f9-5d84-4ab6-9fa0-792015e9f217"]}],"mendeley":{"formattedCitation":"&lt;sup&gt;5&lt;/sup&gt;","plainTextFormattedCitation":"5","previouslyFormattedCitation":"(Dobos, 2011)"},"properties":{"noteIndex":0},"schema":"https://github.com/citation-style-language/schema/raw/master/csl-citation.json"}</w:instrText>
+              <w:instrText>ADDIN CSL_CITATION {"citationItems":[{"id":"ITEM-1","itemData":{"DOI":"10.1081/E-ESS","ISBN":"0-8493-3830-1","author":[{"dropping-particle":"","family":"Dobos","given":"Endre","non-dropping-particle":"","parse-names":false,"suffix":""}],"chapter-number":"Albedo","edition":"2","id":"ITEM-1","issued":{"date-parts":[["2011","4"]]},"page":"1-3","publisher":"Taylor &amp; Francis","title":"Encyclopedia of Soil Science, Second Edition","type":"chapter"},"uris":["http://www.mendeley.com/documents/?uuid=429a08f9-5d84-4ab6-9fa0-792015e9f217"]}],"mendeley":{"formattedCitation":"&lt;sup&gt;5&lt;/sup&gt;","plainTextFormattedCitation":"5","previouslyFormattedCitation":"&lt;sup&gt;5&lt;/sup&gt;"},"properties":{"noteIndex":0},"schema":"https://github.com/citation-style-language/schema/raw/master/csl-citation.json"}</w:instrText>
             </w:r>
             <w:r>
               <w:rPr>
@@ -1026,7 +1026,7 @@
               <w:rPr>
                 <w:rFonts w:ascii="Times New Roman" w:hAnsi="Times New Roman" w:cs="Times New Roman"/>
               </w:rPr>
-              <w:instrText>ADDIN CSL_CITATION {"citationItems":[{"id":"ITEM-1","itemData":{"ISBN":"978-0-12-386910-4","author":[{"dropping-particle":"","family":"Monteith","given":"John L.","non-dropping-particle":"","parse-names":false,"suffix":""},{"dropping-particle":"","family":"Unsworth","given":"Mike H.","non-dropping-particle":"","parse-names":false,"suffix":""}],"edition":"4th","id":"ITEM-1","issued":{"date-parts":[["2013"]]},"number-of-pages":"86-87","publisher":"Academic Press","title":"Principles of Environmental Physics: plants, animals, and the atmosphere","type":"book"},"uris":["http://www.mendeley.com/documents/?uuid=a274e60c-86a9-4f32-8e5c-c3cb8b96e018"]}],"mendeley":{"formattedCitation":"&lt;sup&gt;6&lt;/sup&gt;","plainTextFormattedCitation":"6","previouslyFormattedCitation":"(Monteith and Unsworth, 2013)"},"properties":{"noteIndex":0},"schema":"https://github.com/citation-style-language/schema/raw/master/csl-citation.json"}</w:instrText>
+              <w:instrText>ADDIN CSL_CITATION {"citationItems":[{"id":"ITEM-1","itemData":{"ISBN":"978-0-12-386910-4","author":[{"dropping-particle":"","family":"Monteith","given":"John L.","non-dropping-particle":"","parse-names":false,"suffix":""},{"dropping-particle":"","family":"Unsworth","given":"Mike H.","non-dropping-particle":"","parse-names":false,"suffix":""}],"edition":"4th","id":"ITEM-1","issued":{"date-parts":[["2013"]]},"number-of-pages":"86-87","publisher":"Academic Press","title":"Principles of Environmental Physics: plants, animals, and the atmosphere","type":"book"},"uris":["http://www.mendeley.com/documents/?uuid=a274e60c-86a9-4f32-8e5c-c3cb8b96e018"]}],"mendeley":{"formattedCitation":"&lt;sup&gt;6&lt;/sup&gt;","plainTextFormattedCitation":"6","previouslyFormattedCitation":"&lt;sup&gt;6&lt;/sup&gt;"},"properties":{"noteIndex":0},"schema":"https://github.com/citation-style-language/schema/raw/master/csl-citation.json"}</w:instrText>
             </w:r>
             <w:r>
               <w:rPr>
@@ -1131,7 +1131,7 @@
               <w:rPr>
                 <w:rFonts w:ascii="Times New Roman" w:hAnsi="Times New Roman" w:cs="Times New Roman"/>
               </w:rPr>
-              <w:instrText>ADDIN CSL_CITATION {"citationItems":[{"id":"ITEM-1","itemData":{"DOI":"10.1016/0360-1323(92)90030-S","ISSN":"03601323","abstract":"About 80% of the population of Singapore live in public housing estates built by the Housing and Development Board of Singapore. A typical neighbourhood in a public housing estate consists of several multi-storey buildings (from 8 to 25 storeys) laid out in a quadrangle enclosing an open space for outdoor play-grounds, car parks and private access roads into the neighbourhood. As car parks and access roads form the bulk of open spaces in these estates, it is likely that the outdoor thermal environment is much influenced by the materials used in their pavement construction. This is of special concern to the housing authority and community organizations since most community activities occur in the open spaces at ground level on weekends, and after working hours (5 pm) on weekdays. The present study does not attempt to quantify the effects of paving materials on air temperature, or on some comfort index for people inhabiting the outdoor space. However, this paper describes the experiments and analysis used to evaluate the comparative performance of several different pavement types with respect to their surface temperature behaviour and heat output to the environment as a result of daily exposure to solar irradiation in the Singapore climatic condition. It is found that pavement materials such as granite slab, terracotta bricks and coloured concrete interlocking blocks give lower surface temperatures and lower heat output to the environment than the conventional asphaltic concrete pavements used presently. A definite improvement to the thermal environment can be expected when any of these alternative pavement materials are used for the car parks and access roads in the housing estates of Singapore. © 1992.","author":[{"dropping-particle":"","family":"Tan","given":"Siew Ann","non-dropping-particle":"","parse-names":false,"suffix":""},{"dropping-particle":"","family":"Fwa","given":"Tien Fang","non-dropping-particle":"","parse-names":false,"suffix":""}],"container-title":"Building and Environment","id":"ITEM-1","issue":"3","issued":{"date-parts":[["1992"]]},"page":"289-295","title":"Influence of pavement materials on the thermal environment of outdoor spaces","type":"article-journal","volume":"27"},"uris":["http://www.mendeley.com/documents/?uuid=ea2a6564-0194-4090-a758-5a118a11a225"]}],"mendeley":{"formattedCitation":"&lt;sup&gt;7&lt;/sup&gt;","plainTextFormattedCitation":"7","previouslyFormattedCitation":"(Tan and Fwa, 1992)"},"properties":{"noteIndex":0},"schema":"https://github.com/citation-style-language/schema/raw/master/csl-citation.json"}</w:instrText>
+              <w:instrText>ADDIN CSL_CITATION {"citationItems":[{"id":"ITEM-1","itemData":{"DOI":"10.1016/0360-1323(92)90030-S","ISSN":"03601323","abstract":"About 80% of the population of Singapore live in public housing estates built by the Housing and Development Board of Singapore. A typical neighbourhood in a public housing estate consists of several multi-storey buildings (from 8 to 25 storeys) laid out in a quadrangle enclosing an open space for outdoor play-grounds, car parks and private access roads into the neighbourhood. As car parks and access roads form the bulk of open spaces in these estates, it is likely that the outdoor thermal environment is much influenced by the materials used in their pavement construction. This is of special concern to the housing authority and community organizations since most community activities occur in the open spaces at ground level on weekends, and after working hours (5 pm) on weekdays. The present study does not attempt to quantify the effects of paving materials on air temperature, or on some comfort index for people inhabiting the outdoor space. However, this paper describes the experiments and analysis used to evaluate the comparative performance of several different pavement types with respect to their surface temperature behaviour and heat output to the environment as a result of daily exposure to solar irradiation in the Singapore climatic condition. It is found that pavement materials such as granite slab, terracotta bricks and coloured concrete interlocking blocks give lower surface temperatures and lower heat output to the environment than the conventional asphaltic concrete pavements used presently. A definite improvement to the thermal environment can be expected when any of these alternative pavement materials are used for the car parks and access roads in the housing estates of Singapore. © 1992.","author":[{"dropping-particle":"","family":"Tan","given":"Siew Ann","non-dropping-particle":"","parse-names":false,"suffix":""},{"dropping-particle":"","family":"Fwa","given":"Tien Fang","non-dropping-particle":"","parse-names":false,"suffix":""}],"container-title":"Building and Environment","id":"ITEM-1","issue":"3","issued":{"date-parts":[["1992"]]},"page":"289-295","title":"Influence of pavement materials on the thermal environment of outdoor spaces","type":"article-journal","volume":"27"},"uris":["http://www.mendeley.com/documents/?uuid=ea2a6564-0194-4090-a758-5a118a11a225"]}],"mendeley":{"formattedCitation":"&lt;sup&gt;7&lt;/sup&gt;","plainTextFormattedCitation":"7","previouslyFormattedCitation":"&lt;sup&gt;7&lt;/sup&gt;"},"properties":{"noteIndex":0},"schema":"https://github.com/citation-style-language/schema/raw/master/csl-citation.json"}</w:instrText>
             </w:r>
             <w:r>
               <w:rPr>
@@ -1177,7 +1177,7 @@
               <w:rPr>
                 <w:rFonts w:ascii="Times New Roman" w:hAnsi="Times New Roman" w:cs="Times New Roman"/>
               </w:rPr>
-              <w:instrText>ADDIN CSL_CITATION {"citationItems":[{"id":"ITEM-1","itemData":{"DOI":"10.1061/9780784413005.029","ISBN":"9780784413005","abstract":"A 3-D finite element model (FEM) was developed to calculate the lemperature of an asphtalt rubber pavement localed in the Northeast of Portugal. The goal of the case study presented in this paper is to show the good accuracy temperature prediction tha can be obtained with this model when compared with the field pavement thermal condition obtained during a year. lnput data to the model are the hourly values for solar radiation and temperature and the mean daily value of wind speed obtained from a meteorological station. The therminal response of a multilayered pavement structure is modelled using a FEM transient thermal analysis and each analysis was initiated with the full deph constant initial temperature abtained from field measurements. For each analysed day, the pavement temperature was measured at a new pavement section, located in IP4 main road, near Bragança, in the north of Portugal. At this location, seven thermocouples were installed in the asphalt rubber and conventional mix layer, at seven different depths. These paviment data was used to validate this simulation model, by comparing model calculated data with mesured pavement temperatures. As conclusion, the 3-D finite-element analysis proved to be an interesting tool to simulate the transient behavior of the asphalt pavements. The presented simulation model can predict the pavement temperature at diferrent levels of bitumious layers with good accuracy.","author":[{"dropping-particle":"","family":"Minhoto","given":"Manuel J. C.","non-dropping-particle":"","parse-names":false,"suffix":""},{"dropping-particle":"","family":"Pais","given":"Jorge C.","non-dropping-particle":"","parse-names":false,"suffix":""},{"dropping-particle":"","family":"Pereira","given":"Paulo a. a.","non-dropping-particle":"","parse-names":false,"suffix":""}],"container-title":"Asphalt Rubber 2006: Proceedings","id":"ITEM-1","issued":{"date-parts":[["2006"]]},"page":"193-207","title":"Asphalt Pavement Temperature Prediction","type":"article-journal"},"uris":["http://www.mendeley.com/documents/?uuid=3a8ebe4b-51af-4dfb-b0b6-dcbbd938e37b"]}],"mendeley":{"formattedCitation":"&lt;sup&gt;8&lt;/sup&gt;","plainTextFormattedCitation":"8","previouslyFormattedCitation":"(Minhoto et al., 2006)"},"properties":{"noteIndex":0},"schema":"https://github.com/citation-style-language/schema/raw/master/csl-citation.json"}</w:instrText>
+              <w:instrText>ADDIN CSL_CITATION {"citationItems":[{"id":"ITEM-1","itemData":{"DOI":"10.1061/9780784413005.029","ISBN":"9780784413005","abstract":"A 3-D finite element model (FEM) was developed to calculate the lemperature of an asphtalt rubber pavement localed in the Northeast of Portugal. The goal of the case study presented in this paper is to show the good accuracy temperature prediction tha can be obtained with this model when compared with the field pavement thermal condition obtained during a year. lnput data to the model are the hourly values for solar radiation and temperature and the mean daily value of wind speed obtained from a meteorological station. The therminal response of a multilayered pavement structure is modelled using a FEM transient thermal analysis and each analysis was initiated with the full deph constant initial temperature abtained from field measurements. For each analysed day, the pavement temperature was measured at a new pavement section, located in IP4 main road, near Bragança, in the north of Portugal. At this location, seven thermocouples were installed in the asphalt rubber and conventional mix layer, at seven different depths. These paviment data was used to validate this simulation model, by comparing model calculated data with mesured pavement temperatures. As conclusion, the 3-D finite-element analysis proved to be an interesting tool to simulate the transient behavior of the asphalt pavements. The presented simulation model can predict the pavement temperature at diferrent levels of bitumious layers with good accuracy.","author":[{"dropping-particle":"","family":"Minhoto","given":"Manuel J. C.","non-dropping-particle":"","parse-names":false,"suffix":""},{"dropping-particle":"","family":"Pais","given":"Jorge C.","non-dropping-particle":"","parse-names":false,"suffix":""},{"dropping-particle":"","family":"Pereira","given":"Paulo a. a.","non-dropping-particle":"","parse-names":false,"suffix":""}],"container-title":"Asphalt Rubber 2006: Proceedings","id":"ITEM-1","issued":{"date-parts":[["2006"]]},"page":"193-207","title":"Asphalt Pavement Temperature Prediction","type":"article-journal"},"uris":["http://www.mendeley.com/documents/?uuid=3a8ebe4b-51af-4dfb-b0b6-dcbbd938e37b"]}],"mendeley":{"formattedCitation":"&lt;sup&gt;8&lt;/sup&gt;","plainTextFormattedCitation":"8","previouslyFormattedCitation":"&lt;sup&gt;8&lt;/sup&gt;"},"properties":{"noteIndex":0},"schema":"https://github.com/citation-style-language/schema/raw/master/csl-citation.json"}</w:instrText>
             </w:r>
             <w:r>
               <w:rPr>
@@ -1223,7 +1223,7 @@
               <w:rPr>
                 <w:rFonts w:ascii="Times New Roman" w:hAnsi="Times New Roman" w:cs="Times New Roman"/>
               </w:rPr>
-              <w:instrText>ADDIN CSL_CITATION {"citationItems":[{"id":"ITEM-1","itemData":{"abstract":"A one-dimensional mathematical model was developed, based on the fundamental energy balance, to calculate the pavement near-surface temperatures using hourly measured solar radiation, air temperature, dew-point temperature, and wind velocity data. An analysis was conducted to predict the diurnal temperature effects of pavement thermophysical properties with the aim of seeking an optimum composition of paving materials for future infrastructure projects. Appropriate paving materials not only ensure stability and safety for road users, but also the ability to mitigate heat absorption and high surface temperatures contributing to the Urban Heat Island Effect and human comfort. This paper evaluated the effects and sensitivities of the thermophysical properties on the pavement surface temperatures. The results indicated that both albedo and emissivity have the highest positive effects on pavement maximum and minimum temperatures, respectively, while increasing the thermal conductivity, diffusivity, and volumetric heat capacity help in mitigating the maximum","author":[{"dropping-particle":"","family":"Gui","given":"Jooseng","non-dropping-particle":"","parse-names":false,"suffix":""},{"dropping-particle":"","family":"Phelan","given":"Patrick E.","non-dropping-particle":"","parse-names":false,"suffix":""},{"dropping-particle":"","family":"Kaloush","given":"Kamil E.","non-dropping-particle":"","parse-names":false,"suffix":""},{"dropping-particle":"","family":"Golden","given":"Jay S.","non-dropping-particle":"","parse-names":false,"suffix":""}],"container-title":"Journal of Materials in Civil Engineering","id":"ITEM-1","issue":"8","issued":{"date-parts":[["2007","5"]]},"page":"683-690","title":"Impact of Pavement Thermophysical Properties on Surface Temperatures","type":"article-journal","volume":"19"},"uris":["http://www.mendeley.com/documents/?uuid=3aae41bb-10f2-4b95-b942-9989e4e4b94b"]}],"mendeley":{"formattedCitation":"&lt;sup&gt;9&lt;/sup&gt;","plainTextFormattedCitation":"9","previouslyFormattedCitation":"(Gui et al., 2007)"},"properties":{"noteIndex":0},"schema":"https://github.com/citation-style-language/schema/raw/master/csl-citation.json"}</w:instrText>
+              <w:instrText>ADDIN CSL_CITATION {"citationItems":[{"id":"ITEM-1","itemData":{"abstract":"A one-dimensional mathematical model was developed, based on the fundamental energy balance, to calculate the pavement near-surface temperatures using hourly measured solar radiation, air temperature, dew-point temperature, and wind velocity data. An analysis was conducted to predict the diurnal temperature effects of pavement thermophysical properties with the aim of seeking an optimum composition of paving materials for future infrastructure projects. Appropriate paving materials not only ensure stability and safety for road users, but also the ability to mitigate heat absorption and high surface temperatures contributing to the Urban Heat Island Effect and human comfort. This paper evaluated the effects and sensitivities of the thermophysical properties on the pavement surface temperatures. The results indicated that both albedo and emissivity have the highest positive effects on pavement maximum and minimum temperatures, respectively, while increasing the thermal conductivity, diffusivity, and volumetric heat capacity help in mitigating the maximum","author":[{"dropping-particle":"","family":"Gui","given":"Jooseng","non-dropping-particle":"","parse-names":false,"suffix":""},{"dropping-particle":"","family":"Phelan","given":"Patrick E.","non-dropping-particle":"","parse-names":false,"suffix":""},{"dropping-particle":"","family":"Kaloush","given":"Kamil E.","non-dropping-particle":"","parse-names":false,"suffix":""},{"dropping-particle":"","family":"Golden","given":"Jay S.","non-dropping-particle":"","parse-names":false,"suffix":""}],"container-title":"Journal of Materials in Civil Engineering","id":"ITEM-1","issue":"8","issued":{"date-parts":[["2007","5"]]},"page":"683-690","title":"Impact of Pavement Thermophysical Properties on Surface Temperatures","type":"article-journal","volume":"19"},"uris":["http://www.mendeley.com/documents/?uuid=3aae41bb-10f2-4b95-b942-9989e4e4b94b"]}],"mendeley":{"formattedCitation":"&lt;sup&gt;9&lt;/sup&gt;","plainTextFormattedCitation":"9","previouslyFormattedCitation":"&lt;sup&gt;9&lt;/sup&gt;"},"properties":{"noteIndex":0},"schema":"https://github.com/citation-style-language/schema/raw/master/csl-citation.json"}</w:instrText>
             </w:r>
             <w:r>
               <w:rPr>
@@ -1289,7 +1289,7 @@
               <w:rPr>
                 <w:rFonts w:ascii="Times New Roman" w:hAnsi="Times New Roman" w:cs="Times New Roman"/>
               </w:rPr>
-              <w:instrText>ADDIN CSL_CITATION {"citationItems":[{"id":"ITEM-1","itemData":{"DOI":"10.1155/2017/2058034","ISSN":"16878442","abstract":"© 2017 Liqun Hu et al. Pavement heats the near-surface air and affects the thermal comfort of the human body in hot summer. Because of a large amount of connected porosity of porous Portland cement concrete (PPCC), the thermal parameters of PPCC are much different from those of traditional Portland cement concrete (PCC). The temperature change characteristics of PPCC and the effects on surrounding environment are also different. A continuous 48-hour log of temperature of a PCC and five kinds of PPCC with different porosity were recorded in the open air in the hot summer. The air temperatures at different heights above concrete specimens were tested using self-made enclosed boxes to analyze the characteristics of near-surface air temperature. The output heat flux of different concrete specimens was calculated. The results show that the PPCC has higher temperature in the daytime and lower temperature in the nighttime and larger temperature gradient than the PCC. The air temperature above PPCC is lower than that of PCC after solar radiation going to zero at night. The total output heat flux of PPCC is slightly smaller in the daytime and significantly smaller at night than that of PCC. The results of tests and calculations indicate that PPCC contributes to the mitigation of heating effect of pavement on the near-surface air.","author":[{"dropping-particle":"","family":"Hu","given":"Liqun","non-dropping-particle":"","parse-names":false,"suffix":""},{"dropping-particle":"","family":"Li","given":"Yangyang","non-dropping-particle":"","parse-names":false,"suffix":""},{"dropping-particle":"","family":"Zou","given":"Xiaolong","non-dropping-particle":"","parse-names":false,"suffix":""},{"dropping-particle":"","family":"Du","given":"Shaowen","non-dropping-particle":"","parse-names":false,"suffix":""},{"dropping-particle":"","family":"Liu","given":"Zhuangzhuang","non-dropping-particle":"","parse-names":false,"suffix":""},{"dropping-particle":"","family":"Huang","given":"Hao","non-dropping-particle":"","parse-names":false,"suffix":""}],"container-title":"Advances in Materials Science and Engineering","id":"ITEM-1","issued":{"date-parts":[["2017"]]},"title":"Temperature Characteristics of Porous Portland Cement Concrete during the Hot Summer Session","type":"article-journal","volume":"2017"},"uris":["http://www.mendeley.com/documents/?uuid=2145915f-ea9e-49c3-a9f3-c727a31bc709"]}],"mendeley":{"formattedCitation":"&lt;sup&gt;4&lt;/sup&gt;","plainTextFormattedCitation":"4","previouslyFormattedCitation":"(Hu et al., 2017)"},"properties":{"noteIndex":0},"schema":"https://github.com/citation-style-language/schema/raw/master/csl-citation.json"}</w:instrText>
+              <w:instrText>ADDIN CSL_CITATION {"citationItems":[{"id":"ITEM-1","itemData":{"DOI":"10.1155/2017/2058034","ISSN":"16878442","abstract":"© 2017 Liqun Hu et al. Pavement heats the near-surface air and affects the thermal comfort of the human body in hot summer. Because of a large amount of connected porosity of porous Portland cement concrete (PPCC), the thermal parameters of PPCC are much different from those of traditional Portland cement concrete (PCC). The temperature change characteristics of PPCC and the effects on surrounding environment are also different. A continuous 48-hour log of temperature of a PCC and five kinds of PPCC with different porosity were recorded in the open air in the hot summer. The air temperatures at different heights above concrete specimens were tested using self-made enclosed boxes to analyze the characteristics of near-surface air temperature. The output heat flux of different concrete specimens was calculated. The results show that the PPCC has higher temperature in the daytime and lower temperature in the nighttime and larger temperature gradient than the PCC. The air temperature above PPCC is lower than that of PCC after solar radiation going to zero at night. The total output heat flux of PPCC is slightly smaller in the daytime and significantly smaller at night than that of PCC. The results of tests and calculations indicate that PPCC contributes to the mitigation of heating effect of pavement on the near-surface air.","author":[{"dropping-particle":"","family":"Hu","given":"Liqun","non-dropping-particle":"","parse-names":false,"suffix":""},{"dropping-particle":"","family":"Li","given":"Yangyang","non-dropping-particle":"","parse-names":false,"suffix":""},{"dropping-particle":"","family":"Zou","given":"Xiaolong","non-dropping-particle":"","parse-names":false,"suffix":""},{"dropping-particle":"","family":"Du","given":"Shaowen","non-dropping-particle":"","parse-names":false,"suffix":""},{"dropping-particle":"","family":"Liu","given":"Zhuangzhuang","non-dropping-particle":"","parse-names":false,"suffix":""},{"dropping-particle":"","family":"Huang","given":"Hao","non-dropping-particle":"","parse-names":false,"suffix":""}],"container-title":"Advances in Materials Science and Engineering","id":"ITEM-1","issued":{"date-parts":[["2017"]]},"title":"Temperature Characteristics of Porous Portland Cement Concrete during the Hot Summer Session","type":"article-journal","volume":"2017"},"uris":["http://www.mendeley.com/documents/?uuid=2145915f-ea9e-49c3-a9f3-c727a31bc709"]}],"mendeley":{"formattedCitation":"&lt;sup&gt;4&lt;/sup&gt;","plainTextFormattedCitation":"4","previouslyFormattedCitation":"&lt;sup&gt;4&lt;/sup&gt;"},"properties":{"noteIndex":0},"schema":"https://github.com/citation-style-language/schema/raw/master/csl-citation.json"}</w:instrText>
             </w:r>
             <w:r>
               <w:rPr>
@@ -1347,7 +1347,7 @@
               <w:rPr>
                 <w:rFonts w:ascii="Times New Roman" w:hAnsi="Times New Roman" w:cs="Times New Roman"/>
               </w:rPr>
-              <w:instrText>ADDIN CSL_CITATION {"citationItems":[{"id":"ITEM-1","itemData":{"DOI":"10.1155/2017/2058034","ISSN":"16878442","abstract":"© 2017 Liqun Hu et al. Pavement heats the near-surface air and affects the thermal comfort of the human body in hot summer. Because of a large amount of connected porosity of porous Portland cement concrete (PPCC), the thermal parameters of PPCC are much different from those of traditional Portland cement concrete (PCC). The temperature change characteristics of PPCC and the effects on surrounding environment are also different. A continuous 48-hour log of temperature of a PCC and five kinds of PPCC with different porosity were recorded in the open air in the hot summer. The air temperatures at different heights above concrete specimens were tested using self-made enclosed boxes to analyze the characteristics of near-surface air temperature. The output heat flux of different concrete specimens was calculated. The results show that the PPCC has higher temperature in the daytime and lower temperature in the nighttime and larger temperature gradient than the PCC. The air temperature above PPCC is lower than that of PCC after solar radiation going to zero at night. The total output heat flux of PPCC is slightly smaller in the daytime and significantly smaller at night than that of PCC. The results of tests and calculations indicate that PPCC contributes to the mitigation of heating effect of pavement on the near-surface air.","author":[{"dropping-particle":"","family":"Hu","given":"Liqun","non-dropping-particle":"","parse-names":false,"suffix":""},{"dropping-particle":"","family":"Li","given":"Yangyang","non-dropping-particle":"","parse-names":false,"suffix":""},{"dropping-particle":"","family":"Zou","given":"Xiaolong","non-dropping-particle":"","parse-names":false,"suffix":""},{"dropping-particle":"","family":"Du","given":"Shaowen","non-dropping-particle":"","parse-names":false,"suffix":""},{"dropping-particle":"","family":"Liu","given":"Zhuangzhuang","non-dropping-particle":"","parse-names":false,"suffix":""},{"dropping-particle":"","family":"Huang","given":"Hao","non-dropping-particle":"","parse-names":false,"suffix":""}],"container-title":"Advances in Materials Science and Engineering","id":"ITEM-1","issued":{"date-parts":[["2017"]]},"title":"Temperature Characteristics of Porous Portland Cement Concrete during the Hot Summer Session","type":"article-journal","volume":"2017"},"uris":["http://www.mendeley.com/documents/?uuid=2145915f-ea9e-49c3-a9f3-c727a31bc709"]}],"mendeley":{"formattedCitation":"&lt;sup&gt;4&lt;/sup&gt;","plainTextFormattedCitation":"4","previouslyFormattedCitation":"(Hu et al., 2017)"},"properties":{"noteIndex":0},"schema":"https://github.com/citation-style-language/schema/raw/master/csl-citation.json"}</w:instrText>
+              <w:instrText>ADDIN CSL_CITATION {"citationItems":[{"id":"ITEM-1","itemData":{"DOI":"10.1155/2017/2058034","ISSN":"16878442","abstract":"© 2017 Liqun Hu et al. Pavement heats the near-surface air and affects the thermal comfort of the human body in hot summer. Because of a large amount of connected porosity of porous Portland cement concrete (PPCC), the thermal parameters of PPCC are much different from those of traditional Portland cement concrete (PCC). The temperature change characteristics of PPCC and the effects on surrounding environment are also different. A continuous 48-hour log of temperature of a PCC and five kinds of PPCC with different porosity were recorded in the open air in the hot summer. The air temperatures at different heights above concrete specimens were tested using self-made enclosed boxes to analyze the characteristics of near-surface air temperature. The output heat flux of different concrete specimens was calculated. The results show that the PPCC has higher temperature in the daytime and lower temperature in the nighttime and larger temperature gradient than the PCC. The air temperature above PPCC is lower than that of PCC after solar radiation going to zero at night. The total output heat flux of PPCC is slightly smaller in the daytime and significantly smaller at night than that of PCC. The results of tests and calculations indicate that PPCC contributes to the mitigation of heating effect of pavement on the near-surface air.","author":[{"dropping-particle":"","family":"Hu","given":"Liqun","non-dropping-particle":"","parse-names":false,"suffix":""},{"dropping-particle":"","family":"Li","given":"Yangyang","non-dropping-particle":"","parse-names":false,"suffix":""},{"dropping-particle":"","family":"Zou","given":"Xiaolong","non-dropping-particle":"","parse-names":false,"suffix":""},{"dropping-particle":"","family":"Du","given":"Shaowen","non-dropping-particle":"","parse-names":false,"suffix":""},{"dropping-particle":"","family":"Liu","given":"Zhuangzhuang","non-dropping-particle":"","parse-names":false,"suffix":""},{"dropping-particle":"","family":"Huang","given":"Hao","non-dropping-particle":"","parse-names":false,"suffix":""}],"container-title":"Advances in Materials Science and Engineering","id":"ITEM-1","issued":{"date-parts":[["2017"]]},"title":"Temperature Characteristics of Porous Portland Cement Concrete during the Hot Summer Session","type":"article-journal","volume":"2017"},"uris":["http://www.mendeley.com/documents/?uuid=2145915f-ea9e-49c3-a9f3-c727a31bc709"]}],"mendeley":{"formattedCitation":"&lt;sup&gt;4&lt;/sup&gt;","plainTextFormattedCitation":"4","previouslyFormattedCitation":"&lt;sup&gt;4&lt;/sup&gt;"},"properties":{"noteIndex":0},"schema":"https://github.com/citation-style-language/schema/raw/master/csl-citation.json"}</w:instrText>
             </w:r>
             <w:r>
               <w:rPr>
@@ -1393,7 +1393,7 @@
               <w:rPr>
                 <w:rFonts w:ascii="Times New Roman" w:hAnsi="Times New Roman" w:cs="Times New Roman"/>
               </w:rPr>
-              <w:instrText>ADDIN CSL_CITATION {"citationItems":[{"id":"ITEM-1","itemData":{"DOI":"10.1016/j.engstruct.2010.10.019","ISSN":"01410296","author":[{"dropping-particle":"","family":"Young","given":"Ben","non-dropping-particle":"","parse-names":false,"suffix":""},{"dropping-particle":"","family":"Ellobody","given":"Ehab","non-dropping-particle":"","parse-names":false,"suffix":""}],"container-title":"Engineering Structures","id":"ITEM-1","issue":"1","issued":{"date-parts":[["2011","1"]]},"page":"245-254","title":"Performance of axially restrained concrete encased steel composite columns at elevated temperatures","type":"article-journal","volume":"33"},"uris":["http://www.mendeley.com/documents/?uuid=c7e32dcb-4967-44ad-a493-bef78b36948b"]}],"mendeley":{"formattedCitation":"&lt;sup&gt;10&lt;/sup&gt;","plainTextFormattedCitation":"10","previouslyFormattedCitation":"(Young and Ellobody, 2011)"},"properties":{"noteIndex":0},"schema":"https://github.com/citation-style-language/schema/raw/master/csl-citation.json"}</w:instrText>
+              <w:instrText>ADDIN CSL_CITATION {"citationItems":[{"id":"ITEM-1","itemData":{"DOI":"10.1016/j.engstruct.2010.10.019","ISSN":"01410296","author":[{"dropping-particle":"","family":"Young","given":"Ben","non-dropping-particle":"","parse-names":false,"suffix":""},{"dropping-particle":"","family":"Ellobody","given":"Ehab","non-dropping-particle":"","parse-names":false,"suffix":""}],"container-title":"Engineering Structures","id":"ITEM-1","issue":"1","issued":{"date-parts":[["2011","1"]]},"page":"245-254","title":"Performance of axially restrained concrete encased steel composite columns at elevated temperatures","type":"article-journal","volume":"33"},"uris":["http://www.mendeley.com/documents/?uuid=c7e32dcb-4967-44ad-a493-bef78b36948b"]}],"mendeley":{"formattedCitation":"&lt;sup&gt;10&lt;/sup&gt;","plainTextFormattedCitation":"10","previouslyFormattedCitation":"&lt;sup&gt;10&lt;/sup&gt;"},"properties":{"noteIndex":0},"schema":"https://github.com/citation-style-language/schema/raw/master/csl-citation.json"}</w:instrText>
             </w:r>
             <w:r>
               <w:rPr>
@@ -1474,7 +1474,7 @@
               <w:rPr>
                 <w:rFonts w:ascii="Times New Roman" w:hAnsi="Times New Roman" w:cs="Times New Roman"/>
               </w:rPr>
-              <w:instrText>ADDIN CSL_CITATION {"citationItems":[{"id":"ITEM-1","itemData":{"ISBN":"978-0-12-386910-4","author":[{"dropping-particle":"","family":"Monteith","given":"John L.","non-dropping-particle":"","parse-names":false,"suffix":""},{"dropping-particle":"","family":"Unsworth","given":"Mike H.","non-dropping-particle":"","parse-names":false,"suffix":""}],"edition":"4th","id":"ITEM-1","issued":{"date-parts":[["2013"]]},"number-of-pages":"86-87","publisher":"Academic Press","title":"Principles of Environmental Physics: plants, animals, and the atmosphere","type":"book"},"uris":["http://www.mendeley.com/documents/?uuid=a274e60c-86a9-4f32-8e5c-c3cb8b96e018"]}],"mendeley":{"formattedCitation":"&lt;sup&gt;6&lt;/sup&gt;","plainTextFormattedCitation":"6","previouslyFormattedCitation":"(Monteith and Unsworth, 2013)"},"properties":{"noteIndex":0},"schema":"https://github.com/citation-style-language/schema/raw/master/csl-citation.json"}</w:instrText>
+              <w:instrText>ADDIN CSL_CITATION {"citationItems":[{"id":"ITEM-1","itemData":{"ISBN":"978-0-12-386910-4","author":[{"dropping-particle":"","family":"Monteith","given":"John L.","non-dropping-particle":"","parse-names":false,"suffix":""},{"dropping-particle":"","family":"Unsworth","given":"Mike H.","non-dropping-particle":"","parse-names":false,"suffix":""}],"edition":"4th","id":"ITEM-1","issued":{"date-parts":[["2013"]]},"number-of-pages":"86-87","publisher":"Academic Press","title":"Principles of Environmental Physics: plants, animals, and the atmosphere","type":"book"},"uris":["http://www.mendeley.com/documents/?uuid=a274e60c-86a9-4f32-8e5c-c3cb8b96e018"]}],"mendeley":{"formattedCitation":"&lt;sup&gt;6&lt;/sup&gt;","plainTextFormattedCitation":"6","previouslyFormattedCitation":"&lt;sup&gt;6&lt;/sup&gt;"},"properties":{"noteIndex":0},"schema":"https://github.com/citation-style-language/schema/raw/master/csl-citation.json"}</w:instrText>
             </w:r>
             <w:r>
               <w:rPr>
@@ -1680,7 +1680,7 @@
               <w:rPr>
                 <w:rFonts w:ascii="Times New Roman" w:hAnsi="Times New Roman" w:cs="Times New Roman"/>
               </w:rPr>
-              <w:instrText>ADDIN CSL_CITATION {"citationItems":[{"id":"ITEM-1","itemData":{"DOI":"10.1155/2015/926809","ISSN":"1687-4110","abstract":"This paper investigates the thermal properties of asphalt mixtures modified with conductive fillers used for snow melting and solar harvesting pavements. Two different mixing processes were adopted to mold asphalt mixtures, dry- and wet-mixing, and two conductive fillers were used in this study, graphite and carbon black. The thermal conductivity was compared to investigate the effects of asphalt mixture preparing methods, the quantity, and the distribution of conductive filler on thermal properties. The combination of conductive filler with carbon fiber in asphalt mixture was evaluated. Also, rheological properties of modified asphalt binders with conductive fillers were measured using dynamic shear rheometer and bending beam rheometer at grade-specific temperatures. Based on rheological testing, the conductive fillers improve rutting resistance and decrease thermal cracking resistance. Thermal testing indicated that graphite and carbon black improve the thermal properties of asphalt mixes and the combined conductive fillers are more effective than the single filler.","author":[{"dropping-particle":"","family":"Im","given":"Ji Sun","non-dropping-particle":"","parse-names":false,"suffix":""},{"dropping-particle":"","family":"Dessouky","given":"Samer","non-dropping-particle":"","parse-names":false,"suffix":""},{"dropping-particle":"","family":"Bai","given":"Byong Chol","non-dropping-particle":"","parse-names":false,"suffix":""},{"dropping-particle":"","family":"Vo","given":"Hai Viet","non-dropping-particle":"","parse-names":false,"suffix":""},{"dropping-particle":"","family":"Park","given":"Dae-Wook","non-dropping-particle":"","parse-names":false,"suffix":""}],"container-title":"Journal of Nanomaterials","id":"ITEM-1","issued":{"date-parts":[["2015"]]},"page":"1-6","title":"Thermal Properties of Asphalt Mixtures Modified with Conductive Fillers","type":"article-journal","volume":"2015"},"uris":["http://www.mendeley.com/documents/?uuid=ece9afd9-d735-426e-ac78-e7442f227982"]}],"mendeley":{"formattedCitation":"&lt;sup&gt;11&lt;/sup&gt;","plainTextFormattedCitation":"11","previouslyFormattedCitation":"(Im et al., 2015)"},"properties":{"noteIndex":0},"schema":"https://github.com/citation-style-language/schema/raw/master/csl-citation.json"}</w:instrText>
+              <w:instrText>ADDIN CSL_CITATION {"citationItems":[{"id":"ITEM-1","itemData":{"DOI":"10.1155/2015/926809","ISSN":"1687-4110","abstract":"This paper investigates the thermal properties of asphalt mixtures modified with conductive fillers used for snow melting and solar harvesting pavements. Two different mixing processes were adopted to mold asphalt mixtures, dry- and wet-mixing, and two conductive fillers were used in this study, graphite and carbon black. The thermal conductivity was compared to investigate the effects of asphalt mixture preparing methods, the quantity, and the distribution of conductive filler on thermal properties. The combination of conductive filler with carbon fiber in asphalt mixture was evaluated. Also, rheological properties of modified asphalt binders with conductive fillers were measured using dynamic shear rheometer and bending beam rheometer at grade-specific temperatures. Based on rheological testing, the conductive fillers improve rutting resistance and decrease thermal cracking resistance. Thermal testing indicated that graphite and carbon black improve the thermal properties of asphalt mixes and the combined conductive fillers are more effective than the single filler.","author":[{"dropping-particle":"","family":"Im","given":"Ji Sun","non-dropping-particle":"","parse-names":false,"suffix":""},{"dropping-particle":"","family":"Dessouky","given":"Samer","non-dropping-particle":"","parse-names":false,"suffix":""},{"dropping-particle":"","family":"Bai","given":"Byong Chol","non-dropping-particle":"","parse-names":false,"suffix":""},{"dropping-particle":"","family":"Vo","given":"Hai Viet","non-dropping-particle":"","parse-names":false,"suffix":""},{"dropping-particle":"","family":"Park","given":"Dae-Wook","non-dropping-particle":"","parse-names":false,"suffix":""}],"container-title":"Journal of Nanomaterials","id":"ITEM-1","issued":{"date-parts":[["2015"]]},"page":"1-6","title":"Thermal Properties of Asphalt Mixtures Modified with Conductive Fillers","type":"article-journal","volume":"2015"},"uris":["http://www.mendeley.com/documents/?uuid=ece9afd9-d735-426e-ac78-e7442f227982"]}],"mendeley":{"formattedCitation":"&lt;sup&gt;11&lt;/sup&gt;","plainTextFormattedCitation":"11","previouslyFormattedCitation":"&lt;sup&gt;11&lt;/sup&gt;"},"properties":{"noteIndex":0},"schema":"https://github.com/citation-style-language/schema/raw/master/csl-citation.json"}</w:instrText>
             </w:r>
             <w:r>
               <w:rPr>
@@ -1738,7 +1738,7 @@
               <w:rPr>
                 <w:rFonts w:ascii="Times New Roman" w:hAnsi="Times New Roman" w:cs="Times New Roman"/>
               </w:rPr>
-              <w:instrText>ADDIN CSL_CITATION {"citationItems":[{"id":"ITEM-1","itemData":{"abstract":"A one-dimensional mathematical model was developed, based on the fundamental energy balance, to calculate the pavement near-surface temperatures using hourly measured solar radiation, air temperature, dew-point temperature, and wind velocity data. An analysis was conducted to predict the diurnal temperature effects of pavement thermophysical properties with the aim of seeking an optimum composition of paving materials for future infrastructure projects. Appropriate paving materials not only ensure stability and safety for road users, but also the ability to mitigate heat absorption and high surface temperatures contributing to the Urban Heat Island Effect and human comfort. This paper evaluated the effects and sensitivities of the thermophysical properties on the pavement surface temperatures. The results indicated that both albedo and emissivity have the highest positive effects on pavement maximum and minimum temperatures, respectively, while increasing the thermal conductivity, diffusivity, and volumetric heat capacity help in mitigating the maximum","author":[{"dropping-particle":"","family":"Gui","given":"Jooseng","non-dropping-particle":"","parse-names":false,"suffix":""},{"dropping-particle":"","family":"Phelan","given":"Patrick E.","non-dropping-particle":"","parse-names":false,"suffix":""},{"dropping-particle":"","family":"Kaloush","given":"Kamil E.","non-dropping-particle":"","parse-names":false,"suffix":""},{"dropping-particle":"","family":"Golden","given":"Jay S.","non-dropping-particle":"","parse-names":false,"suffix":""}],"container-title":"Journal of Materials in Civil Engineering","id":"ITEM-1","issue":"8","issued":{"date-parts":[["2007","5"]]},"page":"683-690","title":"Impact of Pavement Thermophysical Properties on Surface Temperatures","type":"article-journal","volume":"19"},"uris":["http://www.mendeley.com/documents/?uuid=3aae41bb-10f2-4b95-b942-9989e4e4b94b"]}],"mendeley":{"formattedCitation":"&lt;sup&gt;9&lt;/sup&gt;","plainTextFormattedCitation":"9","previouslyFormattedCitation":"(Gui et al., 2007)"},"properties":{"noteIndex":0},"schema":"https://github.com/citation-style-language/schema/raw/master/csl-citation.json"}</w:instrText>
+              <w:instrText>ADDIN CSL_CITATION {"citationItems":[{"id":"ITEM-1","itemData":{"abstract":"A one-dimensional mathematical model was developed, based on the fundamental energy balance, to calculate the pavement near-surface temperatures using hourly measured solar radiation, air temperature, dew-point temperature, and wind velocity data. An analysis was conducted to predict the diurnal temperature effects of pavement thermophysical properties with the aim of seeking an optimum composition of paving materials for future infrastructure projects. Appropriate paving materials not only ensure stability and safety for road users, but also the ability to mitigate heat absorption and high surface temperatures contributing to the Urban Heat Island Effect and human comfort. This paper evaluated the effects and sensitivities of the thermophysical properties on the pavement surface temperatures. The results indicated that both albedo and emissivity have the highest positive effects on pavement maximum and minimum temperatures, respectively, while increasing the thermal conductivity, diffusivity, and volumetric heat capacity help in mitigating the maximum","author":[{"dropping-particle":"","family":"Gui","given":"Jooseng","non-dropping-particle":"","parse-names":false,"suffix":""},{"dropping-particle":"","family":"Phelan","given":"Patrick E.","non-dropping-particle":"","parse-names":false,"suffix":""},{"dropping-particle":"","family":"Kaloush","given":"Kamil E.","non-dropping-particle":"","parse-names":false,"suffix":""},{"dropping-particle":"","family":"Golden","given":"Jay S.","non-dropping-particle":"","parse-names":false,"suffix":""}],"container-title":"Journal of Materials in Civil Engineering","id":"ITEM-1","issue":"8","issued":{"date-parts":[["2007","5"]]},"page":"683-690","title":"Impact of Pavement Thermophysical Properties on Surface Temperatures","type":"article-journal","volume":"19"},"uris":["http://www.mendeley.com/documents/?uuid=3aae41bb-10f2-4b95-b942-9989e4e4b94b"]}],"mendeley":{"formattedCitation":"&lt;sup&gt;9&lt;/sup&gt;","plainTextFormattedCitation":"9","previouslyFormattedCitation":"&lt;sup&gt;9&lt;/sup&gt;"},"properties":{"noteIndex":0},"schema":"https://github.com/citation-style-language/schema/raw/master/csl-citation.json"}</w:instrText>
             </w:r>
             <w:r>
               <w:rPr>
@@ -1826,7 +1826,7 @@
               <w:rPr>
                 <w:rFonts w:ascii="Times New Roman" w:hAnsi="Times New Roman" w:cs="Times New Roman"/>
               </w:rPr>
-              <w:instrText>ADDIN CSL_CITATION {"citationItems":[{"id":"ITEM-1","itemData":{"DOI":"10.1061/(ASCE)0899-1561(2005)17:1(72)","author":[{"dropping-particle":"","family":"Luca","given":"Joseph","non-dropping-particle":"","parse-names":false,"suffix":""},{"dropping-particle":"","family":"Mrawira","given":"Donath","non-dropping-particle":"","parse-names":false,"suffix":""}],"container-title":"Journal of Materials in Civil Engineering","id":"ITEM-1","issue":"1","issued":{"date-parts":[["2005"]]},"page":"72-79","title":"New Measurement of Thermal Properties of Superpave Asphalt Concrete","type":"article-journal","volume":"17"},"uris":["http://www.mendeley.com/documents/?uuid=c000e127-d676-4c21-9c59-6fe2b9d3dc8b"]}],"mendeley":{"formattedCitation":"&lt;sup&gt;12&lt;/sup&gt;","plainTextFormattedCitation":"12","previouslyFormattedCitation":"(Luca and Mrawira, 2005)"},"properties":{"noteIndex":0},"schema":"https://github.com/citation-style-language/schema/raw/master/csl-citation.json"}</w:instrText>
+              <w:instrText>ADDIN CSL_CITATION {"citationItems":[{"id":"ITEM-1","itemData":{"DOI":"10.1061/(ASCE)0899-1561(2005)17:1(72)","author":[{"dropping-particle":"","family":"Luca","given":"Joseph","non-dropping-particle":"","parse-names":false,"suffix":""},{"dropping-particle":"","family":"Mrawira","given":"Donath","non-dropping-particle":"","parse-names":false,"suffix":""}],"container-title":"Journal of Materials in Civil Engineering","id":"ITEM-1","issue":"1","issued":{"date-parts":[["2005"]]},"page":"72-79","title":"New Measurement of Thermal Properties of Superpave Asphalt Concrete","type":"article-journal","volume":"17"},"uris":["http://www.mendeley.com/documents/?uuid=c000e127-d676-4c21-9c59-6fe2b9d3dc8b"]}],"mendeley":{"formattedCitation":"&lt;sup&gt;12&lt;/sup&gt;","plainTextFormattedCitation":"12","previouslyFormattedCitation":"&lt;sup&gt;12&lt;/sup&gt;"},"properties":{"noteIndex":0},"schema":"https://github.com/citation-style-language/schema/raw/master/csl-citation.json"}</w:instrText>
             </w:r>
             <w:r>
               <w:rPr>
@@ -2018,7 +2018,7 @@
               <w:rPr>
                 <w:rFonts w:ascii="Times New Roman" w:hAnsi="Times New Roman" w:cs="Times New Roman"/>
               </w:rPr>
-              <w:instrText>ADDIN CSL_CITATION {"citationItems":[{"id":"ITEM-1","itemData":{"DOI":"10.1061/(ASCE)TE.1943-5436.0000413","ISBN":"0733947X","ISSN":"0733-947X","PMID":"73961288","abstract":"To provide efficient public transportation services in areas with high demand variability over time, it may be desirable to switch vehicles between conventional services (with fixed routes and schedules) during peak periods and flexible route services during low-demand periods. This option is called variable-type services. Conventional, flexible, and variable-type service alternatives optimized for various conditions are compared to explore when variable-type bus services might be preferable to purely conventional or flexible service. The optimization models used for purely conventional or flexible service are adapted from previous studies. These models are integrated into a new model for optimizing variable-type bus service. The results of sensitivity analyses show how demand variability over time and other factors affect the relative effectiveness of conventional, flexible, and variable-type bus services.","author":[{"dropping-particle":"","family":"Wang","given":"Dong","non-dropping-particle":"","parse-names":false,"suffix":""},{"dropping-particle":"","family":"Roesler","given":"Jeffery R.","non-dropping-particle":"","parse-names":false,"suffix":""}],"container-title":"Journal of Transportation Engineering","id":"ITEM-1","issue":"9","issued":{"date-parts":[["2012","9"]]},"page":"1171-1177","title":"One-Dimensional Rigid Pavement Temperature Prediction Using Laplace Transformation","type":"article-journal","volume":"138"},"uris":["http://www.mendeley.com/documents/?uuid=1518effa-98e5-40d0-943d-9943ecdee4e8"]}],"mendeley":{"formattedCitation":"&lt;sup&gt;13&lt;/sup&gt;","plainTextFormattedCitation":"13","previouslyFormattedCitation":"(Wang and Roesler, 2012)"},"properties":{"noteIndex":0},"schema":"https://github.com/citation-style-language/schema/raw/master/csl-citation.json"}</w:instrText>
+              <w:instrText>ADDIN CSL_CITATION {"citationItems":[{"id":"ITEM-1","itemData":{"DOI":"10.1061/(ASCE)TE.1943-5436.0000413","ISBN":"0733947X","ISSN":"0733-947X","PMID":"73961288","abstract":"To provide efficient public transportation services in areas with high demand variability over time, it may be desirable to switch vehicles between conventional services (with fixed routes and schedules) during peak periods and flexible route services during low-demand periods. This option is called variable-type services. Conventional, flexible, and variable-type service alternatives optimized for various conditions are compared to explore when variable-type bus services might be preferable to purely conventional or flexible service. The optimization models used for purely conventional or flexible service are adapted from previous studies. These models are integrated into a new model for optimizing variable-type bus service. The results of sensitivity analyses show how demand variability over time and other factors affect the relative effectiveness of conventional, flexible, and variable-type bus services.","author":[{"dropping-particle":"","family":"Wang","given":"Dong","non-dropping-particle":"","parse-names":false,"suffix":""},{"dropping-particle":"","family":"Roesler","given":"Jeffery R.","non-dropping-particle":"","parse-names":false,"suffix":""}],"container-title":"Journal of Transportation Engineering","id":"ITEM-1","issue":"9","issued":{"date-parts":[["2012","9"]]},"page":"1171-1177","title":"One-Dimensional Rigid Pavement Temperature Prediction Using Laplace Transformation","type":"article-journal","volume":"138"},"uris":["http://www.mendeley.com/documents/?uuid=1518effa-98e5-40d0-943d-9943ecdee4e8"]}],"mendeley":{"formattedCitation":"&lt;sup&gt;13&lt;/sup&gt;","plainTextFormattedCitation":"13","previouslyFormattedCitation":"&lt;sup&gt;13&lt;/sup&gt;"},"properties":{"noteIndex":0},"schema":"https://github.com/citation-style-language/schema/raw/master/csl-citation.json"}</w:instrText>
             </w:r>
             <w:r>
               <w:rPr>
@@ -2076,7 +2076,7 @@
               <w:rPr>
                 <w:rFonts w:ascii="Times New Roman" w:hAnsi="Times New Roman" w:cs="Times New Roman"/>
               </w:rPr>
-              <w:instrText>ADDIN CSL_CITATION {"citationItems":[{"id":"ITEM-1","itemData":{"DOI":"10.1061/(ASCE)TE.1943-5436.0000413","ISBN":"0733947X","ISSN":"0733-947X","PMID":"73961288","abstract":"To provide efficient public transportation services in areas with high demand variability over time, it may be desirable to switch vehicles between conventional services (with fixed routes and schedules) during peak periods and flexible route services during low-demand periods. This option is called variable-type services. Conventional, flexible, and variable-type service alternatives optimized for various conditions are compared to explore when variable-type bus services might be preferable to purely conventional or flexible service. The optimization models used for purely conventional or flexible service are adapted from previous studies. These models are integrated into a new model for optimizing variable-type bus service. The results of sensitivity analyses show how demand variability over time and other factors affect the relative effectiveness of conventional, flexible, and variable-type bus services.","author":[{"dropping-particle":"","family":"Wang","given":"Dong","non-dropping-particle":"","parse-names":false,"suffix":""},{"dropping-particle":"","family":"Roesler","given":"Jeffery R.","non-dropping-particle":"","parse-names":false,"suffix":""}],"container-title":"Journal of Transportation Engineering","id":"ITEM-1","issue":"9","issued":{"date-parts":[["2012","9"]]},"page":"1171-1177","title":"One-Dimensional Rigid Pavement Temperature Prediction Using Laplace Transformation","type":"article-journal","volume":"138"},"uris":["http://www.mendeley.com/documents/?uuid=1518effa-98e5-40d0-943d-9943ecdee4e8"]}],"mendeley":{"formattedCitation":"&lt;sup&gt;13&lt;/sup&gt;","plainTextFormattedCitation":"13","previouslyFormattedCitation":"(Wang and Roesler, 2012)"},"properties":{"noteIndex":0},"schema":"https://github.com/citation-style-language/schema/raw/master/csl-citation.json"}</w:instrText>
+              <w:instrText>ADDIN CSL_CITATION {"citationItems":[{"id":"ITEM-1","itemData":{"DOI":"10.1061/(ASCE)TE.1943-5436.0000413","ISBN":"0733947X","ISSN":"0733-947X","PMID":"73961288","abstract":"To provide efficient public transportation services in areas with high demand variability over time, it may be desirable to switch vehicles between conventional services (with fixed routes and schedules) during peak periods and flexible route services during low-demand periods. This option is called variable-type services. Conventional, flexible, and variable-type service alternatives optimized for various conditions are compared to explore when variable-type bus services might be preferable to purely conventional or flexible service. The optimization models used for purely conventional or flexible service are adapted from previous studies. These models are integrated into a new model for optimizing variable-type bus service. The results of sensitivity analyses show how demand variability over time and other factors affect the relative effectiveness of conventional, flexible, and variable-type bus services.","author":[{"dropping-particle":"","family":"Wang","given":"Dong","non-dropping-particle":"","parse-names":false,"suffix":""},{"dropping-particle":"","family":"Roesler","given":"Jeffery R.","non-dropping-particle":"","parse-names":false,"suffix":""}],"container-title":"Journal of Transportation Engineering","id":"ITEM-1","issue":"9","issued":{"date-parts":[["2012","9"]]},"page":"1171-1177","title":"One-Dimensional Rigid Pavement Temperature Prediction Using Laplace Transformation","type":"article-journal","volume":"138"},"uris":["http://www.mendeley.com/documents/?uuid=1518effa-98e5-40d0-943d-9943ecdee4e8"]}],"mendeley":{"formattedCitation":"&lt;sup&gt;13&lt;/sup&gt;","plainTextFormattedCitation":"13","previouslyFormattedCitation":"&lt;sup&gt;13&lt;/sup&gt;"},"properties":{"noteIndex":0},"schema":"https://github.com/citation-style-language/schema/raw/master/csl-citation.json"}</w:instrText>
             </w:r>
             <w:r>
               <w:rPr>
@@ -2122,7 +2122,7 @@
               <w:rPr>
                 <w:rFonts w:ascii="Times New Roman" w:hAnsi="Times New Roman" w:cs="Times New Roman"/>
               </w:rPr>
-              <w:instrText>ADDIN CSL_CITATION {"citationItems":[{"id":"ITEM-1","itemData":{"DOI":"10.1155/2015/926809","ISSN":"1687-4110","abstract":"This paper investigates the thermal properties of asphalt mixtures modified with conductive fillers used for snow melting and solar harvesting pavements. Two different mixing processes were adopted to mold asphalt mixtures, dry- and wet-mixing, and two conductive fillers were used in this study, graphite and carbon black. The thermal conductivity was compared to investigate the effects of asphalt mixture preparing methods, the quantity, and the distribution of conductive filler on thermal properties. The combination of conductive filler with carbon fiber in asphalt mixture was evaluated. Also, rheological properties of modified asphalt binders with conductive fillers were measured using dynamic shear rheometer and bending beam rheometer at grade-specific temperatures. Based on rheological testing, the conductive fillers improve rutting resistance and decrease thermal cracking resistance. Thermal testing indicated that graphite and carbon black improve the thermal properties of asphalt mixes and the combined conductive fillers are more effective than the single filler.","author":[{"dropping-particle":"","family":"Im","given":"Ji Sun","non-dropping-particle":"","parse-names":false,"suffix":""},{"dropping-particle":"","family":"Dessouky","given":"Samer","non-dropping-particle":"","parse-names":false,"suffix":""},{"dropping-particle":"","family":"Bai","given":"Byong Chol","non-dropping-particle":"","parse-names":false,"suffix":""},{"dropping-particle":"","family":"Vo","given":"Hai Viet","non-dropping-particle":"","parse-names":false,"suffix":""},{"dropping-particle":"","family":"Park","given":"Dae-Wook","non-dropping-particle":"","parse-names":false,"suffix":""}],"container-title":"Journal of Nanomaterials","id":"ITEM-1","issued":{"date-parts":[["2015"]]},"page":"1-6","title":"Thermal Properties of Asphalt Mixtures Modified with Conductive Fillers","type":"article-journal","volume":"2015"},"uris":["http://www.mendeley.com/documents/?uuid=ece9afd9-d735-426e-ac78-e7442f227982"]}],"mendeley":{"formattedCitation":"&lt;sup&gt;11&lt;/sup&gt;","plainTextFormattedCitation":"11","previouslyFormattedCitation":"(Im et al., 2015)"},"properties":{"noteIndex":0},"schema":"https://github.com/citation-style-language/schema/raw/master/csl-citation.json"}</w:instrText>
+              <w:instrText>ADDIN CSL_CITATION {"citationItems":[{"id":"ITEM-1","itemData":{"DOI":"10.1155/2015/926809","ISSN":"1687-4110","abstract":"This paper investigates the thermal properties of asphalt mixtures modified with conductive fillers used for snow melting and solar harvesting pavements. Two different mixing processes were adopted to mold asphalt mixtures, dry- and wet-mixing, and two conductive fillers were used in this study, graphite and carbon black. The thermal conductivity was compared to investigate the effects of asphalt mixture preparing methods, the quantity, and the distribution of conductive filler on thermal properties. The combination of conductive filler with carbon fiber in asphalt mixture was evaluated. Also, rheological properties of modified asphalt binders with conductive fillers were measured using dynamic shear rheometer and bending beam rheometer at grade-specific temperatures. Based on rheological testing, the conductive fillers improve rutting resistance and decrease thermal cracking resistance. Thermal testing indicated that graphite and carbon black improve the thermal properties of asphalt mixes and the combined conductive fillers are more effective than the single filler.","author":[{"dropping-particle":"","family":"Im","given":"Ji Sun","non-dropping-particle":"","parse-names":false,"suffix":""},{"dropping-particle":"","family":"Dessouky","given":"Samer","non-dropping-particle":"","parse-names":false,"suffix":""},{"dropping-particle":"","family":"Bai","given":"Byong Chol","non-dropping-particle":"","parse-names":false,"suffix":""},{"dropping-particle":"","family":"Vo","given":"Hai Viet","non-dropping-particle":"","parse-names":false,"suffix":""},{"dropping-particle":"","family":"Park","given":"Dae-Wook","non-dropping-particle":"","parse-names":false,"suffix":""}],"container-title":"Journal of Nanomaterials","id":"ITEM-1","issued":{"date-parts":[["2015"]]},"page":"1-6","title":"Thermal Properties of Asphalt Mixtures Modified with Conductive Fillers","type":"article-journal","volume":"2015"},"uris":["http://www.mendeley.com/documents/?uuid=ece9afd9-d735-426e-ac78-e7442f227982"]}],"mendeley":{"formattedCitation":"&lt;sup&gt;11&lt;/sup&gt;","plainTextFormattedCitation":"11","previouslyFormattedCitation":"&lt;sup&gt;11&lt;/sup&gt;"},"properties":{"noteIndex":0},"schema":"https://github.com/citation-style-language/schema/raw/master/csl-citation.json"}</w:instrText>
             </w:r>
             <w:r>
               <w:rPr>
@@ -2180,7 +2180,7 @@
               <w:rPr>
                 <w:rFonts w:ascii="Times New Roman" w:hAnsi="Times New Roman" w:cs="Times New Roman"/>
               </w:rPr>
-              <w:instrText>ADDIN CSL_CITATION {"citationItems":[{"id":"ITEM-1","itemData":{"DOI":"10.1061/9780784413005.029","ISBN":"9780784413005","abstract":"A 3-D finite element model (FEM) was developed to calculate the lemperature of an asphtalt rubber pavement localed in the Northeast of Portugal. The goal of the case study presented in this paper is to show the good accuracy temperature prediction tha can be obtained with this model when compared with the field pavement thermal condition obtained during a year. lnput data to the model are the hourly values for solar radiation and temperature and the mean daily value of wind speed obtained from a meteorological station. The therminal response of a multilayered pavement structure is modelled using a FEM transient thermal analysis and each analysis was initiated with the full deph constant initial temperature abtained from field measurements. For each analysed day, the pavement temperature was measured at a new pavement section, located in IP4 main road, near Bragança, in the north of Portugal. At this location, seven thermocouples were installed in the asphalt rubber and conventional mix layer, at seven different depths. These paviment data was used to validate this simulation model, by comparing model calculated data with mesured pavement temperatures. As conclusion, the 3-D finite-element analysis proved to be an interesting tool to simulate the transient behavior of the asphalt pavements. The presented simulation model can predict the pavement temperature at diferrent levels of bitumious layers with good accuracy.","author":[{"dropping-particle":"","family":"Minhoto","given":"Manuel J. C.","non-dropping-particle":"","parse-names":false,"suffix":""},{"dropping-particle":"","family":"Pais","given":"Jorge C.","non-dropping-particle":"","parse-names":false,"suffix":""},{"dropping-particle":"","family":"Pereira","given":"Paulo a. a.","non-dropping-particle":"","parse-names":false,"suffix":""}],"container-title":"Asphalt Rubber 2006: Proceedings","id":"ITEM-1","issued":{"date-parts":[["2006"]]},"page":"193-207","title":"Asphalt Pavement Temperature Prediction","type":"article-journal"},"uris":["http://www.mendeley.com/documents/?uuid=3a8ebe4b-51af-4dfb-b0b6-dcbbd938e37b"]}],"mendeley":{"formattedCitation":"&lt;sup&gt;8&lt;/sup&gt;","plainTextFormattedCitation":"8","previouslyFormattedCitation":"(Minhoto et al., 2006)"},"properties":{"noteIndex":0},"schema":"https://github.com/citation-style-language/schema/raw/master/csl-citation.json"}</w:instrText>
+              <w:instrText>ADDIN CSL_CITATION {"citationItems":[{"id":"ITEM-1","itemData":{"DOI":"10.1061/9780784413005.029","ISBN":"9780784413005","abstract":"A 3-D finite element model (FEM) was developed to calculate the lemperature of an asphtalt rubber pavement localed in the Northeast of Portugal. The goal of the case study presented in this paper is to show the good accuracy temperature prediction tha can be obtained with this model when compared with the field pavement thermal condition obtained during a year. lnput data to the model are the hourly values for solar radiation and temperature and the mean daily value of wind speed obtained from a meteorological station. The therminal response of a multilayered pavement structure is modelled using a FEM transient thermal analysis and each analysis was initiated with the full deph constant initial temperature abtained from field measurements. For each analysed day, the pavement temperature was measured at a new pavement section, located in IP4 main road, near Bragança, in the north of Portugal. At this location, seven thermocouples were installed in the asphalt rubber and conventional mix layer, at seven different depths. These paviment data was used to validate this simulation model, by comparing model calculated data with mesured pavement temperatures. As conclusion, the 3-D finite-element analysis proved to be an interesting tool to simulate the transient behavior of the asphalt pavements. The presented simulation model can predict the pavement temperature at diferrent levels of bitumious layers with good accuracy.","author":[{"dropping-particle":"","family":"Minhoto","given":"Manuel J. C.","non-dropping-particle":"","parse-names":false,"suffix":""},{"dropping-particle":"","family":"Pais","given":"Jorge C.","non-dropping-particle":"","parse-names":false,"suffix":""},{"dropping-particle":"","family":"Pereira","given":"Paulo a. a.","non-dropping-particle":"","parse-names":false,"suffix":""}],"container-title":"Asphalt Rubber 2006: Proceedings","id":"ITEM-1","issued":{"date-parts":[["2006"]]},"page":"193-207","title":"Asphalt Pavement Temperature Prediction","type":"article-journal"},"uris":["http://www.mendeley.com/documents/?uuid=3a8ebe4b-51af-4dfb-b0b6-dcbbd938e37b"]}],"mendeley":{"formattedCitation":"&lt;sup&gt;8&lt;/sup&gt;","plainTextFormattedCitation":"8","previouslyFormattedCitation":"&lt;sup&gt;8&lt;/sup&gt;"},"properties":{"noteIndex":0},"schema":"https://github.com/citation-style-language/schema/raw/master/csl-citation.json"}</w:instrText>
             </w:r>
             <w:r>
               <w:rPr>
@@ -2238,7 +2238,7 @@
               <w:rPr>
                 <w:rFonts w:ascii="Times New Roman" w:hAnsi="Times New Roman" w:cs="Times New Roman"/>
               </w:rPr>
-              <w:instrText>ADDIN CSL_CITATION {"citationItems":[{"id":"ITEM-1","itemData":{"DOI":"10.1061/9780784413005.029","ISBN":"9780784413005","abstract":"A 3-D finite element model (FEM) was developed to calculate the lemperature of an asphtalt rubber pavement localed in the Northeast of Portugal. The goal of the case study presented in this paper is to show the good accuracy temperature prediction tha can be obtained with this model when compared with the field pavement thermal condition obtained during a year. lnput data to the model are the hourly values for solar radiation and temperature and the mean daily value of wind speed obtained from a meteorological station. The therminal response of a multilayered pavement structure is modelled using a FEM transient thermal analysis and each analysis was initiated with the full deph constant initial temperature abtained from field measurements. For each analysed day, the pavement temperature was measured at a new pavement section, located in IP4 main road, near Bragança, in the north of Portugal. At this location, seven thermocouples were installed in the asphalt rubber and conventional mix layer, at seven different depths. These paviment data was used to validate this simulation model, by comparing model calculated data with mesured pavement temperatures. As conclusion, the 3-D finite-element analysis proved to be an interesting tool to simulate the transient behavior of the asphalt pavements. The presented simulation model can predict the pavement temperature at diferrent levels of bitumious layers with good accuracy.","author":[{"dropping-particle":"","family":"Minhoto","given":"Manuel J. C.","non-dropping-particle":"","parse-names":false,"suffix":""},{"dropping-particle":"","family":"Pais","given":"Jorge C.","non-dropping-particle":"","parse-names":false,"suffix":""},{"dropping-particle":"","family":"Pereira","given":"Paulo a. a.","non-dropping-particle":"","parse-names":false,"suffix":""}],"container-title":"Asphalt Rubber 2006: Proceedings","id":"ITEM-1","issued":{"date-parts":[["2006"]]},"page":"193-207","title":"Asphalt Pavement Temperature Prediction","type":"article-journal"},"uris":["http://www.mendeley.com/documents/?uuid=3a8ebe4b-51af-4dfb-b0b6-dcbbd938e37b"]}],"mendeley":{"formattedCitation":"&lt;sup&gt;8&lt;/sup&gt;","plainTextFormattedCitation":"8","previouslyFormattedCitation":"(Minhoto et al., 2006)"},"properties":{"noteIndex":0},"schema":"https://github.com/citation-style-language/schema/raw/master/csl-citation.json"}</w:instrText>
+              <w:instrText>ADDIN CSL_CITATION {"citationItems":[{"id":"ITEM-1","itemData":{"DOI":"10.1061/9780784413005.029","ISBN":"9780784413005","abstract":"A 3-D finite element model (FEM) was developed to calculate the lemperature of an asphtalt rubber pavement localed in the Northeast of Portugal. The goal of the case study presented in this paper is to show the good accuracy temperature prediction tha can be obtained with this model when compared with the field pavement thermal condition obtained during a year. lnput data to the model are the hourly values for solar radiation and temperature and the mean daily value of wind speed obtained from a meteorological station. The therminal response of a multilayered pavement structure is modelled using a FEM transient thermal analysis and each analysis was initiated with the full deph constant initial temperature abtained from field measurements. For each analysed day, the pavement temperature was measured at a new pavement section, located in IP4 main road, near Bragança, in the north of Portugal. At this location, seven thermocouples were installed in the asphalt rubber and conventional mix layer, at seven different depths. These paviment data was used to validate this simulation model, by comparing model calculated data with mesured pavement temperatures. As conclusion, the 3-D finite-element analysis proved to be an interesting tool to simulate the transient behavior of the asphalt pavements. The presented simulation model can predict the pavement temperature at diferrent levels of bitumious layers with good accuracy.","author":[{"dropping-particle":"","family":"Minhoto","given":"Manuel J. C.","non-dropping-particle":"","parse-names":false,"suffix":""},{"dropping-particle":"","family":"Pais","given":"Jorge C.","non-dropping-particle":"","parse-names":false,"suffix":""},{"dropping-particle":"","family":"Pereira","given":"Paulo a. a.","non-dropping-particle":"","parse-names":false,"suffix":""}],"container-title":"Asphalt Rubber 2006: Proceedings","id":"ITEM-1","issued":{"date-parts":[["2006"]]},"page":"193-207","title":"Asphalt Pavement Temperature Prediction","type":"article-journal"},"uris":["http://www.mendeley.com/documents/?uuid=3a8ebe4b-51af-4dfb-b0b6-dcbbd938e37b"]}],"mendeley":{"formattedCitation":"&lt;sup&gt;8&lt;/sup&gt;","plainTextFormattedCitation":"8","previouslyFormattedCitation":"&lt;sup&gt;8&lt;/sup&gt;"},"properties":{"noteIndex":0},"schema":"https://github.com/citation-style-language/schema/raw/master/csl-citation.json"}</w:instrText>
             </w:r>
             <w:r>
               <w:rPr>
@@ -2284,7 +2284,7 @@
               <w:rPr>
                 <w:rFonts w:ascii="Times New Roman" w:hAnsi="Times New Roman" w:cs="Times New Roman"/>
               </w:rPr>
-              <w:instrText>ADDIN CSL_CITATION {"citationItems":[{"id":"ITEM-1","itemData":{"DOI":"10.1061/(ASCE)0899-1561(2005)17:1(72)","author":[{"dropping-particle":"","family":"Luca","given":"Joseph","non-dropping-particle":"","parse-names":false,"suffix":""},{"dropping-particle":"","family":"Mrawira","given":"Donath","non-dropping-particle":"","parse-names":false,"suffix":""}],"container-title":"Journal of Materials in Civil Engineering","id":"ITEM-1","issue":"1","issued":{"date-parts":[["2005"]]},"page":"72-79","title":"New Measurement of Thermal Properties of Superpave Asphalt Concrete","type":"article-journal","volume":"17"},"uris":["http://www.mendeley.com/documents/?uuid=c000e127-d676-4c21-9c59-6fe2b9d3dc8b"]}],"mendeley":{"formattedCitation":"&lt;sup&gt;12&lt;/sup&gt;","plainTextFormattedCitation":"12","previouslyFormattedCitation":"(Luca and Mrawira, 2005)"},"properties":{"noteIndex":0},"schema":"https://github.com/citation-style-language/schema/raw/master/csl-citation.json"}</w:instrText>
+              <w:instrText>ADDIN CSL_CITATION {"citationItems":[{"id":"ITEM-1","itemData":{"DOI":"10.1061/(ASCE)0899-1561(2005)17:1(72)","author":[{"dropping-particle":"","family":"Luca","given":"Joseph","non-dropping-particle":"","parse-names":false,"suffix":""},{"dropping-particle":"","family":"Mrawira","given":"Donath","non-dropping-particle":"","parse-names":false,"suffix":""}],"container-title":"Journal of Materials in Civil Engineering","id":"ITEM-1","issue":"1","issued":{"date-parts":[["2005"]]},"page":"72-79","title":"New Measurement of Thermal Properties of Superpave Asphalt Concrete","type":"article-journal","volume":"17"},"uris":["http://www.mendeley.com/documents/?uuid=c000e127-d676-4c21-9c59-6fe2b9d3dc8b"]}],"mendeley":{"formattedCitation":"&lt;sup&gt;12&lt;/sup&gt;","plainTextFormattedCitation":"12","previouslyFormattedCitation":"&lt;sup&gt;12&lt;/sup&gt;"},"properties":{"noteIndex":0},"schema":"https://github.com/citation-style-language/schema/raw/master/csl-citation.json"}</w:instrText>
             </w:r>
             <w:r>
               <w:rPr>
@@ -2330,7 +2330,7 @@
               <w:rPr>
                 <w:rFonts w:ascii="Times New Roman" w:hAnsi="Times New Roman" w:cs="Times New Roman"/>
               </w:rPr>
-              <w:instrText>ADDIN CSL_CITATION {"citationItems":[{"id":"ITEM-1","itemData":{"DOI":"10.1016/j.matdes.2015.11.116","ISBN":"0264-1275","ISSN":"02641275","abstract":"Air voids play an important role in the temperature evolution of asphalt pavements exposed to the sun's radiation and the environment, but their effects have never been precisely quantified before. The objective of this article is to understand and quantify the effect of air voids on the temperature evolution of asphalt mixture under dry and wet conditions. To achieve this objective, dry and saturated asphalt slabs with different air voids contents have been exposed to infrared light and the surface and bottom temperature evolution, heat flux and evaporation rate have been measured. It was observed that under dry conditions air voids simply affect the specific heat capacity and thermal conductivity of asphalt mixture, while under wet conditions the energy used by water for evaporation reduces drastically the temperature of asphalt mixture. This has significance for Urban Heat Island mitigation amongst other implications.","author":[{"dropping-particle":"","family":"Hassn","given":"Abdushaffi","non-dropping-particle":"","parse-names":false,"suffix":""},{"dropping-particle":"","family":"Chiarelli","given":"Andrea","non-dropping-particle":"","parse-names":false,"suffix":""},{"dropping-particle":"","family":"Dawson","given":"Andrew","non-dropping-particle":"","parse-names":false,"suffix":""},{"dropping-particle":"","family":"Garcia","given":"Alvaro","non-dropping-particle":"","parse-names":false,"suffix":""}],"container-title":"Materials &amp; Design","id":"ITEM-1","issued":{"date-parts":[["2016","2"]]},"page":"432-439","title":"Thermal properties of asphalt pavements under dry and wet conditions","type":"article-journal","volume":"91"},"uris":["http://www.mendeley.com/documents/?uuid=2040b31d-5769-4039-b9f2-bf2322841676"]}],"mendeley":{"formattedCitation":"&lt;sup&gt;14&lt;/sup&gt;","plainTextFormattedCitation":"14","previouslyFormattedCitation":"(Hassn et al., 2016)"},"properties":{"noteIndex":0},"schema":"https://github.com/citation-style-language/schema/raw/master/csl-citation.json"}</w:instrText>
+              <w:instrText>ADDIN CSL_CITATION {"citationItems":[{"id":"ITEM-1","itemData":{"DOI":"10.1016/j.matdes.2015.11.116","ISBN":"0264-1275","ISSN":"02641275","abstract":"Air voids play an important role in the temperature evolution of asphalt pavements exposed to the sun's radiation and the environment, but their effects have never been precisely quantified before. The objective of this article is to understand and quantify the effect of air voids on the temperature evolution of asphalt mixture under dry and wet conditions. To achieve this objective, dry and saturated asphalt slabs with different air voids contents have been exposed to infrared light and the surface and bottom temperature evolution, heat flux and evaporation rate have been measured. It was observed that under dry conditions air voids simply affect the specific heat capacity and thermal conductivity of asphalt mixture, while under wet conditions the energy used by water for evaporation reduces drastically the temperature of asphalt mixture. This has significance for Urban Heat Island mitigation amongst other implications.","author":[{"dropping-particle":"","family":"Hassn","given":"Abdushaffi","non-dropping-particle":"","parse-names":false,"suffix":""},{"dropping-particle":"","family":"Chiarelli","given":"Andrea","non-dropping-particle":"","parse-names":false,"suffix":""},{"dropping-particle":"","family":"Dawson","given":"Andrew","non-dropping-particle":"","parse-names":false,"suffix":""},{"dropping-particle":"","family":"Garcia","given":"Alvaro","non-dropping-particle":"","parse-names":false,"suffix":""}],"container-title":"Materials &amp; Design","id":"ITEM-1","issued":{"date-parts":[["2016","2"]]},"page":"432-439","title":"Thermal properties of asphalt pavements under dry and wet conditions","type":"article-journal","volume":"91"},"uris":["http://www.mendeley.com/documents/?uuid=2040b31d-5769-4039-b9f2-bf2322841676"]}],"mendeley":{"formattedCitation":"&lt;sup&gt;14&lt;/sup&gt;","plainTextFormattedCitation":"14","previouslyFormattedCitation":"&lt;sup&gt;14&lt;/sup&gt;"},"properties":{"noteIndex":0},"schema":"https://github.com/citation-style-language/schema/raw/master/csl-citation.json"}</w:instrText>
             </w:r>
             <w:r>
               <w:rPr>
@@ -2376,7 +2376,7 @@
               <w:rPr>
                 <w:rFonts w:ascii="Times New Roman" w:hAnsi="Times New Roman" w:cs="Times New Roman"/>
               </w:rPr>
-              <w:instrText>ADDIN CSL_CITATION {"citationItems":[{"id":"ITEM-1","itemData":{"DOI":"10.1016/j.matdes.2015.11.116","ISBN":"0264-1275","ISSN":"02641275","abstract":"Air voids play an important role in the temperature evolution of asphalt pavements exposed to the sun's radiation and the environment, but their effects have never been precisely quantified before. The objective of this article is to understand and quantify the effect of air voids on the temperature evolution of asphalt mixture under dry and wet conditions. To achieve this objective, dry and saturated asphalt slabs with different air voids contents have been exposed to infrared light and the surface and bottom temperature evolution, heat flux and evaporation rate have been measured. It was observed that under dry conditions air voids simply affect the specific heat capacity and thermal conductivity of asphalt mixture, while under wet conditions the energy used by water for evaporation reduces drastically the temperature of asphalt mixture. This has significance for Urban Heat Island mitigation amongst other implications.","author":[{"dropping-particle":"","family":"Hassn","given":"Abdushaffi","non-dropping-particle":"","parse-names":false,"suffix":""},{"dropping-particle":"","family":"Chiarelli","given":"Andrea","non-dropping-particle":"","parse-names":false,"suffix":""},{"dropping-particle":"","family":"Dawson","given":"Andrew","non-dropping-particle":"","parse-names":false,"suffix":""},{"dropping-particle":"","family":"Garcia","given":"Alvaro","non-dropping-particle":"","parse-names":false,"suffix":""}],"container-title":"Materials &amp; Design","id":"ITEM-1","issued":{"date-parts":[["2016","2"]]},"page":"432-439","title":"Thermal properties of asphalt pavements under dry and wet conditions","type":"article-journal","volume":"91"},"uris":["http://www.mendeley.com/documents/?uuid=2040b31d-5769-4039-b9f2-bf2322841676"]}],"mendeley":{"formattedCitation":"&lt;sup&gt;14&lt;/sup&gt;","plainTextFormattedCitation":"14","previouslyFormattedCitation":"(Hassn et al., 2016)"},"properties":{"noteIndex":0},"schema":"https://github.com/citation-style-language/schema/raw/master/csl-citation.json"}</w:instrText>
+              <w:instrText>ADDIN CSL_CITATION {"citationItems":[{"id":"ITEM-1","itemData":{"DOI":"10.1016/j.matdes.2015.11.116","ISBN":"0264-1275","ISSN":"02641275","abstract":"Air voids play an important role in the temperature evolution of asphalt pavements exposed to the sun's radiation and the environment, but their effects have never been precisely quantified before. The objective of this article is to understand and quantify the effect of air voids on the temperature evolution of asphalt mixture under dry and wet conditions. To achieve this objective, dry and saturated asphalt slabs with different air voids contents have been exposed to infrared light and the surface and bottom temperature evolution, heat flux and evaporation rate have been measured. It was observed that under dry conditions air voids simply affect the specific heat capacity and thermal conductivity of asphalt mixture, while under wet conditions the energy used by water for evaporation reduces drastically the temperature of asphalt mixture. This has significance for Urban Heat Island mitigation amongst other implications.","author":[{"dropping-particle":"","family":"Hassn","given":"Abdushaffi","non-dropping-particle":"","parse-names":false,"suffix":""},{"dropping-particle":"","family":"Chiarelli","given":"Andrea","non-dropping-particle":"","parse-names":false,"suffix":""},{"dropping-particle":"","family":"Dawson","given":"Andrew","non-dropping-particle":"","parse-names":false,"suffix":""},{"dropping-particle":"","family":"Garcia","given":"Alvaro","non-dropping-particle":"","parse-names":false,"suffix":""}],"container-title":"Materials &amp; Design","id":"ITEM-1","issued":{"date-parts":[["2016","2"]]},"page":"432-439","title":"Thermal properties of asphalt pavements under dry and wet conditions","type":"article-journal","volume":"91"},"uris":["http://www.mendeley.com/documents/?uuid=2040b31d-5769-4039-b9f2-bf2322841676"]}],"mendeley":{"formattedCitation":"&lt;sup&gt;14&lt;/sup&gt;","plainTextFormattedCitation":"14","previouslyFormattedCitation":"&lt;sup&gt;14&lt;/sup&gt;"},"properties":{"noteIndex":0},"schema":"https://github.com/citation-style-language/schema/raw/master/csl-citation.json"}</w:instrText>
             </w:r>
             <w:r>
               <w:rPr>
@@ -2422,7 +2422,7 @@
               <w:rPr>
                 <w:rFonts w:ascii="Times New Roman" w:hAnsi="Times New Roman" w:cs="Times New Roman"/>
               </w:rPr>
-              <w:instrText>ADDIN CSL_CITATION {"citationItems":[{"id":"ITEM-1","itemData":{"DOI":"10.1016/j.matdes.2015.11.116","ISBN":"0264-1275","ISSN":"02641275","abstract":"Air voids play an important role in the temperature evolution of asphalt pavements exposed to the sun's radiation and the environment, but their effects have never been precisely quantified before. The objective of this article is to understand and quantify the effect of air voids on the temperature evolution of asphalt mixture under dry and wet conditions. To achieve this objective, dry and saturated asphalt slabs with different air voids contents have been exposed to infrared light and the surface and bottom temperature evolution, heat flux and evaporation rate have been measured. It was observed that under dry conditions air voids simply affect the specific heat capacity and thermal conductivity of asphalt mixture, while under wet conditions the energy used by water for evaporation reduces drastically the temperature of asphalt mixture. This has significance for Urban Heat Island mitigation amongst other implications.","author":[{"dropping-particle":"","family":"Hassn","given":"Abdushaffi","non-dropping-particle":"","parse-names":false,"suffix":""},{"dropping-particle":"","family":"Chiarelli","given":"Andrea","non-dropping-particle":"","parse-names":false,"suffix":""},{"dropping-particle":"","family":"Dawson","given":"Andrew","non-dropping-particle":"","parse-names":false,"suffix":""},{"dropping-particle":"","family":"Garcia","given":"Alvaro","non-dropping-particle":"","parse-names":false,"suffix":""}],"container-title":"Materials &amp; Design","id":"ITEM-1","issued":{"date-parts":[["2016","2"]]},"page":"432-439","title":"Thermal properties of asphalt pavements under dry and wet conditions","type":"article-journal","volume":"91"},"uris":["http://www.mendeley.com/documents/?uuid=2040b31d-5769-4039-b9f2-bf2322841676"]}],"mendeley":{"formattedCitation":"&lt;sup&gt;14&lt;/sup&gt;","plainTextFormattedCitation":"14","previouslyFormattedCitation":"(Hassn et al., 2016)"},"properties":{"noteIndex":0},"schema":"https://github.com/citation-style-language/schema/raw/master/csl-citation.json"}</w:instrText>
+              <w:instrText>ADDIN CSL_CITATION {"citationItems":[{"id":"ITEM-1","itemData":{"DOI":"10.1016/j.matdes.2015.11.116","ISBN":"0264-1275","ISSN":"02641275","abstract":"Air voids play an important role in the temperature evolution of asphalt pavements exposed to the sun's radiation and the environment, but their effects have never been precisely quantified before. The objective of this article is to understand and quantify the effect of air voids on the temperature evolution of asphalt mixture under dry and wet conditions. To achieve this objective, dry and saturated asphalt slabs with different air voids contents have been exposed to infrared light and the surface and bottom temperature evolution, heat flux and evaporation rate have been measured. It was observed that under dry conditions air voids simply affect the specific heat capacity and thermal conductivity of asphalt mixture, while under wet conditions the energy used by water for evaporation reduces drastically the temperature of asphalt mixture. This has significance for Urban Heat Island mitigation amongst other implications.","author":[{"dropping-particle":"","family":"Hassn","given":"Abdushaffi","non-dropping-particle":"","parse-names":false,"suffix":""},{"dropping-particle":"","family":"Chiarelli","given":"Andrea","non-dropping-particle":"","parse-names":false,"suffix":""},{"dropping-particle":"","family":"Dawson","given":"Andrew","non-dropping-particle":"","parse-names":false,"suffix":""},{"dropping-particle":"","family":"Garcia","given":"Alvaro","non-dropping-particle":"","parse-names":false,"suffix":""}],"container-title":"Materials &amp; Design","id":"ITEM-1","issued":{"date-parts":[["2016","2"]]},"page":"432-439","title":"Thermal properties of asphalt pavements under dry and wet conditions","type":"article-journal","volume":"91"},"uris":["http://www.mendeley.com/documents/?uuid=2040b31d-5769-4039-b9f2-bf2322841676"]}],"mendeley":{"formattedCitation":"&lt;sup&gt;14&lt;/sup&gt;","plainTextFormattedCitation":"14","previouslyFormattedCitation":"&lt;sup&gt;14&lt;/sup&gt;"},"properties":{"noteIndex":0},"schema":"https://github.com/citation-style-language/schema/raw/master/csl-citation.json"}</w:instrText>
             </w:r>
             <w:r>
               <w:rPr>
@@ -2468,7 +2468,7 @@
               <w:rPr>
                 <w:rFonts w:ascii="Times New Roman" w:hAnsi="Times New Roman" w:cs="Times New Roman"/>
               </w:rPr>
-              <w:instrText>ADDIN CSL_CITATION {"citationItems":[{"id":"ITEM-1","itemData":{"DOI":"10.1016/j.matdes.2015.11.116","ISBN":"0264-1275","ISSN":"02641275","abstract":"Air voids play an important role in the temperature evolution of asphalt pavements exposed to the sun's radiation and the environment, but their effects have never been precisely quantified before. The objective of this article is to understand and quantify the effect of air voids on the temperature evolution of asphalt mixture under dry and wet conditions. To achieve this objective, dry and saturated asphalt slabs with different air voids contents have been exposed to infrared light and the surface and bottom temperature evolution, heat flux and evaporation rate have been measured. It was observed that under dry conditions air voids simply affect the specific heat capacity and thermal conductivity of asphalt mixture, while under wet conditions the energy used by water for evaporation reduces drastically the temperature of asphalt mixture. This has significance for Urban Heat Island mitigation amongst other implications.","author":[{"dropping-particle":"","family":"Hassn","given":"Abdushaffi","non-dropping-particle":"","parse-names":false,"suffix":""},{"dropping-particle":"","family":"Chiarelli","given":"Andrea","non-dropping-particle":"","parse-names":false,"suffix":""},{"dropping-particle":"","family":"Dawson","given":"Andrew","non-dropping-particle":"","parse-names":false,"suffix":""},{"dropping-particle":"","family":"Garcia","given":"Alvaro","non-dropping-particle":"","parse-names":false,"suffix":""}],"container-title":"Materials &amp; Design","id":"ITEM-1","issued":{"date-parts":[["2016","2"]]},"page":"432-439","title":"Thermal properties of asphalt pavements under dry and wet conditions","type":"article-journal","volume":"91"},"uris":["http://www.mendeley.com/documents/?uuid=2040b31d-5769-4039-b9f2-bf2322841676"]}],"mendeley":{"formattedCitation":"&lt;sup&gt;14&lt;/sup&gt;","plainTextFormattedCitation":"14","previouslyFormattedCitation":"(Hassn et al., 2016)"},"properties":{"noteIndex":0},"schema":"https://github.com/citation-style-language/schema/raw/master/csl-citation.json"}</w:instrText>
+              <w:instrText>ADDIN CSL_CITATION {"citationItems":[{"id":"ITEM-1","itemData":{"DOI":"10.1016/j.matdes.2015.11.116","ISBN":"0264-1275","ISSN":"02641275","abstract":"Air voids play an important role in the temperature evolution of asphalt pavements exposed to the sun's radiation and the environment, but their effects have never been precisely quantified before. The objective of this article is to understand and quantify the effect of air voids on the temperature evolution of asphalt mixture under dry and wet conditions. To achieve this objective, dry and saturated asphalt slabs with different air voids contents have been exposed to infrared light and the surface and bottom temperature evolution, heat flux and evaporation rate have been measured. It was observed that under dry conditions air voids simply affect the specific heat capacity and thermal conductivity of asphalt mixture, while under wet conditions the energy used by water for evaporation reduces drastically the temperature of asphalt mixture. This has significance for Urban Heat Island mitigation amongst other implications.","author":[{"dropping-particle":"","family":"Hassn","given":"Abdushaffi","non-dropping-particle":"","parse-names":false,"suffix":""},{"dropping-particle":"","family":"Chiarelli","given":"Andrea","non-dropping-particle":"","parse-names":false,"suffix":""},{"dropping-particle":"","family":"Dawson","given":"Andrew","non-dropping-particle":"","parse-names":false,"suffix":""},{"dropping-particle":"","family":"Garcia","given":"Alvaro","non-dropping-particle":"","parse-names":false,"suffix":""}],"container-title":"Materials &amp; Design","id":"ITEM-1","issued":{"date-parts":[["2016","2"]]},"page":"432-439","title":"Thermal properties of asphalt pavements under dry and wet conditions","type":"article-journal","volume":"91"},"uris":["http://www.mendeley.com/documents/?uuid=2040b31d-5769-4039-b9f2-bf2322841676"]}],"mendeley":{"formattedCitation":"&lt;sup&gt;14&lt;/sup&gt;","plainTextFormattedCitation":"14","previouslyFormattedCitation":"&lt;sup&gt;14&lt;/sup&gt;"},"properties":{"noteIndex":0},"schema":"https://github.com/citation-style-language/schema/raw/master/csl-citation.json"}</w:instrText>
             </w:r>
             <w:r>
               <w:rPr>
@@ -2514,7 +2514,7 @@
               <w:rPr>
                 <w:rFonts w:ascii="Times New Roman" w:hAnsi="Times New Roman" w:cs="Times New Roman"/>
               </w:rPr>
-              <w:instrText>ADDIN CSL_CITATION {"citationItems":[{"id":"ITEM-1","itemData":{"DOI":"10.1016/j.matdes.2015.11.116","ISBN":"0264-1275","ISSN":"02641275","abstract":"Air voids play an important role in the temperature evolution of asphalt pavements exposed to the sun's radiation and the environment, but their effects have never been precisely quantified before. The objective of this article is to understand and quantify the effect of air voids on the temperature evolution of asphalt mixture under dry and wet conditions. To achieve this objective, dry and saturated asphalt slabs with different air voids contents have been exposed to infrared light and the surface and bottom temperature evolution, heat flux and evaporation rate have been measured. It was observed that under dry conditions air voids simply affect the specific heat capacity and thermal conductivity of asphalt mixture, while under wet conditions the energy used by water for evaporation reduces drastically the temperature of asphalt mixture. This has significance for Urban Heat Island mitigation amongst other implications.","author":[{"dropping-particle":"","family":"Hassn","given":"Abdushaffi","non-dropping-particle":"","parse-names":false,"suffix":""},{"dropping-particle":"","family":"Chiarelli","given":"Andrea","non-dropping-particle":"","parse-names":false,"suffix":""},{"dropping-particle":"","family":"Dawson","given":"Andrew","non-dropping-particle":"","parse-names":false,"suffix":""},{"dropping-particle":"","family":"Garcia","given":"Alvaro","non-dropping-particle":"","parse-names":false,"suffix":""}],"container-title":"Materials &amp; Design","id":"ITEM-1","issued":{"date-parts":[["2016","2"]]},"page":"432-439","title":"Thermal properties of asphalt pavements under dry and wet conditions","type":"article-journal","volume":"91"},"uris":["http://www.mendeley.com/documents/?uuid=2040b31d-5769-4039-b9f2-bf2322841676"]}],"mendeley":{"formattedCitation":"&lt;sup&gt;14&lt;/sup&gt;","plainTextFormattedCitation":"14","previouslyFormattedCitation":"(Hassn et al., 2016)"},"properties":{"noteIndex":0},"schema":"https://github.com/citation-style-language/schema/raw/master/csl-citation.json"}</w:instrText>
+              <w:instrText>ADDIN CSL_CITATION {"citationItems":[{"id":"ITEM-1","itemData":{"DOI":"10.1016/j.matdes.2015.11.116","ISBN":"0264-1275","ISSN":"02641275","abstract":"Air voids play an important role in the temperature evolution of asphalt pavements exposed to the sun's radiation and the environment, but their effects have never been precisely quantified before. The objective of this article is to understand and quantify the effect of air voids on the temperature evolution of asphalt mixture under dry and wet conditions. To achieve this objective, dry and saturated asphalt slabs with different air voids contents have been exposed to infrared light and the surface and bottom temperature evolution, heat flux and evaporation rate have been measured. It was observed that under dry conditions air voids simply affect the specific heat capacity and thermal conductivity of asphalt mixture, while under wet conditions the energy used by water for evaporation reduces drastically the temperature of asphalt mixture. This has significance for Urban Heat Island mitigation amongst other implications.","author":[{"dropping-particle":"","family":"Hassn","given":"Abdushaffi","non-dropping-particle":"","parse-names":false,"suffix":""},{"dropping-particle":"","family":"Chiarelli","given":"Andrea","non-dropping-particle":"","parse-names":false,"suffix":""},{"dropping-particle":"","family":"Dawson","given":"Andrew","non-dropping-particle":"","parse-names":false,"suffix":""},{"dropping-particle":"","family":"Garcia","given":"Alvaro","non-dropping-particle":"","parse-names":false,"suffix":""}],"container-title":"Materials &amp; Design","id":"ITEM-1","issued":{"date-parts":[["2016","2"]]},"page":"432-439","title":"Thermal properties of asphalt pavements under dry and wet conditions","type":"article-journal","volume":"91"},"uris":["http://www.mendeley.com/documents/?uuid=2040b31d-5769-4039-b9f2-bf2322841676"]}],"mendeley":{"formattedCitation":"&lt;sup&gt;14&lt;/sup&gt;","plainTextFormattedCitation":"14","previouslyFormattedCitation":"&lt;sup&gt;14&lt;/sup&gt;"},"properties":{"noteIndex":0},"schema":"https://github.com/citation-style-language/schema/raw/master/csl-citation.json"}</w:instrText>
             </w:r>
             <w:r>
               <w:rPr>
@@ -2578,7 +2578,7 @@
               <w:rPr>
                 <w:rFonts w:ascii="Times New Roman" w:hAnsi="Times New Roman" w:cs="Times New Roman"/>
               </w:rPr>
-              <w:instrText>ADDIN CSL_CITATION {"citationItems":[{"id":"ITEM-1","itemData":{"DOI":"10.1061/(ASCE)TE.1943-5436.0000413","ISBN":"0733947X","ISSN":"0733-947X","PMID":"73961288","abstract":"To provide efficient public transportation services in areas with high demand variability over time, it may be desirable to switch vehicles between conventional services (with fixed routes and schedules) during peak periods and flexible route services during low-demand periods. This option is called variable-type services. Conventional, flexible, and variable-type service alternatives optimized for various conditions are compared to explore when variable-type bus services might be preferable to purely conventional or flexible service. The optimization models used for purely conventional or flexible service are adapted from previous studies. These models are integrated into a new model for optimizing variable-type bus service. The results of sensitivity analyses show how demand variability over time and other factors affect the relative effectiveness of conventional, flexible, and variable-type bus services.","author":[{"dropping-particle":"","family":"Wang","given":"Dong","non-dropping-particle":"","parse-names":false,"suffix":""},{"dropping-particle":"","family":"Roesler","given":"Jeffery R.","non-dropping-particle":"","parse-names":false,"suffix":""}],"container-title":"Journal of Transportation Engineering","id":"ITEM-1","issue":"9","issued":{"date-parts":[["2012","9"]]},"page":"1171-1177","title":"One-Dimensional Rigid Pavement Temperature Prediction Using Laplace Transformation","type":"article-journal","volume":"138"},"uris":["http://www.mendeley.com/documents/?uuid=1518effa-98e5-40d0-943d-9943ecdee4e8"]}],"mendeley":{"formattedCitation":"&lt;sup&gt;13&lt;/sup&gt;","plainTextFormattedCitation":"13","previouslyFormattedCitation":"(Wang and Roesler, 2012)"},"properties":{"noteIndex":0},"schema":"https://github.com/citation-style-language/schema/raw/master/csl-citation.json"}</w:instrText>
+              <w:instrText>ADDIN CSL_CITATION {"citationItems":[{"id":"ITEM-1","itemData":{"DOI":"10.1061/(ASCE)TE.1943-5436.0000413","ISBN":"0733947X","ISSN":"0733-947X","PMID":"73961288","abstract":"To provide efficient public transportation services in areas with high demand variability over time, it may be desirable to switch vehicles between conventional services (with fixed routes and schedules) during peak periods and flexible route services during low-demand periods. This option is called variable-type services. Conventional, flexible, and variable-type service alternatives optimized for various conditions are compared to explore when variable-type bus services might be preferable to purely conventional or flexible service. The optimization models used for purely conventional or flexible service are adapted from previous studies. These models are integrated into a new model for optimizing variable-type bus service. The results of sensitivity analyses show how demand variability over time and other factors affect the relative effectiveness of conventional, flexible, and variable-type bus services.","author":[{"dropping-particle":"","family":"Wang","given":"Dong","non-dropping-particle":"","parse-names":false,"suffix":""},{"dropping-particle":"","family":"Roesler","given":"Jeffery R.","non-dropping-particle":"","parse-names":false,"suffix":""}],"container-title":"Journal of Transportation Engineering","id":"ITEM-1","issue":"9","issued":{"date-parts":[["2012","9"]]},"page":"1171-1177","title":"One-Dimensional Rigid Pavement Temperature Prediction Using Laplace Transformation","type":"article-journal","volume":"138"},"uris":["http://www.mendeley.com/documents/?uuid=1518effa-98e5-40d0-943d-9943ecdee4e8"]}],"mendeley":{"formattedCitation":"&lt;sup&gt;13&lt;/sup&gt;","plainTextFormattedCitation":"13","previouslyFormattedCitation":"&lt;sup&gt;13&lt;/sup&gt;"},"properties":{"noteIndex":0},"schema":"https://github.com/citation-style-language/schema/raw/master/csl-citation.json"}</w:instrText>
             </w:r>
             <w:r>
               <w:rPr>
@@ -2636,7 +2636,7 @@
               <w:rPr>
                 <w:rFonts w:ascii="Times New Roman" w:hAnsi="Times New Roman" w:cs="Times New Roman"/>
               </w:rPr>
-              <w:instrText>ADDIN CSL_CITATION {"citationItems":[{"id":"ITEM-1","itemData":{"DOI":"10.1155/2017/2058034","ISSN":"16878442","abstract":"© 2017 Liqun Hu et al. Pavement heats the near-surface air and affects the thermal comfort of the human body in hot summer. Because of a large amount of connected porosity of porous Portland cement concrete (PPCC), the thermal parameters of PPCC are much different from those of traditional Portland cement concrete (PCC). The temperature change characteristics of PPCC and the effects on surrounding environment are also different. A continuous 48-hour log of temperature of a PCC and five kinds of PPCC with different porosity were recorded in the open air in the hot summer. The air temperatures at different heights above concrete specimens were tested using self-made enclosed boxes to analyze the characteristics of near-surface air temperature. The output heat flux of different concrete specimens was calculated. The results show that the PPCC has higher temperature in the daytime and lower temperature in the nighttime and larger temperature gradient than the PCC. The air temperature above PPCC is lower than that of PCC after solar radiation going to zero at night. The total output heat flux of PPCC is slightly smaller in the daytime and significantly smaller at night than that of PCC. The results of tests and calculations indicate that PPCC contributes to the mitigation of heating effect of pavement on the near-surface air.","author":[{"dropping-particle":"","family":"Hu","given":"Liqun","non-dropping-particle":"","parse-names":false,"suffix":""},{"dropping-particle":"","family":"Li","given":"Yangyang","non-dropping-particle":"","parse-names":false,"suffix":""},{"dropping-particle":"","family":"Zou","given":"Xiaolong","non-dropping-particle":"","parse-names":false,"suffix":""},{"dropping-particle":"","family":"Du","given":"Shaowen","non-dropping-particle":"","parse-names":false,"suffix":""},{"dropping-particle":"","family":"Liu","given":"Zhuangzhuang","non-dropping-particle":"","parse-names":false,"suffix":""},{"dropping-particle":"","family":"Huang","given":"Hao","non-dropping-particle":"","parse-names":false,"suffix":""}],"container-title":"Advances in Materials Science and Engineering","id":"ITEM-1","issued":{"date-parts":[["2017"]]},"title":"Temperature Characteristics of Porous Portland Cement Concrete during the Hot Summer Session","type":"article-journal","volume":"2017"},"uris":["http://www.mendeley.com/documents/?uuid=2145915f-ea9e-49c3-a9f3-c727a31bc709"]}],"mendeley":{"formattedCitation":"&lt;sup&gt;4&lt;/sup&gt;","plainTextFormattedCitation":"4","previouslyFormattedCitation":"(Hu et al., 2017)"},"properties":{"noteIndex":0},"schema":"https://github.com/citation-style-language/schema/raw/master/csl-citation.json"}</w:instrText>
+              <w:instrText>ADDIN CSL_CITATION {"citationItems":[{"id":"ITEM-1","itemData":{"DOI":"10.1155/2017/2058034","ISSN":"16878442","abstract":"© 2017 Liqun Hu et al. Pavement heats the near-surface air and affects the thermal comfort of the human body in hot summer. Because of a large amount of connected porosity of porous Portland cement concrete (PPCC), the thermal parameters of PPCC are much different from those of traditional Portland cement concrete (PCC). The temperature change characteristics of PPCC and the effects on surrounding environment are also different. A continuous 48-hour log of temperature of a PCC and five kinds of PPCC with different porosity were recorded in the open air in the hot summer. The air temperatures at different heights above concrete specimens were tested using self-made enclosed boxes to analyze the characteristics of near-surface air temperature. The output heat flux of different concrete specimens was calculated. The results show that the PPCC has higher temperature in the daytime and lower temperature in the nighttime and larger temperature gradient than the PCC. The air temperature above PPCC is lower than that of PCC after solar radiation going to zero at night. The total output heat flux of PPCC is slightly smaller in the daytime and significantly smaller at night than that of PCC. The results of tests and calculations indicate that PPCC contributes to the mitigation of heating effect of pavement on the near-surface air.","author":[{"dropping-particle":"","family":"Hu","given":"Liqun","non-dropping-particle":"","parse-names":false,"suffix":""},{"dropping-particle":"","family":"Li","given":"Yangyang","non-dropping-particle":"","parse-names":false,"suffix":""},{"dropping-particle":"","family":"Zou","given":"Xiaolong","non-dropping-particle":"","parse-names":false,"suffix":""},{"dropping-particle":"","family":"Du","given":"Shaowen","non-dropping-particle":"","parse-names":false,"suffix":""},{"dropping-particle":"","family":"Liu","given":"Zhuangzhuang","non-dropping-particle":"","parse-names":false,"suffix":""},{"dropping-particle":"","family":"Huang","given":"Hao","non-dropping-particle":"","parse-names":false,"suffix":""}],"container-title":"Advances in Materials Science and Engineering","id":"ITEM-1","issued":{"date-parts":[["2017"]]},"title":"Temperature Characteristics of Porous Portland Cement Concrete during the Hot Summer Session","type":"article-journal","volume":"2017"},"uris":["http://www.mendeley.com/documents/?uuid=2145915f-ea9e-49c3-a9f3-c727a31bc709"]}],"mendeley":{"formattedCitation":"&lt;sup&gt;4&lt;/sup&gt;","plainTextFormattedCitation":"4","previouslyFormattedCitation":"&lt;sup&gt;4&lt;/sup&gt;"},"properties":{"noteIndex":0},"schema":"https://github.com/citation-style-language/schema/raw/master/csl-citation.json"}</w:instrText>
             </w:r>
             <w:r>
               <w:rPr>
@@ -2694,7 +2694,7 @@
               <w:rPr>
                 <w:rFonts w:ascii="Times New Roman" w:hAnsi="Times New Roman" w:cs="Times New Roman"/>
               </w:rPr>
-              <w:instrText>ADDIN CSL_CITATION {"citationItems":[{"id":"ITEM-1","itemData":{"DOI":"10.1155/2017/2058034","ISSN":"16878442","abstract":"© 2017 Liqun Hu et al. Pavement heats the near-surface air and affects the thermal comfort of the human body in hot summer. Because of a large amount of connected porosity of porous Portland cement concrete (PPCC), the thermal parameters of PPCC are much different from those of traditional Portland cement concrete (PCC). The temperature change characteristics of PPCC and the effects on surrounding environment are also different. A continuous 48-hour log of temperature of a PCC and five kinds of PPCC with different porosity were recorded in the open air in the hot summer. The air temperatures at different heights above concrete specimens were tested using self-made enclosed boxes to analyze the characteristics of near-surface air temperature. The output heat flux of different concrete specimens was calculated. The results show that the PPCC has higher temperature in the daytime and lower temperature in the nighttime and larger temperature gradient than the PCC. The air temperature above PPCC is lower than that of PCC after solar radiation going to zero at night. The total output heat flux of PPCC is slightly smaller in the daytime and significantly smaller at night than that of PCC. The results of tests and calculations indicate that PPCC contributes to the mitigation of heating effect of pavement on the near-surface air.","author":[{"dropping-particle":"","family":"Hu","given":"Liqun","non-dropping-particle":"","parse-names":false,"suffix":""},{"dropping-particle":"","family":"Li","given":"Yangyang","non-dropping-particle":"","parse-names":false,"suffix":""},{"dropping-particle":"","family":"Zou","given":"Xiaolong","non-dropping-particle":"","parse-names":false,"suffix":""},{"dropping-particle":"","family":"Du","given":"Shaowen","non-dropping-particle":"","parse-names":false,"suffix":""},{"dropping-particle":"","family":"Liu","given":"Zhuangzhuang","non-dropping-particle":"","parse-names":false,"suffix":""},{"dropping-particle":"","family":"Huang","given":"Hao","non-dropping-particle":"","parse-names":false,"suffix":""}],"container-title":"Advances in Materials Science and Engineering","id":"ITEM-1","issued":{"date-parts":[["2017"]]},"title":"Temperature Characteristics of Porous Portland Cement Concrete during the Hot Summer Session","type":"article-journal","volume":"2017"},"uris":["http://www.mendeley.com/documents/?uuid=2145915f-ea9e-49c3-a9f3-c727a31bc709"]}],"mendeley":{"formattedCitation":"&lt;sup&gt;4&lt;/sup&gt;","plainTextFormattedCitation":"4","previouslyFormattedCitation":"(Hu et al., 2017)"},"properties":{"noteIndex":0},"schema":"https://github.com/citation-style-language/schema/raw/master/csl-citation.json"}</w:instrText>
+              <w:instrText>ADDIN CSL_CITATION {"citationItems":[{"id":"ITEM-1","itemData":{"DOI":"10.1155/2017/2058034","ISSN":"16878442","abstract":"© 2017 Liqun Hu et al. Pavement heats the near-surface air and affects the thermal comfort of the human body in hot summer. Because of a large amount of connected porosity of porous Portland cement concrete (PPCC), the thermal parameters of PPCC are much different from those of traditional Portland cement concrete (PCC). The temperature change characteristics of PPCC and the effects on surrounding environment are also different. A continuous 48-hour log of temperature of a PCC and five kinds of PPCC with different porosity were recorded in the open air in the hot summer. The air temperatures at different heights above concrete specimens were tested using self-made enclosed boxes to analyze the characteristics of near-surface air temperature. The output heat flux of different concrete specimens was calculated. The results show that the PPCC has higher temperature in the daytime and lower temperature in the nighttime and larger temperature gradient than the PCC. The air temperature above PPCC is lower than that of PCC after solar radiation going to zero at night. The total output heat flux of PPCC is slightly smaller in the daytime and significantly smaller at night than that of PCC. The results of tests and calculations indicate that PPCC contributes to the mitigation of heating effect of pavement on the near-surface air.","author":[{"dropping-particle":"","family":"Hu","given":"Liqun","non-dropping-particle":"","parse-names":false,"suffix":""},{"dropping-particle":"","family":"Li","given":"Yangyang","non-dropping-particle":"","parse-names":false,"suffix":""},{"dropping-particle":"","family":"Zou","given":"Xiaolong","non-dropping-particle":"","parse-names":false,"suffix":""},{"dropping-particle":"","family":"Du","given":"Shaowen","non-dropping-particle":"","parse-names":false,"suffix":""},{"dropping-particle":"","family":"Liu","given":"Zhuangzhuang","non-dropping-particle":"","parse-names":false,"suffix":""},{"dropping-particle":"","family":"Huang","given":"Hao","non-dropping-particle":"","parse-names":false,"suffix":""}],"container-title":"Advances in Materials Science and Engineering","id":"ITEM-1","issued":{"date-parts":[["2017"]]},"title":"Temperature Characteristics of Porous Portland Cement Concrete during the Hot Summer Session","type":"article-journal","volume":"2017"},"uris":["http://www.mendeley.com/documents/?uuid=2145915f-ea9e-49c3-a9f3-c727a31bc709"]}],"mendeley":{"formattedCitation":"&lt;sup&gt;4&lt;/sup&gt;","plainTextFormattedCitation":"4","previouslyFormattedCitation":"&lt;sup&gt;4&lt;/sup&gt;"},"properties":{"noteIndex":0},"schema":"https://github.com/citation-style-language/schema/raw/master/csl-citation.json"}</w:instrText>
             </w:r>
             <w:r>
               <w:rPr>
@@ -2758,7 +2758,7 @@
               <w:rPr>
                 <w:rFonts w:ascii="Times New Roman" w:hAnsi="Times New Roman" w:cs="Times New Roman"/>
               </w:rPr>
-              <w:instrText>ADDIN CSL_CITATION {"citationItems":[{"id":"ITEM-1","itemData":{"abstract":"A one-dimensional mathematical model was developed, based on the fundamental energy balance, to calculate the pavement near-surface temperatures using hourly measured solar radiation, air temperature, dew-point temperature, and wind velocity data. An analysis was conducted to predict the diurnal temperature effects of pavement thermophysical properties with the aim of seeking an optimum composition of paving materials for future infrastructure projects. Appropriate paving materials not only ensure stability and safety for road users, but also the ability to mitigate heat absorption and high surface temperatures contributing to the Urban Heat Island Effect and human comfort. This paper evaluated the effects and sensitivities of the thermophysical properties on the pavement surface temperatures. The results indicated that both albedo and emissivity have the highest positive effects on pavement maximum and minimum temperatures, respectively, while increasing the thermal conductivity, diffusivity, and volumetric heat capacity help in mitigating the maximum","author":[{"dropping-particle":"","family":"Gui","given":"Jooseng","non-dropping-particle":"","parse-names":false,"suffix":""},{"dropping-particle":"","family":"Phelan","given":"Patrick E.","non-dropping-particle":"","parse-names":false,"suffix":""},{"dropping-particle":"","family":"Kaloush","given":"Kamil E.","non-dropping-particle":"","parse-names":false,"suffix":""},{"dropping-particle":"","family":"Golden","given":"Jay S.","non-dropping-particle":"","parse-names":false,"suffix":""}],"container-title":"Journal of Materials in Civil Engineering","id":"ITEM-1","issue":"8","issued":{"date-parts":[["2007","5"]]},"page":"683-690","title":"Impact of Pavement Thermophysical Properties on Surface Temperatures","type":"article-journal","volume":"19"},"uris":["http://www.mendeley.com/documents/?uuid=3aae41bb-10f2-4b95-b942-9989e4e4b94b"]}],"mendeley":{"formattedCitation":"&lt;sup&gt;9&lt;/sup&gt;","plainTextFormattedCitation":"9","previouslyFormattedCitation":"(Gui et al., 2007)"},"properties":{"noteIndex":0},"schema":"https://github.com/citation-style-language/schema/raw/master/csl-citation.json"}</w:instrText>
+              <w:instrText>ADDIN CSL_CITATION {"citationItems":[{"id":"ITEM-1","itemData":{"abstract":"A one-dimensional mathematical model was developed, based on the fundamental energy balance, to calculate the pavement near-surface temperatures using hourly measured solar radiation, air temperature, dew-point temperature, and wind velocity data. An analysis was conducted to predict the diurnal temperature effects of pavement thermophysical properties with the aim of seeking an optimum composition of paving materials for future infrastructure projects. Appropriate paving materials not only ensure stability and safety for road users, but also the ability to mitigate heat absorption and high surface temperatures contributing to the Urban Heat Island Effect and human comfort. This paper evaluated the effects and sensitivities of the thermophysical properties on the pavement surface temperatures. The results indicated that both albedo and emissivity have the highest positive effects on pavement maximum and minimum temperatures, respectively, while increasing the thermal conductivity, diffusivity, and volumetric heat capacity help in mitigating the maximum","author":[{"dropping-particle":"","family":"Gui","given":"Jooseng","non-dropping-particle":"","parse-names":false,"suffix":""},{"dropping-particle":"","family":"Phelan","given":"Patrick E.","non-dropping-particle":"","parse-names":false,"suffix":""},{"dropping-particle":"","family":"Kaloush","given":"Kamil E.","non-dropping-particle":"","parse-names":false,"suffix":""},{"dropping-particle":"","family":"Golden","given":"Jay S.","non-dropping-particle":"","parse-names":false,"suffix":""}],"container-title":"Journal of Materials in Civil Engineering","id":"ITEM-1","issue":"8","issued":{"date-parts":[["2007","5"]]},"page":"683-690","title":"Impact of Pavement Thermophysical Properties on Surface Temperatures","type":"article-journal","volume":"19"},"uris":["http://www.mendeley.com/documents/?uuid=3aae41bb-10f2-4b95-b942-9989e4e4b94b"]}],"mendeley":{"formattedCitation":"&lt;sup&gt;9&lt;/sup&gt;","plainTextFormattedCitation":"9","previouslyFormattedCitation":"&lt;sup&gt;9&lt;/sup&gt;"},"properties":{"noteIndex":0},"schema":"https://github.com/citation-style-language/schema/raw/master/csl-citation.json"}</w:instrText>
             </w:r>
             <w:r>
               <w:rPr>
@@ -2794,8 +2794,6 @@
               </w:rPr>
               <w:t>1.16 (subgrade</w:t>
             </w:r>
-            <w:bookmarkStart w:id="0" w:name="_GoBack"/>
-            <w:bookmarkEnd w:id="0"/>
             <w:r>
               <w:rPr>
                 <w:rFonts w:ascii="Times New Roman" w:hAnsi="Times New Roman" w:cs="Times New Roman"/>
@@ -2818,7 +2816,7 @@
               <w:rPr>
                 <w:rFonts w:ascii="Times New Roman" w:hAnsi="Times New Roman" w:cs="Times New Roman"/>
               </w:rPr>
-              <w:instrText>ADDIN CSL_CITATION {"citationItems":[{"id":"ITEM-1","itemData":{"DOI":"10.1061/(ASCE)TE.1943-5436.0000413","ISBN":"0733947X","ISSN":"0733-947X","PMID":"73961288","abstract":"To provide efficient public transportation services in areas with high demand variability over time, it may be desirable to switch vehicles between conventional services (with fixed routes and schedules) during peak periods and flexible route services during low-demand periods. This option is called variable-type services. Conventional, flexible, and variable-type service alternatives optimized for various conditions are compared to explore when variable-type bus services might be preferable to purely conventional or flexible service. The optimization models used for purely conventional or flexible service are adapted from previous studies. These models are integrated into a new model for optimizing variable-type bus service. The results of sensitivity analyses show how demand variability over time and other factors affect the relative effectiveness of conventional, flexible, and variable-type bus services.","author":[{"dropping-particle":"","family":"Wang","given":"Dong","non-dropping-particle":"","parse-names":false,"suffix":""},{"dropping-particle":"","family":"Roesler","given":"Jeffery R.","non-dropping-particle":"","parse-names":false,"suffix":""}],"container-title":"Journal of Transportation Engineering","id":"ITEM-1","issue":"9","issued":{"date-parts":[["2012","9"]]},"page":"1171-1177","title":"One-Dimensional Rigid Pavement Temperature Prediction Using Laplace Transformation","type":"article-journal","volume":"138"},"uris":["http://www.mendeley.com/documents/?uuid=1518effa-98e5-40d0-943d-9943ecdee4e8"]}],"mendeley":{"formattedCitation":"&lt;sup&gt;13&lt;/sup&gt;","plainTextFormattedCitation":"13","previouslyFormattedCitation":"(Wang and Roesler, 2012)"},"properties":{"noteIndex":0},"schema":"https://github.com/citation-style-language/schema/raw/master/csl-citation.json"}</w:instrText>
+              <w:instrText>ADDIN CSL_CITATION {"citationItems":[{"id":"ITEM-1","itemData":{"DOI":"10.1061/(ASCE)TE.1943-5436.0000413","ISBN":"0733947X","ISSN":"0733-947X","PMID":"73961288","abstract":"To provide efficient public transportation services in areas with high demand variability over time, it may be desirable to switch vehicles between conventional services (with fixed routes and schedules) during peak periods and flexible route services during low-demand periods. This option is called variable-type services. Conventional, flexible, and variable-type service alternatives optimized for various conditions are compared to explore when variable-type bus services might be preferable to purely conventional or flexible service. The optimization models used for purely conventional or flexible service are adapted from previous studies. These models are integrated into a new model for optimizing variable-type bus service. The results of sensitivity analyses show how demand variability over time and other factors affect the relative effectiveness of conventional, flexible, and variable-type bus services.","author":[{"dropping-particle":"","family":"Wang","given":"Dong","non-dropping-particle":"","parse-names":false,"suffix":""},{"dropping-particle":"","family":"Roesler","given":"Jeffery R.","non-dropping-particle":"","parse-names":false,"suffix":""}],"container-title":"Journal of Transportation Engineering","id":"ITEM-1","issue":"9","issued":{"date-parts":[["2012","9"]]},"page":"1171-1177","title":"One-Dimensional Rigid Pavement Temperature Prediction Using Laplace Transformation","type":"article-journal","volume":"138"},"uris":["http://www.mendeley.com/documents/?uuid=1518effa-98e5-40d0-943d-9943ecdee4e8"]}],"mendeley":{"formattedCitation":"&lt;sup&gt;13&lt;/sup&gt;","plainTextFormattedCitation":"13","previouslyFormattedCitation":"&lt;sup&gt;13&lt;/sup&gt;"},"properties":{"noteIndex":0},"schema":"https://github.com/citation-style-language/schema/raw/master/csl-citation.json"}</w:instrText>
             </w:r>
             <w:r>
               <w:rPr>
@@ -2984,7 +2982,7 @@
               <w:rPr>
                 <w:rFonts w:ascii="Times New Roman" w:hAnsi="Times New Roman" w:cs="Times New Roman"/>
               </w:rPr>
-              <w:instrText>ADDIN CSL_CITATION {"citationItems":[{"id":"ITEM-1","itemData":{"DOI":"10.1061/9780784413005.029","ISBN":"9780784413005","abstract":"A 3-D finite element model (FEM) was developed to calculate the lemperature of an asphtalt rubber pavement localed in the Northeast of Portugal. The goal of the case study presented in this paper is to show the good accuracy temperature prediction tha can be obtained with this model when compared with the field pavement thermal condition obtained during a year. lnput data to the model are the hourly values for solar radiation and temperature and the mean daily value of wind speed obtained from a meteorological station. The therminal response of a multilayered pavement structure is modelled using a FEM transient thermal analysis and each analysis was initiated with the full deph constant initial temperature abtained from field measurements. For each analysed day, the pavement temperature was measured at a new pavement section, located in IP4 main road, near Bragança, in the north of Portugal. At this location, seven thermocouples were installed in the asphalt rubber and conventional mix layer, at seven different depths. These paviment data was used to validate this simulation model, by comparing model calculated data with mesured pavement temperatures. As conclusion, the 3-D finite-element analysis proved to be an interesting tool to simulate the transient behavior of the asphalt pavements. The presented simulation model can predict the pavement temperature at diferrent levels of bitumious layers with good accuracy.","author":[{"dropping-particle":"","family":"Minhoto","given":"Manuel J. C.","non-dropping-particle":"","parse-names":false,"suffix":""},{"dropping-particle":"","family":"Pais","given":"Jorge C.","non-dropping-particle":"","parse-names":false,"suffix":""},{"dropping-particle":"","family":"Pereira","given":"Paulo a. a.","non-dropping-particle":"","parse-names":false,"suffix":""}],"container-title":"Asphalt Rubber 2006: Proceedings","id":"ITEM-1","issued":{"date-parts":[["2006"]]},"page":"193-207","title":"Asphalt Pavement Temperature Prediction","type":"article-journal"},"uris":["http://www.mendeley.com/documents/?uuid=3a8ebe4b-51af-4dfb-b0b6-dcbbd938e37b"]}],"mendeley":{"formattedCitation":"&lt;sup&gt;8&lt;/sup&gt;","plainTextFormattedCitation":"8","previouslyFormattedCitation":"(Minhoto et al., 2006)"},"properties":{"noteIndex":0},"schema":"https://github.com/citation-style-language/schema/raw/master/csl-citation.json"}</w:instrText>
+              <w:instrText>ADDIN CSL_CITATION {"citationItems":[{"id":"ITEM-1","itemData":{"DOI":"10.1061/9780784413005.029","ISBN":"9780784413005","abstract":"A 3-D finite element model (FEM) was developed to calculate the lemperature of an asphtalt rubber pavement localed in the Northeast of Portugal. The goal of the case study presented in this paper is to show the good accuracy temperature prediction tha can be obtained with this model when compared with the field pavement thermal condition obtained during a year. lnput data to the model are the hourly values for solar radiation and temperature and the mean daily value of wind speed obtained from a meteorological station. The therminal response of a multilayered pavement structure is modelled using a FEM transient thermal analysis and each analysis was initiated with the full deph constant initial temperature abtained from field measurements. For each analysed day, the pavement temperature was measured at a new pavement section, located in IP4 main road, near Bragança, in the north of Portugal. At this location, seven thermocouples were installed in the asphalt rubber and conventional mix layer, at seven different depths. These paviment data was used to validate this simulation model, by comparing model calculated data with mesured pavement temperatures. As conclusion, the 3-D finite-element analysis proved to be an interesting tool to simulate the transient behavior of the asphalt pavements. The presented simulation model can predict the pavement temperature at diferrent levels of bitumious layers with good accuracy.","author":[{"dropping-particle":"","family":"Minhoto","given":"Manuel J. C.","non-dropping-particle":"","parse-names":false,"suffix":""},{"dropping-particle":"","family":"Pais","given":"Jorge C.","non-dropping-particle":"","parse-names":false,"suffix":""},{"dropping-particle":"","family":"Pereira","given":"Paulo a. a.","non-dropping-particle":"","parse-names":false,"suffix":""}],"container-title":"Asphalt Rubber 2006: Proceedings","id":"ITEM-1","issued":{"date-parts":[["2006"]]},"page":"193-207","title":"Asphalt Pavement Temperature Prediction","type":"article-journal"},"uris":["http://www.mendeley.com/documents/?uuid=3a8ebe4b-51af-4dfb-b0b6-dcbbd938e37b"]}],"mendeley":{"formattedCitation":"&lt;sup&gt;8&lt;/sup&gt;","plainTextFormattedCitation":"8","previouslyFormattedCitation":"&lt;sup&gt;8&lt;/sup&gt;"},"properties":{"noteIndex":0},"schema":"https://github.com/citation-style-language/schema/raw/master/csl-citation.json"}</w:instrText>
             </w:r>
             <w:r>
               <w:rPr>
@@ -3030,7 +3028,7 @@
               <w:rPr>
                 <w:rFonts w:ascii="Times New Roman" w:hAnsi="Times New Roman" w:cs="Times New Roman"/>
               </w:rPr>
-              <w:instrText>ADDIN CSL_CITATION {"citationItems":[{"id":"ITEM-1","itemData":{"abstract":"A one-dimensional mathematical model was developed, based on the fundamental energy balance, to calculate the pavement near-surface temperatures using hourly measured solar radiation, air temperature, dew-point temperature, and wind velocity data. An analysis was conducted to predict the diurnal temperature effects of pavement thermophysical properties with the aim of seeking an optimum composition of paving materials for future infrastructure projects. Appropriate paving materials not only ensure stability and safety for road users, but also the ability to mitigate heat absorption and high surface temperatures contributing to the Urban Heat Island Effect and human comfort. This paper evaluated the effects and sensitivities of the thermophysical properties on the pavement surface temperatures. The results indicated that both albedo and emissivity have the highest positive effects on pavement maximum and minimum temperatures, respectively, while increasing the thermal conductivity, diffusivity, and volumetric heat capacity help in mitigating the maximum","author":[{"dropping-particle":"","family":"Gui","given":"Jooseng","non-dropping-particle":"","parse-names":false,"suffix":""},{"dropping-particle":"","family":"Phelan","given":"Patrick E.","non-dropping-particle":"","parse-names":false,"suffix":""},{"dropping-particle":"","family":"Kaloush","given":"Kamil E.","non-dropping-particle":"","parse-names":false,"suffix":""},{"dropping-particle":"","family":"Golden","given":"Jay S.","non-dropping-particle":"","parse-names":false,"suffix":""}],"container-title":"Journal of Materials in Civil Engineering","id":"ITEM-1","issue":"8","issued":{"date-parts":[["2007","5"]]},"page":"683-690","title":"Impact of Pavement Thermophysical Properties on Surface Temperatures","type":"article-journal","volume":"19"},"uris":["http://www.mendeley.com/documents/?uuid=3aae41bb-10f2-4b95-b942-9989e4e4b94b"]}],"mendeley":{"formattedCitation":"&lt;sup&gt;9&lt;/sup&gt;","plainTextFormattedCitation":"9","previouslyFormattedCitation":"(Gui et al., 2007)"},"properties":{"noteIndex":0},"schema":"https://github.com/citation-style-language/schema/raw/master/csl-citation.json"}</w:instrText>
+              <w:instrText>ADDIN CSL_CITATION {"citationItems":[{"id":"ITEM-1","itemData":{"abstract":"A one-dimensional mathematical model was developed, based on the fundamental energy balance, to calculate the pavement near-surface temperatures using hourly measured solar radiation, air temperature, dew-point temperature, and wind velocity data. An analysis was conducted to predict the diurnal temperature effects of pavement thermophysical properties with the aim of seeking an optimum composition of paving materials for future infrastructure projects. Appropriate paving materials not only ensure stability and safety for road users, but also the ability to mitigate heat absorption and high surface temperatures contributing to the Urban Heat Island Effect and human comfort. This paper evaluated the effects and sensitivities of the thermophysical properties on the pavement surface temperatures. The results indicated that both albedo and emissivity have the highest positive effects on pavement maximum and minimum temperatures, respectively, while increasing the thermal conductivity, diffusivity, and volumetric heat capacity help in mitigating the maximum","author":[{"dropping-particle":"","family":"Gui","given":"Jooseng","non-dropping-particle":"","parse-names":false,"suffix":""},{"dropping-particle":"","family":"Phelan","given":"Patrick E.","non-dropping-particle":"","parse-names":false,"suffix":""},{"dropping-particle":"","family":"Kaloush","given":"Kamil E.","non-dropping-particle":"","parse-names":false,"suffix":""},{"dropping-particle":"","family":"Golden","given":"Jay S.","non-dropping-particle":"","parse-names":false,"suffix":""}],"container-title":"Journal of Materials in Civil Engineering","id":"ITEM-1","issue":"8","issued":{"date-parts":[["2007","5"]]},"page":"683-690","title":"Impact of Pavement Thermophysical Properties on Surface Temperatures","type":"article-journal","volume":"19"},"uris":["http://www.mendeley.com/documents/?uuid=3aae41bb-10f2-4b95-b942-9989e4e4b94b"]}],"mendeley":{"formattedCitation":"&lt;sup&gt;9&lt;/sup&gt;","plainTextFormattedCitation":"9","previouslyFormattedCitation":"&lt;sup&gt;9&lt;/sup&gt;"},"properties":{"noteIndex":0},"schema":"https://github.com/citation-style-language/schema/raw/master/csl-citation.json"}</w:instrText>
             </w:r>
             <w:r>
               <w:rPr>
@@ -3076,7 +3074,7 @@
               <w:rPr>
                 <w:rFonts w:ascii="Times New Roman" w:hAnsi="Times New Roman" w:cs="Times New Roman"/>
               </w:rPr>
-              <w:instrText>ADDIN CSL_CITATION {"citationItems":[{"id":"ITEM-1","itemData":{"DOI":"10.1155/2015/926809","ISSN":"1687-4110","abstract":"This paper investigates the thermal properties of asphalt mixtures modified with conductive fillers used for snow melting and solar harvesting pavements. Two different mixing processes were adopted to mold asphalt mixtures, dry- and wet-mixing, and two conductive fillers were used in this study, graphite and carbon black. The thermal conductivity was compared to investigate the effects of asphalt mixture preparing methods, the quantity, and the distribution of conductive filler on thermal properties. The combination of conductive filler with carbon fiber in asphalt mixture was evaluated. Also, rheological properties of modified asphalt binders with conductive fillers were measured using dynamic shear rheometer and bending beam rheometer at grade-specific temperatures. Based on rheological testing, the conductive fillers improve rutting resistance and decrease thermal cracking resistance. Thermal testing indicated that graphite and carbon black improve the thermal properties of asphalt mixes and the combined conductive fillers are more effective than the single filler.","author":[{"dropping-particle":"","family":"Im","given":"Ji Sun","non-dropping-particle":"","parse-names":false,"suffix":""},{"dropping-particle":"","family":"Dessouky","given":"Samer","non-dropping-particle":"","parse-names":false,"suffix":""},{"dropping-particle":"","family":"Bai","given":"Byong Chol","non-dropping-particle":"","parse-names":false,"suffix":""},{"dropping-particle":"","family":"Vo","given":"Hai Viet","non-dropping-particle":"","parse-names":false,"suffix":""},{"dropping-particle":"","family":"Park","given":"Dae-Wook","non-dropping-particle":"","parse-names":false,"suffix":""}],"container-title":"Journal of Nanomaterials","id":"ITEM-1","issued":{"date-parts":[["2015"]]},"page":"1-6","title":"Thermal Properties of Asphalt Mixtures Modified with Conductive Fillers","type":"article-journal","volume":"2015"},"uris":["http://www.mendeley.com/documents/?uuid=ece9afd9-d735-426e-ac78-e7442f227982"]}],"mendeley":{"formattedCitation":"&lt;sup&gt;11&lt;/sup&gt;","plainTextFormattedCitation":"11","previouslyFormattedCitation":"(Im et al., 2015)"},"properties":{"noteIndex":0},"schema":"https://github.com/citation-style-language/schema/raw/master/csl-citation.json"}</w:instrText>
+              <w:instrText>ADDIN CSL_CITATION {"citationItems":[{"id":"ITEM-1","itemData":{"DOI":"10.1155/2015/926809","ISSN":"1687-4110","abstract":"This paper investigates the thermal properties of asphalt mixtures modified with conductive fillers used for snow melting and solar harvesting pavements. Two different mixing processes were adopted to mold asphalt mixtures, dry- and wet-mixing, and two conductive fillers were used in this study, graphite and carbon black. The thermal conductivity was compared to investigate the effects of asphalt mixture preparing methods, the quantity, and the distribution of conductive filler on thermal properties. The combination of conductive filler with carbon fiber in asphalt mixture was evaluated. Also, rheological properties of modified asphalt binders with conductive fillers were measured using dynamic shear rheometer and bending beam rheometer at grade-specific temperatures. Based on rheological testing, the conductive fillers improve rutting resistance and decrease thermal cracking resistance. Thermal testing indicated that graphite and carbon black improve the thermal properties of asphalt mixes and the combined conductive fillers are more effective than the single filler.","author":[{"dropping-particle":"","family":"Im","given":"Ji Sun","non-dropping-particle":"","parse-names":false,"suffix":""},{"dropping-particle":"","family":"Dessouky","given":"Samer","non-dropping-particle":"","parse-names":false,"suffix":""},{"dropping-particle":"","family":"Bai","given":"Byong Chol","non-dropping-particle":"","parse-names":false,"suffix":""},{"dropping-particle":"","family":"Vo","given":"Hai Viet","non-dropping-particle":"","parse-names":false,"suffix":""},{"dropping-particle":"","family":"Park","given":"Dae-Wook","non-dropping-particle":"","parse-names":false,"suffix":""}],"container-title":"Journal of Nanomaterials","id":"ITEM-1","issued":{"date-parts":[["2015"]]},"page":"1-6","title":"Thermal Properties of Asphalt Mixtures Modified with Conductive Fillers","type":"article-journal","volume":"2015"},"uris":["http://www.mendeley.com/documents/?uuid=ece9afd9-d735-426e-ac78-e7442f227982"]}],"mendeley":{"formattedCitation":"&lt;sup&gt;11&lt;/sup&gt;","plainTextFormattedCitation":"11","previouslyFormattedCitation":"&lt;sup&gt;11&lt;/sup&gt;"},"properties":{"noteIndex":0},"schema":"https://github.com/citation-style-language/schema/raw/master/csl-citation.json"}</w:instrText>
             </w:r>
             <w:r>
               <w:rPr>
@@ -3122,7 +3120,7 @@
               <w:rPr>
                 <w:rFonts w:ascii="Times New Roman" w:hAnsi="Times New Roman" w:cs="Times New Roman"/>
               </w:rPr>
-              <w:instrText>ADDIN CSL_CITATION {"citationItems":[{"id":"ITEM-1","itemData":{"DOI":"10.1061/9780784413005.029","ISBN":"9780784413005","abstract":"A 3-D finite element model (FEM) was developed to calculate the lemperature of an asphtalt rubber pavement localed in the Northeast of Portugal. The goal of the case study presented in this paper is to show the good accuracy temperature prediction tha can be obtained with this model when compared with the field pavement thermal condition obtained during a year. lnput data to the model are the hourly values for solar radiation and temperature and the mean daily value of wind speed obtained from a meteorological station. The therminal response of a multilayered pavement structure is modelled using a FEM transient thermal analysis and each analysis was initiated with the full deph constant initial temperature abtained from field measurements. For each analysed day, the pavement temperature was measured at a new pavement section, located in IP4 main road, near Bragança, in the north of Portugal. At this location, seven thermocouples were installed in the asphalt rubber and conventional mix layer, at seven different depths. These paviment data was used to validate this simulation model, by comparing model calculated data with mesured pavement temperatures. As conclusion, the 3-D finite-element analysis proved to be an interesting tool to simulate the transient behavior of the asphalt pavements. The presented simulation model can predict the pavement temperature at diferrent levels of bitumious layers with good accuracy.","author":[{"dropping-particle":"","family":"Minhoto","given":"Manuel J. C.","non-dropping-particle":"","parse-names":false,"suffix":""},{"dropping-particle":"","family":"Pais","given":"Jorge C.","non-dropping-particle":"","parse-names":false,"suffix":""},{"dropping-particle":"","family":"Pereira","given":"Paulo a. a.","non-dropping-particle":"","parse-names":false,"suffix":""}],"container-title":"Asphalt Rubber 2006: Proceedings","id":"ITEM-1","issued":{"date-parts":[["2006"]]},"page":"193-207","title":"Asphalt Pavement Temperature Prediction","type":"article-journal"},"uris":["http://www.mendeley.com/documents/?uuid=3a8ebe4b-51af-4dfb-b0b6-dcbbd938e37b"]}],"mendeley":{"formattedCitation":"&lt;sup&gt;8&lt;/sup&gt;","plainTextFormattedCitation":"8","previouslyFormattedCitation":"(Minhoto et al., 2006)"},"properties":{"noteIndex":0},"schema":"https://github.com/citation-style-language/schema/raw/master/csl-citation.json"}</w:instrText>
+              <w:instrText>ADDIN CSL_CITATION {"citationItems":[{"id":"ITEM-1","itemData":{"DOI":"10.1061/9780784413005.029","ISBN":"9780784413005","abstract":"A 3-D finite element model (FEM) was developed to calculate the lemperature of an asphtalt rubber pavement localed in the Northeast of Portugal. The goal of the case study presented in this paper is to show the good accuracy temperature prediction tha can be obtained with this model when compared with the field pavement thermal condition obtained during a year. lnput data to the model are the hourly values for solar radiation and temperature and the mean daily value of wind speed obtained from a meteorological station. The therminal response of a multilayered pavement structure is modelled using a FEM transient thermal analysis and each analysis was initiated with the full deph constant initial temperature abtained from field measurements. For each analysed day, the pavement temperature was measured at a new pavement section, located in IP4 main road, near Bragança, in the north of Portugal. At this location, seven thermocouples were installed in the asphalt rubber and conventional mix layer, at seven different depths. These paviment data was used to validate this simulation model, by comparing model calculated data with mesured pavement temperatures. As conclusion, the 3-D finite-element analysis proved to be an interesting tool to simulate the transient behavior of the asphalt pavements. The presented simulation model can predict the pavement temperature at diferrent levels of bitumious layers with good accuracy.","author":[{"dropping-particle":"","family":"Minhoto","given":"Manuel J. C.","non-dropping-particle":"","parse-names":false,"suffix":""},{"dropping-particle":"","family":"Pais","given":"Jorge C.","non-dropping-particle":"","parse-names":false,"suffix":""},{"dropping-particle":"","family":"Pereira","given":"Paulo a. a.","non-dropping-particle":"","parse-names":false,"suffix":""}],"container-title":"Asphalt Rubber 2006: Proceedings","id":"ITEM-1","issued":{"date-parts":[["2006"]]},"page":"193-207","title":"Asphalt Pavement Temperature Prediction","type":"article-journal"},"uris":["http://www.mendeley.com/documents/?uuid=3a8ebe4b-51af-4dfb-b0b6-dcbbd938e37b"]}],"mendeley":{"formattedCitation":"&lt;sup&gt;8&lt;/sup&gt;","plainTextFormattedCitation":"8","previouslyFormattedCitation":"&lt;sup&gt;8&lt;/sup&gt;"},"properties":{"noteIndex":0},"schema":"https://github.com/citation-style-language/schema/raw/master/csl-citation.json"}</w:instrText>
             </w:r>
             <w:r>
               <w:rPr>
@@ -3168,7 +3166,7 @@
               <w:rPr>
                 <w:rFonts w:ascii="Times New Roman" w:hAnsi="Times New Roman" w:cs="Times New Roman"/>
               </w:rPr>
-              <w:instrText>ADDIN CSL_CITATION {"citationItems":[{"id":"ITEM-1","itemData":{"DOI":"10.1061/9780784413005.029","ISBN":"9780784413005","abstract":"A 3-D finite element model (FEM) was developed to calculate the lemperature of an asphtalt rubber pavement localed in the Northeast of Portugal. The goal of the case study presented in this paper is to show the good accuracy temperature prediction tha can be obtained with this model when compared with the field pavement thermal condition obtained during a year. lnput data to the model are the hourly values for solar radiation and temperature and the mean daily value of wind speed obtained from a meteorological station. The therminal response of a multilayered pavement structure is modelled using a FEM transient thermal analysis and each analysis was initiated with the full deph constant initial temperature abtained from field measurements. For each analysed day, the pavement temperature was measured at a new pavement section, located in IP4 main road, near Bragança, in the north of Portugal. At this location, seven thermocouples were installed in the asphalt rubber and conventional mix layer, at seven different depths. These paviment data was used to validate this simulation model, by comparing model calculated data with mesured pavement temperatures. As conclusion, the 3-D finite-element analysis proved to be an interesting tool to simulate the transient behavior of the asphalt pavements. The presented simulation model can predict the pavement temperature at diferrent levels of bitumious layers with good accuracy.","author":[{"dropping-particle":"","family":"Minhoto","given":"Manuel J. C.","non-dropping-particle":"","parse-names":false,"suffix":""},{"dropping-particle":"","family":"Pais","given":"Jorge C.","non-dropping-particle":"","parse-names":false,"suffix":""},{"dropping-particle":"","family":"Pereira","given":"Paulo a. a.","non-dropping-particle":"","parse-names":false,"suffix":""}],"container-title":"Asphalt Rubber 2006: Proceedings","id":"ITEM-1","issued":{"date-parts":[["2006"]]},"page":"193-207","title":"Asphalt Pavement Temperature Prediction","type":"article-journal"},"uris":["http://www.mendeley.com/documents/?uuid=3a8ebe4b-51af-4dfb-b0b6-dcbbd938e37b"]}],"mendeley":{"formattedCitation":"&lt;sup&gt;8&lt;/sup&gt;","plainTextFormattedCitation":"8","previouslyFormattedCitation":"(Minhoto et al., 2006)"},"properties":{"noteIndex":0},"schema":"https://github.com/citation-style-language/schema/raw/master/csl-citation.json"}</w:instrText>
+              <w:instrText>ADDIN CSL_CITATION {"citationItems":[{"id":"ITEM-1","itemData":{"DOI":"10.1061/9780784413005.029","ISBN":"9780784413005","abstract":"A 3-D finite element model (FEM) was developed to calculate the lemperature of an asphtalt rubber pavement localed in the Northeast of Portugal. The goal of the case study presented in this paper is to show the good accuracy temperature prediction tha can be obtained with this model when compared with the field pavement thermal condition obtained during a year. lnput data to the model are the hourly values for solar radiation and temperature and the mean daily value of wind speed obtained from a meteorological station. The therminal response of a multilayered pavement structure is modelled using a FEM transient thermal analysis and each analysis was initiated with the full deph constant initial temperature abtained from field measurements. For each analysed day, the pavement temperature was measured at a new pavement section, located in IP4 main road, near Bragança, in the north of Portugal. At this location, seven thermocouples were installed in the asphalt rubber and conventional mix layer, at seven different depths. These paviment data was used to validate this simulation model, by comparing model calculated data with mesured pavement temperatures. As conclusion, the 3-D finite-element analysis proved to be an interesting tool to simulate the transient behavior of the asphalt pavements. The presented simulation model can predict the pavement temperature at diferrent levels of bitumious layers with good accuracy.","author":[{"dropping-particle":"","family":"Minhoto","given":"Manuel J. C.","non-dropping-particle":"","parse-names":false,"suffix":""},{"dropping-particle":"","family":"Pais","given":"Jorge C.","non-dropping-particle":"","parse-names":false,"suffix":""},{"dropping-particle":"","family":"Pereira","given":"Paulo a. a.","non-dropping-particle":"","parse-names":false,"suffix":""}],"container-title":"Asphalt Rubber 2006: Proceedings","id":"ITEM-1","issued":{"date-parts":[["2006"]]},"page":"193-207","title":"Asphalt Pavement Temperature Prediction","type":"article-journal"},"uris":["http://www.mendeley.com/documents/?uuid=3a8ebe4b-51af-4dfb-b0b6-dcbbd938e37b"]}],"mendeley":{"formattedCitation":"&lt;sup&gt;8&lt;/sup&gt;","plainTextFormattedCitation":"8","previouslyFormattedCitation":"&lt;sup&gt;8&lt;/sup&gt;"},"properties":{"noteIndex":0},"schema":"https://github.com/citation-style-language/schema/raw/master/csl-citation.json"}</w:instrText>
             </w:r>
             <w:r>
               <w:rPr>
@@ -3214,7 +3212,7 @@
               <w:rPr>
                 <w:rFonts w:ascii="Times New Roman" w:hAnsi="Times New Roman" w:cs="Times New Roman"/>
               </w:rPr>
-              <w:instrText>ADDIN CSL_CITATION {"citationItems":[{"id":"ITEM-1","itemData":{"DOI":"10.1061/(ASCE)0899-1561(2005)17:1(72)","author":[{"dropping-particle":"","family":"Luca","given":"Joseph","non-dropping-particle":"","parse-names":false,"suffix":""},{"dropping-particle":"","family":"Mrawira","given":"Donath","non-dropping-particle":"","parse-names":false,"suffix":""}],"container-title":"Journal of Materials in Civil Engineering","id":"ITEM-1","issue":"1","issued":{"date-parts":[["2005"]]},"page":"72-79","title":"New Measurement of Thermal Properties of Superpave Asphalt Concrete","type":"article-journal","volume":"17"},"uris":["http://www.mendeley.com/documents/?uuid=c000e127-d676-4c21-9c59-6fe2b9d3dc8b"]}],"mendeley":{"formattedCitation":"&lt;sup&gt;12&lt;/sup&gt;","plainTextFormattedCitation":"12","previouslyFormattedCitation":"(Luca and Mrawira, 2005)"},"properties":{"noteIndex":0},"schema":"https://github.com/citation-style-language/schema/raw/master/csl-citation.json"}</w:instrText>
+              <w:instrText>ADDIN CSL_CITATION {"citationItems":[{"id":"ITEM-1","itemData":{"DOI":"10.1061/(ASCE)0899-1561(2005)17:1(72)","author":[{"dropping-particle":"","family":"Luca","given":"Joseph","non-dropping-particle":"","parse-names":false,"suffix":""},{"dropping-particle":"","family":"Mrawira","given":"Donath","non-dropping-particle":"","parse-names":false,"suffix":""}],"container-title":"Journal of Materials in Civil Engineering","id":"ITEM-1","issue":"1","issued":{"date-parts":[["2005"]]},"page":"72-79","title":"New Measurement of Thermal Properties of Superpave Asphalt Concrete","type":"article-journal","volume":"17"},"uris":["http://www.mendeley.com/documents/?uuid=c000e127-d676-4c21-9c59-6fe2b9d3dc8b"]}],"mendeley":{"formattedCitation":"&lt;sup&gt;12&lt;/sup&gt;","plainTextFormattedCitation":"12","previouslyFormattedCitation":"&lt;sup&gt;12&lt;/sup&gt;"},"properties":{"noteIndex":0},"schema":"https://github.com/citation-style-language/schema/raw/master/csl-citation.json"}</w:instrText>
             </w:r>
             <w:r>
               <w:rPr>
@@ -3260,7 +3258,7 @@
               <w:rPr>
                 <w:rFonts w:ascii="Times New Roman" w:hAnsi="Times New Roman" w:cs="Times New Roman"/>
               </w:rPr>
-              <w:instrText>ADDIN CSL_CITATION {"citationItems":[{"id":"ITEM-1","itemData":{"DOI":"10.1016/j.matdes.2015.11.116","ISBN":"0264-1275","ISSN":"02641275","abstract":"Air voids play an important role in the temperature evolution of asphalt pavements exposed to the sun's radiation and the environment, but their effects have never been precisely quantified before. The objective of this article is to understand and quantify the effect of air voids on the temperature evolution of asphalt mixture under dry and wet conditions. To achieve this objective, dry and saturated asphalt slabs with different air voids contents have been exposed to infrared light and the surface and bottom temperature evolution, heat flux and evaporation rate have been measured. It was observed that under dry conditions air voids simply affect the specific heat capacity and thermal conductivity of asphalt mixture, while under wet conditions the energy used by water for evaporation reduces drastically the temperature of asphalt mixture. This has significance for Urban Heat Island mitigation amongst other implications.","author":[{"dropping-particle":"","family":"Hassn","given":"Abdushaffi","non-dropping-particle":"","parse-names":false,"suffix":""},{"dropping-particle":"","family":"Chiarelli","given":"Andrea","non-dropping-particle":"","parse-names":false,"suffix":""},{"dropping-particle":"","family":"Dawson","given":"Andrew","non-dropping-particle":"","parse-names":false,"suffix":""},{"dropping-particle":"","family":"Garcia","given":"Alvaro","non-dropping-particle":"","parse-names":false,"suffix":""}],"container-title":"Materials &amp; Design","id":"ITEM-1","issued":{"date-parts":[["2016","2"]]},"page":"432-439","title":"Thermal properties of asphalt pavements under dry and wet conditions","type":"article-journal","volume":"91"},"uris":["http://www.mendeley.com/documents/?uuid=2040b31d-5769-4039-b9f2-bf2322841676"]}],"mendeley":{"formattedCitation":"&lt;sup&gt;14&lt;/sup&gt;","plainTextFormattedCitation":"14","previouslyFormattedCitation":"(Hassn et al., 2016)"},"properties":{"noteIndex":0},"schema":"https://github.com/citation-style-language/schema/raw/master/csl-citation.json"}</w:instrText>
+              <w:instrText>ADDIN CSL_CITATION {"citationItems":[{"id":"ITEM-1","itemData":{"DOI":"10.1016/j.matdes.2015.11.116","ISBN":"0264-1275","ISSN":"02641275","abstract":"Air voids play an important role in the temperature evolution of asphalt pavements exposed to the sun's radiation and the environment, but their effects have never been precisely quantified before. The objective of this article is to understand and quantify the effect of air voids on the temperature evolution of asphalt mixture under dry and wet conditions. To achieve this objective, dry and saturated asphalt slabs with different air voids contents have been exposed to infrared light and the surface and bottom temperature evolution, heat flux and evaporation rate have been measured. It was observed that under dry conditions air voids simply affect the specific heat capacity and thermal conductivity of asphalt mixture, while under wet conditions the energy used by water for evaporation reduces drastically the temperature of asphalt mixture. This has significance for Urban Heat Island mitigation amongst other implications.","author":[{"dropping-particle":"","family":"Hassn","given":"Abdushaffi","non-dropping-particle":"","parse-names":false,"suffix":""},{"dropping-particle":"","family":"Chiarelli","given":"Andrea","non-dropping-particle":"","parse-names":false,"suffix":""},{"dropping-particle":"","family":"Dawson","given":"Andrew","non-dropping-particle":"","parse-names":false,"suffix":""},{"dropping-particle":"","family":"Garcia","given":"Alvaro","non-dropping-particle":"","parse-names":false,"suffix":""}],"container-title":"Materials &amp; Design","id":"ITEM-1","issued":{"date-parts":[["2016","2"]]},"page":"432-439","title":"Thermal properties of asphalt pavements under dry and wet conditions","type":"article-journal","volume":"91"},"uris":["http://www.mendeley.com/documents/?uuid=2040b31d-5769-4039-b9f2-bf2322841676"]}],"mendeley":{"formattedCitation":"&lt;sup&gt;14&lt;/sup&gt;","plainTextFormattedCitation":"14","previouslyFormattedCitation":"&lt;sup&gt;14&lt;/sup&gt;"},"properties":{"noteIndex":0},"schema":"https://github.com/citation-style-language/schema/raw/master/csl-citation.json"}</w:instrText>
             </w:r>
             <w:r>
               <w:rPr>
@@ -3306,7 +3304,7 @@
               <w:rPr>
                 <w:rFonts w:ascii="Times New Roman" w:hAnsi="Times New Roman" w:cs="Times New Roman"/>
               </w:rPr>
-              <w:instrText>ADDIN CSL_CITATION {"citationItems":[{"id":"ITEM-1","itemData":{"DOI":"10.1016/j.matdes.2015.11.116","ISBN":"0264-1275","ISSN":"02641275","abstract":"Air voids play an important role in the temperature evolution of asphalt pavements exposed to the sun's radiation and the environment, but their effects have never been precisely quantified before. The objective of this article is to understand and quantify the effect of air voids on the temperature evolution of asphalt mixture under dry and wet conditions. To achieve this objective, dry and saturated asphalt slabs with different air voids contents have been exposed to infrared light and the surface and bottom temperature evolution, heat flux and evaporation rate have been measured. It was observed that under dry conditions air voids simply affect the specific heat capacity and thermal conductivity of asphalt mixture, while under wet conditions the energy used by water for evaporation reduces drastically the temperature of asphalt mixture. This has significance for Urban Heat Island mitigation amongst other implications.","author":[{"dropping-particle":"","family":"Hassn","given":"Abdushaffi","non-dropping-particle":"","parse-names":false,"suffix":""},{"dropping-particle":"","family":"Chiarelli","given":"Andrea","non-dropping-particle":"","parse-names":false,"suffix":""},{"dropping-particle":"","family":"Dawson","given":"Andrew","non-dropping-particle":"","parse-names":false,"suffix":""},{"dropping-particle":"","family":"Garcia","given":"Alvaro","non-dropping-particle":"","parse-names":false,"suffix":""}],"container-title":"Materials &amp; Design","id":"ITEM-1","issued":{"date-parts":[["2016","2"]]},"page":"432-439","title":"Thermal properties of asphalt pavements under dry and wet conditions","type":"article-journal","volume":"91"},"uris":["http://www.mendeley.com/documents/?uuid=2040b31d-5769-4039-b9f2-bf2322841676"]}],"mendeley":{"formattedCitation":"&lt;sup&gt;14&lt;/sup&gt;","plainTextFormattedCitation":"14","previouslyFormattedCitation":"(Hassn et al., 2016)"},"properties":{"noteIndex":0},"schema":"https://github.com/citation-style-language/schema/raw/master/csl-citation.json"}</w:instrText>
+              <w:instrText>ADDIN CSL_CITATION {"citationItems":[{"id":"ITEM-1","itemData":{"DOI":"10.1016/j.matdes.2015.11.116","ISBN":"0264-1275","ISSN":"02641275","abstract":"Air voids play an important role in the temperature evolution of asphalt pavements exposed to the sun's radiation and the environment, but their effects have never been precisely quantified before. The objective of this article is to understand and quantify the effect of air voids on the temperature evolution of asphalt mixture under dry and wet conditions. To achieve this objective, dry and saturated asphalt slabs with different air voids contents have been exposed to infrared light and the surface and bottom temperature evolution, heat flux and evaporation rate have been measured. It was observed that under dry conditions air voids simply affect the specific heat capacity and thermal conductivity of asphalt mixture, while under wet conditions the energy used by water for evaporation reduces drastically the temperature of asphalt mixture. This has significance for Urban Heat Island mitigation amongst other implications.","author":[{"dropping-particle":"","family":"Hassn","given":"Abdushaffi","non-dropping-particle":"","parse-names":false,"suffix":""},{"dropping-particle":"","family":"Chiarelli","given":"Andrea","non-dropping-particle":"","parse-names":false,"suffix":""},{"dropping-particle":"","family":"Dawson","given":"Andrew","non-dropping-particle":"","parse-names":false,"suffix":""},{"dropping-particle":"","family":"Garcia","given":"Alvaro","non-dropping-particle":"","parse-names":false,"suffix":""}],"container-title":"Materials &amp; Design","id":"ITEM-1","issued":{"date-parts":[["2016","2"]]},"page":"432-439","title":"Thermal properties of asphalt pavements under dry and wet conditions","type":"article-journal","volume":"91"},"uris":["http://www.mendeley.com/documents/?uuid=2040b31d-5769-4039-b9f2-bf2322841676"]}],"mendeley":{"formattedCitation":"&lt;sup&gt;14&lt;/sup&gt;","plainTextFormattedCitation":"14","previouslyFormattedCitation":"&lt;sup&gt;14&lt;/sup&gt;"},"properties":{"noteIndex":0},"schema":"https://github.com/citation-style-language/schema/raw/master/csl-citation.json"}</w:instrText>
             </w:r>
             <w:r>
               <w:rPr>
@@ -3352,7 +3350,7 @@
               <w:rPr>
                 <w:rFonts w:ascii="Times New Roman" w:hAnsi="Times New Roman" w:cs="Times New Roman"/>
               </w:rPr>
-              <w:instrText>ADDIN CSL_CITATION {"citationItems":[{"id":"ITEM-1","itemData":{"DOI":"10.1016/j.matdes.2015.11.116","ISBN":"0264-1275","ISSN":"02641275","abstract":"Air voids play an important role in the temperature evolution of asphalt pavements exposed to the sun's radiation and the environment, but their effects have never been precisely quantified before. The objective of this article is to understand and quantify the effect of air voids on the temperature evolution of asphalt mixture under dry and wet conditions. To achieve this objective, dry and saturated asphalt slabs with different air voids contents have been exposed to infrared light and the surface and bottom temperature evolution, heat flux and evaporation rate have been measured. It was observed that under dry conditions air voids simply affect the specific heat capacity and thermal conductivity of asphalt mixture, while under wet conditions the energy used by water for evaporation reduces drastically the temperature of asphalt mixture. This has significance for Urban Heat Island mitigation amongst other implications.","author":[{"dropping-particle":"","family":"Hassn","given":"Abdushaffi","non-dropping-particle":"","parse-names":false,"suffix":""},{"dropping-particle":"","family":"Chiarelli","given":"Andrea","non-dropping-particle":"","parse-names":false,"suffix":""},{"dropping-particle":"","family":"Dawson","given":"Andrew","non-dropping-particle":"","parse-names":false,"suffix":""},{"dropping-particle":"","family":"Garcia","given":"Alvaro","non-dropping-particle":"","parse-names":false,"suffix":""}],"container-title":"Materials &amp; Design","id":"ITEM-1","issued":{"date-parts":[["2016","2"]]},"page":"432-439","title":"Thermal properties of asphalt pavements under dry and wet conditions","type":"article-journal","volume":"91"},"uris":["http://www.mendeley.com/documents/?uuid=2040b31d-5769-4039-b9f2-bf2322841676"]}],"mendeley":{"formattedCitation":"&lt;sup&gt;14&lt;/sup&gt;","plainTextFormattedCitation":"14","previouslyFormattedCitation":"(Hassn et al., 2016)"},"properties":{"noteIndex":0},"schema":"https://github.com/citation-style-language/schema/raw/master/csl-citation.json"}</w:instrText>
+              <w:instrText>ADDIN CSL_CITATION {"citationItems":[{"id":"ITEM-1","itemData":{"DOI":"10.1016/j.matdes.2015.11.116","ISBN":"0264-1275","ISSN":"02641275","abstract":"Air voids play an important role in the temperature evolution of asphalt pavements exposed to the sun's radiation and the environment, but their effects have never been precisely quantified before. The objective of this article is to understand and quantify the effect of air voids on the temperature evolution of asphalt mixture under dry and wet conditions. To achieve this objective, dry and saturated asphalt slabs with different air voids contents have been exposed to infrared light and the surface and bottom temperature evolution, heat flux and evaporation rate have been measured. It was observed that under dry conditions air voids simply affect the specific heat capacity and thermal conductivity of asphalt mixture, while under wet conditions the energy used by water for evaporation reduces drastically the temperature of asphalt mixture. This has significance for Urban Heat Island mitigation amongst other implications.","author":[{"dropping-particle":"","family":"Hassn","given":"Abdushaffi","non-dropping-particle":"","parse-names":false,"suffix":""},{"dropping-particle":"","family":"Chiarelli","given":"Andrea","non-dropping-particle":"","parse-names":false,"suffix":""},{"dropping-particle":"","family":"Dawson","given":"Andrew","non-dropping-particle":"","parse-names":false,"suffix":""},{"dropping-particle":"","family":"Garcia","given":"Alvaro","non-dropping-particle":"","parse-names":false,"suffix":""}],"container-title":"Materials &amp; Design","id":"ITEM-1","issued":{"date-parts":[["2016","2"]]},"page":"432-439","title":"Thermal properties of asphalt pavements under dry and wet conditions","type":"article-journal","volume":"91"},"uris":["http://www.mendeley.com/documents/?uuid=2040b31d-5769-4039-b9f2-bf2322841676"]}],"mendeley":{"formattedCitation":"&lt;sup&gt;14&lt;/sup&gt;","plainTextFormattedCitation":"14","previouslyFormattedCitation":"&lt;sup&gt;14&lt;/sup&gt;"},"properties":{"noteIndex":0},"schema":"https://github.com/citation-style-language/schema/raw/master/csl-citation.json"}</w:instrText>
             </w:r>
             <w:r>
               <w:rPr>
@@ -3398,7 +3396,7 @@
               <w:rPr>
                 <w:rFonts w:ascii="Times New Roman" w:hAnsi="Times New Roman" w:cs="Times New Roman"/>
               </w:rPr>
-              <w:instrText>ADDIN CSL_CITATION {"citationItems":[{"id":"ITEM-1","itemData":{"DOI":"10.1016/j.matdes.2015.11.116","ISBN":"0264-1275","ISSN":"02641275","abstract":"Air voids play an important role in the temperature evolution of asphalt pavements exposed to the sun's radiation and the environment, but their effects have never been precisely quantified before. The objective of this article is to understand and quantify the effect of air voids on the temperature evolution of asphalt mixture under dry and wet conditions. To achieve this objective, dry and saturated asphalt slabs with different air voids contents have been exposed to infrared light and the surface and bottom temperature evolution, heat flux and evaporation rate have been measured. It was observed that under dry conditions air voids simply affect the specific heat capacity and thermal conductivity of asphalt mixture, while under wet conditions the energy used by water for evaporation reduces drastically the temperature of asphalt mixture. This has significance for Urban Heat Island mitigation amongst other implications.","author":[{"dropping-particle":"","family":"Hassn","given":"Abdushaffi","non-dropping-particle":"","parse-names":false,"suffix":""},{"dropping-particle":"","family":"Chiarelli","given":"Andrea","non-dropping-particle":"","parse-names":false,"suffix":""},{"dropping-particle":"","family":"Dawson","given":"Andrew","non-dropping-particle":"","parse-names":false,"suffix":""},{"dropping-particle":"","family":"Garcia","given":"Alvaro","non-dropping-particle":"","parse-names":false,"suffix":""}],"container-title":"Materials &amp; Design","id":"ITEM-1","issued":{"date-parts":[["2016","2"]]},"page":"432-439","title":"Thermal properties of asphalt pavements under dry and wet conditions","type":"article-journal","volume":"91"},"uris":["http://www.mendeley.com/documents/?uuid=2040b31d-5769-4039-b9f2-bf2322841676"]}],"mendeley":{"formattedCitation":"&lt;sup&gt;14&lt;/sup&gt;","plainTextFormattedCitation":"14","previouslyFormattedCitation":"(Hassn et al., 2016)"},"properties":{"noteIndex":0},"schema":"https://github.com/citation-style-language/schema/raw/master/csl-citation.json"}</w:instrText>
+              <w:instrText>ADDIN CSL_CITATION {"citationItems":[{"id":"ITEM-1","itemData":{"DOI":"10.1016/j.matdes.2015.11.116","ISBN":"0264-1275","ISSN":"02641275","abstract":"Air voids play an important role in the temperature evolution of asphalt pavements exposed to the sun's radiation and the environment, but their effects have never been precisely quantified before. The objective of this article is to understand and quantify the effect of air voids on the temperature evolution of asphalt mixture under dry and wet conditions. To achieve this objective, dry and saturated asphalt slabs with different air voids contents have been exposed to infrared light and the surface and bottom temperature evolution, heat flux and evaporation rate have been measured. It was observed that under dry conditions air voids simply affect the specific heat capacity and thermal conductivity of asphalt mixture, while under wet conditions the energy used by water for evaporation reduces drastically the temperature of asphalt mixture. This has significance for Urban Heat Island mitigation amongst other implications.","author":[{"dropping-particle":"","family":"Hassn","given":"Abdushaffi","non-dropping-particle":"","parse-names":false,"suffix":""},{"dropping-particle":"","family":"Chiarelli","given":"Andrea","non-dropping-particle":"","parse-names":false,"suffix":""},{"dropping-particle":"","family":"Dawson","given":"Andrew","non-dropping-particle":"","parse-names":false,"suffix":""},{"dropping-particle":"","family":"Garcia","given":"Alvaro","non-dropping-particle":"","parse-names":false,"suffix":""}],"container-title":"Materials &amp; Design","id":"ITEM-1","issued":{"date-parts":[["2016","2"]]},"page":"432-439","title":"Thermal properties of asphalt pavements under dry and wet conditions","type":"article-journal","volume":"91"},"uris":["http://www.mendeley.com/documents/?uuid=2040b31d-5769-4039-b9f2-bf2322841676"]}],"mendeley":{"formattedCitation":"&lt;sup&gt;14&lt;/sup&gt;","plainTextFormattedCitation":"14","previouslyFormattedCitation":"&lt;sup&gt;14&lt;/sup&gt;"},"properties":{"noteIndex":0},"schema":"https://github.com/citation-style-language/schema/raw/master/csl-citation.json"}</w:instrText>
             </w:r>
             <w:r>
               <w:rPr>
@@ -3444,7 +3442,7 @@
               <w:rPr>
                 <w:rFonts w:ascii="Times New Roman" w:hAnsi="Times New Roman" w:cs="Times New Roman"/>
               </w:rPr>
-              <w:instrText>ADDIN CSL_CITATION {"citationItems":[{"id":"ITEM-1","itemData":{"DOI":"10.1016/j.matdes.2015.11.116","ISBN":"0264-1275","ISSN":"02641275","abstract":"Air voids play an important role in the temperature evolution of asphalt pavements exposed to the sun's radiation and the environment, but their effects have never been precisely quantified before. The objective of this article is to understand and quantify the effect of air voids on the temperature evolution of asphalt mixture under dry and wet conditions. To achieve this objective, dry and saturated asphalt slabs with different air voids contents have been exposed to infrared light and the surface and bottom temperature evolution, heat flux and evaporation rate have been measured. It was observed that under dry conditions air voids simply affect the specific heat capacity and thermal conductivity of asphalt mixture, while under wet conditions the energy used by water for evaporation reduces drastically the temperature of asphalt mixture. This has significance for Urban Heat Island mitigation amongst other implications.","author":[{"dropping-particle":"","family":"Hassn","given":"Abdushaffi","non-dropping-particle":"","parse-names":false,"suffix":""},{"dropping-particle":"","family":"Chiarelli","given":"Andrea","non-dropping-particle":"","parse-names":false,"suffix":""},{"dropping-particle":"","family":"Dawson","given":"Andrew","non-dropping-particle":"","parse-names":false,"suffix":""},{"dropping-particle":"","family":"Garcia","given":"Alvaro","non-dropping-particle":"","parse-names":false,"suffix":""}],"container-title":"Materials &amp; Design","id":"ITEM-1","issued":{"date-parts":[["2016","2"]]},"page":"432-439","title":"Thermal properties of asphalt pavements under dry and wet conditions","type":"article-journal","volume":"91"},"uris":["http://www.mendeley.com/documents/?uuid=2040b31d-5769-4039-b9f2-bf2322841676"]}],"mendeley":{"formattedCitation":"&lt;sup&gt;14&lt;/sup&gt;","plainTextFormattedCitation":"14","previouslyFormattedCitation":"(Hassn et al., 2016)"},"properties":{"noteIndex":0},"schema":"https://github.com/citation-style-language/schema/raw/master/csl-citation.json"}</w:instrText>
+              <w:instrText>ADDIN CSL_CITATION {"citationItems":[{"id":"ITEM-1","itemData":{"DOI":"10.1016/j.matdes.2015.11.116","ISBN":"0264-1275","ISSN":"02641275","abstract":"Air voids play an important role in the temperature evolution of asphalt pavements exposed to the sun's radiation and the environment, but their effects have never been precisely quantified before. The objective of this article is to understand and quantify the effect of air voids on the temperature evolution of asphalt mixture under dry and wet conditions. To achieve this objective, dry and saturated asphalt slabs with different air voids contents have been exposed to infrared light and the surface and bottom temperature evolution, heat flux and evaporation rate have been measured. It was observed that under dry conditions air voids simply affect the specific heat capacity and thermal conductivity of asphalt mixture, while under wet conditions the energy used by water for evaporation reduces drastically the temperature of asphalt mixture. This has significance for Urban Heat Island mitigation amongst other implications.","author":[{"dropping-particle":"","family":"Hassn","given":"Abdushaffi","non-dropping-particle":"","parse-names":false,"suffix":""},{"dropping-particle":"","family":"Chiarelli","given":"Andrea","non-dropping-particle":"","parse-names":false,"suffix":""},{"dropping-particle":"","family":"Dawson","given":"Andrew","non-dropping-particle":"","parse-names":false,"suffix":""},{"dropping-particle":"","family":"Garcia","given":"Alvaro","non-dropping-particle":"","parse-names":false,"suffix":""}],"container-title":"Materials &amp; Design","id":"ITEM-1","issued":{"date-parts":[["2016","2"]]},"page":"432-439","title":"Thermal properties of asphalt pavements under dry and wet conditions","type":"article-journal","volume":"91"},"uris":["http://www.mendeley.com/documents/?uuid=2040b31d-5769-4039-b9f2-bf2322841676"]}],"mendeley":{"formattedCitation":"&lt;sup&gt;14&lt;/sup&gt;","plainTextFormattedCitation":"14","previouslyFormattedCitation":"&lt;sup&gt;14&lt;/sup&gt;"},"properties":{"noteIndex":0},"schema":"https://github.com/citation-style-language/schema/raw/master/csl-citation.json"}</w:instrText>
             </w:r>
             <w:r>
               <w:rPr>
@@ -3467,58 +3465,18 @@
               <w:fldChar w:fldCharType="end"/>
             </w:r>
           </w:p>
-        </w:tc>
-        <w:tc>
-          <w:tcPr>
-            <w:tcW w:w="2160" w:type="dxa"/>
-            <w:vAlign w:val="center"/>
-          </w:tcPr>
-          <w:p>
-            <w:pPr>
-              <w:jc w:val="center"/>
-              <w:rPr>
-                <w:rFonts w:ascii="Times New Roman" w:hAnsi="Times New Roman" w:cs="Times New Roman"/>
-                <w:color w:val="FF0000"/>
-              </w:rPr>
-            </w:pPr>
-            <w:r>
-              <w:rPr>
-                <w:rFonts w:ascii="Times New Roman" w:hAnsi="Times New Roman" w:cs="Times New Roman"/>
-                <w:color w:val="FF0000"/>
-              </w:rPr>
-              <w:t>2400</w:t>
-            </w:r>
-          </w:p>
-          <w:p>
-            <w:pPr>
-              <w:jc w:val="center"/>
-              <w:rPr>
-                <w:rFonts w:ascii="Times New Roman" w:hAnsi="Times New Roman" w:cs="Times New Roman"/>
-              </w:rPr>
-            </w:pPr>
-            <w:r>
-              <w:rPr>
-                <w:rFonts w:ascii="Times New Roman" w:hAnsi="Times New Roman" w:cs="Times New Roman"/>
-              </w:rPr>
-              <w:t>2440</w:t>
-            </w:r>
-            <w:r>
-              <w:rPr>
-                <w:rFonts w:ascii="Times New Roman" w:hAnsi="Times New Roman" w:cs="Times New Roman"/>
-              </w:rPr>
-              <w:t xml:space="preserve"> (</w:t>
-            </w:r>
-            <w:r>
-              <w:rPr>
-                <w:rFonts w:ascii="Times New Roman" w:hAnsi="Times New Roman" w:cs="Times New Roman"/>
-              </w:rPr>
-              <w:t>thick JPC</w:t>
-            </w:r>
-            <w:r>
-              <w:rPr>
-                <w:rFonts w:ascii="Times New Roman" w:hAnsi="Times New Roman" w:cs="Times New Roman"/>
-              </w:rPr>
-              <w:t xml:space="preserve">) </w:t>
+          <w:p>
+            <w:pPr>
+              <w:jc w:val="center"/>
+              <w:rPr>
+                <w:rFonts w:ascii="Times New Roman" w:hAnsi="Times New Roman" w:cs="Times New Roman"/>
+              </w:rPr>
+            </w:pPr>
+            <w:r>
+              <w:rPr>
+                <w:rFonts w:ascii="Times New Roman" w:hAnsi="Times New Roman" w:cs="Times New Roman"/>
+              </w:rPr>
+              <w:t xml:space="preserve">2178 - 2467 (RAC) </w:t>
             </w:r>
             <w:r>
               <w:rPr>
@@ -3530,7 +3488,7 @@
               <w:rPr>
                 <w:rFonts w:ascii="Times New Roman" w:hAnsi="Times New Roman" w:cs="Times New Roman"/>
               </w:rPr>
-              <w:instrText>ADDIN CSL_CITATION {"citationItems":[{"id":"ITEM-1","itemData":{"URL":"https://www.pavementinteractive.org/reference-desk/design/mix-design/aci-mix-design-example/","accessed":{"date-parts":[["2019","3","14"]]},"author":[{"dropping-particle":"","family":"Pavement Interactive","given":"","non-dropping-particle":"","parse-names":false,"suffix":""}],"id":"ITEM-1","issued":{"date-parts":[["2019"]]},"title":"ACI Mix Design Example","type":"webpage"},"uris":["http://www.mendeley.com/documents/?uuid=053a057a-505a-4c85-88c1-bbdf720e97ea"]}],"mendeley":{"formattedCitation":"&lt;sup&gt;15&lt;/sup&gt;","plainTextFormattedCitation":"15","previouslyFormattedCitation":"(Pavement Interactive, 2019)"},"properties":{"noteIndex":0},"schema":"https://github.com/citation-style-language/schema/raw/master/csl-citation.json"}</w:instrText>
+              <w:instrText>ADDIN CSL_CITATION {"citationItems":[{"id":"ITEM-1","itemData":{"abstract":"Rubber modified binder samples are tested and evaluated based on SHRP requirements. Best rubber content is suggested for modifying binder. Rubber modified asphalt mixtures were manufactured and tested. Based on Hveem stability and volumetric properties of asphalt mixtures, optimum binder content is evaluated and reported. Performance properties of asphalt mixtures made with various rubber size and method were analyzed and compared. An ultrasound measurement performed on asphalt mixture samples and the results were analyzed. It is discovered that rubber improves asphalt viscosity and resistance to rutting deformation. Rubber also increases asphalt’s dynamic modulus.","author":[{"dropping-particle":"","family":"Jadidirendi","given":"Kazem","non-dropping-particle":"","parse-names":false,"suffix":""}],"id":"ITEM-1","issued":{"date-parts":[["2017"]]},"publisher":"University of Nevada, Las Vegas","title":"Evaluation of the Properties of Rubberized Asphalt Binders and Mixtures","type":"thesis"},"uris":["http://www.mendeley.com/documents/?uuid=af28d4ad-5161-48c8-85ad-c6842f3d1c55"]}],"mendeley":{"formattedCitation":"&lt;sup&gt;15&lt;/sup&gt;","plainTextFormattedCitation":"15"},"properties":{"noteIndex":0},"schema":"https://github.com/citation-style-language/schema/raw/master/csl-citation.json"}</w:instrText>
             </w:r>
             <w:r>
               <w:rPr>
@@ -3556,6 +3514,94 @@
         </w:tc>
         <w:tc>
           <w:tcPr>
+            <w:tcW w:w="2160" w:type="dxa"/>
+            <w:vAlign w:val="center"/>
+          </w:tcPr>
+          <w:p>
+            <w:pPr>
+              <w:jc w:val="center"/>
+              <w:rPr>
+                <w:rFonts w:ascii="Times New Roman" w:hAnsi="Times New Roman" w:cs="Times New Roman"/>
+                <w:color w:val="FF0000"/>
+              </w:rPr>
+            </w:pPr>
+            <w:r>
+              <w:rPr>
+                <w:rFonts w:ascii="Times New Roman" w:hAnsi="Times New Roman" w:cs="Times New Roman"/>
+                <w:color w:val="FF0000"/>
+              </w:rPr>
+              <w:t>2400</w:t>
+            </w:r>
+          </w:p>
+          <w:p>
+            <w:pPr>
+              <w:jc w:val="center"/>
+              <w:rPr>
+                <w:rFonts w:ascii="Times New Roman" w:hAnsi="Times New Roman" w:cs="Times New Roman"/>
+              </w:rPr>
+            </w:pPr>
+            <w:r>
+              <w:rPr>
+                <w:rFonts w:ascii="Times New Roman" w:hAnsi="Times New Roman" w:cs="Times New Roman"/>
+              </w:rPr>
+              <w:t>2440</w:t>
+            </w:r>
+            <w:r>
+              <w:rPr>
+                <w:rFonts w:ascii="Times New Roman" w:hAnsi="Times New Roman" w:cs="Times New Roman"/>
+              </w:rPr>
+              <w:t xml:space="preserve"> (</w:t>
+            </w:r>
+            <w:r>
+              <w:rPr>
+                <w:rFonts w:ascii="Times New Roman" w:hAnsi="Times New Roman" w:cs="Times New Roman"/>
+              </w:rPr>
+              <w:t>thick JPC</w:t>
+            </w:r>
+            <w:r>
+              <w:rPr>
+                <w:rFonts w:ascii="Times New Roman" w:hAnsi="Times New Roman" w:cs="Times New Roman"/>
+              </w:rPr>
+              <w:t xml:space="preserve">) </w:t>
+            </w:r>
+            <w:r>
+              <w:rPr>
+                <w:rFonts w:ascii="Times New Roman" w:hAnsi="Times New Roman" w:cs="Times New Roman"/>
+              </w:rPr>
+              <w:fldChar w:fldCharType="begin" w:fldLock="1"/>
+            </w:r>
+            <w:r>
+              <w:rPr>
+                <w:rFonts w:ascii="Times New Roman" w:hAnsi="Times New Roman" w:cs="Times New Roman"/>
+              </w:rPr>
+              <w:instrText>ADDIN CSL_CITATION {"citationItems":[{"id":"ITEM-1","itemData":{"URL":"https://www.pavementinteractive.org/reference-desk/design/mix-design/aci-mix-design-example/","accessed":{"date-parts":[["2019","3","14"]]},"author":[{"dropping-particle":"","family":"Pavement Interactive","given":"","non-dropping-particle":"","parse-names":false,"suffix":""}],"id":"ITEM-1","issued":{"date-parts":[["2019"]]},"title":"ACI Mix Design Example","type":"webpage"},"uris":["http://www.mendeley.com/documents/?uuid=053a057a-505a-4c85-88c1-bbdf720e97ea"]}],"mendeley":{"formattedCitation":"&lt;sup&gt;16&lt;/sup&gt;","plainTextFormattedCitation":"16","previouslyFormattedCitation":"&lt;sup&gt;16&lt;/sup&gt;"},"properties":{"noteIndex":0},"schema":"https://github.com/citation-style-language/schema/raw/master/csl-citation.json"}</w:instrText>
+            </w:r>
+            <w:r>
+              <w:rPr>
+                <w:rFonts w:ascii="Times New Roman" w:hAnsi="Times New Roman" w:cs="Times New Roman"/>
+              </w:rPr>
+              <w:fldChar w:fldCharType="separate"/>
+            </w:r>
+            <w:r>
+              <w:rPr>
+                <w:rFonts w:ascii="Times New Roman" w:hAnsi="Times New Roman" w:cs="Times New Roman"/>
+                <w:noProof/>
+                <w:vertAlign w:val="superscript"/>
+              </w:rPr>
+              <w:t>16</w:t>
+            </w:r>
+            <w:r>
+              <w:rPr>
+                <w:rFonts w:ascii="Times New Roman" w:hAnsi="Times New Roman" w:cs="Times New Roman"/>
+              </w:rPr>
+              <w:fldChar w:fldCharType="end"/>
+            </w:r>
+            <w:bookmarkStart w:id="0" w:name="_GoBack"/>
+            <w:bookmarkEnd w:id="0"/>
+          </w:p>
+        </w:tc>
+        <w:tc>
+          <w:tcPr>
             <w:tcW w:w="2790" w:type="dxa"/>
             <w:vAlign w:val="center"/>
           </w:tcPr>
@@ -3594,7 +3640,7 @@
               <w:rPr>
                 <w:rFonts w:ascii="Times New Roman" w:hAnsi="Times New Roman" w:cs="Times New Roman"/>
               </w:rPr>
-              <w:instrText>ADDIN CSL_CITATION {"citationItems":[{"id":"ITEM-1","itemData":{"abstract":"A one-dimensional mathematical model was developed, based on the fundamental energy balance, to calculate the pavement near-surface temperatures using hourly measured solar radiation, air temperature, dew-point temperature, and wind velocity data. An analysis was conducted to predict the diurnal temperature effects of pavement thermophysical properties with the aim of seeking an optimum composition of paving materials for future infrastructure projects. Appropriate paving materials not only ensure stability and safety for road users, but also the ability to mitigate heat absorption and high surface temperatures contributing to the Urban Heat Island Effect and human comfort. This paper evaluated the effects and sensitivities of the thermophysical properties on the pavement surface temperatures. The results indicated that both albedo and emissivity have the highest positive effects on pavement maximum and minimum temperatures, respectively, while increasing the thermal conductivity, diffusivity, and volumetric heat capacity help in mitigating the maximum","author":[{"dropping-particle":"","family":"Gui","given":"Jooseng","non-dropping-particle":"","parse-names":false,"suffix":""},{"dropping-particle":"","family":"Phelan","given":"Patrick E.","non-dropping-particle":"","parse-names":false,"suffix":""},{"dropping-particle":"","family":"Kaloush","given":"Kamil E.","non-dropping-particle":"","parse-names":false,"suffix":""},{"dropping-particle":"","family":"Golden","given":"Jay S.","non-dropping-particle":"","parse-names":false,"suffix":""}],"container-title":"Journal of Materials in Civil Engineering","id":"ITEM-1","issue":"8","issued":{"date-parts":[["2007","5"]]},"page":"683-690","title":"Impact of Pavement Thermophysical Properties on Surface Temperatures","type":"article-journal","volume":"19"},"uris":["http://www.mendeley.com/documents/?uuid=3aae41bb-10f2-4b95-b942-9989e4e4b94b"]}],"mendeley":{"formattedCitation":"&lt;sup&gt;9&lt;/sup&gt;","plainTextFormattedCitation":"9","previouslyFormattedCitation":"(Gui et al., 2007)"},"properties":{"noteIndex":0},"schema":"https://github.com/citation-style-language/schema/raw/master/csl-citation.json"}</w:instrText>
+              <w:instrText>ADDIN CSL_CITATION {"citationItems":[{"id":"ITEM-1","itemData":{"abstract":"A one-dimensional mathematical model was developed, based on the fundamental energy balance, to calculate the pavement near-surface temperatures using hourly measured solar radiation, air temperature, dew-point temperature, and wind velocity data. An analysis was conducted to predict the diurnal temperature effects of pavement thermophysical properties with the aim of seeking an optimum composition of paving materials for future infrastructure projects. Appropriate paving materials not only ensure stability and safety for road users, but also the ability to mitigate heat absorption and high surface temperatures contributing to the Urban Heat Island Effect and human comfort. This paper evaluated the effects and sensitivities of the thermophysical properties on the pavement surface temperatures. The results indicated that both albedo and emissivity have the highest positive effects on pavement maximum and minimum temperatures, respectively, while increasing the thermal conductivity, diffusivity, and volumetric heat capacity help in mitigating the maximum","author":[{"dropping-particle":"","family":"Gui","given":"Jooseng","non-dropping-particle":"","parse-names":false,"suffix":""},{"dropping-particle":"","family":"Phelan","given":"Patrick E.","non-dropping-particle":"","parse-names":false,"suffix":""},{"dropping-particle":"","family":"Kaloush","given":"Kamil E.","non-dropping-particle":"","parse-names":false,"suffix":""},{"dropping-particle":"","family":"Golden","given":"Jay S.","non-dropping-particle":"","parse-names":false,"suffix":""}],"container-title":"Journal of Materials in Civil Engineering","id":"ITEM-1","issue":"8","issued":{"date-parts":[["2007","5"]]},"page":"683-690","title":"Impact of Pavement Thermophysical Properties on Surface Temperatures","type":"article-journal","volume":"19"},"uris":["http://www.mendeley.com/documents/?uuid=3aae41bb-10f2-4b95-b942-9989e4e4b94b"]}],"mendeley":{"formattedCitation":"&lt;sup&gt;9&lt;/sup&gt;","plainTextFormattedCitation":"9","previouslyFormattedCitation":"&lt;sup&gt;9&lt;/sup&gt;"},"properties":{"noteIndex":0},"schema":"https://github.com/citation-style-language/schema/raw/master/csl-citation.json"}</w:instrText>
             </w:r>
             <w:r>
               <w:rPr>
@@ -3755,7 +3801,7 @@
               <w:rPr>
                 <w:rFonts w:ascii="Times New Roman" w:hAnsi="Times New Roman" w:cs="Times New Roman"/>
               </w:rPr>
-              <w:instrText>ADDIN CSL_CITATION {"citationItems":[{"id":"ITEM-1","itemData":{"DOI":"10.1061/9780784413005.029","ISBN":"9780784413005","abstract":"A 3-D finite element model (FEM) was developed to calculate the lemperature of an asphtalt rubber pavement localed in the Northeast of Portugal. The goal of the case study presented in this paper is to show the good accuracy temperature prediction tha can be obtained with this model when compared with the field pavement thermal condition obtained during a year. lnput data to the model are the hourly values for solar radiation and temperature and the mean daily value of wind speed obtained from a meteorological station. The therminal response of a multilayered pavement structure is modelled using a FEM transient thermal analysis and each analysis was initiated with the full deph constant initial temperature abtained from field measurements. For each analysed day, the pavement temperature was measured at a new pavement section, located in IP4 main road, near Bragança, in the north of Portugal. At this location, seven thermocouples were installed in the asphalt rubber and conventional mix layer, at seven different depths. These paviment data was used to validate this simulation model, by comparing model calculated data with mesured pavement temperatures. As conclusion, the 3-D finite-element analysis proved to be an interesting tool to simulate the transient behavior of the asphalt pavements. The presented simulation model can predict the pavement temperature at diferrent levels of bitumious layers with good accuracy.","author":[{"dropping-particle":"","family":"Minhoto","given":"Manuel J. C.","non-dropping-particle":"","parse-names":false,"suffix":""},{"dropping-particle":"","family":"Pais","given":"Jorge C.","non-dropping-particle":"","parse-names":false,"suffix":""},{"dropping-particle":"","family":"Pereira","given":"Paulo a. a.","non-dropping-particle":"","parse-names":false,"suffix":""}],"container-title":"Asphalt Rubber 2006: Proceedings","id":"ITEM-1","issued":{"date-parts":[["2006"]]},"page":"193-207","title":"Asphalt Pavement Temperature Prediction","type":"article-journal"},"uris":["http://www.mendeley.com/documents/?uuid=3a8ebe4b-51af-4dfb-b0b6-dcbbd938e37b"]}],"mendeley":{"formattedCitation":"&lt;sup&gt;8&lt;/sup&gt;","plainTextFormattedCitation":"8","previouslyFormattedCitation":"(Minhoto et al., 2006)"},"properties":{"noteIndex":0},"schema":"https://github.com/citation-style-language/schema/raw/master/csl-citation.json"}</w:instrText>
+              <w:instrText>ADDIN CSL_CITATION {"citationItems":[{"id":"ITEM-1","itemData":{"DOI":"10.1061/9780784413005.029","ISBN":"9780784413005","abstract":"A 3-D finite element model (FEM) was developed to calculate the lemperature of an asphtalt rubber pavement localed in the Northeast of Portugal. The goal of the case study presented in this paper is to show the good accuracy temperature prediction tha can be obtained with this model when compared with the field pavement thermal condition obtained during a year. lnput data to the model are the hourly values for solar radiation and temperature and the mean daily value of wind speed obtained from a meteorological station. The therminal response of a multilayered pavement structure is modelled using a FEM transient thermal analysis and each analysis was initiated with the full deph constant initial temperature abtained from field measurements. For each analysed day, the pavement temperature was measured at a new pavement section, located in IP4 main road, near Bragança, in the north of Portugal. At this location, seven thermocouples were installed in the asphalt rubber and conventional mix layer, at seven different depths. These paviment data was used to validate this simulation model, by comparing model calculated data with mesured pavement temperatures. As conclusion, the 3-D finite-element analysis proved to be an interesting tool to simulate the transient behavior of the asphalt pavements. The presented simulation model can predict the pavement temperature at diferrent levels of bitumious layers with good accuracy.","author":[{"dropping-particle":"","family":"Minhoto","given":"Manuel J. C.","non-dropping-particle":"","parse-names":false,"suffix":""},{"dropping-particle":"","family":"Pais","given":"Jorge C.","non-dropping-particle":"","parse-names":false,"suffix":""},{"dropping-particle":"","family":"Pereira","given":"Paulo a. a.","non-dropping-particle":"","parse-names":false,"suffix":""}],"container-title":"Asphalt Rubber 2006: Proceedings","id":"ITEM-1","issued":{"date-parts":[["2006"]]},"page":"193-207","title":"Asphalt Pavement Temperature Prediction","type":"article-journal"},"uris":["http://www.mendeley.com/documents/?uuid=3a8ebe4b-51af-4dfb-b0b6-dcbbd938e37b"]}],"mendeley":{"formattedCitation":"&lt;sup&gt;8&lt;/sup&gt;","plainTextFormattedCitation":"8","previouslyFormattedCitation":"&lt;sup&gt;8&lt;/sup&gt;"},"properties":{"noteIndex":0},"schema":"https://github.com/citation-style-language/schema/raw/master/csl-citation.json"}</w:instrText>
             </w:r>
             <w:r>
               <w:rPr>
@@ -3801,7 +3847,7 @@
               <w:rPr>
                 <w:rFonts w:ascii="Times New Roman" w:hAnsi="Times New Roman" w:cs="Times New Roman"/>
               </w:rPr>
-              <w:instrText>ADDIN CSL_CITATION {"citationItems":[{"id":"ITEM-1","itemData":{"DOI":"10.1155/2015/926809","ISSN":"1687-4110","abstract":"This paper investigates the thermal properties of asphalt mixtures modified with conductive fillers used for snow melting and solar harvesting pavements. Two different mixing processes were adopted to mold asphalt mixtures, dry- and wet-mixing, and two conductive fillers were used in this study, graphite and carbon black. The thermal conductivity was compared to investigate the effects of asphalt mixture preparing methods, the quantity, and the distribution of conductive filler on thermal properties. The combination of conductive filler with carbon fiber in asphalt mixture was evaluated. Also, rheological properties of modified asphalt binders with conductive fillers were measured using dynamic shear rheometer and bending beam rheometer at grade-specific temperatures. Based on rheological testing, the conductive fillers improve rutting resistance and decrease thermal cracking resistance. Thermal testing indicated that graphite and carbon black improve the thermal properties of asphalt mixes and the combined conductive fillers are more effective than the single filler.","author":[{"dropping-particle":"","family":"Im","given":"Ji Sun","non-dropping-particle":"","parse-names":false,"suffix":""},{"dropping-particle":"","family":"Dessouky","given":"Samer","non-dropping-particle":"","parse-names":false,"suffix":""},{"dropping-particle":"","family":"Bai","given":"Byong Chol","non-dropping-particle":"","parse-names":false,"suffix":""},{"dropping-particle":"","family":"Vo","given":"Hai Viet","non-dropping-particle":"","parse-names":false,"suffix":""},{"dropping-particle":"","family":"Park","given":"Dae-Wook","non-dropping-particle":"","parse-names":false,"suffix":""}],"container-title":"Journal of Nanomaterials","id":"ITEM-1","issued":{"date-parts":[["2015"]]},"page":"1-6","title":"Thermal Properties of Asphalt Mixtures Modified with Conductive Fillers","type":"article-journal","volume":"2015"},"uris":["http://www.mendeley.com/documents/?uuid=ece9afd9-d735-426e-ac78-e7442f227982"]}],"mendeley":{"formattedCitation":"&lt;sup&gt;11&lt;/sup&gt;","plainTextFormattedCitation":"11","previouslyFormattedCitation":"(Im et al., 2015)"},"properties":{"noteIndex":0},"schema":"https://github.com/citation-style-language/schema/raw/master/csl-citation.json"}</w:instrText>
+              <w:instrText>ADDIN CSL_CITATION {"citationItems":[{"id":"ITEM-1","itemData":{"DOI":"10.1155/2015/926809","ISSN":"1687-4110","abstract":"This paper investigates the thermal properties of asphalt mixtures modified with conductive fillers used for snow melting and solar harvesting pavements. Two different mixing processes were adopted to mold asphalt mixtures, dry- and wet-mixing, and two conductive fillers were used in this study, graphite and carbon black. The thermal conductivity was compared to investigate the effects of asphalt mixture preparing methods, the quantity, and the distribution of conductive filler on thermal properties. The combination of conductive filler with carbon fiber in asphalt mixture was evaluated. Also, rheological properties of modified asphalt binders with conductive fillers were measured using dynamic shear rheometer and bending beam rheometer at grade-specific temperatures. Based on rheological testing, the conductive fillers improve rutting resistance and decrease thermal cracking resistance. Thermal testing indicated that graphite and carbon black improve the thermal properties of asphalt mixes and the combined conductive fillers are more effective than the single filler.","author":[{"dropping-particle":"","family":"Im","given":"Ji Sun","non-dropping-particle":"","parse-names":false,"suffix":""},{"dropping-particle":"","family":"Dessouky","given":"Samer","non-dropping-particle":"","parse-names":false,"suffix":""},{"dropping-particle":"","family":"Bai","given":"Byong Chol","non-dropping-particle":"","parse-names":false,"suffix":""},{"dropping-particle":"","family":"Vo","given":"Hai Viet","non-dropping-particle":"","parse-names":false,"suffix":""},{"dropping-particle":"","family":"Park","given":"Dae-Wook","non-dropping-particle":"","parse-names":false,"suffix":""}],"container-title":"Journal of Nanomaterials","id":"ITEM-1","issued":{"date-parts":[["2015"]]},"page":"1-6","title":"Thermal Properties of Asphalt Mixtures Modified with Conductive Fillers","type":"article-journal","volume":"2015"},"uris":["http://www.mendeley.com/documents/?uuid=ece9afd9-d735-426e-ac78-e7442f227982"]}],"mendeley":{"formattedCitation":"&lt;sup&gt;11&lt;/sup&gt;","plainTextFormattedCitation":"11","previouslyFormattedCitation":"&lt;sup&gt;11&lt;/sup&gt;"},"properties":{"noteIndex":0},"schema":"https://github.com/citation-style-language/schema/raw/master/csl-citation.json"}</w:instrText>
             </w:r>
             <w:r>
               <w:rPr>
@@ -3847,7 +3893,7 @@
               <w:rPr>
                 <w:rFonts w:ascii="Times New Roman" w:hAnsi="Times New Roman" w:cs="Times New Roman"/>
               </w:rPr>
-              <w:instrText>ADDIN CSL_CITATION {"citationItems":[{"id":"ITEM-1","itemData":{"DOI":"10.1061/9780784413005.029","ISBN":"9780784413005","abstract":"A 3-D finite element model (FEM) was developed to calculate the lemperature of an asphtalt rubber pavement localed in the Northeast of Portugal. The goal of the case study presented in this paper is to show the good accuracy temperature prediction tha can be obtained with this model when compared with the field pavement thermal condition obtained during a year. lnput data to the model are the hourly values for solar radiation and temperature and the mean daily value of wind speed obtained from a meteorological station. The therminal response of a multilayered pavement structure is modelled using a FEM transient thermal analysis and each analysis was initiated with the full deph constant initial temperature abtained from field measurements. For each analysed day, the pavement temperature was measured at a new pavement section, located in IP4 main road, near Bragança, in the north of Portugal. At this location, seven thermocouples were installed in the asphalt rubber and conventional mix layer, at seven different depths. These paviment data was used to validate this simulation model, by comparing model calculated data with mesured pavement temperatures. As conclusion, the 3-D finite-element analysis proved to be an interesting tool to simulate the transient behavior of the asphalt pavements. The presented simulation model can predict the pavement temperature at diferrent levels of bitumious layers with good accuracy.","author":[{"dropping-particle":"","family":"Minhoto","given":"Manuel J. C.","non-dropping-particle":"","parse-names":false,"suffix":""},{"dropping-particle":"","family":"Pais","given":"Jorge C.","non-dropping-particle":"","parse-names":false,"suffix":""},{"dropping-particle":"","family":"Pereira","given":"Paulo a. a.","non-dropping-particle":"","parse-names":false,"suffix":""}],"container-title":"Asphalt Rubber 2006: Proceedings","id":"ITEM-1","issued":{"date-parts":[["2006"]]},"page":"193-207","title":"Asphalt Pavement Temperature Prediction","type":"article-journal"},"uris":["http://www.mendeley.com/documents/?uuid=3a8ebe4b-51af-4dfb-b0b6-dcbbd938e37b"]}],"mendeley":{"formattedCitation":"&lt;sup&gt;8&lt;/sup&gt;","plainTextFormattedCitation":"8","previouslyFormattedCitation":"(Minhoto et al., 2006)"},"properties":{"noteIndex":0},"schema":"https://github.com/citation-style-language/schema/raw/master/csl-citation.json"}</w:instrText>
+              <w:instrText>ADDIN CSL_CITATION {"citationItems":[{"id":"ITEM-1","itemData":{"DOI":"10.1061/9780784413005.029","ISBN":"9780784413005","abstract":"A 3-D finite element model (FEM) was developed to calculate the lemperature of an asphtalt rubber pavement localed in the Northeast of Portugal. The goal of the case study presented in this paper is to show the good accuracy temperature prediction tha can be obtained with this model when compared with the field pavement thermal condition obtained during a year. lnput data to the model are the hourly values for solar radiation and temperature and the mean daily value of wind speed obtained from a meteorological station. The therminal response of a multilayered pavement structure is modelled using a FEM transient thermal analysis and each analysis was initiated with the full deph constant initial temperature abtained from field measurements. For each analysed day, the pavement temperature was measured at a new pavement section, located in IP4 main road, near Bragança, in the north of Portugal. At this location, seven thermocouples were installed in the asphalt rubber and conventional mix layer, at seven different depths. These paviment data was used to validate this simulation model, by comparing model calculated data with mesured pavement temperatures. As conclusion, the 3-D finite-element analysis proved to be an interesting tool to simulate the transient behavior of the asphalt pavements. The presented simulation model can predict the pavement temperature at diferrent levels of bitumious layers with good accuracy.","author":[{"dropping-particle":"","family":"Minhoto","given":"Manuel J. C.","non-dropping-particle":"","parse-names":false,"suffix":""},{"dropping-particle":"","family":"Pais","given":"Jorge C.","non-dropping-particle":"","parse-names":false,"suffix":""},{"dropping-particle":"","family":"Pereira","given":"Paulo a. a.","non-dropping-particle":"","parse-names":false,"suffix":""}],"container-title":"Asphalt Rubber 2006: Proceedings","id":"ITEM-1","issued":{"date-parts":[["2006"]]},"page":"193-207","title":"Asphalt Pavement Temperature Prediction","type":"article-journal"},"uris":["http://www.mendeley.com/documents/?uuid=3a8ebe4b-51af-4dfb-b0b6-dcbbd938e37b"]}],"mendeley":{"formattedCitation":"&lt;sup&gt;8&lt;/sup&gt;","plainTextFormattedCitation":"8","previouslyFormattedCitation":"&lt;sup&gt;8&lt;/sup&gt;"},"properties":{"noteIndex":0},"schema":"https://github.com/citation-style-language/schema/raw/master/csl-citation.json"}</w:instrText>
             </w:r>
             <w:r>
               <w:rPr>
@@ -3893,7 +3939,7 @@
               <w:rPr>
                 <w:rFonts w:ascii="Times New Roman" w:hAnsi="Times New Roman" w:cs="Times New Roman"/>
               </w:rPr>
-              <w:instrText>ADDIN CSL_CITATION {"citationItems":[{"id":"ITEM-1","itemData":{"DOI":"10.1061/9780784413005.029","ISBN":"9780784413005","abstract":"A 3-D finite element model (FEM) was developed to calculate the lemperature of an asphtalt rubber pavement localed in the Northeast of Portugal. The goal of the case study presented in this paper is to show the good accuracy temperature prediction tha can be obtained with this model when compared with the field pavement thermal condition obtained during a year. lnput data to the model are the hourly values for solar radiation and temperature and the mean daily value of wind speed obtained from a meteorological station. The therminal response of a multilayered pavement structure is modelled using a FEM transient thermal analysis and each analysis was initiated with the full deph constant initial temperature abtained from field measurements. For each analysed day, the pavement temperature was measured at a new pavement section, located in IP4 main road, near Bragança, in the north of Portugal. At this location, seven thermocouples were installed in the asphalt rubber and conventional mix layer, at seven different depths. These paviment data was used to validate this simulation model, by comparing model calculated data with mesured pavement temperatures. As conclusion, the 3-D finite-element analysis proved to be an interesting tool to simulate the transient behavior of the asphalt pavements. The presented simulation model can predict the pavement temperature at diferrent levels of bitumious layers with good accuracy.","author":[{"dropping-particle":"","family":"Minhoto","given":"Manuel J. C.","non-dropping-particle":"","parse-names":false,"suffix":""},{"dropping-particle":"","family":"Pais","given":"Jorge C.","non-dropping-particle":"","parse-names":false,"suffix":""},{"dropping-particle":"","family":"Pereira","given":"Paulo a. a.","non-dropping-particle":"","parse-names":false,"suffix":""}],"container-title":"Asphalt Rubber 2006: Proceedings","id":"ITEM-1","issued":{"date-parts":[["2006"]]},"page":"193-207","title":"Asphalt Pavement Temperature Prediction","type":"article-journal"},"uris":["http://www.mendeley.com/documents/?uuid=3a8ebe4b-51af-4dfb-b0b6-dcbbd938e37b"]}],"mendeley":{"formattedCitation":"&lt;sup&gt;8&lt;/sup&gt;","plainTextFormattedCitation":"8","previouslyFormattedCitation":"(Minhoto et al., 2006)"},"properties":{"noteIndex":0},"schema":"https://github.com/citation-style-language/schema/raw/master/csl-citation.json"}</w:instrText>
+              <w:instrText>ADDIN CSL_CITATION {"citationItems":[{"id":"ITEM-1","itemData":{"DOI":"10.1061/9780784413005.029","ISBN":"9780784413005","abstract":"A 3-D finite element model (FEM) was developed to calculate the lemperature of an asphtalt rubber pavement localed in the Northeast of Portugal. The goal of the case study presented in this paper is to show the good accuracy temperature prediction tha can be obtained with this model when compared with the field pavement thermal condition obtained during a year. lnput data to the model are the hourly values for solar radiation and temperature and the mean daily value of wind speed obtained from a meteorological station. The therminal response of a multilayered pavement structure is modelled using a FEM transient thermal analysis and each analysis was initiated with the full deph constant initial temperature abtained from field measurements. For each analysed day, the pavement temperature was measured at a new pavement section, located in IP4 main road, near Bragança, in the north of Portugal. At this location, seven thermocouples were installed in the asphalt rubber and conventional mix layer, at seven different depths. These paviment data was used to validate this simulation model, by comparing model calculated data with mesured pavement temperatures. As conclusion, the 3-D finite-element analysis proved to be an interesting tool to simulate the transient behavior of the asphalt pavements. The presented simulation model can predict the pavement temperature at diferrent levels of bitumious layers with good accuracy.","author":[{"dropping-particle":"","family":"Minhoto","given":"Manuel J. C.","non-dropping-particle":"","parse-names":false,"suffix":""},{"dropping-particle":"","family":"Pais","given":"Jorge C.","non-dropping-particle":"","parse-names":false,"suffix":""},{"dropping-particle":"","family":"Pereira","given":"Paulo a. a.","non-dropping-particle":"","parse-names":false,"suffix":""}],"container-title":"Asphalt Rubber 2006: Proceedings","id":"ITEM-1","issued":{"date-parts":[["2006"]]},"page":"193-207","title":"Asphalt Pavement Temperature Prediction","type":"article-journal"},"uris":["http://www.mendeley.com/documents/?uuid=3a8ebe4b-51af-4dfb-b0b6-dcbbd938e37b"]}],"mendeley":{"formattedCitation":"&lt;sup&gt;8&lt;/sup&gt;","plainTextFormattedCitation":"8","previouslyFormattedCitation":"&lt;sup&gt;8&lt;/sup&gt;"},"properties":{"noteIndex":0},"schema":"https://github.com/citation-style-language/schema/raw/master/csl-citation.json"}</w:instrText>
             </w:r>
             <w:r>
               <w:rPr>
@@ -3957,7 +4003,7 @@
               <w:rPr>
                 <w:rFonts w:ascii="Times New Roman" w:hAnsi="Times New Roman" w:cs="Times New Roman"/>
               </w:rPr>
-              <w:instrText>ADDIN CSL_CITATION {"citationItems":[{"id":"ITEM-1","itemData":{"DOI":"10.1016/j.matdes.2015.11.116","ISBN":"0264-1275","ISSN":"02641275","abstract":"Air voids play an important role in the temperature evolution of asphalt pavements exposed to the sun's radiation and the environment, but their effects have never been precisely quantified before. The objective of this article is to understand and quantify the effect of air voids on the temperature evolution of asphalt mixture under dry and wet conditions. To achieve this objective, dry and saturated asphalt slabs with different air voids contents have been exposed to infrared light and the surface and bottom temperature evolution, heat flux and evaporation rate have been measured. It was observed that under dry conditions air voids simply affect the specific heat capacity and thermal conductivity of asphalt mixture, while under wet conditions the energy used by water for evaporation reduces drastically the temperature of asphalt mixture. This has significance for Urban Heat Island mitigation amongst other implications.","author":[{"dropping-particle":"","family":"Hassn","given":"Abdushaffi","non-dropping-particle":"","parse-names":false,"suffix":""},{"dropping-particle":"","family":"Chiarelli","given":"Andrea","non-dropping-particle":"","parse-names":false,"suffix":""},{"dropping-particle":"","family":"Dawson","given":"Andrew","non-dropping-particle":"","parse-names":false,"suffix":""},{"dropping-particle":"","family":"Garcia","given":"Alvaro","non-dropping-particle":"","parse-names":false,"suffix":""}],"container-title":"Materials &amp; Design","id":"ITEM-1","issued":{"date-parts":[["2016","2"]]},"page":"432-439","title":"Thermal properties of asphalt pavements under dry and wet conditions","type":"article-journal","volume":"91"},"uris":["http://www.mendeley.com/documents/?uuid=2040b31d-5769-4039-b9f2-bf2322841676"]}],"mendeley":{"formattedCitation":"&lt;sup&gt;14&lt;/sup&gt;","plainTextFormattedCitation":"14","previouslyFormattedCitation":"(Hassn et al., 2016)"},"properties":{"noteIndex":0},"schema":"https://github.com/citation-style-language/schema/raw/master/csl-citation.json"}</w:instrText>
+              <w:instrText>ADDIN CSL_CITATION {"citationItems":[{"id":"ITEM-1","itemData":{"DOI":"10.1016/j.matdes.2015.11.116","ISBN":"0264-1275","ISSN":"02641275","abstract":"Air voids play an important role in the temperature evolution of asphalt pavements exposed to the sun's radiation and the environment, but their effects have never been precisely quantified before. The objective of this article is to understand and quantify the effect of air voids on the temperature evolution of asphalt mixture under dry and wet conditions. To achieve this objective, dry and saturated asphalt slabs with different air voids contents have been exposed to infrared light and the surface and bottom temperature evolution, heat flux and evaporation rate have been measured. It was observed that under dry conditions air voids simply affect the specific heat capacity and thermal conductivity of asphalt mixture, while under wet conditions the energy used by water for evaporation reduces drastically the temperature of asphalt mixture. This has significance for Urban Heat Island mitigation amongst other implications.","author":[{"dropping-particle":"","family":"Hassn","given":"Abdushaffi","non-dropping-particle":"","parse-names":false,"suffix":""},{"dropping-particle":"","family":"Chiarelli","given":"Andrea","non-dropping-particle":"","parse-names":false,"suffix":""},{"dropping-particle":"","family":"Dawson","given":"Andrew","non-dropping-particle":"","parse-names":false,"suffix":""},{"dropping-particle":"","family":"Garcia","given":"Alvaro","non-dropping-particle":"","parse-names":false,"suffix":""}],"container-title":"Materials &amp; Design","id":"ITEM-1","issued":{"date-parts":[["2016","2"]]},"page":"432-439","title":"Thermal properties of asphalt pavements under dry and wet conditions","type":"article-journal","volume":"91"},"uris":["http://www.mendeley.com/documents/?uuid=2040b31d-5769-4039-b9f2-bf2322841676"]}],"mendeley":{"formattedCitation":"&lt;sup&gt;14&lt;/sup&gt;","plainTextFormattedCitation":"14","previouslyFormattedCitation":"&lt;sup&gt;14&lt;/sup&gt;"},"properties":{"noteIndex":0},"schema":"https://github.com/citation-style-language/schema/raw/master/csl-citation.json"}</w:instrText>
             </w:r>
             <w:r>
               <w:rPr>
@@ -4003,7 +4049,7 @@
               <w:rPr>
                 <w:rFonts w:ascii="Times New Roman" w:hAnsi="Times New Roman" w:cs="Times New Roman"/>
               </w:rPr>
-              <w:instrText>ADDIN CSL_CITATION {"citationItems":[{"id":"ITEM-1","itemData":{"DOI":"10.1016/j.matdes.2015.11.116","ISBN":"0264-1275","ISSN":"02641275","abstract":"Air voids play an important role in the temperature evolution of asphalt pavements exposed to the sun's radiation and the environment, but their effects have never been precisely quantified before. The objective of this article is to understand and quantify the effect of air voids on the temperature evolution of asphalt mixture under dry and wet conditions. To achieve this objective, dry and saturated asphalt slabs with different air voids contents have been exposed to infrared light and the surface and bottom temperature evolution, heat flux and evaporation rate have been measured. It was observed that under dry conditions air voids simply affect the specific heat capacity and thermal conductivity of asphalt mixture, while under wet conditions the energy used by water for evaporation reduces drastically the temperature of asphalt mixture. This has significance for Urban Heat Island mitigation amongst other implications.","author":[{"dropping-particle":"","family":"Hassn","given":"Abdushaffi","non-dropping-particle":"","parse-names":false,"suffix":""},{"dropping-particle":"","family":"Chiarelli","given":"Andrea","non-dropping-particle":"","parse-names":false,"suffix":""},{"dropping-particle":"","family":"Dawson","given":"Andrew","non-dropping-particle":"","parse-names":false,"suffix":""},{"dropping-particle":"","family":"Garcia","given":"Alvaro","non-dropping-particle":"","parse-names":false,"suffix":""}],"container-title":"Materials &amp; Design","id":"ITEM-1","issued":{"date-parts":[["2016","2"]]},"page":"432-439","title":"Thermal properties of asphalt pavements under dry and wet conditions","type":"article-journal","volume":"91"},"uris":["http://www.mendeley.com/documents/?uuid=2040b31d-5769-4039-b9f2-bf2322841676"]}],"mendeley":{"formattedCitation":"&lt;sup&gt;14&lt;/sup&gt;","plainTextFormattedCitation":"14","previouslyFormattedCitation":"(Hassn et al., 2016)"},"properties":{"noteIndex":0},"schema":"https://github.com/citation-style-language/schema/raw/master/csl-citation.json"}</w:instrText>
+              <w:instrText>ADDIN CSL_CITATION {"citationItems":[{"id":"ITEM-1","itemData":{"DOI":"10.1016/j.matdes.2015.11.116","ISBN":"0264-1275","ISSN":"02641275","abstract":"Air voids play an important role in the temperature evolution of asphalt pavements exposed to the sun's radiation and the environment, but their effects have never been precisely quantified before. The objective of this article is to understand and quantify the effect of air voids on the temperature evolution of asphalt mixture under dry and wet conditions. To achieve this objective, dry and saturated asphalt slabs with different air voids contents have been exposed to infrared light and the surface and bottom temperature evolution, heat flux and evaporation rate have been measured. It was observed that under dry conditions air voids simply affect the specific heat capacity and thermal conductivity of asphalt mixture, while under wet conditions the energy used by water for evaporation reduces drastically the temperature of asphalt mixture. This has significance for Urban Heat Island mitigation amongst other implications.","author":[{"dropping-particle":"","family":"Hassn","given":"Abdushaffi","non-dropping-particle":"","parse-names":false,"suffix":""},{"dropping-particle":"","family":"Chiarelli","given":"Andrea","non-dropping-particle":"","parse-names":false,"suffix":""},{"dropping-particle":"","family":"Dawson","given":"Andrew","non-dropping-particle":"","parse-names":false,"suffix":""},{"dropping-particle":"","family":"Garcia","given":"Alvaro","non-dropping-particle":"","parse-names":false,"suffix":""}],"container-title":"Materials &amp; Design","id":"ITEM-1","issued":{"date-parts":[["2016","2"]]},"page":"432-439","title":"Thermal properties of asphalt pavements under dry and wet conditions","type":"article-journal","volume":"91"},"uris":["http://www.mendeley.com/documents/?uuid=2040b31d-5769-4039-b9f2-bf2322841676"]}],"mendeley":{"formattedCitation":"&lt;sup&gt;14&lt;/sup&gt;","plainTextFormattedCitation":"14","previouslyFormattedCitation":"&lt;sup&gt;14&lt;/sup&gt;"},"properties":{"noteIndex":0},"schema":"https://github.com/citation-style-language/schema/raw/master/csl-citation.json"}</w:instrText>
             </w:r>
             <w:r>
               <w:rPr>
@@ -4049,7 +4095,7 @@
               <w:rPr>
                 <w:rFonts w:ascii="Times New Roman" w:hAnsi="Times New Roman" w:cs="Times New Roman"/>
               </w:rPr>
-              <w:instrText>ADDIN CSL_CITATION {"citationItems":[{"id":"ITEM-1","itemData":{"DOI":"10.1016/j.matdes.2015.11.116","ISBN":"0264-1275","ISSN":"02641275","abstract":"Air voids play an important role in the temperature evolution of asphalt pavements exposed to the sun's radiation and the environment, but their effects have never been precisely quantified before. The objective of this article is to understand and quantify the effect of air voids on the temperature evolution of asphalt mixture under dry and wet conditions. To achieve this objective, dry and saturated asphalt slabs with different air voids contents have been exposed to infrared light and the surface and bottom temperature evolution, heat flux and evaporation rate have been measured. It was observed that under dry conditions air voids simply affect the specific heat capacity and thermal conductivity of asphalt mixture, while under wet conditions the energy used by water for evaporation reduces drastically the temperature of asphalt mixture. This has significance for Urban Heat Island mitigation amongst other implications.","author":[{"dropping-particle":"","family":"Hassn","given":"Abdushaffi","non-dropping-particle":"","parse-names":false,"suffix":""},{"dropping-particle":"","family":"Chiarelli","given":"Andrea","non-dropping-particle":"","parse-names":false,"suffix":""},{"dropping-particle":"","family":"Dawson","given":"Andrew","non-dropping-particle":"","parse-names":false,"suffix":""},{"dropping-particle":"","family":"Garcia","given":"Alvaro","non-dropping-particle":"","parse-names":false,"suffix":""}],"container-title":"Materials &amp; Design","id":"ITEM-1","issued":{"date-parts":[["2016","2"]]},"page":"432-439","title":"Thermal properties of asphalt pavements under dry and wet conditions","type":"article-journal","volume":"91"},"uris":["http://www.mendeley.com/documents/?uuid=2040b31d-5769-4039-b9f2-bf2322841676"]}],"mendeley":{"formattedCitation":"&lt;sup&gt;14&lt;/sup&gt;","plainTextFormattedCitation":"14","previouslyFormattedCitation":"(Hassn et al., 2016)"},"properties":{"noteIndex":0},"schema":"https://github.com/citation-style-language/schema/raw/master/csl-citation.json"}</w:instrText>
+              <w:instrText>ADDIN CSL_CITATION {"citationItems":[{"id":"ITEM-1","itemData":{"DOI":"10.1016/j.matdes.2015.11.116","ISBN":"0264-1275","ISSN":"02641275","abstract":"Air voids play an important role in the temperature evolution of asphalt pavements exposed to the sun's radiation and the environment, but their effects have never been precisely quantified before. The objective of this article is to understand and quantify the effect of air voids on the temperature evolution of asphalt mixture under dry and wet conditions. To achieve this objective, dry and saturated asphalt slabs with different air voids contents have been exposed to infrared light and the surface and bottom temperature evolution, heat flux and evaporation rate have been measured. It was observed that under dry conditions air voids simply affect the specific heat capacity and thermal conductivity of asphalt mixture, while under wet conditions the energy used by water for evaporation reduces drastically the temperature of asphalt mixture. This has significance for Urban Heat Island mitigation amongst other implications.","author":[{"dropping-particle":"","family":"Hassn","given":"Abdushaffi","non-dropping-particle":"","parse-names":false,"suffix":""},{"dropping-particle":"","family":"Chiarelli","given":"Andrea","non-dropping-particle":"","parse-names":false,"suffix":""},{"dropping-particle":"","family":"Dawson","given":"Andrew","non-dropping-particle":"","parse-names":false,"suffix":""},{"dropping-particle":"","family":"Garcia","given":"Alvaro","non-dropping-particle":"","parse-names":false,"suffix":""}],"container-title":"Materials &amp; Design","id":"ITEM-1","issued":{"date-parts":[["2016","2"]]},"page":"432-439","title":"Thermal properties of asphalt pavements under dry and wet conditions","type":"article-journal","volume":"91"},"uris":["http://www.mendeley.com/documents/?uuid=2040b31d-5769-4039-b9f2-bf2322841676"]}],"mendeley":{"formattedCitation":"&lt;sup&gt;14&lt;/sup&gt;","plainTextFormattedCitation":"14","previouslyFormattedCitation":"&lt;sup&gt;14&lt;/sup&gt;"},"properties":{"noteIndex":0},"schema":"https://github.com/citation-style-language/schema/raw/master/csl-citation.json"}</w:instrText>
             </w:r>
             <w:r>
               <w:rPr>
@@ -4095,7 +4141,7 @@
               <w:rPr>
                 <w:rFonts w:ascii="Times New Roman" w:hAnsi="Times New Roman" w:cs="Times New Roman"/>
               </w:rPr>
-              <w:instrText>ADDIN CSL_CITATION {"citationItems":[{"id":"ITEM-1","itemData":{"DOI":"10.1016/j.matdes.2015.11.116","ISBN":"0264-1275","ISSN":"02641275","abstract":"Air voids play an important role in the temperature evolution of asphalt pavements exposed to the sun's radiation and the environment, but their effects have never been precisely quantified before. The objective of this article is to understand and quantify the effect of air voids on the temperature evolution of asphalt mixture under dry and wet conditions. To achieve this objective, dry and saturated asphalt slabs with different air voids contents have been exposed to infrared light and the surface and bottom temperature evolution, heat flux and evaporation rate have been measured. It was observed that under dry conditions air voids simply affect the specific heat capacity and thermal conductivity of asphalt mixture, while under wet conditions the energy used by water for evaporation reduces drastically the temperature of asphalt mixture. This has significance for Urban Heat Island mitigation amongst other implications.","author":[{"dropping-particle":"","family":"Hassn","given":"Abdushaffi","non-dropping-particle":"","parse-names":false,"suffix":""},{"dropping-particle":"","family":"Chiarelli","given":"Andrea","non-dropping-particle":"","parse-names":false,"suffix":""},{"dropping-particle":"","family":"Dawson","given":"Andrew","non-dropping-particle":"","parse-names":false,"suffix":""},{"dropping-particle":"","family":"Garcia","given":"Alvaro","non-dropping-particle":"","parse-names":false,"suffix":""}],"container-title":"Materials &amp; Design","id":"ITEM-1","issued":{"date-parts":[["2016","2"]]},"page":"432-439","title":"Thermal properties of asphalt pavements under dry and wet conditions","type":"article-journal","volume":"91"},"uris":["http://www.mendeley.com/documents/?uuid=2040b31d-5769-4039-b9f2-bf2322841676"]}],"mendeley":{"formattedCitation":"&lt;sup&gt;14&lt;/sup&gt;","plainTextFormattedCitation":"14","previouslyFormattedCitation":"(Hassn et al., 2016)"},"properties":{"noteIndex":0},"schema":"https://github.com/citation-style-language/schema/raw/master/csl-citation.json"}</w:instrText>
+              <w:instrText>ADDIN CSL_CITATION {"citationItems":[{"id":"ITEM-1","itemData":{"DOI":"10.1016/j.matdes.2015.11.116","ISBN":"0264-1275","ISSN":"02641275","abstract":"Air voids play an important role in the temperature evolution of asphalt pavements exposed to the sun's radiation and the environment, but their effects have never been precisely quantified before. The objective of this article is to understand and quantify the effect of air voids on the temperature evolution of asphalt mixture under dry and wet conditions. To achieve this objective, dry and saturated asphalt slabs with different air voids contents have been exposed to infrared light and the surface and bottom temperature evolution, heat flux and evaporation rate have been measured. It was observed that under dry conditions air voids simply affect the specific heat capacity and thermal conductivity of asphalt mixture, while under wet conditions the energy used by water for evaporation reduces drastically the temperature of asphalt mixture. This has significance for Urban Heat Island mitigation amongst other implications.","author":[{"dropping-particle":"","family":"Hassn","given":"Abdushaffi","non-dropping-particle":"","parse-names":false,"suffix":""},{"dropping-particle":"","family":"Chiarelli","given":"Andrea","non-dropping-particle":"","parse-names":false,"suffix":""},{"dropping-particle":"","family":"Dawson","given":"Andrew","non-dropping-particle":"","parse-names":false,"suffix":""},{"dropping-particle":"","family":"Garcia","given":"Alvaro","non-dropping-particle":"","parse-names":false,"suffix":""}],"container-title":"Materials &amp; Design","id":"ITEM-1","issued":{"date-parts":[["2016","2"]]},"page":"432-439","title":"Thermal properties of asphalt pavements under dry and wet conditions","type":"article-journal","volume":"91"},"uris":["http://www.mendeley.com/documents/?uuid=2040b31d-5769-4039-b9f2-bf2322841676"]}],"mendeley":{"formattedCitation":"&lt;sup&gt;14&lt;/sup&gt;","plainTextFormattedCitation":"14","previouslyFormattedCitation":"&lt;sup&gt;14&lt;/sup&gt;"},"properties":{"noteIndex":0},"schema":"https://github.com/citation-style-language/schema/raw/master/csl-citation.json"}</w:instrText>
             </w:r>
             <w:r>
               <w:rPr>
@@ -4141,7 +4187,7 @@
               <w:rPr>
                 <w:rFonts w:ascii="Times New Roman" w:hAnsi="Times New Roman" w:cs="Times New Roman"/>
               </w:rPr>
-              <w:instrText>ADDIN CSL_CITATION {"citationItems":[{"id":"ITEM-1","itemData":{"DOI":"10.1016/j.matdes.2015.11.116","ISBN":"0264-1275","ISSN":"02641275","abstract":"Air voids play an important role in the temperature evolution of asphalt pavements exposed to the sun's radiation and the environment, but their effects have never been precisely quantified before. The objective of this article is to understand and quantify the effect of air voids on the temperature evolution of asphalt mixture under dry and wet conditions. To achieve this objective, dry and saturated asphalt slabs with different air voids contents have been exposed to infrared light and the surface and bottom temperature evolution, heat flux and evaporation rate have been measured. It was observed that under dry conditions air voids simply affect the specific heat capacity and thermal conductivity of asphalt mixture, while under wet conditions the energy used by water for evaporation reduces drastically the temperature of asphalt mixture. This has significance for Urban Heat Island mitigation amongst other implications.","author":[{"dropping-particle":"","family":"Hassn","given":"Abdushaffi","non-dropping-particle":"","parse-names":false,"suffix":""},{"dropping-particle":"","family":"Chiarelli","given":"Andrea","non-dropping-particle":"","parse-names":false,"suffix":""},{"dropping-particle":"","family":"Dawson","given":"Andrew","non-dropping-particle":"","parse-names":false,"suffix":""},{"dropping-particle":"","family":"Garcia","given":"Alvaro","non-dropping-particle":"","parse-names":false,"suffix":""}],"container-title":"Materials &amp; Design","id":"ITEM-1","issued":{"date-parts":[["2016","2"]]},"page":"432-439","title":"Thermal properties of asphalt pavements under dry and wet conditions","type":"article-journal","volume":"91"},"uris":["http://www.mendeley.com/documents/?uuid=2040b31d-5769-4039-b9f2-bf2322841676"]}],"mendeley":{"formattedCitation":"&lt;sup&gt;14&lt;/sup&gt;","plainTextFormattedCitation":"14","previouslyFormattedCitation":"(Hassn et al., 2016)"},"properties":{"noteIndex":0},"schema":"https://github.com/citation-style-language/schema/raw/master/csl-citation.json"}</w:instrText>
+              <w:instrText>ADDIN CSL_CITATION {"citationItems":[{"id":"ITEM-1","itemData":{"DOI":"10.1016/j.matdes.2015.11.116","ISBN":"0264-1275","ISSN":"02641275","abstract":"Air voids play an important role in the temperature evolution of asphalt pavements exposed to the sun's radiation and the environment, but their effects have never been precisely quantified before. The objective of this article is to understand and quantify the effect of air voids on the temperature evolution of asphalt mixture under dry and wet conditions. To achieve this objective, dry and saturated asphalt slabs with different air voids contents have been exposed to infrared light and the surface and bottom temperature evolution, heat flux and evaporation rate have been measured. It was observed that under dry conditions air voids simply affect the specific heat capacity and thermal conductivity of asphalt mixture, while under wet conditions the energy used by water for evaporation reduces drastically the temperature of asphalt mixture. This has significance for Urban Heat Island mitigation amongst other implications.","author":[{"dropping-particle":"","family":"Hassn","given":"Abdushaffi","non-dropping-particle":"","parse-names":false,"suffix":""},{"dropping-particle":"","family":"Chiarelli","given":"Andrea","non-dropping-particle":"","parse-names":false,"suffix":""},{"dropping-particle":"","family":"Dawson","given":"Andrew","non-dropping-particle":"","parse-names":false,"suffix":""},{"dropping-particle":"","family":"Garcia","given":"Alvaro","non-dropping-particle":"","parse-names":false,"suffix":""}],"container-title":"Materials &amp; Design","id":"ITEM-1","issued":{"date-parts":[["2016","2"]]},"page":"432-439","title":"Thermal properties of asphalt pavements under dry and wet conditions","type":"article-journal","volume":"91"},"uris":["http://www.mendeley.com/documents/?uuid=2040b31d-5769-4039-b9f2-bf2322841676"]}],"mendeley":{"formattedCitation":"&lt;sup&gt;14&lt;/sup&gt;","plainTextFormattedCitation":"14","previouslyFormattedCitation":"&lt;sup&gt;14&lt;/sup&gt;"},"properties":{"noteIndex":0},"schema":"https://github.com/citation-style-language/schema/raw/master/csl-citation.json"}</w:instrText>
             </w:r>
             <w:r>
               <w:rPr>
@@ -4205,7 +4251,7 @@
               <w:rPr>
                 <w:rFonts w:ascii="Times New Roman" w:hAnsi="Times New Roman" w:cs="Times New Roman"/>
               </w:rPr>
-              <w:instrText>ADDIN CSL_CITATION {"citationItems":[{"id":"ITEM-1","itemData":{"DOI":"10.1155/2017/2058034","ISSN":"16878442","abstract":"© 2017 Liqun Hu et al. Pavement heats the near-surface air and affects the thermal comfort of the human body in hot summer. Because of a large amount of connected porosity of porous Portland cement concrete (PPCC), the thermal parameters of PPCC are much different from those of traditional Portland cement concrete (PCC). The temperature change characteristics of PPCC and the effects on surrounding environment are also different. A continuous 48-hour log of temperature of a PCC and five kinds of PPCC with different porosity were recorded in the open air in the hot summer. The air temperatures at different heights above concrete specimens were tested using self-made enclosed boxes to analyze the characteristics of near-surface air temperature. The output heat flux of different concrete specimens was calculated. The results show that the PPCC has higher temperature in the daytime and lower temperature in the nighttime and larger temperature gradient than the PCC. The air temperature above PPCC is lower than that of PCC after solar radiation going to zero at night. The total output heat flux of PPCC is slightly smaller in the daytime and significantly smaller at night than that of PCC. The results of tests and calculations indicate that PPCC contributes to the mitigation of heating effect of pavement on the near-surface air.","author":[{"dropping-particle":"","family":"Hu","given":"Liqun","non-dropping-particle":"","parse-names":false,"suffix":""},{"dropping-particle":"","family":"Li","given":"Yangyang","non-dropping-particle":"","parse-names":false,"suffix":""},{"dropping-particle":"","family":"Zou","given":"Xiaolong","non-dropping-particle":"","parse-names":false,"suffix":""},{"dropping-particle":"","family":"Du","given":"Shaowen","non-dropping-particle":"","parse-names":false,"suffix":""},{"dropping-particle":"","family":"Liu","given":"Zhuangzhuang","non-dropping-particle":"","parse-names":false,"suffix":""},{"dropping-particle":"","family":"Huang","given":"Hao","non-dropping-particle":"","parse-names":false,"suffix":""}],"container-title":"Advances in Materials Science and Engineering","id":"ITEM-1","issued":{"date-parts":[["2017"]]},"title":"Temperature Characteristics of Porous Portland Cement Concrete during the Hot Summer Session","type":"article-journal","volume":"2017"},"uris":["http://www.mendeley.com/documents/?uuid=2145915f-ea9e-49c3-a9f3-c727a31bc709"]}],"mendeley":{"formattedCitation":"&lt;sup&gt;4&lt;/sup&gt;","plainTextFormattedCitation":"4","previouslyFormattedCitation":"(Hu et al., 2017)"},"properties":{"noteIndex":0},"schema":"https://github.com/citation-style-language/schema/raw/master/csl-citation.json"}</w:instrText>
+              <w:instrText>ADDIN CSL_CITATION {"citationItems":[{"id":"ITEM-1","itemData":{"DOI":"10.1155/2017/2058034","ISSN":"16878442","abstract":"© 2017 Liqun Hu et al. Pavement heats the near-surface air and affects the thermal comfort of the human body in hot summer. Because of a large amount of connected porosity of porous Portland cement concrete (PPCC), the thermal parameters of PPCC are much different from those of traditional Portland cement concrete (PCC). The temperature change characteristics of PPCC and the effects on surrounding environment are also different. A continuous 48-hour log of temperature of a PCC and five kinds of PPCC with different porosity were recorded in the open air in the hot summer. The air temperatures at different heights above concrete specimens were tested using self-made enclosed boxes to analyze the characteristics of near-surface air temperature. The output heat flux of different concrete specimens was calculated. The results show that the PPCC has higher temperature in the daytime and lower temperature in the nighttime and larger temperature gradient than the PCC. The air temperature above PPCC is lower than that of PCC after solar radiation going to zero at night. The total output heat flux of PPCC is slightly smaller in the daytime and significantly smaller at night than that of PCC. The results of tests and calculations indicate that PPCC contributes to the mitigation of heating effect of pavement on the near-surface air.","author":[{"dropping-particle":"","family":"Hu","given":"Liqun","non-dropping-particle":"","parse-names":false,"suffix":""},{"dropping-particle":"","family":"Li","given":"Yangyang","non-dropping-particle":"","parse-names":false,"suffix":""},{"dropping-particle":"","family":"Zou","given":"Xiaolong","non-dropping-particle":"","parse-names":false,"suffix":""},{"dropping-particle":"","family":"Du","given":"Shaowen","non-dropping-particle":"","parse-names":false,"suffix":""},{"dropping-particle":"","family":"Liu","given":"Zhuangzhuang","non-dropping-particle":"","parse-names":false,"suffix":""},{"dropping-particle":"","family":"Huang","given":"Hao","non-dropping-particle":"","parse-names":false,"suffix":""}],"container-title":"Advances in Materials Science and Engineering","id":"ITEM-1","issued":{"date-parts":[["2017"]]},"title":"Temperature Characteristics of Porous Portland Cement Concrete during the Hot Summer Session","type":"article-journal","volume":"2017"},"uris":["http://www.mendeley.com/documents/?uuid=2145915f-ea9e-49c3-a9f3-c727a31bc709"]}],"mendeley":{"formattedCitation":"&lt;sup&gt;4&lt;/sup&gt;","plainTextFormattedCitation":"4","previouslyFormattedCitation":"&lt;sup&gt;4&lt;/sup&gt;"},"properties":{"noteIndex":0},"schema":"https://github.com/citation-style-language/schema/raw/master/csl-citation.json"}</w:instrText>
             </w:r>
             <w:r>
               <w:rPr>
@@ -4263,7 +4309,7 @@
               <w:rPr>
                 <w:rFonts w:ascii="Times New Roman" w:hAnsi="Times New Roman" w:cs="Times New Roman"/>
               </w:rPr>
-              <w:instrText>ADDIN CSL_CITATION {"citationItems":[{"id":"ITEM-1","itemData":{"DOI":"10.1155/2017/2058034","ISSN":"16878442","abstract":"© 2017 Liqun Hu et al. Pavement heats the near-surface air and affects the thermal comfort of the human body in hot summer. Because of a large amount of connected porosity of porous Portland cement concrete (PPCC), the thermal parameters of PPCC are much different from those of traditional Portland cement concrete (PCC). The temperature change characteristics of PPCC and the effects on surrounding environment are also different. A continuous 48-hour log of temperature of a PCC and five kinds of PPCC with different porosity were recorded in the open air in the hot summer. The air temperatures at different heights above concrete specimens were tested using self-made enclosed boxes to analyze the characteristics of near-surface air temperature. The output heat flux of different concrete specimens was calculated. The results show that the PPCC has higher temperature in the daytime and lower temperature in the nighttime and larger temperature gradient than the PCC. The air temperature above PPCC is lower than that of PCC after solar radiation going to zero at night. The total output heat flux of PPCC is slightly smaller in the daytime and significantly smaller at night than that of PCC. The results of tests and calculations indicate that PPCC contributes to the mitigation of heating effect of pavement on the near-surface air.","author":[{"dropping-particle":"","family":"Hu","given":"Liqun","non-dropping-particle":"","parse-names":false,"suffix":""},{"dropping-particle":"","family":"Li","given":"Yangyang","non-dropping-particle":"","parse-names":false,"suffix":""},{"dropping-particle":"","family":"Zou","given":"Xiaolong","non-dropping-particle":"","parse-names":false,"suffix":""},{"dropping-particle":"","family":"Du","given":"Shaowen","non-dropping-particle":"","parse-names":false,"suffix":""},{"dropping-particle":"","family":"Liu","given":"Zhuangzhuang","non-dropping-particle":"","parse-names":false,"suffix":""},{"dropping-particle":"","family":"Huang","given":"Hao","non-dropping-particle":"","parse-names":false,"suffix":""}],"container-title":"Advances in Materials Science and Engineering","id":"ITEM-1","issued":{"date-parts":[["2017"]]},"title":"Temperature Characteristics of Porous Portland Cement Concrete during the Hot Summer Session","type":"article-journal","volume":"2017"},"uris":["http://www.mendeley.com/documents/?uuid=2145915f-ea9e-49c3-a9f3-c727a31bc709"]}],"mendeley":{"formattedCitation":"&lt;sup&gt;4&lt;/sup&gt;","plainTextFormattedCitation":"4","previouslyFormattedCitation":"(Hu et al., 2017)"},"properties":{"noteIndex":0},"schema":"https://github.com/citation-style-language/schema/raw/master/csl-citation.json"}</w:instrText>
+              <w:instrText>ADDIN CSL_CITATION {"citationItems":[{"id":"ITEM-1","itemData":{"DOI":"10.1155/2017/2058034","ISSN":"16878442","abstract":"© 2017 Liqun Hu et al. Pavement heats the near-surface air and affects the thermal comfort of the human body in hot summer. Because of a large amount of connected porosity of porous Portland cement concrete (PPCC), the thermal parameters of PPCC are much different from those of traditional Portland cement concrete (PCC). The temperature change characteristics of PPCC and the effects on surrounding environment are also different. A continuous 48-hour log of temperature of a PCC and five kinds of PPCC with different porosity were recorded in the open air in the hot summer. The air temperatures at different heights above concrete specimens were tested using self-made enclosed boxes to analyze the characteristics of near-surface air temperature. The output heat flux of different concrete specimens was calculated. The results show that the PPCC has higher temperature in the daytime and lower temperature in the nighttime and larger temperature gradient than the PCC. The air temperature above PPCC is lower than that of PCC after solar radiation going to zero at night. The total output heat flux of PPCC is slightly smaller in the daytime and significantly smaller at night than that of PCC. The results of tests and calculations indicate that PPCC contributes to the mitigation of heating effect of pavement on the near-surface air.","author":[{"dropping-particle":"","family":"Hu","given":"Liqun","non-dropping-particle":"","parse-names":false,"suffix":""},{"dropping-particle":"","family":"Li","given":"Yangyang","non-dropping-particle":"","parse-names":false,"suffix":""},{"dropping-particle":"","family":"Zou","given":"Xiaolong","non-dropping-particle":"","parse-names":false,"suffix":""},{"dropping-particle":"","family":"Du","given":"Shaowen","non-dropping-particle":"","parse-names":false,"suffix":""},{"dropping-particle":"","family":"Liu","given":"Zhuangzhuang","non-dropping-particle":"","parse-names":false,"suffix":""},{"dropping-particle":"","family":"Huang","given":"Hao","non-dropping-particle":"","parse-names":false,"suffix":""}],"container-title":"Advances in Materials Science and Engineering","id":"ITEM-1","issued":{"date-parts":[["2017"]]},"title":"Temperature Characteristics of Porous Portland Cement Concrete during the Hot Summer Session","type":"article-journal","volume":"2017"},"uris":["http://www.mendeley.com/documents/?uuid=2145915f-ea9e-49c3-a9f3-c727a31bc709"]}],"mendeley":{"formattedCitation":"&lt;sup&gt;4&lt;/sup&gt;","plainTextFormattedCitation":"4","previouslyFormattedCitation":"&lt;sup&gt;4&lt;/sup&gt;"},"properties":{"noteIndex":0},"schema":"https://github.com/citation-style-language/schema/raw/master/csl-citation.json"}</w:instrText>
             </w:r>
             <w:r>
               <w:rPr>
@@ -4335,7 +4381,7 @@
               <w:rPr>
                 <w:rFonts w:ascii="Times New Roman" w:hAnsi="Times New Roman" w:cs="Times New Roman"/>
               </w:rPr>
-              <w:instrText>ADDIN CSL_CITATION {"citationItems":[{"id":"ITEM-1","itemData":{"abstract":"A one-dimensional mathematical model was developed, based on the fundamental energy balance, to calculate the pavement near-surface temperatures using hourly measured solar radiation, air temperature, dew-point temperature, and wind velocity data. An analysis was conducted to predict the diurnal temperature effects of pavement thermophysical properties with the aim of seeking an optimum composition of paving materials for future infrastructure projects. Appropriate paving materials not only ensure stability and safety for road users, but also the ability to mitigate heat absorption and high surface temperatures contributing to the Urban Heat Island Effect and human comfort. This paper evaluated the effects and sensitivities of the thermophysical properties on the pavement surface temperatures. The results indicated that both albedo and emissivity have the highest positive effects on pavement maximum and minimum temperatures, respectively, while increasing the thermal conductivity, diffusivity, and volumetric heat capacity help in mitigating the maximum","author":[{"dropping-particle":"","family":"Gui","given":"Jooseng","non-dropping-particle":"","parse-names":false,"suffix":""},{"dropping-particle":"","family":"Phelan","given":"Patrick E.","non-dropping-particle":"","parse-names":false,"suffix":""},{"dropping-particle":"","family":"Kaloush","given":"Kamil E.","non-dropping-particle":"","parse-names":false,"suffix":""},{"dropping-particle":"","family":"Golden","given":"Jay S.","non-dropping-particle":"","parse-names":false,"suffix":""}],"container-title":"Journal of Materials in Civil Engineering","id":"ITEM-1","issue":"8","issued":{"date-parts":[["2007","5"]]},"page":"683-690","title":"Impact of Pavement Thermophysical Properties on Surface Temperatures","type":"article-journal","volume":"19"},"uris":["http://www.mendeley.com/documents/?uuid=3aae41bb-10f2-4b95-b942-9989e4e4b94b"]}],"mendeley":{"formattedCitation":"&lt;sup&gt;9&lt;/sup&gt;","plainTextFormattedCitation":"9","previouslyFormattedCitation":"(Gui et al., 2007)"},"properties":{"noteIndex":0},"schema":"https://github.com/citation-style-language/schema/raw/master/csl-citation.json"}</w:instrText>
+              <w:instrText>ADDIN CSL_CITATION {"citationItems":[{"id":"ITEM-1","itemData":{"abstract":"A one-dimensional mathematical model was developed, based on the fundamental energy balance, to calculate the pavement near-surface temperatures using hourly measured solar radiation, air temperature, dew-point temperature, and wind velocity data. An analysis was conducted to predict the diurnal temperature effects of pavement thermophysical properties with the aim of seeking an optimum composition of paving materials for future infrastructure projects. Appropriate paving materials not only ensure stability and safety for road users, but also the ability to mitigate heat absorption and high surface temperatures contributing to the Urban Heat Island Effect and human comfort. This paper evaluated the effects and sensitivities of the thermophysical properties on the pavement surface temperatures. The results indicated that both albedo and emissivity have the highest positive effects on pavement maximum and minimum temperatures, respectively, while increasing the thermal conductivity, diffusivity, and volumetric heat capacity help in mitigating the maximum","author":[{"dropping-particle":"","family":"Gui","given":"Jooseng","non-dropping-particle":"","parse-names":false,"suffix":""},{"dropping-particle":"","family":"Phelan","given":"Patrick E.","non-dropping-particle":"","parse-names":false,"suffix":""},{"dropping-particle":"","family":"Kaloush","given":"Kamil E.","non-dropping-particle":"","parse-names":false,"suffix":""},{"dropping-particle":"","family":"Golden","given":"Jay S.","non-dropping-particle":"","parse-names":false,"suffix":""}],"container-title":"Journal of Materials in Civil Engineering","id":"ITEM-1","issue":"8","issued":{"date-parts":[["2007","5"]]},"page":"683-690","title":"Impact of Pavement Thermophysical Properties on Surface Temperatures","type":"article-journal","volume":"19"},"uris":["http://www.mendeley.com/documents/?uuid=3aae41bb-10f2-4b95-b942-9989e4e4b94b"]}],"mendeley":{"formattedCitation":"&lt;sup&gt;9&lt;/sup&gt;","plainTextFormattedCitation":"9","previouslyFormattedCitation":"&lt;sup&gt;9&lt;/sup&gt;"},"properties":{"noteIndex":0},"schema":"https://github.com/citation-style-language/schema/raw/master/csl-citation.json"}</w:instrText>
             </w:r>
             <w:r>
               <w:rPr>
@@ -4652,7 +4698,7 @@
               <w:rPr>
                 <w:rFonts w:ascii="Times New Roman" w:hAnsi="Times New Roman" w:cs="Times New Roman"/>
               </w:rPr>
-              <w:instrText>ADDIN CSL_CITATION {"citationItems":[{"id":"ITEM-1","itemData":{"DOI":"150/5320-6F","abstract":"Subject: AIRCRAFT ICE PROTECTION Date: 8/16/06 AC No: 20-73A","author":[{"dropping-particle":"","family":"FAA","given":"(Federal Aviation Administration)","non-dropping-particle":"","parse-names":false,"suffix":""}],"id":"ITEM-1","issued":{"date-parts":[["2016"]]},"title":"Airport Pavement Design and Evaluation","type":"report"},"uris":["http://www.mendeley.com/documents/?uuid=824a1f1c-60ac-4833-aa13-ceff99fa2bd9"]}],"mendeley":{"formattedCitation":"&lt;sup&gt;16&lt;/sup&gt;","plainTextFormattedCitation":"16","previouslyFormattedCitation":"(FAA, 2016)"},"properties":{"noteIndex":0},"schema":"https://github.com/citation-style-language/schema/raw/master/csl-citation.json"}</w:instrText>
+              <w:instrText>ADDIN CSL_CITATION {"citationItems":[{"id":"ITEM-1","itemData":{"DOI":"150/5320-6F","abstract":"Subject: AIRCRAFT ICE PROTECTION Date: 8/16/06 AC No: 20-73A","author":[{"dropping-particle":"","family":"FAA","given":"(Federal Aviation Administration)","non-dropping-particle":"","parse-names":false,"suffix":""}],"id":"ITEM-1","issued":{"date-parts":[["2016"]]},"title":"Airport Pavement Design and Evaluation","type":"report"},"uris":["http://www.mendeley.com/documents/?uuid=824a1f1c-60ac-4833-aa13-ceff99fa2bd9"]}],"mendeley":{"formattedCitation":"&lt;sup&gt;17&lt;/sup&gt;","plainTextFormattedCitation":"17","previouslyFormattedCitation":"&lt;sup&gt;17&lt;/sup&gt;"},"properties":{"noteIndex":0},"schema":"https://github.com/citation-style-language/schema/raw/master/csl-citation.json"}</w:instrText>
             </w:r>
             <w:r>
               <w:rPr>
@@ -4666,7 +4712,7 @@
                 <w:noProof/>
                 <w:vertAlign w:val="superscript"/>
               </w:rPr>
-              <w:t>16</w:t>
+              <w:t>17</w:t>
             </w:r>
             <w:r>
               <w:rPr>
@@ -4710,7 +4756,7 @@
               <w:rPr>
                 <w:rFonts w:ascii="Times New Roman" w:hAnsi="Times New Roman" w:cs="Times New Roman"/>
               </w:rPr>
-              <w:instrText>ADDIN CSL_CITATION {"citationItems":[{"id":"ITEM-1","itemData":{"DOI":"150/5320-6F","abstract":"Subject: AIRCRAFT ICE PROTECTION Date: 8/16/06 AC No: 20-73A","author":[{"dropping-particle":"","family":"FAA","given":"(Federal Aviation Administration)","non-dropping-particle":"","parse-names":false,"suffix":""}],"id":"ITEM-1","issued":{"date-parts":[["2016"]]},"title":"Airport Pavement Design and Evaluation","type":"report"},"uris":["http://www.mendeley.com/documents/?uuid=824a1f1c-60ac-4833-aa13-ceff99fa2bd9"]}],"mendeley":{"formattedCitation":"&lt;sup&gt;16&lt;/sup&gt;","plainTextFormattedCitation":"16","previouslyFormattedCitation":"(FAA, 2016)"},"properties":{"noteIndex":0},"schema":"https://github.com/citation-style-language/schema/raw/master/csl-citation.json"}</w:instrText>
+              <w:instrText>ADDIN CSL_CITATION {"citationItems":[{"id":"ITEM-1","itemData":{"DOI":"150/5320-6F","abstract":"Subject: AIRCRAFT ICE PROTECTION Date: 8/16/06 AC No: 20-73A","author":[{"dropping-particle":"","family":"FAA","given":"(Federal Aviation Administration)","non-dropping-particle":"","parse-names":false,"suffix":""}],"id":"ITEM-1","issued":{"date-parts":[["2016"]]},"title":"Airport Pavement Design and Evaluation","type":"report"},"uris":["http://www.mendeley.com/documents/?uuid=824a1f1c-60ac-4833-aa13-ceff99fa2bd9"]}],"mendeley":{"formattedCitation":"&lt;sup&gt;17&lt;/sup&gt;","plainTextFormattedCitation":"17","previouslyFormattedCitation":"&lt;sup&gt;17&lt;/sup&gt;"},"properties":{"noteIndex":0},"schema":"https://github.com/citation-style-language/schema/raw/master/csl-citation.json"}</w:instrText>
             </w:r>
             <w:r>
               <w:rPr>
@@ -4724,7 +4770,7 @@
                 <w:noProof/>
                 <w:vertAlign w:val="superscript"/>
               </w:rPr>
-              <w:t>16</w:t>
+              <w:t>17</w:t>
             </w:r>
             <w:r>
               <w:rPr>
@@ -4780,7 +4826,7 @@
               <w:rPr>
                 <w:rFonts w:ascii="Times New Roman" w:hAnsi="Times New Roman" w:cs="Times New Roman"/>
               </w:rPr>
-              <w:instrText>ADDIN CSL_CITATION {"citationItems":[{"id":"ITEM-1","itemData":{"DOI":"150/5320-6F","abstract":"Subject: AIRCRAFT ICE PROTECTION Date: 8/16/06 AC No: 20-73A","author":[{"dropping-particle":"","family":"FAA","given":"(Federal Aviation Administration)","non-dropping-particle":"","parse-names":false,"suffix":""}],"id":"ITEM-1","issued":{"date-parts":[["2016"]]},"title":"Airport Pavement Design and Evaluation","type":"report"},"uris":["http://www.mendeley.com/documents/?uuid=824a1f1c-60ac-4833-aa13-ceff99fa2bd9"]}],"mendeley":{"formattedCitation":"&lt;sup&gt;16&lt;/sup&gt;","plainTextFormattedCitation":"16","previouslyFormattedCitation":"(FAA, 2016)"},"properties":{"noteIndex":0},"schema":"https://github.com/citation-style-language/schema/raw/master/csl-citation.json"}</w:instrText>
+              <w:instrText>ADDIN CSL_CITATION {"citationItems":[{"id":"ITEM-1","itemData":{"DOI":"150/5320-6F","abstract":"Subject: AIRCRAFT ICE PROTECTION Date: 8/16/06 AC No: 20-73A","author":[{"dropping-particle":"","family":"FAA","given":"(Federal Aviation Administration)","non-dropping-particle":"","parse-names":false,"suffix":""}],"id":"ITEM-1","issued":{"date-parts":[["2016"]]},"title":"Airport Pavement Design and Evaluation","type":"report"},"uris":["http://www.mendeley.com/documents/?uuid=824a1f1c-60ac-4833-aa13-ceff99fa2bd9"]}],"mendeley":{"formattedCitation":"&lt;sup&gt;17&lt;/sup&gt;","plainTextFormattedCitation":"17","previouslyFormattedCitation":"&lt;sup&gt;17&lt;/sup&gt;"},"properties":{"noteIndex":0},"schema":"https://github.com/citation-style-language/schema/raw/master/csl-citation.json"}</w:instrText>
             </w:r>
             <w:r>
               <w:rPr>
@@ -4794,7 +4840,7 @@
                 <w:noProof/>
                 <w:vertAlign w:val="superscript"/>
               </w:rPr>
-              <w:t>16</w:t>
+              <w:t>17</w:t>
             </w:r>
             <w:r>
               <w:rPr>
@@ -4838,7 +4884,7 @@
               <w:rPr>
                 <w:rFonts w:ascii="Times New Roman" w:hAnsi="Times New Roman" w:cs="Times New Roman"/>
               </w:rPr>
-              <w:instrText>ADDIN CSL_CITATION {"citationItems":[{"id":"ITEM-1","itemData":{"DOI":"150/5320-6F","abstract":"Subject: AIRCRAFT ICE PROTECTION Date: 8/16/06 AC No: 20-73A","author":[{"dropping-particle":"","family":"FAA","given":"(Federal Aviation Administration)","non-dropping-particle":"","parse-names":false,"suffix":""}],"id":"ITEM-1","issued":{"date-parts":[["2016"]]},"title":"Airport Pavement Design and Evaluation","type":"report"},"uris":["http://www.mendeley.com/documents/?uuid=824a1f1c-60ac-4833-aa13-ceff99fa2bd9"]}],"mendeley":{"formattedCitation":"&lt;sup&gt;16&lt;/sup&gt;","plainTextFormattedCitation":"16","previouslyFormattedCitation":"(FAA, 2016)"},"properties":{"noteIndex":0},"schema":"https://github.com/citation-style-language/schema/raw/master/csl-citation.json"}</w:instrText>
+              <w:instrText>ADDIN CSL_CITATION {"citationItems":[{"id":"ITEM-1","itemData":{"DOI":"150/5320-6F","abstract":"Subject: AIRCRAFT ICE PROTECTION Date: 8/16/06 AC No: 20-73A","author":[{"dropping-particle":"","family":"FAA","given":"(Federal Aviation Administration)","non-dropping-particle":"","parse-names":false,"suffix":""}],"id":"ITEM-1","issued":{"date-parts":[["2016"]]},"title":"Airport Pavement Design and Evaluation","type":"report"},"uris":["http://www.mendeley.com/documents/?uuid=824a1f1c-60ac-4833-aa13-ceff99fa2bd9"]}],"mendeley":{"formattedCitation":"&lt;sup&gt;17&lt;/sup&gt;","plainTextFormattedCitation":"17","previouslyFormattedCitation":"&lt;sup&gt;17&lt;/sup&gt;"},"properties":{"noteIndex":0},"schema":"https://github.com/citation-style-language/schema/raw/master/csl-citation.json"}</w:instrText>
             </w:r>
             <w:r>
               <w:rPr>
@@ -4852,7 +4898,7 @@
                 <w:noProof/>
                 <w:vertAlign w:val="superscript"/>
               </w:rPr>
-              <w:t>16</w:t>
+              <w:t>17</w:t>
             </w:r>
             <w:r>
               <w:rPr>
@@ -4884,7 +4930,7 @@
               <w:rPr>
                 <w:rFonts w:ascii="Times New Roman" w:hAnsi="Times New Roman" w:cs="Times New Roman"/>
               </w:rPr>
-              <w:instrText>ADDIN CSL_CITATION {"citationItems":[{"id":"ITEM-1","itemData":{"author":[{"dropping-particle":"","family":"ADOT","given":"(Arizona Department of Transportation)","non-dropping-particle":"","parse-names":false,"suffix":""}],"id":"ITEM-1","issued":{"date-parts":[["2017"]]},"number-of-pages":"35-36, 41","title":"Pavement Design Manual","type":"report"},"uris":["http://www.mendeley.com/documents/?uuid=df732fcf-3030-4e4a-ac59-646eeef2ac58"]}],"mendeley":{"formattedCitation":"&lt;sup&gt;17&lt;/sup&gt;","plainTextFormattedCitation":"17","previouslyFormattedCitation":"(ADOT, 2017)"},"properties":{"noteIndex":0},"schema":"https://github.com/citation-style-language/schema/raw/master/csl-citation.json"}</w:instrText>
+              <w:instrText>ADDIN CSL_CITATION {"citationItems":[{"id":"ITEM-1","itemData":{"author":[{"dropping-particle":"","family":"ADOT","given":"(Arizona Department of Transportation)","non-dropping-particle":"","parse-names":false,"suffix":""}],"id":"ITEM-1","issued":{"date-parts":[["2017"]]},"number-of-pages":"35-36, 41","title":"Pavement Design Manual","type":"report"},"uris":["http://www.mendeley.com/documents/?uuid=df732fcf-3030-4e4a-ac59-646eeef2ac58"]}],"mendeley":{"formattedCitation":"&lt;sup&gt;18&lt;/sup&gt;","plainTextFormattedCitation":"18","previouslyFormattedCitation":"&lt;sup&gt;18&lt;/sup&gt;"},"properties":{"noteIndex":0},"schema":"https://github.com/citation-style-language/schema/raw/master/csl-citation.json"}</w:instrText>
             </w:r>
             <w:r>
               <w:rPr>
@@ -4898,7 +4944,7 @@
                 <w:noProof/>
                 <w:vertAlign w:val="superscript"/>
               </w:rPr>
-              <w:t>17</w:t>
+              <w:t>18</w:t>
             </w:r>
             <w:r>
               <w:rPr>
@@ -4930,7 +4976,7 @@
               <w:rPr>
                 <w:rFonts w:ascii="Times New Roman" w:hAnsi="Times New Roman" w:cs="Times New Roman"/>
               </w:rPr>
-              <w:instrText>ADDIN CSL_CITATION {"citationItems":[{"id":"ITEM-1","itemData":{"author":[{"dropping-particle":"","family":"ADOT","given":"(Arizona Department of Transportation)","non-dropping-particle":"","parse-names":false,"suffix":""}],"id":"ITEM-1","issued":{"date-parts":[["2017"]]},"number-of-pages":"35-36, 41","title":"Pavement Design Manual","type":"report"},"uris":["http://www.mendeley.com/documents/?uuid=df732fcf-3030-4e4a-ac59-646eeef2ac58"]}],"mendeley":{"formattedCitation":"&lt;sup&gt;17&lt;/sup&gt;","plainTextFormattedCitation":"17","previouslyFormattedCitation":"(ADOT, 2017)"},"properties":{"noteIndex":0},"schema":"https://github.com/citation-style-language/schema/raw/master/csl-citation.json"}</w:instrText>
+              <w:instrText>ADDIN CSL_CITATION {"citationItems":[{"id":"ITEM-1","itemData":{"author":[{"dropping-particle":"","family":"ADOT","given":"(Arizona Department of Transportation)","non-dropping-particle":"","parse-names":false,"suffix":""}],"id":"ITEM-1","issued":{"date-parts":[["2017"]]},"number-of-pages":"35-36, 41","title":"Pavement Design Manual","type":"report"},"uris":["http://www.mendeley.com/documents/?uuid=df732fcf-3030-4e4a-ac59-646eeef2ac58"]}],"mendeley":{"formattedCitation":"&lt;sup&gt;18&lt;/sup&gt;","plainTextFormattedCitation":"18","previouslyFormattedCitation":"&lt;sup&gt;18&lt;/sup&gt;"},"properties":{"noteIndex":0},"schema":"https://github.com/citation-style-language/schema/raw/master/csl-citation.json"}</w:instrText>
             </w:r>
             <w:r>
               <w:rPr>
@@ -4944,7 +4990,7 @@
                 <w:noProof/>
                 <w:vertAlign w:val="superscript"/>
               </w:rPr>
-              <w:t>17</w:t>
+              <w:t>18</w:t>
             </w:r>
             <w:r>
               <w:rPr>
@@ -5015,7 +5061,7 @@
               <w:rPr>
                 <w:rFonts w:ascii="Times New Roman" w:hAnsi="Times New Roman" w:cs="Times New Roman"/>
               </w:rPr>
-              <w:instrText>ADDIN CSL_CITATION {"citationItems":[{"id":"ITEM-1","itemData":{"author":[{"dropping-particle":"","family":"ADOT","given":"(Arizona Department of Transportation)","non-dropping-particle":"","parse-names":false,"suffix":""}],"id":"ITEM-1","issued":{"date-parts":[["2017"]]},"number-of-pages":"35-36, 41","title":"Pavement Design Manual","type":"report"},"uris":["http://www.mendeley.com/documents/?uuid=df732fcf-3030-4e4a-ac59-646eeef2ac58"]}],"mendeley":{"formattedCitation":"&lt;sup&gt;17&lt;/sup&gt;","plainTextFormattedCitation":"17","previouslyFormattedCitation":"(ADOT, 2017)"},"properties":{"noteIndex":0},"schema":"https://github.com/citation-style-language/schema/raw/master/csl-citation.json"}</w:instrText>
+              <w:instrText>ADDIN CSL_CITATION {"citationItems":[{"id":"ITEM-1","itemData":{"author":[{"dropping-particle":"","family":"ADOT","given":"(Arizona Department of Transportation)","non-dropping-particle":"","parse-names":false,"suffix":""}],"id":"ITEM-1","issued":{"date-parts":[["2017"]]},"number-of-pages":"35-36, 41","title":"Pavement Design Manual","type":"report"},"uris":["http://www.mendeley.com/documents/?uuid=df732fcf-3030-4e4a-ac59-646eeef2ac58"]}],"mendeley":{"formattedCitation":"&lt;sup&gt;18&lt;/sup&gt;","plainTextFormattedCitation":"18","previouslyFormattedCitation":"&lt;sup&gt;18&lt;/sup&gt;"},"properties":{"noteIndex":0},"schema":"https://github.com/citation-style-language/schema/raw/master/csl-citation.json"}</w:instrText>
             </w:r>
             <w:r>
               <w:rPr>
@@ -5029,7 +5075,7 @@
                 <w:noProof/>
                 <w:vertAlign w:val="superscript"/>
               </w:rPr>
-              <w:t>17</w:t>
+              <w:t>18</w:t>
             </w:r>
             <w:r>
               <w:rPr>
@@ -5073,7 +5119,7 @@
               <w:rPr>
                 <w:rFonts w:ascii="Times New Roman" w:hAnsi="Times New Roman" w:cs="Times New Roman"/>
               </w:rPr>
-              <w:instrText>ADDIN CSL_CITATION {"citationItems":[{"id":"ITEM-1","itemData":{"author":[{"dropping-particle":"","family":"ADOT","given":"(Arizona Department of Transportation)","non-dropping-particle":"","parse-names":false,"suffix":""}],"id":"ITEM-1","issued":{"date-parts":[["2017"]]},"number-of-pages":"35-36, 41","title":"Pavement Design Manual","type":"report"},"uris":["http://www.mendeley.com/documents/?uuid=df732fcf-3030-4e4a-ac59-646eeef2ac58"]}],"mendeley":{"formattedCitation":"&lt;sup&gt;17&lt;/sup&gt;","plainTextFormattedCitation":"17","previouslyFormattedCitation":"(ADOT, 2017)"},"properties":{"noteIndex":0},"schema":"https://github.com/citation-style-language/schema/raw/master/csl-citation.json"}</w:instrText>
+              <w:instrText>ADDIN CSL_CITATION {"citationItems":[{"id":"ITEM-1","itemData":{"author":[{"dropping-particle":"","family":"ADOT","given":"(Arizona Department of Transportation)","non-dropping-particle":"","parse-names":false,"suffix":""}],"id":"ITEM-1","issued":{"date-parts":[["2017"]]},"number-of-pages":"35-36, 41","title":"Pavement Design Manual","type":"report"},"uris":["http://www.mendeley.com/documents/?uuid=df732fcf-3030-4e4a-ac59-646eeef2ac58"]}],"mendeley":{"formattedCitation":"&lt;sup&gt;18&lt;/sup&gt;","plainTextFormattedCitation":"18","previouslyFormattedCitation":"&lt;sup&gt;18&lt;/sup&gt;"},"properties":{"noteIndex":0},"schema":"https://github.com/citation-style-language/schema/raw/master/csl-citation.json"}</w:instrText>
             </w:r>
             <w:r>
               <w:rPr>
@@ -5087,7 +5133,7 @@
                 <w:noProof/>
                 <w:vertAlign w:val="superscript"/>
               </w:rPr>
-              <w:t>17</w:t>
+              <w:t>18</w:t>
             </w:r>
             <w:r>
               <w:rPr>
@@ -5125,7 +5171,7 @@
               <w:rPr>
                 <w:rFonts w:ascii="Times New Roman" w:hAnsi="Times New Roman" w:cs="Times New Roman"/>
               </w:rPr>
-              <w:instrText>ADDIN CSL_CITATION {"citationItems":[{"id":"ITEM-1","itemData":{"author":[{"dropping-particle":"","family":"ADOT","given":"(Arizona Department of Transportation)","non-dropping-particle":"","parse-names":false,"suffix":""}],"id":"ITEM-1","issued":{"date-parts":[["2017"]]},"number-of-pages":"35-36, 41","title":"Pavement Design Manual","type":"report"},"uris":["http://www.mendeley.com/documents/?uuid=df732fcf-3030-4e4a-ac59-646eeef2ac58"]}],"mendeley":{"formattedCitation":"&lt;sup&gt;17&lt;/sup&gt;","plainTextFormattedCitation":"17","previouslyFormattedCitation":"(ADOT, 2017)"},"properties":{"noteIndex":0},"schema":"https://github.com/citation-style-language/schema/raw/master/csl-citation.json"}</w:instrText>
+              <w:instrText>ADDIN CSL_CITATION {"citationItems":[{"id":"ITEM-1","itemData":{"author":[{"dropping-particle":"","family":"ADOT","given":"(Arizona Department of Transportation)","non-dropping-particle":"","parse-names":false,"suffix":""}],"id":"ITEM-1","issued":{"date-parts":[["2017"]]},"number-of-pages":"35-36, 41","title":"Pavement Design Manual","type":"report"},"uris":["http://www.mendeley.com/documents/?uuid=df732fcf-3030-4e4a-ac59-646eeef2ac58"]}],"mendeley":{"formattedCitation":"&lt;sup&gt;18&lt;/sup&gt;","plainTextFormattedCitation":"18","previouslyFormattedCitation":"&lt;sup&gt;18&lt;/sup&gt;"},"properties":{"noteIndex":0},"schema":"https://github.com/citation-style-language/schema/raw/master/csl-citation.json"}</w:instrText>
             </w:r>
             <w:r>
               <w:rPr>
@@ -5139,7 +5185,7 @@
                 <w:noProof/>
                 <w:vertAlign w:val="superscript"/>
               </w:rPr>
-              <w:t>17</w:t>
+              <w:t>18</w:t>
             </w:r>
             <w:r>
               <w:rPr>
@@ -5203,7 +5249,7 @@
               <w:rPr>
                 <w:rFonts w:ascii="Times New Roman" w:hAnsi="Times New Roman" w:cs="Times New Roman"/>
               </w:rPr>
-              <w:instrText>ADDIN CSL_CITATION {"citationItems":[{"id":"ITEM-1","itemData":{"DOI":"UFC 3-201-01","author":[{"dropping-particle":"","family":"USACE","given":"(United States Army Corps of Engineers)","non-dropping-particle":"","parse-names":false,"suffix":""}],"id":"ITEM-1","issue":"April","issued":{"date-parts":[["2018"]]},"title":"Unified Facilities Criteria","type":"report"},"uris":["http://www.mendeley.com/documents/?uuid=56a18f3c-fe61-453f-8da2-b639cb6bb993"]}],"mendeley":{"formattedCitation":"&lt;sup&gt;18&lt;/sup&gt;","plainTextFormattedCitation":"18","previouslyFormattedCitation":"(USACE, 2018)"},"properties":{"noteIndex":0},"schema":"https://github.com/citation-style-language/schema/raw/master/csl-citation.json"}</w:instrText>
+              <w:instrText>ADDIN CSL_CITATION {"citationItems":[{"id":"ITEM-1","itemData":{"DOI":"UFC 3-201-01","author":[{"dropping-particle":"","family":"USACE","given":"(United States Army Corps of Engineers)","non-dropping-particle":"","parse-names":false,"suffix":""}],"id":"ITEM-1","issue":"April","issued":{"date-parts":[["2018"]]},"title":"Unified Facilities Criteria","type":"report"},"uris":["http://www.mendeley.com/documents/?uuid=56a18f3c-fe61-453f-8da2-b639cb6bb993"]}],"mendeley":{"formattedCitation":"&lt;sup&gt;19&lt;/sup&gt;","plainTextFormattedCitation":"19","previouslyFormattedCitation":"&lt;sup&gt;19&lt;/sup&gt;"},"properties":{"noteIndex":0},"schema":"https://github.com/citation-style-language/schema/raw/master/csl-citation.json"}</w:instrText>
             </w:r>
             <w:r>
               <w:rPr>
@@ -5217,7 +5263,7 @@
                 <w:noProof/>
                 <w:vertAlign w:val="superscript"/>
               </w:rPr>
-              <w:t>18</w:t>
+              <w:t>19</w:t>
             </w:r>
             <w:r>
               <w:rPr>
@@ -5249,7 +5295,7 @@
               <w:rPr>
                 <w:rFonts w:ascii="Times New Roman" w:hAnsi="Times New Roman" w:cs="Times New Roman"/>
               </w:rPr>
-              <w:instrText>ADDIN CSL_CITATION {"citationItems":[{"id":"ITEM-1","itemData":{"URL":"https://www.pavementinteractive.org/reference-desk/design/mix-design/aci-mix-design-example/","accessed":{"date-parts":[["2019","3","14"]]},"author":[{"dropping-particle":"","family":"Pavement Interactive","given":"","non-dropping-particle":"","parse-names":false,"suffix":""}],"id":"ITEM-1","issued":{"date-parts":[["2019"]]},"title":"ACI Mix Design Example","type":"webpage"},"uris":["http://www.mendeley.com/documents/?uuid=053a057a-505a-4c85-88c1-bbdf720e97ea"]}],"mendeley":{"formattedCitation":"&lt;sup&gt;15&lt;/sup&gt;","plainTextFormattedCitation":"15","previouslyFormattedCitation":"(Pavement Interactive, 2019)"},"properties":{"noteIndex":0},"schema":"https://github.com/citation-style-language/schema/raw/master/csl-citation.json"}</w:instrText>
+              <w:instrText>ADDIN CSL_CITATION {"citationItems":[{"id":"ITEM-1","itemData":{"URL":"https://www.pavementinteractive.org/reference-desk/design/mix-design/aci-mix-design-example/","accessed":{"date-parts":[["2019","3","14"]]},"author":[{"dropping-particle":"","family":"Pavement Interactive","given":"","non-dropping-particle":"","parse-names":false,"suffix":""}],"id":"ITEM-1","issued":{"date-parts":[["2019"]]},"title":"ACI Mix Design Example","type":"webpage"},"uris":["http://www.mendeley.com/documents/?uuid=053a057a-505a-4c85-88c1-bbdf720e97ea"]}],"mendeley":{"formattedCitation":"&lt;sup&gt;16&lt;/sup&gt;","plainTextFormattedCitation":"16","previouslyFormattedCitation":"&lt;sup&gt;16&lt;/sup&gt;"},"properties":{"noteIndex":0},"schema":"https://github.com/citation-style-language/schema/raw/master/csl-citation.json"}</w:instrText>
             </w:r>
             <w:r>
               <w:rPr>
@@ -5263,7 +5309,7 @@
                 <w:noProof/>
                 <w:vertAlign w:val="superscript"/>
               </w:rPr>
-              <w:t>15</w:t>
+              <w:t>16</w:t>
             </w:r>
             <w:r>
               <w:rPr>
@@ -11811,6 +11857,38 @@
           <w:szCs w:val="24"/>
         </w:rPr>
         <w:tab/>
+        <w:t>Jadidirendi, K. Evaluation of the Properties of Rubberized Asphalt Binders and Mixtures. (University of Nevada, Las Vegas, 2017).</w:t>
+      </w:r>
+    </w:p>
+    <w:p>
+      <w:pPr>
+        <w:widowControl w:val="0"/>
+        <w:autoSpaceDE w:val="0"/>
+        <w:autoSpaceDN w:val="0"/>
+        <w:adjustRightInd w:val="0"/>
+        <w:spacing w:line="240" w:lineRule="auto"/>
+        <w:ind w:left="640" w:hanging="640"/>
+        <w:rPr>
+          <w:rFonts w:ascii="Times New Roman" w:hAnsi="Times New Roman" w:cs="Times New Roman"/>
+          <w:noProof/>
+          <w:szCs w:val="24"/>
+        </w:rPr>
+      </w:pPr>
+      <w:r>
+        <w:rPr>
+          <w:rFonts w:ascii="Times New Roman" w:hAnsi="Times New Roman" w:cs="Times New Roman"/>
+          <w:noProof/>
+          <w:szCs w:val="24"/>
+        </w:rPr>
+        <w:t>16.</w:t>
+      </w:r>
+      <w:r>
+        <w:rPr>
+          <w:rFonts w:ascii="Times New Roman" w:hAnsi="Times New Roman" w:cs="Times New Roman"/>
+          <w:noProof/>
+          <w:szCs w:val="24"/>
+        </w:rPr>
+        <w:tab/>
         <w:t>Pavement Interactive. ACI Mix Design Example. (2019). Available at: https://www.pavementinteractive.org/reference-desk/design/mix-design/aci-mix-design-example/. (Accessed: 14th March 2019)</w:t>
       </w:r>
     </w:p>
@@ -11834,7 +11912,7 @@
           <w:noProof/>
           <w:szCs w:val="24"/>
         </w:rPr>
-        <w:t>16.</w:t>
+        <w:t>17.</w:t>
       </w:r>
       <w:r>
         <w:rPr>
@@ -11884,7 +11962,7 @@
           <w:noProof/>
           <w:szCs w:val="24"/>
         </w:rPr>
-        <w:t>17.</w:t>
+        <w:t>18.</w:t>
       </w:r>
       <w:r>
         <w:rPr>
@@ -11933,7 +12011,7 @@
           <w:noProof/>
           <w:szCs w:val="24"/>
         </w:rPr>
-        <w:t>18.</w:t>
+        <w:t>19.</w:t>
       </w:r>
       <w:r>
         <w:rPr>
@@ -13162,7 +13240,7 @@
 </file>
 
 <file path=customXml/itemProps1.xml><?xml version="1.0" encoding="utf-8"?>
-<ds:datastoreItem xmlns:ds="http://schemas.openxmlformats.org/officeDocument/2006/customXml" ds:itemID="{4A2C5FD5-03E6-483D-BB7C-C172EE173CC0}">
+<ds:datastoreItem xmlns:ds="http://schemas.openxmlformats.org/officeDocument/2006/customXml" ds:itemID="{10FF53D4-5115-438E-88F2-1B344666C3B6}">
   <ds:schemaRefs>
     <ds:schemaRef ds:uri="http://schemas.openxmlformats.org/officeDocument/2006/bibliography"/>
   </ds:schemaRefs>

</xml_diff>